<commit_message>
Included untitled doc (Jennas script) and made progress on detailed overview for Project 3 doc.
</commit_message>
<xml_diff>
--- a/Assignment 3/Project 3.docx
+++ b/Assignment 3/Project 3.docx
@@ -541,11 +541,108 @@
     </w:p>
     <w:p>
       <w:r>
-        <w:t xml:space="preserve">The aim of Frecipe is to create a platform that helps simplify meal choices. </w:t>
+        <w:t>The aim of Frecipe is to create a</w:t>
+      </w:r>
+      <w:r>
+        <w:t xml:space="preserve"> mobile</w:t>
+      </w:r>
+      <w:r>
+        <w:t xml:space="preserve"> platform that helps simplify meal choices. </w:t>
+      </w:r>
+      <w:r>
+        <w:br/>
+        <w:t xml:space="preserve">To do this we will make use of current technologies to enable smart scanning via video/photo of your fridge contents to create a database containing a stock list and compare that against a database of recipes. If utilising smart scanning is not something the user can do, manual input will also be available. </w:t>
+      </w:r>
+      <w:r>
+        <w:t>This innovation will help people to utilise more of what they have and reduce food wastage.</w:t>
+      </w:r>
+    </w:p>
+    <w:p>
+      <w:r>
+        <w:t xml:space="preserve">Smart scanning technology (where the app can identify items including quantity via the devices camera) allows simplified use which means the user spends less time updating their inventory and more time doing things they enjoy. </w:t>
+      </w:r>
+    </w:p>
+    <w:p>
+      <w:r>
+        <w:t>Having a separate database for both the items in inventory (or stock) and the recipes allows quick referencing and lookup for a fast comparison of one list with the other.</w:t>
+      </w:r>
+    </w:p>
+    <w:p>
+      <w:pPr>
+        <w:rPr>
+          <w:b/>
+          <w:bCs/>
+        </w:rPr>
+      </w:pPr>
+      <w:r>
+        <w:rPr>
+          <w:b/>
+          <w:bCs/>
+        </w:rPr>
+        <w:t>Plans and Progress</w:t>
+      </w:r>
+    </w:p>
+    <w:p>
+      <w:r>
+        <w:t>Frecipe will require several key components;</w:t>
+      </w:r>
+    </w:p>
+    <w:p>
+      <w:pPr>
+        <w:pStyle w:val="ListParagraph"/>
+        <w:numPr>
+          <w:ilvl w:val="0"/>
+          <w:numId w:val="2"/>
+        </w:numPr>
+      </w:pPr>
+      <w:r>
+        <w:t>Database (</w:t>
+      </w:r>
+      <w:proofErr w:type="spellStart"/>
+      <w:r>
+        <w:t>mySQL</w:t>
+      </w:r>
+      <w:proofErr w:type="spellEnd"/>
+      <w:r>
+        <w:t>)</w:t>
+      </w:r>
+    </w:p>
+    <w:p>
+      <w:pPr>
+        <w:pStyle w:val="ListParagraph"/>
+        <w:numPr>
+          <w:ilvl w:val="0"/>
+          <w:numId w:val="2"/>
+        </w:numPr>
+      </w:pPr>
+      <w:r>
+        <w:t>UX/UI design</w:t>
+      </w:r>
+    </w:p>
+    <w:p>
+      <w:pPr>
+        <w:pStyle w:val="ListParagraph"/>
+        <w:numPr>
+          <w:ilvl w:val="0"/>
+          <w:numId w:val="2"/>
+        </w:numPr>
+      </w:pPr>
+      <w:r>
+        <w:t>Security</w:t>
       </w:r>
       <w:bookmarkStart w:id="0" w:name="_GoBack"/>
       <w:bookmarkEnd w:id="0"/>
     </w:p>
+    <w:p>
+      <w:pPr>
+        <w:pStyle w:val="ListParagraph"/>
+        <w:numPr>
+          <w:ilvl w:val="0"/>
+          <w:numId w:val="2"/>
+        </w:numPr>
+      </w:pPr>
+    </w:p>
+    <w:p/>
     <w:sectPr>
       <w:pgSz w:w="11906" w:h="16838"/>
       <w:pgMar w:top="1440" w:right="1440" w:bottom="1440" w:left="1440" w:header="708" w:footer="708" w:gutter="0"/>
@@ -609,6 +706,119 @@
 <file path=word/numbering.xml><?xml version="1.0" encoding="utf-8"?>
 <w:numbering xmlns:wpc="http://schemas.microsoft.com/office/word/2010/wordprocessingCanvas" xmlns:cx="http://schemas.microsoft.com/office/drawing/2014/chartex" xmlns:cx1="http://schemas.microsoft.com/office/drawing/2015/9/8/chartex" xmlns:cx2="http://schemas.microsoft.com/office/drawing/2015/10/21/chartex" xmlns:cx3="http://schemas.microsoft.com/office/drawing/2016/5/9/chartex" xmlns:cx4="http://schemas.microsoft.com/office/drawing/2016/5/10/chartex" xmlns:cx5="http://schemas.microsoft.com/office/drawing/2016/5/11/chartex" xmlns:cx6="http://schemas.microsoft.com/office/drawing/2016/5/12/chartex" xmlns:cx7="http://schemas.microsoft.com/office/drawing/2016/5/13/chartex" xmlns:cx8="http://schemas.microsoft.com/office/drawing/2016/5/14/chartex" xmlns:mc="http://schemas.openxmlformats.org/markup-compatibility/2006" xmlns:aink="http://schemas.microsoft.com/office/drawing/2016/ink" xmlns:am3d="http://schemas.microsoft.com/office/drawing/2017/model3d" xmlns:o="urn:schemas-microsoft-com:office:office" xmlns:r="http://schemas.openxmlformats.org/officeDocument/2006/relationships" xmlns:m="http://schemas.openxmlformats.org/officeDocument/2006/math" xmlns:v="urn:schemas-microsoft-com:vml" xmlns:wp14="http://schemas.microsoft.com/office/word/2010/wordprocessingDrawing" xmlns:wp="http://schemas.openxmlformats.org/drawingml/2006/wordprocessingDrawing" xmlns:w10="urn:schemas-microsoft-com:office:word" xmlns:w="http://schemas.openxmlformats.org/wordprocessingml/2006/main" xmlns:w14="http://schemas.microsoft.com/office/word/2010/wordml" xmlns:w15="http://schemas.microsoft.com/office/word/2012/wordml" xmlns:w16cid="http://schemas.microsoft.com/office/word/2016/wordml/cid" xmlns:w16se="http://schemas.microsoft.com/office/word/2015/wordml/symex" xmlns:wpg="http://schemas.microsoft.com/office/word/2010/wordprocessingGroup" xmlns:wpi="http://schemas.microsoft.com/office/word/2010/wordprocessingInk" xmlns:wne="http://schemas.microsoft.com/office/word/2006/wordml" xmlns:wps="http://schemas.microsoft.com/office/word/2010/wordprocessingShape" mc:Ignorable="w14 w15 w16se w16cid wp14">
   <w:abstractNum w:abstractNumId="0" w15:restartNumberingAfterBreak="0">
+    <w:nsid w:val="5A8C6EA6"/>
+    <w:multiLevelType w:val="hybridMultilevel"/>
+    <w:tmpl w:val="42B69D2A"/>
+    <w:lvl w:ilvl="0" w:tplc="0C090001">
+      <w:start w:val="1"/>
+      <w:numFmt w:val="bullet"/>
+      <w:lvlText w:val=""/>
+      <w:lvlJc w:val="left"/>
+      <w:pPr>
+        <w:ind w:left="720" w:hanging="360"/>
+      </w:pPr>
+      <w:rPr>
+        <w:rFonts w:ascii="Symbol" w:hAnsi="Symbol" w:hint="default"/>
+      </w:rPr>
+    </w:lvl>
+    <w:lvl w:ilvl="1" w:tplc="0C090003" w:tentative="1">
+      <w:start w:val="1"/>
+      <w:numFmt w:val="bullet"/>
+      <w:lvlText w:val="o"/>
+      <w:lvlJc w:val="left"/>
+      <w:pPr>
+        <w:ind w:left="1440" w:hanging="360"/>
+      </w:pPr>
+      <w:rPr>
+        <w:rFonts w:ascii="Courier New" w:hAnsi="Courier New" w:cs="Courier New" w:hint="default"/>
+      </w:rPr>
+    </w:lvl>
+    <w:lvl w:ilvl="2" w:tplc="0C090005" w:tentative="1">
+      <w:start w:val="1"/>
+      <w:numFmt w:val="bullet"/>
+      <w:lvlText w:val=""/>
+      <w:lvlJc w:val="left"/>
+      <w:pPr>
+        <w:ind w:left="2160" w:hanging="360"/>
+      </w:pPr>
+      <w:rPr>
+        <w:rFonts w:ascii="Wingdings" w:hAnsi="Wingdings" w:hint="default"/>
+      </w:rPr>
+    </w:lvl>
+    <w:lvl w:ilvl="3" w:tplc="0C090001" w:tentative="1">
+      <w:start w:val="1"/>
+      <w:numFmt w:val="bullet"/>
+      <w:lvlText w:val=""/>
+      <w:lvlJc w:val="left"/>
+      <w:pPr>
+        <w:ind w:left="2880" w:hanging="360"/>
+      </w:pPr>
+      <w:rPr>
+        <w:rFonts w:ascii="Symbol" w:hAnsi="Symbol" w:hint="default"/>
+      </w:rPr>
+    </w:lvl>
+    <w:lvl w:ilvl="4" w:tplc="0C090003" w:tentative="1">
+      <w:start w:val="1"/>
+      <w:numFmt w:val="bullet"/>
+      <w:lvlText w:val="o"/>
+      <w:lvlJc w:val="left"/>
+      <w:pPr>
+        <w:ind w:left="3600" w:hanging="360"/>
+      </w:pPr>
+      <w:rPr>
+        <w:rFonts w:ascii="Courier New" w:hAnsi="Courier New" w:cs="Courier New" w:hint="default"/>
+      </w:rPr>
+    </w:lvl>
+    <w:lvl w:ilvl="5" w:tplc="0C090005" w:tentative="1">
+      <w:start w:val="1"/>
+      <w:numFmt w:val="bullet"/>
+      <w:lvlText w:val=""/>
+      <w:lvlJc w:val="left"/>
+      <w:pPr>
+        <w:ind w:left="4320" w:hanging="360"/>
+      </w:pPr>
+      <w:rPr>
+        <w:rFonts w:ascii="Wingdings" w:hAnsi="Wingdings" w:hint="default"/>
+      </w:rPr>
+    </w:lvl>
+    <w:lvl w:ilvl="6" w:tplc="0C090001" w:tentative="1">
+      <w:start w:val="1"/>
+      <w:numFmt w:val="bullet"/>
+      <w:lvlText w:val=""/>
+      <w:lvlJc w:val="left"/>
+      <w:pPr>
+        <w:ind w:left="5040" w:hanging="360"/>
+      </w:pPr>
+      <w:rPr>
+        <w:rFonts w:ascii="Symbol" w:hAnsi="Symbol" w:hint="default"/>
+      </w:rPr>
+    </w:lvl>
+    <w:lvl w:ilvl="7" w:tplc="0C090003" w:tentative="1">
+      <w:start w:val="1"/>
+      <w:numFmt w:val="bullet"/>
+      <w:lvlText w:val="o"/>
+      <w:lvlJc w:val="left"/>
+      <w:pPr>
+        <w:ind w:left="5760" w:hanging="360"/>
+      </w:pPr>
+      <w:rPr>
+        <w:rFonts w:ascii="Courier New" w:hAnsi="Courier New" w:cs="Courier New" w:hint="default"/>
+      </w:rPr>
+    </w:lvl>
+    <w:lvl w:ilvl="8" w:tplc="0C090005" w:tentative="1">
+      <w:start w:val="1"/>
+      <w:numFmt w:val="bullet"/>
+      <w:lvlText w:val=""/>
+      <w:lvlJc w:val="left"/>
+      <w:pPr>
+        <w:ind w:left="6480" w:hanging="360"/>
+      </w:pPr>
+      <w:rPr>
+        <w:rFonts w:ascii="Wingdings" w:hAnsi="Wingdings" w:hint="default"/>
+      </w:rPr>
+    </w:lvl>
+  </w:abstractNum>
+  <w:abstractNum w:abstractNumId="1" w15:restartNumberingAfterBreak="0">
     <w:nsid w:val="6DDA1CB5"/>
     <w:multiLevelType w:val="hybridMultilevel"/>
     <w:tmpl w:val="0A547364"/>
@@ -722,6 +932,9 @@
     </w:lvl>
   </w:abstractNum>
   <w:num w:numId="1">
+    <w:abstractNumId w:val="1"/>
+  </w:num>
+  <w:num w:numId="2">
     <w:abstractNumId w:val="0"/>
   </w:num>
 </w:numbering>
@@ -744,7 +957,7 @@
       </w:pPr>
     </w:pPrDefault>
   </w:docDefaults>
-  <w:latentStyles w:defLockedState="0" w:defUIPriority="99" w:defSemiHidden="0" w:defUnhideWhenUsed="0" w:defQFormat="0" w:count="377">
+  <w:latentStyles w:defLockedState="0" w:defUIPriority="99" w:defSemiHidden="0" w:defUnhideWhenUsed="0" w:defQFormat="0" w:count="376">
     <w:lsdException w:name="Normal" w:uiPriority="0" w:qFormat="1"/>
     <w:lsdException w:name="heading 1" w:uiPriority="9" w:qFormat="1"/>
     <w:lsdException w:name="heading 2" w:semiHidden="1" w:uiPriority="9" w:unhideWhenUsed="1" w:qFormat="1"/>
@@ -1121,7 +1334,6 @@
     <w:lsdException w:name="Hashtag" w:semiHidden="1" w:unhideWhenUsed="1"/>
     <w:lsdException w:name="Unresolved Mention" w:semiHidden="1" w:unhideWhenUsed="1"/>
     <w:lsdException w:name="Smart Link" w:semiHidden="1" w:unhideWhenUsed="1"/>
-    <w:lsdException w:name="Smart Link Error" w:semiHidden="1" w:unhideWhenUsed="1"/>
   </w:latentStyles>
   <w:style w:type="paragraph" w:default="1" w:styleId="Normal">
     <w:name w:val="Normal"/>

</xml_diff>

<commit_message>
added skills & jobs section to project three document, still in draft
</commit_message>
<xml_diff>
--- a/Assignment 3/Project 3.docx
+++ b/Assignment 3/Project 3.docx
@@ -1,6 +1,6 @@
 
 <file path=word/document.xml><?xml version="1.0" encoding="utf-8"?>
-<w:document xmlns:wpc="http://schemas.microsoft.com/office/word/2010/wordprocessingCanvas" xmlns:cx="http://schemas.microsoft.com/office/drawing/2014/chartex" xmlns:cx1="http://schemas.microsoft.com/office/drawing/2015/9/8/chartex" xmlns:cx2="http://schemas.microsoft.com/office/drawing/2015/10/21/chartex" xmlns:cx3="http://schemas.microsoft.com/office/drawing/2016/5/9/chartex" xmlns:cx4="http://schemas.microsoft.com/office/drawing/2016/5/10/chartex" xmlns:cx5="http://schemas.microsoft.com/office/drawing/2016/5/11/chartex" xmlns:cx6="http://schemas.microsoft.com/office/drawing/2016/5/12/chartex" xmlns:cx7="http://schemas.microsoft.com/office/drawing/2016/5/13/chartex" xmlns:cx8="http://schemas.microsoft.com/office/drawing/2016/5/14/chartex" xmlns:mc="http://schemas.openxmlformats.org/markup-compatibility/2006" xmlns:aink="http://schemas.microsoft.com/office/drawing/2016/ink" xmlns:am3d="http://schemas.microsoft.com/office/drawing/2017/model3d" xmlns:o="urn:schemas-microsoft-com:office:office" xmlns:r="http://schemas.openxmlformats.org/officeDocument/2006/relationships" xmlns:m="http://schemas.openxmlformats.org/officeDocument/2006/math" xmlns:v="urn:schemas-microsoft-com:vml" xmlns:wp14="http://schemas.microsoft.com/office/word/2010/wordprocessingDrawing" xmlns:wp="http://schemas.openxmlformats.org/drawingml/2006/wordprocessingDrawing" xmlns:w10="urn:schemas-microsoft-com:office:word" xmlns:w="http://schemas.openxmlformats.org/wordprocessingml/2006/main" xmlns:w14="http://schemas.microsoft.com/office/word/2010/wordml" xmlns:w15="http://schemas.microsoft.com/office/word/2012/wordml" xmlns:w16cid="http://schemas.microsoft.com/office/word/2016/wordml/cid" xmlns:w16se="http://schemas.microsoft.com/office/word/2015/wordml/symex" xmlns:wpg="http://schemas.microsoft.com/office/word/2010/wordprocessingGroup" xmlns:wpi="http://schemas.microsoft.com/office/word/2010/wordprocessingInk" xmlns:wne="http://schemas.microsoft.com/office/word/2006/wordml" xmlns:wps="http://schemas.microsoft.com/office/word/2010/wordprocessingShape" mc:Ignorable="w14 w15 w16se w16cid wp14">
+<w:document xmlns:wpc="http://schemas.microsoft.com/office/word/2010/wordprocessingCanvas" xmlns:mc="http://schemas.openxmlformats.org/markup-compatibility/2006" xmlns:o="urn:schemas-microsoft-com:office:office" xmlns:r="http://schemas.openxmlformats.org/officeDocument/2006/relationships" xmlns:m="http://schemas.openxmlformats.org/officeDocument/2006/math" xmlns:v="urn:schemas-microsoft-com:vml" xmlns:wp14="http://schemas.microsoft.com/office/word/2010/wordprocessingDrawing" xmlns:wp="http://schemas.openxmlformats.org/drawingml/2006/wordprocessingDrawing" xmlns:w10="urn:schemas-microsoft-com:office:word" xmlns:w="http://schemas.openxmlformats.org/wordprocessingml/2006/main" xmlns:w14="http://schemas.microsoft.com/office/word/2010/wordml" xmlns:w15="http://schemas.microsoft.com/office/word/2012/wordml" xmlns:wpg="http://schemas.microsoft.com/office/word/2010/wordprocessingGroup" xmlns:wpi="http://schemas.microsoft.com/office/word/2010/wordprocessingInk" xmlns:wne="http://schemas.microsoft.com/office/word/2006/wordml" xmlns:wps="http://schemas.microsoft.com/office/word/2010/wordprocessingShape" mc:Ignorable="w14 w15 wp14">
   <w:body>
     <w:p>
       <w:r>
@@ -125,23 +125,7 @@
           <w:b/>
           <w:bCs/>
         </w:rPr>
-        <w:t xml:space="preserve">As in Assignment 2, you need to have a group website and a GitHub (or similar) repository for your group. In your report you should include a brief description of what you have done, and include the following: - The link to your group’s website - The link to your group’s Git repository (GitHub, </w:t>
-      </w:r>
-      <w:proofErr w:type="spellStart"/>
-      <w:r>
-        <w:rPr>
-          <w:b/>
-          <w:bCs/>
-        </w:rPr>
-        <w:t>BitBucket</w:t>
-      </w:r>
-      <w:proofErr w:type="spellEnd"/>
-      <w:r>
-        <w:rPr>
-          <w:b/>
-          <w:bCs/>
-        </w:rPr>
-        <w:t>, etc) - Your comments on how well the audit trail on the Git repository reflects your group’s work. You will presumably only be able to do this close to the time of submission.</w:t>
+        <w:t>As in Assignment 2, you need to have a group website and a GitHub (or similar) repository for your group. In your report you should include a brief description of what you have done, and include the following: - The link to your group’s website - The link to your group’s Git repository (GitHub, BitBucket, etc) - Your comments on how well the audit trail on the Git repository reflects your group’s work. You will presumably only be able to do this close to the time of submission.</w:t>
       </w:r>
     </w:p>
     <w:p>
@@ -336,15 +320,7 @@
     </w:p>
     <w:p>
       <w:r>
-        <w:t xml:space="preserve">For our idea we will be revisiting the Assignment 2 idea – Project </w:t>
-      </w:r>
-      <w:proofErr w:type="spellStart"/>
-      <w:r>
-        <w:t>Frecepie</w:t>
-      </w:r>
-      <w:proofErr w:type="spellEnd"/>
-      <w:r>
-        <w:t xml:space="preserve">. This project aims to solve the indecisive issue of what to cook for dinner when you’re feeling lazy, can’t think of any recipes or perhaps even just looking for something new to cook with what you have. The project aims to develop a mobile and desktop app. The biggest focus is integrating with smart fridges and utilising their technology for the simplest experience with the app. </w:t>
+        <w:t xml:space="preserve">For our idea we will be revisiting the Assignment 2 idea – Project Frecepie. This project aims to solve the indecisive issue of what to cook for dinner when you’re feeling lazy, can’t think of any recipes or perhaps even just looking for something new to cook with what you have. The project aims to develop a mobile and desktop app. The biggest focus is integrating with smart fridges and utilising their technology for the simplest experience with the app. </w:t>
       </w:r>
     </w:p>
     <w:p>
@@ -427,15 +403,7 @@
     </w:p>
     <w:p>
       <w:r>
-        <w:t xml:space="preserve">Most smart fridges with built in screens and cameras already do a lot of what our project aims to do – however we’ve not been able to locate another product that provides the same end goal or outcome than </w:t>
-      </w:r>
-      <w:proofErr w:type="spellStart"/>
-      <w:r>
-        <w:t>Frecepie</w:t>
-      </w:r>
-      <w:proofErr w:type="spellEnd"/>
-      <w:r>
-        <w:t xml:space="preserve">. </w:t>
+        <w:t xml:space="preserve">Most smart fridges with built in screens and cameras already do a lot of what our project aims to do – however we’ve not been able to locate another product that provides the same end goal or outcome than Frecepie. </w:t>
       </w:r>
     </w:p>
     <w:p>
@@ -451,6 +419,8 @@
           <w:numId w:val="1"/>
         </w:numPr>
       </w:pPr>
+      <w:bookmarkStart w:id="0" w:name="_GoBack"/>
+      <w:bookmarkEnd w:id="0"/>
       <w:r>
         <w:t xml:space="preserve">Stock control – including description and quantity. </w:t>
       </w:r>
@@ -596,15 +566,7 @@
         </w:numPr>
       </w:pPr>
       <w:r>
-        <w:t>Database (</w:t>
-      </w:r>
-      <w:proofErr w:type="spellStart"/>
-      <w:r>
-        <w:t>mySQL</w:t>
-      </w:r>
-      <w:proofErr w:type="spellEnd"/>
-      <w:r>
-        <w:t>)</w:t>
+        <w:t>Database (mySQL)</w:t>
       </w:r>
     </w:p>
     <w:p>
@@ -630,8 +592,6 @@
       <w:r>
         <w:t>Security</w:t>
       </w:r>
-      <w:bookmarkStart w:id="0" w:name="_GoBack"/>
-      <w:bookmarkEnd w:id="0"/>
     </w:p>
     <w:p>
       <w:pPr>
@@ -640,6 +600,2829 @@
           <w:ilvl w:val="0"/>
           <w:numId w:val="2"/>
         </w:numPr>
+      </w:pPr>
+    </w:p>
+    <w:p/>
+    <w:p/>
+    <w:p>
+      <w:r>
+        <w:rPr>
+          <w:b/>
+          <w:bCs/>
+          <w:u w:val="single"/>
+        </w:rPr>
+        <w:lastRenderedPageBreak/>
+        <w:t>Skills and Jobs</w:t>
+      </w:r>
+    </w:p>
+    <w:p>
+      <w:pPr>
+        <w:shd w:val="clear" w:color="auto" w:fill="FFFFFF"/>
+        <w:spacing w:after="0" w:line="240" w:lineRule="auto"/>
+        <w:rPr>
+          <w:rFonts w:eastAsia="Times New Roman" w:cstheme="minorHAnsi"/>
+          <w:b/>
+          <w:bCs/>
+          <w:color w:val="222222"/>
+          <w:sz w:val="24"/>
+          <w:szCs w:val="24"/>
+          <w:lang w:eastAsia="en-AU"/>
+        </w:rPr>
+      </w:pPr>
+      <w:r>
+        <w:rPr>
+          <w:rFonts w:eastAsia="Times New Roman" w:cstheme="minorHAnsi"/>
+          <w:b/>
+          <w:bCs/>
+          <w:color w:val="222222"/>
+          <w:sz w:val="24"/>
+          <w:szCs w:val="24"/>
+          <w:lang w:eastAsia="en-AU"/>
+        </w:rPr>
+        <w:t xml:space="preserve">Senior </w:t>
+      </w:r>
+      <w:r>
+        <w:rPr>
+          <w:rFonts w:eastAsia="Times New Roman" w:cstheme="minorHAnsi"/>
+          <w:b/>
+          <w:bCs/>
+          <w:color w:val="222222"/>
+          <w:sz w:val="24"/>
+          <w:szCs w:val="24"/>
+          <w:lang w:eastAsia="en-AU"/>
+        </w:rPr>
+        <w:t xml:space="preserve">Software </w:t>
+      </w:r>
+      <w:r>
+        <w:rPr>
+          <w:rFonts w:eastAsia="Times New Roman" w:cstheme="minorHAnsi"/>
+          <w:b/>
+          <w:bCs/>
+          <w:color w:val="222222"/>
+          <w:sz w:val="24"/>
+          <w:szCs w:val="24"/>
+          <w:lang w:eastAsia="en-AU"/>
+        </w:rPr>
+        <w:t>Engineer</w:t>
+      </w:r>
+      <w:r>
+        <w:rPr>
+          <w:rFonts w:eastAsia="Times New Roman" w:cstheme="minorHAnsi"/>
+          <w:b/>
+          <w:bCs/>
+          <w:color w:val="222222"/>
+          <w:sz w:val="24"/>
+          <w:szCs w:val="24"/>
+          <w:lang w:eastAsia="en-AU"/>
+        </w:rPr>
+        <w:t xml:space="preserve"> </w:t>
+      </w:r>
+      <w:r>
+        <w:rPr>
+          <w:rFonts w:eastAsia="Times New Roman" w:cstheme="minorHAnsi"/>
+          <w:b/>
+          <w:bCs/>
+          <w:color w:val="FF0000"/>
+          <w:sz w:val="24"/>
+          <w:szCs w:val="24"/>
+          <w:lang w:eastAsia="en-AU"/>
+        </w:rPr>
+        <w:t>(in progress)</w:t>
+      </w:r>
+    </w:p>
+    <w:p>
+      <w:pPr>
+        <w:shd w:val="clear" w:color="auto" w:fill="FFFFFF"/>
+        <w:spacing w:after="0" w:line="240" w:lineRule="auto"/>
+        <w:rPr>
+          <w:rFonts w:eastAsia="Times New Roman" w:cstheme="minorHAnsi"/>
+          <w:b/>
+          <w:bCs/>
+          <w:color w:val="222222"/>
+          <w:sz w:val="24"/>
+          <w:szCs w:val="24"/>
+          <w:lang w:eastAsia="en-AU"/>
+        </w:rPr>
+      </w:pPr>
+    </w:p>
+    <w:p>
+      <w:pPr>
+        <w:shd w:val="clear" w:color="auto" w:fill="FFFFFF"/>
+        <w:spacing w:after="0" w:line="240" w:lineRule="auto"/>
+        <w:rPr>
+          <w:rFonts w:eastAsia="Times New Roman" w:cstheme="minorHAnsi"/>
+          <w:color w:val="222222"/>
+          <w:sz w:val="24"/>
+          <w:szCs w:val="24"/>
+          <w:lang w:eastAsia="en-AU"/>
+        </w:rPr>
+      </w:pPr>
+      <w:r>
+        <w:rPr>
+          <w:rFonts w:eastAsia="Times New Roman" w:cstheme="minorHAnsi"/>
+          <w:color w:val="222222"/>
+          <w:sz w:val="24"/>
+          <w:szCs w:val="24"/>
+          <w:lang w:eastAsia="en-AU"/>
+        </w:rPr>
+        <w:t>Frecipie is looking for a passionate, highly skilled Software Engineer to join us in the creation of a life changing mobile platform! You will be building our software from the ground up and will be responsible for the constant evolution and delivery of new and existing features, direct system testing and validation of procedures. You will have outstanding</w:t>
+      </w:r>
+      <w:r>
+        <w:rPr>
+          <w:rFonts w:eastAsia="Times New Roman" w:cstheme="minorHAnsi"/>
+          <w:color w:val="222222"/>
+          <w:sz w:val="24"/>
+          <w:szCs w:val="24"/>
+          <w:lang w:eastAsia="en-AU"/>
+        </w:rPr>
+        <w:t xml:space="preserve"> communication skills, </w:t>
+      </w:r>
+      <w:r>
+        <w:rPr>
+          <w:rFonts w:eastAsia="Times New Roman" w:cstheme="minorHAnsi"/>
+          <w:color w:val="222222"/>
+          <w:sz w:val="24"/>
+          <w:szCs w:val="24"/>
+          <w:lang w:eastAsia="en-AU"/>
+        </w:rPr>
+        <w:t>being able to seamlessly</w:t>
+      </w:r>
+      <w:r>
+        <w:rPr>
+          <w:rFonts w:eastAsia="Times New Roman" w:cstheme="minorHAnsi"/>
+          <w:color w:val="222222"/>
+          <w:sz w:val="24"/>
+          <w:szCs w:val="24"/>
+          <w:lang w:eastAsia="en-AU"/>
+        </w:rPr>
+        <w:t xml:space="preserve"> collaborate cross functional</w:t>
+      </w:r>
+      <w:r>
+        <w:rPr>
+          <w:rFonts w:eastAsia="Times New Roman" w:cstheme="minorHAnsi"/>
+          <w:color w:val="222222"/>
+          <w:sz w:val="24"/>
+          <w:szCs w:val="24"/>
+          <w:lang w:eastAsia="en-AU"/>
+        </w:rPr>
+        <w:t xml:space="preserve">ly </w:t>
+      </w:r>
+      <w:r>
+        <w:rPr>
+          <w:rFonts w:eastAsia="Times New Roman" w:cstheme="minorHAnsi"/>
+          <w:color w:val="FF0000"/>
+          <w:sz w:val="24"/>
+          <w:szCs w:val="24"/>
+          <w:lang w:eastAsia="en-AU"/>
+        </w:rPr>
+        <w:t>within an agile environment.</w:t>
+      </w:r>
+    </w:p>
+    <w:p>
+      <w:pPr>
+        <w:shd w:val="clear" w:color="auto" w:fill="FFFFFF"/>
+        <w:spacing w:after="0" w:line="240" w:lineRule="auto"/>
+        <w:rPr>
+          <w:rFonts w:eastAsia="Times New Roman" w:cstheme="minorHAnsi"/>
+          <w:color w:val="222222"/>
+          <w:sz w:val="24"/>
+          <w:szCs w:val="24"/>
+          <w:lang w:eastAsia="en-AU"/>
+        </w:rPr>
+      </w:pPr>
+    </w:p>
+    <w:p>
+      <w:pPr>
+        <w:shd w:val="clear" w:color="auto" w:fill="FFFFFF"/>
+        <w:spacing w:after="0" w:line="240" w:lineRule="auto"/>
+        <w:rPr>
+          <w:rFonts w:eastAsia="Times New Roman" w:cstheme="minorHAnsi"/>
+          <w:color w:val="222222"/>
+          <w:sz w:val="24"/>
+          <w:szCs w:val="24"/>
+          <w:lang w:eastAsia="en-AU"/>
+        </w:rPr>
+      </w:pPr>
+      <w:r>
+        <w:rPr>
+          <w:rFonts w:eastAsia="Times New Roman" w:cstheme="minorHAnsi"/>
+          <w:color w:val="222222"/>
+          <w:sz w:val="24"/>
+          <w:szCs w:val="24"/>
+          <w:lang w:eastAsia="en-AU"/>
+        </w:rPr>
+        <w:t>Responsibilities</w:t>
+      </w:r>
+    </w:p>
+    <w:p>
+      <w:pPr>
+        <w:shd w:val="clear" w:color="auto" w:fill="FFFFFF"/>
+        <w:spacing w:after="0" w:line="253" w:lineRule="atLeast"/>
+        <w:rPr>
+          <w:rFonts w:eastAsia="Times New Roman" w:cstheme="minorHAnsi"/>
+          <w:color w:val="222222"/>
+          <w:lang w:eastAsia="en-AU"/>
+        </w:rPr>
+      </w:pPr>
+    </w:p>
+    <w:p>
+      <w:pPr>
+        <w:pStyle w:val="ListParagraph"/>
+        <w:numPr>
+          <w:ilvl w:val="0"/>
+          <w:numId w:val="11"/>
+        </w:numPr>
+        <w:shd w:val="clear" w:color="auto" w:fill="FFFFFF"/>
+        <w:spacing w:after="0" w:line="253" w:lineRule="atLeast"/>
+        <w:rPr>
+          <w:rFonts w:eastAsia="Times New Roman" w:cstheme="minorHAnsi"/>
+          <w:color w:val="222222"/>
+          <w:lang w:eastAsia="en-AU"/>
+        </w:rPr>
+      </w:pPr>
+      <w:r>
+        <w:rPr>
+          <w:rFonts w:eastAsia="Times New Roman" w:cstheme="minorHAnsi"/>
+          <w:color w:val="222222"/>
+          <w:lang w:eastAsia="en-AU"/>
+        </w:rPr>
+        <w:t>Research, designing, creating and architecting an Android application and accompanying website</w:t>
+      </w:r>
+    </w:p>
+    <w:p>
+      <w:pPr>
+        <w:numPr>
+          <w:ilvl w:val="0"/>
+          <w:numId w:val="3"/>
+        </w:numPr>
+        <w:shd w:val="clear" w:color="auto" w:fill="FFFFFF"/>
+        <w:spacing w:after="0" w:line="253" w:lineRule="atLeast"/>
+        <w:rPr>
+          <w:rFonts w:eastAsia="Times New Roman" w:cstheme="minorHAnsi"/>
+          <w:color w:val="222222"/>
+          <w:lang w:eastAsia="en-AU"/>
+        </w:rPr>
+      </w:pPr>
+      <w:r>
+        <w:rPr>
+          <w:rFonts w:eastAsia="Times New Roman" w:cstheme="minorHAnsi"/>
+          <w:color w:val="222222"/>
+          <w:lang w:eastAsia="en-AU"/>
+        </w:rPr>
+        <w:t>Writing clean, continuously tested, reusable code</w:t>
+      </w:r>
+    </w:p>
+    <w:p>
+      <w:pPr>
+        <w:numPr>
+          <w:ilvl w:val="0"/>
+          <w:numId w:val="3"/>
+        </w:numPr>
+        <w:shd w:val="clear" w:color="auto" w:fill="FFFFFF"/>
+        <w:spacing w:after="0" w:line="253" w:lineRule="atLeast"/>
+        <w:rPr>
+          <w:rFonts w:eastAsia="Times New Roman" w:cstheme="minorHAnsi"/>
+          <w:color w:val="222222"/>
+          <w:lang w:eastAsia="en-AU"/>
+        </w:rPr>
+      </w:pPr>
+      <w:r>
+        <w:rPr>
+          <w:rFonts w:eastAsia="Times New Roman" w:cstheme="minorHAnsi"/>
+          <w:color w:val="222222"/>
+          <w:lang w:eastAsia="en-AU"/>
+        </w:rPr>
+        <w:t xml:space="preserve">Work within </w:t>
+      </w:r>
+      <w:r>
+        <w:rPr>
+          <w:rFonts w:eastAsia="Times New Roman" w:cstheme="minorHAnsi"/>
+          <w:color w:val="222222"/>
+          <w:lang w:eastAsia="en-AU"/>
+        </w:rPr>
+        <w:t>a collaborative, cross-functional team en</w:t>
+      </w:r>
+      <w:r>
+        <w:rPr>
+          <w:rFonts w:eastAsia="Times New Roman" w:cstheme="minorHAnsi"/>
+          <w:color w:val="222222"/>
+          <w:lang w:eastAsia="en-AU"/>
+        </w:rPr>
+        <w:t>vironment (frequent interaction</w:t>
+      </w:r>
+      <w:r>
+        <w:rPr>
+          <w:rFonts w:eastAsia="Times New Roman" w:cstheme="minorHAnsi"/>
+          <w:color w:val="222222"/>
+          <w:lang w:eastAsia="en-AU"/>
+        </w:rPr>
+        <w:t xml:space="preserve"> with </w:t>
+      </w:r>
+      <w:r>
+        <w:rPr>
+          <w:rFonts w:eastAsia="Times New Roman" w:cstheme="minorHAnsi"/>
+          <w:color w:val="222222"/>
+          <w:lang w:eastAsia="en-AU"/>
+        </w:rPr>
+        <w:t>UX designers</w:t>
+      </w:r>
+      <w:r>
+        <w:rPr>
+          <w:rFonts w:eastAsia="Times New Roman" w:cstheme="minorHAnsi"/>
+          <w:color w:val="222222"/>
+          <w:lang w:eastAsia="en-AU"/>
+        </w:rPr>
+        <w:t xml:space="preserve">, </w:t>
+      </w:r>
+      <w:r>
+        <w:rPr>
+          <w:rFonts w:eastAsia="Times New Roman" w:cstheme="minorHAnsi"/>
+          <w:color w:val="222222"/>
+          <w:lang w:eastAsia="en-AU"/>
+        </w:rPr>
+        <w:t>business/marketing manager</w:t>
+      </w:r>
+      <w:r>
+        <w:rPr>
+          <w:rFonts w:eastAsia="Times New Roman" w:cstheme="minorHAnsi"/>
+          <w:color w:val="222222"/>
+          <w:lang w:eastAsia="en-AU"/>
+        </w:rPr>
+        <w:t xml:space="preserve"> etc.)</w:t>
+      </w:r>
+    </w:p>
+    <w:p>
+      <w:pPr>
+        <w:numPr>
+          <w:ilvl w:val="0"/>
+          <w:numId w:val="3"/>
+        </w:numPr>
+        <w:shd w:val="clear" w:color="auto" w:fill="FFFFFF"/>
+        <w:spacing w:after="0" w:line="253" w:lineRule="atLeast"/>
+        <w:rPr>
+          <w:rFonts w:eastAsia="Times New Roman" w:cstheme="minorHAnsi"/>
+          <w:color w:val="222222"/>
+          <w:lang w:eastAsia="en-AU"/>
+        </w:rPr>
+      </w:pPr>
+      <w:r>
+        <w:rPr>
+          <w:rFonts w:eastAsia="Times New Roman" w:cstheme="minorHAnsi"/>
+          <w:color w:val="222222"/>
+          <w:lang w:eastAsia="en-AU"/>
+        </w:rPr>
+        <w:t>Documentation and guideline write-ups (technical &amp; non-technical)</w:t>
+      </w:r>
+    </w:p>
+    <w:p>
+      <w:pPr>
+        <w:numPr>
+          <w:ilvl w:val="0"/>
+          <w:numId w:val="3"/>
+        </w:numPr>
+        <w:shd w:val="clear" w:color="auto" w:fill="FFFFFF"/>
+        <w:spacing w:after="200" w:line="253" w:lineRule="atLeast"/>
+        <w:rPr>
+          <w:rFonts w:eastAsia="Times New Roman" w:cstheme="minorHAnsi"/>
+          <w:color w:val="222222"/>
+          <w:lang w:eastAsia="en-AU"/>
+        </w:rPr>
+      </w:pPr>
+      <w:r>
+        <w:rPr>
+          <w:rFonts w:eastAsia="Times New Roman" w:cstheme="minorHAnsi"/>
+          <w:color w:val="222222"/>
+          <w:lang w:eastAsia="en-AU"/>
+        </w:rPr>
+        <w:t>Provide critical feedback and recommendations on user interface and design decisions</w:t>
+      </w:r>
+    </w:p>
+    <w:p>
+      <w:pPr>
+        <w:shd w:val="clear" w:color="auto" w:fill="FFFFFF"/>
+        <w:spacing w:after="200" w:line="253" w:lineRule="atLeast"/>
+        <w:rPr>
+          <w:rFonts w:eastAsia="Times New Roman" w:cstheme="minorHAnsi"/>
+          <w:color w:val="222222"/>
+          <w:lang w:eastAsia="en-AU"/>
+        </w:rPr>
+      </w:pPr>
+      <w:r>
+        <w:rPr>
+          <w:rFonts w:eastAsia="Times New Roman" w:cstheme="minorHAnsi"/>
+          <w:color w:val="222222"/>
+          <w:sz w:val="24"/>
+          <w:szCs w:val="24"/>
+          <w:lang w:eastAsia="en-AU"/>
+        </w:rPr>
+        <w:t>Skills</w:t>
+      </w:r>
+    </w:p>
+    <w:p>
+      <w:pPr>
+        <w:numPr>
+          <w:ilvl w:val="0"/>
+          <w:numId w:val="4"/>
+        </w:numPr>
+        <w:shd w:val="clear" w:color="auto" w:fill="FFFFFF"/>
+        <w:spacing w:after="0" w:line="253" w:lineRule="atLeast"/>
+        <w:rPr>
+          <w:rFonts w:eastAsia="Times New Roman" w:cstheme="minorHAnsi"/>
+          <w:color w:val="FF0000"/>
+          <w:lang w:eastAsia="en-AU"/>
+        </w:rPr>
+      </w:pPr>
+      <w:r>
+        <w:rPr>
+          <w:rFonts w:eastAsia="Times New Roman" w:cstheme="minorHAnsi"/>
+          <w:color w:val="FF0000"/>
+          <w:lang w:eastAsia="en-AU"/>
+        </w:rPr>
+        <w:t>Android Development (Front and Backend)</w:t>
+      </w:r>
+    </w:p>
+    <w:p>
+      <w:pPr>
+        <w:numPr>
+          <w:ilvl w:val="1"/>
+          <w:numId w:val="4"/>
+        </w:numPr>
+        <w:shd w:val="clear" w:color="auto" w:fill="FFFFFF"/>
+        <w:spacing w:after="0" w:line="253" w:lineRule="atLeast"/>
+        <w:rPr>
+          <w:rFonts w:eastAsia="Times New Roman" w:cstheme="minorHAnsi"/>
+          <w:color w:val="FF0000"/>
+          <w:lang w:eastAsia="en-AU"/>
+        </w:rPr>
+      </w:pPr>
+      <w:r>
+        <w:rPr>
+          <w:rFonts w:eastAsia="Times New Roman" w:cstheme="minorHAnsi"/>
+          <w:color w:val="FF0000"/>
+          <w:lang w:eastAsia="en-AU"/>
+        </w:rPr>
+        <w:t>Java + Kotlin</w:t>
+      </w:r>
+    </w:p>
+    <w:p>
+      <w:pPr>
+        <w:numPr>
+          <w:ilvl w:val="1"/>
+          <w:numId w:val="4"/>
+        </w:numPr>
+        <w:shd w:val="clear" w:color="auto" w:fill="FFFFFF"/>
+        <w:spacing w:after="0" w:line="253" w:lineRule="atLeast"/>
+        <w:rPr>
+          <w:rFonts w:eastAsia="Times New Roman" w:cstheme="minorHAnsi"/>
+          <w:color w:val="FF0000"/>
+          <w:lang w:eastAsia="en-AU"/>
+        </w:rPr>
+      </w:pPr>
+      <w:r>
+        <w:rPr>
+          <w:rFonts w:eastAsia="Times New Roman" w:cstheme="minorHAnsi"/>
+          <w:color w:val="FF0000"/>
+          <w:lang w:eastAsia="en-AU"/>
+        </w:rPr>
+        <w:t>Android Software Development Kit (SDK)</w:t>
+      </w:r>
+    </w:p>
+    <w:p>
+      <w:pPr>
+        <w:numPr>
+          <w:ilvl w:val="1"/>
+          <w:numId w:val="4"/>
+        </w:numPr>
+        <w:shd w:val="clear" w:color="auto" w:fill="FFFFFF"/>
+        <w:spacing w:after="0" w:line="253" w:lineRule="atLeast"/>
+        <w:rPr>
+          <w:rFonts w:eastAsia="Times New Roman" w:cstheme="minorHAnsi"/>
+          <w:color w:val="FF0000"/>
+          <w:lang w:eastAsia="en-AU"/>
+        </w:rPr>
+      </w:pPr>
+      <w:r>
+        <w:rPr>
+          <w:rFonts w:eastAsia="Times New Roman" w:cstheme="minorHAnsi"/>
+          <w:color w:val="FF0000"/>
+          <w:lang w:eastAsia="en-AU"/>
+        </w:rPr>
+        <w:t>Database expertise:  SQL, RDBMS</w:t>
+      </w:r>
+    </w:p>
+    <w:p>
+      <w:pPr>
+        <w:numPr>
+          <w:ilvl w:val="0"/>
+          <w:numId w:val="4"/>
+        </w:numPr>
+        <w:shd w:val="clear" w:color="auto" w:fill="FFFFFF"/>
+        <w:spacing w:after="0" w:line="253" w:lineRule="atLeast"/>
+        <w:rPr>
+          <w:rFonts w:eastAsia="Times New Roman" w:cstheme="minorHAnsi"/>
+          <w:color w:val="222222"/>
+          <w:lang w:eastAsia="en-AU"/>
+        </w:rPr>
+      </w:pPr>
+      <w:r>
+        <w:rPr>
+          <w:rFonts w:eastAsia="Times New Roman" w:cstheme="minorHAnsi"/>
+          <w:color w:val="222222"/>
+          <w:lang w:eastAsia="en-AU"/>
+        </w:rPr>
+        <w:t>Experience in/with:</w:t>
+      </w:r>
+    </w:p>
+    <w:p>
+      <w:pPr>
+        <w:numPr>
+          <w:ilvl w:val="1"/>
+          <w:numId w:val="4"/>
+        </w:numPr>
+        <w:shd w:val="clear" w:color="auto" w:fill="FFFFFF"/>
+        <w:spacing w:after="0" w:line="253" w:lineRule="atLeast"/>
+        <w:rPr>
+          <w:rFonts w:eastAsia="Times New Roman" w:cstheme="minorHAnsi"/>
+          <w:color w:val="222222"/>
+          <w:lang w:eastAsia="en-AU"/>
+        </w:rPr>
+      </w:pPr>
+      <w:r>
+        <w:rPr>
+          <w:rFonts w:eastAsia="Times New Roman" w:cstheme="minorHAnsi"/>
+          <w:color w:val="222222"/>
+          <w:lang w:eastAsia="en-AU"/>
+        </w:rPr>
+        <w:t>Version Control (Git, bitbucket etc.)</w:t>
+      </w:r>
+    </w:p>
+    <w:p>
+      <w:pPr>
+        <w:numPr>
+          <w:ilvl w:val="1"/>
+          <w:numId w:val="4"/>
+        </w:numPr>
+        <w:shd w:val="clear" w:color="auto" w:fill="FFFFFF"/>
+        <w:spacing w:after="0" w:line="253" w:lineRule="atLeast"/>
+        <w:rPr>
+          <w:rFonts w:eastAsia="Times New Roman" w:cstheme="minorHAnsi"/>
+          <w:color w:val="FF0000"/>
+          <w:lang w:eastAsia="en-AU"/>
+        </w:rPr>
+      </w:pPr>
+      <w:r>
+        <w:rPr>
+          <w:rFonts w:eastAsia="Times New Roman" w:cstheme="minorHAnsi"/>
+          <w:color w:val="FF0000"/>
+          <w:lang w:eastAsia="en-AU"/>
+        </w:rPr>
+        <w:t>Agile environment (Jira, Sprints)</w:t>
+      </w:r>
+    </w:p>
+    <w:p>
+      <w:pPr>
+        <w:numPr>
+          <w:ilvl w:val="1"/>
+          <w:numId w:val="4"/>
+        </w:numPr>
+        <w:shd w:val="clear" w:color="auto" w:fill="FFFFFF"/>
+        <w:spacing w:after="0" w:line="253" w:lineRule="atLeast"/>
+        <w:rPr>
+          <w:rFonts w:eastAsia="Times New Roman" w:cstheme="minorHAnsi"/>
+          <w:color w:val="222222"/>
+          <w:lang w:eastAsia="en-AU"/>
+        </w:rPr>
+      </w:pPr>
+      <w:r>
+        <w:rPr>
+          <w:rFonts w:eastAsia="Times New Roman" w:cstheme="minorHAnsi"/>
+          <w:color w:val="222222"/>
+          <w:lang w:eastAsia="en-AU"/>
+        </w:rPr>
+        <w:t>Cloud services (AWS, Azure, etc.)</w:t>
+      </w:r>
+    </w:p>
+    <w:p>
+      <w:pPr>
+        <w:numPr>
+          <w:ilvl w:val="1"/>
+          <w:numId w:val="4"/>
+        </w:numPr>
+        <w:shd w:val="clear" w:color="auto" w:fill="FFFFFF"/>
+        <w:spacing w:after="0" w:line="253" w:lineRule="atLeast"/>
+        <w:rPr>
+          <w:rFonts w:eastAsia="Times New Roman" w:cstheme="minorHAnsi"/>
+          <w:color w:val="222222"/>
+          <w:lang w:eastAsia="en-AU"/>
+        </w:rPr>
+      </w:pPr>
+      <w:r>
+        <w:rPr>
+          <w:rFonts w:eastAsia="Times New Roman" w:cstheme="minorHAnsi"/>
+          <w:color w:val="222222"/>
+          <w:lang w:eastAsia="en-AU"/>
+        </w:rPr>
+        <w:t>Deployment tech (e.g. Docker, Ansible)</w:t>
+      </w:r>
+    </w:p>
+    <w:p>
+      <w:pPr>
+        <w:numPr>
+          <w:ilvl w:val="1"/>
+          <w:numId w:val="4"/>
+        </w:numPr>
+        <w:shd w:val="clear" w:color="auto" w:fill="FFFFFF"/>
+        <w:spacing w:after="0" w:line="253" w:lineRule="atLeast"/>
+        <w:rPr>
+          <w:rFonts w:eastAsia="Times New Roman" w:cstheme="minorHAnsi"/>
+          <w:color w:val="222222"/>
+          <w:lang w:eastAsia="en-AU"/>
+        </w:rPr>
+      </w:pPr>
+      <w:r>
+        <w:rPr>
+          <w:rFonts w:eastAsia="Times New Roman" w:cstheme="minorHAnsi"/>
+          <w:color w:val="222222"/>
+          <w:lang w:eastAsia="en-AU"/>
+        </w:rPr>
+        <w:t>Database develop</w:t>
+      </w:r>
+      <w:r>
+        <w:rPr>
+          <w:rFonts w:eastAsia="Times New Roman" w:cstheme="minorHAnsi"/>
+          <w:color w:val="222222"/>
+          <w:lang w:eastAsia="en-AU"/>
+        </w:rPr>
+        <w:t>ment and management (e.g. MySQL</w:t>
+      </w:r>
+    </w:p>
+    <w:p>
+      <w:pPr>
+        <w:numPr>
+          <w:ilvl w:val="0"/>
+          <w:numId w:val="4"/>
+        </w:numPr>
+        <w:shd w:val="clear" w:color="auto" w:fill="FFFFFF"/>
+        <w:spacing w:after="0" w:line="253" w:lineRule="atLeast"/>
+        <w:rPr>
+          <w:rFonts w:eastAsia="Times New Roman" w:cstheme="minorHAnsi"/>
+          <w:color w:val="222222"/>
+          <w:lang w:eastAsia="en-AU"/>
+        </w:rPr>
+      </w:pPr>
+      <w:r>
+        <w:rPr>
+          <w:rFonts w:eastAsia="Times New Roman" w:cstheme="minorHAnsi"/>
+          <w:color w:val="222222"/>
+          <w:lang w:eastAsia="en-AU"/>
+        </w:rPr>
+        <w:t xml:space="preserve">DevOps mindset, </w:t>
+      </w:r>
+      <w:r>
+        <w:rPr>
+          <w:rFonts w:eastAsia="Times New Roman" w:cstheme="minorHAnsi"/>
+          <w:color w:val="222222"/>
+          <w:lang w:eastAsia="en-AU"/>
+        </w:rPr>
+        <w:t xml:space="preserve">extensive </w:t>
+      </w:r>
+      <w:r>
+        <w:rPr>
+          <w:rFonts w:eastAsia="Times New Roman" w:cstheme="minorHAnsi"/>
+          <w:color w:val="222222"/>
+          <w:lang w:eastAsia="en-AU"/>
+        </w:rPr>
+        <w:t>experience with CI/CD</w:t>
+      </w:r>
+    </w:p>
+    <w:p>
+      <w:pPr>
+        <w:numPr>
+          <w:ilvl w:val="0"/>
+          <w:numId w:val="4"/>
+        </w:numPr>
+        <w:shd w:val="clear" w:color="auto" w:fill="FFFFFF"/>
+        <w:spacing w:after="0" w:line="253" w:lineRule="atLeast"/>
+        <w:rPr>
+          <w:rFonts w:eastAsia="Times New Roman" w:cstheme="minorHAnsi"/>
+          <w:color w:val="222222"/>
+          <w:lang w:eastAsia="en-AU"/>
+        </w:rPr>
+      </w:pPr>
+      <w:r>
+        <w:rPr>
+          <w:rFonts w:eastAsia="Times New Roman" w:cstheme="minorHAnsi"/>
+          <w:color w:val="222222"/>
+          <w:lang w:eastAsia="en-AU"/>
+        </w:rPr>
+        <w:t>Experience with TDD/BDD</w:t>
+      </w:r>
+    </w:p>
+    <w:p>
+      <w:pPr>
+        <w:numPr>
+          <w:ilvl w:val="0"/>
+          <w:numId w:val="4"/>
+        </w:numPr>
+        <w:shd w:val="clear" w:color="auto" w:fill="FFFFFF"/>
+        <w:spacing w:after="0" w:line="253" w:lineRule="atLeast"/>
+        <w:rPr>
+          <w:rFonts w:eastAsia="Times New Roman" w:cstheme="minorHAnsi"/>
+          <w:color w:val="FF0000"/>
+          <w:lang w:eastAsia="en-AU"/>
+        </w:rPr>
+      </w:pPr>
+      <w:r>
+        <w:rPr>
+          <w:rFonts w:eastAsia="Times New Roman" w:cstheme="minorHAnsi"/>
+          <w:color w:val="FF0000"/>
+          <w:lang w:eastAsia="en-AU"/>
+        </w:rPr>
+        <w:t>Knowledge of Linux/Unix systems</w:t>
+      </w:r>
+    </w:p>
+    <w:p>
+      <w:pPr>
+        <w:numPr>
+          <w:ilvl w:val="0"/>
+          <w:numId w:val="4"/>
+        </w:numPr>
+        <w:shd w:val="clear" w:color="auto" w:fill="FFFFFF"/>
+        <w:spacing w:after="0" w:line="253" w:lineRule="atLeast"/>
+        <w:rPr>
+          <w:rFonts w:eastAsia="Times New Roman" w:cstheme="minorHAnsi"/>
+          <w:color w:val="222222"/>
+          <w:lang w:eastAsia="en-AU"/>
+        </w:rPr>
+      </w:pPr>
+      <w:r>
+        <w:rPr>
+          <w:rFonts w:eastAsia="Times New Roman" w:cstheme="minorHAnsi"/>
+          <w:color w:val="222222"/>
+          <w:lang w:eastAsia="en-AU"/>
+        </w:rPr>
+        <w:t>TCP, UDP protocol</w:t>
+      </w:r>
+    </w:p>
+    <w:p>
+      <w:pPr>
+        <w:numPr>
+          <w:ilvl w:val="0"/>
+          <w:numId w:val="4"/>
+        </w:numPr>
+        <w:shd w:val="clear" w:color="auto" w:fill="FFFFFF"/>
+        <w:spacing w:after="0" w:line="253" w:lineRule="atLeast"/>
+        <w:rPr>
+          <w:rFonts w:eastAsia="Times New Roman" w:cstheme="minorHAnsi"/>
+          <w:color w:val="222222"/>
+          <w:lang w:eastAsia="en-AU"/>
+        </w:rPr>
+      </w:pPr>
+      <w:r>
+        <w:rPr>
+          <w:rFonts w:eastAsia="Times New Roman" w:cstheme="minorHAnsi"/>
+          <w:color w:val="222222"/>
+          <w:lang w:eastAsia="en-AU"/>
+        </w:rPr>
+        <w:t>Stellar communication skills</w:t>
+      </w:r>
+    </w:p>
+    <w:p>
+      <w:pPr>
+        <w:numPr>
+          <w:ilvl w:val="0"/>
+          <w:numId w:val="4"/>
+        </w:numPr>
+        <w:shd w:val="clear" w:color="auto" w:fill="FFFFFF"/>
+        <w:spacing w:after="0" w:line="253" w:lineRule="atLeast"/>
+        <w:rPr>
+          <w:rFonts w:eastAsia="Times New Roman" w:cstheme="minorHAnsi"/>
+          <w:color w:val="222222"/>
+          <w:lang w:eastAsia="en-AU"/>
+        </w:rPr>
+      </w:pPr>
+      <w:r>
+        <w:rPr>
+          <w:rFonts w:eastAsia="Times New Roman" w:cstheme="minorHAnsi"/>
+          <w:color w:val="222222"/>
+          <w:lang w:eastAsia="en-AU"/>
+        </w:rPr>
+        <w:t>Continuous learning and upskilling is a necessity</w:t>
+      </w:r>
+      <w:r>
+        <w:rPr>
+          <w:rFonts w:eastAsia="Times New Roman" w:cstheme="minorHAnsi"/>
+          <w:color w:val="222222"/>
+          <w:lang w:eastAsia="en-AU"/>
+        </w:rPr>
+        <w:br/>
+      </w:r>
+    </w:p>
+    <w:p>
+      <w:pPr>
+        <w:shd w:val="clear" w:color="auto" w:fill="FFFFFF"/>
+        <w:spacing w:after="200" w:line="253" w:lineRule="atLeast"/>
+        <w:rPr>
+          <w:rFonts w:eastAsia="Times New Roman" w:cstheme="minorHAnsi"/>
+          <w:color w:val="222222"/>
+          <w:lang w:eastAsia="en-AU"/>
+        </w:rPr>
+      </w:pPr>
+      <w:r>
+        <w:rPr>
+          <w:rFonts w:eastAsia="Times New Roman" w:cstheme="minorHAnsi"/>
+          <w:color w:val="222222"/>
+          <w:lang w:eastAsia="en-AU"/>
+        </w:rPr>
+        <w:t>Experience &amp; Qualifications</w:t>
+      </w:r>
+    </w:p>
+    <w:p>
+      <w:pPr>
+        <w:pStyle w:val="ListParagraph"/>
+        <w:numPr>
+          <w:ilvl w:val="0"/>
+          <w:numId w:val="9"/>
+        </w:numPr>
+        <w:shd w:val="clear" w:color="auto" w:fill="FFFFFF"/>
+        <w:spacing w:after="200" w:line="253" w:lineRule="atLeast"/>
+        <w:rPr>
+          <w:rFonts w:eastAsia="Times New Roman" w:cstheme="minorHAnsi"/>
+          <w:color w:val="222222"/>
+          <w:lang w:eastAsia="en-AU"/>
+        </w:rPr>
+      </w:pPr>
+      <w:r>
+        <w:rPr>
+          <w:rFonts w:eastAsia="Times New Roman" w:cstheme="minorHAnsi"/>
+          <w:color w:val="222222"/>
+          <w:lang w:eastAsia="en-AU"/>
+        </w:rPr>
+        <w:t>3+ years’ experience in software engineering/development</w:t>
+      </w:r>
+      <w:r>
+        <w:rPr>
+          <w:rFonts w:eastAsia="Times New Roman" w:cstheme="minorHAnsi"/>
+          <w:color w:val="222222"/>
+          <w:lang w:eastAsia="en-AU"/>
+        </w:rPr>
+        <w:tab/>
+      </w:r>
+    </w:p>
+    <w:p>
+      <w:pPr>
+        <w:pStyle w:val="ListParagraph"/>
+        <w:numPr>
+          <w:ilvl w:val="0"/>
+          <w:numId w:val="9"/>
+        </w:numPr>
+        <w:shd w:val="clear" w:color="auto" w:fill="FFFFFF"/>
+        <w:spacing w:after="200" w:line="253" w:lineRule="atLeast"/>
+        <w:rPr>
+          <w:rFonts w:eastAsia="Times New Roman" w:cstheme="minorHAnsi"/>
+          <w:color w:val="222222"/>
+          <w:lang w:eastAsia="en-AU"/>
+        </w:rPr>
+      </w:pPr>
+      <w:r>
+        <w:rPr>
+          <w:rFonts w:eastAsia="Times New Roman" w:cstheme="minorHAnsi"/>
+          <w:color w:val="222222"/>
+          <w:lang w:eastAsia="en-AU"/>
+        </w:rPr>
+        <w:t>Bachelor degree in Computer Science/I.T/related field of study</w:t>
+      </w:r>
+    </w:p>
+    <w:p>
+      <w:pPr>
+        <w:pStyle w:val="ListParagraph"/>
+        <w:numPr>
+          <w:ilvl w:val="0"/>
+          <w:numId w:val="9"/>
+        </w:numPr>
+        <w:shd w:val="clear" w:color="auto" w:fill="FFFFFF"/>
+        <w:spacing w:after="200" w:line="253" w:lineRule="atLeast"/>
+        <w:rPr>
+          <w:rFonts w:eastAsia="Times New Roman" w:cstheme="minorHAnsi"/>
+          <w:color w:val="222222"/>
+          <w:lang w:eastAsia="en-AU"/>
+        </w:rPr>
+      </w:pPr>
+      <w:r>
+        <w:rPr>
+          <w:rFonts w:eastAsia="Times New Roman" w:cstheme="minorHAnsi"/>
+          <w:color w:val="222222"/>
+          <w:lang w:eastAsia="en-AU"/>
+        </w:rPr>
+        <w:t>Portfolio</w:t>
+      </w:r>
+    </w:p>
+    <w:p>
+      <w:pPr>
+        <w:pStyle w:val="ListParagraph"/>
+        <w:shd w:val="clear" w:color="auto" w:fill="FFFFFF"/>
+        <w:spacing w:after="200" w:line="253" w:lineRule="atLeast"/>
+        <w:rPr>
+          <w:rFonts w:eastAsia="Times New Roman" w:cstheme="minorHAnsi"/>
+          <w:color w:val="222222"/>
+          <w:lang w:eastAsia="en-AU"/>
+        </w:rPr>
+      </w:pPr>
+    </w:p>
+    <w:p>
+      <w:pPr>
+        <w:shd w:val="clear" w:color="auto" w:fill="FFFFFF"/>
+        <w:spacing w:after="200" w:line="253" w:lineRule="atLeast"/>
+        <w:rPr>
+          <w:rFonts w:eastAsia="Times New Roman" w:cstheme="minorHAnsi"/>
+          <w:color w:val="222222"/>
+          <w:lang w:eastAsia="en-AU"/>
+        </w:rPr>
+      </w:pPr>
+    </w:p>
+    <w:p>
+      <w:pPr>
+        <w:shd w:val="clear" w:color="auto" w:fill="FFFFFF"/>
+        <w:spacing w:after="0" w:line="240" w:lineRule="auto"/>
+        <w:rPr>
+          <w:rFonts w:eastAsia="Times New Roman" w:cstheme="minorHAnsi"/>
+          <w:color w:val="222222"/>
+          <w:sz w:val="24"/>
+          <w:szCs w:val="24"/>
+          <w:lang w:eastAsia="en-AU"/>
+        </w:rPr>
+      </w:pPr>
+      <w:r>
+        <w:rPr>
+          <w:rFonts w:eastAsia="Times New Roman" w:cstheme="minorHAnsi"/>
+          <w:color w:val="222222"/>
+          <w:sz w:val="24"/>
+          <w:szCs w:val="24"/>
+          <w:lang w:eastAsia="en-AU"/>
+        </w:rPr>
+        <w:t> </w:t>
+      </w:r>
+    </w:p>
+    <w:p>
+      <w:pPr>
+        <w:shd w:val="clear" w:color="auto" w:fill="FFFFFF"/>
+        <w:spacing w:after="0" w:line="240" w:lineRule="auto"/>
+        <w:rPr>
+          <w:rFonts w:eastAsia="Times New Roman" w:cstheme="minorHAnsi"/>
+          <w:color w:val="222222"/>
+          <w:sz w:val="24"/>
+          <w:szCs w:val="24"/>
+          <w:lang w:eastAsia="en-AU"/>
+        </w:rPr>
+      </w:pPr>
+      <w:r>
+        <w:rPr>
+          <w:rFonts w:eastAsia="Times New Roman" w:cstheme="minorHAnsi"/>
+          <w:color w:val="222222"/>
+          <w:sz w:val="24"/>
+          <w:szCs w:val="24"/>
+          <w:lang w:eastAsia="en-AU"/>
+        </w:rPr>
+        <w:t> </w:t>
+      </w:r>
+    </w:p>
+    <w:p>
+      <w:pPr>
+        <w:shd w:val="clear" w:color="auto" w:fill="FFFFFF"/>
+        <w:spacing w:after="0" w:line="240" w:lineRule="auto"/>
+        <w:rPr>
+          <w:rFonts w:eastAsia="Times New Roman" w:cstheme="minorHAnsi"/>
+          <w:color w:val="222222"/>
+          <w:sz w:val="24"/>
+          <w:szCs w:val="24"/>
+          <w:lang w:eastAsia="en-AU"/>
+        </w:rPr>
+      </w:pPr>
+      <w:r>
+        <w:rPr>
+          <w:rFonts w:eastAsia="Times New Roman" w:cstheme="minorHAnsi"/>
+          <w:color w:val="222222"/>
+          <w:sz w:val="24"/>
+          <w:szCs w:val="24"/>
+          <w:lang w:eastAsia="en-AU"/>
+        </w:rPr>
+        <w:t> </w:t>
+      </w:r>
+    </w:p>
+    <w:p>
+      <w:pPr>
+        <w:shd w:val="clear" w:color="auto" w:fill="FFFFFF"/>
+        <w:spacing w:after="0" w:line="240" w:lineRule="auto"/>
+        <w:rPr>
+          <w:rFonts w:eastAsia="Times New Roman" w:cstheme="minorHAnsi"/>
+          <w:b/>
+          <w:bCs/>
+          <w:color w:val="222222"/>
+          <w:sz w:val="24"/>
+          <w:szCs w:val="24"/>
+          <w:lang w:eastAsia="en-AU"/>
+        </w:rPr>
+      </w:pPr>
+      <w:r>
+        <w:rPr>
+          <w:rFonts w:eastAsia="Times New Roman" w:cstheme="minorHAnsi"/>
+          <w:b/>
+          <w:bCs/>
+          <w:color w:val="222222"/>
+          <w:sz w:val="24"/>
+          <w:szCs w:val="24"/>
+          <w:lang w:eastAsia="en-AU"/>
+        </w:rPr>
+        <w:lastRenderedPageBreak/>
+        <w:t xml:space="preserve">Senior UX </w:t>
+      </w:r>
+      <w:r>
+        <w:rPr>
+          <w:rFonts w:eastAsia="Times New Roman" w:cstheme="minorHAnsi"/>
+          <w:b/>
+          <w:bCs/>
+          <w:color w:val="222222"/>
+          <w:sz w:val="24"/>
+          <w:szCs w:val="24"/>
+          <w:lang w:eastAsia="en-AU"/>
+        </w:rPr>
+        <w:t>Designer</w:t>
+      </w:r>
+      <w:r>
+        <w:rPr>
+          <w:rFonts w:eastAsia="Times New Roman" w:cstheme="minorHAnsi"/>
+          <w:b/>
+          <w:bCs/>
+          <w:color w:val="222222"/>
+          <w:sz w:val="24"/>
+          <w:szCs w:val="24"/>
+          <w:lang w:eastAsia="en-AU"/>
+        </w:rPr>
+        <w:t xml:space="preserve"> </w:t>
+      </w:r>
+      <w:r>
+        <w:rPr>
+          <w:rFonts w:eastAsia="Times New Roman" w:cstheme="minorHAnsi"/>
+          <w:b/>
+          <w:bCs/>
+          <w:color w:val="FF0000"/>
+          <w:sz w:val="24"/>
+          <w:szCs w:val="24"/>
+          <w:lang w:eastAsia="en-AU"/>
+        </w:rPr>
+        <w:t>(in progress)</w:t>
+      </w:r>
+    </w:p>
+    <w:p>
+      <w:pPr>
+        <w:shd w:val="clear" w:color="auto" w:fill="FFFFFF"/>
+        <w:spacing w:after="0" w:line="240" w:lineRule="auto"/>
+        <w:rPr>
+          <w:rFonts w:eastAsia="Times New Roman" w:cstheme="minorHAnsi"/>
+          <w:b/>
+          <w:bCs/>
+          <w:color w:val="222222"/>
+          <w:sz w:val="24"/>
+          <w:szCs w:val="24"/>
+          <w:lang w:eastAsia="en-AU"/>
+        </w:rPr>
+      </w:pPr>
+    </w:p>
+    <w:p>
+      <w:pPr>
+        <w:shd w:val="clear" w:color="auto" w:fill="FFFFFF"/>
+        <w:spacing w:after="0" w:line="240" w:lineRule="auto"/>
+        <w:rPr>
+          <w:rFonts w:eastAsia="Times New Roman" w:cstheme="minorHAnsi"/>
+          <w:bCs/>
+          <w:color w:val="222222"/>
+          <w:sz w:val="24"/>
+          <w:szCs w:val="24"/>
+          <w:lang w:eastAsia="en-AU"/>
+        </w:rPr>
+      </w:pPr>
+      <w:r>
+        <w:rPr>
+          <w:rFonts w:eastAsia="Times New Roman" w:cstheme="minorHAnsi"/>
+          <w:bCs/>
+          <w:color w:val="222222"/>
+          <w:sz w:val="24"/>
+          <w:szCs w:val="24"/>
+          <w:lang w:eastAsia="en-AU"/>
+        </w:rPr>
+        <w:t xml:space="preserve">Frecipie is seeking highly experienced and creative UX Designer to create and deliver an exceptional digital customer experience for an innovative mobile app and accompanying web application. You will coordinate </w:t>
+      </w:r>
+    </w:p>
+    <w:p>
+      <w:pPr>
+        <w:shd w:val="clear" w:color="auto" w:fill="FFFFFF"/>
+        <w:spacing w:after="0" w:line="240" w:lineRule="auto"/>
+        <w:rPr>
+          <w:rFonts w:eastAsia="Times New Roman" w:cstheme="minorHAnsi"/>
+          <w:color w:val="222222"/>
+          <w:sz w:val="24"/>
+          <w:szCs w:val="24"/>
+          <w:lang w:eastAsia="en-AU"/>
+        </w:rPr>
+      </w:pPr>
+    </w:p>
+    <w:p>
+      <w:pPr>
+        <w:shd w:val="clear" w:color="auto" w:fill="FFFFFF"/>
+        <w:spacing w:after="0" w:line="240" w:lineRule="auto"/>
+        <w:rPr>
+          <w:rFonts w:eastAsia="Times New Roman" w:cstheme="minorHAnsi"/>
+          <w:color w:val="222222"/>
+          <w:sz w:val="24"/>
+          <w:szCs w:val="24"/>
+          <w:lang w:eastAsia="en-AU"/>
+        </w:rPr>
+      </w:pPr>
+      <w:r>
+        <w:rPr>
+          <w:rFonts w:eastAsia="Times New Roman" w:cstheme="minorHAnsi"/>
+          <w:color w:val="222222"/>
+          <w:sz w:val="24"/>
+          <w:szCs w:val="24"/>
+          <w:lang w:eastAsia="en-AU"/>
+        </w:rPr>
+        <w:t>Responsibilities</w:t>
+      </w:r>
+    </w:p>
+    <w:p>
+      <w:pPr>
+        <w:shd w:val="clear" w:color="auto" w:fill="FFFFFF"/>
+        <w:spacing w:after="0" w:line="253" w:lineRule="atLeast"/>
+        <w:ind w:left="720"/>
+        <w:rPr>
+          <w:rFonts w:eastAsia="Times New Roman" w:cstheme="minorHAnsi"/>
+          <w:color w:val="222222"/>
+          <w:lang w:eastAsia="en-AU"/>
+        </w:rPr>
+      </w:pPr>
+    </w:p>
+    <w:p>
+      <w:pPr>
+        <w:numPr>
+          <w:ilvl w:val="0"/>
+          <w:numId w:val="5"/>
+        </w:numPr>
+        <w:shd w:val="clear" w:color="auto" w:fill="FFFFFF"/>
+        <w:spacing w:after="0" w:line="253" w:lineRule="atLeast"/>
+        <w:rPr>
+          <w:rFonts w:eastAsia="Times New Roman" w:cstheme="minorHAnsi"/>
+          <w:color w:val="222222"/>
+          <w:lang w:eastAsia="en-AU"/>
+        </w:rPr>
+      </w:pPr>
+      <w:r>
+        <w:rPr>
+          <w:rFonts w:eastAsia="Times New Roman" w:cstheme="minorHAnsi"/>
+          <w:color w:val="222222"/>
+          <w:lang w:eastAsia="en-AU"/>
+        </w:rPr>
+        <w:t>Develop compelling user interface designs to deliver an exceptional digital experience</w:t>
+      </w:r>
+    </w:p>
+    <w:p>
+      <w:pPr>
+        <w:numPr>
+          <w:ilvl w:val="0"/>
+          <w:numId w:val="5"/>
+        </w:numPr>
+        <w:shd w:val="clear" w:color="auto" w:fill="FFFFFF"/>
+        <w:spacing w:after="0" w:line="253" w:lineRule="atLeast"/>
+        <w:rPr>
+          <w:rFonts w:eastAsia="Times New Roman" w:cstheme="minorHAnsi"/>
+          <w:color w:val="222222"/>
+          <w:lang w:eastAsia="en-AU"/>
+        </w:rPr>
+      </w:pPr>
+      <w:r>
+        <w:rPr>
+          <w:rFonts w:eastAsia="Times New Roman" w:cstheme="minorHAnsi"/>
+          <w:color w:val="222222"/>
+          <w:lang w:eastAsia="en-AU"/>
+        </w:rPr>
+        <w:t>Sight and delivery of vision, product roadmap</w:t>
+      </w:r>
+    </w:p>
+    <w:p>
+      <w:pPr>
+        <w:numPr>
+          <w:ilvl w:val="0"/>
+          <w:numId w:val="5"/>
+        </w:numPr>
+        <w:shd w:val="clear" w:color="auto" w:fill="FFFFFF"/>
+        <w:spacing w:after="0" w:line="253" w:lineRule="atLeast"/>
+        <w:rPr>
+          <w:rFonts w:eastAsia="Times New Roman" w:cstheme="minorHAnsi"/>
+          <w:color w:val="222222"/>
+          <w:lang w:eastAsia="en-AU"/>
+        </w:rPr>
+      </w:pPr>
+      <w:r>
+        <w:rPr>
+          <w:rFonts w:eastAsia="Times New Roman" w:cstheme="minorHAnsi"/>
+          <w:color w:val="222222"/>
+          <w:lang w:eastAsia="en-AU"/>
+        </w:rPr>
+        <w:t xml:space="preserve">Create and flexibility and continuously evolving design artefact </w:t>
+      </w:r>
+    </w:p>
+    <w:p>
+      <w:pPr>
+        <w:numPr>
+          <w:ilvl w:val="0"/>
+          <w:numId w:val="5"/>
+        </w:numPr>
+        <w:shd w:val="clear" w:color="auto" w:fill="FFFFFF"/>
+        <w:spacing w:after="0" w:line="253" w:lineRule="atLeast"/>
+        <w:rPr>
+          <w:rFonts w:eastAsia="Times New Roman" w:cstheme="minorHAnsi"/>
+          <w:color w:val="222222"/>
+          <w:lang w:eastAsia="en-AU"/>
+        </w:rPr>
+      </w:pPr>
+      <w:r>
+        <w:rPr>
+          <w:rFonts w:eastAsia="Times New Roman" w:cstheme="minorHAnsi"/>
+          <w:color w:val="222222"/>
+          <w:lang w:eastAsia="en-AU"/>
+        </w:rPr>
+        <w:t>Document key processes for retainment of internal IP</w:t>
+      </w:r>
+    </w:p>
+    <w:p>
+      <w:pPr>
+        <w:numPr>
+          <w:ilvl w:val="0"/>
+          <w:numId w:val="5"/>
+        </w:numPr>
+        <w:shd w:val="clear" w:color="auto" w:fill="FFFFFF"/>
+        <w:spacing w:after="0" w:line="253" w:lineRule="atLeast"/>
+        <w:rPr>
+          <w:rFonts w:eastAsia="Times New Roman" w:cstheme="minorHAnsi"/>
+          <w:color w:val="222222"/>
+          <w:lang w:eastAsia="en-AU"/>
+        </w:rPr>
+      </w:pPr>
+      <w:r>
+        <w:rPr>
+          <w:rFonts w:eastAsia="Times New Roman" w:cstheme="minorHAnsi"/>
+          <w:color w:val="222222"/>
+          <w:lang w:eastAsia="en-AU"/>
+        </w:rPr>
+        <w:t xml:space="preserve">Facilitate design and user experience workshops/sessions to collaborate with senior </w:t>
+      </w:r>
+      <w:r>
+        <w:rPr>
+          <w:rFonts w:eastAsia="Times New Roman" w:cstheme="minorHAnsi"/>
+          <w:color w:val="222222"/>
+          <w:lang w:eastAsia="en-AU"/>
+        </w:rPr>
+        <w:t>developers</w:t>
+      </w:r>
+      <w:r>
+        <w:rPr>
+          <w:rFonts w:eastAsia="Times New Roman" w:cstheme="minorHAnsi"/>
+          <w:color w:val="222222"/>
+          <w:lang w:eastAsia="en-AU"/>
+        </w:rPr>
+        <w:t>, business analysts, etc.</w:t>
+      </w:r>
+    </w:p>
+    <w:p>
+      <w:pPr>
+        <w:numPr>
+          <w:ilvl w:val="0"/>
+          <w:numId w:val="5"/>
+        </w:numPr>
+        <w:shd w:val="clear" w:color="auto" w:fill="FFFFFF"/>
+        <w:spacing w:after="0" w:line="253" w:lineRule="atLeast"/>
+        <w:rPr>
+          <w:rFonts w:eastAsia="Times New Roman" w:cstheme="minorHAnsi"/>
+          <w:color w:val="222222"/>
+          <w:lang w:eastAsia="en-AU"/>
+        </w:rPr>
+      </w:pPr>
+      <w:r>
+        <w:rPr>
+          <w:rFonts w:eastAsia="Times New Roman" w:cstheme="minorHAnsi"/>
+          <w:color w:val="222222"/>
+          <w:lang w:eastAsia="en-AU"/>
+        </w:rPr>
+        <w:t>Research, collect and analyse relevant data, using quantitative and qualitative reasoning to demonstrate insights, outcomes, successes</w:t>
+      </w:r>
+    </w:p>
+    <w:p>
+      <w:pPr>
+        <w:shd w:val="clear" w:color="auto" w:fill="FFFFFF"/>
+        <w:spacing w:after="0" w:line="253" w:lineRule="atLeast"/>
+        <w:ind w:left="360"/>
+        <w:rPr>
+          <w:rFonts w:eastAsia="Times New Roman" w:cstheme="minorHAnsi"/>
+          <w:color w:val="222222"/>
+          <w:lang w:eastAsia="en-AU"/>
+        </w:rPr>
+      </w:pPr>
+    </w:p>
+    <w:p>
+      <w:pPr>
+        <w:shd w:val="clear" w:color="auto" w:fill="FFFFFF"/>
+        <w:spacing w:after="0" w:line="240" w:lineRule="auto"/>
+        <w:rPr>
+          <w:rFonts w:eastAsia="Times New Roman" w:cstheme="minorHAnsi"/>
+          <w:color w:val="222222"/>
+          <w:sz w:val="24"/>
+          <w:szCs w:val="24"/>
+          <w:lang w:eastAsia="en-AU"/>
+        </w:rPr>
+      </w:pPr>
+    </w:p>
+    <w:p>
+      <w:pPr>
+        <w:shd w:val="clear" w:color="auto" w:fill="FFFFFF"/>
+        <w:spacing w:after="0" w:line="240" w:lineRule="auto"/>
+        <w:rPr>
+          <w:rFonts w:eastAsia="Times New Roman" w:cstheme="minorHAnsi"/>
+          <w:color w:val="222222"/>
+          <w:sz w:val="24"/>
+          <w:szCs w:val="24"/>
+          <w:lang w:eastAsia="en-AU"/>
+        </w:rPr>
+      </w:pPr>
+      <w:r>
+        <w:rPr>
+          <w:rFonts w:eastAsia="Times New Roman" w:cstheme="minorHAnsi"/>
+          <w:color w:val="222222"/>
+          <w:sz w:val="24"/>
+          <w:szCs w:val="24"/>
+          <w:lang w:eastAsia="en-AU"/>
+        </w:rPr>
+        <w:t>Skills</w:t>
+      </w:r>
+    </w:p>
+    <w:p>
+      <w:pPr>
+        <w:shd w:val="clear" w:color="auto" w:fill="FFFFFF"/>
+        <w:spacing w:after="0" w:line="240" w:lineRule="auto"/>
+        <w:rPr>
+          <w:rFonts w:eastAsia="Times New Roman" w:cstheme="minorHAnsi"/>
+          <w:color w:val="222222"/>
+          <w:sz w:val="24"/>
+          <w:szCs w:val="24"/>
+          <w:lang w:eastAsia="en-AU"/>
+        </w:rPr>
+      </w:pPr>
+    </w:p>
+    <w:p>
+      <w:pPr>
+        <w:pStyle w:val="ListParagraph"/>
+        <w:numPr>
+          <w:ilvl w:val="0"/>
+          <w:numId w:val="12"/>
+        </w:numPr>
+        <w:shd w:val="clear" w:color="auto" w:fill="FFFFFF"/>
+        <w:spacing w:after="0" w:line="240" w:lineRule="auto"/>
+        <w:rPr>
+          <w:rFonts w:eastAsia="Times New Roman" w:cstheme="minorHAnsi"/>
+          <w:color w:val="222222"/>
+          <w:sz w:val="24"/>
+          <w:szCs w:val="24"/>
+          <w:lang w:eastAsia="en-AU"/>
+        </w:rPr>
+      </w:pPr>
+      <w:r>
+        <w:rPr>
+          <w:rFonts w:eastAsia="Times New Roman" w:cstheme="minorHAnsi"/>
+          <w:color w:val="222222"/>
+          <w:lang w:eastAsia="en-AU"/>
+        </w:rPr>
+        <w:t>Experience building, delivering and evolving successful design operations and systems</w:t>
+      </w:r>
+    </w:p>
+    <w:p>
+      <w:pPr>
+        <w:numPr>
+          <w:ilvl w:val="0"/>
+          <w:numId w:val="6"/>
+        </w:numPr>
+        <w:shd w:val="clear" w:color="auto" w:fill="FFFFFF"/>
+        <w:spacing w:after="0" w:line="253" w:lineRule="atLeast"/>
+        <w:rPr>
+          <w:rFonts w:eastAsia="Times New Roman" w:cstheme="minorHAnsi"/>
+          <w:color w:val="222222"/>
+          <w:lang w:eastAsia="en-AU"/>
+        </w:rPr>
+      </w:pPr>
+      <w:r>
+        <w:rPr>
+          <w:rFonts w:eastAsia="Times New Roman" w:cstheme="minorHAnsi"/>
+          <w:color w:val="222222"/>
+          <w:lang w:eastAsia="en-AU"/>
+        </w:rPr>
+        <w:t>Experience working in a collaborative, cross-functional team environment (frequent interactions with soft</w:t>
+      </w:r>
+      <w:r>
+        <w:rPr>
+          <w:rFonts w:eastAsia="Times New Roman" w:cstheme="minorHAnsi"/>
+          <w:color w:val="222222"/>
+          <w:lang w:eastAsia="en-AU"/>
+        </w:rPr>
+        <w:t>ware developers, marketers etc.</w:t>
+      </w:r>
+    </w:p>
+    <w:p>
+      <w:pPr>
+        <w:numPr>
+          <w:ilvl w:val="0"/>
+          <w:numId w:val="6"/>
+        </w:numPr>
+        <w:shd w:val="clear" w:color="auto" w:fill="FFFFFF"/>
+        <w:spacing w:after="0" w:line="253" w:lineRule="atLeast"/>
+        <w:rPr>
+          <w:rFonts w:eastAsia="Times New Roman" w:cstheme="minorHAnsi"/>
+          <w:color w:val="222222"/>
+          <w:lang w:eastAsia="en-AU"/>
+        </w:rPr>
+      </w:pPr>
+      <w:r>
+        <w:rPr>
+          <w:rFonts w:eastAsia="Times New Roman" w:cstheme="minorHAnsi"/>
+          <w:color w:val="222222"/>
+          <w:lang w:eastAsia="en-AU"/>
+        </w:rPr>
+        <w:t>Customer Journey Storyboarding, creation</w:t>
+      </w:r>
+    </w:p>
+    <w:p>
+      <w:pPr>
+        <w:numPr>
+          <w:ilvl w:val="0"/>
+          <w:numId w:val="6"/>
+        </w:numPr>
+        <w:shd w:val="clear" w:color="auto" w:fill="FFFFFF"/>
+        <w:spacing w:after="0" w:line="253" w:lineRule="atLeast"/>
+        <w:rPr>
+          <w:rFonts w:eastAsia="Times New Roman" w:cstheme="minorHAnsi"/>
+          <w:color w:val="222222"/>
+          <w:lang w:eastAsia="en-AU"/>
+        </w:rPr>
+      </w:pPr>
+      <w:r>
+        <w:rPr>
+          <w:rFonts w:eastAsia="Times New Roman" w:cstheme="minorHAnsi"/>
+          <w:color w:val="222222"/>
+          <w:lang w:eastAsia="en-AU"/>
+        </w:rPr>
+        <w:t>Up to date with current UI+UX trends and technology</w:t>
+      </w:r>
+    </w:p>
+    <w:p>
+      <w:pPr>
+        <w:numPr>
+          <w:ilvl w:val="0"/>
+          <w:numId w:val="6"/>
+        </w:numPr>
+        <w:shd w:val="clear" w:color="auto" w:fill="FFFFFF"/>
+        <w:spacing w:after="0" w:line="253" w:lineRule="atLeast"/>
+        <w:rPr>
+          <w:rFonts w:eastAsia="Times New Roman" w:cstheme="minorHAnsi"/>
+          <w:color w:val="222222"/>
+          <w:lang w:eastAsia="en-AU"/>
+        </w:rPr>
+      </w:pPr>
+      <w:r>
+        <w:rPr>
+          <w:rFonts w:eastAsia="Times New Roman" w:cstheme="minorHAnsi"/>
+          <w:color w:val="222222"/>
+          <w:lang w:eastAsia="en-AU"/>
+        </w:rPr>
+        <w:t>User flows, user stories</w:t>
+      </w:r>
+    </w:p>
+    <w:p>
+      <w:pPr>
+        <w:numPr>
+          <w:ilvl w:val="0"/>
+          <w:numId w:val="6"/>
+        </w:numPr>
+        <w:shd w:val="clear" w:color="auto" w:fill="FFFFFF"/>
+        <w:spacing w:after="0" w:line="253" w:lineRule="atLeast"/>
+        <w:rPr>
+          <w:rFonts w:eastAsia="Times New Roman" w:cstheme="minorHAnsi"/>
+          <w:color w:val="222222"/>
+          <w:lang w:eastAsia="en-AU"/>
+        </w:rPr>
+      </w:pPr>
+      <w:r>
+        <w:rPr>
+          <w:rFonts w:eastAsia="Times New Roman" w:cstheme="minorHAnsi"/>
+          <w:color w:val="222222"/>
+          <w:lang w:eastAsia="en-AU"/>
+        </w:rPr>
+        <w:t>Wireframing &amp; prototypes</w:t>
+      </w:r>
+    </w:p>
+    <w:p>
+      <w:pPr>
+        <w:numPr>
+          <w:ilvl w:val="0"/>
+          <w:numId w:val="6"/>
+        </w:numPr>
+        <w:shd w:val="clear" w:color="auto" w:fill="FFFFFF"/>
+        <w:spacing w:after="0" w:line="253" w:lineRule="atLeast"/>
+        <w:rPr>
+          <w:rFonts w:eastAsia="Times New Roman" w:cstheme="minorHAnsi"/>
+          <w:color w:val="222222"/>
+          <w:lang w:eastAsia="en-AU"/>
+        </w:rPr>
+      </w:pPr>
+      <w:r>
+        <w:rPr>
+          <w:rFonts w:eastAsia="Times New Roman" w:cstheme="minorHAnsi"/>
+          <w:color w:val="222222"/>
+          <w:lang w:eastAsia="en-AU"/>
+        </w:rPr>
+        <w:t>Strategic customer-focused approach</w:t>
+      </w:r>
+    </w:p>
+    <w:p>
+      <w:pPr>
+        <w:numPr>
+          <w:ilvl w:val="0"/>
+          <w:numId w:val="6"/>
+        </w:numPr>
+        <w:shd w:val="clear" w:color="auto" w:fill="FFFFFF"/>
+        <w:spacing w:after="0" w:line="253" w:lineRule="atLeast"/>
+        <w:rPr>
+          <w:rFonts w:eastAsia="Times New Roman" w:cstheme="minorHAnsi"/>
+          <w:color w:val="222222"/>
+          <w:lang w:eastAsia="en-AU"/>
+        </w:rPr>
+      </w:pPr>
+      <w:r>
+        <w:rPr>
+          <w:rFonts w:eastAsia="Times New Roman" w:cstheme="minorHAnsi"/>
+          <w:color w:val="222222"/>
+          <w:lang w:eastAsia="en-AU"/>
+        </w:rPr>
+        <w:t>Working with Sketch and Figma</w:t>
+      </w:r>
+    </w:p>
+    <w:p>
+      <w:pPr>
+        <w:numPr>
+          <w:ilvl w:val="0"/>
+          <w:numId w:val="6"/>
+        </w:numPr>
+        <w:shd w:val="clear" w:color="auto" w:fill="FFFFFF"/>
+        <w:spacing w:after="0" w:line="253" w:lineRule="atLeast"/>
+        <w:rPr>
+          <w:rFonts w:eastAsia="Times New Roman" w:cstheme="minorHAnsi"/>
+          <w:color w:val="222222"/>
+          <w:lang w:eastAsia="en-AU"/>
+        </w:rPr>
+      </w:pPr>
+      <w:r>
+        <w:rPr>
+          <w:rFonts w:eastAsia="Times New Roman" w:cstheme="minorHAnsi"/>
+          <w:color w:val="222222"/>
+          <w:lang w:eastAsia="en-AU"/>
+        </w:rPr>
+        <w:t>Web and mobile application experiences across multiple platforms</w:t>
+      </w:r>
+    </w:p>
+    <w:p>
+      <w:pPr>
+        <w:numPr>
+          <w:ilvl w:val="0"/>
+          <w:numId w:val="6"/>
+        </w:numPr>
+        <w:shd w:val="clear" w:color="auto" w:fill="FFFFFF"/>
+        <w:spacing w:after="0" w:line="253" w:lineRule="atLeast"/>
+        <w:rPr>
+          <w:rFonts w:eastAsia="Times New Roman" w:cstheme="minorHAnsi"/>
+          <w:color w:val="222222"/>
+          <w:lang w:eastAsia="en-AU"/>
+        </w:rPr>
+      </w:pPr>
+      <w:r>
+        <w:rPr>
+          <w:rFonts w:eastAsia="Times New Roman" w:cstheme="minorHAnsi"/>
+          <w:color w:val="222222"/>
+          <w:lang w:eastAsia="en-AU"/>
+        </w:rPr>
+        <w:t>Negotation and problem solving skills, outstanding communication skills</w:t>
+      </w:r>
+    </w:p>
+    <w:p>
+      <w:pPr>
+        <w:shd w:val="clear" w:color="auto" w:fill="FFFFFF"/>
+        <w:spacing w:after="200" w:line="253" w:lineRule="atLeast"/>
+        <w:rPr>
+          <w:rFonts w:eastAsia="Times New Roman" w:cstheme="minorHAnsi"/>
+          <w:color w:val="222222"/>
+          <w:lang w:eastAsia="en-AU"/>
+        </w:rPr>
+      </w:pPr>
+    </w:p>
+    <w:p>
+      <w:pPr>
+        <w:shd w:val="clear" w:color="auto" w:fill="FFFFFF"/>
+        <w:spacing w:after="200" w:line="253" w:lineRule="atLeast"/>
+        <w:rPr>
+          <w:rFonts w:eastAsia="Times New Roman" w:cstheme="minorHAnsi"/>
+          <w:color w:val="222222"/>
+          <w:sz w:val="24"/>
+          <w:szCs w:val="24"/>
+          <w:lang w:eastAsia="en-AU"/>
+        </w:rPr>
+      </w:pPr>
+      <w:r>
+        <w:rPr>
+          <w:rFonts w:eastAsia="Times New Roman" w:cstheme="minorHAnsi"/>
+          <w:color w:val="222222"/>
+          <w:sz w:val="24"/>
+          <w:szCs w:val="24"/>
+          <w:lang w:eastAsia="en-AU"/>
+        </w:rPr>
+        <w:t> </w:t>
+      </w:r>
+      <w:r>
+        <w:rPr>
+          <w:rFonts w:eastAsia="Times New Roman" w:cstheme="minorHAnsi"/>
+          <w:color w:val="222222"/>
+          <w:sz w:val="24"/>
+          <w:szCs w:val="24"/>
+          <w:lang w:eastAsia="en-AU"/>
+        </w:rPr>
+        <w:t>Experience and Qualifications</w:t>
+      </w:r>
+    </w:p>
+    <w:p>
+      <w:pPr>
+        <w:pStyle w:val="ListParagraph"/>
+        <w:numPr>
+          <w:ilvl w:val="0"/>
+          <w:numId w:val="10"/>
+        </w:numPr>
+        <w:shd w:val="clear" w:color="auto" w:fill="FFFFFF"/>
+        <w:spacing w:after="200" w:line="253" w:lineRule="atLeast"/>
+        <w:rPr>
+          <w:rFonts w:eastAsia="Times New Roman" w:cstheme="minorHAnsi"/>
+          <w:color w:val="222222"/>
+          <w:sz w:val="24"/>
+          <w:szCs w:val="24"/>
+          <w:lang w:eastAsia="en-AU"/>
+        </w:rPr>
+      </w:pPr>
+      <w:r>
+        <w:rPr>
+          <w:rFonts w:eastAsia="Times New Roman" w:cstheme="minorHAnsi"/>
+          <w:color w:val="222222"/>
+          <w:sz w:val="24"/>
+          <w:szCs w:val="24"/>
+          <w:lang w:eastAsia="en-AU"/>
+        </w:rPr>
+        <w:t xml:space="preserve">3+ years of customer focused digital UX experience, involved in the hands on development aspect </w:t>
+      </w:r>
+    </w:p>
+    <w:p>
+      <w:pPr>
+        <w:pStyle w:val="ListParagraph"/>
+        <w:numPr>
+          <w:ilvl w:val="0"/>
+          <w:numId w:val="10"/>
+        </w:numPr>
+        <w:shd w:val="clear" w:color="auto" w:fill="FFFFFF"/>
+        <w:spacing w:after="200" w:line="253" w:lineRule="atLeast"/>
+        <w:rPr>
+          <w:rFonts w:eastAsia="Times New Roman" w:cstheme="minorHAnsi"/>
+          <w:color w:val="222222"/>
+          <w:sz w:val="24"/>
+          <w:szCs w:val="24"/>
+          <w:lang w:eastAsia="en-AU"/>
+        </w:rPr>
+      </w:pPr>
+      <w:r>
+        <w:rPr>
+          <w:rFonts w:eastAsia="Times New Roman" w:cstheme="minorHAnsi"/>
+          <w:color w:val="222222"/>
+          <w:sz w:val="24"/>
+          <w:szCs w:val="24"/>
+          <w:lang w:eastAsia="en-AU"/>
+        </w:rPr>
+        <w:t>Strong knowledge of frontend technologies (HTML, CSS, JavaScript etc.)</w:t>
+      </w:r>
+    </w:p>
+    <w:p>
+      <w:pPr>
+        <w:pStyle w:val="ListParagraph"/>
+        <w:numPr>
+          <w:ilvl w:val="0"/>
+          <w:numId w:val="10"/>
+        </w:numPr>
+        <w:shd w:val="clear" w:color="auto" w:fill="FFFFFF"/>
+        <w:spacing w:after="200" w:line="253" w:lineRule="atLeast"/>
+        <w:rPr>
+          <w:rFonts w:eastAsia="Times New Roman" w:cstheme="minorHAnsi"/>
+          <w:color w:val="222222"/>
+          <w:sz w:val="24"/>
+          <w:szCs w:val="24"/>
+          <w:lang w:eastAsia="en-AU"/>
+        </w:rPr>
+      </w:pPr>
+      <w:r>
+        <w:rPr>
+          <w:rFonts w:eastAsia="Times New Roman" w:cstheme="minorHAnsi"/>
+          <w:color w:val="222222"/>
+          <w:sz w:val="24"/>
+          <w:szCs w:val="24"/>
+          <w:lang w:eastAsia="en-AU"/>
+        </w:rPr>
+        <w:t>Proven experience in design projects</w:t>
+      </w:r>
+    </w:p>
+    <w:p>
+      <w:pPr>
+        <w:shd w:val="clear" w:color="auto" w:fill="FFFFFF"/>
+        <w:spacing w:after="200" w:line="253" w:lineRule="atLeast"/>
+        <w:rPr>
+          <w:rFonts w:eastAsia="Times New Roman" w:cstheme="minorHAnsi"/>
+          <w:color w:val="222222"/>
+          <w:sz w:val="24"/>
+          <w:szCs w:val="24"/>
+          <w:lang w:eastAsia="en-AU"/>
+        </w:rPr>
+      </w:pPr>
+    </w:p>
+    <w:p>
+      <w:pPr>
+        <w:shd w:val="clear" w:color="auto" w:fill="FFFFFF"/>
+        <w:spacing w:after="200" w:line="253" w:lineRule="atLeast"/>
+        <w:rPr>
+          <w:rFonts w:eastAsia="Times New Roman" w:cstheme="minorHAnsi"/>
+          <w:color w:val="222222"/>
+          <w:sz w:val="24"/>
+          <w:szCs w:val="24"/>
+          <w:lang w:eastAsia="en-AU"/>
+        </w:rPr>
+      </w:pPr>
+    </w:p>
+    <w:p>
+      <w:pPr>
+        <w:shd w:val="clear" w:color="auto" w:fill="FFFFFF"/>
+        <w:spacing w:after="200" w:line="253" w:lineRule="atLeast"/>
+        <w:rPr>
+          <w:rFonts w:eastAsia="Times New Roman" w:cstheme="minorHAnsi"/>
+          <w:color w:val="222222"/>
+          <w:sz w:val="24"/>
+          <w:szCs w:val="24"/>
+          <w:lang w:eastAsia="en-AU"/>
+        </w:rPr>
+      </w:pPr>
+    </w:p>
+    <w:p>
+      <w:pPr>
+        <w:shd w:val="clear" w:color="auto" w:fill="FFFFFF"/>
+        <w:spacing w:after="200" w:line="253" w:lineRule="atLeast"/>
+        <w:rPr>
+          <w:rFonts w:eastAsia="Times New Roman" w:cstheme="minorHAnsi"/>
+          <w:color w:val="222222"/>
+          <w:sz w:val="24"/>
+          <w:szCs w:val="24"/>
+          <w:lang w:eastAsia="en-AU"/>
+        </w:rPr>
+      </w:pPr>
+    </w:p>
+    <w:p>
+      <w:pPr>
+        <w:shd w:val="clear" w:color="auto" w:fill="FFFFFF"/>
+        <w:spacing w:after="200" w:line="253" w:lineRule="atLeast"/>
+        <w:rPr>
+          <w:rFonts w:eastAsia="Times New Roman" w:cstheme="minorHAnsi"/>
+          <w:color w:val="222222"/>
+          <w:sz w:val="24"/>
+          <w:szCs w:val="24"/>
+          <w:lang w:eastAsia="en-AU"/>
+        </w:rPr>
+      </w:pPr>
+    </w:p>
+    <w:p>
+      <w:pPr>
+        <w:shd w:val="clear" w:color="auto" w:fill="FFFFFF"/>
+        <w:spacing w:after="0" w:line="240" w:lineRule="auto"/>
+        <w:rPr>
+          <w:rFonts w:eastAsia="Times New Roman" w:cstheme="minorHAnsi"/>
+          <w:color w:val="222222"/>
+          <w:sz w:val="24"/>
+          <w:szCs w:val="24"/>
+          <w:lang w:eastAsia="en-AU"/>
+        </w:rPr>
+      </w:pPr>
+    </w:p>
+    <w:p>
+      <w:pPr>
+        <w:shd w:val="clear" w:color="auto" w:fill="FFFFFF"/>
+        <w:spacing w:after="0" w:line="240" w:lineRule="auto"/>
+        <w:rPr>
+          <w:rFonts w:eastAsia="Times New Roman" w:cstheme="minorHAnsi"/>
+          <w:b/>
+          <w:bCs/>
+          <w:color w:val="222222"/>
+          <w:sz w:val="24"/>
+          <w:szCs w:val="24"/>
+          <w:lang w:eastAsia="en-AU"/>
+        </w:rPr>
+      </w:pPr>
+      <w:r>
+        <w:rPr>
+          <w:rFonts w:eastAsia="Times New Roman" w:cstheme="minorHAnsi"/>
+          <w:color w:val="222222"/>
+          <w:sz w:val="24"/>
+          <w:szCs w:val="24"/>
+          <w:lang w:eastAsia="en-AU"/>
+        </w:rPr>
+        <w:lastRenderedPageBreak/>
+        <w:t> </w:t>
+      </w:r>
+      <w:r>
+        <w:rPr>
+          <w:rFonts w:eastAsia="Times New Roman" w:cstheme="minorHAnsi"/>
+          <w:b/>
+          <w:color w:val="222222"/>
+          <w:sz w:val="24"/>
+          <w:szCs w:val="24"/>
+          <w:lang w:eastAsia="en-AU"/>
+        </w:rPr>
+        <w:t xml:space="preserve">Senior </w:t>
+      </w:r>
+      <w:r>
+        <w:rPr>
+          <w:rFonts w:eastAsia="Times New Roman" w:cstheme="minorHAnsi"/>
+          <w:b/>
+          <w:bCs/>
+          <w:color w:val="222222"/>
+          <w:sz w:val="24"/>
+          <w:szCs w:val="24"/>
+          <w:lang w:eastAsia="en-AU"/>
+        </w:rPr>
+        <w:t>Business Analyst</w:t>
+      </w:r>
+      <w:r>
+        <w:rPr>
+          <w:rFonts w:eastAsia="Times New Roman" w:cstheme="minorHAnsi"/>
+          <w:b/>
+          <w:bCs/>
+          <w:color w:val="222222"/>
+          <w:sz w:val="24"/>
+          <w:szCs w:val="24"/>
+          <w:lang w:eastAsia="en-AU"/>
+        </w:rPr>
+        <w:t xml:space="preserve"> &amp; Marketing </w:t>
+      </w:r>
+      <w:r>
+        <w:rPr>
+          <w:rFonts w:eastAsia="Times New Roman" w:cstheme="minorHAnsi"/>
+          <w:b/>
+          <w:bCs/>
+          <w:color w:val="222222"/>
+          <w:sz w:val="24"/>
+          <w:szCs w:val="24"/>
+          <w:lang w:eastAsia="en-AU"/>
+        </w:rPr>
+        <w:t xml:space="preserve">Specialist </w:t>
+      </w:r>
+      <w:r>
+        <w:rPr>
+          <w:rFonts w:eastAsia="Times New Roman" w:cstheme="minorHAnsi"/>
+          <w:b/>
+          <w:bCs/>
+          <w:color w:val="FF0000"/>
+          <w:sz w:val="24"/>
+          <w:szCs w:val="24"/>
+          <w:lang w:eastAsia="en-AU"/>
+        </w:rPr>
+        <w:t>(in progress)</w:t>
+      </w:r>
+    </w:p>
+    <w:p>
+      <w:pPr>
+        <w:shd w:val="clear" w:color="auto" w:fill="FFFFFF"/>
+        <w:spacing w:after="0" w:line="240" w:lineRule="auto"/>
+        <w:rPr>
+          <w:rFonts w:eastAsia="Times New Roman" w:cstheme="minorHAnsi"/>
+          <w:bCs/>
+          <w:color w:val="222222"/>
+          <w:sz w:val="24"/>
+          <w:szCs w:val="24"/>
+          <w:lang w:eastAsia="en-AU"/>
+        </w:rPr>
+      </w:pPr>
+      <w:r>
+        <w:rPr>
+          <w:rFonts w:eastAsia="Times New Roman" w:cstheme="minorHAnsi"/>
+          <w:bCs/>
+          <w:color w:val="222222"/>
+          <w:sz w:val="24"/>
+          <w:szCs w:val="24"/>
+          <w:lang w:eastAsia="en-AU"/>
+        </w:rPr>
+        <w:t xml:space="preserve">Frecipie is searching for an exceptional Business Analyst to drive </w:t>
+      </w:r>
+    </w:p>
+    <w:p>
+      <w:pPr>
+        <w:shd w:val="clear" w:color="auto" w:fill="FFFFFF"/>
+        <w:spacing w:after="0" w:line="240" w:lineRule="auto"/>
+        <w:rPr>
+          <w:rFonts w:eastAsia="Times New Roman" w:cstheme="minorHAnsi"/>
+          <w:bCs/>
+          <w:color w:val="222222"/>
+          <w:sz w:val="24"/>
+          <w:szCs w:val="24"/>
+          <w:lang w:eastAsia="en-AU"/>
+        </w:rPr>
+      </w:pPr>
+      <w:r>
+        <w:rPr>
+          <w:rFonts w:eastAsia="Times New Roman" w:cstheme="minorHAnsi"/>
+          <w:bCs/>
+          <w:color w:val="222222"/>
+          <w:sz w:val="24"/>
+          <w:szCs w:val="24"/>
+          <w:lang w:eastAsia="en-AU"/>
+        </w:rPr>
+        <w:t>With your extensive network.</w:t>
+      </w:r>
+    </w:p>
+    <w:p>
+      <w:pPr>
+        <w:shd w:val="clear" w:color="auto" w:fill="FFFFFF"/>
+        <w:spacing w:after="0" w:line="240" w:lineRule="auto"/>
+        <w:rPr>
+          <w:rFonts w:eastAsia="Times New Roman" w:cstheme="minorHAnsi"/>
+          <w:b/>
+          <w:bCs/>
+          <w:color w:val="222222"/>
+          <w:sz w:val="24"/>
+          <w:szCs w:val="24"/>
+          <w:lang w:eastAsia="en-AU"/>
+        </w:rPr>
+      </w:pPr>
+    </w:p>
+    <w:p>
+      <w:pPr>
+        <w:shd w:val="clear" w:color="auto" w:fill="FFFFFF"/>
+        <w:spacing w:after="0" w:line="240" w:lineRule="auto"/>
+        <w:rPr>
+          <w:rFonts w:eastAsia="Times New Roman" w:cstheme="minorHAnsi"/>
+          <w:b/>
+          <w:bCs/>
+          <w:color w:val="222222"/>
+          <w:sz w:val="24"/>
+          <w:szCs w:val="24"/>
+          <w:lang w:eastAsia="en-AU"/>
+        </w:rPr>
+      </w:pPr>
+    </w:p>
+    <w:p>
+      <w:pPr>
+        <w:shd w:val="clear" w:color="auto" w:fill="FFFFFF"/>
+        <w:spacing w:after="0" w:line="240" w:lineRule="auto"/>
+        <w:rPr>
+          <w:rFonts w:eastAsia="Times New Roman" w:cstheme="minorHAnsi"/>
+          <w:color w:val="222222"/>
+          <w:sz w:val="24"/>
+          <w:szCs w:val="24"/>
+          <w:lang w:eastAsia="en-AU"/>
+        </w:rPr>
+      </w:pPr>
+      <w:r>
+        <w:rPr>
+          <w:rFonts w:eastAsia="Times New Roman" w:cstheme="minorHAnsi"/>
+          <w:color w:val="222222"/>
+          <w:sz w:val="24"/>
+          <w:szCs w:val="24"/>
+          <w:lang w:eastAsia="en-AU"/>
+        </w:rPr>
+        <w:t>Responsibilities</w:t>
+      </w:r>
+    </w:p>
+    <w:p>
+      <w:pPr>
+        <w:shd w:val="clear" w:color="auto" w:fill="FFFFFF"/>
+        <w:spacing w:after="0" w:line="253" w:lineRule="atLeast"/>
+        <w:rPr>
+          <w:rFonts w:eastAsia="Times New Roman" w:cstheme="minorHAnsi"/>
+          <w:color w:val="222222"/>
+          <w:sz w:val="24"/>
+          <w:szCs w:val="24"/>
+          <w:lang w:eastAsia="en-AU"/>
+        </w:rPr>
+      </w:pPr>
+    </w:p>
+    <w:p>
+      <w:pPr>
+        <w:pStyle w:val="ListParagraph"/>
+        <w:numPr>
+          <w:ilvl w:val="0"/>
+          <w:numId w:val="13"/>
+        </w:numPr>
+        <w:shd w:val="clear" w:color="auto" w:fill="FFFFFF"/>
+        <w:spacing w:after="0" w:line="253" w:lineRule="atLeast"/>
+        <w:rPr>
+          <w:rFonts w:eastAsia="Times New Roman" w:cstheme="minorHAnsi"/>
+          <w:color w:val="222222"/>
+          <w:lang w:eastAsia="en-AU"/>
+        </w:rPr>
+      </w:pPr>
+      <w:r>
+        <w:rPr>
+          <w:rFonts w:eastAsia="Times New Roman" w:cstheme="minorHAnsi"/>
+          <w:color w:val="222222"/>
+          <w:lang w:eastAsia="en-AU"/>
+        </w:rPr>
+        <w:t xml:space="preserve">Leading the overall business and </w:t>
+      </w:r>
+      <w:r>
+        <w:rPr>
+          <w:rFonts w:eastAsia="Times New Roman" w:cstheme="minorHAnsi"/>
+          <w:color w:val="FF0000"/>
+          <w:lang w:eastAsia="en-AU"/>
+        </w:rPr>
+        <w:t>marketing strategy</w:t>
+      </w:r>
+    </w:p>
+    <w:p>
+      <w:pPr>
+        <w:numPr>
+          <w:ilvl w:val="0"/>
+          <w:numId w:val="7"/>
+        </w:numPr>
+        <w:shd w:val="clear" w:color="auto" w:fill="FFFFFF"/>
+        <w:spacing w:after="0" w:line="253" w:lineRule="atLeast"/>
+        <w:rPr>
+          <w:rFonts w:eastAsia="Times New Roman" w:cstheme="minorHAnsi"/>
+          <w:color w:val="222222"/>
+          <w:lang w:eastAsia="en-AU"/>
+        </w:rPr>
+      </w:pPr>
+      <w:r>
+        <w:rPr>
+          <w:rFonts w:eastAsia="Times New Roman" w:cstheme="minorHAnsi"/>
+          <w:color w:val="222222"/>
+          <w:lang w:eastAsia="en-AU"/>
+        </w:rPr>
+        <w:t>Analyse and validate requirements for establishment of business procedure, policies, systems and information</w:t>
+      </w:r>
+    </w:p>
+    <w:p>
+      <w:pPr>
+        <w:numPr>
+          <w:ilvl w:val="1"/>
+          <w:numId w:val="7"/>
+        </w:numPr>
+        <w:shd w:val="clear" w:color="auto" w:fill="FFFFFF"/>
+        <w:spacing w:after="0" w:line="253" w:lineRule="atLeast"/>
+        <w:rPr>
+          <w:rFonts w:eastAsia="Times New Roman" w:cstheme="minorHAnsi"/>
+          <w:color w:val="222222"/>
+          <w:lang w:eastAsia="en-AU"/>
+        </w:rPr>
+      </w:pPr>
+      <w:r>
+        <w:rPr>
+          <w:rFonts w:eastAsia="Times New Roman" w:cstheme="minorHAnsi"/>
+          <w:color w:val="222222"/>
+          <w:lang w:eastAsia="en-AU"/>
+        </w:rPr>
+        <w:t>Conduct root cause analysis</w:t>
+      </w:r>
+    </w:p>
+    <w:p>
+      <w:pPr>
+        <w:numPr>
+          <w:ilvl w:val="0"/>
+          <w:numId w:val="7"/>
+        </w:numPr>
+        <w:shd w:val="clear" w:color="auto" w:fill="FFFFFF"/>
+        <w:spacing w:after="0" w:line="253" w:lineRule="atLeast"/>
+        <w:rPr>
+          <w:rFonts w:eastAsia="Times New Roman" w:cstheme="minorHAnsi"/>
+          <w:color w:val="222222"/>
+          <w:lang w:eastAsia="en-AU"/>
+        </w:rPr>
+      </w:pPr>
+      <w:r>
+        <w:rPr>
+          <w:rFonts w:eastAsia="Times New Roman" w:cstheme="minorHAnsi"/>
+          <w:color w:val="222222"/>
+          <w:lang w:eastAsia="en-AU"/>
+        </w:rPr>
+        <w:t>Manage key stakeholder relationships</w:t>
+      </w:r>
+    </w:p>
+    <w:p>
+      <w:pPr>
+        <w:numPr>
+          <w:ilvl w:val="0"/>
+          <w:numId w:val="7"/>
+        </w:numPr>
+        <w:shd w:val="clear" w:color="auto" w:fill="FFFFFF"/>
+        <w:spacing w:after="0" w:line="253" w:lineRule="atLeast"/>
+        <w:rPr>
+          <w:rFonts w:eastAsia="Times New Roman" w:cstheme="minorHAnsi"/>
+          <w:color w:val="222222"/>
+          <w:lang w:eastAsia="en-AU"/>
+        </w:rPr>
+      </w:pPr>
+      <w:r>
+        <w:rPr>
+          <w:rFonts w:eastAsia="Times New Roman" w:cstheme="minorHAnsi"/>
+          <w:color w:val="222222"/>
+          <w:lang w:eastAsia="en-AU"/>
+        </w:rPr>
+        <w:t>Support testing and implementation process to ensure successful outcomes for business and technology solutions</w:t>
+      </w:r>
+    </w:p>
+    <w:p>
+      <w:pPr>
+        <w:shd w:val="clear" w:color="auto" w:fill="FFFFFF"/>
+        <w:spacing w:after="0" w:line="240" w:lineRule="auto"/>
+        <w:rPr>
+          <w:rFonts w:eastAsia="Times New Roman" w:cstheme="minorHAnsi"/>
+          <w:color w:val="222222"/>
+          <w:sz w:val="24"/>
+          <w:szCs w:val="24"/>
+          <w:lang w:eastAsia="en-AU"/>
+        </w:rPr>
+      </w:pPr>
+      <w:r>
+        <w:rPr>
+          <w:rFonts w:eastAsia="Times New Roman" w:cstheme="minorHAnsi"/>
+          <w:color w:val="222222"/>
+          <w:sz w:val="24"/>
+          <w:szCs w:val="24"/>
+          <w:lang w:eastAsia="en-AU"/>
+        </w:rPr>
+        <w:t> </w:t>
+      </w:r>
+    </w:p>
+    <w:p>
+      <w:pPr>
+        <w:shd w:val="clear" w:color="auto" w:fill="FFFFFF"/>
+        <w:spacing w:after="0" w:line="240" w:lineRule="auto"/>
+        <w:rPr>
+          <w:rFonts w:eastAsia="Times New Roman" w:cstheme="minorHAnsi"/>
+          <w:color w:val="222222"/>
+          <w:sz w:val="24"/>
+          <w:szCs w:val="24"/>
+          <w:lang w:eastAsia="en-AU"/>
+        </w:rPr>
+      </w:pPr>
+      <w:r>
+        <w:rPr>
+          <w:rFonts w:eastAsia="Times New Roman" w:cstheme="minorHAnsi"/>
+          <w:color w:val="222222"/>
+          <w:sz w:val="24"/>
+          <w:szCs w:val="24"/>
+          <w:lang w:eastAsia="en-AU"/>
+        </w:rPr>
+        <w:t>Skills</w:t>
+      </w:r>
+    </w:p>
+    <w:p>
+      <w:pPr>
+        <w:numPr>
+          <w:ilvl w:val="0"/>
+          <w:numId w:val="8"/>
+        </w:numPr>
+        <w:shd w:val="clear" w:color="auto" w:fill="FFFFFF"/>
+        <w:spacing w:after="0" w:line="253" w:lineRule="atLeast"/>
+        <w:rPr>
+          <w:rFonts w:eastAsia="Times New Roman" w:cstheme="minorHAnsi"/>
+          <w:color w:val="222222"/>
+          <w:lang w:eastAsia="en-AU"/>
+        </w:rPr>
+      </w:pPr>
+      <w:r>
+        <w:rPr>
+          <w:rFonts w:eastAsia="Times New Roman" w:cstheme="minorHAnsi"/>
+          <w:color w:val="222222"/>
+          <w:lang w:eastAsia="en-AU"/>
+        </w:rPr>
+        <w:t>Extensive</w:t>
+      </w:r>
+      <w:r>
+        <w:rPr>
+          <w:rFonts w:eastAsia="Times New Roman" w:cstheme="minorHAnsi"/>
+          <w:color w:val="222222"/>
+          <w:lang w:eastAsia="en-AU"/>
+        </w:rPr>
+        <w:t>Business development and sales experience</w:t>
+      </w:r>
+    </w:p>
+    <w:p>
+      <w:pPr>
+        <w:numPr>
+          <w:ilvl w:val="0"/>
+          <w:numId w:val="8"/>
+        </w:numPr>
+        <w:shd w:val="clear" w:color="auto" w:fill="FFFFFF"/>
+        <w:spacing w:after="0" w:line="253" w:lineRule="atLeast"/>
+        <w:rPr>
+          <w:rFonts w:eastAsia="Times New Roman" w:cstheme="minorHAnsi"/>
+          <w:color w:val="222222"/>
+          <w:lang w:eastAsia="en-AU"/>
+        </w:rPr>
+      </w:pPr>
+      <w:r>
+        <w:rPr>
+          <w:rFonts w:eastAsia="Times New Roman" w:cstheme="minorHAnsi"/>
+          <w:color w:val="222222"/>
+          <w:lang w:eastAsia="en-AU"/>
+        </w:rPr>
+        <w:t>High level of computer and technological skills (Microsoft office, management systems)</w:t>
+      </w:r>
+    </w:p>
+    <w:p>
+      <w:pPr>
+        <w:numPr>
+          <w:ilvl w:val="0"/>
+          <w:numId w:val="8"/>
+        </w:numPr>
+        <w:shd w:val="clear" w:color="auto" w:fill="FFFFFF"/>
+        <w:spacing w:after="0" w:line="253" w:lineRule="atLeast"/>
+        <w:rPr>
+          <w:rFonts w:eastAsia="Times New Roman" w:cstheme="minorHAnsi"/>
+          <w:color w:val="222222"/>
+          <w:lang w:eastAsia="en-AU"/>
+        </w:rPr>
+      </w:pPr>
+      <w:r>
+        <w:rPr>
+          <w:rFonts w:eastAsia="Times New Roman" w:cstheme="minorHAnsi"/>
+          <w:color w:val="222222"/>
+          <w:lang w:eastAsia="en-AU"/>
+        </w:rPr>
+        <w:t>Salesforce</w:t>
+      </w:r>
+    </w:p>
+    <w:p>
+      <w:pPr>
+        <w:numPr>
+          <w:ilvl w:val="0"/>
+          <w:numId w:val="8"/>
+        </w:numPr>
+        <w:shd w:val="clear" w:color="auto" w:fill="FFFFFF"/>
+        <w:spacing w:after="0" w:line="253" w:lineRule="atLeast"/>
+        <w:rPr>
+          <w:rFonts w:eastAsia="Times New Roman" w:cstheme="minorHAnsi"/>
+          <w:color w:val="222222"/>
+          <w:lang w:eastAsia="en-AU"/>
+        </w:rPr>
+      </w:pPr>
+      <w:r>
+        <w:rPr>
+          <w:rFonts w:eastAsia="Times New Roman" w:cstheme="minorHAnsi"/>
+          <w:color w:val="222222"/>
+          <w:lang w:eastAsia="en-AU"/>
+        </w:rPr>
+        <w:t>Outstanding communication</w:t>
+      </w:r>
+    </w:p>
+    <w:p>
+      <w:pPr>
+        <w:numPr>
+          <w:ilvl w:val="0"/>
+          <w:numId w:val="8"/>
+        </w:numPr>
+        <w:shd w:val="clear" w:color="auto" w:fill="FFFFFF"/>
+        <w:spacing w:after="200" w:line="253" w:lineRule="atLeast"/>
+        <w:rPr>
+          <w:rFonts w:eastAsia="Times New Roman" w:cstheme="minorHAnsi"/>
+          <w:color w:val="222222"/>
+          <w:lang w:eastAsia="en-AU"/>
+        </w:rPr>
+      </w:pPr>
+      <w:r>
+        <w:rPr>
+          <w:rFonts w:eastAsia="Times New Roman" w:cstheme="minorHAnsi"/>
+          <w:color w:val="222222"/>
+          <w:lang w:eastAsia="en-AU"/>
+        </w:rPr>
+        <w:t>Analytical and problem solving skills</w:t>
+      </w:r>
+    </w:p>
+    <w:p>
+      <w:pPr>
+        <w:shd w:val="clear" w:color="auto" w:fill="FFFFFF"/>
+        <w:spacing w:after="0" w:line="240" w:lineRule="auto"/>
+        <w:rPr>
+          <w:rFonts w:eastAsia="Times New Roman" w:cstheme="minorHAnsi"/>
+          <w:color w:val="222222"/>
+          <w:sz w:val="24"/>
+          <w:szCs w:val="24"/>
+          <w:lang w:eastAsia="en-AU"/>
+        </w:rPr>
+      </w:pPr>
+      <w:r>
+        <w:rPr>
+          <w:rFonts w:eastAsia="Times New Roman" w:cstheme="minorHAnsi"/>
+          <w:color w:val="222222"/>
+          <w:sz w:val="24"/>
+          <w:szCs w:val="24"/>
+          <w:lang w:eastAsia="en-AU"/>
+        </w:rPr>
+        <w:t> </w:t>
+      </w:r>
+      <w:r>
+        <w:rPr>
+          <w:rFonts w:eastAsia="Times New Roman" w:cstheme="minorHAnsi"/>
+          <w:color w:val="222222"/>
+          <w:sz w:val="24"/>
+          <w:szCs w:val="24"/>
+          <w:lang w:eastAsia="en-AU"/>
+        </w:rPr>
+        <w:t>Qualifications</w:t>
+      </w:r>
+    </w:p>
+    <w:p>
+      <w:pPr>
+        <w:shd w:val="clear" w:color="auto" w:fill="FFFFFF"/>
+        <w:spacing w:after="0" w:line="240" w:lineRule="auto"/>
+        <w:rPr>
+          <w:rFonts w:eastAsia="Times New Roman" w:cstheme="minorHAnsi"/>
+          <w:color w:val="222222"/>
+          <w:sz w:val="24"/>
+          <w:szCs w:val="24"/>
+          <w:lang w:eastAsia="en-AU"/>
+        </w:rPr>
+      </w:pPr>
+      <w:r>
+        <w:rPr>
+          <w:rFonts w:eastAsia="Times New Roman" w:cstheme="minorHAnsi"/>
+          <w:color w:val="222222"/>
+          <w:sz w:val="24"/>
+          <w:szCs w:val="24"/>
+          <w:lang w:eastAsia="en-AU"/>
+        </w:rPr>
+        <w:t xml:space="preserve">3+ years, </w:t>
+      </w:r>
+    </w:p>
+    <w:p>
+      <w:pPr>
+        <w:shd w:val="clear" w:color="auto" w:fill="FFFFFF"/>
+        <w:spacing w:after="0" w:line="240" w:lineRule="auto"/>
+        <w:rPr>
+          <w:rFonts w:eastAsia="Times New Roman" w:cstheme="minorHAnsi"/>
+          <w:color w:val="222222"/>
+          <w:sz w:val="24"/>
+          <w:szCs w:val="24"/>
+          <w:lang w:eastAsia="en-AU"/>
+        </w:rPr>
+      </w:pPr>
+      <w:r>
+        <w:rPr>
+          <w:rFonts w:eastAsia="Times New Roman" w:cstheme="minorHAnsi"/>
+          <w:color w:val="222222"/>
+          <w:sz w:val="24"/>
+          <w:szCs w:val="24"/>
+          <w:lang w:eastAsia="en-AU"/>
+        </w:rPr>
+        <w:t>Business and/tech related tertiary requirements</w:t>
+      </w:r>
+    </w:p>
+    <w:p>
+      <w:pPr>
+        <w:shd w:val="clear" w:color="auto" w:fill="FFFFFF"/>
+        <w:spacing w:after="0" w:line="240" w:lineRule="auto"/>
+        <w:rPr>
+          <w:rFonts w:eastAsia="Times New Roman" w:cstheme="minorHAnsi"/>
+          <w:color w:val="222222"/>
+          <w:sz w:val="24"/>
+          <w:szCs w:val="24"/>
+          <w:lang w:eastAsia="en-AU"/>
+        </w:rPr>
+      </w:pPr>
+      <w:r>
+        <w:rPr>
+          <w:rFonts w:eastAsia="Times New Roman" w:cstheme="minorHAnsi"/>
+          <w:color w:val="222222"/>
+          <w:sz w:val="24"/>
+          <w:szCs w:val="24"/>
+          <w:lang w:eastAsia="en-AU"/>
+        </w:rPr>
+        <w:t>Six Sigma certification (Green Belt) desirable</w:t>
+      </w:r>
+    </w:p>
+    <w:p>
+      <w:pPr>
+        <w:shd w:val="clear" w:color="auto" w:fill="FFFFFF"/>
+        <w:spacing w:after="0" w:line="240" w:lineRule="auto"/>
+        <w:rPr>
+          <w:rFonts w:eastAsia="Times New Roman" w:cstheme="minorHAnsi"/>
+          <w:color w:val="222222"/>
+          <w:sz w:val="24"/>
+          <w:szCs w:val="24"/>
+          <w:lang w:eastAsia="en-AU"/>
+        </w:rPr>
+      </w:pPr>
+    </w:p>
+    <w:p>
+      <w:pPr>
+        <w:shd w:val="clear" w:color="auto" w:fill="FFFFFF"/>
+        <w:spacing w:after="0" w:line="240" w:lineRule="auto"/>
+        <w:rPr>
+          <w:rFonts w:eastAsia="Times New Roman" w:cstheme="minorHAnsi"/>
+          <w:b/>
+          <w:bCs/>
+          <w:color w:val="222222"/>
+          <w:sz w:val="24"/>
+          <w:szCs w:val="24"/>
+          <w:lang w:eastAsia="en-AU"/>
+        </w:rPr>
+      </w:pPr>
+    </w:p>
+    <w:p>
+      <w:pPr>
+        <w:shd w:val="clear" w:color="auto" w:fill="FFFFFF"/>
+        <w:spacing w:after="0" w:line="240" w:lineRule="auto"/>
+        <w:rPr>
+          <w:rFonts w:eastAsia="Times New Roman" w:cstheme="minorHAnsi"/>
+          <w:b/>
+          <w:bCs/>
+          <w:color w:val="222222"/>
+          <w:sz w:val="24"/>
+          <w:szCs w:val="24"/>
+          <w:lang w:eastAsia="en-AU"/>
+        </w:rPr>
+      </w:pPr>
+    </w:p>
+    <w:p>
+      <w:pPr>
+        <w:shd w:val="clear" w:color="auto" w:fill="FFFFFF"/>
+        <w:spacing w:after="0" w:line="240" w:lineRule="auto"/>
+        <w:rPr>
+          <w:rFonts w:eastAsia="Times New Roman" w:cstheme="minorHAnsi"/>
+          <w:b/>
+          <w:bCs/>
+          <w:color w:val="222222"/>
+          <w:sz w:val="24"/>
+          <w:szCs w:val="24"/>
+          <w:lang w:eastAsia="en-AU"/>
+        </w:rPr>
+      </w:pPr>
+    </w:p>
+    <w:p>
+      <w:pPr>
+        <w:shd w:val="clear" w:color="auto" w:fill="FFFFFF"/>
+        <w:spacing w:after="0" w:line="240" w:lineRule="auto"/>
+        <w:rPr>
+          <w:rFonts w:eastAsia="Times New Roman" w:cstheme="minorHAnsi"/>
+          <w:b/>
+          <w:bCs/>
+          <w:color w:val="222222"/>
+          <w:sz w:val="24"/>
+          <w:szCs w:val="24"/>
+          <w:lang w:eastAsia="en-AU"/>
+        </w:rPr>
+      </w:pPr>
+      <w:r>
+        <w:rPr>
+          <w:rFonts w:eastAsia="Times New Roman" w:cstheme="minorHAnsi"/>
+          <w:b/>
+          <w:bCs/>
+          <w:color w:val="222222"/>
+          <w:sz w:val="24"/>
+          <w:szCs w:val="24"/>
+          <w:lang w:eastAsia="en-AU"/>
+        </w:rPr>
+        <w:t>Cyber S</w:t>
+      </w:r>
+      <w:r>
+        <w:rPr>
+          <w:rFonts w:eastAsia="Times New Roman" w:cstheme="minorHAnsi"/>
+          <w:b/>
+          <w:bCs/>
+          <w:color w:val="222222"/>
+          <w:sz w:val="24"/>
+          <w:szCs w:val="24"/>
+          <w:lang w:eastAsia="en-AU"/>
+        </w:rPr>
+        <w:t>ecurity</w:t>
+      </w:r>
+      <w:r>
+        <w:rPr>
+          <w:rFonts w:eastAsia="Times New Roman" w:cstheme="minorHAnsi"/>
+          <w:b/>
+          <w:bCs/>
+          <w:color w:val="222222"/>
+          <w:sz w:val="24"/>
+          <w:szCs w:val="24"/>
+          <w:lang w:eastAsia="en-AU"/>
+        </w:rPr>
+        <w:t xml:space="preserve"> Architect</w:t>
+      </w:r>
+      <w:r>
+        <w:rPr>
+          <w:rFonts w:eastAsia="Times New Roman" w:cstheme="minorHAnsi"/>
+          <w:b/>
+          <w:bCs/>
+          <w:color w:val="222222"/>
+          <w:sz w:val="24"/>
+          <w:szCs w:val="24"/>
+          <w:lang w:eastAsia="en-AU"/>
+        </w:rPr>
+        <w:t xml:space="preserve"> </w:t>
+      </w:r>
+      <w:r>
+        <w:rPr>
+          <w:rFonts w:eastAsia="Times New Roman" w:cstheme="minorHAnsi"/>
+          <w:b/>
+          <w:bCs/>
+          <w:color w:val="FF0000"/>
+          <w:sz w:val="24"/>
+          <w:szCs w:val="24"/>
+          <w:lang w:eastAsia="en-AU"/>
+        </w:rPr>
+        <w:t>(in progress)</w:t>
+      </w:r>
+    </w:p>
+    <w:p>
+      <w:pPr>
+        <w:shd w:val="clear" w:color="auto" w:fill="FFFFFF"/>
+        <w:spacing w:after="0" w:line="240" w:lineRule="auto"/>
+        <w:rPr>
+          <w:rFonts w:eastAsia="Times New Roman" w:cstheme="minorHAnsi"/>
+          <w:bCs/>
+          <w:color w:val="222222"/>
+          <w:sz w:val="24"/>
+          <w:szCs w:val="24"/>
+          <w:lang w:eastAsia="en-AU"/>
+        </w:rPr>
+      </w:pPr>
+      <w:r>
+        <w:rPr>
+          <w:rFonts w:eastAsia="Times New Roman" w:cstheme="minorHAnsi"/>
+          <w:bCs/>
+          <w:color w:val="222222"/>
+          <w:sz w:val="24"/>
+          <w:szCs w:val="24"/>
+          <w:lang w:eastAsia="en-AU"/>
+        </w:rPr>
+        <w:t>Frecipie</w:t>
+      </w:r>
+      <w:r>
+        <w:rPr>
+          <w:rFonts w:eastAsia="Times New Roman" w:cstheme="minorHAnsi"/>
+          <w:bCs/>
+          <w:color w:val="222222"/>
+          <w:sz w:val="24"/>
+          <w:szCs w:val="24"/>
+          <w:lang w:eastAsia="en-AU"/>
+        </w:rPr>
+        <w:t xml:space="preserve"> is</w:t>
+      </w:r>
+    </w:p>
+    <w:p>
+      <w:pPr>
+        <w:shd w:val="clear" w:color="auto" w:fill="FFFFFF"/>
+        <w:spacing w:after="0" w:line="240" w:lineRule="auto"/>
+        <w:rPr>
+          <w:rFonts w:eastAsia="Times New Roman" w:cstheme="minorHAnsi"/>
+          <w:bCs/>
+          <w:color w:val="222222"/>
+          <w:sz w:val="24"/>
+          <w:szCs w:val="24"/>
+          <w:lang w:eastAsia="en-AU"/>
+        </w:rPr>
+      </w:pPr>
+    </w:p>
+    <w:p>
+      <w:pPr>
+        <w:shd w:val="clear" w:color="auto" w:fill="FFFFFF"/>
+        <w:spacing w:after="0" w:line="240" w:lineRule="auto"/>
+        <w:rPr>
+          <w:rFonts w:eastAsia="Times New Roman" w:cstheme="minorHAnsi"/>
+          <w:bCs/>
+          <w:color w:val="222222"/>
+          <w:sz w:val="24"/>
+          <w:szCs w:val="24"/>
+          <w:lang w:eastAsia="en-AU"/>
+        </w:rPr>
+      </w:pPr>
+      <w:r>
+        <w:rPr>
+          <w:rFonts w:eastAsia="Times New Roman" w:cstheme="minorHAnsi"/>
+          <w:bCs/>
+          <w:color w:val="222222"/>
+          <w:sz w:val="24"/>
+          <w:szCs w:val="24"/>
+          <w:lang w:eastAsia="en-AU"/>
+        </w:rPr>
+        <w:t>Responsibilities</w:t>
+      </w:r>
+    </w:p>
+    <w:p>
+      <w:pPr>
+        <w:shd w:val="clear" w:color="auto" w:fill="FFFFFF"/>
+        <w:spacing w:after="0" w:line="240" w:lineRule="auto"/>
+        <w:rPr>
+          <w:rFonts w:eastAsia="Times New Roman" w:cstheme="minorHAnsi"/>
+          <w:bCs/>
+          <w:color w:val="222222"/>
+          <w:sz w:val="24"/>
+          <w:szCs w:val="24"/>
+          <w:lang w:eastAsia="en-AU"/>
+        </w:rPr>
+      </w:pPr>
+      <w:r>
+        <w:rPr>
+          <w:rFonts w:eastAsia="Times New Roman" w:cstheme="minorHAnsi"/>
+          <w:bCs/>
+          <w:color w:val="222222"/>
+          <w:sz w:val="24"/>
+          <w:szCs w:val="24"/>
+          <w:lang w:eastAsia="en-AU"/>
+        </w:rPr>
+        <w:t>Develop and implement security strategy and architecture</w:t>
+      </w:r>
+    </w:p>
+    <w:p>
+      <w:pPr>
+        <w:shd w:val="clear" w:color="auto" w:fill="FFFFFF"/>
+        <w:spacing w:after="0" w:line="240" w:lineRule="auto"/>
+        <w:rPr>
+          <w:rFonts w:eastAsia="Times New Roman" w:cstheme="minorHAnsi"/>
+          <w:bCs/>
+          <w:color w:val="222222"/>
+          <w:sz w:val="24"/>
+          <w:szCs w:val="24"/>
+          <w:lang w:eastAsia="en-AU"/>
+        </w:rPr>
+      </w:pPr>
+      <w:r>
+        <w:rPr>
+          <w:rFonts w:eastAsia="Times New Roman" w:cstheme="minorHAnsi"/>
+          <w:bCs/>
+          <w:color w:val="222222"/>
+          <w:sz w:val="24"/>
+          <w:szCs w:val="24"/>
+          <w:lang w:eastAsia="en-AU"/>
+        </w:rPr>
+        <w:t>Create detailed security requirements for project and business initiatives</w:t>
+      </w:r>
+    </w:p>
+    <w:p>
+      <w:pPr>
+        <w:shd w:val="clear" w:color="auto" w:fill="FFFFFF"/>
+        <w:spacing w:after="0" w:line="240" w:lineRule="auto"/>
+        <w:rPr>
+          <w:rFonts w:eastAsia="Times New Roman" w:cstheme="minorHAnsi"/>
+          <w:bCs/>
+          <w:color w:val="222222"/>
+          <w:sz w:val="24"/>
+          <w:szCs w:val="24"/>
+          <w:lang w:eastAsia="en-AU"/>
+        </w:rPr>
+      </w:pPr>
+      <w:r>
+        <w:rPr>
+          <w:rFonts w:eastAsia="Times New Roman" w:cstheme="minorHAnsi"/>
+          <w:bCs/>
+          <w:color w:val="222222"/>
+          <w:sz w:val="24"/>
+          <w:szCs w:val="24"/>
+          <w:lang w:eastAsia="en-AU"/>
+        </w:rPr>
+        <w:t>Track emerging technological threats</w:t>
+      </w:r>
+    </w:p>
+    <w:p>
+      <w:pPr>
+        <w:shd w:val="clear" w:color="auto" w:fill="FFFFFF"/>
+        <w:spacing w:after="0" w:line="240" w:lineRule="auto"/>
+        <w:rPr>
+          <w:rFonts w:eastAsia="Times New Roman" w:cstheme="minorHAnsi"/>
+          <w:bCs/>
+          <w:color w:val="222222"/>
+          <w:sz w:val="24"/>
+          <w:szCs w:val="24"/>
+          <w:lang w:eastAsia="en-AU"/>
+        </w:rPr>
+      </w:pPr>
+      <w:r>
+        <w:rPr>
+          <w:rFonts w:eastAsia="Times New Roman" w:cstheme="minorHAnsi"/>
+          <w:bCs/>
+          <w:color w:val="222222"/>
+          <w:sz w:val="24"/>
+          <w:szCs w:val="24"/>
+          <w:lang w:eastAsia="en-AU"/>
+        </w:rPr>
+        <w:t>Clearly communicate security concerns, risks</w:t>
+      </w:r>
+    </w:p>
+    <w:p>
+      <w:pPr>
+        <w:shd w:val="clear" w:color="auto" w:fill="FFFFFF"/>
+        <w:spacing w:after="0" w:line="240" w:lineRule="auto"/>
+        <w:rPr>
+          <w:rFonts w:eastAsia="Times New Roman" w:cstheme="minorHAnsi"/>
+          <w:bCs/>
+          <w:color w:val="222222"/>
+          <w:sz w:val="24"/>
+          <w:szCs w:val="24"/>
+          <w:lang w:eastAsia="en-AU"/>
+        </w:rPr>
+      </w:pPr>
+    </w:p>
+    <w:p>
+      <w:pPr>
+        <w:shd w:val="clear" w:color="auto" w:fill="FFFFFF"/>
+        <w:spacing w:after="0" w:line="240" w:lineRule="auto"/>
+        <w:rPr>
+          <w:rFonts w:eastAsia="Times New Roman" w:cstheme="minorHAnsi"/>
+          <w:bCs/>
+          <w:color w:val="222222"/>
+          <w:sz w:val="24"/>
+          <w:szCs w:val="24"/>
+          <w:lang w:eastAsia="en-AU"/>
+        </w:rPr>
+      </w:pPr>
+      <w:r>
+        <w:rPr>
+          <w:rFonts w:eastAsia="Times New Roman" w:cstheme="minorHAnsi"/>
+          <w:bCs/>
+          <w:color w:val="222222"/>
+          <w:sz w:val="24"/>
+          <w:szCs w:val="24"/>
+          <w:lang w:eastAsia="en-AU"/>
+        </w:rPr>
+        <w:t>Skills</w:t>
+      </w:r>
+    </w:p>
+    <w:p>
+      <w:pPr>
+        <w:shd w:val="clear" w:color="auto" w:fill="FFFFFF"/>
+        <w:spacing w:after="0" w:line="240" w:lineRule="auto"/>
+        <w:rPr>
+          <w:rFonts w:eastAsia="Times New Roman" w:cstheme="minorHAnsi"/>
+          <w:bCs/>
+          <w:color w:val="222222"/>
+          <w:sz w:val="24"/>
+          <w:szCs w:val="24"/>
+          <w:lang w:eastAsia="en-AU"/>
+        </w:rPr>
+      </w:pPr>
+    </w:p>
+    <w:p>
+      <w:pPr>
+        <w:shd w:val="clear" w:color="auto" w:fill="FFFFFF"/>
+        <w:spacing w:after="0" w:line="240" w:lineRule="auto"/>
+        <w:rPr>
+          <w:rFonts w:eastAsia="Times New Roman" w:cstheme="minorHAnsi"/>
+          <w:bCs/>
+          <w:color w:val="222222"/>
+          <w:sz w:val="24"/>
+          <w:szCs w:val="24"/>
+          <w:lang w:eastAsia="en-AU"/>
+        </w:rPr>
+      </w:pPr>
+      <w:r>
+        <w:rPr>
+          <w:rFonts w:eastAsia="Times New Roman" w:cstheme="minorHAnsi"/>
+          <w:bCs/>
+          <w:color w:val="222222"/>
+          <w:sz w:val="24"/>
+          <w:szCs w:val="24"/>
+          <w:lang w:eastAsia="en-AU"/>
+        </w:rPr>
+        <w:t>Qualifications</w:t>
+      </w:r>
+    </w:p>
+    <w:p>
+      <w:pPr>
+        <w:shd w:val="clear" w:color="auto" w:fill="FFFFFF"/>
+        <w:spacing w:after="0" w:line="240" w:lineRule="auto"/>
+        <w:rPr>
+          <w:rFonts w:eastAsia="Times New Roman" w:cstheme="minorHAnsi"/>
+          <w:color w:val="222222"/>
+          <w:sz w:val="24"/>
+          <w:szCs w:val="24"/>
+          <w:lang w:eastAsia="en-AU"/>
+        </w:rPr>
+      </w:pPr>
+    </w:p>
+    <w:p>
+      <w:pPr>
+        <w:rPr>
+          <w:rFonts w:cstheme="minorHAnsi"/>
+        </w:rPr>
       </w:pPr>
     </w:p>
     <w:p/>
@@ -654,7 +3437,7 @@
 </file>
 
 <file path=word/endnotes.xml><?xml version="1.0" encoding="utf-8"?>
-<w:endnotes xmlns:wpc="http://schemas.microsoft.com/office/word/2010/wordprocessingCanvas" xmlns:cx="http://schemas.microsoft.com/office/drawing/2014/chartex" xmlns:cx1="http://schemas.microsoft.com/office/drawing/2015/9/8/chartex" xmlns:cx2="http://schemas.microsoft.com/office/drawing/2015/10/21/chartex" xmlns:cx3="http://schemas.microsoft.com/office/drawing/2016/5/9/chartex" xmlns:cx4="http://schemas.microsoft.com/office/drawing/2016/5/10/chartex" xmlns:cx5="http://schemas.microsoft.com/office/drawing/2016/5/11/chartex" xmlns:cx6="http://schemas.microsoft.com/office/drawing/2016/5/12/chartex" xmlns:cx7="http://schemas.microsoft.com/office/drawing/2016/5/13/chartex" xmlns:cx8="http://schemas.microsoft.com/office/drawing/2016/5/14/chartex" xmlns:mc="http://schemas.openxmlformats.org/markup-compatibility/2006" xmlns:aink="http://schemas.microsoft.com/office/drawing/2016/ink" xmlns:am3d="http://schemas.microsoft.com/office/drawing/2017/model3d" xmlns:o="urn:schemas-microsoft-com:office:office" xmlns:r="http://schemas.openxmlformats.org/officeDocument/2006/relationships" xmlns:m="http://schemas.openxmlformats.org/officeDocument/2006/math" xmlns:v="urn:schemas-microsoft-com:vml" xmlns:wp14="http://schemas.microsoft.com/office/word/2010/wordprocessingDrawing" xmlns:wp="http://schemas.openxmlformats.org/drawingml/2006/wordprocessingDrawing" xmlns:w10="urn:schemas-microsoft-com:office:word" xmlns:w="http://schemas.openxmlformats.org/wordprocessingml/2006/main" xmlns:w14="http://schemas.microsoft.com/office/word/2010/wordml" xmlns:w15="http://schemas.microsoft.com/office/word/2012/wordml" xmlns:w16cid="http://schemas.microsoft.com/office/word/2016/wordml/cid" xmlns:w16se="http://schemas.microsoft.com/office/word/2015/wordml/symex" xmlns:wpg="http://schemas.microsoft.com/office/word/2010/wordprocessingGroup" xmlns:wpi="http://schemas.microsoft.com/office/word/2010/wordprocessingInk" xmlns:wne="http://schemas.microsoft.com/office/word/2006/wordml" xmlns:wps="http://schemas.microsoft.com/office/word/2010/wordprocessingShape" mc:Ignorable="w14 w15 w16se w16cid wp14">
+<w:endnotes xmlns:wpc="http://schemas.microsoft.com/office/word/2010/wordprocessingCanvas" xmlns:mc="http://schemas.openxmlformats.org/markup-compatibility/2006" xmlns:o="urn:schemas-microsoft-com:office:office" xmlns:r="http://schemas.openxmlformats.org/officeDocument/2006/relationships" xmlns:m="http://schemas.openxmlformats.org/officeDocument/2006/math" xmlns:v="urn:schemas-microsoft-com:vml" xmlns:wp14="http://schemas.microsoft.com/office/word/2010/wordprocessingDrawing" xmlns:wp="http://schemas.openxmlformats.org/drawingml/2006/wordprocessingDrawing" xmlns:w10="urn:schemas-microsoft-com:office:word" xmlns:w="http://schemas.openxmlformats.org/wordprocessingml/2006/main" xmlns:w14="http://schemas.microsoft.com/office/word/2010/wordml" xmlns:w15="http://schemas.microsoft.com/office/word/2012/wordml" xmlns:wpg="http://schemas.microsoft.com/office/word/2010/wordprocessingGroup" xmlns:wpi="http://schemas.microsoft.com/office/word/2010/wordprocessingInk" xmlns:wne="http://schemas.microsoft.com/office/word/2006/wordml" xmlns:wps="http://schemas.microsoft.com/office/word/2010/wordprocessingShape" mc:Ignorable="w14 w15 wp14">
   <w:endnote w:type="separator" w:id="-1">
     <w:p>
       <w:pPr>
@@ -679,7 +3462,7 @@
 </file>
 
 <file path=word/footnotes.xml><?xml version="1.0" encoding="utf-8"?>
-<w:footnotes xmlns:wpc="http://schemas.microsoft.com/office/word/2010/wordprocessingCanvas" xmlns:cx="http://schemas.microsoft.com/office/drawing/2014/chartex" xmlns:cx1="http://schemas.microsoft.com/office/drawing/2015/9/8/chartex" xmlns:cx2="http://schemas.microsoft.com/office/drawing/2015/10/21/chartex" xmlns:cx3="http://schemas.microsoft.com/office/drawing/2016/5/9/chartex" xmlns:cx4="http://schemas.microsoft.com/office/drawing/2016/5/10/chartex" xmlns:cx5="http://schemas.microsoft.com/office/drawing/2016/5/11/chartex" xmlns:cx6="http://schemas.microsoft.com/office/drawing/2016/5/12/chartex" xmlns:cx7="http://schemas.microsoft.com/office/drawing/2016/5/13/chartex" xmlns:cx8="http://schemas.microsoft.com/office/drawing/2016/5/14/chartex" xmlns:mc="http://schemas.openxmlformats.org/markup-compatibility/2006" xmlns:aink="http://schemas.microsoft.com/office/drawing/2016/ink" xmlns:am3d="http://schemas.microsoft.com/office/drawing/2017/model3d" xmlns:o="urn:schemas-microsoft-com:office:office" xmlns:r="http://schemas.openxmlformats.org/officeDocument/2006/relationships" xmlns:m="http://schemas.openxmlformats.org/officeDocument/2006/math" xmlns:v="urn:schemas-microsoft-com:vml" xmlns:wp14="http://schemas.microsoft.com/office/word/2010/wordprocessingDrawing" xmlns:wp="http://schemas.openxmlformats.org/drawingml/2006/wordprocessingDrawing" xmlns:w10="urn:schemas-microsoft-com:office:word" xmlns:w="http://schemas.openxmlformats.org/wordprocessingml/2006/main" xmlns:w14="http://schemas.microsoft.com/office/word/2010/wordml" xmlns:w15="http://schemas.microsoft.com/office/word/2012/wordml" xmlns:w16cid="http://schemas.microsoft.com/office/word/2016/wordml/cid" xmlns:w16se="http://schemas.microsoft.com/office/word/2015/wordml/symex" xmlns:wpg="http://schemas.microsoft.com/office/word/2010/wordprocessingGroup" xmlns:wpi="http://schemas.microsoft.com/office/word/2010/wordprocessingInk" xmlns:wne="http://schemas.microsoft.com/office/word/2006/wordml" xmlns:wps="http://schemas.microsoft.com/office/word/2010/wordprocessingShape" mc:Ignorable="w14 w15 w16se w16cid wp14">
+<w:footnotes xmlns:wpc="http://schemas.microsoft.com/office/word/2010/wordprocessingCanvas" xmlns:mc="http://schemas.openxmlformats.org/markup-compatibility/2006" xmlns:o="urn:schemas-microsoft-com:office:office" xmlns:r="http://schemas.openxmlformats.org/officeDocument/2006/relationships" xmlns:m="http://schemas.openxmlformats.org/officeDocument/2006/math" xmlns:v="urn:schemas-microsoft-com:vml" xmlns:wp14="http://schemas.microsoft.com/office/word/2010/wordprocessingDrawing" xmlns:wp="http://schemas.openxmlformats.org/drawingml/2006/wordprocessingDrawing" xmlns:w10="urn:schemas-microsoft-com:office:word" xmlns:w="http://schemas.openxmlformats.org/wordprocessingml/2006/main" xmlns:w14="http://schemas.microsoft.com/office/word/2010/wordml" xmlns:w15="http://schemas.microsoft.com/office/word/2012/wordml" xmlns:wpg="http://schemas.microsoft.com/office/word/2010/wordprocessingGroup" xmlns:wpi="http://schemas.microsoft.com/office/word/2010/wordprocessingInk" xmlns:wne="http://schemas.microsoft.com/office/word/2006/wordml" xmlns:wps="http://schemas.microsoft.com/office/word/2010/wordprocessingShape" mc:Ignorable="w14 w15 wp14">
   <w:footnote w:type="separator" w:id="-1">
     <w:p>
       <w:pPr>
@@ -704,8 +3487,907 @@
 </file>
 
 <file path=word/numbering.xml><?xml version="1.0" encoding="utf-8"?>
-<w:numbering xmlns:wpc="http://schemas.microsoft.com/office/word/2010/wordprocessingCanvas" xmlns:cx="http://schemas.microsoft.com/office/drawing/2014/chartex" xmlns:cx1="http://schemas.microsoft.com/office/drawing/2015/9/8/chartex" xmlns:cx2="http://schemas.microsoft.com/office/drawing/2015/10/21/chartex" xmlns:cx3="http://schemas.microsoft.com/office/drawing/2016/5/9/chartex" xmlns:cx4="http://schemas.microsoft.com/office/drawing/2016/5/10/chartex" xmlns:cx5="http://schemas.microsoft.com/office/drawing/2016/5/11/chartex" xmlns:cx6="http://schemas.microsoft.com/office/drawing/2016/5/12/chartex" xmlns:cx7="http://schemas.microsoft.com/office/drawing/2016/5/13/chartex" xmlns:cx8="http://schemas.microsoft.com/office/drawing/2016/5/14/chartex" xmlns:mc="http://schemas.openxmlformats.org/markup-compatibility/2006" xmlns:aink="http://schemas.microsoft.com/office/drawing/2016/ink" xmlns:am3d="http://schemas.microsoft.com/office/drawing/2017/model3d" xmlns:o="urn:schemas-microsoft-com:office:office" xmlns:r="http://schemas.openxmlformats.org/officeDocument/2006/relationships" xmlns:m="http://schemas.openxmlformats.org/officeDocument/2006/math" xmlns:v="urn:schemas-microsoft-com:vml" xmlns:wp14="http://schemas.microsoft.com/office/word/2010/wordprocessingDrawing" xmlns:wp="http://schemas.openxmlformats.org/drawingml/2006/wordprocessingDrawing" xmlns:w10="urn:schemas-microsoft-com:office:word" xmlns:w="http://schemas.openxmlformats.org/wordprocessingml/2006/main" xmlns:w14="http://schemas.microsoft.com/office/word/2010/wordml" xmlns:w15="http://schemas.microsoft.com/office/word/2012/wordml" xmlns:w16cid="http://schemas.microsoft.com/office/word/2016/wordml/cid" xmlns:w16se="http://schemas.microsoft.com/office/word/2015/wordml/symex" xmlns:wpg="http://schemas.microsoft.com/office/word/2010/wordprocessingGroup" xmlns:wpi="http://schemas.microsoft.com/office/word/2010/wordprocessingInk" xmlns:wne="http://schemas.microsoft.com/office/word/2006/wordml" xmlns:wps="http://schemas.microsoft.com/office/word/2010/wordprocessingShape" mc:Ignorable="w14 w15 w16se w16cid wp14">
+<w:numbering xmlns:wpc="http://schemas.microsoft.com/office/word/2010/wordprocessingCanvas" xmlns:mc="http://schemas.openxmlformats.org/markup-compatibility/2006" xmlns:o="urn:schemas-microsoft-com:office:office" xmlns:r="http://schemas.openxmlformats.org/officeDocument/2006/relationships" xmlns:m="http://schemas.openxmlformats.org/officeDocument/2006/math" xmlns:v="urn:schemas-microsoft-com:vml" xmlns:wp14="http://schemas.microsoft.com/office/word/2010/wordprocessingDrawing" xmlns:wp="http://schemas.openxmlformats.org/drawingml/2006/wordprocessingDrawing" xmlns:w10="urn:schemas-microsoft-com:office:word" xmlns:w="http://schemas.openxmlformats.org/wordprocessingml/2006/main" xmlns:w14="http://schemas.microsoft.com/office/word/2010/wordml" xmlns:w15="http://schemas.microsoft.com/office/word/2012/wordml" xmlns:wpg="http://schemas.microsoft.com/office/word/2010/wordprocessingGroup" xmlns:wpi="http://schemas.microsoft.com/office/word/2010/wordprocessingInk" xmlns:wne="http://schemas.microsoft.com/office/word/2006/wordml" xmlns:wps="http://schemas.microsoft.com/office/word/2010/wordprocessingShape" mc:Ignorable="w14 w15 wp14">
   <w:abstractNum w:abstractNumId="0" w15:restartNumberingAfterBreak="0">
+    <w:nsid w:val="04C2239B"/>
+    <w:multiLevelType w:val="multilevel"/>
+    <w:tmpl w:val="4CE2D5E0"/>
+    <w:lvl w:ilvl="0">
+      <w:start w:val="1"/>
+      <w:numFmt w:val="bullet"/>
+      <w:lvlText w:val=""/>
+      <w:lvlJc w:val="left"/>
+      <w:pPr>
+        <w:tabs>
+          <w:tab w:val="num" w:pos="720"/>
+        </w:tabs>
+        <w:ind w:left="720" w:hanging="360"/>
+      </w:pPr>
+      <w:rPr>
+        <w:rFonts w:ascii="Symbol" w:hAnsi="Symbol" w:hint="default"/>
+        <w:sz w:val="20"/>
+      </w:rPr>
+    </w:lvl>
+    <w:lvl w:ilvl="1">
+      <w:start w:val="1"/>
+      <w:numFmt w:val="bullet"/>
+      <w:lvlText w:val=""/>
+      <w:lvlJc w:val="left"/>
+      <w:pPr>
+        <w:tabs>
+          <w:tab w:val="num" w:pos="1440"/>
+        </w:tabs>
+        <w:ind w:left="1440" w:hanging="360"/>
+      </w:pPr>
+      <w:rPr>
+        <w:rFonts w:ascii="Symbol" w:hAnsi="Symbol" w:hint="default"/>
+        <w:sz w:val="20"/>
+      </w:rPr>
+    </w:lvl>
+    <w:lvl w:ilvl="2" w:tentative="1">
+      <w:start w:val="1"/>
+      <w:numFmt w:val="bullet"/>
+      <w:lvlText w:val=""/>
+      <w:lvlJc w:val="left"/>
+      <w:pPr>
+        <w:tabs>
+          <w:tab w:val="num" w:pos="2160"/>
+        </w:tabs>
+        <w:ind w:left="2160" w:hanging="360"/>
+      </w:pPr>
+      <w:rPr>
+        <w:rFonts w:ascii="Symbol" w:hAnsi="Symbol" w:hint="default"/>
+        <w:sz w:val="20"/>
+      </w:rPr>
+    </w:lvl>
+    <w:lvl w:ilvl="3" w:tentative="1">
+      <w:start w:val="1"/>
+      <w:numFmt w:val="bullet"/>
+      <w:lvlText w:val=""/>
+      <w:lvlJc w:val="left"/>
+      <w:pPr>
+        <w:tabs>
+          <w:tab w:val="num" w:pos="2880"/>
+        </w:tabs>
+        <w:ind w:left="2880" w:hanging="360"/>
+      </w:pPr>
+      <w:rPr>
+        <w:rFonts w:ascii="Symbol" w:hAnsi="Symbol" w:hint="default"/>
+        <w:sz w:val="20"/>
+      </w:rPr>
+    </w:lvl>
+    <w:lvl w:ilvl="4" w:tentative="1">
+      <w:start w:val="1"/>
+      <w:numFmt w:val="bullet"/>
+      <w:lvlText w:val=""/>
+      <w:lvlJc w:val="left"/>
+      <w:pPr>
+        <w:tabs>
+          <w:tab w:val="num" w:pos="3600"/>
+        </w:tabs>
+        <w:ind w:left="3600" w:hanging="360"/>
+      </w:pPr>
+      <w:rPr>
+        <w:rFonts w:ascii="Symbol" w:hAnsi="Symbol" w:hint="default"/>
+        <w:sz w:val="20"/>
+      </w:rPr>
+    </w:lvl>
+    <w:lvl w:ilvl="5" w:tentative="1">
+      <w:start w:val="1"/>
+      <w:numFmt w:val="bullet"/>
+      <w:lvlText w:val=""/>
+      <w:lvlJc w:val="left"/>
+      <w:pPr>
+        <w:tabs>
+          <w:tab w:val="num" w:pos="4320"/>
+        </w:tabs>
+        <w:ind w:left="4320" w:hanging="360"/>
+      </w:pPr>
+      <w:rPr>
+        <w:rFonts w:ascii="Symbol" w:hAnsi="Symbol" w:hint="default"/>
+        <w:sz w:val="20"/>
+      </w:rPr>
+    </w:lvl>
+    <w:lvl w:ilvl="6" w:tentative="1">
+      <w:start w:val="1"/>
+      <w:numFmt w:val="bullet"/>
+      <w:lvlText w:val=""/>
+      <w:lvlJc w:val="left"/>
+      <w:pPr>
+        <w:tabs>
+          <w:tab w:val="num" w:pos="5040"/>
+        </w:tabs>
+        <w:ind w:left="5040" w:hanging="360"/>
+      </w:pPr>
+      <w:rPr>
+        <w:rFonts w:ascii="Symbol" w:hAnsi="Symbol" w:hint="default"/>
+        <w:sz w:val="20"/>
+      </w:rPr>
+    </w:lvl>
+    <w:lvl w:ilvl="7" w:tentative="1">
+      <w:start w:val="1"/>
+      <w:numFmt w:val="bullet"/>
+      <w:lvlText w:val=""/>
+      <w:lvlJc w:val="left"/>
+      <w:pPr>
+        <w:tabs>
+          <w:tab w:val="num" w:pos="5760"/>
+        </w:tabs>
+        <w:ind w:left="5760" w:hanging="360"/>
+      </w:pPr>
+      <w:rPr>
+        <w:rFonts w:ascii="Symbol" w:hAnsi="Symbol" w:hint="default"/>
+        <w:sz w:val="20"/>
+      </w:rPr>
+    </w:lvl>
+    <w:lvl w:ilvl="8" w:tentative="1">
+      <w:start w:val="1"/>
+      <w:numFmt w:val="bullet"/>
+      <w:lvlText w:val=""/>
+      <w:lvlJc w:val="left"/>
+      <w:pPr>
+        <w:tabs>
+          <w:tab w:val="num" w:pos="6480"/>
+        </w:tabs>
+        <w:ind w:left="6480" w:hanging="360"/>
+      </w:pPr>
+      <w:rPr>
+        <w:rFonts w:ascii="Symbol" w:hAnsi="Symbol" w:hint="default"/>
+        <w:sz w:val="20"/>
+      </w:rPr>
+    </w:lvl>
+  </w:abstractNum>
+  <w:abstractNum w:abstractNumId="1" w15:restartNumberingAfterBreak="0">
+    <w:nsid w:val="0F6F4EB0"/>
+    <w:multiLevelType w:val="hybridMultilevel"/>
+    <w:tmpl w:val="015805BA"/>
+    <w:lvl w:ilvl="0" w:tplc="0C090001">
+      <w:start w:val="1"/>
+      <w:numFmt w:val="bullet"/>
+      <w:lvlText w:val=""/>
+      <w:lvlJc w:val="left"/>
+      <w:pPr>
+        <w:ind w:left="720" w:hanging="360"/>
+      </w:pPr>
+      <w:rPr>
+        <w:rFonts w:ascii="Symbol" w:hAnsi="Symbol" w:hint="default"/>
+      </w:rPr>
+    </w:lvl>
+    <w:lvl w:ilvl="1" w:tplc="0C090003" w:tentative="1">
+      <w:start w:val="1"/>
+      <w:numFmt w:val="bullet"/>
+      <w:lvlText w:val="o"/>
+      <w:lvlJc w:val="left"/>
+      <w:pPr>
+        <w:ind w:left="1440" w:hanging="360"/>
+      </w:pPr>
+      <w:rPr>
+        <w:rFonts w:ascii="Courier New" w:hAnsi="Courier New" w:cs="Courier New" w:hint="default"/>
+      </w:rPr>
+    </w:lvl>
+    <w:lvl w:ilvl="2" w:tplc="0C090005" w:tentative="1">
+      <w:start w:val="1"/>
+      <w:numFmt w:val="bullet"/>
+      <w:lvlText w:val=""/>
+      <w:lvlJc w:val="left"/>
+      <w:pPr>
+        <w:ind w:left="2160" w:hanging="360"/>
+      </w:pPr>
+      <w:rPr>
+        <w:rFonts w:ascii="Wingdings" w:hAnsi="Wingdings" w:hint="default"/>
+      </w:rPr>
+    </w:lvl>
+    <w:lvl w:ilvl="3" w:tplc="0C090001" w:tentative="1">
+      <w:start w:val="1"/>
+      <w:numFmt w:val="bullet"/>
+      <w:lvlText w:val=""/>
+      <w:lvlJc w:val="left"/>
+      <w:pPr>
+        <w:ind w:left="2880" w:hanging="360"/>
+      </w:pPr>
+      <w:rPr>
+        <w:rFonts w:ascii="Symbol" w:hAnsi="Symbol" w:hint="default"/>
+      </w:rPr>
+    </w:lvl>
+    <w:lvl w:ilvl="4" w:tplc="0C090003" w:tentative="1">
+      <w:start w:val="1"/>
+      <w:numFmt w:val="bullet"/>
+      <w:lvlText w:val="o"/>
+      <w:lvlJc w:val="left"/>
+      <w:pPr>
+        <w:ind w:left="3600" w:hanging="360"/>
+      </w:pPr>
+      <w:rPr>
+        <w:rFonts w:ascii="Courier New" w:hAnsi="Courier New" w:cs="Courier New" w:hint="default"/>
+      </w:rPr>
+    </w:lvl>
+    <w:lvl w:ilvl="5" w:tplc="0C090005" w:tentative="1">
+      <w:start w:val="1"/>
+      <w:numFmt w:val="bullet"/>
+      <w:lvlText w:val=""/>
+      <w:lvlJc w:val="left"/>
+      <w:pPr>
+        <w:ind w:left="4320" w:hanging="360"/>
+      </w:pPr>
+      <w:rPr>
+        <w:rFonts w:ascii="Wingdings" w:hAnsi="Wingdings" w:hint="default"/>
+      </w:rPr>
+    </w:lvl>
+    <w:lvl w:ilvl="6" w:tplc="0C090001" w:tentative="1">
+      <w:start w:val="1"/>
+      <w:numFmt w:val="bullet"/>
+      <w:lvlText w:val=""/>
+      <w:lvlJc w:val="left"/>
+      <w:pPr>
+        <w:ind w:left="5040" w:hanging="360"/>
+      </w:pPr>
+      <w:rPr>
+        <w:rFonts w:ascii="Symbol" w:hAnsi="Symbol" w:hint="default"/>
+      </w:rPr>
+    </w:lvl>
+    <w:lvl w:ilvl="7" w:tplc="0C090003" w:tentative="1">
+      <w:start w:val="1"/>
+      <w:numFmt w:val="bullet"/>
+      <w:lvlText w:val="o"/>
+      <w:lvlJc w:val="left"/>
+      <w:pPr>
+        <w:ind w:left="5760" w:hanging="360"/>
+      </w:pPr>
+      <w:rPr>
+        <w:rFonts w:ascii="Courier New" w:hAnsi="Courier New" w:cs="Courier New" w:hint="default"/>
+      </w:rPr>
+    </w:lvl>
+    <w:lvl w:ilvl="8" w:tplc="0C090005" w:tentative="1">
+      <w:start w:val="1"/>
+      <w:numFmt w:val="bullet"/>
+      <w:lvlText w:val=""/>
+      <w:lvlJc w:val="left"/>
+      <w:pPr>
+        <w:ind w:left="6480" w:hanging="360"/>
+      </w:pPr>
+      <w:rPr>
+        <w:rFonts w:ascii="Wingdings" w:hAnsi="Wingdings" w:hint="default"/>
+      </w:rPr>
+    </w:lvl>
+  </w:abstractNum>
+  <w:abstractNum w:abstractNumId="2" w15:restartNumberingAfterBreak="0">
+    <w:nsid w:val="2CCA775E"/>
+    <w:multiLevelType w:val="hybridMultilevel"/>
+    <w:tmpl w:val="356AA2B0"/>
+    <w:lvl w:ilvl="0" w:tplc="0C090001">
+      <w:start w:val="1"/>
+      <w:numFmt w:val="bullet"/>
+      <w:lvlText w:val=""/>
+      <w:lvlJc w:val="left"/>
+      <w:pPr>
+        <w:ind w:left="720" w:hanging="360"/>
+      </w:pPr>
+      <w:rPr>
+        <w:rFonts w:ascii="Symbol" w:hAnsi="Symbol" w:hint="default"/>
+      </w:rPr>
+    </w:lvl>
+    <w:lvl w:ilvl="1" w:tplc="0C090003" w:tentative="1">
+      <w:start w:val="1"/>
+      <w:numFmt w:val="bullet"/>
+      <w:lvlText w:val="o"/>
+      <w:lvlJc w:val="left"/>
+      <w:pPr>
+        <w:ind w:left="1440" w:hanging="360"/>
+      </w:pPr>
+      <w:rPr>
+        <w:rFonts w:ascii="Courier New" w:hAnsi="Courier New" w:cs="Courier New" w:hint="default"/>
+      </w:rPr>
+    </w:lvl>
+    <w:lvl w:ilvl="2" w:tplc="0C090005" w:tentative="1">
+      <w:start w:val="1"/>
+      <w:numFmt w:val="bullet"/>
+      <w:lvlText w:val=""/>
+      <w:lvlJc w:val="left"/>
+      <w:pPr>
+        <w:ind w:left="2160" w:hanging="360"/>
+      </w:pPr>
+      <w:rPr>
+        <w:rFonts w:ascii="Wingdings" w:hAnsi="Wingdings" w:hint="default"/>
+      </w:rPr>
+    </w:lvl>
+    <w:lvl w:ilvl="3" w:tplc="0C090001" w:tentative="1">
+      <w:start w:val="1"/>
+      <w:numFmt w:val="bullet"/>
+      <w:lvlText w:val=""/>
+      <w:lvlJc w:val="left"/>
+      <w:pPr>
+        <w:ind w:left="2880" w:hanging="360"/>
+      </w:pPr>
+      <w:rPr>
+        <w:rFonts w:ascii="Symbol" w:hAnsi="Symbol" w:hint="default"/>
+      </w:rPr>
+    </w:lvl>
+    <w:lvl w:ilvl="4" w:tplc="0C090003" w:tentative="1">
+      <w:start w:val="1"/>
+      <w:numFmt w:val="bullet"/>
+      <w:lvlText w:val="o"/>
+      <w:lvlJc w:val="left"/>
+      <w:pPr>
+        <w:ind w:left="3600" w:hanging="360"/>
+      </w:pPr>
+      <w:rPr>
+        <w:rFonts w:ascii="Courier New" w:hAnsi="Courier New" w:cs="Courier New" w:hint="default"/>
+      </w:rPr>
+    </w:lvl>
+    <w:lvl w:ilvl="5" w:tplc="0C090005" w:tentative="1">
+      <w:start w:val="1"/>
+      <w:numFmt w:val="bullet"/>
+      <w:lvlText w:val=""/>
+      <w:lvlJc w:val="left"/>
+      <w:pPr>
+        <w:ind w:left="4320" w:hanging="360"/>
+      </w:pPr>
+      <w:rPr>
+        <w:rFonts w:ascii="Wingdings" w:hAnsi="Wingdings" w:hint="default"/>
+      </w:rPr>
+    </w:lvl>
+    <w:lvl w:ilvl="6" w:tplc="0C090001" w:tentative="1">
+      <w:start w:val="1"/>
+      <w:numFmt w:val="bullet"/>
+      <w:lvlText w:val=""/>
+      <w:lvlJc w:val="left"/>
+      <w:pPr>
+        <w:ind w:left="5040" w:hanging="360"/>
+      </w:pPr>
+      <w:rPr>
+        <w:rFonts w:ascii="Symbol" w:hAnsi="Symbol" w:hint="default"/>
+      </w:rPr>
+    </w:lvl>
+    <w:lvl w:ilvl="7" w:tplc="0C090003" w:tentative="1">
+      <w:start w:val="1"/>
+      <w:numFmt w:val="bullet"/>
+      <w:lvlText w:val="o"/>
+      <w:lvlJc w:val="left"/>
+      <w:pPr>
+        <w:ind w:left="5760" w:hanging="360"/>
+      </w:pPr>
+      <w:rPr>
+        <w:rFonts w:ascii="Courier New" w:hAnsi="Courier New" w:cs="Courier New" w:hint="default"/>
+      </w:rPr>
+    </w:lvl>
+    <w:lvl w:ilvl="8" w:tplc="0C090005" w:tentative="1">
+      <w:start w:val="1"/>
+      <w:numFmt w:val="bullet"/>
+      <w:lvlText w:val=""/>
+      <w:lvlJc w:val="left"/>
+      <w:pPr>
+        <w:ind w:left="6480" w:hanging="360"/>
+      </w:pPr>
+      <w:rPr>
+        <w:rFonts w:ascii="Wingdings" w:hAnsi="Wingdings" w:hint="default"/>
+      </w:rPr>
+    </w:lvl>
+  </w:abstractNum>
+  <w:abstractNum w:abstractNumId="3" w15:restartNumberingAfterBreak="0">
+    <w:nsid w:val="387472C3"/>
+    <w:multiLevelType w:val="hybridMultilevel"/>
+    <w:tmpl w:val="C42694C0"/>
+    <w:lvl w:ilvl="0" w:tplc="0C090001">
+      <w:start w:val="1"/>
+      <w:numFmt w:val="bullet"/>
+      <w:lvlText w:val=""/>
+      <w:lvlJc w:val="left"/>
+      <w:pPr>
+        <w:ind w:left="720" w:hanging="360"/>
+      </w:pPr>
+      <w:rPr>
+        <w:rFonts w:ascii="Symbol" w:hAnsi="Symbol" w:hint="default"/>
+      </w:rPr>
+    </w:lvl>
+    <w:lvl w:ilvl="1" w:tplc="0C090003" w:tentative="1">
+      <w:start w:val="1"/>
+      <w:numFmt w:val="bullet"/>
+      <w:lvlText w:val="o"/>
+      <w:lvlJc w:val="left"/>
+      <w:pPr>
+        <w:ind w:left="1440" w:hanging="360"/>
+      </w:pPr>
+      <w:rPr>
+        <w:rFonts w:ascii="Courier New" w:hAnsi="Courier New" w:cs="Courier New" w:hint="default"/>
+      </w:rPr>
+    </w:lvl>
+    <w:lvl w:ilvl="2" w:tplc="0C090005" w:tentative="1">
+      <w:start w:val="1"/>
+      <w:numFmt w:val="bullet"/>
+      <w:lvlText w:val=""/>
+      <w:lvlJc w:val="left"/>
+      <w:pPr>
+        <w:ind w:left="2160" w:hanging="360"/>
+      </w:pPr>
+      <w:rPr>
+        <w:rFonts w:ascii="Wingdings" w:hAnsi="Wingdings" w:hint="default"/>
+      </w:rPr>
+    </w:lvl>
+    <w:lvl w:ilvl="3" w:tplc="0C090001" w:tentative="1">
+      <w:start w:val="1"/>
+      <w:numFmt w:val="bullet"/>
+      <w:lvlText w:val=""/>
+      <w:lvlJc w:val="left"/>
+      <w:pPr>
+        <w:ind w:left="2880" w:hanging="360"/>
+      </w:pPr>
+      <w:rPr>
+        <w:rFonts w:ascii="Symbol" w:hAnsi="Symbol" w:hint="default"/>
+      </w:rPr>
+    </w:lvl>
+    <w:lvl w:ilvl="4" w:tplc="0C090003" w:tentative="1">
+      <w:start w:val="1"/>
+      <w:numFmt w:val="bullet"/>
+      <w:lvlText w:val="o"/>
+      <w:lvlJc w:val="left"/>
+      <w:pPr>
+        <w:ind w:left="3600" w:hanging="360"/>
+      </w:pPr>
+      <w:rPr>
+        <w:rFonts w:ascii="Courier New" w:hAnsi="Courier New" w:cs="Courier New" w:hint="default"/>
+      </w:rPr>
+    </w:lvl>
+    <w:lvl w:ilvl="5" w:tplc="0C090005" w:tentative="1">
+      <w:start w:val="1"/>
+      <w:numFmt w:val="bullet"/>
+      <w:lvlText w:val=""/>
+      <w:lvlJc w:val="left"/>
+      <w:pPr>
+        <w:ind w:left="4320" w:hanging="360"/>
+      </w:pPr>
+      <w:rPr>
+        <w:rFonts w:ascii="Wingdings" w:hAnsi="Wingdings" w:hint="default"/>
+      </w:rPr>
+    </w:lvl>
+    <w:lvl w:ilvl="6" w:tplc="0C090001" w:tentative="1">
+      <w:start w:val="1"/>
+      <w:numFmt w:val="bullet"/>
+      <w:lvlText w:val=""/>
+      <w:lvlJc w:val="left"/>
+      <w:pPr>
+        <w:ind w:left="5040" w:hanging="360"/>
+      </w:pPr>
+      <w:rPr>
+        <w:rFonts w:ascii="Symbol" w:hAnsi="Symbol" w:hint="default"/>
+      </w:rPr>
+    </w:lvl>
+    <w:lvl w:ilvl="7" w:tplc="0C090003" w:tentative="1">
+      <w:start w:val="1"/>
+      <w:numFmt w:val="bullet"/>
+      <w:lvlText w:val="o"/>
+      <w:lvlJc w:val="left"/>
+      <w:pPr>
+        <w:ind w:left="5760" w:hanging="360"/>
+      </w:pPr>
+      <w:rPr>
+        <w:rFonts w:ascii="Courier New" w:hAnsi="Courier New" w:cs="Courier New" w:hint="default"/>
+      </w:rPr>
+    </w:lvl>
+    <w:lvl w:ilvl="8" w:tplc="0C090005" w:tentative="1">
+      <w:start w:val="1"/>
+      <w:numFmt w:val="bullet"/>
+      <w:lvlText w:val=""/>
+      <w:lvlJc w:val="left"/>
+      <w:pPr>
+        <w:ind w:left="6480" w:hanging="360"/>
+      </w:pPr>
+      <w:rPr>
+        <w:rFonts w:ascii="Wingdings" w:hAnsi="Wingdings" w:hint="default"/>
+      </w:rPr>
+    </w:lvl>
+  </w:abstractNum>
+  <w:abstractNum w:abstractNumId="4" w15:restartNumberingAfterBreak="0">
+    <w:nsid w:val="387C3BB6"/>
+    <w:multiLevelType w:val="hybridMultilevel"/>
+    <w:tmpl w:val="106676BA"/>
+    <w:lvl w:ilvl="0" w:tplc="0C090001">
+      <w:start w:val="1"/>
+      <w:numFmt w:val="bullet"/>
+      <w:lvlText w:val=""/>
+      <w:lvlJc w:val="left"/>
+      <w:pPr>
+        <w:ind w:left="720" w:hanging="360"/>
+      </w:pPr>
+      <w:rPr>
+        <w:rFonts w:ascii="Symbol" w:hAnsi="Symbol" w:hint="default"/>
+      </w:rPr>
+    </w:lvl>
+    <w:lvl w:ilvl="1" w:tplc="0C090003" w:tentative="1">
+      <w:start w:val="1"/>
+      <w:numFmt w:val="bullet"/>
+      <w:lvlText w:val="o"/>
+      <w:lvlJc w:val="left"/>
+      <w:pPr>
+        <w:ind w:left="1440" w:hanging="360"/>
+      </w:pPr>
+      <w:rPr>
+        <w:rFonts w:ascii="Courier New" w:hAnsi="Courier New" w:cs="Courier New" w:hint="default"/>
+      </w:rPr>
+    </w:lvl>
+    <w:lvl w:ilvl="2" w:tplc="0C090005" w:tentative="1">
+      <w:start w:val="1"/>
+      <w:numFmt w:val="bullet"/>
+      <w:lvlText w:val=""/>
+      <w:lvlJc w:val="left"/>
+      <w:pPr>
+        <w:ind w:left="2160" w:hanging="360"/>
+      </w:pPr>
+      <w:rPr>
+        <w:rFonts w:ascii="Wingdings" w:hAnsi="Wingdings" w:hint="default"/>
+      </w:rPr>
+    </w:lvl>
+    <w:lvl w:ilvl="3" w:tplc="0C090001" w:tentative="1">
+      <w:start w:val="1"/>
+      <w:numFmt w:val="bullet"/>
+      <w:lvlText w:val=""/>
+      <w:lvlJc w:val="left"/>
+      <w:pPr>
+        <w:ind w:left="2880" w:hanging="360"/>
+      </w:pPr>
+      <w:rPr>
+        <w:rFonts w:ascii="Symbol" w:hAnsi="Symbol" w:hint="default"/>
+      </w:rPr>
+    </w:lvl>
+    <w:lvl w:ilvl="4" w:tplc="0C090003" w:tentative="1">
+      <w:start w:val="1"/>
+      <w:numFmt w:val="bullet"/>
+      <w:lvlText w:val="o"/>
+      <w:lvlJc w:val="left"/>
+      <w:pPr>
+        <w:ind w:left="3600" w:hanging="360"/>
+      </w:pPr>
+      <w:rPr>
+        <w:rFonts w:ascii="Courier New" w:hAnsi="Courier New" w:cs="Courier New" w:hint="default"/>
+      </w:rPr>
+    </w:lvl>
+    <w:lvl w:ilvl="5" w:tplc="0C090005" w:tentative="1">
+      <w:start w:val="1"/>
+      <w:numFmt w:val="bullet"/>
+      <w:lvlText w:val=""/>
+      <w:lvlJc w:val="left"/>
+      <w:pPr>
+        <w:ind w:left="4320" w:hanging="360"/>
+      </w:pPr>
+      <w:rPr>
+        <w:rFonts w:ascii="Wingdings" w:hAnsi="Wingdings" w:hint="default"/>
+      </w:rPr>
+    </w:lvl>
+    <w:lvl w:ilvl="6" w:tplc="0C090001" w:tentative="1">
+      <w:start w:val="1"/>
+      <w:numFmt w:val="bullet"/>
+      <w:lvlText w:val=""/>
+      <w:lvlJc w:val="left"/>
+      <w:pPr>
+        <w:ind w:left="5040" w:hanging="360"/>
+      </w:pPr>
+      <w:rPr>
+        <w:rFonts w:ascii="Symbol" w:hAnsi="Symbol" w:hint="default"/>
+      </w:rPr>
+    </w:lvl>
+    <w:lvl w:ilvl="7" w:tplc="0C090003" w:tentative="1">
+      <w:start w:val="1"/>
+      <w:numFmt w:val="bullet"/>
+      <w:lvlText w:val="o"/>
+      <w:lvlJc w:val="left"/>
+      <w:pPr>
+        <w:ind w:left="5760" w:hanging="360"/>
+      </w:pPr>
+      <w:rPr>
+        <w:rFonts w:ascii="Courier New" w:hAnsi="Courier New" w:cs="Courier New" w:hint="default"/>
+      </w:rPr>
+    </w:lvl>
+    <w:lvl w:ilvl="8" w:tplc="0C090005" w:tentative="1">
+      <w:start w:val="1"/>
+      <w:numFmt w:val="bullet"/>
+      <w:lvlText w:val=""/>
+      <w:lvlJc w:val="left"/>
+      <w:pPr>
+        <w:ind w:left="6480" w:hanging="360"/>
+      </w:pPr>
+      <w:rPr>
+        <w:rFonts w:ascii="Wingdings" w:hAnsi="Wingdings" w:hint="default"/>
+      </w:rPr>
+    </w:lvl>
+  </w:abstractNum>
+  <w:abstractNum w:abstractNumId="5" w15:restartNumberingAfterBreak="0">
+    <w:nsid w:val="3D3D1CBD"/>
+    <w:multiLevelType w:val="multilevel"/>
+    <w:tmpl w:val="7B1E9716"/>
+    <w:lvl w:ilvl="0">
+      <w:start w:val="1"/>
+      <w:numFmt w:val="bullet"/>
+      <w:lvlText w:val=""/>
+      <w:lvlJc w:val="left"/>
+      <w:pPr>
+        <w:tabs>
+          <w:tab w:val="num" w:pos="720"/>
+        </w:tabs>
+        <w:ind w:left="720" w:hanging="360"/>
+      </w:pPr>
+      <w:rPr>
+        <w:rFonts w:ascii="Symbol" w:hAnsi="Symbol" w:hint="default"/>
+        <w:sz w:val="20"/>
+      </w:rPr>
+    </w:lvl>
+    <w:lvl w:ilvl="1">
+      <w:start w:val="1"/>
+      <w:numFmt w:val="bullet"/>
+      <w:lvlText w:val=""/>
+      <w:lvlJc w:val="left"/>
+      <w:pPr>
+        <w:tabs>
+          <w:tab w:val="num" w:pos="1440"/>
+        </w:tabs>
+        <w:ind w:left="1440" w:hanging="360"/>
+      </w:pPr>
+      <w:rPr>
+        <w:rFonts w:ascii="Symbol" w:hAnsi="Symbol" w:hint="default"/>
+        <w:sz w:val="20"/>
+      </w:rPr>
+    </w:lvl>
+    <w:lvl w:ilvl="2" w:tentative="1">
+      <w:start w:val="1"/>
+      <w:numFmt w:val="bullet"/>
+      <w:lvlText w:val=""/>
+      <w:lvlJc w:val="left"/>
+      <w:pPr>
+        <w:tabs>
+          <w:tab w:val="num" w:pos="2160"/>
+        </w:tabs>
+        <w:ind w:left="2160" w:hanging="360"/>
+      </w:pPr>
+      <w:rPr>
+        <w:rFonts w:ascii="Symbol" w:hAnsi="Symbol" w:hint="default"/>
+        <w:sz w:val="20"/>
+      </w:rPr>
+    </w:lvl>
+    <w:lvl w:ilvl="3" w:tentative="1">
+      <w:start w:val="1"/>
+      <w:numFmt w:val="bullet"/>
+      <w:lvlText w:val=""/>
+      <w:lvlJc w:val="left"/>
+      <w:pPr>
+        <w:tabs>
+          <w:tab w:val="num" w:pos="2880"/>
+        </w:tabs>
+        <w:ind w:left="2880" w:hanging="360"/>
+      </w:pPr>
+      <w:rPr>
+        <w:rFonts w:ascii="Symbol" w:hAnsi="Symbol" w:hint="default"/>
+        <w:sz w:val="20"/>
+      </w:rPr>
+    </w:lvl>
+    <w:lvl w:ilvl="4" w:tentative="1">
+      <w:start w:val="1"/>
+      <w:numFmt w:val="bullet"/>
+      <w:lvlText w:val=""/>
+      <w:lvlJc w:val="left"/>
+      <w:pPr>
+        <w:tabs>
+          <w:tab w:val="num" w:pos="3600"/>
+        </w:tabs>
+        <w:ind w:left="3600" w:hanging="360"/>
+      </w:pPr>
+      <w:rPr>
+        <w:rFonts w:ascii="Symbol" w:hAnsi="Symbol" w:hint="default"/>
+        <w:sz w:val="20"/>
+      </w:rPr>
+    </w:lvl>
+    <w:lvl w:ilvl="5" w:tentative="1">
+      <w:start w:val="1"/>
+      <w:numFmt w:val="bullet"/>
+      <w:lvlText w:val=""/>
+      <w:lvlJc w:val="left"/>
+      <w:pPr>
+        <w:tabs>
+          <w:tab w:val="num" w:pos="4320"/>
+        </w:tabs>
+        <w:ind w:left="4320" w:hanging="360"/>
+      </w:pPr>
+      <w:rPr>
+        <w:rFonts w:ascii="Symbol" w:hAnsi="Symbol" w:hint="default"/>
+        <w:sz w:val="20"/>
+      </w:rPr>
+    </w:lvl>
+    <w:lvl w:ilvl="6" w:tentative="1">
+      <w:start w:val="1"/>
+      <w:numFmt w:val="bullet"/>
+      <w:lvlText w:val=""/>
+      <w:lvlJc w:val="left"/>
+      <w:pPr>
+        <w:tabs>
+          <w:tab w:val="num" w:pos="5040"/>
+        </w:tabs>
+        <w:ind w:left="5040" w:hanging="360"/>
+      </w:pPr>
+      <w:rPr>
+        <w:rFonts w:ascii="Symbol" w:hAnsi="Symbol" w:hint="default"/>
+        <w:sz w:val="20"/>
+      </w:rPr>
+    </w:lvl>
+    <w:lvl w:ilvl="7" w:tentative="1">
+      <w:start w:val="1"/>
+      <w:numFmt w:val="bullet"/>
+      <w:lvlText w:val=""/>
+      <w:lvlJc w:val="left"/>
+      <w:pPr>
+        <w:tabs>
+          <w:tab w:val="num" w:pos="5760"/>
+        </w:tabs>
+        <w:ind w:left="5760" w:hanging="360"/>
+      </w:pPr>
+      <w:rPr>
+        <w:rFonts w:ascii="Symbol" w:hAnsi="Symbol" w:hint="default"/>
+        <w:sz w:val="20"/>
+      </w:rPr>
+    </w:lvl>
+    <w:lvl w:ilvl="8" w:tentative="1">
+      <w:start w:val="1"/>
+      <w:numFmt w:val="bullet"/>
+      <w:lvlText w:val=""/>
+      <w:lvlJc w:val="left"/>
+      <w:pPr>
+        <w:tabs>
+          <w:tab w:val="num" w:pos="6480"/>
+        </w:tabs>
+        <w:ind w:left="6480" w:hanging="360"/>
+      </w:pPr>
+      <w:rPr>
+        <w:rFonts w:ascii="Symbol" w:hAnsi="Symbol" w:hint="default"/>
+        <w:sz w:val="20"/>
+      </w:rPr>
+    </w:lvl>
+  </w:abstractNum>
+  <w:abstractNum w:abstractNumId="6" w15:restartNumberingAfterBreak="0">
+    <w:nsid w:val="3D8265E3"/>
+    <w:multiLevelType w:val="multilevel"/>
+    <w:tmpl w:val="096CF91A"/>
+    <w:lvl w:ilvl="0">
+      <w:start w:val="1"/>
+      <w:numFmt w:val="bullet"/>
+      <w:lvlText w:val=""/>
+      <w:lvlJc w:val="left"/>
+      <w:pPr>
+        <w:tabs>
+          <w:tab w:val="num" w:pos="720"/>
+        </w:tabs>
+        <w:ind w:left="720" w:hanging="360"/>
+      </w:pPr>
+      <w:rPr>
+        <w:rFonts w:ascii="Symbol" w:hAnsi="Symbol" w:hint="default"/>
+        <w:sz w:val="20"/>
+      </w:rPr>
+    </w:lvl>
+    <w:lvl w:ilvl="1">
+      <w:start w:val="1"/>
+      <w:numFmt w:val="bullet"/>
+      <w:lvlText w:val="o"/>
+      <w:lvlJc w:val="left"/>
+      <w:pPr>
+        <w:tabs>
+          <w:tab w:val="num" w:pos="1440"/>
+        </w:tabs>
+        <w:ind w:left="1440" w:hanging="360"/>
+      </w:pPr>
+      <w:rPr>
+        <w:rFonts w:ascii="Courier New" w:hAnsi="Courier New" w:hint="default"/>
+        <w:sz w:val="20"/>
+      </w:rPr>
+    </w:lvl>
+    <w:lvl w:ilvl="2" w:tentative="1">
+      <w:start w:val="1"/>
+      <w:numFmt w:val="bullet"/>
+      <w:lvlText w:val=""/>
+      <w:lvlJc w:val="left"/>
+      <w:pPr>
+        <w:tabs>
+          <w:tab w:val="num" w:pos="2160"/>
+        </w:tabs>
+        <w:ind w:left="2160" w:hanging="360"/>
+      </w:pPr>
+      <w:rPr>
+        <w:rFonts w:ascii="Symbol" w:hAnsi="Symbol" w:hint="default"/>
+        <w:sz w:val="20"/>
+      </w:rPr>
+    </w:lvl>
+    <w:lvl w:ilvl="3" w:tentative="1">
+      <w:start w:val="1"/>
+      <w:numFmt w:val="bullet"/>
+      <w:lvlText w:val=""/>
+      <w:lvlJc w:val="left"/>
+      <w:pPr>
+        <w:tabs>
+          <w:tab w:val="num" w:pos="2880"/>
+        </w:tabs>
+        <w:ind w:left="2880" w:hanging="360"/>
+      </w:pPr>
+      <w:rPr>
+        <w:rFonts w:ascii="Symbol" w:hAnsi="Symbol" w:hint="default"/>
+        <w:sz w:val="20"/>
+      </w:rPr>
+    </w:lvl>
+    <w:lvl w:ilvl="4" w:tentative="1">
+      <w:start w:val="1"/>
+      <w:numFmt w:val="bullet"/>
+      <w:lvlText w:val=""/>
+      <w:lvlJc w:val="left"/>
+      <w:pPr>
+        <w:tabs>
+          <w:tab w:val="num" w:pos="3600"/>
+        </w:tabs>
+        <w:ind w:left="3600" w:hanging="360"/>
+      </w:pPr>
+      <w:rPr>
+        <w:rFonts w:ascii="Symbol" w:hAnsi="Symbol" w:hint="default"/>
+        <w:sz w:val="20"/>
+      </w:rPr>
+    </w:lvl>
+    <w:lvl w:ilvl="5" w:tentative="1">
+      <w:start w:val="1"/>
+      <w:numFmt w:val="bullet"/>
+      <w:lvlText w:val=""/>
+      <w:lvlJc w:val="left"/>
+      <w:pPr>
+        <w:tabs>
+          <w:tab w:val="num" w:pos="4320"/>
+        </w:tabs>
+        <w:ind w:left="4320" w:hanging="360"/>
+      </w:pPr>
+      <w:rPr>
+        <w:rFonts w:ascii="Symbol" w:hAnsi="Symbol" w:hint="default"/>
+        <w:sz w:val="20"/>
+      </w:rPr>
+    </w:lvl>
+    <w:lvl w:ilvl="6" w:tentative="1">
+      <w:start w:val="1"/>
+      <w:numFmt w:val="bullet"/>
+      <w:lvlText w:val=""/>
+      <w:lvlJc w:val="left"/>
+      <w:pPr>
+        <w:tabs>
+          <w:tab w:val="num" w:pos="5040"/>
+        </w:tabs>
+        <w:ind w:left="5040" w:hanging="360"/>
+      </w:pPr>
+      <w:rPr>
+        <w:rFonts w:ascii="Symbol" w:hAnsi="Symbol" w:hint="default"/>
+        <w:sz w:val="20"/>
+      </w:rPr>
+    </w:lvl>
+    <w:lvl w:ilvl="7" w:tentative="1">
+      <w:start w:val="1"/>
+      <w:numFmt w:val="bullet"/>
+      <w:lvlText w:val=""/>
+      <w:lvlJc w:val="left"/>
+      <w:pPr>
+        <w:tabs>
+          <w:tab w:val="num" w:pos="5760"/>
+        </w:tabs>
+        <w:ind w:left="5760" w:hanging="360"/>
+      </w:pPr>
+      <w:rPr>
+        <w:rFonts w:ascii="Symbol" w:hAnsi="Symbol" w:hint="default"/>
+        <w:sz w:val="20"/>
+      </w:rPr>
+    </w:lvl>
+    <w:lvl w:ilvl="8" w:tentative="1">
+      <w:start w:val="1"/>
+      <w:numFmt w:val="bullet"/>
+      <w:lvlText w:val=""/>
+      <w:lvlJc w:val="left"/>
+      <w:pPr>
+        <w:tabs>
+          <w:tab w:val="num" w:pos="6480"/>
+        </w:tabs>
+        <w:ind w:left="6480" w:hanging="360"/>
+      </w:pPr>
+      <w:rPr>
+        <w:rFonts w:ascii="Symbol" w:hAnsi="Symbol" w:hint="default"/>
+        <w:sz w:val="20"/>
+      </w:rPr>
+    </w:lvl>
+  </w:abstractNum>
+  <w:abstractNum w:abstractNumId="7" w15:restartNumberingAfterBreak="0">
     <w:nsid w:val="5A8C6EA6"/>
     <w:multiLevelType w:val="hybridMultilevel"/>
     <w:tmpl w:val="42B69D2A"/>
@@ -818,7 +4500,418 @@
       </w:rPr>
     </w:lvl>
   </w:abstractNum>
-  <w:abstractNum w:abstractNumId="1" w15:restartNumberingAfterBreak="0">
+  <w:abstractNum w:abstractNumId="8" w15:restartNumberingAfterBreak="0">
+    <w:nsid w:val="5EAB090B"/>
+    <w:multiLevelType w:val="multilevel"/>
+    <w:tmpl w:val="21C85352"/>
+    <w:lvl w:ilvl="0">
+      <w:start w:val="1"/>
+      <w:numFmt w:val="bullet"/>
+      <w:lvlText w:val=""/>
+      <w:lvlJc w:val="left"/>
+      <w:pPr>
+        <w:tabs>
+          <w:tab w:val="num" w:pos="720"/>
+        </w:tabs>
+        <w:ind w:left="720" w:hanging="360"/>
+      </w:pPr>
+      <w:rPr>
+        <w:rFonts w:ascii="Symbol" w:hAnsi="Symbol" w:hint="default"/>
+        <w:sz w:val="20"/>
+      </w:rPr>
+    </w:lvl>
+    <w:lvl w:ilvl="1" w:tentative="1">
+      <w:start w:val="1"/>
+      <w:numFmt w:val="bullet"/>
+      <w:lvlText w:val=""/>
+      <w:lvlJc w:val="left"/>
+      <w:pPr>
+        <w:tabs>
+          <w:tab w:val="num" w:pos="1440"/>
+        </w:tabs>
+        <w:ind w:left="1440" w:hanging="360"/>
+      </w:pPr>
+      <w:rPr>
+        <w:rFonts w:ascii="Symbol" w:hAnsi="Symbol" w:hint="default"/>
+        <w:sz w:val="20"/>
+      </w:rPr>
+    </w:lvl>
+    <w:lvl w:ilvl="2" w:tentative="1">
+      <w:start w:val="1"/>
+      <w:numFmt w:val="bullet"/>
+      <w:lvlText w:val=""/>
+      <w:lvlJc w:val="left"/>
+      <w:pPr>
+        <w:tabs>
+          <w:tab w:val="num" w:pos="2160"/>
+        </w:tabs>
+        <w:ind w:left="2160" w:hanging="360"/>
+      </w:pPr>
+      <w:rPr>
+        <w:rFonts w:ascii="Symbol" w:hAnsi="Symbol" w:hint="default"/>
+        <w:sz w:val="20"/>
+      </w:rPr>
+    </w:lvl>
+    <w:lvl w:ilvl="3" w:tentative="1">
+      <w:start w:val="1"/>
+      <w:numFmt w:val="bullet"/>
+      <w:lvlText w:val=""/>
+      <w:lvlJc w:val="left"/>
+      <w:pPr>
+        <w:tabs>
+          <w:tab w:val="num" w:pos="2880"/>
+        </w:tabs>
+        <w:ind w:left="2880" w:hanging="360"/>
+      </w:pPr>
+      <w:rPr>
+        <w:rFonts w:ascii="Symbol" w:hAnsi="Symbol" w:hint="default"/>
+        <w:sz w:val="20"/>
+      </w:rPr>
+    </w:lvl>
+    <w:lvl w:ilvl="4" w:tentative="1">
+      <w:start w:val="1"/>
+      <w:numFmt w:val="bullet"/>
+      <w:lvlText w:val=""/>
+      <w:lvlJc w:val="left"/>
+      <w:pPr>
+        <w:tabs>
+          <w:tab w:val="num" w:pos="3600"/>
+        </w:tabs>
+        <w:ind w:left="3600" w:hanging="360"/>
+      </w:pPr>
+      <w:rPr>
+        <w:rFonts w:ascii="Symbol" w:hAnsi="Symbol" w:hint="default"/>
+        <w:sz w:val="20"/>
+      </w:rPr>
+    </w:lvl>
+    <w:lvl w:ilvl="5" w:tentative="1">
+      <w:start w:val="1"/>
+      <w:numFmt w:val="bullet"/>
+      <w:lvlText w:val=""/>
+      <w:lvlJc w:val="left"/>
+      <w:pPr>
+        <w:tabs>
+          <w:tab w:val="num" w:pos="4320"/>
+        </w:tabs>
+        <w:ind w:left="4320" w:hanging="360"/>
+      </w:pPr>
+      <w:rPr>
+        <w:rFonts w:ascii="Symbol" w:hAnsi="Symbol" w:hint="default"/>
+        <w:sz w:val="20"/>
+      </w:rPr>
+    </w:lvl>
+    <w:lvl w:ilvl="6" w:tentative="1">
+      <w:start w:val="1"/>
+      <w:numFmt w:val="bullet"/>
+      <w:lvlText w:val=""/>
+      <w:lvlJc w:val="left"/>
+      <w:pPr>
+        <w:tabs>
+          <w:tab w:val="num" w:pos="5040"/>
+        </w:tabs>
+        <w:ind w:left="5040" w:hanging="360"/>
+      </w:pPr>
+      <w:rPr>
+        <w:rFonts w:ascii="Symbol" w:hAnsi="Symbol" w:hint="default"/>
+        <w:sz w:val="20"/>
+      </w:rPr>
+    </w:lvl>
+    <w:lvl w:ilvl="7" w:tentative="1">
+      <w:start w:val="1"/>
+      <w:numFmt w:val="bullet"/>
+      <w:lvlText w:val=""/>
+      <w:lvlJc w:val="left"/>
+      <w:pPr>
+        <w:tabs>
+          <w:tab w:val="num" w:pos="5760"/>
+        </w:tabs>
+        <w:ind w:left="5760" w:hanging="360"/>
+      </w:pPr>
+      <w:rPr>
+        <w:rFonts w:ascii="Symbol" w:hAnsi="Symbol" w:hint="default"/>
+        <w:sz w:val="20"/>
+      </w:rPr>
+    </w:lvl>
+    <w:lvl w:ilvl="8" w:tentative="1">
+      <w:start w:val="1"/>
+      <w:numFmt w:val="bullet"/>
+      <w:lvlText w:val=""/>
+      <w:lvlJc w:val="left"/>
+      <w:pPr>
+        <w:tabs>
+          <w:tab w:val="num" w:pos="6480"/>
+        </w:tabs>
+        <w:ind w:left="6480" w:hanging="360"/>
+      </w:pPr>
+      <w:rPr>
+        <w:rFonts w:ascii="Symbol" w:hAnsi="Symbol" w:hint="default"/>
+        <w:sz w:val="20"/>
+      </w:rPr>
+    </w:lvl>
+  </w:abstractNum>
+  <w:abstractNum w:abstractNumId="9" w15:restartNumberingAfterBreak="0">
+    <w:nsid w:val="5F767870"/>
+    <w:multiLevelType w:val="multilevel"/>
+    <w:tmpl w:val="886E867A"/>
+    <w:lvl w:ilvl="0">
+      <w:start w:val="1"/>
+      <w:numFmt w:val="bullet"/>
+      <w:lvlText w:val=""/>
+      <w:lvlJc w:val="left"/>
+      <w:pPr>
+        <w:tabs>
+          <w:tab w:val="num" w:pos="720"/>
+        </w:tabs>
+        <w:ind w:left="720" w:hanging="360"/>
+      </w:pPr>
+      <w:rPr>
+        <w:rFonts w:ascii="Symbol" w:hAnsi="Symbol" w:hint="default"/>
+        <w:sz w:val="20"/>
+      </w:rPr>
+    </w:lvl>
+    <w:lvl w:ilvl="1" w:tentative="1">
+      <w:start w:val="1"/>
+      <w:numFmt w:val="bullet"/>
+      <w:lvlText w:val=""/>
+      <w:lvlJc w:val="left"/>
+      <w:pPr>
+        <w:tabs>
+          <w:tab w:val="num" w:pos="1440"/>
+        </w:tabs>
+        <w:ind w:left="1440" w:hanging="360"/>
+      </w:pPr>
+      <w:rPr>
+        <w:rFonts w:ascii="Symbol" w:hAnsi="Symbol" w:hint="default"/>
+        <w:sz w:val="20"/>
+      </w:rPr>
+    </w:lvl>
+    <w:lvl w:ilvl="2" w:tentative="1">
+      <w:start w:val="1"/>
+      <w:numFmt w:val="bullet"/>
+      <w:lvlText w:val=""/>
+      <w:lvlJc w:val="left"/>
+      <w:pPr>
+        <w:tabs>
+          <w:tab w:val="num" w:pos="2160"/>
+        </w:tabs>
+        <w:ind w:left="2160" w:hanging="360"/>
+      </w:pPr>
+      <w:rPr>
+        <w:rFonts w:ascii="Symbol" w:hAnsi="Symbol" w:hint="default"/>
+        <w:sz w:val="20"/>
+      </w:rPr>
+    </w:lvl>
+    <w:lvl w:ilvl="3" w:tentative="1">
+      <w:start w:val="1"/>
+      <w:numFmt w:val="bullet"/>
+      <w:lvlText w:val=""/>
+      <w:lvlJc w:val="left"/>
+      <w:pPr>
+        <w:tabs>
+          <w:tab w:val="num" w:pos="2880"/>
+        </w:tabs>
+        <w:ind w:left="2880" w:hanging="360"/>
+      </w:pPr>
+      <w:rPr>
+        <w:rFonts w:ascii="Symbol" w:hAnsi="Symbol" w:hint="default"/>
+        <w:sz w:val="20"/>
+      </w:rPr>
+    </w:lvl>
+    <w:lvl w:ilvl="4" w:tentative="1">
+      <w:start w:val="1"/>
+      <w:numFmt w:val="bullet"/>
+      <w:lvlText w:val=""/>
+      <w:lvlJc w:val="left"/>
+      <w:pPr>
+        <w:tabs>
+          <w:tab w:val="num" w:pos="3600"/>
+        </w:tabs>
+        <w:ind w:left="3600" w:hanging="360"/>
+      </w:pPr>
+      <w:rPr>
+        <w:rFonts w:ascii="Symbol" w:hAnsi="Symbol" w:hint="default"/>
+        <w:sz w:val="20"/>
+      </w:rPr>
+    </w:lvl>
+    <w:lvl w:ilvl="5" w:tentative="1">
+      <w:start w:val="1"/>
+      <w:numFmt w:val="bullet"/>
+      <w:lvlText w:val=""/>
+      <w:lvlJc w:val="left"/>
+      <w:pPr>
+        <w:tabs>
+          <w:tab w:val="num" w:pos="4320"/>
+        </w:tabs>
+        <w:ind w:left="4320" w:hanging="360"/>
+      </w:pPr>
+      <w:rPr>
+        <w:rFonts w:ascii="Symbol" w:hAnsi="Symbol" w:hint="default"/>
+        <w:sz w:val="20"/>
+      </w:rPr>
+    </w:lvl>
+    <w:lvl w:ilvl="6" w:tentative="1">
+      <w:start w:val="1"/>
+      <w:numFmt w:val="bullet"/>
+      <w:lvlText w:val=""/>
+      <w:lvlJc w:val="left"/>
+      <w:pPr>
+        <w:tabs>
+          <w:tab w:val="num" w:pos="5040"/>
+        </w:tabs>
+        <w:ind w:left="5040" w:hanging="360"/>
+      </w:pPr>
+      <w:rPr>
+        <w:rFonts w:ascii="Symbol" w:hAnsi="Symbol" w:hint="default"/>
+        <w:sz w:val="20"/>
+      </w:rPr>
+    </w:lvl>
+    <w:lvl w:ilvl="7" w:tentative="1">
+      <w:start w:val="1"/>
+      <w:numFmt w:val="bullet"/>
+      <w:lvlText w:val=""/>
+      <w:lvlJc w:val="left"/>
+      <w:pPr>
+        <w:tabs>
+          <w:tab w:val="num" w:pos="5760"/>
+        </w:tabs>
+        <w:ind w:left="5760" w:hanging="360"/>
+      </w:pPr>
+      <w:rPr>
+        <w:rFonts w:ascii="Symbol" w:hAnsi="Symbol" w:hint="default"/>
+        <w:sz w:val="20"/>
+      </w:rPr>
+    </w:lvl>
+    <w:lvl w:ilvl="8" w:tentative="1">
+      <w:start w:val="1"/>
+      <w:numFmt w:val="bullet"/>
+      <w:lvlText w:val=""/>
+      <w:lvlJc w:val="left"/>
+      <w:pPr>
+        <w:tabs>
+          <w:tab w:val="num" w:pos="6480"/>
+        </w:tabs>
+        <w:ind w:left="6480" w:hanging="360"/>
+      </w:pPr>
+      <w:rPr>
+        <w:rFonts w:ascii="Symbol" w:hAnsi="Symbol" w:hint="default"/>
+        <w:sz w:val="20"/>
+      </w:rPr>
+    </w:lvl>
+  </w:abstractNum>
+  <w:abstractNum w:abstractNumId="10" w15:restartNumberingAfterBreak="0">
+    <w:nsid w:val="62FC2D48"/>
+    <w:multiLevelType w:val="hybridMultilevel"/>
+    <w:tmpl w:val="E390CB02"/>
+    <w:lvl w:ilvl="0" w:tplc="0C090001">
+      <w:start w:val="1"/>
+      <w:numFmt w:val="bullet"/>
+      <w:lvlText w:val=""/>
+      <w:lvlJc w:val="left"/>
+      <w:pPr>
+        <w:ind w:left="720" w:hanging="360"/>
+      </w:pPr>
+      <w:rPr>
+        <w:rFonts w:ascii="Symbol" w:hAnsi="Symbol" w:hint="default"/>
+      </w:rPr>
+    </w:lvl>
+    <w:lvl w:ilvl="1" w:tplc="0C090003" w:tentative="1">
+      <w:start w:val="1"/>
+      <w:numFmt w:val="bullet"/>
+      <w:lvlText w:val="o"/>
+      <w:lvlJc w:val="left"/>
+      <w:pPr>
+        <w:ind w:left="1440" w:hanging="360"/>
+      </w:pPr>
+      <w:rPr>
+        <w:rFonts w:ascii="Courier New" w:hAnsi="Courier New" w:cs="Courier New" w:hint="default"/>
+      </w:rPr>
+    </w:lvl>
+    <w:lvl w:ilvl="2" w:tplc="0C090005" w:tentative="1">
+      <w:start w:val="1"/>
+      <w:numFmt w:val="bullet"/>
+      <w:lvlText w:val=""/>
+      <w:lvlJc w:val="left"/>
+      <w:pPr>
+        <w:ind w:left="2160" w:hanging="360"/>
+      </w:pPr>
+      <w:rPr>
+        <w:rFonts w:ascii="Wingdings" w:hAnsi="Wingdings" w:hint="default"/>
+      </w:rPr>
+    </w:lvl>
+    <w:lvl w:ilvl="3" w:tplc="0C090001" w:tentative="1">
+      <w:start w:val="1"/>
+      <w:numFmt w:val="bullet"/>
+      <w:lvlText w:val=""/>
+      <w:lvlJc w:val="left"/>
+      <w:pPr>
+        <w:ind w:left="2880" w:hanging="360"/>
+      </w:pPr>
+      <w:rPr>
+        <w:rFonts w:ascii="Symbol" w:hAnsi="Symbol" w:hint="default"/>
+      </w:rPr>
+    </w:lvl>
+    <w:lvl w:ilvl="4" w:tplc="0C090003" w:tentative="1">
+      <w:start w:val="1"/>
+      <w:numFmt w:val="bullet"/>
+      <w:lvlText w:val="o"/>
+      <w:lvlJc w:val="left"/>
+      <w:pPr>
+        <w:ind w:left="3600" w:hanging="360"/>
+      </w:pPr>
+      <w:rPr>
+        <w:rFonts w:ascii="Courier New" w:hAnsi="Courier New" w:cs="Courier New" w:hint="default"/>
+      </w:rPr>
+    </w:lvl>
+    <w:lvl w:ilvl="5" w:tplc="0C090005" w:tentative="1">
+      <w:start w:val="1"/>
+      <w:numFmt w:val="bullet"/>
+      <w:lvlText w:val=""/>
+      <w:lvlJc w:val="left"/>
+      <w:pPr>
+        <w:ind w:left="4320" w:hanging="360"/>
+      </w:pPr>
+      <w:rPr>
+        <w:rFonts w:ascii="Wingdings" w:hAnsi="Wingdings" w:hint="default"/>
+      </w:rPr>
+    </w:lvl>
+    <w:lvl w:ilvl="6" w:tplc="0C090001" w:tentative="1">
+      <w:start w:val="1"/>
+      <w:numFmt w:val="bullet"/>
+      <w:lvlText w:val=""/>
+      <w:lvlJc w:val="left"/>
+      <w:pPr>
+        <w:ind w:left="5040" w:hanging="360"/>
+      </w:pPr>
+      <w:rPr>
+        <w:rFonts w:ascii="Symbol" w:hAnsi="Symbol" w:hint="default"/>
+      </w:rPr>
+    </w:lvl>
+    <w:lvl w:ilvl="7" w:tplc="0C090003" w:tentative="1">
+      <w:start w:val="1"/>
+      <w:numFmt w:val="bullet"/>
+      <w:lvlText w:val="o"/>
+      <w:lvlJc w:val="left"/>
+      <w:pPr>
+        <w:ind w:left="5760" w:hanging="360"/>
+      </w:pPr>
+      <w:rPr>
+        <w:rFonts w:ascii="Courier New" w:hAnsi="Courier New" w:cs="Courier New" w:hint="default"/>
+      </w:rPr>
+    </w:lvl>
+    <w:lvl w:ilvl="8" w:tplc="0C090005" w:tentative="1">
+      <w:start w:val="1"/>
+      <w:numFmt w:val="bullet"/>
+      <w:lvlText w:val=""/>
+      <w:lvlJc w:val="left"/>
+      <w:pPr>
+        <w:ind w:left="6480" w:hanging="360"/>
+      </w:pPr>
+      <w:rPr>
+        <w:rFonts w:ascii="Wingdings" w:hAnsi="Wingdings" w:hint="default"/>
+      </w:rPr>
+    </w:lvl>
+  </w:abstractNum>
+  <w:abstractNum w:abstractNumId="11" w15:restartNumberingAfterBreak="0">
     <w:nsid w:val="6DDA1CB5"/>
     <w:multiLevelType w:val="hybridMultilevel"/>
     <w:tmpl w:val="0A547364"/>
@@ -931,17 +5024,199 @@
       </w:rPr>
     </w:lvl>
   </w:abstractNum>
+  <w:abstractNum w:abstractNumId="12" w15:restartNumberingAfterBreak="0">
+    <w:nsid w:val="7E0312C1"/>
+    <w:multiLevelType w:val="multilevel"/>
+    <w:tmpl w:val="789EBA46"/>
+    <w:lvl w:ilvl="0">
+      <w:start w:val="1"/>
+      <w:numFmt w:val="bullet"/>
+      <w:lvlText w:val=""/>
+      <w:lvlJc w:val="left"/>
+      <w:pPr>
+        <w:tabs>
+          <w:tab w:val="num" w:pos="720"/>
+        </w:tabs>
+        <w:ind w:left="720" w:hanging="360"/>
+      </w:pPr>
+      <w:rPr>
+        <w:rFonts w:ascii="Symbol" w:hAnsi="Symbol" w:hint="default"/>
+        <w:sz w:val="20"/>
+      </w:rPr>
+    </w:lvl>
+    <w:lvl w:ilvl="1">
+      <w:start w:val="1"/>
+      <w:numFmt w:val="bullet"/>
+      <w:lvlText w:val=""/>
+      <w:lvlJc w:val="left"/>
+      <w:pPr>
+        <w:tabs>
+          <w:tab w:val="num" w:pos="1440"/>
+        </w:tabs>
+        <w:ind w:left="1440" w:hanging="360"/>
+      </w:pPr>
+      <w:rPr>
+        <w:rFonts w:ascii="Symbol" w:hAnsi="Symbol" w:hint="default"/>
+        <w:sz w:val="20"/>
+      </w:rPr>
+    </w:lvl>
+    <w:lvl w:ilvl="2" w:tentative="1">
+      <w:start w:val="1"/>
+      <w:numFmt w:val="bullet"/>
+      <w:lvlText w:val=""/>
+      <w:lvlJc w:val="left"/>
+      <w:pPr>
+        <w:tabs>
+          <w:tab w:val="num" w:pos="2160"/>
+        </w:tabs>
+        <w:ind w:left="2160" w:hanging="360"/>
+      </w:pPr>
+      <w:rPr>
+        <w:rFonts w:ascii="Symbol" w:hAnsi="Symbol" w:hint="default"/>
+        <w:sz w:val="20"/>
+      </w:rPr>
+    </w:lvl>
+    <w:lvl w:ilvl="3" w:tentative="1">
+      <w:start w:val="1"/>
+      <w:numFmt w:val="bullet"/>
+      <w:lvlText w:val=""/>
+      <w:lvlJc w:val="left"/>
+      <w:pPr>
+        <w:tabs>
+          <w:tab w:val="num" w:pos="2880"/>
+        </w:tabs>
+        <w:ind w:left="2880" w:hanging="360"/>
+      </w:pPr>
+      <w:rPr>
+        <w:rFonts w:ascii="Symbol" w:hAnsi="Symbol" w:hint="default"/>
+        <w:sz w:val="20"/>
+      </w:rPr>
+    </w:lvl>
+    <w:lvl w:ilvl="4" w:tentative="1">
+      <w:start w:val="1"/>
+      <w:numFmt w:val="bullet"/>
+      <w:lvlText w:val=""/>
+      <w:lvlJc w:val="left"/>
+      <w:pPr>
+        <w:tabs>
+          <w:tab w:val="num" w:pos="3600"/>
+        </w:tabs>
+        <w:ind w:left="3600" w:hanging="360"/>
+      </w:pPr>
+      <w:rPr>
+        <w:rFonts w:ascii="Symbol" w:hAnsi="Symbol" w:hint="default"/>
+        <w:sz w:val="20"/>
+      </w:rPr>
+    </w:lvl>
+    <w:lvl w:ilvl="5" w:tentative="1">
+      <w:start w:val="1"/>
+      <w:numFmt w:val="bullet"/>
+      <w:lvlText w:val=""/>
+      <w:lvlJc w:val="left"/>
+      <w:pPr>
+        <w:tabs>
+          <w:tab w:val="num" w:pos="4320"/>
+        </w:tabs>
+        <w:ind w:left="4320" w:hanging="360"/>
+      </w:pPr>
+      <w:rPr>
+        <w:rFonts w:ascii="Symbol" w:hAnsi="Symbol" w:hint="default"/>
+        <w:sz w:val="20"/>
+      </w:rPr>
+    </w:lvl>
+    <w:lvl w:ilvl="6" w:tentative="1">
+      <w:start w:val="1"/>
+      <w:numFmt w:val="bullet"/>
+      <w:lvlText w:val=""/>
+      <w:lvlJc w:val="left"/>
+      <w:pPr>
+        <w:tabs>
+          <w:tab w:val="num" w:pos="5040"/>
+        </w:tabs>
+        <w:ind w:left="5040" w:hanging="360"/>
+      </w:pPr>
+      <w:rPr>
+        <w:rFonts w:ascii="Symbol" w:hAnsi="Symbol" w:hint="default"/>
+        <w:sz w:val="20"/>
+      </w:rPr>
+    </w:lvl>
+    <w:lvl w:ilvl="7" w:tentative="1">
+      <w:start w:val="1"/>
+      <w:numFmt w:val="bullet"/>
+      <w:lvlText w:val=""/>
+      <w:lvlJc w:val="left"/>
+      <w:pPr>
+        <w:tabs>
+          <w:tab w:val="num" w:pos="5760"/>
+        </w:tabs>
+        <w:ind w:left="5760" w:hanging="360"/>
+      </w:pPr>
+      <w:rPr>
+        <w:rFonts w:ascii="Symbol" w:hAnsi="Symbol" w:hint="default"/>
+        <w:sz w:val="20"/>
+      </w:rPr>
+    </w:lvl>
+    <w:lvl w:ilvl="8" w:tentative="1">
+      <w:start w:val="1"/>
+      <w:numFmt w:val="bullet"/>
+      <w:lvlText w:val=""/>
+      <w:lvlJc w:val="left"/>
+      <w:pPr>
+        <w:tabs>
+          <w:tab w:val="num" w:pos="6480"/>
+        </w:tabs>
+        <w:ind w:left="6480" w:hanging="360"/>
+      </w:pPr>
+      <w:rPr>
+        <w:rFonts w:ascii="Symbol" w:hAnsi="Symbol" w:hint="default"/>
+        <w:sz w:val="20"/>
+      </w:rPr>
+    </w:lvl>
+  </w:abstractNum>
   <w:num w:numId="1">
+    <w:abstractNumId w:val="11"/>
+  </w:num>
+  <w:num w:numId="2">
+    <w:abstractNumId w:val="7"/>
+  </w:num>
+  <w:num w:numId="3">
+    <w:abstractNumId w:val="0"/>
+  </w:num>
+  <w:num w:numId="4">
+    <w:abstractNumId w:val="6"/>
+  </w:num>
+  <w:num w:numId="5">
+    <w:abstractNumId w:val="5"/>
+  </w:num>
+  <w:num w:numId="6">
+    <w:abstractNumId w:val="8"/>
+  </w:num>
+  <w:num w:numId="7">
+    <w:abstractNumId w:val="12"/>
+  </w:num>
+  <w:num w:numId="8">
+    <w:abstractNumId w:val="9"/>
+  </w:num>
+  <w:num w:numId="9">
+    <w:abstractNumId w:val="10"/>
+  </w:num>
+  <w:num w:numId="10">
+    <w:abstractNumId w:val="4"/>
+  </w:num>
+  <w:num w:numId="11">
     <w:abstractNumId w:val="1"/>
   </w:num>
-  <w:num w:numId="2">
-    <w:abstractNumId w:val="0"/>
+  <w:num w:numId="12">
+    <w:abstractNumId w:val="2"/>
+  </w:num>
+  <w:num w:numId="13">
+    <w:abstractNumId w:val="3"/>
   </w:num>
 </w:numbering>
 </file>
 
 <file path=word/styles.xml><?xml version="1.0" encoding="utf-8"?>
-<w:styles xmlns:mc="http://schemas.openxmlformats.org/markup-compatibility/2006" xmlns:r="http://schemas.openxmlformats.org/officeDocument/2006/relationships" xmlns:w="http://schemas.openxmlformats.org/wordprocessingml/2006/main" xmlns:w14="http://schemas.microsoft.com/office/word/2010/wordml" xmlns:w15="http://schemas.microsoft.com/office/word/2012/wordml" xmlns:w16cid="http://schemas.microsoft.com/office/word/2016/wordml/cid" xmlns:w16se="http://schemas.microsoft.com/office/word/2015/wordml/symex" mc:Ignorable="w14 w15 w16se w16cid">
+<w:styles xmlns:mc="http://schemas.openxmlformats.org/markup-compatibility/2006" xmlns:r="http://schemas.openxmlformats.org/officeDocument/2006/relationships" xmlns:w="http://schemas.openxmlformats.org/wordprocessingml/2006/main" xmlns:w14="http://schemas.microsoft.com/office/word/2010/wordml" xmlns:w15="http://schemas.microsoft.com/office/word/2012/wordml" mc:Ignorable="w14 w15">
   <w:docDefaults>
     <w:rPrDefault>
       <w:rPr>
@@ -957,7 +5232,7 @@
       </w:pPr>
     </w:pPrDefault>
   </w:docDefaults>
-  <w:latentStyles w:defLockedState="0" w:defUIPriority="99" w:defSemiHidden="0" w:defUnhideWhenUsed="0" w:defQFormat="0" w:count="376">
+  <w:latentStyles w:defLockedState="0" w:defUIPriority="99" w:defSemiHidden="0" w:defUnhideWhenUsed="0" w:defQFormat="0" w:count="371">
     <w:lsdException w:name="Normal" w:uiPriority="0" w:qFormat="1"/>
     <w:lsdException w:name="heading 1" w:uiPriority="9" w:qFormat="1"/>
     <w:lsdException w:name="heading 2" w:semiHidden="1" w:uiPriority="9" w:unhideWhenUsed="1" w:qFormat="1"/>
@@ -1329,11 +5604,6 @@
     <w:lsdException w:name="List Table 5 Dark Accent 6" w:uiPriority="50"/>
     <w:lsdException w:name="List Table 6 Colorful Accent 6" w:uiPriority="51"/>
     <w:lsdException w:name="List Table 7 Colorful Accent 6" w:uiPriority="52"/>
-    <w:lsdException w:name="Mention" w:semiHidden="1" w:unhideWhenUsed="1"/>
-    <w:lsdException w:name="Smart Hyperlink" w:semiHidden="1" w:unhideWhenUsed="1"/>
-    <w:lsdException w:name="Hashtag" w:semiHidden="1" w:unhideWhenUsed="1"/>
-    <w:lsdException w:name="Unresolved Mention" w:semiHidden="1" w:unhideWhenUsed="1"/>
-    <w:lsdException w:name="Smart Link" w:semiHidden="1" w:unhideWhenUsed="1"/>
   </w:latentStyles>
   <w:style w:type="paragraph" w:default="1" w:styleId="Normal">
     <w:name w:val="Normal"/>

</xml_diff>

<commit_message>
added further updates to skills & job section
</commit_message>
<xml_diff>
--- a/Assignment 3/Project 3.docx
+++ b/Assignment 3/Project 3.docx
@@ -687,71 +687,20 @@
         <w:spacing w:after="0" w:line="240" w:lineRule="auto"/>
         <w:rPr>
           <w:rFonts w:eastAsia="Times New Roman" w:cstheme="minorHAnsi"/>
-          <w:color w:val="222222"/>
-          <w:sz w:val="24"/>
-          <w:szCs w:val="24"/>
-          <w:lang w:eastAsia="en-AU"/>
-        </w:rPr>
-      </w:pPr>
-      <w:r>
-        <w:rPr>
-          <w:rFonts w:eastAsia="Times New Roman" w:cstheme="minorHAnsi"/>
-          <w:color w:val="222222"/>
-          <w:sz w:val="24"/>
-          <w:szCs w:val="24"/>
-          <w:lang w:eastAsia="en-AU"/>
-        </w:rPr>
-        <w:t>Frecipie is looking for a passionate, highly skilled Software Engineer to join us in the creation of a life changing mobile platform! You will be building our software from the ground up and will be responsible for the constant delivery and evolution of new and existing features, direct system testing and validation of procedures. You will have outstanding</w:t>
-      </w:r>
-      <w:r>
-        <w:rPr>
-          <w:rFonts w:eastAsia="Times New Roman" w:cstheme="minorHAnsi"/>
-          <w:color w:val="222222"/>
-          <w:sz w:val="24"/>
-          <w:szCs w:val="24"/>
-          <w:lang w:eastAsia="en-AU"/>
-        </w:rPr>
-        <w:t xml:space="preserve"> communication skills, </w:t>
-      </w:r>
-      <w:r>
-        <w:rPr>
-          <w:rFonts w:eastAsia="Times New Roman" w:cstheme="minorHAnsi"/>
-          <w:color w:val="222222"/>
-          <w:sz w:val="24"/>
-          <w:szCs w:val="24"/>
-          <w:lang w:eastAsia="en-AU"/>
-        </w:rPr>
-        <w:t>being able to seamlessly</w:t>
-      </w:r>
-      <w:r>
-        <w:rPr>
-          <w:rFonts w:eastAsia="Times New Roman" w:cstheme="minorHAnsi"/>
-          <w:color w:val="222222"/>
-          <w:sz w:val="24"/>
-          <w:szCs w:val="24"/>
-          <w:lang w:eastAsia="en-AU"/>
-        </w:rPr>
-        <w:t xml:space="preserve"> collaborate cross functional</w:t>
-      </w:r>
-      <w:r>
-        <w:rPr>
-          <w:rFonts w:eastAsia="Times New Roman" w:cstheme="minorHAnsi"/>
-          <w:color w:val="222222"/>
-          <w:sz w:val="24"/>
-          <w:szCs w:val="24"/>
-          <w:lang w:eastAsia="en-AU"/>
-        </w:rPr>
-        <w:t xml:space="preserve">ly </w:t>
-      </w:r>
-      <w:r>
-        <w:rPr>
-          <w:rFonts w:eastAsia="Times New Roman" w:cstheme="minorHAnsi"/>
-          <w:color w:val="FF0000"/>
-          <w:sz w:val="24"/>
-          <w:szCs w:val="24"/>
-          <w:lang w:eastAsia="en-AU"/>
-        </w:rPr>
-        <w:t>within an agile environment.</w:t>
+          <w:sz w:val="24"/>
+          <w:szCs w:val="24"/>
+          <w:lang w:eastAsia="en-AU"/>
+        </w:rPr>
+      </w:pPr>
+      <w:r>
+        <w:rPr>
+          <w:rFonts w:eastAsia="Times New Roman" w:cstheme="minorHAnsi"/>
+          <w:color w:val="222222"/>
+          <w:sz w:val="24"/>
+          <w:szCs w:val="24"/>
+          <w:lang w:eastAsia="en-AU"/>
+        </w:rPr>
+        <w:t xml:space="preserve">Frecipie is looking for a passionate, highly skilled Software Engineer to join us in the creation of a life changing mobile platform! Building our software from the ground up, you will be in charge of the delivery and evolution of new and existing features, direct system testing and validation of procedures. </w:t>
       </w:r>
     </w:p>
     <w:p>
@@ -890,7 +839,7 @@
           <w:color w:val="222222"/>
           <w:lang w:eastAsia="en-AU"/>
         </w:rPr>
-        <w:t xml:space="preserve">Work within </w:t>
+        <w:t xml:space="preserve">Working within </w:t>
       </w:r>
       <w:r>
         <w:rPr>
@@ -1637,6 +1586,19 @@
           <w:lang w:eastAsia="en-AU"/>
         </w:rPr>
       </w:pPr>
+    </w:p>
+    <w:p>
+      <w:pPr>
+        <w:shd w:val="clear" w:color="auto" w:fill="FFFFFF"/>
+        <w:spacing w:after="0" w:line="240" w:lineRule="auto"/>
+        <w:rPr>
+          <w:rFonts w:eastAsia="Times New Roman" w:cstheme="minorHAnsi"/>
+          <w:color w:val="222222"/>
+          <w:sz w:val="24"/>
+          <w:szCs w:val="24"/>
+          <w:lang w:eastAsia="en-AU"/>
+        </w:rPr>
+      </w:pPr>
       <w:r>
         <w:rPr>
           <w:rFonts w:eastAsia="Times New Roman" w:cstheme="minorHAnsi"/>
@@ -1645,6 +1607,7 @@
           <w:szCs w:val="24"/>
           <w:lang w:eastAsia="en-AU"/>
         </w:rPr>
+        <w:lastRenderedPageBreak/>
         <w:t> </w:t>
       </w:r>
       <w:r>
@@ -1709,7 +1672,7 @@
           <w:szCs w:val="24"/>
           <w:lang w:eastAsia="en-AU"/>
         </w:rPr>
-        <w:t xml:space="preserve">Frecipie is seeking highly experienced and creative UX Designer to create and deliver an exceptional digital customer experience for an innovative mobile app and accompanying web application. You will coordinate </w:t>
+        <w:t>Frecipie is seeking highly experienced and creative UX Designer to join our team! You will lead the design and delivery of an exceptional digital customer experience for an innovative mobile app and accompanying web application.</w:t>
       </w:r>
     </w:p>
     <w:p>
@@ -1746,6 +1709,16 @@
           <w:lang w:eastAsia="en-AU"/>
         </w:rPr>
         <w:t>Responsibilities</w:t>
+      </w:r>
+      <w:r>
+        <w:rPr>
+          <w:rFonts w:eastAsia="Times New Roman" w:cstheme="minorHAnsi"/>
+          <w:color w:val="222222"/>
+          <w:sz w:val="24"/>
+          <w:szCs w:val="24"/>
+          <w:lang w:eastAsia="en-AU"/>
+        </w:rPr>
+        <w:br/>
       </w:r>
     </w:p>
     <w:p>
@@ -1860,7 +1833,7 @@
           <w:color w:val="222222"/>
           <w:lang w:eastAsia="en-AU"/>
         </w:rPr>
-        <w:t>Facilitate design and user experience workshops/sessions to collaborate with senior developer’s, business analysts, etc.</w:t>
+        <w:t>Facilitate design and user experience workshops/sessions to collaborate with senior developers, business analysts, etc.</w:t>
       </w:r>
     </w:p>
     <w:p>
@@ -1933,6 +1906,16 @@
         </w:rPr>
         <w:t>Skills</w:t>
       </w:r>
+      <w:r>
+        <w:rPr>
+          <w:rFonts w:eastAsia="Times New Roman" w:cstheme="minorHAnsi"/>
+          <w:color w:val="222222"/>
+          <w:sz w:val="24"/>
+          <w:szCs w:val="24"/>
+          <w:lang w:eastAsia="en-AU"/>
+        </w:rPr>
+        <w:br/>
+      </w:r>
     </w:p>
     <w:p>
       <w:pPr>
@@ -2372,21 +2355,6 @@
         <w:rPr>
           <w:rFonts w:eastAsia="Times New Roman" w:cstheme="minorHAnsi"/>
           <w:color w:val="222222"/>
-          <w:sz w:val="24"/>
-          <w:szCs w:val="24"/>
-          <w:lang w:eastAsia="en-AU"/>
-        </w:rPr>
-      </w:pPr>
-    </w:p>
-    <w:p>
-      <w:pPr>
-        <w:shd w:val="clear" w:color="auto" w:fill="FFFFFF"/>
-        <w:spacing w:after="200" w:line="253" w:lineRule="atLeast"/>
-        <w:rPr>
-          <w:rFonts w:eastAsia="Times New Roman" w:cstheme="minorHAnsi"/>
-          <w:color w:val="222222"/>
-          <w:sz w:val="24"/>
-          <w:szCs w:val="24"/>
           <w:lang w:eastAsia="en-AU"/>
         </w:rPr>
       </w:pPr>
@@ -2467,32 +2435,7 @@
           <w:szCs w:val="24"/>
           <w:lang w:eastAsia="en-AU"/>
         </w:rPr>
-        <w:t xml:space="preserve">Frecipie is searching for an exceptional Business &amp; Product manager to drive </w:t>
-      </w:r>
-    </w:p>
-    <w:p>
-      <w:pPr>
-        <w:shd w:val="clear" w:color="auto" w:fill="FFFFFF"/>
-        <w:spacing w:after="0" w:line="240" w:lineRule="auto"/>
-        <w:rPr>
-          <w:rFonts w:eastAsia="Times New Roman" w:cstheme="minorHAnsi"/>
-          <w:bCs/>
-          <w:color w:val="222222"/>
-          <w:sz w:val="24"/>
-          <w:szCs w:val="24"/>
-          <w:lang w:eastAsia="en-AU"/>
-        </w:rPr>
-      </w:pPr>
-      <w:r>
-        <w:rPr>
-          <w:rFonts w:eastAsia="Times New Roman" w:cstheme="minorHAnsi"/>
-          <w:bCs/>
-          <w:color w:val="222222"/>
-          <w:sz w:val="24"/>
-          <w:szCs w:val="24"/>
-          <w:lang w:eastAsia="en-AU"/>
-        </w:rPr>
-        <w:t>With your extensive network.</w:t>
+        <w:t>Frecipie is searching for a highly motivated Business &amp; Product manager with experience in the Tech sector, join our team in the creation of a new mobile platform! You will identify critical business opportunities and will construct our business development plan whilst managing all key stakeholder relationships.</w:t>
       </w:r>
     </w:p>
     <w:p>
@@ -2581,7 +2524,7 @@
           <w:color w:val="222222"/>
           <w:lang w:eastAsia="en-AU"/>
         </w:rPr>
-        <w:t>Create and lead the overall business and product strategy</w:t>
+        <w:t>Create and lead the overall business and product growth strategies</w:t>
       </w:r>
     </w:p>
     <w:p>
@@ -2625,7 +2568,7 @@
           <w:rFonts w:eastAsia="Times New Roman" w:cstheme="minorHAnsi"/>
           <w:lang w:eastAsia="en-AU"/>
         </w:rPr>
-        <w:t>Deliver presentations</w:t>
+        <w:t>Identify new business opportunities</w:t>
       </w:r>
     </w:p>
     <w:p>
@@ -2717,6 +2660,29 @@
           <w:color w:val="222222"/>
           <w:lang w:eastAsia="en-AU"/>
         </w:rPr>
+        <w:t>Collaborate with Software Engineers &amp; UX Designers</w:t>
+      </w:r>
+    </w:p>
+    <w:p>
+      <w:pPr>
+        <w:numPr>
+          <w:ilvl w:val="1"/>
+          <w:numId w:val="19"/>
+        </w:numPr>
+        <w:shd w:val="clear" w:color="auto" w:fill="FFFFFF"/>
+        <w:spacing w:after="0" w:line="253" w:lineRule="atLeast"/>
+        <w:rPr>
+          <w:rFonts w:eastAsia="Times New Roman" w:cstheme="minorHAnsi"/>
+          <w:color w:val="222222"/>
+          <w:lang w:eastAsia="en-AU"/>
+        </w:rPr>
+      </w:pPr>
+      <w:r>
+        <w:rPr>
+          <w:rFonts w:eastAsia="Times New Roman" w:cstheme="minorHAnsi"/>
+          <w:color w:val="222222"/>
+          <w:lang w:eastAsia="en-AU"/>
+        </w:rPr>
         <w:t>Support testing and implementation process to ensure successful outcomes for business and technology solutions</w:t>
       </w:r>
     </w:p>
@@ -2745,29 +2711,6 @@
     </w:p>
     <w:p>
       <w:pPr>
-        <w:numPr>
-          <w:ilvl w:val="0"/>
-          <w:numId w:val="7"/>
-        </w:numPr>
-        <w:shd w:val="clear" w:color="auto" w:fill="FFFFFF"/>
-        <w:spacing w:after="0" w:line="253" w:lineRule="atLeast"/>
-        <w:rPr>
-          <w:rFonts w:eastAsia="Times New Roman" w:cstheme="minorHAnsi"/>
-          <w:color w:val="222222"/>
-          <w:lang w:eastAsia="en-AU"/>
-        </w:rPr>
-      </w:pPr>
-      <w:r>
-        <w:rPr>
-          <w:rFonts w:eastAsia="Times New Roman" w:cstheme="minorHAnsi"/>
-          <w:color w:val="222222"/>
-          <w:lang w:eastAsia="en-AU"/>
-        </w:rPr>
-        <w:t>Collaborate with Software Engineers &amp; UX Designers to create an appropriate</w:t>
-      </w:r>
-    </w:p>
-    <w:p>
-      <w:pPr>
         <w:shd w:val="clear" w:color="auto" w:fill="FFFFFF"/>
         <w:spacing w:after="0" w:line="240" w:lineRule="auto"/>
         <w:rPr>
@@ -2845,7 +2788,7 @@
           <w:color w:val="222222"/>
           <w:lang w:eastAsia="en-AU"/>
         </w:rPr>
-        <w:t xml:space="preserve">Proven sales skills, with exceptional lead generation and </w:t>
+        <w:t>Proven sales skills, with exceptional lead generation</w:t>
       </w:r>
     </w:p>
     <w:p>
@@ -3006,6 +2949,11 @@
     </w:p>
     <w:p>
       <w:pPr>
+        <w:pStyle w:val="ListParagraph"/>
+        <w:numPr>
+          <w:ilvl w:val="0"/>
+          <w:numId w:val="18"/>
+        </w:numPr>
         <w:shd w:val="clear" w:color="auto" w:fill="FFFFFF"/>
         <w:spacing w:after="0" w:line="240" w:lineRule="auto"/>
         <w:rPr>
@@ -3029,6 +2977,11 @@
     </w:p>
     <w:p>
       <w:pPr>
+        <w:pStyle w:val="ListParagraph"/>
+        <w:numPr>
+          <w:ilvl w:val="0"/>
+          <w:numId w:val="18"/>
+        </w:numPr>
         <w:shd w:val="clear" w:color="auto" w:fill="FFFFFF"/>
         <w:spacing w:after="0" w:line="240" w:lineRule="auto"/>
         <w:rPr>
@@ -3052,6 +3005,11 @@
     </w:p>
     <w:p>
       <w:pPr>
+        <w:pStyle w:val="ListParagraph"/>
+        <w:numPr>
+          <w:ilvl w:val="0"/>
+          <w:numId w:val="18"/>
+        </w:numPr>
         <w:shd w:val="clear" w:color="auto" w:fill="FFFFFF"/>
         <w:spacing w:after="0" w:line="240" w:lineRule="auto"/>
         <w:rPr>
@@ -3284,6 +3242,784 @@
           <w:rFonts w:eastAsia="Times New Roman" w:cstheme="minorHAnsi"/>
           <w:b/>
           <w:bCs/>
+          <w:color w:val="222222"/>
+          <w:sz w:val="24"/>
+          <w:szCs w:val="24"/>
+          <w:lang w:eastAsia="en-AU"/>
+        </w:rPr>
+      </w:pPr>
+      <w:r>
+        <w:rPr>
+          <w:rFonts w:eastAsia="Times New Roman" w:cstheme="minorHAnsi"/>
+          <w:b/>
+          <w:bCs/>
+          <w:color w:val="222222"/>
+          <w:sz w:val="24"/>
+          <w:szCs w:val="24"/>
+          <w:lang w:eastAsia="en-AU"/>
+        </w:rPr>
+        <w:t>Cyber S</w:t>
+      </w:r>
+      <w:r>
+        <w:rPr>
+          <w:rFonts w:eastAsia="Times New Roman" w:cstheme="minorHAnsi"/>
+          <w:b/>
+          <w:bCs/>
+          <w:color w:val="222222"/>
+          <w:sz w:val="24"/>
+          <w:szCs w:val="24"/>
+          <w:lang w:eastAsia="en-AU"/>
+        </w:rPr>
+        <w:t>ecurity</w:t>
+      </w:r>
+      <w:r>
+        <w:rPr>
+          <w:rFonts w:eastAsia="Times New Roman" w:cstheme="minorHAnsi"/>
+          <w:b/>
+          <w:bCs/>
+          <w:color w:val="222222"/>
+          <w:sz w:val="24"/>
+          <w:szCs w:val="24"/>
+          <w:lang w:eastAsia="en-AU"/>
+        </w:rPr>
+        <w:t xml:space="preserve"> Architect</w:t>
+      </w:r>
+      <w:r>
+        <w:rPr>
+          <w:rFonts w:eastAsia="Times New Roman" w:cstheme="minorHAnsi"/>
+          <w:b/>
+          <w:bCs/>
+          <w:color w:val="222222"/>
+          <w:sz w:val="24"/>
+          <w:szCs w:val="24"/>
+          <w:lang w:eastAsia="en-AU"/>
+        </w:rPr>
+        <w:t xml:space="preserve"> </w:t>
+      </w:r>
+    </w:p>
+    <w:p>
+      <w:pPr>
+        <w:shd w:val="clear" w:color="auto" w:fill="FFFFFF"/>
+        <w:spacing w:after="0" w:line="240" w:lineRule="auto"/>
+        <w:rPr>
+          <w:rFonts w:eastAsia="Times New Roman" w:cstheme="minorHAnsi"/>
+          <w:bCs/>
+          <w:color w:val="222222"/>
+          <w:sz w:val="24"/>
+          <w:szCs w:val="24"/>
+          <w:lang w:eastAsia="en-AU"/>
+        </w:rPr>
+      </w:pPr>
+      <w:r>
+        <w:rPr>
+          <w:rFonts w:eastAsia="Times New Roman" w:cstheme="minorHAnsi"/>
+          <w:bCs/>
+          <w:color w:val="222222"/>
+          <w:sz w:val="24"/>
+          <w:szCs w:val="24"/>
+          <w:lang w:eastAsia="en-AU"/>
+        </w:rPr>
+        <w:t>Frecipie</w:t>
+      </w:r>
+      <w:r>
+        <w:rPr>
+          <w:rFonts w:eastAsia="Times New Roman" w:cstheme="minorHAnsi"/>
+          <w:bCs/>
+          <w:color w:val="222222"/>
+          <w:sz w:val="24"/>
+          <w:szCs w:val="24"/>
+          <w:lang w:eastAsia="en-AU"/>
+        </w:rPr>
+        <w:t xml:space="preserve"> is searching for a Cyber Security Architect who wishes to be</w:t>
+      </w:r>
+    </w:p>
+    <w:p>
+      <w:pPr>
+        <w:shd w:val="clear" w:color="auto" w:fill="FFFFFF"/>
+        <w:spacing w:after="0" w:line="240" w:lineRule="auto"/>
+        <w:rPr>
+          <w:rFonts w:eastAsia="Times New Roman" w:cstheme="minorHAnsi"/>
+          <w:bCs/>
+          <w:color w:val="222222"/>
+          <w:sz w:val="24"/>
+          <w:szCs w:val="24"/>
+          <w:lang w:eastAsia="en-AU"/>
+        </w:rPr>
+      </w:pPr>
+    </w:p>
+    <w:p>
+      <w:pPr>
+        <w:shd w:val="clear" w:color="auto" w:fill="FFFFFF"/>
+        <w:spacing w:after="0" w:line="240" w:lineRule="auto"/>
+        <w:rPr>
+          <w:rFonts w:eastAsia="Times New Roman" w:cstheme="minorHAnsi"/>
+          <w:bCs/>
+          <w:color w:val="222222"/>
+          <w:sz w:val="24"/>
+          <w:szCs w:val="24"/>
+          <w:lang w:eastAsia="en-AU"/>
+        </w:rPr>
+      </w:pPr>
+      <w:r>
+        <w:rPr>
+          <w:rFonts w:eastAsia="Times New Roman" w:cstheme="minorHAnsi"/>
+          <w:bCs/>
+          <w:color w:val="222222"/>
+          <w:sz w:val="24"/>
+          <w:szCs w:val="24"/>
+          <w:lang w:eastAsia="en-AU"/>
+        </w:rPr>
+        <w:t>Responsibilities</w:t>
+      </w:r>
+    </w:p>
+    <w:p>
+      <w:pPr>
+        <w:shd w:val="clear" w:color="auto" w:fill="FFFFFF"/>
+        <w:spacing w:after="0" w:line="240" w:lineRule="auto"/>
+        <w:rPr>
+          <w:rFonts w:eastAsia="Times New Roman" w:cstheme="minorHAnsi"/>
+          <w:bCs/>
+          <w:color w:val="222222"/>
+          <w:sz w:val="24"/>
+          <w:szCs w:val="24"/>
+          <w:lang w:eastAsia="en-AU"/>
+        </w:rPr>
+      </w:pPr>
+    </w:p>
+    <w:p>
+      <w:pPr>
+        <w:pStyle w:val="ListParagraph"/>
+        <w:numPr>
+          <w:ilvl w:val="0"/>
+          <w:numId w:val="15"/>
+        </w:numPr>
+        <w:shd w:val="clear" w:color="auto" w:fill="FFFFFF"/>
+        <w:spacing w:after="0" w:line="240" w:lineRule="auto"/>
+        <w:rPr>
+          <w:rFonts w:eastAsia="Times New Roman" w:cstheme="minorHAnsi"/>
+          <w:bCs/>
+          <w:color w:val="222222"/>
+          <w:sz w:val="24"/>
+          <w:szCs w:val="24"/>
+          <w:lang w:eastAsia="en-AU"/>
+        </w:rPr>
+      </w:pPr>
+      <w:r>
+        <w:rPr>
+          <w:rFonts w:eastAsia="Times New Roman" w:cstheme="minorHAnsi"/>
+          <w:bCs/>
+          <w:color w:val="222222"/>
+          <w:sz w:val="24"/>
+          <w:szCs w:val="24"/>
+          <w:lang w:eastAsia="en-AU"/>
+        </w:rPr>
+        <w:t>Develop and implement security strategy and architecture with specified, relevant requirements, based on business strategies</w:t>
+      </w:r>
+    </w:p>
+    <w:p>
+      <w:pPr>
+        <w:pStyle w:val="ListParagraph"/>
+        <w:numPr>
+          <w:ilvl w:val="0"/>
+          <w:numId w:val="15"/>
+        </w:numPr>
+        <w:shd w:val="clear" w:color="auto" w:fill="FFFFFF"/>
+        <w:spacing w:after="0" w:line="240" w:lineRule="auto"/>
+        <w:rPr>
+          <w:rFonts w:eastAsia="Times New Roman" w:cstheme="minorHAnsi"/>
+          <w:bCs/>
+          <w:color w:val="222222"/>
+          <w:sz w:val="24"/>
+          <w:szCs w:val="24"/>
+          <w:lang w:eastAsia="en-AU"/>
+        </w:rPr>
+      </w:pPr>
+      <w:r>
+        <w:rPr>
+          <w:rFonts w:eastAsia="Times New Roman" w:cstheme="minorHAnsi"/>
+          <w:bCs/>
+          <w:color w:val="222222"/>
+          <w:sz w:val="24"/>
+          <w:szCs w:val="24"/>
+          <w:lang w:eastAsia="en-AU"/>
+        </w:rPr>
+        <w:t>Analyse and advise on impacts of new technologies/features for the business during and post app/web development cycle</w:t>
+      </w:r>
+    </w:p>
+    <w:p>
+      <w:pPr>
+        <w:pStyle w:val="ListParagraph"/>
+        <w:numPr>
+          <w:ilvl w:val="0"/>
+          <w:numId w:val="15"/>
+        </w:numPr>
+        <w:shd w:val="clear" w:color="auto" w:fill="FFFFFF"/>
+        <w:spacing w:after="0" w:line="240" w:lineRule="auto"/>
+        <w:rPr>
+          <w:rFonts w:eastAsia="Times New Roman" w:cstheme="minorHAnsi"/>
+          <w:bCs/>
+          <w:color w:val="222222"/>
+          <w:sz w:val="24"/>
+          <w:szCs w:val="24"/>
+          <w:lang w:eastAsia="en-AU"/>
+        </w:rPr>
+      </w:pPr>
+      <w:r>
+        <w:rPr>
+          <w:rFonts w:eastAsia="Times New Roman" w:cstheme="minorHAnsi"/>
+          <w:bCs/>
+          <w:color w:val="222222"/>
+          <w:sz w:val="24"/>
+          <w:szCs w:val="24"/>
+          <w:lang w:eastAsia="en-AU"/>
+        </w:rPr>
+        <w:t>Conduct risk assessments, analyse vulnerabilities on system security</w:t>
+      </w:r>
+    </w:p>
+    <w:p>
+      <w:pPr>
+        <w:pStyle w:val="ListParagraph"/>
+        <w:numPr>
+          <w:ilvl w:val="1"/>
+          <w:numId w:val="15"/>
+        </w:numPr>
+        <w:shd w:val="clear" w:color="auto" w:fill="FFFFFF"/>
+        <w:spacing w:after="0" w:line="240" w:lineRule="auto"/>
+        <w:rPr>
+          <w:rFonts w:eastAsia="Times New Roman" w:cstheme="minorHAnsi"/>
+          <w:bCs/>
+          <w:color w:val="222222"/>
+          <w:sz w:val="24"/>
+          <w:szCs w:val="24"/>
+          <w:lang w:eastAsia="en-AU"/>
+        </w:rPr>
+      </w:pPr>
+      <w:r>
+        <w:rPr>
+          <w:rFonts w:eastAsia="Times New Roman" w:cstheme="minorHAnsi"/>
+          <w:bCs/>
+          <w:color w:val="222222"/>
+          <w:sz w:val="24"/>
+          <w:szCs w:val="24"/>
+          <w:lang w:eastAsia="en-AU"/>
+        </w:rPr>
+        <w:t>Penetration testing</w:t>
+      </w:r>
+    </w:p>
+    <w:p>
+      <w:pPr>
+        <w:pStyle w:val="ListParagraph"/>
+        <w:numPr>
+          <w:ilvl w:val="1"/>
+          <w:numId w:val="15"/>
+        </w:numPr>
+        <w:shd w:val="clear" w:color="auto" w:fill="FFFFFF"/>
+        <w:spacing w:after="0" w:line="240" w:lineRule="auto"/>
+        <w:rPr>
+          <w:rFonts w:eastAsia="Times New Roman" w:cstheme="minorHAnsi"/>
+          <w:bCs/>
+          <w:color w:val="222222"/>
+          <w:sz w:val="24"/>
+          <w:szCs w:val="24"/>
+          <w:lang w:eastAsia="en-AU"/>
+        </w:rPr>
+      </w:pPr>
+      <w:r>
+        <w:rPr>
+          <w:rFonts w:eastAsia="Times New Roman" w:cstheme="minorHAnsi"/>
+          <w:bCs/>
+          <w:color w:val="222222"/>
+          <w:sz w:val="24"/>
+          <w:szCs w:val="24"/>
+          <w:lang w:eastAsia="en-AU"/>
+        </w:rPr>
+        <w:t>Bruteforce?</w:t>
+      </w:r>
+    </w:p>
+    <w:p>
+      <w:pPr>
+        <w:pStyle w:val="ListParagraph"/>
+        <w:numPr>
+          <w:ilvl w:val="0"/>
+          <w:numId w:val="15"/>
+        </w:numPr>
+        <w:shd w:val="clear" w:color="auto" w:fill="FFFFFF"/>
+        <w:spacing w:after="0" w:line="240" w:lineRule="auto"/>
+        <w:rPr>
+          <w:rFonts w:eastAsia="Times New Roman" w:cstheme="minorHAnsi"/>
+          <w:bCs/>
+          <w:color w:val="222222"/>
+          <w:sz w:val="24"/>
+          <w:szCs w:val="24"/>
+          <w:lang w:eastAsia="en-AU"/>
+        </w:rPr>
+      </w:pPr>
+      <w:r>
+        <w:rPr>
+          <w:rFonts w:eastAsia="Times New Roman" w:cstheme="minorHAnsi"/>
+          <w:bCs/>
+          <w:color w:val="222222"/>
+          <w:sz w:val="24"/>
+          <w:szCs w:val="24"/>
+          <w:lang w:eastAsia="en-AU"/>
+        </w:rPr>
+        <w:t>Coordinate with Business and Product Manager to ensure correct data governance parameters are established and adhered to</w:t>
+      </w:r>
+    </w:p>
+    <w:p>
+      <w:pPr>
+        <w:pStyle w:val="ListParagraph"/>
+        <w:numPr>
+          <w:ilvl w:val="0"/>
+          <w:numId w:val="15"/>
+        </w:numPr>
+        <w:shd w:val="clear" w:color="auto" w:fill="FFFFFF"/>
+        <w:spacing w:after="0" w:line="240" w:lineRule="auto"/>
+        <w:rPr>
+          <w:rFonts w:eastAsia="Times New Roman" w:cstheme="minorHAnsi"/>
+          <w:bCs/>
+          <w:color w:val="222222"/>
+          <w:sz w:val="24"/>
+          <w:szCs w:val="24"/>
+          <w:lang w:eastAsia="en-AU"/>
+        </w:rPr>
+      </w:pPr>
+      <w:r>
+        <w:rPr>
+          <w:rFonts w:eastAsia="Times New Roman" w:cstheme="minorHAnsi"/>
+          <w:bCs/>
+          <w:color w:val="222222"/>
+          <w:sz w:val="24"/>
+          <w:szCs w:val="24"/>
+          <w:lang w:eastAsia="en-AU"/>
+        </w:rPr>
+        <w:t>Create detailed security requirements for project and business initiatives</w:t>
+      </w:r>
+    </w:p>
+    <w:p>
+      <w:pPr>
+        <w:pStyle w:val="ListParagraph"/>
+        <w:numPr>
+          <w:ilvl w:val="0"/>
+          <w:numId w:val="15"/>
+        </w:numPr>
+        <w:shd w:val="clear" w:color="auto" w:fill="FFFFFF"/>
+        <w:spacing w:after="0" w:line="240" w:lineRule="auto"/>
+        <w:rPr>
+          <w:rFonts w:eastAsia="Times New Roman" w:cstheme="minorHAnsi"/>
+          <w:bCs/>
+          <w:color w:val="222222"/>
+          <w:sz w:val="24"/>
+          <w:szCs w:val="24"/>
+          <w:lang w:eastAsia="en-AU"/>
+        </w:rPr>
+      </w:pPr>
+      <w:r>
+        <w:rPr>
+          <w:rFonts w:eastAsia="Times New Roman" w:cstheme="minorHAnsi"/>
+          <w:bCs/>
+          <w:color w:val="222222"/>
+          <w:sz w:val="24"/>
+          <w:szCs w:val="24"/>
+          <w:lang w:eastAsia="en-AU"/>
+        </w:rPr>
+        <w:t>Track emerging technological threats</w:t>
+      </w:r>
+    </w:p>
+    <w:p>
+      <w:pPr>
+        <w:pStyle w:val="ListParagraph"/>
+        <w:numPr>
+          <w:ilvl w:val="0"/>
+          <w:numId w:val="15"/>
+        </w:numPr>
+        <w:shd w:val="clear" w:color="auto" w:fill="FFFFFF"/>
+        <w:spacing w:after="0" w:line="240" w:lineRule="auto"/>
+        <w:rPr>
+          <w:rFonts w:eastAsia="Times New Roman" w:cstheme="minorHAnsi"/>
+          <w:bCs/>
+          <w:color w:val="222222"/>
+          <w:sz w:val="24"/>
+          <w:szCs w:val="24"/>
+          <w:lang w:eastAsia="en-AU"/>
+        </w:rPr>
+      </w:pPr>
+      <w:r>
+        <w:rPr>
+          <w:rFonts w:eastAsia="Times New Roman" w:cstheme="minorHAnsi"/>
+          <w:bCs/>
+          <w:color w:val="222222"/>
+          <w:sz w:val="24"/>
+          <w:szCs w:val="24"/>
+          <w:lang w:eastAsia="en-AU"/>
+        </w:rPr>
+        <w:t>Clearly communicate security concerns, risks</w:t>
+      </w:r>
+    </w:p>
+    <w:p>
+      <w:pPr>
+        <w:shd w:val="clear" w:color="auto" w:fill="FFFFFF"/>
+        <w:spacing w:after="0" w:line="240" w:lineRule="auto"/>
+        <w:rPr>
+          <w:rFonts w:eastAsia="Times New Roman" w:cstheme="minorHAnsi"/>
+          <w:bCs/>
+          <w:color w:val="222222"/>
+          <w:sz w:val="24"/>
+          <w:szCs w:val="24"/>
+          <w:lang w:eastAsia="en-AU"/>
+        </w:rPr>
+      </w:pPr>
+    </w:p>
+    <w:p>
+      <w:pPr>
+        <w:shd w:val="clear" w:color="auto" w:fill="FFFFFF"/>
+        <w:spacing w:after="0" w:line="240" w:lineRule="auto"/>
+        <w:rPr>
+          <w:rFonts w:eastAsia="Times New Roman" w:cstheme="minorHAnsi"/>
+          <w:bCs/>
+          <w:color w:val="222222"/>
+          <w:sz w:val="24"/>
+          <w:szCs w:val="24"/>
+          <w:lang w:eastAsia="en-AU"/>
+        </w:rPr>
+      </w:pPr>
+      <w:r>
+        <w:rPr>
+          <w:rFonts w:eastAsia="Times New Roman" w:cstheme="minorHAnsi"/>
+          <w:bCs/>
+          <w:color w:val="222222"/>
+          <w:sz w:val="24"/>
+          <w:szCs w:val="24"/>
+          <w:lang w:eastAsia="en-AU"/>
+        </w:rPr>
+        <w:t>Skills</w:t>
+      </w:r>
+    </w:p>
+    <w:p>
+      <w:pPr>
+        <w:shd w:val="clear" w:color="auto" w:fill="FFFFFF"/>
+        <w:spacing w:after="0" w:line="240" w:lineRule="auto"/>
+        <w:rPr>
+          <w:rFonts w:eastAsia="Times New Roman" w:cstheme="minorHAnsi"/>
+          <w:bCs/>
+          <w:color w:val="222222"/>
+          <w:sz w:val="24"/>
+          <w:szCs w:val="24"/>
+          <w:lang w:eastAsia="en-AU"/>
+        </w:rPr>
+      </w:pPr>
+    </w:p>
+    <w:p>
+      <w:pPr>
+        <w:pStyle w:val="ListParagraph"/>
+        <w:numPr>
+          <w:ilvl w:val="0"/>
+          <w:numId w:val="16"/>
+        </w:numPr>
+        <w:shd w:val="clear" w:color="auto" w:fill="FFFFFF"/>
+        <w:spacing w:after="0" w:line="240" w:lineRule="auto"/>
+        <w:rPr>
+          <w:rFonts w:eastAsia="Times New Roman" w:cstheme="minorHAnsi"/>
+          <w:bCs/>
+          <w:color w:val="222222"/>
+          <w:sz w:val="24"/>
+          <w:szCs w:val="24"/>
+          <w:lang w:eastAsia="en-AU"/>
+        </w:rPr>
+      </w:pPr>
+      <w:r>
+        <w:rPr>
+          <w:rFonts w:eastAsia="Times New Roman" w:cstheme="minorHAnsi"/>
+          <w:bCs/>
+          <w:color w:val="222222"/>
+          <w:sz w:val="24"/>
+          <w:szCs w:val="24"/>
+          <w:lang w:eastAsia="en-AU"/>
+        </w:rPr>
+        <w:t>Expert Security operations skills</w:t>
+      </w:r>
+    </w:p>
+    <w:p>
+      <w:pPr>
+        <w:pStyle w:val="ListParagraph"/>
+        <w:numPr>
+          <w:ilvl w:val="0"/>
+          <w:numId w:val="16"/>
+        </w:numPr>
+        <w:shd w:val="clear" w:color="auto" w:fill="FFFFFF"/>
+        <w:spacing w:after="0" w:line="240" w:lineRule="auto"/>
+        <w:rPr>
+          <w:rFonts w:eastAsia="Times New Roman" w:cstheme="minorHAnsi"/>
+          <w:bCs/>
+          <w:color w:val="222222"/>
+          <w:sz w:val="24"/>
+          <w:szCs w:val="24"/>
+          <w:lang w:eastAsia="en-AU"/>
+        </w:rPr>
+      </w:pPr>
+      <w:r>
+        <w:rPr>
+          <w:rFonts w:eastAsia="Times New Roman" w:cstheme="minorHAnsi"/>
+          <w:bCs/>
+          <w:color w:val="222222"/>
+          <w:sz w:val="24"/>
+          <w:szCs w:val="24"/>
+          <w:lang w:eastAsia="en-AU"/>
+        </w:rPr>
+        <w:t>Exceptional knowledge of Architecture (Networks, Cloud,)</w:t>
+      </w:r>
+    </w:p>
+    <w:p>
+      <w:pPr>
+        <w:pStyle w:val="ListParagraph"/>
+        <w:numPr>
+          <w:ilvl w:val="1"/>
+          <w:numId w:val="16"/>
+        </w:numPr>
+        <w:shd w:val="clear" w:color="auto" w:fill="FFFFFF"/>
+        <w:spacing w:after="0" w:line="240" w:lineRule="auto"/>
+        <w:rPr>
+          <w:rFonts w:eastAsia="Times New Roman" w:cstheme="minorHAnsi"/>
+          <w:bCs/>
+          <w:color w:val="222222"/>
+          <w:sz w:val="24"/>
+          <w:szCs w:val="24"/>
+          <w:lang w:eastAsia="en-AU"/>
+        </w:rPr>
+      </w:pPr>
+      <w:r>
+        <w:rPr>
+          <w:rFonts w:eastAsia="Times New Roman" w:cstheme="minorHAnsi"/>
+          <w:bCs/>
+          <w:color w:val="222222"/>
+          <w:sz w:val="24"/>
+          <w:szCs w:val="24"/>
+          <w:lang w:eastAsia="en-AU"/>
+        </w:rPr>
+        <w:t>AWS/And or Azure</w:t>
+      </w:r>
+    </w:p>
+    <w:p>
+      <w:pPr>
+        <w:pStyle w:val="ListParagraph"/>
+        <w:numPr>
+          <w:ilvl w:val="0"/>
+          <w:numId w:val="16"/>
+        </w:numPr>
+        <w:shd w:val="clear" w:color="auto" w:fill="FFFFFF"/>
+        <w:spacing w:after="0" w:line="240" w:lineRule="auto"/>
+        <w:rPr>
+          <w:rFonts w:eastAsia="Times New Roman" w:cstheme="minorHAnsi"/>
+          <w:bCs/>
+          <w:color w:val="222222"/>
+          <w:sz w:val="24"/>
+          <w:szCs w:val="24"/>
+          <w:lang w:eastAsia="en-AU"/>
+        </w:rPr>
+      </w:pPr>
+      <w:r>
+        <w:rPr>
+          <w:rFonts w:eastAsia="Times New Roman" w:cstheme="minorHAnsi"/>
+          <w:bCs/>
+          <w:color w:val="222222"/>
+          <w:sz w:val="24"/>
+          <w:szCs w:val="24"/>
+          <w:lang w:eastAsia="en-AU"/>
+        </w:rPr>
+        <w:t>Time management skills</w:t>
+      </w:r>
+    </w:p>
+    <w:p>
+      <w:pPr>
+        <w:pStyle w:val="ListParagraph"/>
+        <w:numPr>
+          <w:ilvl w:val="0"/>
+          <w:numId w:val="16"/>
+        </w:numPr>
+        <w:shd w:val="clear" w:color="auto" w:fill="FFFFFF"/>
+        <w:spacing w:after="0" w:line="240" w:lineRule="auto"/>
+        <w:rPr>
+          <w:rFonts w:eastAsia="Times New Roman" w:cstheme="minorHAnsi"/>
+          <w:bCs/>
+          <w:color w:val="222222"/>
+          <w:sz w:val="24"/>
+          <w:szCs w:val="24"/>
+          <w:lang w:eastAsia="en-AU"/>
+        </w:rPr>
+      </w:pPr>
+      <w:r>
+        <w:rPr>
+          <w:rFonts w:eastAsia="Times New Roman" w:cstheme="minorHAnsi"/>
+          <w:bCs/>
+          <w:color w:val="222222"/>
+          <w:sz w:val="24"/>
+          <w:szCs w:val="24"/>
+          <w:lang w:eastAsia="en-AU"/>
+        </w:rPr>
+        <w:t>Strong Security Penetration and Code review skills</w:t>
+      </w:r>
+    </w:p>
+    <w:p>
+      <w:pPr>
+        <w:pStyle w:val="ListParagraph"/>
+        <w:numPr>
+          <w:ilvl w:val="0"/>
+          <w:numId w:val="16"/>
+        </w:numPr>
+        <w:shd w:val="clear" w:color="auto" w:fill="FFFFFF"/>
+        <w:spacing w:after="0" w:line="240" w:lineRule="auto"/>
+        <w:rPr>
+          <w:rFonts w:eastAsia="Times New Roman" w:cstheme="minorHAnsi"/>
+          <w:bCs/>
+          <w:color w:val="222222"/>
+          <w:sz w:val="24"/>
+          <w:szCs w:val="24"/>
+          <w:lang w:eastAsia="en-AU"/>
+        </w:rPr>
+      </w:pPr>
+      <w:r>
+        <w:rPr>
+          <w:rFonts w:eastAsia="Times New Roman" w:cstheme="minorHAnsi"/>
+          <w:bCs/>
+          <w:color w:val="222222"/>
+          <w:sz w:val="24"/>
+          <w:szCs w:val="24"/>
+          <w:lang w:eastAsia="en-AU"/>
+        </w:rPr>
+        <w:t>Oustanding communications skills</w:t>
+      </w:r>
+    </w:p>
+    <w:p>
+      <w:pPr>
+        <w:shd w:val="clear" w:color="auto" w:fill="FFFFFF"/>
+        <w:spacing w:after="0" w:line="240" w:lineRule="auto"/>
+        <w:rPr>
+          <w:rFonts w:eastAsia="Times New Roman" w:cstheme="minorHAnsi"/>
+          <w:bCs/>
+          <w:color w:val="222222"/>
+          <w:sz w:val="24"/>
+          <w:szCs w:val="24"/>
+          <w:lang w:eastAsia="en-AU"/>
+        </w:rPr>
+      </w:pPr>
+    </w:p>
+    <w:p>
+      <w:pPr>
+        <w:shd w:val="clear" w:color="auto" w:fill="FFFFFF"/>
+        <w:spacing w:after="0" w:line="240" w:lineRule="auto"/>
+        <w:rPr>
+          <w:rFonts w:eastAsia="Times New Roman" w:cstheme="minorHAnsi"/>
+          <w:bCs/>
+          <w:color w:val="222222"/>
+          <w:sz w:val="24"/>
+          <w:szCs w:val="24"/>
+          <w:lang w:eastAsia="en-AU"/>
+        </w:rPr>
+      </w:pPr>
+    </w:p>
+    <w:p>
+      <w:pPr>
+        <w:shd w:val="clear" w:color="auto" w:fill="FFFFFF"/>
+        <w:spacing w:after="0" w:line="240" w:lineRule="auto"/>
+        <w:rPr>
+          <w:rFonts w:eastAsia="Times New Roman" w:cstheme="minorHAnsi"/>
+          <w:bCs/>
+          <w:color w:val="222222"/>
+          <w:sz w:val="24"/>
+          <w:szCs w:val="24"/>
+          <w:lang w:eastAsia="en-AU"/>
+        </w:rPr>
+      </w:pPr>
+      <w:r>
+        <w:rPr>
+          <w:rFonts w:eastAsia="Times New Roman" w:cstheme="minorHAnsi"/>
+          <w:bCs/>
+          <w:color w:val="222222"/>
+          <w:sz w:val="24"/>
+          <w:szCs w:val="24"/>
+          <w:lang w:eastAsia="en-AU"/>
+        </w:rPr>
+        <w:t>Qualifications</w:t>
+      </w:r>
+    </w:p>
+    <w:p>
+      <w:pPr>
+        <w:shd w:val="clear" w:color="auto" w:fill="FFFFFF"/>
+        <w:spacing w:after="0" w:line="240" w:lineRule="auto"/>
+        <w:rPr>
+          <w:rFonts w:eastAsia="Times New Roman" w:cstheme="minorHAnsi"/>
+          <w:bCs/>
+          <w:color w:val="222222"/>
+          <w:sz w:val="24"/>
+          <w:szCs w:val="24"/>
+          <w:lang w:eastAsia="en-AU"/>
+        </w:rPr>
+      </w:pPr>
+    </w:p>
+    <w:p>
+      <w:pPr>
+        <w:pStyle w:val="ListParagraph"/>
+        <w:numPr>
+          <w:ilvl w:val="0"/>
+          <w:numId w:val="17"/>
+        </w:numPr>
+        <w:shd w:val="clear" w:color="auto" w:fill="FFFFFF"/>
+        <w:spacing w:after="0" w:line="240" w:lineRule="auto"/>
+        <w:rPr>
+          <w:rFonts w:eastAsia="Times New Roman" w:cstheme="minorHAnsi"/>
+          <w:bCs/>
+          <w:color w:val="222222"/>
+          <w:sz w:val="24"/>
+          <w:szCs w:val="24"/>
+          <w:lang w:eastAsia="en-AU"/>
+        </w:rPr>
+      </w:pPr>
+      <w:r>
+        <w:rPr>
+          <w:rFonts w:eastAsia="Times New Roman" w:cstheme="minorHAnsi"/>
+          <w:bCs/>
+          <w:color w:val="222222"/>
+          <w:sz w:val="24"/>
+          <w:szCs w:val="24"/>
+          <w:lang w:eastAsia="en-AU"/>
+        </w:rPr>
+        <w:t>3+ years</w:t>
+      </w:r>
+    </w:p>
+    <w:p>
+      <w:pPr>
+        <w:pStyle w:val="ListParagraph"/>
+        <w:numPr>
+          <w:ilvl w:val="0"/>
+          <w:numId w:val="17"/>
+        </w:numPr>
+        <w:shd w:val="clear" w:color="auto" w:fill="FFFFFF"/>
+        <w:spacing w:after="0" w:line="240" w:lineRule="auto"/>
+        <w:rPr>
+          <w:rFonts w:eastAsia="Times New Roman" w:cstheme="minorHAnsi"/>
+          <w:color w:val="222222"/>
+          <w:sz w:val="24"/>
+          <w:szCs w:val="24"/>
+          <w:lang w:eastAsia="en-AU"/>
+        </w:rPr>
+      </w:pPr>
+      <w:r>
+        <w:rPr>
+          <w:rFonts w:eastAsia="Times New Roman" w:cstheme="minorHAnsi"/>
+          <w:color w:val="222222"/>
+          <w:sz w:val="24"/>
+          <w:szCs w:val="24"/>
+          <w:lang w:eastAsia="en-AU"/>
+        </w:rPr>
+        <w:t>TOGAF, CISSP, CISM, CRISC, ISO 27001 or equivalent certifications</w:t>
+      </w:r>
+    </w:p>
+    <w:p>
+      <w:pPr>
+        <w:shd w:val="clear" w:color="auto" w:fill="FFFFFF"/>
+        <w:spacing w:after="0" w:line="240" w:lineRule="auto"/>
+        <w:rPr>
+          <w:rFonts w:eastAsia="Times New Roman" w:cstheme="minorHAnsi"/>
           <w:color w:val="222222"/>
           <w:sz w:val="24"/>
           <w:szCs w:val="24"/>
@@ -3292,800 +4028,6 @@
       </w:pPr>
       <w:bookmarkStart w:id="0" w:name="_GoBack"/>
       <w:bookmarkEnd w:id="0"/>
-    </w:p>
-    <w:p>
-      <w:pPr>
-        <w:shd w:val="clear" w:color="auto" w:fill="FFFFFF"/>
-        <w:spacing w:after="0" w:line="240" w:lineRule="auto"/>
-        <w:rPr>
-          <w:rFonts w:eastAsia="Times New Roman" w:cstheme="minorHAnsi"/>
-          <w:b/>
-          <w:bCs/>
-          <w:color w:val="222222"/>
-          <w:sz w:val="24"/>
-          <w:szCs w:val="24"/>
-          <w:lang w:eastAsia="en-AU"/>
-        </w:rPr>
-      </w:pPr>
-      <w:r>
-        <w:rPr>
-          <w:rFonts w:eastAsia="Times New Roman" w:cstheme="minorHAnsi"/>
-          <w:b/>
-          <w:bCs/>
-          <w:color w:val="222222"/>
-          <w:sz w:val="24"/>
-          <w:szCs w:val="24"/>
-          <w:lang w:eastAsia="en-AU"/>
-        </w:rPr>
-        <w:lastRenderedPageBreak/>
-        <w:t>Cyber S</w:t>
-      </w:r>
-      <w:r>
-        <w:rPr>
-          <w:rFonts w:eastAsia="Times New Roman" w:cstheme="minorHAnsi"/>
-          <w:b/>
-          <w:bCs/>
-          <w:color w:val="222222"/>
-          <w:sz w:val="24"/>
-          <w:szCs w:val="24"/>
-          <w:lang w:eastAsia="en-AU"/>
-        </w:rPr>
-        <w:t>ecurity</w:t>
-      </w:r>
-      <w:r>
-        <w:rPr>
-          <w:rFonts w:eastAsia="Times New Roman" w:cstheme="minorHAnsi"/>
-          <w:b/>
-          <w:bCs/>
-          <w:color w:val="222222"/>
-          <w:sz w:val="24"/>
-          <w:szCs w:val="24"/>
-          <w:lang w:eastAsia="en-AU"/>
-        </w:rPr>
-        <w:t xml:space="preserve"> Architect</w:t>
-      </w:r>
-      <w:r>
-        <w:rPr>
-          <w:rFonts w:eastAsia="Times New Roman" w:cstheme="minorHAnsi"/>
-          <w:b/>
-          <w:bCs/>
-          <w:color w:val="222222"/>
-          <w:sz w:val="24"/>
-          <w:szCs w:val="24"/>
-          <w:lang w:eastAsia="en-AU"/>
-        </w:rPr>
-        <w:t xml:space="preserve"> </w:t>
-      </w:r>
-    </w:p>
-    <w:p>
-      <w:pPr>
-        <w:shd w:val="clear" w:color="auto" w:fill="FFFFFF"/>
-        <w:spacing w:after="0" w:line="240" w:lineRule="auto"/>
-        <w:rPr>
-          <w:rFonts w:eastAsia="Times New Roman" w:cstheme="minorHAnsi"/>
-          <w:bCs/>
-          <w:color w:val="222222"/>
-          <w:sz w:val="24"/>
-          <w:szCs w:val="24"/>
-          <w:lang w:eastAsia="en-AU"/>
-        </w:rPr>
-      </w:pPr>
-      <w:r>
-        <w:rPr>
-          <w:rFonts w:eastAsia="Times New Roman" w:cstheme="minorHAnsi"/>
-          <w:bCs/>
-          <w:color w:val="222222"/>
-          <w:sz w:val="24"/>
-          <w:szCs w:val="24"/>
-          <w:lang w:eastAsia="en-AU"/>
-        </w:rPr>
-        <w:t>Frecipie</w:t>
-      </w:r>
-      <w:r>
-        <w:rPr>
-          <w:rFonts w:eastAsia="Times New Roman" w:cstheme="minorHAnsi"/>
-          <w:bCs/>
-          <w:color w:val="222222"/>
-          <w:sz w:val="24"/>
-          <w:szCs w:val="24"/>
-          <w:lang w:eastAsia="en-AU"/>
-        </w:rPr>
-        <w:t xml:space="preserve"> is</w:t>
-      </w:r>
-    </w:p>
-    <w:p>
-      <w:pPr>
-        <w:shd w:val="clear" w:color="auto" w:fill="FFFFFF"/>
-        <w:spacing w:after="0" w:line="240" w:lineRule="auto"/>
-        <w:rPr>
-          <w:rFonts w:eastAsia="Times New Roman" w:cstheme="minorHAnsi"/>
-          <w:bCs/>
-          <w:color w:val="222222"/>
-          <w:sz w:val="24"/>
-          <w:szCs w:val="24"/>
-          <w:lang w:eastAsia="en-AU"/>
-        </w:rPr>
-      </w:pPr>
-    </w:p>
-    <w:p>
-      <w:pPr>
-        <w:shd w:val="clear" w:color="auto" w:fill="FFFFFF"/>
-        <w:spacing w:after="0" w:line="240" w:lineRule="auto"/>
-        <w:rPr>
-          <w:rFonts w:eastAsia="Times New Roman" w:cstheme="minorHAnsi"/>
-          <w:bCs/>
-          <w:color w:val="222222"/>
-          <w:sz w:val="24"/>
-          <w:szCs w:val="24"/>
-          <w:lang w:eastAsia="en-AU"/>
-        </w:rPr>
-      </w:pPr>
-      <w:r>
-        <w:rPr>
-          <w:rFonts w:eastAsia="Times New Roman" w:cstheme="minorHAnsi"/>
-          <w:bCs/>
-          <w:color w:val="222222"/>
-          <w:sz w:val="24"/>
-          <w:szCs w:val="24"/>
-          <w:lang w:eastAsia="en-AU"/>
-        </w:rPr>
-        <w:t>Responsibilities</w:t>
-      </w:r>
-    </w:p>
-    <w:p>
-      <w:pPr>
-        <w:shd w:val="clear" w:color="auto" w:fill="FFFFFF"/>
-        <w:spacing w:after="0" w:line="240" w:lineRule="auto"/>
-        <w:rPr>
-          <w:rFonts w:eastAsia="Times New Roman" w:cstheme="minorHAnsi"/>
-          <w:bCs/>
-          <w:color w:val="222222"/>
-          <w:sz w:val="24"/>
-          <w:szCs w:val="24"/>
-          <w:lang w:eastAsia="en-AU"/>
-        </w:rPr>
-      </w:pPr>
-    </w:p>
-    <w:p>
-      <w:pPr>
-        <w:pStyle w:val="ListParagraph"/>
-        <w:numPr>
-          <w:ilvl w:val="0"/>
-          <w:numId w:val="15"/>
-        </w:numPr>
-        <w:shd w:val="clear" w:color="auto" w:fill="FFFFFF"/>
-        <w:spacing w:after="0" w:line="240" w:lineRule="auto"/>
-        <w:rPr>
-          <w:rFonts w:eastAsia="Times New Roman" w:cstheme="minorHAnsi"/>
-          <w:bCs/>
-          <w:color w:val="222222"/>
-          <w:sz w:val="24"/>
-          <w:szCs w:val="24"/>
-          <w:lang w:eastAsia="en-AU"/>
-        </w:rPr>
-      </w:pPr>
-      <w:r>
-        <w:rPr>
-          <w:rFonts w:eastAsia="Times New Roman" w:cstheme="minorHAnsi"/>
-          <w:bCs/>
-          <w:color w:val="222222"/>
-          <w:sz w:val="24"/>
-          <w:szCs w:val="24"/>
-          <w:lang w:eastAsia="en-AU"/>
-        </w:rPr>
-        <w:t>Develop and implement security strategy and architecture with specified, relevant requirements, based on business strategies</w:t>
-      </w:r>
-    </w:p>
-    <w:p>
-      <w:pPr>
-        <w:pStyle w:val="ListParagraph"/>
-        <w:numPr>
-          <w:ilvl w:val="0"/>
-          <w:numId w:val="15"/>
-        </w:numPr>
-        <w:shd w:val="clear" w:color="auto" w:fill="FFFFFF"/>
-        <w:spacing w:after="0" w:line="240" w:lineRule="auto"/>
-        <w:rPr>
-          <w:rFonts w:eastAsia="Times New Roman" w:cstheme="minorHAnsi"/>
-          <w:bCs/>
-          <w:color w:val="222222"/>
-          <w:sz w:val="24"/>
-          <w:szCs w:val="24"/>
-          <w:lang w:eastAsia="en-AU"/>
-        </w:rPr>
-      </w:pPr>
-      <w:r>
-        <w:rPr>
-          <w:rFonts w:eastAsia="Times New Roman" w:cstheme="minorHAnsi"/>
-          <w:bCs/>
-          <w:color w:val="222222"/>
-          <w:sz w:val="24"/>
-          <w:szCs w:val="24"/>
-          <w:lang w:eastAsia="en-AU"/>
-        </w:rPr>
-        <w:t>Analyse and advise on impacts of new technologies/features for the business during and post app/web development cycle</w:t>
-      </w:r>
-    </w:p>
-    <w:p>
-      <w:pPr>
-        <w:pStyle w:val="ListParagraph"/>
-        <w:numPr>
-          <w:ilvl w:val="0"/>
-          <w:numId w:val="15"/>
-        </w:numPr>
-        <w:shd w:val="clear" w:color="auto" w:fill="FFFFFF"/>
-        <w:spacing w:after="0" w:line="240" w:lineRule="auto"/>
-        <w:rPr>
-          <w:rFonts w:eastAsia="Times New Roman" w:cstheme="minorHAnsi"/>
-          <w:bCs/>
-          <w:color w:val="222222"/>
-          <w:sz w:val="24"/>
-          <w:szCs w:val="24"/>
-          <w:lang w:eastAsia="en-AU"/>
-        </w:rPr>
-      </w:pPr>
-      <w:r>
-        <w:rPr>
-          <w:rFonts w:eastAsia="Times New Roman" w:cstheme="minorHAnsi"/>
-          <w:bCs/>
-          <w:color w:val="222222"/>
-          <w:sz w:val="24"/>
-          <w:szCs w:val="24"/>
-          <w:lang w:eastAsia="en-AU"/>
-        </w:rPr>
-        <w:t>Conduct risk assessments, analyse vulnerabilities on system security</w:t>
-      </w:r>
-    </w:p>
-    <w:p>
-      <w:pPr>
-        <w:pStyle w:val="ListParagraph"/>
-        <w:numPr>
-          <w:ilvl w:val="1"/>
-          <w:numId w:val="15"/>
-        </w:numPr>
-        <w:shd w:val="clear" w:color="auto" w:fill="FFFFFF"/>
-        <w:spacing w:after="0" w:line="240" w:lineRule="auto"/>
-        <w:rPr>
-          <w:rFonts w:eastAsia="Times New Roman" w:cstheme="minorHAnsi"/>
-          <w:bCs/>
-          <w:color w:val="222222"/>
-          <w:sz w:val="24"/>
-          <w:szCs w:val="24"/>
-          <w:lang w:eastAsia="en-AU"/>
-        </w:rPr>
-      </w:pPr>
-      <w:r>
-        <w:rPr>
-          <w:rFonts w:eastAsia="Times New Roman" w:cstheme="minorHAnsi"/>
-          <w:bCs/>
-          <w:color w:val="222222"/>
-          <w:sz w:val="24"/>
-          <w:szCs w:val="24"/>
-          <w:lang w:eastAsia="en-AU"/>
-        </w:rPr>
-        <w:t>Penetration testing</w:t>
-      </w:r>
-    </w:p>
-    <w:p>
-      <w:pPr>
-        <w:pStyle w:val="ListParagraph"/>
-        <w:numPr>
-          <w:ilvl w:val="1"/>
-          <w:numId w:val="15"/>
-        </w:numPr>
-        <w:shd w:val="clear" w:color="auto" w:fill="FFFFFF"/>
-        <w:spacing w:after="0" w:line="240" w:lineRule="auto"/>
-        <w:rPr>
-          <w:rFonts w:eastAsia="Times New Roman" w:cstheme="minorHAnsi"/>
-          <w:bCs/>
-          <w:color w:val="222222"/>
-          <w:sz w:val="24"/>
-          <w:szCs w:val="24"/>
-          <w:lang w:eastAsia="en-AU"/>
-        </w:rPr>
-      </w:pPr>
-      <w:r>
-        <w:rPr>
-          <w:rFonts w:eastAsia="Times New Roman" w:cstheme="minorHAnsi"/>
-          <w:bCs/>
-          <w:color w:val="222222"/>
-          <w:sz w:val="24"/>
-          <w:szCs w:val="24"/>
-          <w:lang w:eastAsia="en-AU"/>
-        </w:rPr>
-        <w:t>Bruteforce?</w:t>
-      </w:r>
-    </w:p>
-    <w:p>
-      <w:pPr>
-        <w:pStyle w:val="ListParagraph"/>
-        <w:numPr>
-          <w:ilvl w:val="0"/>
-          <w:numId w:val="15"/>
-        </w:numPr>
-        <w:shd w:val="clear" w:color="auto" w:fill="FFFFFF"/>
-        <w:spacing w:after="0" w:line="240" w:lineRule="auto"/>
-        <w:rPr>
-          <w:rFonts w:eastAsia="Times New Roman" w:cstheme="minorHAnsi"/>
-          <w:bCs/>
-          <w:color w:val="222222"/>
-          <w:sz w:val="24"/>
-          <w:szCs w:val="24"/>
-          <w:lang w:eastAsia="en-AU"/>
-        </w:rPr>
-      </w:pPr>
-      <w:r>
-        <w:rPr>
-          <w:rFonts w:eastAsia="Times New Roman" w:cstheme="minorHAnsi"/>
-          <w:bCs/>
-          <w:color w:val="222222"/>
-          <w:sz w:val="24"/>
-          <w:szCs w:val="24"/>
-          <w:lang w:eastAsia="en-AU"/>
-        </w:rPr>
-        <w:t>Coordinate with Business and Product Manager to ensure correct data governance parameters are established and adhered to</w:t>
-      </w:r>
-    </w:p>
-    <w:p>
-      <w:pPr>
-        <w:pStyle w:val="ListParagraph"/>
-        <w:numPr>
-          <w:ilvl w:val="0"/>
-          <w:numId w:val="15"/>
-        </w:numPr>
-        <w:shd w:val="clear" w:color="auto" w:fill="FFFFFF"/>
-        <w:spacing w:after="0" w:line="240" w:lineRule="auto"/>
-        <w:rPr>
-          <w:rFonts w:eastAsia="Times New Roman" w:cstheme="minorHAnsi"/>
-          <w:bCs/>
-          <w:color w:val="222222"/>
-          <w:sz w:val="24"/>
-          <w:szCs w:val="24"/>
-          <w:lang w:eastAsia="en-AU"/>
-        </w:rPr>
-      </w:pPr>
-      <w:r>
-        <w:rPr>
-          <w:rFonts w:eastAsia="Times New Roman" w:cstheme="minorHAnsi"/>
-          <w:bCs/>
-          <w:color w:val="222222"/>
-          <w:sz w:val="24"/>
-          <w:szCs w:val="24"/>
-          <w:lang w:eastAsia="en-AU"/>
-        </w:rPr>
-        <w:t>Create detailed security requirements for project and business initiatives</w:t>
-      </w:r>
-    </w:p>
-    <w:p>
-      <w:pPr>
-        <w:pStyle w:val="ListParagraph"/>
-        <w:numPr>
-          <w:ilvl w:val="0"/>
-          <w:numId w:val="15"/>
-        </w:numPr>
-        <w:shd w:val="clear" w:color="auto" w:fill="FFFFFF"/>
-        <w:spacing w:after="0" w:line="240" w:lineRule="auto"/>
-        <w:rPr>
-          <w:rFonts w:eastAsia="Times New Roman" w:cstheme="minorHAnsi"/>
-          <w:bCs/>
-          <w:color w:val="222222"/>
-          <w:sz w:val="24"/>
-          <w:szCs w:val="24"/>
-          <w:lang w:eastAsia="en-AU"/>
-        </w:rPr>
-      </w:pPr>
-      <w:r>
-        <w:rPr>
-          <w:rFonts w:eastAsia="Times New Roman" w:cstheme="minorHAnsi"/>
-          <w:bCs/>
-          <w:color w:val="222222"/>
-          <w:sz w:val="24"/>
-          <w:szCs w:val="24"/>
-          <w:lang w:eastAsia="en-AU"/>
-        </w:rPr>
-        <w:t>Track emerging technological threats</w:t>
-      </w:r>
-    </w:p>
-    <w:p>
-      <w:pPr>
-        <w:pStyle w:val="ListParagraph"/>
-        <w:numPr>
-          <w:ilvl w:val="0"/>
-          <w:numId w:val="15"/>
-        </w:numPr>
-        <w:shd w:val="clear" w:color="auto" w:fill="FFFFFF"/>
-        <w:spacing w:after="0" w:line="240" w:lineRule="auto"/>
-        <w:rPr>
-          <w:rFonts w:eastAsia="Times New Roman" w:cstheme="minorHAnsi"/>
-          <w:bCs/>
-          <w:color w:val="222222"/>
-          <w:sz w:val="24"/>
-          <w:szCs w:val="24"/>
-          <w:lang w:eastAsia="en-AU"/>
-        </w:rPr>
-      </w:pPr>
-      <w:r>
-        <w:rPr>
-          <w:rFonts w:eastAsia="Times New Roman" w:cstheme="minorHAnsi"/>
-          <w:bCs/>
-          <w:color w:val="222222"/>
-          <w:sz w:val="24"/>
-          <w:szCs w:val="24"/>
-          <w:lang w:eastAsia="en-AU"/>
-        </w:rPr>
-        <w:t>Clearly communicate security concerns, risks</w:t>
-      </w:r>
-    </w:p>
-    <w:p>
-      <w:pPr>
-        <w:shd w:val="clear" w:color="auto" w:fill="FFFFFF"/>
-        <w:spacing w:after="0" w:line="240" w:lineRule="auto"/>
-        <w:rPr>
-          <w:rFonts w:eastAsia="Times New Roman" w:cstheme="minorHAnsi"/>
-          <w:bCs/>
-          <w:color w:val="222222"/>
-          <w:sz w:val="24"/>
-          <w:szCs w:val="24"/>
-          <w:lang w:eastAsia="en-AU"/>
-        </w:rPr>
-      </w:pPr>
-    </w:p>
-    <w:p>
-      <w:pPr>
-        <w:shd w:val="clear" w:color="auto" w:fill="FFFFFF"/>
-        <w:spacing w:after="0" w:line="240" w:lineRule="auto"/>
-        <w:rPr>
-          <w:rFonts w:eastAsia="Times New Roman" w:cstheme="minorHAnsi"/>
-          <w:bCs/>
-          <w:color w:val="222222"/>
-          <w:sz w:val="24"/>
-          <w:szCs w:val="24"/>
-          <w:lang w:eastAsia="en-AU"/>
-        </w:rPr>
-      </w:pPr>
-      <w:r>
-        <w:rPr>
-          <w:rFonts w:eastAsia="Times New Roman" w:cstheme="minorHAnsi"/>
-          <w:bCs/>
-          <w:color w:val="222222"/>
-          <w:sz w:val="24"/>
-          <w:szCs w:val="24"/>
-          <w:lang w:eastAsia="en-AU"/>
-        </w:rPr>
-        <w:t>Skills</w:t>
-      </w:r>
-    </w:p>
-    <w:p>
-      <w:pPr>
-        <w:shd w:val="clear" w:color="auto" w:fill="FFFFFF"/>
-        <w:spacing w:after="0" w:line="240" w:lineRule="auto"/>
-        <w:rPr>
-          <w:rFonts w:eastAsia="Times New Roman" w:cstheme="minorHAnsi"/>
-          <w:bCs/>
-          <w:color w:val="222222"/>
-          <w:sz w:val="24"/>
-          <w:szCs w:val="24"/>
-          <w:lang w:eastAsia="en-AU"/>
-        </w:rPr>
-      </w:pPr>
-    </w:p>
-    <w:p>
-      <w:pPr>
-        <w:pStyle w:val="ListParagraph"/>
-        <w:numPr>
-          <w:ilvl w:val="0"/>
-          <w:numId w:val="16"/>
-        </w:numPr>
-        <w:shd w:val="clear" w:color="auto" w:fill="FFFFFF"/>
-        <w:spacing w:after="0" w:line="240" w:lineRule="auto"/>
-        <w:rPr>
-          <w:rFonts w:eastAsia="Times New Roman" w:cstheme="minorHAnsi"/>
-          <w:bCs/>
-          <w:color w:val="222222"/>
-          <w:sz w:val="24"/>
-          <w:szCs w:val="24"/>
-          <w:lang w:eastAsia="en-AU"/>
-        </w:rPr>
-      </w:pPr>
-      <w:r>
-        <w:rPr>
-          <w:rFonts w:eastAsia="Times New Roman" w:cstheme="minorHAnsi"/>
-          <w:bCs/>
-          <w:color w:val="222222"/>
-          <w:sz w:val="24"/>
-          <w:szCs w:val="24"/>
-          <w:lang w:eastAsia="en-AU"/>
-        </w:rPr>
-        <w:t>Expert Security operations skills</w:t>
-      </w:r>
-    </w:p>
-    <w:p>
-      <w:pPr>
-        <w:pStyle w:val="ListParagraph"/>
-        <w:numPr>
-          <w:ilvl w:val="0"/>
-          <w:numId w:val="16"/>
-        </w:numPr>
-        <w:shd w:val="clear" w:color="auto" w:fill="FFFFFF"/>
-        <w:spacing w:after="0" w:line="240" w:lineRule="auto"/>
-        <w:rPr>
-          <w:rFonts w:eastAsia="Times New Roman" w:cstheme="minorHAnsi"/>
-          <w:bCs/>
-          <w:color w:val="222222"/>
-          <w:sz w:val="24"/>
-          <w:szCs w:val="24"/>
-          <w:lang w:eastAsia="en-AU"/>
-        </w:rPr>
-      </w:pPr>
-      <w:r>
-        <w:rPr>
-          <w:rFonts w:eastAsia="Times New Roman" w:cstheme="minorHAnsi"/>
-          <w:bCs/>
-          <w:color w:val="222222"/>
-          <w:sz w:val="24"/>
-          <w:szCs w:val="24"/>
-          <w:lang w:eastAsia="en-AU"/>
-        </w:rPr>
-        <w:t>Exceptional knowledge of Architecture (Networks, Cloud,)</w:t>
-      </w:r>
-    </w:p>
-    <w:p>
-      <w:pPr>
-        <w:pStyle w:val="ListParagraph"/>
-        <w:numPr>
-          <w:ilvl w:val="0"/>
-          <w:numId w:val="16"/>
-        </w:numPr>
-        <w:shd w:val="clear" w:color="auto" w:fill="FFFFFF"/>
-        <w:spacing w:after="0" w:line="240" w:lineRule="auto"/>
-        <w:rPr>
-          <w:rFonts w:eastAsia="Times New Roman" w:cstheme="minorHAnsi"/>
-          <w:bCs/>
-          <w:color w:val="222222"/>
-          <w:sz w:val="24"/>
-          <w:szCs w:val="24"/>
-          <w:lang w:eastAsia="en-AU"/>
-        </w:rPr>
-      </w:pPr>
-      <w:r>
-        <w:rPr>
-          <w:rFonts w:eastAsia="Times New Roman" w:cstheme="minorHAnsi"/>
-          <w:bCs/>
-          <w:color w:val="222222"/>
-          <w:sz w:val="24"/>
-          <w:szCs w:val="24"/>
-          <w:lang w:eastAsia="en-AU"/>
-        </w:rPr>
-        <w:t>AWS/And or Azure</w:t>
-      </w:r>
-    </w:p>
-    <w:p>
-      <w:pPr>
-        <w:pStyle w:val="ListParagraph"/>
-        <w:numPr>
-          <w:ilvl w:val="0"/>
-          <w:numId w:val="16"/>
-        </w:numPr>
-        <w:shd w:val="clear" w:color="auto" w:fill="FFFFFF"/>
-        <w:spacing w:after="0" w:line="240" w:lineRule="auto"/>
-        <w:rPr>
-          <w:rFonts w:eastAsia="Times New Roman" w:cstheme="minorHAnsi"/>
-          <w:bCs/>
-          <w:color w:val="222222"/>
-          <w:sz w:val="24"/>
-          <w:szCs w:val="24"/>
-          <w:lang w:eastAsia="en-AU"/>
-        </w:rPr>
-      </w:pPr>
-      <w:r>
-        <w:rPr>
-          <w:rFonts w:eastAsia="Times New Roman" w:cstheme="minorHAnsi"/>
-          <w:bCs/>
-          <w:color w:val="222222"/>
-          <w:sz w:val="24"/>
-          <w:szCs w:val="24"/>
-          <w:lang w:eastAsia="en-AU"/>
-        </w:rPr>
-        <w:t>Time management skills</w:t>
-      </w:r>
-    </w:p>
-    <w:p>
-      <w:pPr>
-        <w:pStyle w:val="ListParagraph"/>
-        <w:numPr>
-          <w:ilvl w:val="0"/>
-          <w:numId w:val="16"/>
-        </w:numPr>
-        <w:shd w:val="clear" w:color="auto" w:fill="FFFFFF"/>
-        <w:spacing w:after="0" w:line="240" w:lineRule="auto"/>
-        <w:rPr>
-          <w:rFonts w:eastAsia="Times New Roman" w:cstheme="minorHAnsi"/>
-          <w:bCs/>
-          <w:color w:val="222222"/>
-          <w:sz w:val="24"/>
-          <w:szCs w:val="24"/>
-          <w:lang w:eastAsia="en-AU"/>
-        </w:rPr>
-      </w:pPr>
-      <w:r>
-        <w:rPr>
-          <w:rFonts w:eastAsia="Times New Roman" w:cstheme="minorHAnsi"/>
-          <w:bCs/>
-          <w:color w:val="222222"/>
-          <w:sz w:val="24"/>
-          <w:szCs w:val="24"/>
-          <w:lang w:eastAsia="en-AU"/>
-        </w:rPr>
-        <w:t>Strong Security Penetration and Code review skills</w:t>
-      </w:r>
-    </w:p>
-    <w:p>
-      <w:pPr>
-        <w:pStyle w:val="ListParagraph"/>
-        <w:numPr>
-          <w:ilvl w:val="0"/>
-          <w:numId w:val="16"/>
-        </w:numPr>
-        <w:shd w:val="clear" w:color="auto" w:fill="FFFFFF"/>
-        <w:spacing w:after="0" w:line="240" w:lineRule="auto"/>
-        <w:rPr>
-          <w:rFonts w:eastAsia="Times New Roman" w:cstheme="minorHAnsi"/>
-          <w:bCs/>
-          <w:color w:val="222222"/>
-          <w:sz w:val="24"/>
-          <w:szCs w:val="24"/>
-          <w:lang w:eastAsia="en-AU"/>
-        </w:rPr>
-      </w:pPr>
-      <w:r>
-        <w:rPr>
-          <w:rFonts w:eastAsia="Times New Roman" w:cstheme="minorHAnsi"/>
-          <w:bCs/>
-          <w:color w:val="222222"/>
-          <w:sz w:val="24"/>
-          <w:szCs w:val="24"/>
-          <w:lang w:eastAsia="en-AU"/>
-        </w:rPr>
-        <w:t>Oustanding communications skills</w:t>
-      </w:r>
-    </w:p>
-    <w:p>
-      <w:pPr>
-        <w:shd w:val="clear" w:color="auto" w:fill="FFFFFF"/>
-        <w:spacing w:after="0" w:line="240" w:lineRule="auto"/>
-        <w:rPr>
-          <w:rFonts w:eastAsia="Times New Roman" w:cstheme="minorHAnsi"/>
-          <w:bCs/>
-          <w:color w:val="222222"/>
-          <w:sz w:val="24"/>
-          <w:szCs w:val="24"/>
-          <w:lang w:eastAsia="en-AU"/>
-        </w:rPr>
-      </w:pPr>
-    </w:p>
-    <w:p>
-      <w:pPr>
-        <w:shd w:val="clear" w:color="auto" w:fill="FFFFFF"/>
-        <w:spacing w:after="0" w:line="240" w:lineRule="auto"/>
-        <w:rPr>
-          <w:rFonts w:eastAsia="Times New Roman" w:cstheme="minorHAnsi"/>
-          <w:bCs/>
-          <w:color w:val="222222"/>
-          <w:sz w:val="24"/>
-          <w:szCs w:val="24"/>
-          <w:lang w:eastAsia="en-AU"/>
-        </w:rPr>
-      </w:pPr>
-    </w:p>
-    <w:p>
-      <w:pPr>
-        <w:shd w:val="clear" w:color="auto" w:fill="FFFFFF"/>
-        <w:spacing w:after="0" w:line="240" w:lineRule="auto"/>
-        <w:rPr>
-          <w:rFonts w:eastAsia="Times New Roman" w:cstheme="minorHAnsi"/>
-          <w:bCs/>
-          <w:color w:val="222222"/>
-          <w:sz w:val="24"/>
-          <w:szCs w:val="24"/>
-          <w:lang w:eastAsia="en-AU"/>
-        </w:rPr>
-      </w:pPr>
-      <w:r>
-        <w:rPr>
-          <w:rFonts w:eastAsia="Times New Roman" w:cstheme="minorHAnsi"/>
-          <w:bCs/>
-          <w:color w:val="222222"/>
-          <w:sz w:val="24"/>
-          <w:szCs w:val="24"/>
-          <w:lang w:eastAsia="en-AU"/>
-        </w:rPr>
-        <w:t>Qualifications</w:t>
-      </w:r>
-    </w:p>
-    <w:p>
-      <w:pPr>
-        <w:shd w:val="clear" w:color="auto" w:fill="FFFFFF"/>
-        <w:spacing w:after="0" w:line="240" w:lineRule="auto"/>
-        <w:rPr>
-          <w:rFonts w:eastAsia="Times New Roman" w:cstheme="minorHAnsi"/>
-          <w:bCs/>
-          <w:color w:val="222222"/>
-          <w:sz w:val="24"/>
-          <w:szCs w:val="24"/>
-          <w:lang w:eastAsia="en-AU"/>
-        </w:rPr>
-      </w:pPr>
-    </w:p>
-    <w:p>
-      <w:pPr>
-        <w:pStyle w:val="ListParagraph"/>
-        <w:numPr>
-          <w:ilvl w:val="0"/>
-          <w:numId w:val="17"/>
-        </w:numPr>
-        <w:shd w:val="clear" w:color="auto" w:fill="FFFFFF"/>
-        <w:spacing w:after="0" w:line="240" w:lineRule="auto"/>
-        <w:rPr>
-          <w:rFonts w:eastAsia="Times New Roman" w:cstheme="minorHAnsi"/>
-          <w:bCs/>
-          <w:color w:val="222222"/>
-          <w:sz w:val="24"/>
-          <w:szCs w:val="24"/>
-          <w:lang w:eastAsia="en-AU"/>
-        </w:rPr>
-      </w:pPr>
-      <w:r>
-        <w:rPr>
-          <w:rFonts w:eastAsia="Times New Roman" w:cstheme="minorHAnsi"/>
-          <w:bCs/>
-          <w:color w:val="222222"/>
-          <w:sz w:val="24"/>
-          <w:szCs w:val="24"/>
-          <w:lang w:eastAsia="en-AU"/>
-        </w:rPr>
-        <w:t>3+ years</w:t>
-      </w:r>
-    </w:p>
-    <w:p>
-      <w:pPr>
-        <w:pStyle w:val="ListParagraph"/>
-        <w:numPr>
-          <w:ilvl w:val="0"/>
-          <w:numId w:val="17"/>
-        </w:numPr>
-        <w:shd w:val="clear" w:color="auto" w:fill="FFFFFF"/>
-        <w:spacing w:after="0" w:line="240" w:lineRule="auto"/>
-        <w:rPr>
-          <w:rFonts w:eastAsia="Times New Roman" w:cstheme="minorHAnsi"/>
-          <w:color w:val="222222"/>
-          <w:sz w:val="24"/>
-          <w:szCs w:val="24"/>
-          <w:lang w:eastAsia="en-AU"/>
-        </w:rPr>
-      </w:pPr>
-      <w:r>
-        <w:rPr>
-          <w:rFonts w:eastAsia="Times New Roman" w:cstheme="minorHAnsi"/>
-          <w:color w:val="222222"/>
-          <w:sz w:val="24"/>
-          <w:szCs w:val="24"/>
-          <w:lang w:eastAsia="en-AU"/>
-        </w:rPr>
-        <w:t>TOGAF, CISSP, CISM, CRISC, ISO 27001 or equivalent certifications</w:t>
-      </w:r>
-    </w:p>
-    <w:p>
-      <w:pPr>
-        <w:shd w:val="clear" w:color="auto" w:fill="FFFFFF"/>
-        <w:spacing w:after="0" w:line="240" w:lineRule="auto"/>
-        <w:rPr>
-          <w:rFonts w:eastAsia="Times New Roman" w:cstheme="minorHAnsi"/>
-          <w:color w:val="222222"/>
-          <w:sz w:val="24"/>
-          <w:szCs w:val="24"/>
-          <w:lang w:eastAsia="en-AU"/>
-        </w:rPr>
-      </w:pPr>
     </w:p>
     <w:p>
       <w:pPr>
@@ -4158,6 +4100,155 @@
 <file path=word/numbering.xml><?xml version="1.0" encoding="utf-8"?>
 <w:numbering xmlns:wpc="http://schemas.microsoft.com/office/word/2010/wordprocessingCanvas" xmlns:mc="http://schemas.openxmlformats.org/markup-compatibility/2006" xmlns:o="urn:schemas-microsoft-com:office:office" xmlns:r="http://schemas.openxmlformats.org/officeDocument/2006/relationships" xmlns:m="http://schemas.openxmlformats.org/officeDocument/2006/math" xmlns:v="urn:schemas-microsoft-com:vml" xmlns:wp14="http://schemas.microsoft.com/office/word/2010/wordprocessingDrawing" xmlns:wp="http://schemas.openxmlformats.org/drawingml/2006/wordprocessingDrawing" xmlns:w10="urn:schemas-microsoft-com:office:word" xmlns:w="http://schemas.openxmlformats.org/wordprocessingml/2006/main" xmlns:w14="http://schemas.microsoft.com/office/word/2010/wordml" xmlns:w15="http://schemas.microsoft.com/office/word/2012/wordml" xmlns:wpg="http://schemas.microsoft.com/office/word/2010/wordprocessingGroup" xmlns:wpi="http://schemas.microsoft.com/office/word/2010/wordprocessingInk" xmlns:wne="http://schemas.microsoft.com/office/word/2006/wordml" xmlns:wps="http://schemas.microsoft.com/office/word/2010/wordprocessingShape" mc:Ignorable="w14 w15 wp14">
   <w:abstractNum w:abstractNumId="0" w15:restartNumberingAfterBreak="0">
+    <w:nsid w:val="01F65745"/>
+    <w:multiLevelType w:val="multilevel"/>
+    <w:tmpl w:val="5CE2B91A"/>
+    <w:lvl w:ilvl="0">
+      <w:start w:val="1"/>
+      <w:numFmt w:val="bullet"/>
+      <w:lvlText w:val=""/>
+      <w:lvlJc w:val="left"/>
+      <w:pPr>
+        <w:tabs>
+          <w:tab w:val="num" w:pos="720"/>
+        </w:tabs>
+        <w:ind w:left="720" w:hanging="360"/>
+      </w:pPr>
+      <w:rPr>
+        <w:rFonts w:ascii="Symbol" w:hAnsi="Symbol" w:hint="default"/>
+        <w:sz w:val="20"/>
+      </w:rPr>
+    </w:lvl>
+    <w:lvl w:ilvl="1">
+      <w:start w:val="1"/>
+      <w:numFmt w:val="bullet"/>
+      <w:lvlText w:val="o"/>
+      <w:lvlJc w:val="left"/>
+      <w:pPr>
+        <w:tabs>
+          <w:tab w:val="num" w:pos="1440"/>
+        </w:tabs>
+        <w:ind w:left="1440" w:hanging="360"/>
+      </w:pPr>
+      <w:rPr>
+        <w:rFonts w:ascii="Courier New" w:hAnsi="Courier New" w:cs="Courier New" w:hint="default"/>
+        <w:sz w:val="20"/>
+      </w:rPr>
+    </w:lvl>
+    <w:lvl w:ilvl="2" w:tentative="1">
+      <w:start w:val="1"/>
+      <w:numFmt w:val="bullet"/>
+      <w:lvlText w:val=""/>
+      <w:lvlJc w:val="left"/>
+      <w:pPr>
+        <w:tabs>
+          <w:tab w:val="num" w:pos="2160"/>
+        </w:tabs>
+        <w:ind w:left="2160" w:hanging="360"/>
+      </w:pPr>
+      <w:rPr>
+        <w:rFonts w:ascii="Symbol" w:hAnsi="Symbol" w:hint="default"/>
+        <w:sz w:val="20"/>
+      </w:rPr>
+    </w:lvl>
+    <w:lvl w:ilvl="3" w:tentative="1">
+      <w:start w:val="1"/>
+      <w:numFmt w:val="bullet"/>
+      <w:lvlText w:val=""/>
+      <w:lvlJc w:val="left"/>
+      <w:pPr>
+        <w:tabs>
+          <w:tab w:val="num" w:pos="2880"/>
+        </w:tabs>
+        <w:ind w:left="2880" w:hanging="360"/>
+      </w:pPr>
+      <w:rPr>
+        <w:rFonts w:ascii="Symbol" w:hAnsi="Symbol" w:hint="default"/>
+        <w:sz w:val="20"/>
+      </w:rPr>
+    </w:lvl>
+    <w:lvl w:ilvl="4" w:tentative="1">
+      <w:start w:val="1"/>
+      <w:numFmt w:val="bullet"/>
+      <w:lvlText w:val=""/>
+      <w:lvlJc w:val="left"/>
+      <w:pPr>
+        <w:tabs>
+          <w:tab w:val="num" w:pos="3600"/>
+        </w:tabs>
+        <w:ind w:left="3600" w:hanging="360"/>
+      </w:pPr>
+      <w:rPr>
+        <w:rFonts w:ascii="Symbol" w:hAnsi="Symbol" w:hint="default"/>
+        <w:sz w:val="20"/>
+      </w:rPr>
+    </w:lvl>
+    <w:lvl w:ilvl="5" w:tentative="1">
+      <w:start w:val="1"/>
+      <w:numFmt w:val="bullet"/>
+      <w:lvlText w:val=""/>
+      <w:lvlJc w:val="left"/>
+      <w:pPr>
+        <w:tabs>
+          <w:tab w:val="num" w:pos="4320"/>
+        </w:tabs>
+        <w:ind w:left="4320" w:hanging="360"/>
+      </w:pPr>
+      <w:rPr>
+        <w:rFonts w:ascii="Symbol" w:hAnsi="Symbol" w:hint="default"/>
+        <w:sz w:val="20"/>
+      </w:rPr>
+    </w:lvl>
+    <w:lvl w:ilvl="6" w:tentative="1">
+      <w:start w:val="1"/>
+      <w:numFmt w:val="bullet"/>
+      <w:lvlText w:val=""/>
+      <w:lvlJc w:val="left"/>
+      <w:pPr>
+        <w:tabs>
+          <w:tab w:val="num" w:pos="5040"/>
+        </w:tabs>
+        <w:ind w:left="5040" w:hanging="360"/>
+      </w:pPr>
+      <w:rPr>
+        <w:rFonts w:ascii="Symbol" w:hAnsi="Symbol" w:hint="default"/>
+        <w:sz w:val="20"/>
+      </w:rPr>
+    </w:lvl>
+    <w:lvl w:ilvl="7" w:tentative="1">
+      <w:start w:val="1"/>
+      <w:numFmt w:val="bullet"/>
+      <w:lvlText w:val=""/>
+      <w:lvlJc w:val="left"/>
+      <w:pPr>
+        <w:tabs>
+          <w:tab w:val="num" w:pos="5760"/>
+        </w:tabs>
+        <w:ind w:left="5760" w:hanging="360"/>
+      </w:pPr>
+      <w:rPr>
+        <w:rFonts w:ascii="Symbol" w:hAnsi="Symbol" w:hint="default"/>
+        <w:sz w:val="20"/>
+      </w:rPr>
+    </w:lvl>
+    <w:lvl w:ilvl="8" w:tentative="1">
+      <w:start w:val="1"/>
+      <w:numFmt w:val="bullet"/>
+      <w:lvlText w:val=""/>
+      <w:lvlJc w:val="left"/>
+      <w:pPr>
+        <w:tabs>
+          <w:tab w:val="num" w:pos="6480"/>
+        </w:tabs>
+        <w:ind w:left="6480" w:hanging="360"/>
+      </w:pPr>
+      <w:rPr>
+        <w:rFonts w:ascii="Symbol" w:hAnsi="Symbol" w:hint="default"/>
+        <w:sz w:val="20"/>
+      </w:rPr>
+    </w:lvl>
+  </w:abstractNum>
+  <w:abstractNum w:abstractNumId="1" w15:restartNumberingAfterBreak="0">
     <w:nsid w:val="04C2239B"/>
     <w:multiLevelType w:val="multilevel"/>
     <w:tmpl w:val="4CE2D5E0"/>
@@ -4306,7 +4397,7 @@
       </w:rPr>
     </w:lvl>
   </w:abstractNum>
-  <w:abstractNum w:abstractNumId="1" w15:restartNumberingAfterBreak="0">
+  <w:abstractNum w:abstractNumId="2" w15:restartNumberingAfterBreak="0">
     <w:nsid w:val="0F6F4EB0"/>
     <w:multiLevelType w:val="hybridMultilevel"/>
     <w:tmpl w:val="015805BA"/>
@@ -4419,7 +4510,7 @@
       </w:rPr>
     </w:lvl>
   </w:abstractNum>
-  <w:abstractNum w:abstractNumId="2" w15:restartNumberingAfterBreak="0">
+  <w:abstractNum w:abstractNumId="3" w15:restartNumberingAfterBreak="0">
     <w:nsid w:val="1C093765"/>
     <w:multiLevelType w:val="multilevel"/>
     <w:tmpl w:val="B1967010"/>
@@ -4568,7 +4659,7 @@
       </w:rPr>
     </w:lvl>
   </w:abstractNum>
-  <w:abstractNum w:abstractNumId="3" w15:restartNumberingAfterBreak="0">
+  <w:abstractNum w:abstractNumId="4" w15:restartNumberingAfterBreak="0">
     <w:nsid w:val="2CCA775E"/>
     <w:multiLevelType w:val="hybridMultilevel"/>
     <w:tmpl w:val="356AA2B0"/>
@@ -4681,7 +4772,120 @@
       </w:rPr>
     </w:lvl>
   </w:abstractNum>
-  <w:abstractNum w:abstractNumId="4" w15:restartNumberingAfterBreak="0">
+  <w:abstractNum w:abstractNumId="5" w15:restartNumberingAfterBreak="0">
+    <w:nsid w:val="2F79603A"/>
+    <w:multiLevelType w:val="hybridMultilevel"/>
+    <w:tmpl w:val="A7EA2ABA"/>
+    <w:lvl w:ilvl="0" w:tplc="0C090001">
+      <w:start w:val="1"/>
+      <w:numFmt w:val="bullet"/>
+      <w:lvlText w:val=""/>
+      <w:lvlJc w:val="left"/>
+      <w:pPr>
+        <w:ind w:left="720" w:hanging="360"/>
+      </w:pPr>
+      <w:rPr>
+        <w:rFonts w:ascii="Symbol" w:hAnsi="Symbol" w:hint="default"/>
+      </w:rPr>
+    </w:lvl>
+    <w:lvl w:ilvl="1" w:tplc="0C090003" w:tentative="1">
+      <w:start w:val="1"/>
+      <w:numFmt w:val="bullet"/>
+      <w:lvlText w:val="o"/>
+      <w:lvlJc w:val="left"/>
+      <w:pPr>
+        <w:ind w:left="1440" w:hanging="360"/>
+      </w:pPr>
+      <w:rPr>
+        <w:rFonts w:ascii="Courier New" w:hAnsi="Courier New" w:cs="Courier New" w:hint="default"/>
+      </w:rPr>
+    </w:lvl>
+    <w:lvl w:ilvl="2" w:tplc="0C090005" w:tentative="1">
+      <w:start w:val="1"/>
+      <w:numFmt w:val="bullet"/>
+      <w:lvlText w:val=""/>
+      <w:lvlJc w:val="left"/>
+      <w:pPr>
+        <w:ind w:left="2160" w:hanging="360"/>
+      </w:pPr>
+      <w:rPr>
+        <w:rFonts w:ascii="Wingdings" w:hAnsi="Wingdings" w:hint="default"/>
+      </w:rPr>
+    </w:lvl>
+    <w:lvl w:ilvl="3" w:tplc="0C090001" w:tentative="1">
+      <w:start w:val="1"/>
+      <w:numFmt w:val="bullet"/>
+      <w:lvlText w:val=""/>
+      <w:lvlJc w:val="left"/>
+      <w:pPr>
+        <w:ind w:left="2880" w:hanging="360"/>
+      </w:pPr>
+      <w:rPr>
+        <w:rFonts w:ascii="Symbol" w:hAnsi="Symbol" w:hint="default"/>
+      </w:rPr>
+    </w:lvl>
+    <w:lvl w:ilvl="4" w:tplc="0C090003" w:tentative="1">
+      <w:start w:val="1"/>
+      <w:numFmt w:val="bullet"/>
+      <w:lvlText w:val="o"/>
+      <w:lvlJc w:val="left"/>
+      <w:pPr>
+        <w:ind w:left="3600" w:hanging="360"/>
+      </w:pPr>
+      <w:rPr>
+        <w:rFonts w:ascii="Courier New" w:hAnsi="Courier New" w:cs="Courier New" w:hint="default"/>
+      </w:rPr>
+    </w:lvl>
+    <w:lvl w:ilvl="5" w:tplc="0C090005" w:tentative="1">
+      <w:start w:val="1"/>
+      <w:numFmt w:val="bullet"/>
+      <w:lvlText w:val=""/>
+      <w:lvlJc w:val="left"/>
+      <w:pPr>
+        <w:ind w:left="4320" w:hanging="360"/>
+      </w:pPr>
+      <w:rPr>
+        <w:rFonts w:ascii="Wingdings" w:hAnsi="Wingdings" w:hint="default"/>
+      </w:rPr>
+    </w:lvl>
+    <w:lvl w:ilvl="6" w:tplc="0C090001" w:tentative="1">
+      <w:start w:val="1"/>
+      <w:numFmt w:val="bullet"/>
+      <w:lvlText w:val=""/>
+      <w:lvlJc w:val="left"/>
+      <w:pPr>
+        <w:ind w:left="5040" w:hanging="360"/>
+      </w:pPr>
+      <w:rPr>
+        <w:rFonts w:ascii="Symbol" w:hAnsi="Symbol" w:hint="default"/>
+      </w:rPr>
+    </w:lvl>
+    <w:lvl w:ilvl="7" w:tplc="0C090003" w:tentative="1">
+      <w:start w:val="1"/>
+      <w:numFmt w:val="bullet"/>
+      <w:lvlText w:val="o"/>
+      <w:lvlJc w:val="left"/>
+      <w:pPr>
+        <w:ind w:left="5760" w:hanging="360"/>
+      </w:pPr>
+      <w:rPr>
+        <w:rFonts w:ascii="Courier New" w:hAnsi="Courier New" w:cs="Courier New" w:hint="default"/>
+      </w:rPr>
+    </w:lvl>
+    <w:lvl w:ilvl="8" w:tplc="0C090005" w:tentative="1">
+      <w:start w:val="1"/>
+      <w:numFmt w:val="bullet"/>
+      <w:lvlText w:val=""/>
+      <w:lvlJc w:val="left"/>
+      <w:pPr>
+        <w:ind w:left="6480" w:hanging="360"/>
+      </w:pPr>
+      <w:rPr>
+        <w:rFonts w:ascii="Wingdings" w:hAnsi="Wingdings" w:hint="default"/>
+      </w:rPr>
+    </w:lvl>
+  </w:abstractNum>
+  <w:abstractNum w:abstractNumId="6" w15:restartNumberingAfterBreak="0">
     <w:nsid w:val="387472C3"/>
     <w:multiLevelType w:val="hybridMultilevel"/>
     <w:tmpl w:val="C42694C0"/>
@@ -4794,7 +4998,7 @@
       </w:rPr>
     </w:lvl>
   </w:abstractNum>
-  <w:abstractNum w:abstractNumId="5" w15:restartNumberingAfterBreak="0">
+  <w:abstractNum w:abstractNumId="7" w15:restartNumberingAfterBreak="0">
     <w:nsid w:val="387C3BB6"/>
     <w:multiLevelType w:val="hybridMultilevel"/>
     <w:tmpl w:val="106676BA"/>
@@ -4907,7 +5111,7 @@
       </w:rPr>
     </w:lvl>
   </w:abstractNum>
-  <w:abstractNum w:abstractNumId="6" w15:restartNumberingAfterBreak="0">
+  <w:abstractNum w:abstractNumId="8" w15:restartNumberingAfterBreak="0">
     <w:nsid w:val="3D3D1CBD"/>
     <w:multiLevelType w:val="multilevel"/>
     <w:tmpl w:val="7B1E9716"/>
@@ -5056,7 +5260,7 @@
       </w:rPr>
     </w:lvl>
   </w:abstractNum>
-  <w:abstractNum w:abstractNumId="7" w15:restartNumberingAfterBreak="0">
+  <w:abstractNum w:abstractNumId="9" w15:restartNumberingAfterBreak="0">
     <w:nsid w:val="3D8265E3"/>
     <w:multiLevelType w:val="multilevel"/>
     <w:tmpl w:val="096CF91A"/>
@@ -5205,7 +5409,7 @@
       </w:rPr>
     </w:lvl>
   </w:abstractNum>
-  <w:abstractNum w:abstractNumId="8" w15:restartNumberingAfterBreak="0">
+  <w:abstractNum w:abstractNumId="10" w15:restartNumberingAfterBreak="0">
     <w:nsid w:val="501907B1"/>
     <w:multiLevelType w:val="multilevel"/>
     <w:tmpl w:val="B1967010"/>
@@ -5354,7 +5558,7 @@
       </w:rPr>
     </w:lvl>
   </w:abstractNum>
-  <w:abstractNum w:abstractNumId="9" w15:restartNumberingAfterBreak="0">
+  <w:abstractNum w:abstractNumId="11" w15:restartNumberingAfterBreak="0">
     <w:nsid w:val="5A8C6EA6"/>
     <w:multiLevelType w:val="hybridMultilevel"/>
     <w:tmpl w:val="42B69D2A"/>
@@ -5467,7 +5671,7 @@
       </w:rPr>
     </w:lvl>
   </w:abstractNum>
-  <w:abstractNum w:abstractNumId="10" w15:restartNumberingAfterBreak="0">
+  <w:abstractNum w:abstractNumId="12" w15:restartNumberingAfterBreak="0">
     <w:nsid w:val="5EAB090B"/>
     <w:multiLevelType w:val="multilevel"/>
     <w:tmpl w:val="21C85352"/>
@@ -5616,7 +5820,7 @@
       </w:rPr>
     </w:lvl>
   </w:abstractNum>
-  <w:abstractNum w:abstractNumId="11" w15:restartNumberingAfterBreak="0">
+  <w:abstractNum w:abstractNumId="13" w15:restartNumberingAfterBreak="0">
     <w:nsid w:val="5F767870"/>
     <w:multiLevelType w:val="multilevel"/>
     <w:tmpl w:val="886E867A"/>
@@ -5765,7 +5969,7 @@
       </w:rPr>
     </w:lvl>
   </w:abstractNum>
-  <w:abstractNum w:abstractNumId="12" w15:restartNumberingAfterBreak="0">
+  <w:abstractNum w:abstractNumId="14" w15:restartNumberingAfterBreak="0">
     <w:nsid w:val="62FC2D48"/>
     <w:multiLevelType w:val="hybridMultilevel"/>
     <w:tmpl w:val="E390CB02"/>
@@ -5878,7 +6082,7 @@
       </w:rPr>
     </w:lvl>
   </w:abstractNum>
-  <w:abstractNum w:abstractNumId="13" w15:restartNumberingAfterBreak="0">
+  <w:abstractNum w:abstractNumId="15" w15:restartNumberingAfterBreak="0">
     <w:nsid w:val="67E911E3"/>
     <w:multiLevelType w:val="multilevel"/>
     <w:tmpl w:val="B1967010"/>
@@ -6027,7 +6231,7 @@
       </w:rPr>
     </w:lvl>
   </w:abstractNum>
-  <w:abstractNum w:abstractNumId="14" w15:restartNumberingAfterBreak="0">
+  <w:abstractNum w:abstractNumId="16" w15:restartNumberingAfterBreak="0">
     <w:nsid w:val="67F27993"/>
     <w:multiLevelType w:val="multilevel"/>
     <w:tmpl w:val="B1967010"/>
@@ -6176,7 +6380,7 @@
       </w:rPr>
     </w:lvl>
   </w:abstractNum>
-  <w:abstractNum w:abstractNumId="15" w15:restartNumberingAfterBreak="0">
+  <w:abstractNum w:abstractNumId="17" w15:restartNumberingAfterBreak="0">
     <w:nsid w:val="6DDA1CB5"/>
     <w:multiLevelType w:val="hybridMultilevel"/>
     <w:tmpl w:val="0A547364"/>
@@ -6289,7 +6493,7 @@
       </w:rPr>
     </w:lvl>
   </w:abstractNum>
-  <w:abstractNum w:abstractNumId="16" w15:restartNumberingAfterBreak="0">
+  <w:abstractNum w:abstractNumId="18" w15:restartNumberingAfterBreak="0">
     <w:nsid w:val="7E0312C1"/>
     <w:multiLevelType w:val="multilevel"/>
     <w:tmpl w:val="789EBA46"/>
@@ -6439,55 +6643,61 @@
     </w:lvl>
   </w:abstractNum>
   <w:num w:numId="1">
+    <w:abstractNumId w:val="17"/>
+  </w:num>
+  <w:num w:numId="2">
+    <w:abstractNumId w:val="11"/>
+  </w:num>
+  <w:num w:numId="3">
+    <w:abstractNumId w:val="1"/>
+  </w:num>
+  <w:num w:numId="4">
+    <w:abstractNumId w:val="9"/>
+  </w:num>
+  <w:num w:numId="5">
+    <w:abstractNumId w:val="8"/>
+  </w:num>
+  <w:num w:numId="6">
+    <w:abstractNumId w:val="12"/>
+  </w:num>
+  <w:num w:numId="7">
+    <w:abstractNumId w:val="18"/>
+  </w:num>
+  <w:num w:numId="8">
+    <w:abstractNumId w:val="13"/>
+  </w:num>
+  <w:num w:numId="9">
+    <w:abstractNumId w:val="14"/>
+  </w:num>
+  <w:num w:numId="10">
+    <w:abstractNumId w:val="7"/>
+  </w:num>
+  <w:num w:numId="11">
+    <w:abstractNumId w:val="2"/>
+  </w:num>
+  <w:num w:numId="12">
+    <w:abstractNumId w:val="4"/>
+  </w:num>
+  <w:num w:numId="13">
+    <w:abstractNumId w:val="6"/>
+  </w:num>
+  <w:num w:numId="14">
+    <w:abstractNumId w:val="16"/>
+  </w:num>
+  <w:num w:numId="15">
+    <w:abstractNumId w:val="10"/>
+  </w:num>
+  <w:num w:numId="16">
     <w:abstractNumId w:val="15"/>
   </w:num>
-  <w:num w:numId="2">
-    <w:abstractNumId w:val="9"/>
+  <w:num w:numId="17">
+    <w:abstractNumId w:val="3"/>
   </w:num>
-  <w:num w:numId="3">
-    <w:abstractNumId w:val="0"/>
-  </w:num>
-  <w:num w:numId="4">
-    <w:abstractNumId w:val="7"/>
-  </w:num>
-  <w:num w:numId="5">
-    <w:abstractNumId w:val="6"/>
-  </w:num>
-  <w:num w:numId="6">
-    <w:abstractNumId w:val="10"/>
-  </w:num>
-  <w:num w:numId="7">
-    <w:abstractNumId w:val="16"/>
-  </w:num>
-  <w:num w:numId="8">
-    <w:abstractNumId w:val="11"/>
-  </w:num>
-  <w:num w:numId="9">
-    <w:abstractNumId w:val="12"/>
-  </w:num>
-  <w:num w:numId="10">
+  <w:num w:numId="18">
     <w:abstractNumId w:val="5"/>
   </w:num>
-  <w:num w:numId="11">
-    <w:abstractNumId w:val="1"/>
-  </w:num>
-  <w:num w:numId="12">
-    <w:abstractNumId w:val="3"/>
-  </w:num>
-  <w:num w:numId="13">
-    <w:abstractNumId w:val="4"/>
-  </w:num>
-  <w:num w:numId="14">
-    <w:abstractNumId w:val="14"/>
-  </w:num>
-  <w:num w:numId="15">
-    <w:abstractNumId w:val="8"/>
-  </w:num>
-  <w:num w:numId="16">
-    <w:abstractNumId w:val="13"/>
-  </w:num>
-  <w:num w:numId="17">
-    <w:abstractNumId w:val="2"/>
+  <w:num w:numId="19">
+    <w:abstractNumId w:val="0"/>
   </w:num>
 </w:numbering>
 </file>

</xml_diff>

<commit_message>
minor changes to project doc - removed advertisement-like paragraphs from roles, added 1 bullet point to planning. draft database document created with copy/paste of databases and tables from mySQL, a database diagram and description in paragraph form. database diagram drawio doc inserted into database draft doc.
</commit_message>
<xml_diff>
--- a/Assignment 3/Project 3.docx
+++ b/Assignment 3/Project 3.docx
@@ -1,6 +1,6 @@
 
 <file path=word/document.xml><?xml version="1.0" encoding="utf-8"?>
-<w:document xmlns:wpc="http://schemas.microsoft.com/office/word/2010/wordprocessingCanvas" xmlns:mc="http://schemas.openxmlformats.org/markup-compatibility/2006" xmlns:o="urn:schemas-microsoft-com:office:office" xmlns:r="http://schemas.openxmlformats.org/officeDocument/2006/relationships" xmlns:m="http://schemas.openxmlformats.org/officeDocument/2006/math" xmlns:v="urn:schemas-microsoft-com:vml" xmlns:wp14="http://schemas.microsoft.com/office/word/2010/wordprocessingDrawing" xmlns:wp="http://schemas.openxmlformats.org/drawingml/2006/wordprocessingDrawing" xmlns:w10="urn:schemas-microsoft-com:office:word" xmlns:w="http://schemas.openxmlformats.org/wordprocessingml/2006/main" xmlns:w14="http://schemas.microsoft.com/office/word/2010/wordml" xmlns:w15="http://schemas.microsoft.com/office/word/2012/wordml" xmlns:wpg="http://schemas.microsoft.com/office/word/2010/wordprocessingGroup" xmlns:wpi="http://schemas.microsoft.com/office/word/2010/wordprocessingInk" xmlns:wne="http://schemas.microsoft.com/office/word/2006/wordml" xmlns:wps="http://schemas.microsoft.com/office/word/2010/wordprocessingShape" mc:Ignorable="w14 w15 wp14">
+<w:document xmlns:wpc="http://schemas.microsoft.com/office/word/2010/wordprocessingCanvas" xmlns:cx="http://schemas.microsoft.com/office/drawing/2014/chartex" xmlns:cx1="http://schemas.microsoft.com/office/drawing/2015/9/8/chartex" xmlns:cx2="http://schemas.microsoft.com/office/drawing/2015/10/21/chartex" xmlns:cx3="http://schemas.microsoft.com/office/drawing/2016/5/9/chartex" xmlns:cx4="http://schemas.microsoft.com/office/drawing/2016/5/10/chartex" xmlns:cx5="http://schemas.microsoft.com/office/drawing/2016/5/11/chartex" xmlns:cx6="http://schemas.microsoft.com/office/drawing/2016/5/12/chartex" xmlns:cx7="http://schemas.microsoft.com/office/drawing/2016/5/13/chartex" xmlns:cx8="http://schemas.microsoft.com/office/drawing/2016/5/14/chartex" xmlns:mc="http://schemas.openxmlformats.org/markup-compatibility/2006" xmlns:aink="http://schemas.microsoft.com/office/drawing/2016/ink" xmlns:am3d="http://schemas.microsoft.com/office/drawing/2017/model3d" xmlns:o="urn:schemas-microsoft-com:office:office" xmlns:r="http://schemas.openxmlformats.org/officeDocument/2006/relationships" xmlns:m="http://schemas.openxmlformats.org/officeDocument/2006/math" xmlns:v="urn:schemas-microsoft-com:vml" xmlns:wp14="http://schemas.microsoft.com/office/word/2010/wordprocessingDrawing" xmlns:wp="http://schemas.openxmlformats.org/drawingml/2006/wordprocessingDrawing" xmlns:w10="urn:schemas-microsoft-com:office:word" xmlns:w="http://schemas.openxmlformats.org/wordprocessingml/2006/main" xmlns:w14="http://schemas.microsoft.com/office/word/2010/wordml" xmlns:w15="http://schemas.microsoft.com/office/word/2012/wordml" xmlns:w16cid="http://schemas.microsoft.com/office/word/2016/wordml/cid" xmlns:w16se="http://schemas.microsoft.com/office/word/2015/wordml/symex" xmlns:wpg="http://schemas.microsoft.com/office/word/2010/wordprocessingGroup" xmlns:wpi="http://schemas.microsoft.com/office/word/2010/wordprocessingInk" xmlns:wne="http://schemas.microsoft.com/office/word/2006/wordml" xmlns:wps="http://schemas.microsoft.com/office/word/2010/wordprocessingShape" mc:Ignorable="w14 w15 w16se w16cid wp14">
   <w:body>
     <w:p>
       <w:r>
@@ -125,7 +125,23 @@
           <w:b/>
           <w:bCs/>
         </w:rPr>
-        <w:t>As in Assignment 2, you need to have a group website and a GitHub (or similar) repository for your group. In your report you should include a brief description of what you have done, and include the following: - The link to your group’s website - The link to your group’s Git repository (GitHub, BitBucket, etc) - Your comments on how well the audit trail on the Git repository reflects your group’s work. You will presumably only be able to do this close to the time of submission.</w:t>
+        <w:t xml:space="preserve">As in Assignment 2, you need to have a group website and a GitHub (or similar) repository for your group. In your report you should include a brief description of what you have done, and include the following: - The link to your group’s website - The link to your group’s Git repository (GitHub, </w:t>
+      </w:r>
+      <w:proofErr w:type="spellStart"/>
+      <w:r>
+        <w:rPr>
+          <w:b/>
+          <w:bCs/>
+        </w:rPr>
+        <w:t>BitBucket</w:t>
+      </w:r>
+      <w:proofErr w:type="spellEnd"/>
+      <w:r>
+        <w:rPr>
+          <w:b/>
+          <w:bCs/>
+        </w:rPr>
+        <w:t>, etc) - Your comments on how well the audit trail on the Git repository reflects your group’s work. You will presumably only be able to do this close to the time of submission.</w:t>
       </w:r>
     </w:p>
     <w:p>
@@ -320,7 +336,15 @@
     </w:p>
     <w:p>
       <w:r>
-        <w:t xml:space="preserve">For our idea we will be revisiting the Assignment 2 idea – Project Frecepie. This project aims to solve the indecisive issue of what to cook for dinner when you’re feeling lazy, can’t think of any recipes or perhaps even just looking for something new to cook with what you have. The project aims to develop a mobile and desktop app. The biggest focus is integrating with smart fridges and utilising their technology for the simplest experience with the app. </w:t>
+        <w:t xml:space="preserve">For our idea we will be revisiting the Assignment 2 idea – Project </w:t>
+      </w:r>
+      <w:proofErr w:type="spellStart"/>
+      <w:r>
+        <w:t>Frecepie</w:t>
+      </w:r>
+      <w:proofErr w:type="spellEnd"/>
+      <w:r>
+        <w:t xml:space="preserve">. This project aims to solve the indecisive issue of what to cook for dinner when you’re feeling lazy, can’t think of any recipes or perhaps even just looking for something new to cook with what you have. The project aims to develop a mobile and desktop app. The biggest focus is integrating with smart fridges and utilising their technology for the simplest experience with the app. </w:t>
       </w:r>
     </w:p>
     <w:p>
@@ -403,7 +427,15 @@
     </w:p>
     <w:p>
       <w:r>
-        <w:t xml:space="preserve">Most smart fridges with built in screens and cameras already do a lot of what our project aims to do – however we’ve not been able to locate another product that provides the same end goal or outcome than Frecepie. </w:t>
+        <w:t xml:space="preserve">Most smart fridges with built in screens and cameras already do a lot of what our project aims to do – however we’ve not been able to locate another product that provides the same end goal or outcome than </w:t>
+      </w:r>
+      <w:proofErr w:type="spellStart"/>
+      <w:r>
+        <w:t>Frecepie</w:t>
+      </w:r>
+      <w:proofErr w:type="spellEnd"/>
+      <w:r>
+        <w:t xml:space="preserve">. </w:t>
       </w:r>
     </w:p>
     <w:p>
@@ -564,7 +596,15 @@
         </w:numPr>
       </w:pPr>
       <w:r>
-        <w:t>Database (mySQL)</w:t>
+        <w:t>Database (</w:t>
+      </w:r>
+      <w:proofErr w:type="spellStart"/>
+      <w:r>
+        <w:t>mySQL</w:t>
+      </w:r>
+      <w:proofErr w:type="spellEnd"/>
+      <w:r>
+        <w:t>)</w:t>
       </w:r>
     </w:p>
     <w:p>
@@ -599,6 +639,23 @@
           <w:numId w:val="2"/>
         </w:numPr>
       </w:pPr>
+      <w:r>
+        <w:t>Project management</w:t>
+      </w:r>
+    </w:p>
+    <w:p>
+      <w:pPr>
+        <w:pStyle w:val="ListParagraph"/>
+        <w:numPr>
+          <w:ilvl w:val="0"/>
+          <w:numId w:val="2"/>
+        </w:numPr>
+      </w:pPr>
+      <w:r>
+        <w:t>Marketing</w:t>
+      </w:r>
+      <w:bookmarkStart w:id="0" w:name="_GoBack"/>
+      <w:bookmarkEnd w:id="0"/>
     </w:p>
     <w:p/>
     <w:p/>
@@ -670,110 +727,6 @@
         <w:spacing w:after="0" w:line="240" w:lineRule="auto"/>
         <w:rPr>
           <w:rFonts w:eastAsia="Times New Roman" w:cstheme="minorHAnsi"/>
-          <w:b/>
-          <w:bCs/>
-          <w:color w:val="222222"/>
-          <w:lang w:eastAsia="en-AU"/>
-        </w:rPr>
-      </w:pPr>
-    </w:p>
-    <w:p>
-      <w:pPr>
-        <w:shd w:val="clear" w:color="auto" w:fill="FFFFFF"/>
-        <w:spacing w:after="0" w:line="240" w:lineRule="auto"/>
-        <w:rPr>
-          <w:rFonts w:eastAsia="Times New Roman" w:cstheme="minorHAnsi"/>
-          <w:color w:val="222222"/>
-          <w:lang w:eastAsia="en-AU"/>
-        </w:rPr>
-      </w:pPr>
-      <w:r>
-        <w:rPr>
-          <w:rFonts w:eastAsia="Times New Roman" w:cstheme="minorHAnsi"/>
-          <w:color w:val="222222"/>
-          <w:lang w:eastAsia="en-AU"/>
-        </w:rPr>
-        <w:t xml:space="preserve">Frecipie is looking for a passionate, highly skilled Software Engineer to join us in the creation of a life changing mobile platform! </w:t>
-      </w:r>
-    </w:p>
-    <w:p>
-      <w:pPr>
-        <w:shd w:val="clear" w:color="auto" w:fill="FFFFFF"/>
-        <w:spacing w:after="0" w:line="240" w:lineRule="auto"/>
-        <w:rPr>
-          <w:rFonts w:eastAsia="Times New Roman" w:cstheme="minorHAnsi"/>
-          <w:color w:val="222222"/>
-          <w:lang w:eastAsia="en-AU"/>
-        </w:rPr>
-      </w:pPr>
-    </w:p>
-    <w:p>
-      <w:pPr>
-        <w:shd w:val="clear" w:color="auto" w:fill="FFFFFF"/>
-        <w:spacing w:after="0" w:line="240" w:lineRule="auto"/>
-        <w:rPr>
-          <w:rFonts w:eastAsia="Times New Roman" w:cstheme="minorHAnsi"/>
-          <w:lang w:eastAsia="en-AU"/>
-        </w:rPr>
-      </w:pPr>
-      <w:r>
-        <w:rPr>
-          <w:rFonts w:eastAsia="Times New Roman" w:cstheme="minorHAnsi"/>
-          <w:color w:val="222222"/>
-          <w:lang w:eastAsia="en-AU"/>
-        </w:rPr>
-        <w:t xml:space="preserve">Building our software from the ground up, </w:t>
-      </w:r>
-      <w:r>
-        <w:rPr>
-          <w:rFonts w:eastAsia="Times New Roman" w:cstheme="minorHAnsi"/>
-          <w:color w:val="222222"/>
-          <w:lang w:eastAsia="en-AU"/>
-        </w:rPr>
-        <w:t>the role will see you</w:t>
-      </w:r>
-      <w:r>
-        <w:rPr>
-          <w:rFonts w:eastAsia="Times New Roman" w:cstheme="minorHAnsi"/>
-          <w:color w:val="222222"/>
-          <w:lang w:eastAsia="en-AU"/>
-        </w:rPr>
-        <w:t xml:space="preserve"> </w:t>
-      </w:r>
-      <w:r>
-        <w:rPr>
-          <w:rFonts w:eastAsia="Times New Roman" w:cstheme="minorHAnsi"/>
-          <w:color w:val="222222"/>
-          <w:lang w:eastAsia="en-AU"/>
-        </w:rPr>
-        <w:t xml:space="preserve">work within a highly collaborative environment with like-minded individuals. You will be in </w:t>
-      </w:r>
-      <w:r>
-        <w:rPr>
-          <w:rFonts w:eastAsia="Times New Roman" w:cstheme="minorHAnsi"/>
-          <w:color w:val="222222"/>
-          <w:lang w:eastAsia="en-AU"/>
-        </w:rPr>
-        <w:t xml:space="preserve">charge of the delivery and evolution of new and existing features, direct system testing and validation of procedures. </w:t>
-      </w:r>
-    </w:p>
-    <w:p>
-      <w:pPr>
-        <w:shd w:val="clear" w:color="auto" w:fill="FFFFFF"/>
-        <w:spacing w:after="0" w:line="240" w:lineRule="auto"/>
-        <w:rPr>
-          <w:rFonts w:eastAsia="Times New Roman" w:cstheme="minorHAnsi"/>
-          <w:color w:val="222222"/>
-          <w:lang w:eastAsia="en-AU"/>
-        </w:rPr>
-      </w:pPr>
-    </w:p>
-    <w:p>
-      <w:pPr>
-        <w:shd w:val="clear" w:color="auto" w:fill="FFFFFF"/>
-        <w:spacing w:after="0" w:line="240" w:lineRule="auto"/>
-        <w:rPr>
-          <w:rFonts w:eastAsia="Times New Roman" w:cstheme="minorHAnsi"/>
           <w:color w:val="222222"/>
           <w:lang w:eastAsia="en-AU"/>
         </w:rPr>
@@ -1039,6 +992,7 @@
           <w:lang w:eastAsia="en-AU"/>
         </w:rPr>
       </w:pPr>
+      <w:proofErr w:type="spellStart"/>
       <w:r>
         <w:rPr>
           <w:rFonts w:eastAsia="Times New Roman" w:cstheme="minorHAnsi"/>
@@ -1046,6 +1000,7 @@
         </w:rPr>
         <w:t>Xcode</w:t>
       </w:r>
+      <w:proofErr w:type="spellEnd"/>
     </w:p>
     <w:p>
       <w:pPr>
@@ -1060,6 +1015,7 @@
           <w:lang w:eastAsia="en-AU"/>
         </w:rPr>
       </w:pPr>
+      <w:proofErr w:type="spellStart"/>
       <w:r>
         <w:rPr>
           <w:rFonts w:eastAsia="Times New Roman" w:cstheme="minorHAnsi"/>
@@ -1067,6 +1023,7 @@
         </w:rPr>
         <w:t>CocoaPods</w:t>
       </w:r>
+      <w:proofErr w:type="spellEnd"/>
     </w:p>
     <w:p>
       <w:pPr>
@@ -1146,8 +1103,18 @@
           <w:color w:val="222222"/>
           <w:lang w:eastAsia="en-AU"/>
         </w:rPr>
-        <w:t>HTML, CSS &amp; Javascript</w:t>
-      </w:r>
+        <w:t xml:space="preserve">HTML, CSS &amp; </w:t>
+      </w:r>
+      <w:proofErr w:type="spellStart"/>
+      <w:r>
+        <w:rPr>
+          <w:rFonts w:eastAsia="Times New Roman" w:cstheme="minorHAnsi"/>
+          <w:color w:val="222222"/>
+          <w:lang w:eastAsia="en-AU"/>
+        </w:rPr>
+        <w:t>Javascript</w:t>
+      </w:r>
+      <w:proofErr w:type="spellEnd"/>
     </w:p>
     <w:p>
       <w:pPr>
@@ -1177,15 +1144,43 @@
           <w:color w:val="222222"/>
           <w:lang w:eastAsia="en-AU"/>
         </w:rPr>
-        <w:t xml:space="preserve">JS frameworks (e.g </w:t>
-      </w:r>
-      <w:r>
-        <w:rPr>
-          <w:rFonts w:eastAsia="Times New Roman" w:cstheme="minorHAnsi"/>
-          <w:color w:val="222222"/>
-          <w:lang w:eastAsia="en-AU"/>
-        </w:rPr>
-        <w:t xml:space="preserve">react.ks, </w:t>
+        <w:t>JS frameworks (</w:t>
+      </w:r>
+      <w:proofErr w:type="spellStart"/>
+      <w:r>
+        <w:rPr>
+          <w:rFonts w:eastAsia="Times New Roman" w:cstheme="minorHAnsi"/>
+          <w:color w:val="222222"/>
+          <w:lang w:eastAsia="en-AU"/>
+        </w:rPr>
+        <w:t>e.g</w:t>
+      </w:r>
+      <w:proofErr w:type="spellEnd"/>
+      <w:r>
+        <w:rPr>
+          <w:rFonts w:eastAsia="Times New Roman" w:cstheme="minorHAnsi"/>
+          <w:color w:val="222222"/>
+          <w:lang w:eastAsia="en-AU"/>
+        </w:rPr>
+        <w:t xml:space="preserve"> </w:t>
+      </w:r>
+      <w:proofErr w:type="spellStart"/>
+      <w:r>
+        <w:rPr>
+          <w:rFonts w:eastAsia="Times New Roman" w:cstheme="minorHAnsi"/>
+          <w:color w:val="222222"/>
+          <w:lang w:eastAsia="en-AU"/>
+        </w:rPr>
+        <w:t>react.ks</w:t>
+      </w:r>
+      <w:proofErr w:type="spellEnd"/>
+      <w:r>
+        <w:rPr>
+          <w:rFonts w:eastAsia="Times New Roman" w:cstheme="minorHAnsi"/>
+          <w:color w:val="222222"/>
+          <w:lang w:eastAsia="en-AU"/>
+        </w:rPr>
+        <w:t xml:space="preserve">, </w:t>
       </w:r>
       <w:r>
         <w:rPr>
@@ -1290,8 +1285,18 @@
           <w:color w:val="222222"/>
           <w:lang w:eastAsia="en-AU"/>
         </w:rPr>
-        <w:t>Cloud services (AWS/AzurE</w:t>
-      </w:r>
+        <w:t>Cloud services (AWS/</w:t>
+      </w:r>
+      <w:proofErr w:type="spellStart"/>
+      <w:r>
+        <w:rPr>
+          <w:rFonts w:eastAsia="Times New Roman" w:cstheme="minorHAnsi"/>
+          <w:color w:val="222222"/>
+          <w:lang w:eastAsia="en-AU"/>
+        </w:rPr>
+        <w:t>AzurE</w:t>
+      </w:r>
+      <w:proofErr w:type="spellEnd"/>
       <w:r>
         <w:rPr>
           <w:rFonts w:eastAsia="Times New Roman" w:cstheme="minorHAnsi"/>
@@ -1612,376 +1617,210 @@
           <w:color w:val="FF0000"/>
           <w:lang w:eastAsia="en-AU"/>
         </w:rPr>
+        <w:t> </w:t>
+      </w:r>
+      <w:r>
+        <w:rPr>
+          <w:rFonts w:eastAsia="Times New Roman" w:cstheme="minorHAnsi"/>
+          <w:b/>
+          <w:bCs/>
+          <w:color w:val="222222"/>
+          <w:lang w:eastAsia="en-AU"/>
+        </w:rPr>
+        <w:t>Senior UX Designer</w:t>
+      </w:r>
+    </w:p>
+    <w:p>
+      <w:pPr>
+        <w:shd w:val="clear" w:color="auto" w:fill="FFFFFF"/>
+        <w:spacing w:after="0" w:line="240" w:lineRule="auto"/>
+        <w:rPr>
+          <w:rFonts w:eastAsia="Times New Roman" w:cstheme="minorHAnsi"/>
+          <w:color w:val="222222"/>
+          <w:lang w:eastAsia="en-AU"/>
+        </w:rPr>
+      </w:pPr>
+    </w:p>
+    <w:p>
+      <w:pPr>
+        <w:shd w:val="clear" w:color="auto" w:fill="FFFFFF"/>
+        <w:spacing w:after="0" w:line="240" w:lineRule="auto"/>
+        <w:rPr>
+          <w:rFonts w:eastAsia="Times New Roman" w:cstheme="minorHAnsi"/>
+          <w:color w:val="222222"/>
+          <w:lang w:eastAsia="en-AU"/>
+        </w:rPr>
+      </w:pPr>
+      <w:r>
+        <w:rPr>
+          <w:rFonts w:eastAsia="Times New Roman" w:cstheme="minorHAnsi"/>
+          <w:color w:val="222222"/>
+          <w:lang w:eastAsia="en-AU"/>
+        </w:rPr>
+        <w:t>Responsibilities</w:t>
+      </w:r>
+      <w:r>
+        <w:rPr>
+          <w:rFonts w:eastAsia="Times New Roman" w:cstheme="minorHAnsi"/>
+          <w:color w:val="222222"/>
+          <w:lang w:eastAsia="en-AU"/>
+        </w:rPr>
+        <w:br/>
+      </w:r>
+    </w:p>
+    <w:p>
+      <w:pPr>
+        <w:numPr>
+          <w:ilvl w:val="0"/>
+          <w:numId w:val="5"/>
+        </w:numPr>
+        <w:shd w:val="clear" w:color="auto" w:fill="FFFFFF"/>
+        <w:spacing w:after="0" w:line="253" w:lineRule="atLeast"/>
+        <w:rPr>
+          <w:rFonts w:eastAsia="Times New Roman" w:cstheme="minorHAnsi"/>
+          <w:color w:val="222222"/>
+          <w:lang w:eastAsia="en-AU"/>
+        </w:rPr>
+      </w:pPr>
+      <w:r>
+        <w:rPr>
+          <w:rFonts w:eastAsia="Times New Roman" w:cstheme="minorHAnsi"/>
+          <w:color w:val="222222"/>
+          <w:lang w:eastAsia="en-AU"/>
+        </w:rPr>
+        <w:t>Develop</w:t>
+      </w:r>
+      <w:r>
+        <w:rPr>
+          <w:rFonts w:eastAsia="Times New Roman" w:cstheme="minorHAnsi"/>
+          <w:color w:val="222222"/>
+          <w:lang w:eastAsia="en-AU"/>
+        </w:rPr>
+        <w:t xml:space="preserve"> an</w:t>
+      </w:r>
+      <w:r>
+        <w:rPr>
+          <w:rFonts w:eastAsia="Times New Roman" w:cstheme="minorHAnsi"/>
+          <w:color w:val="222222"/>
+          <w:lang w:eastAsia="en-AU"/>
+        </w:rPr>
+        <w:t xml:space="preserve"> </w:t>
+      </w:r>
+      <w:r>
+        <w:rPr>
+          <w:rFonts w:eastAsia="Times New Roman" w:cstheme="minorHAnsi"/>
+          <w:color w:val="222222"/>
+          <w:lang w:eastAsia="en-AU"/>
+        </w:rPr>
+        <w:t xml:space="preserve">exceptional mobile platform </w:t>
+      </w:r>
+      <w:r>
+        <w:rPr>
+          <w:rFonts w:eastAsia="Times New Roman" w:cstheme="minorHAnsi"/>
+          <w:color w:val="222222"/>
+          <w:lang w:eastAsia="en-AU"/>
+        </w:rPr>
+        <w:t>experience</w:t>
+      </w:r>
+      <w:r>
+        <w:rPr>
+          <w:rFonts w:eastAsia="Times New Roman" w:cstheme="minorHAnsi"/>
+          <w:color w:val="222222"/>
+          <w:lang w:eastAsia="en-AU"/>
+        </w:rPr>
+        <w:t xml:space="preserve"> for users</w:t>
+      </w:r>
+    </w:p>
+    <w:p>
+      <w:pPr>
+        <w:numPr>
+          <w:ilvl w:val="0"/>
+          <w:numId w:val="5"/>
+        </w:numPr>
+        <w:shd w:val="clear" w:color="auto" w:fill="FFFFFF"/>
+        <w:spacing w:after="0" w:line="253" w:lineRule="atLeast"/>
+        <w:rPr>
+          <w:rFonts w:eastAsia="Times New Roman" w:cstheme="minorHAnsi"/>
+          <w:color w:val="222222"/>
+          <w:lang w:eastAsia="en-AU"/>
+        </w:rPr>
+      </w:pPr>
+      <w:r>
+        <w:rPr>
+          <w:rFonts w:eastAsia="Times New Roman" w:cstheme="minorHAnsi"/>
+          <w:color w:val="222222"/>
+          <w:lang w:eastAsia="en-AU"/>
+        </w:rPr>
+        <w:t>Sight and delivery of vision, product roadmap</w:t>
+      </w:r>
+    </w:p>
+    <w:p>
+      <w:pPr>
+        <w:numPr>
+          <w:ilvl w:val="0"/>
+          <w:numId w:val="5"/>
+        </w:numPr>
+        <w:shd w:val="clear" w:color="auto" w:fill="FFFFFF"/>
+        <w:spacing w:after="0" w:line="253" w:lineRule="atLeast"/>
+        <w:rPr>
+          <w:rFonts w:eastAsia="Times New Roman" w:cstheme="minorHAnsi"/>
+          <w:color w:val="222222"/>
+          <w:lang w:eastAsia="en-AU"/>
+        </w:rPr>
+      </w:pPr>
+      <w:r>
+        <w:rPr>
+          <w:rFonts w:eastAsia="Times New Roman" w:cstheme="minorHAnsi"/>
+          <w:color w:val="222222"/>
+          <w:lang w:eastAsia="en-AU"/>
+        </w:rPr>
+        <w:t xml:space="preserve">Create and flexibility and continuously evolving design artefact </w:t>
+      </w:r>
+    </w:p>
+    <w:p>
+      <w:pPr>
+        <w:numPr>
+          <w:ilvl w:val="0"/>
+          <w:numId w:val="5"/>
+        </w:numPr>
+        <w:shd w:val="clear" w:color="auto" w:fill="FFFFFF"/>
+        <w:spacing w:after="0" w:line="253" w:lineRule="atLeast"/>
+        <w:rPr>
+          <w:rFonts w:eastAsia="Times New Roman" w:cstheme="minorHAnsi"/>
+          <w:color w:val="222222"/>
+          <w:lang w:eastAsia="en-AU"/>
+        </w:rPr>
+      </w:pPr>
+      <w:r>
+        <w:rPr>
+          <w:rFonts w:eastAsia="Times New Roman" w:cstheme="minorHAnsi"/>
+          <w:color w:val="222222"/>
+          <w:lang w:eastAsia="en-AU"/>
+        </w:rPr>
+        <w:t>Document key processes for retainment of internal IP</w:t>
+      </w:r>
+    </w:p>
+    <w:p>
+      <w:pPr>
+        <w:numPr>
+          <w:ilvl w:val="0"/>
+          <w:numId w:val="5"/>
+        </w:numPr>
+        <w:shd w:val="clear" w:color="auto" w:fill="FFFFFF"/>
+        <w:spacing w:after="0" w:line="253" w:lineRule="atLeast"/>
+        <w:rPr>
+          <w:rFonts w:eastAsia="Times New Roman" w:cstheme="minorHAnsi"/>
+          <w:color w:val="222222"/>
+          <w:lang w:eastAsia="en-AU"/>
+        </w:rPr>
+      </w:pPr>
+      <w:r>
+        <w:rPr>
+          <w:rFonts w:eastAsia="Times New Roman" w:cstheme="minorHAnsi"/>
+          <w:color w:val="222222"/>
+          <w:lang w:eastAsia="en-AU"/>
+        </w:rPr>
         <w:lastRenderedPageBreak/>
-        <w:t> </w:t>
-      </w:r>
-      <w:r>
-        <w:rPr>
-          <w:rFonts w:eastAsia="Times New Roman" w:cstheme="minorHAnsi"/>
-          <w:b/>
-          <w:bCs/>
-          <w:color w:val="222222"/>
-          <w:lang w:eastAsia="en-AU"/>
-        </w:rPr>
-        <w:t>Senior UX Designer</w:t>
-      </w:r>
-    </w:p>
-    <w:p>
-      <w:pPr>
-        <w:shd w:val="clear" w:color="auto" w:fill="FFFFFF"/>
-        <w:spacing w:after="0" w:line="240" w:lineRule="auto"/>
-        <w:rPr>
-          <w:rFonts w:eastAsia="Times New Roman" w:cstheme="minorHAnsi"/>
-          <w:b/>
-          <w:bCs/>
-          <w:color w:val="222222"/>
-          <w:lang w:eastAsia="en-AU"/>
-        </w:rPr>
-      </w:pPr>
-    </w:p>
-    <w:p>
-      <w:pPr>
-        <w:shd w:val="clear" w:color="auto" w:fill="FFFFFF"/>
-        <w:spacing w:after="0" w:line="240" w:lineRule="auto"/>
-        <w:rPr>
-          <w:rFonts w:eastAsia="Times New Roman" w:cstheme="minorHAnsi"/>
-          <w:bCs/>
-          <w:color w:val="222222"/>
-          <w:lang w:eastAsia="en-AU"/>
-        </w:rPr>
-      </w:pPr>
-      <w:r>
-        <w:rPr>
-          <w:rFonts w:eastAsia="Times New Roman" w:cstheme="minorHAnsi"/>
-          <w:bCs/>
-          <w:color w:val="222222"/>
-          <w:lang w:eastAsia="en-AU"/>
-        </w:rPr>
-        <w:t xml:space="preserve">Frecipie </w:t>
-      </w:r>
-      <w:r>
-        <w:rPr>
-          <w:rFonts w:eastAsia="Times New Roman" w:cstheme="minorHAnsi"/>
-          <w:bCs/>
-          <w:color w:val="222222"/>
-          <w:lang w:eastAsia="en-AU"/>
-        </w:rPr>
-        <w:t>is seeking h</w:t>
-      </w:r>
-      <w:r>
-        <w:rPr>
-          <w:rFonts w:eastAsia="Times New Roman" w:cstheme="minorHAnsi"/>
-          <w:bCs/>
-          <w:color w:val="222222"/>
-          <w:lang w:eastAsia="en-AU"/>
-        </w:rPr>
-        <w:t>ighly talented UX Designer to join us in the creation of an innovative mobile app and accompanying web application!</w:t>
-      </w:r>
-    </w:p>
-    <w:p>
-      <w:pPr>
-        <w:shd w:val="clear" w:color="auto" w:fill="FFFFFF"/>
-        <w:spacing w:after="0" w:line="240" w:lineRule="auto"/>
-        <w:rPr>
-          <w:rFonts w:eastAsia="Times New Roman" w:cstheme="minorHAnsi"/>
-          <w:bCs/>
-          <w:color w:val="222222"/>
-          <w:lang w:eastAsia="en-AU"/>
-        </w:rPr>
-      </w:pPr>
-    </w:p>
-    <w:p>
-      <w:pPr>
-        <w:shd w:val="clear" w:color="auto" w:fill="FFFFFF"/>
-        <w:spacing w:after="0" w:line="240" w:lineRule="auto"/>
-        <w:rPr>
-          <w:rFonts w:eastAsia="Times New Roman" w:cstheme="minorHAnsi"/>
-          <w:bCs/>
-          <w:color w:val="222222"/>
-          <w:lang w:eastAsia="en-AU"/>
-        </w:rPr>
-      </w:pPr>
-      <w:r>
-        <w:rPr>
-          <w:rFonts w:eastAsia="Times New Roman" w:cstheme="minorHAnsi"/>
-          <w:bCs/>
-          <w:color w:val="222222"/>
-          <w:lang w:eastAsia="en-AU"/>
-        </w:rPr>
-        <w:t>You will work closely</w:t>
-      </w:r>
-      <w:r>
-        <w:rPr>
-          <w:rFonts w:eastAsia="Times New Roman" w:cstheme="minorHAnsi"/>
-          <w:bCs/>
-          <w:color w:val="222222"/>
-          <w:lang w:eastAsia="en-AU"/>
-        </w:rPr>
-        <w:t xml:space="preserve"> with our</w:t>
-      </w:r>
-      <w:r>
-        <w:rPr>
-          <w:rFonts w:eastAsia="Times New Roman" w:cstheme="minorHAnsi"/>
-          <w:bCs/>
-          <w:color w:val="222222"/>
-          <w:lang w:eastAsia="en-AU"/>
-        </w:rPr>
-        <w:t xml:space="preserve"> team, customers</w:t>
-      </w:r>
-      <w:r>
-        <w:rPr>
-          <w:rFonts w:eastAsia="Times New Roman" w:cstheme="minorHAnsi"/>
-          <w:bCs/>
-          <w:color w:val="222222"/>
-          <w:lang w:eastAsia="en-AU"/>
-        </w:rPr>
-        <w:t xml:space="preserve"> and stakeholders to desi</w:t>
-      </w:r>
-      <w:r>
-        <w:rPr>
-          <w:rFonts w:eastAsia="Times New Roman" w:cstheme="minorHAnsi"/>
-          <w:bCs/>
-          <w:color w:val="222222"/>
-          <w:lang w:eastAsia="en-AU"/>
-        </w:rPr>
-        <w:t>gn compelling customer journeys and mobile platform features. You will architect the design process from the early stages right until the final product,</w:t>
-      </w:r>
-      <w:r>
-        <w:rPr>
-          <w:rFonts w:eastAsia="Times New Roman" w:cstheme="minorHAnsi"/>
-          <w:bCs/>
-          <w:color w:val="222222"/>
-          <w:lang w:eastAsia="en-AU"/>
-        </w:rPr>
-        <w:t xml:space="preserve"> </w:t>
-      </w:r>
-      <w:r>
-        <w:rPr>
-          <w:rFonts w:eastAsia="Times New Roman" w:cstheme="minorHAnsi"/>
-          <w:bCs/>
-          <w:color w:val="222222"/>
-          <w:lang w:eastAsia="en-AU"/>
-        </w:rPr>
-        <w:t xml:space="preserve">ultimately enabling </w:t>
-      </w:r>
-      <w:r>
-        <w:rPr>
-          <w:rFonts w:eastAsia="Times New Roman" w:cstheme="minorHAnsi"/>
-          <w:bCs/>
-          <w:color w:val="222222"/>
-          <w:lang w:eastAsia="en-AU"/>
-        </w:rPr>
-        <w:t>deliver</w:t>
-      </w:r>
-      <w:r>
-        <w:rPr>
-          <w:rFonts w:eastAsia="Times New Roman" w:cstheme="minorHAnsi"/>
-          <w:bCs/>
-          <w:color w:val="222222"/>
-          <w:lang w:eastAsia="en-AU"/>
-        </w:rPr>
-        <w:t>y of</w:t>
-      </w:r>
-      <w:r>
-        <w:rPr>
-          <w:rFonts w:eastAsia="Times New Roman" w:cstheme="minorHAnsi"/>
-          <w:bCs/>
-          <w:color w:val="222222"/>
-          <w:lang w:eastAsia="en-AU"/>
-        </w:rPr>
-        <w:t xml:space="preserve"> a fantastic digital experience.</w:t>
-      </w:r>
-    </w:p>
-    <w:p>
-      <w:pPr>
-        <w:shd w:val="clear" w:color="auto" w:fill="FFFFFF"/>
-        <w:spacing w:after="0" w:line="240" w:lineRule="auto"/>
-        <w:rPr>
-          <w:rFonts w:eastAsia="Times New Roman" w:cstheme="minorHAnsi"/>
-          <w:color w:val="222222"/>
-          <w:lang w:eastAsia="en-AU"/>
-        </w:rPr>
-      </w:pPr>
-    </w:p>
-    <w:p>
-      <w:pPr>
-        <w:shd w:val="clear" w:color="auto" w:fill="FFFFFF"/>
-        <w:spacing w:after="0" w:line="240" w:lineRule="auto"/>
-        <w:rPr>
-          <w:rFonts w:eastAsia="Times New Roman" w:cstheme="minorHAnsi"/>
-          <w:color w:val="222222"/>
-          <w:lang w:eastAsia="en-AU"/>
-        </w:rPr>
-      </w:pPr>
-      <w:r>
-        <w:rPr>
-          <w:rFonts w:eastAsia="Times New Roman" w:cstheme="minorHAnsi"/>
-          <w:color w:val="222222"/>
-          <w:lang w:eastAsia="en-AU"/>
-        </w:rPr>
-        <w:t>Responsibilities</w:t>
-      </w:r>
-      <w:r>
-        <w:rPr>
-          <w:rFonts w:eastAsia="Times New Roman" w:cstheme="minorHAnsi"/>
-          <w:color w:val="222222"/>
-          <w:lang w:eastAsia="en-AU"/>
-        </w:rPr>
-        <w:br/>
-      </w:r>
-    </w:p>
-    <w:p>
-      <w:pPr>
-        <w:numPr>
-          <w:ilvl w:val="0"/>
-          <w:numId w:val="5"/>
-        </w:numPr>
-        <w:shd w:val="clear" w:color="auto" w:fill="FFFFFF"/>
-        <w:spacing w:after="0" w:line="253" w:lineRule="atLeast"/>
-        <w:rPr>
-          <w:rFonts w:eastAsia="Times New Roman" w:cstheme="minorHAnsi"/>
-          <w:color w:val="222222"/>
-          <w:lang w:eastAsia="en-AU"/>
-        </w:rPr>
-      </w:pPr>
-      <w:r>
-        <w:rPr>
-          <w:rFonts w:eastAsia="Times New Roman" w:cstheme="minorHAnsi"/>
-          <w:color w:val="222222"/>
-          <w:lang w:eastAsia="en-AU"/>
-        </w:rPr>
-        <w:t>Develop</w:t>
-      </w:r>
-      <w:r>
-        <w:rPr>
-          <w:rFonts w:eastAsia="Times New Roman" w:cstheme="minorHAnsi"/>
-          <w:color w:val="222222"/>
-          <w:lang w:eastAsia="en-AU"/>
-        </w:rPr>
-        <w:t xml:space="preserve"> an</w:t>
-      </w:r>
-      <w:r>
-        <w:rPr>
-          <w:rFonts w:eastAsia="Times New Roman" w:cstheme="minorHAnsi"/>
-          <w:color w:val="222222"/>
-          <w:lang w:eastAsia="en-AU"/>
-        </w:rPr>
-        <w:t xml:space="preserve"> </w:t>
-      </w:r>
-      <w:r>
-        <w:rPr>
-          <w:rFonts w:eastAsia="Times New Roman" w:cstheme="minorHAnsi"/>
-          <w:color w:val="222222"/>
-          <w:lang w:eastAsia="en-AU"/>
-        </w:rPr>
-        <w:t xml:space="preserve">exceptional mobile platform </w:t>
-      </w:r>
-      <w:r>
-        <w:rPr>
-          <w:rFonts w:eastAsia="Times New Roman" w:cstheme="minorHAnsi"/>
-          <w:color w:val="222222"/>
-          <w:lang w:eastAsia="en-AU"/>
-        </w:rPr>
-        <w:t>experience</w:t>
-      </w:r>
-      <w:r>
-        <w:rPr>
-          <w:rFonts w:eastAsia="Times New Roman" w:cstheme="minorHAnsi"/>
-          <w:color w:val="222222"/>
-          <w:lang w:eastAsia="en-AU"/>
-        </w:rPr>
-        <w:t xml:space="preserve"> for users</w:t>
-      </w:r>
-    </w:p>
-    <w:p>
-      <w:pPr>
-        <w:numPr>
-          <w:ilvl w:val="0"/>
-          <w:numId w:val="5"/>
-        </w:numPr>
-        <w:shd w:val="clear" w:color="auto" w:fill="FFFFFF"/>
-        <w:spacing w:after="0" w:line="253" w:lineRule="atLeast"/>
-        <w:rPr>
-          <w:rFonts w:eastAsia="Times New Roman" w:cstheme="minorHAnsi"/>
-          <w:color w:val="222222"/>
-          <w:lang w:eastAsia="en-AU"/>
-        </w:rPr>
-      </w:pPr>
-      <w:r>
-        <w:rPr>
-          <w:rFonts w:eastAsia="Times New Roman" w:cstheme="minorHAnsi"/>
-          <w:color w:val="222222"/>
-          <w:lang w:eastAsia="en-AU"/>
-        </w:rPr>
-        <w:t>Sight and delivery of vision, product roadmap</w:t>
-      </w:r>
-    </w:p>
-    <w:p>
-      <w:pPr>
-        <w:numPr>
-          <w:ilvl w:val="0"/>
-          <w:numId w:val="5"/>
-        </w:numPr>
-        <w:shd w:val="clear" w:color="auto" w:fill="FFFFFF"/>
-        <w:spacing w:after="0" w:line="253" w:lineRule="atLeast"/>
-        <w:rPr>
-          <w:rFonts w:eastAsia="Times New Roman" w:cstheme="minorHAnsi"/>
-          <w:color w:val="222222"/>
-          <w:lang w:eastAsia="en-AU"/>
-        </w:rPr>
-      </w:pPr>
-      <w:r>
-        <w:rPr>
-          <w:rFonts w:eastAsia="Times New Roman" w:cstheme="minorHAnsi"/>
-          <w:color w:val="222222"/>
-          <w:lang w:eastAsia="en-AU"/>
-        </w:rPr>
-        <w:t xml:space="preserve">Create and flexibility and continuously evolving design artefact </w:t>
-      </w:r>
-    </w:p>
-    <w:p>
-      <w:pPr>
-        <w:numPr>
-          <w:ilvl w:val="0"/>
-          <w:numId w:val="5"/>
-        </w:numPr>
-        <w:shd w:val="clear" w:color="auto" w:fill="FFFFFF"/>
-        <w:spacing w:after="0" w:line="253" w:lineRule="atLeast"/>
-        <w:rPr>
-          <w:rFonts w:eastAsia="Times New Roman" w:cstheme="minorHAnsi"/>
-          <w:color w:val="222222"/>
-          <w:lang w:eastAsia="en-AU"/>
-        </w:rPr>
-      </w:pPr>
-      <w:r>
-        <w:rPr>
-          <w:rFonts w:eastAsia="Times New Roman" w:cstheme="minorHAnsi"/>
-          <w:color w:val="222222"/>
-          <w:lang w:eastAsia="en-AU"/>
-        </w:rPr>
-        <w:t>Document key processes for retainment of internal IP</w:t>
-      </w:r>
-    </w:p>
-    <w:p>
-      <w:pPr>
-        <w:numPr>
-          <w:ilvl w:val="0"/>
-          <w:numId w:val="5"/>
-        </w:numPr>
-        <w:shd w:val="clear" w:color="auto" w:fill="FFFFFF"/>
-        <w:spacing w:after="0" w:line="253" w:lineRule="atLeast"/>
-        <w:rPr>
-          <w:rFonts w:eastAsia="Times New Roman" w:cstheme="minorHAnsi"/>
-          <w:color w:val="222222"/>
-          <w:lang w:eastAsia="en-AU"/>
-        </w:rPr>
-      </w:pPr>
-      <w:r>
-        <w:rPr>
-          <w:rFonts w:eastAsia="Times New Roman" w:cstheme="minorHAnsi"/>
-          <w:color w:val="222222"/>
-          <w:lang w:eastAsia="en-AU"/>
-        </w:rPr>
         <w:t>Facilitate design and user experience workshops/sessions to collaborate with senior developers, business analysts, etc.</w:t>
       </w:r>
     </w:p>
@@ -2294,8 +2133,18 @@
           <w:color w:val="222222"/>
           <w:lang w:eastAsia="en-AU"/>
         </w:rPr>
-        <w:t>Working with Sketch and Figma</w:t>
-      </w:r>
+        <w:t xml:space="preserve">Working with Sketch and </w:t>
+      </w:r>
+      <w:proofErr w:type="spellStart"/>
+      <w:r>
+        <w:rPr>
+          <w:rFonts w:eastAsia="Times New Roman" w:cstheme="minorHAnsi"/>
+          <w:color w:val="222222"/>
+          <w:lang w:eastAsia="en-AU"/>
+        </w:rPr>
+        <w:t>Figma</w:t>
+      </w:r>
+      <w:proofErr w:type="spellEnd"/>
     </w:p>
     <w:p>
       <w:pPr>
@@ -2524,8 +2373,6 @@
           <w:lang w:eastAsia="en-AU"/>
         </w:rPr>
       </w:pPr>
-      <w:bookmarkStart w:id="0" w:name="_GoBack"/>
-      <w:bookmarkEnd w:id="0"/>
     </w:p>
     <w:p>
       <w:pPr>
@@ -2546,7 +2393,6 @@
           <w:color w:val="222222"/>
           <w:lang w:eastAsia="en-AU"/>
         </w:rPr>
-        <w:lastRenderedPageBreak/>
         <w:t xml:space="preserve">Senior </w:t>
       </w:r>
       <w:r>
@@ -2559,164 +2405,6 @@
         </w:rPr>
         <w:t>Business &amp; Product Manager</w:t>
       </w:r>
-    </w:p>
-    <w:p>
-      <w:pPr>
-        <w:shd w:val="clear" w:color="auto" w:fill="FFFFFF"/>
-        <w:spacing w:after="0" w:line="240" w:lineRule="auto"/>
-        <w:rPr>
-          <w:rFonts w:eastAsia="Times New Roman" w:cstheme="minorHAnsi"/>
-          <w:b/>
-          <w:bCs/>
-          <w:color w:val="222222"/>
-          <w:lang w:eastAsia="en-AU"/>
-        </w:rPr>
-      </w:pPr>
-    </w:p>
-    <w:p>
-      <w:pPr>
-        <w:shd w:val="clear" w:color="auto" w:fill="FFFFFF"/>
-        <w:spacing w:after="0" w:line="240" w:lineRule="auto"/>
-        <w:rPr>
-          <w:rFonts w:eastAsia="Times New Roman" w:cstheme="minorHAnsi"/>
-          <w:bCs/>
-          <w:color w:val="222222"/>
-          <w:lang w:eastAsia="en-AU"/>
-        </w:rPr>
-      </w:pPr>
-      <w:r>
-        <w:rPr>
-          <w:rFonts w:eastAsia="Times New Roman" w:cstheme="minorHAnsi"/>
-          <w:bCs/>
-          <w:color w:val="222222"/>
-          <w:lang w:eastAsia="en-AU"/>
-        </w:rPr>
-        <w:t>Frecipie is searching for a highly motivated Business &amp; Product manager</w:t>
-      </w:r>
-      <w:r>
-        <w:rPr>
-          <w:rFonts w:eastAsia="Times New Roman" w:cstheme="minorHAnsi"/>
-          <w:bCs/>
-          <w:color w:val="222222"/>
-          <w:lang w:eastAsia="en-AU"/>
-        </w:rPr>
-        <w:t xml:space="preserve"> who wishes to play a critical role in the </w:t>
-      </w:r>
-      <w:r>
-        <w:rPr>
-          <w:rFonts w:eastAsia="Times New Roman" w:cstheme="minorHAnsi"/>
-          <w:bCs/>
-          <w:color w:val="222222"/>
-          <w:lang w:eastAsia="en-AU"/>
-        </w:rPr>
-        <w:t xml:space="preserve">creation of a new mobile platform! </w:t>
-      </w:r>
-    </w:p>
-    <w:p>
-      <w:pPr>
-        <w:shd w:val="clear" w:color="auto" w:fill="FFFFFF"/>
-        <w:spacing w:after="0" w:line="240" w:lineRule="auto"/>
-        <w:rPr>
-          <w:rFonts w:eastAsia="Times New Roman" w:cstheme="minorHAnsi"/>
-          <w:bCs/>
-          <w:color w:val="222222"/>
-          <w:lang w:eastAsia="en-AU"/>
-        </w:rPr>
-      </w:pPr>
-      <w:r>
-        <w:rPr>
-          <w:rFonts w:eastAsia="Times New Roman" w:cstheme="minorHAnsi"/>
-          <w:bCs/>
-          <w:color w:val="222222"/>
-          <w:lang w:eastAsia="en-AU"/>
-        </w:rPr>
-        <w:br/>
-      </w:r>
-      <w:r>
-        <w:rPr>
-          <w:rFonts w:eastAsia="Times New Roman" w:cstheme="minorHAnsi"/>
-          <w:bCs/>
-          <w:color w:val="222222"/>
-          <w:lang w:eastAsia="en-AU"/>
-        </w:rPr>
-        <w:t>Working alongside our</w:t>
-      </w:r>
-      <w:r>
-        <w:rPr>
-          <w:rFonts w:eastAsia="Times New Roman" w:cstheme="minorHAnsi"/>
-          <w:bCs/>
-          <w:color w:val="222222"/>
-          <w:lang w:eastAsia="en-AU"/>
-        </w:rPr>
-        <w:t xml:space="preserve"> Technical team, your business acumen is absolutely imperative for our success. You </w:t>
-      </w:r>
-      <w:r>
-        <w:rPr>
-          <w:rFonts w:eastAsia="Times New Roman" w:cstheme="minorHAnsi"/>
-          <w:bCs/>
-          <w:color w:val="222222"/>
-          <w:lang w:eastAsia="en-AU"/>
-        </w:rPr>
-        <w:t xml:space="preserve">will identify </w:t>
-      </w:r>
-      <w:r>
-        <w:rPr>
-          <w:rFonts w:eastAsia="Times New Roman" w:cstheme="minorHAnsi"/>
-          <w:bCs/>
-          <w:color w:val="222222"/>
-          <w:lang w:eastAsia="en-AU"/>
-        </w:rPr>
-        <w:t xml:space="preserve">key </w:t>
-      </w:r>
-      <w:r>
-        <w:rPr>
-          <w:rFonts w:eastAsia="Times New Roman" w:cstheme="minorHAnsi"/>
-          <w:bCs/>
-          <w:color w:val="222222"/>
-          <w:lang w:eastAsia="en-AU"/>
-        </w:rPr>
-        <w:t xml:space="preserve">business opportunities, </w:t>
-      </w:r>
-      <w:r>
-        <w:rPr>
-          <w:rFonts w:eastAsia="Times New Roman" w:cstheme="minorHAnsi"/>
-          <w:bCs/>
-          <w:color w:val="222222"/>
-          <w:lang w:eastAsia="en-AU"/>
-        </w:rPr>
-        <w:t xml:space="preserve">construct our </w:t>
-      </w:r>
-      <w:r>
-        <w:rPr>
-          <w:rFonts w:eastAsia="Times New Roman" w:cstheme="minorHAnsi"/>
-          <w:bCs/>
-          <w:color w:val="222222"/>
-          <w:lang w:eastAsia="en-AU"/>
-        </w:rPr>
-        <w:t>development plan and</w:t>
-      </w:r>
-      <w:r>
-        <w:rPr>
-          <w:rFonts w:eastAsia="Times New Roman" w:cstheme="minorHAnsi"/>
-          <w:bCs/>
-          <w:color w:val="222222"/>
-          <w:lang w:eastAsia="en-AU"/>
-        </w:rPr>
-        <w:t xml:space="preserve"> expertly manage our key stakeholder relationships, as we move to launch our product and shake up the mobile food app industry!</w:t>
-      </w:r>
-    </w:p>
-    <w:p>
-      <w:pPr>
-        <w:shd w:val="clear" w:color="auto" w:fill="FFFFFF"/>
-        <w:spacing w:after="0" w:line="240" w:lineRule="auto"/>
-        <w:rPr>
-          <w:rFonts w:eastAsia="Times New Roman" w:cstheme="minorHAnsi"/>
-          <w:b/>
-          <w:bCs/>
-          <w:color w:val="222222"/>
-          <w:lang w:eastAsia="en-AU"/>
-        </w:rPr>
-      </w:pPr>
     </w:p>
     <w:p>
       <w:pPr>
@@ -2963,6 +2651,7 @@
           <w:color w:val="222222"/>
           <w:lang w:eastAsia="en-AU"/>
         </w:rPr>
+        <w:lastRenderedPageBreak/>
         <w:t xml:space="preserve">Coordinate with Cyber Security manager to ensure correct data governance parameters are established </w:t>
       </w:r>
     </w:p>
@@ -3464,27 +3153,6 @@
           <w:lang w:eastAsia="en-AU"/>
         </w:rPr>
         <w:t xml:space="preserve">Cyber Security Architect </w:t>
-      </w:r>
-    </w:p>
-    <w:p>
-      <w:pPr>
-        <w:shd w:val="clear" w:color="auto" w:fill="FFFFFF"/>
-        <w:spacing w:after="0" w:line="240" w:lineRule="auto"/>
-        <w:rPr>
-          <w:rFonts w:eastAsia="Times New Roman" w:cstheme="minorHAnsi"/>
-          <w:bCs/>
-          <w:color w:val="222222"/>
-          <w:lang w:eastAsia="en-AU"/>
-        </w:rPr>
-      </w:pPr>
-      <w:r>
-        <w:rPr>
-          <w:rFonts w:eastAsia="Times New Roman" w:cstheme="minorHAnsi"/>
-          <w:bCs/>
-          <w:color w:val="222222"/>
-          <w:lang w:eastAsia="en-AU"/>
-        </w:rPr>
-        <w:t>Frecipie is searching for a Cyber Security Architect who wishes to be</w:t>
       </w:r>
     </w:p>
     <w:p>
@@ -3652,14 +3320,25 @@
           <w:lang w:eastAsia="en-AU"/>
         </w:rPr>
       </w:pPr>
-      <w:r>
-        <w:rPr>
-          <w:rFonts w:eastAsia="Times New Roman" w:cstheme="minorHAnsi"/>
-          <w:bCs/>
-          <w:color w:val="222222"/>
-          <w:lang w:eastAsia="en-AU"/>
-        </w:rPr>
-        <w:t>Bruteforce?</w:t>
+      <w:proofErr w:type="spellStart"/>
+      <w:r>
+        <w:rPr>
+          <w:rFonts w:eastAsia="Times New Roman" w:cstheme="minorHAnsi"/>
+          <w:bCs/>
+          <w:color w:val="222222"/>
+          <w:lang w:eastAsia="en-AU"/>
+        </w:rPr>
+        <w:t>Bruteforce</w:t>
+      </w:r>
+      <w:proofErr w:type="spellEnd"/>
+      <w:r>
+        <w:rPr>
+          <w:rFonts w:eastAsia="Times New Roman" w:cstheme="minorHAnsi"/>
+          <w:bCs/>
+          <w:color w:val="222222"/>
+          <w:lang w:eastAsia="en-AU"/>
+        </w:rPr>
+        <w:t>?</w:t>
       </w:r>
     </w:p>
     <w:p>
@@ -3886,6 +3565,7 @@
           <w:color w:val="222222"/>
           <w:lang w:eastAsia="en-AU"/>
         </w:rPr>
+        <w:lastRenderedPageBreak/>
         <w:t>AWS/And or Azure</w:t>
       </w:r>
     </w:p>
@@ -3957,14 +3637,25 @@
           <w:lang w:eastAsia="en-AU"/>
         </w:rPr>
       </w:pPr>
-      <w:r>
-        <w:rPr>
-          <w:rFonts w:eastAsia="Times New Roman" w:cstheme="minorHAnsi"/>
-          <w:bCs/>
-          <w:color w:val="222222"/>
-          <w:lang w:eastAsia="en-AU"/>
-        </w:rPr>
-        <w:t>Oustanding communications skills</w:t>
+      <w:proofErr w:type="spellStart"/>
+      <w:r>
+        <w:rPr>
+          <w:rFonts w:eastAsia="Times New Roman" w:cstheme="minorHAnsi"/>
+          <w:bCs/>
+          <w:color w:val="222222"/>
+          <w:lang w:eastAsia="en-AU"/>
+        </w:rPr>
+        <w:t>Oustanding</w:t>
+      </w:r>
+      <w:proofErr w:type="spellEnd"/>
+      <w:r>
+        <w:rPr>
+          <w:rFonts w:eastAsia="Times New Roman" w:cstheme="minorHAnsi"/>
+          <w:bCs/>
+          <w:color w:val="222222"/>
+          <w:lang w:eastAsia="en-AU"/>
+        </w:rPr>
+        <w:t xml:space="preserve"> communications skills</w:t>
       </w:r>
     </w:p>
     <w:p>
@@ -4122,7 +3813,7 @@
 </file>
 
 <file path=word/endnotes.xml><?xml version="1.0" encoding="utf-8"?>
-<w:endnotes xmlns:wpc="http://schemas.microsoft.com/office/word/2010/wordprocessingCanvas" xmlns:mc="http://schemas.openxmlformats.org/markup-compatibility/2006" xmlns:o="urn:schemas-microsoft-com:office:office" xmlns:r="http://schemas.openxmlformats.org/officeDocument/2006/relationships" xmlns:m="http://schemas.openxmlformats.org/officeDocument/2006/math" xmlns:v="urn:schemas-microsoft-com:vml" xmlns:wp14="http://schemas.microsoft.com/office/word/2010/wordprocessingDrawing" xmlns:wp="http://schemas.openxmlformats.org/drawingml/2006/wordprocessingDrawing" xmlns:w10="urn:schemas-microsoft-com:office:word" xmlns:w="http://schemas.openxmlformats.org/wordprocessingml/2006/main" xmlns:w14="http://schemas.microsoft.com/office/word/2010/wordml" xmlns:w15="http://schemas.microsoft.com/office/word/2012/wordml" xmlns:wpg="http://schemas.microsoft.com/office/word/2010/wordprocessingGroup" xmlns:wpi="http://schemas.microsoft.com/office/word/2010/wordprocessingInk" xmlns:wne="http://schemas.microsoft.com/office/word/2006/wordml" xmlns:wps="http://schemas.microsoft.com/office/word/2010/wordprocessingShape" mc:Ignorable="w14 w15 wp14">
+<w:endnotes xmlns:wpc="http://schemas.microsoft.com/office/word/2010/wordprocessingCanvas" xmlns:cx="http://schemas.microsoft.com/office/drawing/2014/chartex" xmlns:cx1="http://schemas.microsoft.com/office/drawing/2015/9/8/chartex" xmlns:cx2="http://schemas.microsoft.com/office/drawing/2015/10/21/chartex" xmlns:cx3="http://schemas.microsoft.com/office/drawing/2016/5/9/chartex" xmlns:cx4="http://schemas.microsoft.com/office/drawing/2016/5/10/chartex" xmlns:cx5="http://schemas.microsoft.com/office/drawing/2016/5/11/chartex" xmlns:cx6="http://schemas.microsoft.com/office/drawing/2016/5/12/chartex" xmlns:cx7="http://schemas.microsoft.com/office/drawing/2016/5/13/chartex" xmlns:cx8="http://schemas.microsoft.com/office/drawing/2016/5/14/chartex" xmlns:mc="http://schemas.openxmlformats.org/markup-compatibility/2006" xmlns:aink="http://schemas.microsoft.com/office/drawing/2016/ink" xmlns:am3d="http://schemas.microsoft.com/office/drawing/2017/model3d" xmlns:o="urn:schemas-microsoft-com:office:office" xmlns:r="http://schemas.openxmlformats.org/officeDocument/2006/relationships" xmlns:m="http://schemas.openxmlformats.org/officeDocument/2006/math" xmlns:v="urn:schemas-microsoft-com:vml" xmlns:wp14="http://schemas.microsoft.com/office/word/2010/wordprocessingDrawing" xmlns:wp="http://schemas.openxmlformats.org/drawingml/2006/wordprocessingDrawing" xmlns:w10="urn:schemas-microsoft-com:office:word" xmlns:w="http://schemas.openxmlformats.org/wordprocessingml/2006/main" xmlns:w14="http://schemas.microsoft.com/office/word/2010/wordml" xmlns:w15="http://schemas.microsoft.com/office/word/2012/wordml" xmlns:w16cid="http://schemas.microsoft.com/office/word/2016/wordml/cid" xmlns:w16se="http://schemas.microsoft.com/office/word/2015/wordml/symex" xmlns:wpg="http://schemas.microsoft.com/office/word/2010/wordprocessingGroup" xmlns:wpi="http://schemas.microsoft.com/office/word/2010/wordprocessingInk" xmlns:wne="http://schemas.microsoft.com/office/word/2006/wordml" xmlns:wps="http://schemas.microsoft.com/office/word/2010/wordprocessingShape" mc:Ignorable="w14 w15 w16se w16cid wp14">
   <w:endnote w:type="separator" w:id="-1">
     <w:p>
       <w:pPr>
@@ -4147,7 +3838,7 @@
 </file>
 
 <file path=word/footnotes.xml><?xml version="1.0" encoding="utf-8"?>
-<w:footnotes xmlns:wpc="http://schemas.microsoft.com/office/word/2010/wordprocessingCanvas" xmlns:mc="http://schemas.openxmlformats.org/markup-compatibility/2006" xmlns:o="urn:schemas-microsoft-com:office:office" xmlns:r="http://schemas.openxmlformats.org/officeDocument/2006/relationships" xmlns:m="http://schemas.openxmlformats.org/officeDocument/2006/math" xmlns:v="urn:schemas-microsoft-com:vml" xmlns:wp14="http://schemas.microsoft.com/office/word/2010/wordprocessingDrawing" xmlns:wp="http://schemas.openxmlformats.org/drawingml/2006/wordprocessingDrawing" xmlns:w10="urn:schemas-microsoft-com:office:word" xmlns:w="http://schemas.openxmlformats.org/wordprocessingml/2006/main" xmlns:w14="http://schemas.microsoft.com/office/word/2010/wordml" xmlns:w15="http://schemas.microsoft.com/office/word/2012/wordml" xmlns:wpg="http://schemas.microsoft.com/office/word/2010/wordprocessingGroup" xmlns:wpi="http://schemas.microsoft.com/office/word/2010/wordprocessingInk" xmlns:wne="http://schemas.microsoft.com/office/word/2006/wordml" xmlns:wps="http://schemas.microsoft.com/office/word/2010/wordprocessingShape" mc:Ignorable="w14 w15 wp14">
+<w:footnotes xmlns:wpc="http://schemas.microsoft.com/office/word/2010/wordprocessingCanvas" xmlns:cx="http://schemas.microsoft.com/office/drawing/2014/chartex" xmlns:cx1="http://schemas.microsoft.com/office/drawing/2015/9/8/chartex" xmlns:cx2="http://schemas.microsoft.com/office/drawing/2015/10/21/chartex" xmlns:cx3="http://schemas.microsoft.com/office/drawing/2016/5/9/chartex" xmlns:cx4="http://schemas.microsoft.com/office/drawing/2016/5/10/chartex" xmlns:cx5="http://schemas.microsoft.com/office/drawing/2016/5/11/chartex" xmlns:cx6="http://schemas.microsoft.com/office/drawing/2016/5/12/chartex" xmlns:cx7="http://schemas.microsoft.com/office/drawing/2016/5/13/chartex" xmlns:cx8="http://schemas.microsoft.com/office/drawing/2016/5/14/chartex" xmlns:mc="http://schemas.openxmlformats.org/markup-compatibility/2006" xmlns:aink="http://schemas.microsoft.com/office/drawing/2016/ink" xmlns:am3d="http://schemas.microsoft.com/office/drawing/2017/model3d" xmlns:o="urn:schemas-microsoft-com:office:office" xmlns:r="http://schemas.openxmlformats.org/officeDocument/2006/relationships" xmlns:m="http://schemas.openxmlformats.org/officeDocument/2006/math" xmlns:v="urn:schemas-microsoft-com:vml" xmlns:wp14="http://schemas.microsoft.com/office/word/2010/wordprocessingDrawing" xmlns:wp="http://schemas.openxmlformats.org/drawingml/2006/wordprocessingDrawing" xmlns:w10="urn:schemas-microsoft-com:office:word" xmlns:w="http://schemas.openxmlformats.org/wordprocessingml/2006/main" xmlns:w14="http://schemas.microsoft.com/office/word/2010/wordml" xmlns:w15="http://schemas.microsoft.com/office/word/2012/wordml" xmlns:w16cid="http://schemas.microsoft.com/office/word/2016/wordml/cid" xmlns:w16se="http://schemas.microsoft.com/office/word/2015/wordml/symex" xmlns:wpg="http://schemas.microsoft.com/office/word/2010/wordprocessingGroup" xmlns:wpi="http://schemas.microsoft.com/office/word/2010/wordprocessingInk" xmlns:wne="http://schemas.microsoft.com/office/word/2006/wordml" xmlns:wps="http://schemas.microsoft.com/office/word/2010/wordprocessingShape" mc:Ignorable="w14 w15 w16se w16cid wp14">
   <w:footnote w:type="separator" w:id="-1">
     <w:p>
       <w:pPr>
@@ -4172,7 +3863,7 @@
 </file>
 
 <file path=word/numbering.xml><?xml version="1.0" encoding="utf-8"?>
-<w:numbering xmlns:wpc="http://schemas.microsoft.com/office/word/2010/wordprocessingCanvas" xmlns:mc="http://schemas.openxmlformats.org/markup-compatibility/2006" xmlns:o="urn:schemas-microsoft-com:office:office" xmlns:r="http://schemas.openxmlformats.org/officeDocument/2006/relationships" xmlns:m="http://schemas.openxmlformats.org/officeDocument/2006/math" xmlns:v="urn:schemas-microsoft-com:vml" xmlns:wp14="http://schemas.microsoft.com/office/word/2010/wordprocessingDrawing" xmlns:wp="http://schemas.openxmlformats.org/drawingml/2006/wordprocessingDrawing" xmlns:w10="urn:schemas-microsoft-com:office:word" xmlns:w="http://schemas.openxmlformats.org/wordprocessingml/2006/main" xmlns:w14="http://schemas.microsoft.com/office/word/2010/wordml" xmlns:w15="http://schemas.microsoft.com/office/word/2012/wordml" xmlns:wpg="http://schemas.microsoft.com/office/word/2010/wordprocessingGroup" xmlns:wpi="http://schemas.microsoft.com/office/word/2010/wordprocessingInk" xmlns:wne="http://schemas.microsoft.com/office/word/2006/wordml" xmlns:wps="http://schemas.microsoft.com/office/word/2010/wordprocessingShape" mc:Ignorable="w14 w15 wp14">
+<w:numbering xmlns:wpc="http://schemas.microsoft.com/office/word/2010/wordprocessingCanvas" xmlns:cx="http://schemas.microsoft.com/office/drawing/2014/chartex" xmlns:cx1="http://schemas.microsoft.com/office/drawing/2015/9/8/chartex" xmlns:cx2="http://schemas.microsoft.com/office/drawing/2015/10/21/chartex" xmlns:cx3="http://schemas.microsoft.com/office/drawing/2016/5/9/chartex" xmlns:cx4="http://schemas.microsoft.com/office/drawing/2016/5/10/chartex" xmlns:cx5="http://schemas.microsoft.com/office/drawing/2016/5/11/chartex" xmlns:cx6="http://schemas.microsoft.com/office/drawing/2016/5/12/chartex" xmlns:cx7="http://schemas.microsoft.com/office/drawing/2016/5/13/chartex" xmlns:cx8="http://schemas.microsoft.com/office/drawing/2016/5/14/chartex" xmlns:mc="http://schemas.openxmlformats.org/markup-compatibility/2006" xmlns:aink="http://schemas.microsoft.com/office/drawing/2016/ink" xmlns:am3d="http://schemas.microsoft.com/office/drawing/2017/model3d" xmlns:o="urn:schemas-microsoft-com:office:office" xmlns:r="http://schemas.openxmlformats.org/officeDocument/2006/relationships" xmlns:m="http://schemas.openxmlformats.org/officeDocument/2006/math" xmlns:v="urn:schemas-microsoft-com:vml" xmlns:wp14="http://schemas.microsoft.com/office/word/2010/wordprocessingDrawing" xmlns:wp="http://schemas.openxmlformats.org/drawingml/2006/wordprocessingDrawing" xmlns:w10="urn:schemas-microsoft-com:office:word" xmlns:w="http://schemas.openxmlformats.org/wordprocessingml/2006/main" xmlns:w14="http://schemas.microsoft.com/office/word/2010/wordml" xmlns:w15="http://schemas.microsoft.com/office/word/2012/wordml" xmlns:w16cid="http://schemas.microsoft.com/office/word/2016/wordml/cid" xmlns:w16se="http://schemas.microsoft.com/office/word/2015/wordml/symex" xmlns:wpg="http://schemas.microsoft.com/office/word/2010/wordprocessingGroup" xmlns:wpi="http://schemas.microsoft.com/office/word/2010/wordprocessingInk" xmlns:wne="http://schemas.microsoft.com/office/word/2006/wordml" xmlns:wps="http://schemas.microsoft.com/office/word/2010/wordprocessingShape" mc:Ignorable="w14 w15 w16se w16cid wp14">
   <w:abstractNum w:abstractNumId="0" w15:restartNumberingAfterBreak="0">
     <w:nsid w:val="01F65745"/>
     <w:multiLevelType w:val="multilevel"/>
@@ -6777,7 +6468,7 @@
 </file>
 
 <file path=word/styles.xml><?xml version="1.0" encoding="utf-8"?>
-<w:styles xmlns:mc="http://schemas.openxmlformats.org/markup-compatibility/2006" xmlns:r="http://schemas.openxmlformats.org/officeDocument/2006/relationships" xmlns:w="http://schemas.openxmlformats.org/wordprocessingml/2006/main" xmlns:w14="http://schemas.microsoft.com/office/word/2010/wordml" xmlns:w15="http://schemas.microsoft.com/office/word/2012/wordml" mc:Ignorable="w14 w15">
+<w:styles xmlns:mc="http://schemas.openxmlformats.org/markup-compatibility/2006" xmlns:r="http://schemas.openxmlformats.org/officeDocument/2006/relationships" xmlns:w="http://schemas.openxmlformats.org/wordprocessingml/2006/main" xmlns:w14="http://schemas.microsoft.com/office/word/2010/wordml" xmlns:w15="http://schemas.microsoft.com/office/word/2012/wordml" xmlns:w16cid="http://schemas.microsoft.com/office/word/2016/wordml/cid" xmlns:w16se="http://schemas.microsoft.com/office/word/2015/wordml/symex" mc:Ignorable="w14 w15 w16se w16cid">
   <w:docDefaults>
     <w:rPrDefault>
       <w:rPr>
@@ -6793,7 +6484,7 @@
       </w:pPr>
     </w:pPrDefault>
   </w:docDefaults>
-  <w:latentStyles w:defLockedState="0" w:defUIPriority="99" w:defSemiHidden="0" w:defUnhideWhenUsed="0" w:defQFormat="0" w:count="371">
+  <w:latentStyles w:defLockedState="0" w:defUIPriority="99" w:defSemiHidden="0" w:defUnhideWhenUsed="0" w:defQFormat="0" w:count="376">
     <w:lsdException w:name="Normal" w:uiPriority="0" w:qFormat="1"/>
     <w:lsdException w:name="heading 1" w:uiPriority="9" w:qFormat="1"/>
     <w:lsdException w:name="heading 2" w:semiHidden="1" w:uiPriority="9" w:unhideWhenUsed="1" w:qFormat="1"/>
@@ -6899,7 +6590,6 @@
     <w:lsdException w:name="HTML Sample" w:semiHidden="1" w:unhideWhenUsed="1"/>
     <w:lsdException w:name="HTML Typewriter" w:semiHidden="1" w:unhideWhenUsed="1"/>
     <w:lsdException w:name="HTML Variable" w:semiHidden="1" w:unhideWhenUsed="1"/>
-    <w:lsdException w:name="Normal Table" w:semiHidden="1" w:unhideWhenUsed="1"/>
     <w:lsdException w:name="annotation subject" w:semiHidden="1" w:unhideWhenUsed="1"/>
     <w:lsdException w:name="No List" w:semiHidden="1" w:unhideWhenUsed="1"/>
     <w:lsdException w:name="Outline List 1" w:semiHidden="1" w:unhideWhenUsed="1"/>
@@ -6942,11 +6632,8 @@
     <w:lsdException w:name="Table Contemporary" w:semiHidden="1" w:unhideWhenUsed="1"/>
     <w:lsdException w:name="Table Elegant" w:semiHidden="1" w:unhideWhenUsed="1"/>
     <w:lsdException w:name="Table Professional" w:semiHidden="1" w:unhideWhenUsed="1"/>
-    <w:lsdException w:name="Table Subtle 1" w:semiHidden="1" w:unhideWhenUsed="1"/>
     <w:lsdException w:name="Table Subtle 2" w:semiHidden="1" w:unhideWhenUsed="1"/>
     <w:lsdException w:name="Table Web 1" w:semiHidden="1" w:unhideWhenUsed="1"/>
-    <w:lsdException w:name="Table Web 2" w:semiHidden="1" w:unhideWhenUsed="1"/>
-    <w:lsdException w:name="Table Web 3" w:semiHidden="1" w:unhideWhenUsed="1"/>
     <w:lsdException w:name="Balloon Text" w:semiHidden="1" w:unhideWhenUsed="1"/>
     <w:lsdException w:name="Table Grid" w:uiPriority="39"/>
     <w:lsdException w:name="Table Theme" w:semiHidden="1" w:unhideWhenUsed="1"/>
@@ -7165,6 +6852,11 @@
     <w:lsdException w:name="List Table 5 Dark Accent 6" w:uiPriority="50"/>
     <w:lsdException w:name="List Table 6 Colorful Accent 6" w:uiPriority="51"/>
     <w:lsdException w:name="List Table 7 Colorful Accent 6" w:uiPriority="52"/>
+    <w:lsdException w:name="Mention" w:semiHidden="1" w:unhideWhenUsed="1"/>
+    <w:lsdException w:name="Smart Hyperlink" w:semiHidden="1" w:unhideWhenUsed="1"/>
+    <w:lsdException w:name="Hashtag" w:semiHidden="1" w:unhideWhenUsed="1"/>
+    <w:lsdException w:name="Unresolved Mention" w:semiHidden="1" w:unhideWhenUsed="1"/>
+    <w:lsdException w:name="Smart Link" w:semiHidden="1" w:unhideWhenUsed="1"/>
   </w:latentStyles>
   <w:style w:type="paragraph" w:default="1" w:styleId="Normal">
     <w:name w:val="Normal"/>

</xml_diff>

<commit_message>
small editing to skills section
</commit_message>
<xml_diff>
--- a/Assignment 3/Project 3.docx
+++ b/Assignment 3/Project 3.docx
@@ -1,6 +1,6 @@
 
 <file path=word/document.xml><?xml version="1.0" encoding="utf-8"?>
-<w:document xmlns:wpc="http://schemas.microsoft.com/office/word/2010/wordprocessingCanvas" xmlns:cx="http://schemas.microsoft.com/office/drawing/2014/chartex" xmlns:cx1="http://schemas.microsoft.com/office/drawing/2015/9/8/chartex" xmlns:cx2="http://schemas.microsoft.com/office/drawing/2015/10/21/chartex" xmlns:cx3="http://schemas.microsoft.com/office/drawing/2016/5/9/chartex" xmlns:cx4="http://schemas.microsoft.com/office/drawing/2016/5/10/chartex" xmlns:cx5="http://schemas.microsoft.com/office/drawing/2016/5/11/chartex" xmlns:cx6="http://schemas.microsoft.com/office/drawing/2016/5/12/chartex" xmlns:cx7="http://schemas.microsoft.com/office/drawing/2016/5/13/chartex" xmlns:cx8="http://schemas.microsoft.com/office/drawing/2016/5/14/chartex" xmlns:mc="http://schemas.openxmlformats.org/markup-compatibility/2006" xmlns:aink="http://schemas.microsoft.com/office/drawing/2016/ink" xmlns:am3d="http://schemas.microsoft.com/office/drawing/2017/model3d" xmlns:o="urn:schemas-microsoft-com:office:office" xmlns:r="http://schemas.openxmlformats.org/officeDocument/2006/relationships" xmlns:m="http://schemas.openxmlformats.org/officeDocument/2006/math" xmlns:v="urn:schemas-microsoft-com:vml" xmlns:wp14="http://schemas.microsoft.com/office/word/2010/wordprocessingDrawing" xmlns:wp="http://schemas.openxmlformats.org/drawingml/2006/wordprocessingDrawing" xmlns:w10="urn:schemas-microsoft-com:office:word" xmlns:w="http://schemas.openxmlformats.org/wordprocessingml/2006/main" xmlns:w14="http://schemas.microsoft.com/office/word/2010/wordml" xmlns:w15="http://schemas.microsoft.com/office/word/2012/wordml" xmlns:w16cid="http://schemas.microsoft.com/office/word/2016/wordml/cid" xmlns:w16se="http://schemas.microsoft.com/office/word/2015/wordml/symex" xmlns:wpg="http://schemas.microsoft.com/office/word/2010/wordprocessingGroup" xmlns:wpi="http://schemas.microsoft.com/office/word/2010/wordprocessingInk" xmlns:wne="http://schemas.microsoft.com/office/word/2006/wordml" xmlns:wps="http://schemas.microsoft.com/office/word/2010/wordprocessingShape" mc:Ignorable="w14 w15 w16se w16cid wp14">
+<w:document xmlns:wpc="http://schemas.microsoft.com/office/word/2010/wordprocessingCanvas" xmlns:mc="http://schemas.openxmlformats.org/markup-compatibility/2006" xmlns:o="urn:schemas-microsoft-com:office:office" xmlns:r="http://schemas.openxmlformats.org/officeDocument/2006/relationships" xmlns:m="http://schemas.openxmlformats.org/officeDocument/2006/math" xmlns:v="urn:schemas-microsoft-com:vml" xmlns:wp14="http://schemas.microsoft.com/office/word/2010/wordprocessingDrawing" xmlns:wp="http://schemas.openxmlformats.org/drawingml/2006/wordprocessingDrawing" xmlns:w10="urn:schemas-microsoft-com:office:word" xmlns:w="http://schemas.openxmlformats.org/wordprocessingml/2006/main" xmlns:w14="http://schemas.microsoft.com/office/word/2010/wordml" xmlns:w15="http://schemas.microsoft.com/office/word/2012/wordml" xmlns:wpg="http://schemas.microsoft.com/office/word/2010/wordprocessingGroup" xmlns:wpi="http://schemas.microsoft.com/office/word/2010/wordprocessingInk" xmlns:wne="http://schemas.microsoft.com/office/word/2006/wordml" xmlns:wps="http://schemas.microsoft.com/office/word/2010/wordprocessingShape" mc:Ignorable="w14 w15 wp14">
   <w:body>
     <w:p>
       <w:r>
@@ -125,23 +125,7 @@
           <w:b/>
           <w:bCs/>
         </w:rPr>
-        <w:t xml:space="preserve">As in Assignment 2, you need to have a group website and a GitHub (or similar) repository for your group. In your report you should include a brief description of what you have done, and include the following: - The link to your group’s website - The link to your group’s Git repository (GitHub, </w:t>
-      </w:r>
-      <w:proofErr w:type="spellStart"/>
-      <w:r>
-        <w:rPr>
-          <w:b/>
-          <w:bCs/>
-        </w:rPr>
-        <w:t>BitBucket</w:t>
-      </w:r>
-      <w:proofErr w:type="spellEnd"/>
-      <w:r>
-        <w:rPr>
-          <w:b/>
-          <w:bCs/>
-        </w:rPr>
-        <w:t>, etc) - Your comments on how well the audit trail on the Git repository reflects your group’s work. You will presumably only be able to do this close to the time of submission.</w:t>
+        <w:t>As in Assignment 2, you need to have a group website and a GitHub (or similar) repository for your group. In your report you should include a brief description of what you have done, and include the following: - The link to your group’s website - The link to your group’s Git repository (GitHub, BitBucket, etc) - Your comments on how well the audit trail on the Git repository reflects your group’s work. You will presumably only be able to do this close to the time of submission.</w:t>
       </w:r>
     </w:p>
     <w:p>
@@ -336,15 +320,7 @@
     </w:p>
     <w:p>
       <w:r>
-        <w:t xml:space="preserve">For our idea we will be revisiting the Assignment 2 idea – Project </w:t>
-      </w:r>
-      <w:proofErr w:type="spellStart"/>
-      <w:r>
-        <w:t>Frecepie</w:t>
-      </w:r>
-      <w:proofErr w:type="spellEnd"/>
-      <w:r>
-        <w:t xml:space="preserve">. This project aims to solve the indecisive issue of what to cook for dinner when you’re feeling lazy, can’t think of any recipes or perhaps even just looking for something new to cook with what you have. The project aims to develop a mobile and desktop app. The biggest focus is integrating with smart fridges and utilising their technology for the simplest experience with the app. </w:t>
+        <w:t xml:space="preserve">For our idea we will be revisiting the Assignment 2 idea – Project Frecepie. This project aims to solve the indecisive issue of what to cook for dinner when you’re feeling lazy, can’t think of any recipes or perhaps even just looking for something new to cook with what you have. The project aims to develop a mobile and desktop app. The biggest focus is integrating with smart fridges and utilising their technology for the simplest experience with the app. </w:t>
       </w:r>
     </w:p>
     <w:p>
@@ -427,15 +403,7 @@
     </w:p>
     <w:p>
       <w:r>
-        <w:t xml:space="preserve">Most smart fridges with built in screens and cameras already do a lot of what our project aims to do – however we’ve not been able to locate another product that provides the same end goal or outcome than </w:t>
-      </w:r>
-      <w:proofErr w:type="spellStart"/>
-      <w:r>
-        <w:t>Frecepie</w:t>
-      </w:r>
-      <w:proofErr w:type="spellEnd"/>
-      <w:r>
-        <w:t xml:space="preserve">. </w:t>
+        <w:t xml:space="preserve">Most smart fridges with built in screens and cameras already do a lot of what our project aims to do – however we’ve not been able to locate another product that provides the same end goal or outcome than Frecepie. </w:t>
       </w:r>
     </w:p>
     <w:p>
@@ -596,27 +564,906 @@
         </w:numPr>
       </w:pPr>
       <w:r>
-        <w:t>Database (</w:t>
-      </w:r>
-      <w:proofErr w:type="spellStart"/>
-      <w:r>
+        <w:t>Database (mySQL)</w:t>
+      </w:r>
+    </w:p>
+    <w:p>
+      <w:pPr>
+        <w:pStyle w:val="ListParagraph"/>
+        <w:numPr>
+          <w:ilvl w:val="0"/>
+          <w:numId w:val="2"/>
+        </w:numPr>
+      </w:pPr>
+      <w:r>
+        <w:t>UX/UI design</w:t>
+      </w:r>
+    </w:p>
+    <w:p>
+      <w:pPr>
+        <w:pStyle w:val="ListParagraph"/>
+        <w:numPr>
+          <w:ilvl w:val="0"/>
+          <w:numId w:val="2"/>
+        </w:numPr>
+      </w:pPr>
+      <w:r>
+        <w:t>Security</w:t>
+      </w:r>
+    </w:p>
+    <w:p>
+      <w:pPr>
+        <w:pStyle w:val="ListParagraph"/>
+        <w:numPr>
+          <w:ilvl w:val="0"/>
+          <w:numId w:val="2"/>
+        </w:numPr>
+      </w:pPr>
+      <w:r>
+        <w:t>Project management</w:t>
+      </w:r>
+    </w:p>
+    <w:p>
+      <w:pPr>
+        <w:pStyle w:val="ListParagraph"/>
+        <w:numPr>
+          <w:ilvl w:val="0"/>
+          <w:numId w:val="2"/>
+        </w:numPr>
+      </w:pPr>
+      <w:r>
+        <w:t>Marketing</w:t>
+      </w:r>
+    </w:p>
+    <w:p/>
+    <w:p/>
+    <w:p>
+      <w:pPr>
+        <w:shd w:val="clear" w:color="auto" w:fill="FFFFFF"/>
+        <w:spacing w:after="0" w:line="240" w:lineRule="auto"/>
+        <w:rPr>
+          <w:rFonts w:eastAsia="Times New Roman" w:cstheme="minorHAnsi"/>
+          <w:b/>
+          <w:bCs/>
+          <w:color w:val="222222"/>
+          <w:u w:val="single"/>
+          <w:lang w:eastAsia="en-AU"/>
+        </w:rPr>
+      </w:pPr>
+      <w:r>
+        <w:rPr>
+          <w:rFonts w:eastAsia="Times New Roman" w:cstheme="minorHAnsi"/>
+          <w:b/>
+          <w:bCs/>
+          <w:color w:val="222222"/>
+          <w:u w:val="single"/>
+          <w:lang w:eastAsia="en-AU"/>
+        </w:rPr>
+        <w:lastRenderedPageBreak/>
+        <w:t>Skills &amp; Jobs</w:t>
+      </w:r>
+    </w:p>
+    <w:p>
+      <w:pPr>
+        <w:shd w:val="clear" w:color="auto" w:fill="FFFFFF"/>
+        <w:spacing w:after="0" w:line="240" w:lineRule="auto"/>
+        <w:rPr>
+          <w:rFonts w:eastAsia="Times New Roman" w:cstheme="minorHAnsi"/>
+          <w:b/>
+          <w:bCs/>
+          <w:color w:val="222222"/>
+          <w:lang w:eastAsia="en-AU"/>
+        </w:rPr>
+      </w:pPr>
+    </w:p>
+    <w:p>
+      <w:pPr>
+        <w:shd w:val="clear" w:color="auto" w:fill="FFFFFF"/>
+        <w:spacing w:after="0" w:line="240" w:lineRule="auto"/>
+        <w:rPr>
+          <w:rFonts w:eastAsia="Times New Roman" w:cstheme="minorHAnsi"/>
+          <w:b/>
+          <w:bCs/>
+          <w:color w:val="222222"/>
+          <w:lang w:eastAsia="en-AU"/>
+        </w:rPr>
+      </w:pPr>
+      <w:r>
+        <w:rPr>
+          <w:rFonts w:eastAsia="Times New Roman" w:cstheme="minorHAnsi"/>
+          <w:b/>
+          <w:bCs/>
+          <w:color w:val="222222"/>
+          <w:lang w:eastAsia="en-AU"/>
+        </w:rPr>
+        <w:t xml:space="preserve">Position 1: </w:t>
+      </w:r>
+      <w:r>
+        <w:rPr>
+          <w:rFonts w:eastAsia="Times New Roman" w:cstheme="minorHAnsi"/>
+          <w:b/>
+          <w:bCs/>
+          <w:color w:val="222222"/>
+          <w:lang w:eastAsia="en-AU"/>
+        </w:rPr>
+        <w:t xml:space="preserve">Senior Software Engineer </w:t>
+      </w:r>
+    </w:p>
+    <w:p>
+      <w:pPr>
+        <w:shd w:val="clear" w:color="auto" w:fill="FFFFFF"/>
+        <w:spacing w:after="0" w:line="240" w:lineRule="auto"/>
+        <w:rPr>
+          <w:rFonts w:eastAsia="Times New Roman" w:cstheme="minorHAnsi"/>
+          <w:color w:val="222222"/>
+          <w:lang w:eastAsia="en-AU"/>
+        </w:rPr>
+      </w:pPr>
+    </w:p>
+    <w:p>
+      <w:pPr>
+        <w:shd w:val="clear" w:color="auto" w:fill="FFFFFF"/>
+        <w:spacing w:after="0" w:line="240" w:lineRule="auto"/>
+        <w:rPr>
+          <w:rFonts w:eastAsia="Times New Roman" w:cstheme="minorHAnsi"/>
+          <w:color w:val="222222"/>
+          <w:lang w:eastAsia="en-AU"/>
+        </w:rPr>
+      </w:pPr>
+      <w:r>
+        <w:rPr>
+          <w:rFonts w:eastAsia="Times New Roman" w:cstheme="minorHAnsi"/>
+          <w:color w:val="222222"/>
+          <w:lang w:eastAsia="en-AU"/>
+        </w:rPr>
+        <w:t>Responsibilities</w:t>
+      </w:r>
+    </w:p>
+    <w:p>
+      <w:pPr>
+        <w:shd w:val="clear" w:color="auto" w:fill="FFFFFF"/>
+        <w:spacing w:after="0" w:line="240" w:lineRule="auto"/>
+        <w:rPr>
+          <w:rFonts w:eastAsia="Times New Roman" w:cstheme="minorHAnsi"/>
+          <w:color w:val="222222"/>
+          <w:lang w:eastAsia="en-AU"/>
+        </w:rPr>
+      </w:pPr>
+    </w:p>
+    <w:p>
+      <w:pPr>
+        <w:numPr>
+          <w:ilvl w:val="0"/>
+          <w:numId w:val="3"/>
+        </w:numPr>
+        <w:shd w:val="clear" w:color="auto" w:fill="FFFFFF"/>
+        <w:spacing w:after="0" w:line="253" w:lineRule="atLeast"/>
+        <w:rPr>
+          <w:rFonts w:eastAsia="Times New Roman" w:cstheme="minorHAnsi"/>
+          <w:color w:val="222222"/>
+          <w:lang w:eastAsia="en-AU"/>
+        </w:rPr>
+      </w:pPr>
+      <w:r>
+        <w:rPr>
+          <w:rFonts w:eastAsia="Times New Roman" w:cstheme="minorHAnsi"/>
+          <w:color w:val="222222"/>
+          <w:lang w:eastAsia="en-AU"/>
+        </w:rPr>
+        <w:t>Research, designing, creat</w:t>
+      </w:r>
+      <w:r>
+        <w:rPr>
+          <w:rFonts w:eastAsia="Times New Roman" w:cstheme="minorHAnsi"/>
+          <w:color w:val="222222"/>
+          <w:lang w:eastAsia="en-AU"/>
+        </w:rPr>
+        <w:t xml:space="preserve">ing, architecting and testing an iOS </w:t>
+      </w:r>
+      <w:r>
+        <w:rPr>
+          <w:rFonts w:eastAsia="Times New Roman" w:cstheme="minorHAnsi"/>
+          <w:color w:val="222222"/>
+          <w:lang w:eastAsia="en-AU"/>
+        </w:rPr>
+        <w:t xml:space="preserve">application and accompanying </w:t>
+      </w:r>
+      <w:r>
+        <w:rPr>
+          <w:rFonts w:eastAsia="Times New Roman" w:cstheme="minorHAnsi"/>
+          <w:color w:val="222222"/>
+          <w:lang w:eastAsia="en-AU"/>
+        </w:rPr>
+        <w:t xml:space="preserve">desktop + </w:t>
+      </w:r>
+      <w:r>
+        <w:rPr>
+          <w:rFonts w:eastAsia="Times New Roman" w:cstheme="minorHAnsi"/>
+          <w:color w:val="222222"/>
+          <w:lang w:eastAsia="en-AU"/>
+        </w:rPr>
+        <w:t>website</w:t>
+      </w:r>
+      <w:r>
+        <w:rPr>
+          <w:rFonts w:eastAsia="Times New Roman" w:cstheme="minorHAnsi"/>
+          <w:color w:val="222222"/>
+          <w:lang w:eastAsia="en-AU"/>
+        </w:rPr>
+        <w:t xml:space="preserve"> app</w:t>
+      </w:r>
+    </w:p>
+    <w:p>
+      <w:pPr>
+        <w:numPr>
+          <w:ilvl w:val="0"/>
+          <w:numId w:val="3"/>
+        </w:numPr>
+        <w:shd w:val="clear" w:color="auto" w:fill="FFFFFF"/>
+        <w:spacing w:after="0" w:line="253" w:lineRule="atLeast"/>
+        <w:rPr>
+          <w:rFonts w:eastAsia="Times New Roman" w:cstheme="minorHAnsi"/>
+          <w:color w:val="222222"/>
+          <w:lang w:eastAsia="en-AU"/>
+        </w:rPr>
+      </w:pPr>
+      <w:r>
+        <w:rPr>
+          <w:rFonts w:eastAsia="Times New Roman" w:cstheme="minorHAnsi"/>
+          <w:color w:val="222222"/>
+          <w:lang w:eastAsia="en-AU"/>
+        </w:rPr>
+        <w:t>Writing clean, continuously tested, reusable code</w:t>
+      </w:r>
+    </w:p>
+    <w:p>
+      <w:pPr>
+        <w:numPr>
+          <w:ilvl w:val="0"/>
+          <w:numId w:val="3"/>
+        </w:numPr>
+        <w:shd w:val="clear" w:color="auto" w:fill="FFFFFF"/>
+        <w:spacing w:after="0" w:line="253" w:lineRule="atLeast"/>
+        <w:rPr>
+          <w:rFonts w:eastAsia="Times New Roman" w:cstheme="minorHAnsi"/>
+          <w:color w:val="222222"/>
+          <w:lang w:eastAsia="en-AU"/>
+        </w:rPr>
+      </w:pPr>
+      <w:r>
+        <w:rPr>
+          <w:rFonts w:eastAsia="Times New Roman" w:cstheme="minorHAnsi"/>
+          <w:color w:val="222222"/>
+          <w:lang w:eastAsia="en-AU"/>
+        </w:rPr>
+        <w:t>Working within a collaborative, cross-functional team environment (frequent interaction with UX designers, business/marketing manager etc.)</w:t>
+      </w:r>
+    </w:p>
+    <w:p>
+      <w:pPr>
+        <w:numPr>
+          <w:ilvl w:val="0"/>
+          <w:numId w:val="3"/>
+        </w:numPr>
+        <w:shd w:val="clear" w:color="auto" w:fill="FFFFFF"/>
+        <w:spacing w:after="0" w:line="253" w:lineRule="atLeast"/>
+        <w:rPr>
+          <w:rFonts w:eastAsia="Times New Roman" w:cstheme="minorHAnsi"/>
+          <w:color w:val="222222"/>
+          <w:lang w:eastAsia="en-AU"/>
+        </w:rPr>
+      </w:pPr>
+      <w:r>
+        <w:rPr>
+          <w:rFonts w:eastAsia="Times New Roman" w:cstheme="minorHAnsi"/>
+          <w:color w:val="222222"/>
+          <w:lang w:eastAsia="en-AU"/>
+        </w:rPr>
+        <w:t>Documentation and guideline write-ups (technical &amp; non-technical)</w:t>
+      </w:r>
+    </w:p>
+    <w:p>
+      <w:pPr>
+        <w:numPr>
+          <w:ilvl w:val="0"/>
+          <w:numId w:val="3"/>
+        </w:numPr>
+        <w:shd w:val="clear" w:color="auto" w:fill="FFFFFF"/>
+        <w:spacing w:after="200" w:line="253" w:lineRule="atLeast"/>
+        <w:rPr>
+          <w:rFonts w:eastAsia="Times New Roman" w:cstheme="minorHAnsi"/>
+          <w:color w:val="222222"/>
+          <w:lang w:eastAsia="en-AU"/>
+        </w:rPr>
+      </w:pPr>
+      <w:r>
+        <w:rPr>
+          <w:rFonts w:eastAsia="Times New Roman" w:cstheme="minorHAnsi"/>
+          <w:color w:val="222222"/>
+          <w:lang w:eastAsia="en-AU"/>
+        </w:rPr>
+        <w:t>Provide critical feedback and recommendations on user interface and design decisions</w:t>
+      </w:r>
+    </w:p>
+    <w:p>
+      <w:pPr>
+        <w:shd w:val="clear" w:color="auto" w:fill="FFFFFF"/>
+        <w:spacing w:after="0" w:line="240" w:lineRule="auto"/>
+        <w:rPr>
+          <w:rFonts w:eastAsia="Times New Roman" w:cstheme="minorHAnsi"/>
+          <w:color w:val="222222"/>
+          <w:lang w:eastAsia="en-AU"/>
+        </w:rPr>
+      </w:pPr>
+      <w:r>
+        <w:rPr>
+          <w:rFonts w:eastAsia="Times New Roman" w:cstheme="minorHAnsi"/>
+          <w:color w:val="222222"/>
+          <w:lang w:eastAsia="en-AU"/>
+        </w:rPr>
+        <w:t>Skills</w:t>
+      </w:r>
+    </w:p>
+    <w:p>
+      <w:pPr>
+        <w:shd w:val="clear" w:color="auto" w:fill="FFFFFF"/>
+        <w:spacing w:after="0" w:line="240" w:lineRule="auto"/>
+        <w:rPr>
+          <w:rFonts w:eastAsia="Times New Roman" w:cstheme="minorHAnsi"/>
+          <w:color w:val="222222"/>
+          <w:lang w:eastAsia="en-AU"/>
+        </w:rPr>
+      </w:pPr>
+    </w:p>
+    <w:p>
+      <w:pPr>
+        <w:numPr>
+          <w:ilvl w:val="0"/>
+          <w:numId w:val="4"/>
+        </w:numPr>
+        <w:shd w:val="clear" w:color="auto" w:fill="FFFFFF"/>
+        <w:spacing w:after="0" w:line="253" w:lineRule="atLeast"/>
+        <w:rPr>
+          <w:rFonts w:eastAsia="Times New Roman" w:cstheme="minorHAnsi"/>
+          <w:lang w:eastAsia="en-AU"/>
+        </w:rPr>
+      </w:pPr>
+      <w:r>
+        <w:rPr>
+          <w:rFonts w:eastAsia="Times New Roman" w:cstheme="minorHAnsi"/>
+          <w:lang w:eastAsia="en-AU"/>
+        </w:rPr>
+        <w:t xml:space="preserve">Mastery in </w:t>
+      </w:r>
+      <w:r>
+        <w:rPr>
+          <w:rFonts w:eastAsia="Times New Roman" w:cstheme="minorHAnsi"/>
+          <w:lang w:eastAsia="en-AU"/>
+        </w:rPr>
+        <w:t>iOS development</w:t>
+      </w:r>
+      <w:r>
+        <w:rPr>
+          <w:rFonts w:eastAsia="Times New Roman" w:cstheme="minorHAnsi"/>
+          <w:lang w:eastAsia="en-AU"/>
+        </w:rPr>
+        <w:t xml:space="preserve"> (Front and Backend)</w:t>
+      </w:r>
+    </w:p>
+    <w:p>
+      <w:pPr>
+        <w:numPr>
+          <w:ilvl w:val="1"/>
+          <w:numId w:val="4"/>
+        </w:numPr>
+        <w:shd w:val="clear" w:color="auto" w:fill="FFFFFF"/>
+        <w:spacing w:after="0" w:line="253" w:lineRule="atLeast"/>
+        <w:rPr>
+          <w:rFonts w:eastAsia="Times New Roman" w:cstheme="minorHAnsi"/>
+          <w:lang w:eastAsia="en-AU"/>
+        </w:rPr>
+      </w:pPr>
+      <w:r>
+        <w:rPr>
+          <w:rFonts w:eastAsia="Times New Roman" w:cstheme="minorHAnsi"/>
+          <w:lang w:eastAsia="en-AU"/>
+        </w:rPr>
+        <w:t>Swift</w:t>
+      </w:r>
+    </w:p>
+    <w:p>
+      <w:pPr>
+        <w:numPr>
+          <w:ilvl w:val="1"/>
+          <w:numId w:val="4"/>
+        </w:numPr>
+        <w:shd w:val="clear" w:color="auto" w:fill="FFFFFF"/>
+        <w:spacing w:after="0" w:line="253" w:lineRule="atLeast"/>
+        <w:rPr>
+          <w:rFonts w:eastAsia="Times New Roman" w:cstheme="minorHAnsi"/>
+          <w:lang w:eastAsia="en-AU"/>
+        </w:rPr>
+      </w:pPr>
+      <w:r>
+        <w:rPr>
+          <w:rFonts w:eastAsia="Times New Roman" w:cstheme="minorHAnsi"/>
+          <w:lang w:eastAsia="en-AU"/>
+        </w:rPr>
+        <w:t>Xcode</w:t>
+      </w:r>
+    </w:p>
+    <w:p>
+      <w:pPr>
+        <w:numPr>
+          <w:ilvl w:val="1"/>
+          <w:numId w:val="4"/>
+        </w:numPr>
+        <w:shd w:val="clear" w:color="auto" w:fill="FFFFFF"/>
+        <w:spacing w:after="0" w:line="253" w:lineRule="atLeast"/>
+        <w:rPr>
+          <w:rFonts w:eastAsia="Times New Roman" w:cstheme="minorHAnsi"/>
+          <w:lang w:eastAsia="en-AU"/>
+        </w:rPr>
+      </w:pPr>
+      <w:r>
+        <w:rPr>
+          <w:rFonts w:eastAsia="Times New Roman" w:cstheme="minorHAnsi"/>
+          <w:lang w:eastAsia="en-AU"/>
+        </w:rPr>
+        <w:t>CocoaPods</w:t>
+      </w:r>
+    </w:p>
+    <w:p>
+      <w:pPr>
+        <w:numPr>
+          <w:ilvl w:val="1"/>
+          <w:numId w:val="4"/>
+        </w:numPr>
+        <w:shd w:val="clear" w:color="auto" w:fill="FFFFFF"/>
+        <w:spacing w:after="0" w:line="253" w:lineRule="atLeast"/>
+        <w:rPr>
+          <w:rFonts w:eastAsia="Times New Roman" w:cstheme="minorHAnsi"/>
+          <w:lang w:eastAsia="en-AU"/>
+        </w:rPr>
+      </w:pPr>
+      <w:r>
+        <w:rPr>
+          <w:rFonts w:eastAsia="Times New Roman" w:cstheme="minorHAnsi"/>
+          <w:lang w:eastAsia="en-AU"/>
+        </w:rPr>
+        <w:t>Database expertise:  SQ</w:t>
+      </w:r>
+      <w:r>
+        <w:rPr>
+          <w:rFonts w:eastAsia="Times New Roman" w:cstheme="minorHAnsi"/>
+          <w:lang w:eastAsia="en-AU"/>
+        </w:rPr>
+        <w:t>Lite</w:t>
+      </w:r>
+      <w:r>
+        <w:rPr>
+          <w:rFonts w:eastAsia="Times New Roman" w:cstheme="minorHAnsi"/>
+          <w:lang w:eastAsia="en-AU"/>
+        </w:rPr>
+        <w:t>/MSSQL/</w:t>
+      </w:r>
+      <w:r>
+        <w:rPr>
+          <w:rFonts w:eastAsia="Times New Roman" w:cstheme="minorHAnsi"/>
+          <w:lang w:eastAsia="en-AU"/>
+        </w:rPr>
         <w:t>mySQL</w:t>
       </w:r>
-      <w:proofErr w:type="spellEnd"/>
-      <w:r>
+    </w:p>
+    <w:p>
+      <w:pPr>
+        <w:numPr>
+          <w:ilvl w:val="0"/>
+          <w:numId w:val="4"/>
+        </w:numPr>
+        <w:shd w:val="clear" w:color="auto" w:fill="FFFFFF"/>
+        <w:spacing w:after="0" w:line="253" w:lineRule="atLeast"/>
+        <w:rPr>
+          <w:rFonts w:eastAsia="Times New Roman" w:cstheme="minorHAnsi"/>
+          <w:color w:val="222222"/>
+          <w:lang w:eastAsia="en-AU"/>
+        </w:rPr>
+      </w:pPr>
+      <w:r>
+        <w:rPr>
+          <w:rFonts w:eastAsia="Times New Roman" w:cstheme="minorHAnsi"/>
+          <w:color w:val="222222"/>
+          <w:lang w:eastAsia="en-AU"/>
+        </w:rPr>
+        <w:t>Web development</w:t>
+      </w:r>
+    </w:p>
+    <w:p>
+      <w:pPr>
+        <w:numPr>
+          <w:ilvl w:val="1"/>
+          <w:numId w:val="4"/>
+        </w:numPr>
+        <w:shd w:val="clear" w:color="auto" w:fill="FFFFFF"/>
+        <w:spacing w:after="0" w:line="253" w:lineRule="atLeast"/>
+        <w:rPr>
+          <w:rFonts w:eastAsia="Times New Roman" w:cstheme="minorHAnsi"/>
+          <w:color w:val="222222"/>
+          <w:lang w:eastAsia="en-AU"/>
+        </w:rPr>
+      </w:pPr>
+      <w:r>
+        <w:rPr>
+          <w:rFonts w:eastAsia="Times New Roman" w:cstheme="minorHAnsi"/>
+          <w:color w:val="222222"/>
+          <w:lang w:eastAsia="en-AU"/>
+        </w:rPr>
+        <w:t>HTML, CSS &amp; Javascript</w:t>
+      </w:r>
+    </w:p>
+    <w:p>
+      <w:pPr>
+        <w:numPr>
+          <w:ilvl w:val="1"/>
+          <w:numId w:val="4"/>
+        </w:numPr>
+        <w:shd w:val="clear" w:color="auto" w:fill="FFFFFF"/>
+        <w:spacing w:after="0" w:line="253" w:lineRule="atLeast"/>
+        <w:rPr>
+          <w:rFonts w:eastAsia="Times New Roman" w:cstheme="minorHAnsi"/>
+          <w:color w:val="222222"/>
+          <w:lang w:eastAsia="en-AU"/>
+        </w:rPr>
+      </w:pPr>
+      <w:r>
+        <w:rPr>
+          <w:rFonts w:eastAsia="Times New Roman" w:cstheme="minorHAnsi"/>
+          <w:color w:val="222222"/>
+          <w:lang w:eastAsia="en-AU"/>
+        </w:rPr>
+        <w:t xml:space="preserve">JS libraries &amp; </w:t>
+      </w:r>
+      <w:r>
+        <w:rPr>
+          <w:rFonts w:eastAsia="Times New Roman" w:cstheme="minorHAnsi"/>
+          <w:color w:val="222222"/>
+          <w:lang w:eastAsia="en-AU"/>
+        </w:rPr>
+        <w:t xml:space="preserve">JS frameworks (e.g </w:t>
+      </w:r>
+      <w:r>
+        <w:rPr>
+          <w:rFonts w:eastAsia="Times New Roman" w:cstheme="minorHAnsi"/>
+          <w:color w:val="222222"/>
+          <w:lang w:eastAsia="en-AU"/>
+        </w:rPr>
+        <w:t xml:space="preserve">react.ks, </w:t>
+      </w:r>
+      <w:r>
+        <w:rPr>
+          <w:rFonts w:eastAsia="Times New Roman" w:cstheme="minorHAnsi"/>
+          <w:color w:val="222222"/>
+          <w:lang w:eastAsia="en-AU"/>
+        </w:rPr>
+        <w:t>Angular)</w:t>
+      </w:r>
+    </w:p>
+    <w:p>
+      <w:pPr>
+        <w:numPr>
+          <w:ilvl w:val="0"/>
+          <w:numId w:val="4"/>
+        </w:numPr>
+        <w:shd w:val="clear" w:color="auto" w:fill="FFFFFF"/>
+        <w:spacing w:after="0" w:line="253" w:lineRule="atLeast"/>
+        <w:rPr>
+          <w:rFonts w:eastAsia="Times New Roman" w:cstheme="minorHAnsi"/>
+          <w:color w:val="222222"/>
+          <w:lang w:eastAsia="en-AU"/>
+        </w:rPr>
+      </w:pPr>
+      <w:r>
+        <w:rPr>
+          <w:rFonts w:eastAsia="Times New Roman" w:cstheme="minorHAnsi"/>
+          <w:color w:val="222222"/>
+          <w:lang w:eastAsia="en-AU"/>
+        </w:rPr>
+        <w:t>Experience with REST APIs</w:t>
+      </w:r>
+    </w:p>
+    <w:p>
+      <w:pPr>
+        <w:numPr>
+          <w:ilvl w:val="0"/>
+          <w:numId w:val="4"/>
+        </w:numPr>
+        <w:shd w:val="clear" w:color="auto" w:fill="FFFFFF"/>
+        <w:spacing w:after="0" w:line="253" w:lineRule="atLeast"/>
+        <w:rPr>
+          <w:rFonts w:eastAsia="Times New Roman" w:cstheme="minorHAnsi"/>
+          <w:color w:val="222222"/>
+          <w:lang w:eastAsia="en-AU"/>
+        </w:rPr>
+      </w:pPr>
+      <w:r>
+        <w:rPr>
+          <w:rFonts w:eastAsia="Times New Roman" w:cstheme="minorHAnsi"/>
+          <w:color w:val="222222"/>
+          <w:lang w:eastAsia="en-AU"/>
+        </w:rPr>
+        <w:t>Version Control (Git, bitbucket etc.)</w:t>
+      </w:r>
+    </w:p>
+    <w:p>
+      <w:pPr>
+        <w:numPr>
+          <w:ilvl w:val="0"/>
+          <w:numId w:val="4"/>
+        </w:numPr>
+        <w:shd w:val="clear" w:color="auto" w:fill="FFFFFF"/>
+        <w:spacing w:after="0" w:line="253" w:lineRule="atLeast"/>
+        <w:rPr>
+          <w:rFonts w:eastAsia="Times New Roman" w:cstheme="minorHAnsi"/>
+          <w:lang w:eastAsia="en-AU"/>
+        </w:rPr>
+      </w:pPr>
+      <w:r>
+        <w:rPr>
+          <w:rFonts w:eastAsia="Times New Roman" w:cstheme="minorHAnsi"/>
+          <w:lang w:eastAsia="en-AU"/>
+        </w:rPr>
+        <w:t>A</w:t>
+      </w:r>
+      <w:r>
+        <w:rPr>
+          <w:rFonts w:eastAsia="Times New Roman" w:cstheme="minorHAnsi"/>
+          <w:lang w:eastAsia="en-AU"/>
+        </w:rPr>
+        <w:t>gile environment (Jira, Sprints)</w:t>
+      </w:r>
+    </w:p>
+    <w:p>
+      <w:pPr>
+        <w:numPr>
+          <w:ilvl w:val="0"/>
+          <w:numId w:val="4"/>
+        </w:numPr>
+        <w:shd w:val="clear" w:color="auto" w:fill="FFFFFF"/>
+        <w:spacing w:after="0" w:line="253" w:lineRule="atLeast"/>
+        <w:rPr>
+          <w:rFonts w:eastAsia="Times New Roman" w:cstheme="minorHAnsi"/>
+          <w:color w:val="222222"/>
+          <w:lang w:eastAsia="en-AU"/>
+        </w:rPr>
+      </w:pPr>
+      <w:r>
+        <w:rPr>
+          <w:rFonts w:eastAsia="Times New Roman" w:cstheme="minorHAnsi"/>
+          <w:color w:val="222222"/>
+          <w:lang w:eastAsia="en-AU"/>
+        </w:rPr>
+        <w:t>Cloud services (AWS/AzurE</w:t>
+      </w:r>
+      <w:r>
+        <w:rPr>
+          <w:rFonts w:eastAsia="Times New Roman" w:cstheme="minorHAnsi"/>
+          <w:color w:val="222222"/>
+          <w:lang w:eastAsia="en-AU"/>
+        </w:rPr>
         <w:t>)</w:t>
       </w:r>
     </w:p>
     <w:p>
       <w:pPr>
+        <w:numPr>
+          <w:ilvl w:val="0"/>
+          <w:numId w:val="4"/>
+        </w:numPr>
+        <w:shd w:val="clear" w:color="auto" w:fill="FFFFFF"/>
+        <w:spacing w:after="0" w:line="253" w:lineRule="atLeast"/>
+        <w:rPr>
+          <w:rFonts w:eastAsia="Times New Roman" w:cstheme="minorHAnsi"/>
+          <w:color w:val="222222"/>
+          <w:lang w:eastAsia="en-AU"/>
+        </w:rPr>
+      </w:pPr>
+      <w:r>
+        <w:rPr>
+          <w:rFonts w:eastAsia="Times New Roman" w:cstheme="minorHAnsi"/>
+          <w:color w:val="222222"/>
+          <w:lang w:eastAsia="en-AU"/>
+        </w:rPr>
+        <w:t>Deployment tech (e.g. Docker, Ansible)</w:t>
+      </w:r>
+    </w:p>
+    <w:p>
+      <w:pPr>
+        <w:numPr>
+          <w:ilvl w:val="0"/>
+          <w:numId w:val="4"/>
+        </w:numPr>
+        <w:shd w:val="clear" w:color="auto" w:fill="FFFFFF"/>
+        <w:spacing w:after="0" w:line="253" w:lineRule="atLeast"/>
+        <w:rPr>
+          <w:rFonts w:eastAsia="Times New Roman" w:cstheme="minorHAnsi"/>
+          <w:color w:val="222222"/>
+          <w:lang w:eastAsia="en-AU"/>
+        </w:rPr>
+      </w:pPr>
+      <w:r>
+        <w:rPr>
+          <w:rFonts w:eastAsia="Times New Roman" w:cstheme="minorHAnsi"/>
+          <w:color w:val="222222"/>
+          <w:lang w:eastAsia="en-AU"/>
+        </w:rPr>
+        <w:t>DevOps mindset, extensive experience with CI/CD</w:t>
+      </w:r>
+      <w:r>
+        <w:rPr>
+          <w:rFonts w:eastAsia="Times New Roman" w:cstheme="minorHAnsi"/>
+          <w:color w:val="222222"/>
+          <w:lang w:eastAsia="en-AU"/>
+        </w:rPr>
+        <w:t>, Jira</w:t>
+      </w:r>
+    </w:p>
+    <w:p>
+      <w:pPr>
+        <w:numPr>
+          <w:ilvl w:val="0"/>
+          <w:numId w:val="4"/>
+        </w:numPr>
+        <w:shd w:val="clear" w:color="auto" w:fill="FFFFFF"/>
+        <w:spacing w:after="0" w:line="253" w:lineRule="atLeast"/>
+        <w:rPr>
+          <w:rFonts w:eastAsia="Times New Roman" w:cstheme="minorHAnsi"/>
+          <w:color w:val="222222"/>
+          <w:lang w:eastAsia="en-AU"/>
+        </w:rPr>
+      </w:pPr>
+      <w:r>
+        <w:rPr>
+          <w:rFonts w:eastAsia="Times New Roman" w:cstheme="minorHAnsi"/>
+          <w:color w:val="222222"/>
+          <w:lang w:eastAsia="en-AU"/>
+        </w:rPr>
+        <w:t>Experience with TDD/BDD</w:t>
+      </w:r>
+    </w:p>
+    <w:p>
+      <w:pPr>
+        <w:numPr>
+          <w:ilvl w:val="0"/>
+          <w:numId w:val="4"/>
+        </w:numPr>
+        <w:shd w:val="clear" w:color="auto" w:fill="FFFFFF"/>
+        <w:spacing w:after="0" w:line="253" w:lineRule="atLeast"/>
+        <w:rPr>
+          <w:rFonts w:eastAsia="Times New Roman" w:cstheme="minorHAnsi"/>
+          <w:color w:val="222222"/>
+          <w:lang w:eastAsia="en-AU"/>
+        </w:rPr>
+      </w:pPr>
+      <w:r>
+        <w:rPr>
+          <w:rFonts w:eastAsia="Times New Roman" w:cstheme="minorHAnsi"/>
+          <w:color w:val="222222"/>
+          <w:lang w:eastAsia="en-AU"/>
+        </w:rPr>
+        <w:t>TCP, UDP protocol</w:t>
+      </w:r>
+    </w:p>
+    <w:p>
+      <w:pPr>
+        <w:numPr>
+          <w:ilvl w:val="0"/>
+          <w:numId w:val="4"/>
+        </w:numPr>
+        <w:shd w:val="clear" w:color="auto" w:fill="FFFFFF"/>
+        <w:spacing w:after="0" w:line="253" w:lineRule="atLeast"/>
+        <w:rPr>
+          <w:rFonts w:eastAsia="Times New Roman" w:cstheme="minorHAnsi"/>
+          <w:color w:val="222222"/>
+          <w:lang w:eastAsia="en-AU"/>
+        </w:rPr>
+      </w:pPr>
+      <w:r>
+        <w:rPr>
+          <w:rFonts w:eastAsia="Times New Roman" w:cstheme="minorHAnsi"/>
+          <w:color w:val="222222"/>
+          <w:lang w:eastAsia="en-AU"/>
+        </w:rPr>
+        <w:t>Stellar communication skills</w:t>
+      </w:r>
+    </w:p>
+    <w:p>
+      <w:pPr>
+        <w:numPr>
+          <w:ilvl w:val="0"/>
+          <w:numId w:val="4"/>
+        </w:numPr>
+        <w:shd w:val="clear" w:color="auto" w:fill="FFFFFF"/>
+        <w:spacing w:after="0" w:line="253" w:lineRule="atLeast"/>
+        <w:rPr>
+          <w:rFonts w:eastAsia="Times New Roman" w:cstheme="minorHAnsi"/>
+          <w:color w:val="222222"/>
+          <w:lang w:eastAsia="en-AU"/>
+        </w:rPr>
+      </w:pPr>
+      <w:r>
+        <w:rPr>
+          <w:rFonts w:eastAsia="Times New Roman" w:cstheme="minorHAnsi"/>
+          <w:color w:val="222222"/>
+          <w:lang w:eastAsia="en-AU"/>
+        </w:rPr>
+        <w:t>Continuous learning and upskilling is a necessity</w:t>
+      </w:r>
+      <w:r>
+        <w:rPr>
+          <w:rFonts w:eastAsia="Times New Roman" w:cstheme="minorHAnsi"/>
+          <w:color w:val="222222"/>
+          <w:lang w:eastAsia="en-AU"/>
+        </w:rPr>
+        <w:br/>
+      </w:r>
+    </w:p>
+    <w:p>
+      <w:pPr>
+        <w:shd w:val="clear" w:color="auto" w:fill="FFFFFF"/>
+        <w:spacing w:after="200" w:line="253" w:lineRule="atLeast"/>
+        <w:rPr>
+          <w:rFonts w:eastAsia="Times New Roman" w:cstheme="minorHAnsi"/>
+          <w:color w:val="222222"/>
+          <w:lang w:eastAsia="en-AU"/>
+        </w:rPr>
+      </w:pPr>
+      <w:r>
+        <w:rPr>
+          <w:rFonts w:eastAsia="Times New Roman" w:cstheme="minorHAnsi"/>
+          <w:color w:val="222222"/>
+          <w:lang w:eastAsia="en-AU"/>
+        </w:rPr>
+        <w:t>Qualifications</w:t>
+      </w:r>
+      <w:r>
+        <w:rPr>
+          <w:rFonts w:eastAsia="Times New Roman" w:cstheme="minorHAnsi"/>
+          <w:color w:val="222222"/>
+          <w:lang w:eastAsia="en-AU"/>
+        </w:rPr>
+        <w:t xml:space="preserve"> and Experience</w:t>
+      </w:r>
+    </w:p>
+    <w:p>
+      <w:pPr>
         <w:pStyle w:val="ListParagraph"/>
         <w:numPr>
           <w:ilvl w:val="0"/>
-          <w:numId w:val="2"/>
-        </w:numPr>
-      </w:pPr>
-      <w:r>
-        <w:t>UX/UI design</w:t>
+          <w:numId w:val="9"/>
+        </w:numPr>
+        <w:shd w:val="clear" w:color="auto" w:fill="FFFFFF"/>
+        <w:spacing w:after="200" w:line="253" w:lineRule="atLeast"/>
+        <w:rPr>
+          <w:rFonts w:eastAsia="Times New Roman" w:cstheme="minorHAnsi"/>
+          <w:color w:val="222222"/>
+          <w:lang w:eastAsia="en-AU"/>
+        </w:rPr>
+      </w:pPr>
+      <w:r>
+        <w:rPr>
+          <w:rFonts w:eastAsia="Times New Roman" w:cstheme="minorHAnsi"/>
+          <w:color w:val="222222"/>
+          <w:lang w:eastAsia="en-AU"/>
+        </w:rPr>
+        <w:t>3+ years’ experience in software engineering/development</w:t>
+      </w:r>
+      <w:r>
+        <w:rPr>
+          <w:rFonts w:eastAsia="Times New Roman" w:cstheme="minorHAnsi"/>
+          <w:color w:val="222222"/>
+          <w:lang w:eastAsia="en-AU"/>
+        </w:rPr>
+        <w:tab/>
       </w:r>
     </w:p>
     <w:p>
@@ -624,66 +1471,49 @@
         <w:pStyle w:val="ListParagraph"/>
         <w:numPr>
           <w:ilvl w:val="0"/>
-          <w:numId w:val="2"/>
-        </w:numPr>
-      </w:pPr>
-      <w:r>
-        <w:t>Security</w:t>
+          <w:numId w:val="9"/>
+        </w:numPr>
+        <w:shd w:val="clear" w:color="auto" w:fill="FFFFFF"/>
+        <w:spacing w:after="200" w:line="253" w:lineRule="atLeast"/>
+        <w:rPr>
+          <w:rFonts w:eastAsia="Times New Roman" w:cstheme="minorHAnsi"/>
+          <w:color w:val="222222"/>
+          <w:lang w:eastAsia="en-AU"/>
+        </w:rPr>
+      </w:pPr>
+      <w:r>
+        <w:rPr>
+          <w:rFonts w:eastAsia="Times New Roman" w:cstheme="minorHAnsi"/>
+          <w:color w:val="222222"/>
+          <w:lang w:eastAsia="en-AU"/>
+        </w:rPr>
+        <w:t>Bachelor degree in Computer Science/I.T/related field of study</w:t>
       </w:r>
     </w:p>
     <w:p>
       <w:pPr>
         <w:pStyle w:val="ListParagraph"/>
-        <w:numPr>
-          <w:ilvl w:val="0"/>
-          <w:numId w:val="2"/>
-        </w:numPr>
-      </w:pPr>
-      <w:r>
-        <w:t>Project management</w:t>
-      </w:r>
-    </w:p>
-    <w:p>
-      <w:pPr>
-        <w:pStyle w:val="ListParagraph"/>
-        <w:numPr>
-          <w:ilvl w:val="0"/>
-          <w:numId w:val="2"/>
-        </w:numPr>
-      </w:pPr>
-      <w:r>
-        <w:t>Marketing</w:t>
-      </w:r>
+        <w:shd w:val="clear" w:color="auto" w:fill="FFFFFF"/>
+        <w:spacing w:after="200" w:line="253" w:lineRule="atLeast"/>
+        <w:rPr>
+          <w:rFonts w:eastAsia="Times New Roman" w:cstheme="minorHAnsi"/>
+          <w:color w:val="222222"/>
+          <w:lang w:eastAsia="en-AU"/>
+        </w:rPr>
+      </w:pPr>
       <w:bookmarkStart w:id="0" w:name="_GoBack"/>
       <w:bookmarkEnd w:id="0"/>
     </w:p>
-    <w:p/>
-    <w:p/>
     <w:p>
       <w:pPr>
         <w:shd w:val="clear" w:color="auto" w:fill="FFFFFF"/>
         <w:spacing w:after="0" w:line="240" w:lineRule="auto"/>
         <w:rPr>
           <w:rFonts w:eastAsia="Times New Roman" w:cstheme="minorHAnsi"/>
-          <w:b/>
-          <w:bCs/>
-          <w:color w:val="222222"/>
-          <w:u w:val="single"/>
-          <w:lang w:eastAsia="en-AU"/>
-        </w:rPr>
-      </w:pPr>
-      <w:r>
-        <w:rPr>
-          <w:rFonts w:eastAsia="Times New Roman" w:cstheme="minorHAnsi"/>
-          <w:b/>
-          <w:bCs/>
-          <w:color w:val="222222"/>
-          <w:u w:val="single"/>
-          <w:lang w:eastAsia="en-AU"/>
-        </w:rPr>
-        <w:lastRenderedPageBreak/>
-        <w:t>Skills &amp; Jobs</w:t>
-      </w:r>
+          <w:color w:val="222222"/>
+          <w:lang w:eastAsia="en-AU"/>
+        </w:rPr>
+      </w:pPr>
     </w:p>
     <w:p>
       <w:pPr>
@@ -691,8 +1521,6 @@
         <w:spacing w:after="0" w:line="240" w:lineRule="auto"/>
         <w:rPr>
           <w:rFonts w:eastAsia="Times New Roman" w:cstheme="minorHAnsi"/>
-          <w:b/>
-          <w:bCs/>
           <w:color w:val="222222"/>
           <w:lang w:eastAsia="en-AU"/>
         </w:rPr>
@@ -704,917 +1532,20 @@
         <w:spacing w:after="0" w:line="240" w:lineRule="auto"/>
         <w:rPr>
           <w:rFonts w:eastAsia="Times New Roman" w:cstheme="minorHAnsi"/>
-          <w:b/>
-          <w:bCs/>
-          <w:color w:val="222222"/>
-          <w:lang w:eastAsia="en-AU"/>
-        </w:rPr>
-      </w:pPr>
-      <w:r>
-        <w:rPr>
-          <w:rFonts w:eastAsia="Times New Roman" w:cstheme="minorHAnsi"/>
-          <w:b/>
-          <w:bCs/>
-          <w:color w:val="222222"/>
-          <w:lang w:eastAsia="en-AU"/>
-        </w:rPr>
-        <w:t xml:space="preserve">Senior Software Engineer </w:t>
-      </w:r>
-    </w:p>
-    <w:p>
-      <w:pPr>
-        <w:shd w:val="clear" w:color="auto" w:fill="FFFFFF"/>
-        <w:spacing w:after="0" w:line="240" w:lineRule="auto"/>
-        <w:rPr>
-          <w:rFonts w:eastAsia="Times New Roman" w:cstheme="minorHAnsi"/>
-          <w:color w:val="222222"/>
-          <w:lang w:eastAsia="en-AU"/>
-        </w:rPr>
-      </w:pPr>
-    </w:p>
-    <w:p>
-      <w:pPr>
-        <w:shd w:val="clear" w:color="auto" w:fill="FFFFFF"/>
-        <w:spacing w:after="0" w:line="240" w:lineRule="auto"/>
-        <w:rPr>
-          <w:rFonts w:eastAsia="Times New Roman" w:cstheme="minorHAnsi"/>
-          <w:color w:val="222222"/>
-          <w:lang w:eastAsia="en-AU"/>
-        </w:rPr>
-      </w:pPr>
-      <w:r>
-        <w:rPr>
-          <w:rFonts w:eastAsia="Times New Roman" w:cstheme="minorHAnsi"/>
-          <w:color w:val="222222"/>
-          <w:lang w:eastAsia="en-AU"/>
-        </w:rPr>
-        <w:t>Responsibilities</w:t>
-      </w:r>
-    </w:p>
-    <w:p>
-      <w:pPr>
-        <w:shd w:val="clear" w:color="auto" w:fill="FFFFFF"/>
-        <w:spacing w:after="0" w:line="240" w:lineRule="auto"/>
-        <w:rPr>
-          <w:rFonts w:eastAsia="Times New Roman" w:cstheme="minorHAnsi"/>
-          <w:color w:val="222222"/>
-          <w:lang w:eastAsia="en-AU"/>
-        </w:rPr>
-      </w:pPr>
-    </w:p>
-    <w:p>
-      <w:pPr>
-        <w:numPr>
-          <w:ilvl w:val="0"/>
-          <w:numId w:val="3"/>
-        </w:numPr>
-        <w:shd w:val="clear" w:color="auto" w:fill="FFFFFF"/>
-        <w:spacing w:after="0" w:line="253" w:lineRule="atLeast"/>
-        <w:rPr>
-          <w:rFonts w:eastAsia="Times New Roman" w:cstheme="minorHAnsi"/>
-          <w:color w:val="222222"/>
-          <w:lang w:eastAsia="en-AU"/>
-        </w:rPr>
-      </w:pPr>
-      <w:r>
-        <w:rPr>
-          <w:rFonts w:eastAsia="Times New Roman" w:cstheme="minorHAnsi"/>
-          <w:color w:val="222222"/>
-          <w:lang w:eastAsia="en-AU"/>
-        </w:rPr>
-        <w:t>Research, designing, creat</w:t>
-      </w:r>
-      <w:r>
-        <w:rPr>
-          <w:rFonts w:eastAsia="Times New Roman" w:cstheme="minorHAnsi"/>
-          <w:color w:val="222222"/>
-          <w:lang w:eastAsia="en-AU"/>
-        </w:rPr>
-        <w:t xml:space="preserve">ing, architecting and testing an iOS </w:t>
-      </w:r>
-      <w:r>
-        <w:rPr>
-          <w:rFonts w:eastAsia="Times New Roman" w:cstheme="minorHAnsi"/>
-          <w:color w:val="222222"/>
-          <w:lang w:eastAsia="en-AU"/>
-        </w:rPr>
-        <w:t>application and accompanying website</w:t>
-      </w:r>
-    </w:p>
-    <w:p>
-      <w:pPr>
-        <w:numPr>
-          <w:ilvl w:val="0"/>
-          <w:numId w:val="3"/>
-        </w:numPr>
-        <w:shd w:val="clear" w:color="auto" w:fill="FFFFFF"/>
-        <w:spacing w:after="0" w:line="253" w:lineRule="atLeast"/>
-        <w:rPr>
-          <w:rFonts w:eastAsia="Times New Roman" w:cstheme="minorHAnsi"/>
-          <w:color w:val="222222"/>
-          <w:lang w:eastAsia="en-AU"/>
-        </w:rPr>
-      </w:pPr>
-      <w:r>
-        <w:rPr>
-          <w:rFonts w:eastAsia="Times New Roman" w:cstheme="minorHAnsi"/>
-          <w:color w:val="222222"/>
-          <w:lang w:eastAsia="en-AU"/>
-        </w:rPr>
-        <w:t>Writing clean, continuously tested, reusable code</w:t>
-      </w:r>
-    </w:p>
-    <w:p>
-      <w:pPr>
-        <w:numPr>
-          <w:ilvl w:val="0"/>
-          <w:numId w:val="3"/>
-        </w:numPr>
-        <w:shd w:val="clear" w:color="auto" w:fill="FFFFFF"/>
-        <w:spacing w:after="0" w:line="253" w:lineRule="atLeast"/>
-        <w:rPr>
-          <w:rFonts w:eastAsia="Times New Roman" w:cstheme="minorHAnsi"/>
-          <w:color w:val="222222"/>
-          <w:lang w:eastAsia="en-AU"/>
-        </w:rPr>
-      </w:pPr>
-      <w:r>
-        <w:rPr>
-          <w:rFonts w:eastAsia="Times New Roman" w:cstheme="minorHAnsi"/>
-          <w:color w:val="222222"/>
-          <w:lang w:eastAsia="en-AU"/>
-        </w:rPr>
-        <w:t>Working within a collaborative, cross-functional team environment (frequent interaction with UX designers, business/marketing manager etc.)</w:t>
-      </w:r>
-    </w:p>
-    <w:p>
-      <w:pPr>
-        <w:numPr>
-          <w:ilvl w:val="0"/>
-          <w:numId w:val="3"/>
-        </w:numPr>
-        <w:shd w:val="clear" w:color="auto" w:fill="FFFFFF"/>
-        <w:spacing w:after="0" w:line="253" w:lineRule="atLeast"/>
-        <w:rPr>
-          <w:rFonts w:eastAsia="Times New Roman" w:cstheme="minorHAnsi"/>
-          <w:color w:val="222222"/>
-          <w:lang w:eastAsia="en-AU"/>
-        </w:rPr>
-      </w:pPr>
-      <w:r>
-        <w:rPr>
-          <w:rFonts w:eastAsia="Times New Roman" w:cstheme="minorHAnsi"/>
-          <w:color w:val="222222"/>
-          <w:lang w:eastAsia="en-AU"/>
-        </w:rPr>
-        <w:t>Documentation and guideline write-ups (technical &amp; non-technical)</w:t>
-      </w:r>
-    </w:p>
-    <w:p>
-      <w:pPr>
-        <w:numPr>
-          <w:ilvl w:val="0"/>
-          <w:numId w:val="3"/>
-        </w:numPr>
-        <w:shd w:val="clear" w:color="auto" w:fill="FFFFFF"/>
-        <w:spacing w:after="200" w:line="253" w:lineRule="atLeast"/>
-        <w:rPr>
-          <w:rFonts w:eastAsia="Times New Roman" w:cstheme="minorHAnsi"/>
-          <w:color w:val="222222"/>
-          <w:lang w:eastAsia="en-AU"/>
-        </w:rPr>
-      </w:pPr>
-      <w:r>
-        <w:rPr>
-          <w:rFonts w:eastAsia="Times New Roman" w:cstheme="minorHAnsi"/>
-          <w:color w:val="222222"/>
-          <w:lang w:eastAsia="en-AU"/>
-        </w:rPr>
-        <w:t>Provide critical feedback and recommendations on user interface and design decisions</w:t>
-      </w:r>
-    </w:p>
-    <w:p>
-      <w:pPr>
-        <w:shd w:val="clear" w:color="auto" w:fill="FFFFFF"/>
-        <w:spacing w:after="0" w:line="240" w:lineRule="auto"/>
-        <w:rPr>
-          <w:rFonts w:eastAsia="Times New Roman" w:cstheme="minorHAnsi"/>
-          <w:color w:val="222222"/>
-          <w:lang w:eastAsia="en-AU"/>
-        </w:rPr>
-      </w:pPr>
-      <w:r>
-        <w:rPr>
-          <w:rFonts w:eastAsia="Times New Roman" w:cstheme="minorHAnsi"/>
-          <w:color w:val="222222"/>
-          <w:lang w:eastAsia="en-AU"/>
-        </w:rPr>
-        <w:t>Skills</w:t>
-      </w:r>
-    </w:p>
-    <w:p>
-      <w:pPr>
-        <w:shd w:val="clear" w:color="auto" w:fill="FFFFFF"/>
-        <w:spacing w:after="0" w:line="240" w:lineRule="auto"/>
-        <w:rPr>
-          <w:rFonts w:eastAsia="Times New Roman" w:cstheme="minorHAnsi"/>
-          <w:color w:val="222222"/>
-          <w:lang w:eastAsia="en-AU"/>
-        </w:rPr>
-      </w:pPr>
-    </w:p>
-    <w:p>
-      <w:pPr>
-        <w:numPr>
-          <w:ilvl w:val="0"/>
-          <w:numId w:val="4"/>
-        </w:numPr>
-        <w:shd w:val="clear" w:color="auto" w:fill="FFFFFF"/>
-        <w:spacing w:after="0" w:line="253" w:lineRule="atLeast"/>
-        <w:rPr>
-          <w:rFonts w:eastAsia="Times New Roman" w:cstheme="minorHAnsi"/>
-          <w:lang w:eastAsia="en-AU"/>
-        </w:rPr>
-      </w:pPr>
-      <w:r>
-        <w:rPr>
-          <w:rFonts w:eastAsia="Times New Roman" w:cstheme="minorHAnsi"/>
-          <w:lang w:eastAsia="en-AU"/>
-        </w:rPr>
-        <w:t xml:space="preserve">Mastery in </w:t>
-      </w:r>
-      <w:r>
-        <w:rPr>
-          <w:rFonts w:eastAsia="Times New Roman" w:cstheme="minorHAnsi"/>
-          <w:lang w:eastAsia="en-AU"/>
-        </w:rPr>
-        <w:t>iOS development</w:t>
-      </w:r>
-      <w:r>
-        <w:rPr>
-          <w:rFonts w:eastAsia="Times New Roman" w:cstheme="minorHAnsi"/>
-          <w:lang w:eastAsia="en-AU"/>
-        </w:rPr>
-        <w:t xml:space="preserve"> (Front and Backend)</w:t>
-      </w:r>
-    </w:p>
-    <w:p>
-      <w:pPr>
-        <w:numPr>
-          <w:ilvl w:val="1"/>
-          <w:numId w:val="4"/>
-        </w:numPr>
-        <w:shd w:val="clear" w:color="auto" w:fill="FFFFFF"/>
-        <w:spacing w:after="0" w:line="253" w:lineRule="atLeast"/>
-        <w:rPr>
-          <w:rFonts w:eastAsia="Times New Roman" w:cstheme="minorHAnsi"/>
-          <w:lang w:eastAsia="en-AU"/>
-        </w:rPr>
-      </w:pPr>
-      <w:r>
-        <w:rPr>
-          <w:rFonts w:eastAsia="Times New Roman" w:cstheme="minorHAnsi"/>
-          <w:lang w:eastAsia="en-AU"/>
-        </w:rPr>
-        <w:t>Swift</w:t>
-      </w:r>
-    </w:p>
-    <w:p>
-      <w:pPr>
-        <w:numPr>
-          <w:ilvl w:val="1"/>
-          <w:numId w:val="4"/>
-        </w:numPr>
-        <w:shd w:val="clear" w:color="auto" w:fill="FFFFFF"/>
-        <w:spacing w:after="0" w:line="253" w:lineRule="atLeast"/>
-        <w:rPr>
-          <w:rFonts w:eastAsia="Times New Roman" w:cstheme="minorHAnsi"/>
-          <w:lang w:eastAsia="en-AU"/>
-        </w:rPr>
-      </w:pPr>
-      <w:proofErr w:type="spellStart"/>
-      <w:r>
-        <w:rPr>
-          <w:rFonts w:eastAsia="Times New Roman" w:cstheme="minorHAnsi"/>
-          <w:lang w:eastAsia="en-AU"/>
-        </w:rPr>
-        <w:t>Xcode</w:t>
-      </w:r>
-      <w:proofErr w:type="spellEnd"/>
-    </w:p>
-    <w:p>
-      <w:pPr>
-        <w:numPr>
-          <w:ilvl w:val="1"/>
-          <w:numId w:val="4"/>
-        </w:numPr>
-        <w:shd w:val="clear" w:color="auto" w:fill="FFFFFF"/>
-        <w:spacing w:after="0" w:line="253" w:lineRule="atLeast"/>
-        <w:rPr>
-          <w:rFonts w:eastAsia="Times New Roman" w:cstheme="minorHAnsi"/>
-          <w:lang w:eastAsia="en-AU"/>
-        </w:rPr>
-      </w:pPr>
-      <w:proofErr w:type="spellStart"/>
-      <w:r>
-        <w:rPr>
-          <w:rFonts w:eastAsia="Times New Roman" w:cstheme="minorHAnsi"/>
-          <w:lang w:eastAsia="en-AU"/>
-        </w:rPr>
-        <w:t>CocoaPods</w:t>
-      </w:r>
-      <w:proofErr w:type="spellEnd"/>
-    </w:p>
-    <w:p>
-      <w:pPr>
-        <w:numPr>
-          <w:ilvl w:val="1"/>
-          <w:numId w:val="4"/>
-        </w:numPr>
-        <w:shd w:val="clear" w:color="auto" w:fill="FFFFFF"/>
-        <w:spacing w:after="0" w:line="253" w:lineRule="atLeast"/>
-        <w:rPr>
-          <w:rFonts w:eastAsia="Times New Roman" w:cstheme="minorHAnsi"/>
-          <w:lang w:eastAsia="en-AU"/>
-        </w:rPr>
-      </w:pPr>
-      <w:r>
-        <w:rPr>
-          <w:rFonts w:eastAsia="Times New Roman" w:cstheme="minorHAnsi"/>
-          <w:lang w:eastAsia="en-AU"/>
-        </w:rPr>
-        <w:t>Database expertise:  SQ</w:t>
-      </w:r>
-      <w:r>
-        <w:rPr>
-          <w:rFonts w:eastAsia="Times New Roman" w:cstheme="minorHAnsi"/>
-          <w:lang w:eastAsia="en-AU"/>
-        </w:rPr>
-        <w:t>Lite</w:t>
-      </w:r>
-      <w:r>
-        <w:rPr>
-          <w:rFonts w:eastAsia="Times New Roman" w:cstheme="minorHAnsi"/>
-          <w:lang w:eastAsia="en-AU"/>
-        </w:rPr>
-        <w:t>/MSSQL/</w:t>
-      </w:r>
-    </w:p>
-    <w:p>
-      <w:pPr>
-        <w:numPr>
-          <w:ilvl w:val="0"/>
-          <w:numId w:val="4"/>
-        </w:numPr>
-        <w:shd w:val="clear" w:color="auto" w:fill="FFFFFF"/>
-        <w:spacing w:after="0" w:line="253" w:lineRule="atLeast"/>
-        <w:rPr>
-          <w:rFonts w:eastAsia="Times New Roman" w:cstheme="minorHAnsi"/>
-          <w:color w:val="222222"/>
-          <w:lang w:eastAsia="en-AU"/>
-        </w:rPr>
-      </w:pPr>
-      <w:r>
-        <w:rPr>
-          <w:rFonts w:eastAsia="Times New Roman" w:cstheme="minorHAnsi"/>
-          <w:color w:val="222222"/>
-          <w:lang w:eastAsia="en-AU"/>
-        </w:rPr>
-        <w:t>Web development</w:t>
-      </w:r>
-    </w:p>
-    <w:p>
-      <w:pPr>
-        <w:numPr>
-          <w:ilvl w:val="1"/>
-          <w:numId w:val="4"/>
-        </w:numPr>
-        <w:shd w:val="clear" w:color="auto" w:fill="FFFFFF"/>
-        <w:spacing w:after="0" w:line="253" w:lineRule="atLeast"/>
-        <w:rPr>
-          <w:rFonts w:eastAsia="Times New Roman" w:cstheme="minorHAnsi"/>
-          <w:color w:val="222222"/>
-          <w:lang w:eastAsia="en-AU"/>
-        </w:rPr>
-      </w:pPr>
-      <w:r>
-        <w:rPr>
-          <w:rFonts w:eastAsia="Times New Roman" w:cstheme="minorHAnsi"/>
-          <w:color w:val="222222"/>
-          <w:lang w:eastAsia="en-AU"/>
-        </w:rPr>
-        <w:t xml:space="preserve">HTML, CSS &amp; </w:t>
-      </w:r>
-      <w:proofErr w:type="spellStart"/>
-      <w:r>
-        <w:rPr>
-          <w:rFonts w:eastAsia="Times New Roman" w:cstheme="minorHAnsi"/>
-          <w:color w:val="222222"/>
-          <w:lang w:eastAsia="en-AU"/>
-        </w:rPr>
-        <w:t>Javascript</w:t>
-      </w:r>
-      <w:proofErr w:type="spellEnd"/>
-    </w:p>
-    <w:p>
-      <w:pPr>
-        <w:numPr>
-          <w:ilvl w:val="1"/>
-          <w:numId w:val="4"/>
-        </w:numPr>
-        <w:shd w:val="clear" w:color="auto" w:fill="FFFFFF"/>
-        <w:spacing w:after="0" w:line="253" w:lineRule="atLeast"/>
-        <w:rPr>
-          <w:rFonts w:eastAsia="Times New Roman" w:cstheme="minorHAnsi"/>
-          <w:color w:val="222222"/>
-          <w:lang w:eastAsia="en-AU"/>
-        </w:rPr>
-      </w:pPr>
-      <w:r>
-        <w:rPr>
-          <w:rFonts w:eastAsia="Times New Roman" w:cstheme="minorHAnsi"/>
-          <w:color w:val="222222"/>
-          <w:lang w:eastAsia="en-AU"/>
-        </w:rPr>
-        <w:t xml:space="preserve">JS libraries &amp; </w:t>
-      </w:r>
-      <w:r>
-        <w:rPr>
-          <w:rFonts w:eastAsia="Times New Roman" w:cstheme="minorHAnsi"/>
-          <w:color w:val="222222"/>
-          <w:lang w:eastAsia="en-AU"/>
-        </w:rPr>
-        <w:t>JS frameworks (</w:t>
-      </w:r>
-      <w:proofErr w:type="spellStart"/>
-      <w:r>
-        <w:rPr>
-          <w:rFonts w:eastAsia="Times New Roman" w:cstheme="minorHAnsi"/>
-          <w:color w:val="222222"/>
-          <w:lang w:eastAsia="en-AU"/>
-        </w:rPr>
-        <w:t>e.g</w:t>
-      </w:r>
-      <w:proofErr w:type="spellEnd"/>
-      <w:r>
-        <w:rPr>
-          <w:rFonts w:eastAsia="Times New Roman" w:cstheme="minorHAnsi"/>
-          <w:color w:val="222222"/>
-          <w:lang w:eastAsia="en-AU"/>
-        </w:rPr>
-        <w:t xml:space="preserve"> </w:t>
-      </w:r>
-      <w:proofErr w:type="spellStart"/>
-      <w:r>
-        <w:rPr>
-          <w:rFonts w:eastAsia="Times New Roman" w:cstheme="minorHAnsi"/>
-          <w:color w:val="222222"/>
-          <w:lang w:eastAsia="en-AU"/>
-        </w:rPr>
-        <w:t>react.ks</w:t>
-      </w:r>
-      <w:proofErr w:type="spellEnd"/>
-      <w:r>
-        <w:rPr>
-          <w:rFonts w:eastAsia="Times New Roman" w:cstheme="minorHAnsi"/>
-          <w:color w:val="222222"/>
-          <w:lang w:eastAsia="en-AU"/>
-        </w:rPr>
-        <w:t xml:space="preserve">, </w:t>
-      </w:r>
-      <w:r>
-        <w:rPr>
-          <w:rFonts w:eastAsia="Times New Roman" w:cstheme="minorHAnsi"/>
-          <w:color w:val="222222"/>
-          <w:lang w:eastAsia="en-AU"/>
-        </w:rPr>
-        <w:t>Angular)</w:t>
-      </w:r>
-    </w:p>
-    <w:p>
-      <w:pPr>
-        <w:numPr>
-          <w:ilvl w:val="0"/>
-          <w:numId w:val="4"/>
-        </w:numPr>
-        <w:shd w:val="clear" w:color="auto" w:fill="FFFFFF"/>
-        <w:spacing w:after="0" w:line="253" w:lineRule="atLeast"/>
-        <w:rPr>
-          <w:rFonts w:eastAsia="Times New Roman" w:cstheme="minorHAnsi"/>
-          <w:color w:val="222222"/>
-          <w:lang w:eastAsia="en-AU"/>
-        </w:rPr>
-      </w:pPr>
-      <w:r>
-        <w:rPr>
-          <w:rFonts w:eastAsia="Times New Roman" w:cstheme="minorHAnsi"/>
-          <w:color w:val="222222"/>
-          <w:lang w:eastAsia="en-AU"/>
-        </w:rPr>
-        <w:t>Experience with REST APIs</w:t>
-      </w:r>
-    </w:p>
-    <w:p>
-      <w:pPr>
-        <w:numPr>
-          <w:ilvl w:val="0"/>
-          <w:numId w:val="4"/>
-        </w:numPr>
-        <w:shd w:val="clear" w:color="auto" w:fill="FFFFFF"/>
-        <w:spacing w:after="0" w:line="253" w:lineRule="atLeast"/>
-        <w:rPr>
-          <w:rFonts w:eastAsia="Times New Roman" w:cstheme="minorHAnsi"/>
-          <w:color w:val="222222"/>
-          <w:lang w:eastAsia="en-AU"/>
-        </w:rPr>
-      </w:pPr>
-      <w:r>
-        <w:rPr>
-          <w:rFonts w:eastAsia="Times New Roman" w:cstheme="minorHAnsi"/>
-          <w:color w:val="222222"/>
-          <w:lang w:eastAsia="en-AU"/>
-        </w:rPr>
-        <w:t>Version Control (Git, bitbucket etc.)</w:t>
-      </w:r>
-    </w:p>
-    <w:p>
-      <w:pPr>
-        <w:numPr>
-          <w:ilvl w:val="0"/>
-          <w:numId w:val="4"/>
-        </w:numPr>
-        <w:shd w:val="clear" w:color="auto" w:fill="FFFFFF"/>
-        <w:spacing w:after="0" w:line="253" w:lineRule="atLeast"/>
-        <w:rPr>
-          <w:rFonts w:eastAsia="Times New Roman" w:cstheme="minorHAnsi"/>
-          <w:lang w:eastAsia="en-AU"/>
-        </w:rPr>
-      </w:pPr>
-      <w:r>
-        <w:rPr>
-          <w:rFonts w:eastAsia="Times New Roman" w:cstheme="minorHAnsi"/>
-          <w:lang w:eastAsia="en-AU"/>
-        </w:rPr>
-        <w:t>A</w:t>
-      </w:r>
-      <w:r>
-        <w:rPr>
-          <w:rFonts w:eastAsia="Times New Roman" w:cstheme="minorHAnsi"/>
-          <w:lang w:eastAsia="en-AU"/>
-        </w:rPr>
-        <w:t>gile environment (Jira, Sprints)</w:t>
-      </w:r>
-    </w:p>
-    <w:p>
-      <w:pPr>
-        <w:numPr>
-          <w:ilvl w:val="0"/>
-          <w:numId w:val="4"/>
-        </w:numPr>
-        <w:shd w:val="clear" w:color="auto" w:fill="FFFFFF"/>
-        <w:spacing w:after="0" w:line="253" w:lineRule="atLeast"/>
-        <w:rPr>
-          <w:rFonts w:eastAsia="Times New Roman" w:cstheme="minorHAnsi"/>
-          <w:color w:val="222222"/>
-          <w:lang w:eastAsia="en-AU"/>
-        </w:rPr>
-      </w:pPr>
-      <w:r>
-        <w:rPr>
-          <w:rFonts w:eastAsia="Times New Roman" w:cstheme="minorHAnsi"/>
-          <w:color w:val="222222"/>
-          <w:lang w:eastAsia="en-AU"/>
-        </w:rPr>
-        <w:t>Cloud services (AWS/</w:t>
-      </w:r>
-      <w:proofErr w:type="spellStart"/>
-      <w:r>
-        <w:rPr>
-          <w:rFonts w:eastAsia="Times New Roman" w:cstheme="minorHAnsi"/>
-          <w:color w:val="222222"/>
-          <w:lang w:eastAsia="en-AU"/>
-        </w:rPr>
-        <w:t>AzurE</w:t>
-      </w:r>
-      <w:proofErr w:type="spellEnd"/>
-      <w:r>
-        <w:rPr>
-          <w:rFonts w:eastAsia="Times New Roman" w:cstheme="minorHAnsi"/>
-          <w:color w:val="222222"/>
-          <w:lang w:eastAsia="en-AU"/>
-        </w:rPr>
-        <w:t>)</w:t>
-      </w:r>
-    </w:p>
-    <w:p>
-      <w:pPr>
-        <w:numPr>
-          <w:ilvl w:val="0"/>
-          <w:numId w:val="4"/>
-        </w:numPr>
-        <w:shd w:val="clear" w:color="auto" w:fill="FFFFFF"/>
-        <w:spacing w:after="0" w:line="253" w:lineRule="atLeast"/>
-        <w:rPr>
-          <w:rFonts w:eastAsia="Times New Roman" w:cstheme="minorHAnsi"/>
-          <w:color w:val="222222"/>
-          <w:lang w:eastAsia="en-AU"/>
-        </w:rPr>
-      </w:pPr>
-      <w:r>
-        <w:rPr>
-          <w:rFonts w:eastAsia="Times New Roman" w:cstheme="minorHAnsi"/>
-          <w:color w:val="222222"/>
-          <w:lang w:eastAsia="en-AU"/>
-        </w:rPr>
-        <w:t>Deployment tech (e.g. Docker, Ansible)</w:t>
-      </w:r>
-    </w:p>
-    <w:p>
-      <w:pPr>
-        <w:numPr>
-          <w:ilvl w:val="0"/>
-          <w:numId w:val="4"/>
-        </w:numPr>
-        <w:shd w:val="clear" w:color="auto" w:fill="FFFFFF"/>
-        <w:spacing w:after="0" w:line="253" w:lineRule="atLeast"/>
-        <w:rPr>
-          <w:rFonts w:eastAsia="Times New Roman" w:cstheme="minorHAnsi"/>
-          <w:color w:val="222222"/>
-          <w:lang w:eastAsia="en-AU"/>
-        </w:rPr>
-      </w:pPr>
-      <w:r>
-        <w:rPr>
-          <w:rFonts w:eastAsia="Times New Roman" w:cstheme="minorHAnsi"/>
-          <w:color w:val="222222"/>
-          <w:lang w:eastAsia="en-AU"/>
-        </w:rPr>
-        <w:t>DevOps mindset, extensive experience with CI/CD</w:t>
-      </w:r>
-      <w:r>
-        <w:rPr>
-          <w:rFonts w:eastAsia="Times New Roman" w:cstheme="minorHAnsi"/>
-          <w:color w:val="222222"/>
-          <w:lang w:eastAsia="en-AU"/>
-        </w:rPr>
-        <w:t>, Jira</w:t>
-      </w:r>
-    </w:p>
-    <w:p>
-      <w:pPr>
-        <w:numPr>
-          <w:ilvl w:val="0"/>
-          <w:numId w:val="4"/>
-        </w:numPr>
-        <w:shd w:val="clear" w:color="auto" w:fill="FFFFFF"/>
-        <w:spacing w:after="0" w:line="253" w:lineRule="atLeast"/>
-        <w:rPr>
-          <w:rFonts w:eastAsia="Times New Roman" w:cstheme="minorHAnsi"/>
-          <w:color w:val="222222"/>
-          <w:lang w:eastAsia="en-AU"/>
-        </w:rPr>
-      </w:pPr>
-      <w:r>
-        <w:rPr>
-          <w:rFonts w:eastAsia="Times New Roman" w:cstheme="minorHAnsi"/>
-          <w:color w:val="222222"/>
-          <w:lang w:eastAsia="en-AU"/>
-        </w:rPr>
-        <w:t>Experience with TDD/BDD</w:t>
-      </w:r>
-    </w:p>
-    <w:p>
-      <w:pPr>
-        <w:numPr>
-          <w:ilvl w:val="0"/>
-          <w:numId w:val="4"/>
-        </w:numPr>
-        <w:shd w:val="clear" w:color="auto" w:fill="FFFFFF"/>
-        <w:spacing w:after="0" w:line="253" w:lineRule="atLeast"/>
-        <w:rPr>
-          <w:rFonts w:eastAsia="Times New Roman" w:cstheme="minorHAnsi"/>
-          <w:color w:val="222222"/>
-          <w:lang w:eastAsia="en-AU"/>
-        </w:rPr>
-      </w:pPr>
-      <w:r>
-        <w:rPr>
-          <w:rFonts w:eastAsia="Times New Roman" w:cstheme="minorHAnsi"/>
-          <w:color w:val="222222"/>
-          <w:lang w:eastAsia="en-AU"/>
-        </w:rPr>
-        <w:t>TCP, UDP protocol</w:t>
-      </w:r>
-    </w:p>
-    <w:p>
-      <w:pPr>
-        <w:numPr>
-          <w:ilvl w:val="0"/>
-          <w:numId w:val="4"/>
-        </w:numPr>
-        <w:shd w:val="clear" w:color="auto" w:fill="FFFFFF"/>
-        <w:spacing w:after="0" w:line="253" w:lineRule="atLeast"/>
-        <w:rPr>
-          <w:rFonts w:eastAsia="Times New Roman" w:cstheme="minorHAnsi"/>
-          <w:color w:val="222222"/>
-          <w:lang w:eastAsia="en-AU"/>
-        </w:rPr>
-      </w:pPr>
-      <w:r>
-        <w:rPr>
-          <w:rFonts w:eastAsia="Times New Roman" w:cstheme="minorHAnsi"/>
-          <w:color w:val="222222"/>
-          <w:lang w:eastAsia="en-AU"/>
-        </w:rPr>
-        <w:t>Stellar communication skills</w:t>
-      </w:r>
-    </w:p>
-    <w:p>
-      <w:pPr>
-        <w:numPr>
-          <w:ilvl w:val="0"/>
-          <w:numId w:val="4"/>
-        </w:numPr>
-        <w:shd w:val="clear" w:color="auto" w:fill="FFFFFF"/>
-        <w:spacing w:after="0" w:line="253" w:lineRule="atLeast"/>
-        <w:rPr>
-          <w:rFonts w:eastAsia="Times New Roman" w:cstheme="minorHAnsi"/>
-          <w:color w:val="222222"/>
-          <w:lang w:eastAsia="en-AU"/>
-        </w:rPr>
-      </w:pPr>
-      <w:r>
-        <w:rPr>
-          <w:rFonts w:eastAsia="Times New Roman" w:cstheme="minorHAnsi"/>
-          <w:color w:val="222222"/>
-          <w:lang w:eastAsia="en-AU"/>
-        </w:rPr>
-        <w:t>Continuous learning and upskilling is a necessity</w:t>
-      </w:r>
-      <w:r>
-        <w:rPr>
-          <w:rFonts w:eastAsia="Times New Roman" w:cstheme="minorHAnsi"/>
-          <w:color w:val="222222"/>
-          <w:lang w:eastAsia="en-AU"/>
-        </w:rPr>
-        <w:br/>
-      </w:r>
-    </w:p>
-    <w:p>
-      <w:pPr>
-        <w:shd w:val="clear" w:color="auto" w:fill="FFFFFF"/>
-        <w:spacing w:after="200" w:line="253" w:lineRule="atLeast"/>
-        <w:rPr>
-          <w:rFonts w:eastAsia="Times New Roman" w:cstheme="minorHAnsi"/>
-          <w:color w:val="222222"/>
-          <w:lang w:eastAsia="en-AU"/>
-        </w:rPr>
-      </w:pPr>
-      <w:r>
-        <w:rPr>
-          <w:rFonts w:eastAsia="Times New Roman" w:cstheme="minorHAnsi"/>
-          <w:color w:val="222222"/>
-          <w:lang w:eastAsia="en-AU"/>
-        </w:rPr>
-        <w:t>Qualifications</w:t>
-      </w:r>
-      <w:r>
-        <w:rPr>
-          <w:rFonts w:eastAsia="Times New Roman" w:cstheme="minorHAnsi"/>
-          <w:color w:val="222222"/>
-          <w:lang w:eastAsia="en-AU"/>
-        </w:rPr>
-        <w:t xml:space="preserve"> and Experience</w:t>
-      </w:r>
-    </w:p>
-    <w:p>
-      <w:pPr>
-        <w:pStyle w:val="ListParagraph"/>
-        <w:numPr>
-          <w:ilvl w:val="0"/>
-          <w:numId w:val="9"/>
-        </w:numPr>
-        <w:shd w:val="clear" w:color="auto" w:fill="FFFFFF"/>
-        <w:spacing w:after="200" w:line="253" w:lineRule="atLeast"/>
-        <w:rPr>
-          <w:rFonts w:eastAsia="Times New Roman" w:cstheme="minorHAnsi"/>
-          <w:color w:val="222222"/>
-          <w:lang w:eastAsia="en-AU"/>
-        </w:rPr>
-      </w:pPr>
-      <w:r>
-        <w:rPr>
-          <w:rFonts w:eastAsia="Times New Roman" w:cstheme="minorHAnsi"/>
-          <w:color w:val="222222"/>
-          <w:lang w:eastAsia="en-AU"/>
-        </w:rPr>
-        <w:t>3+ years’ experience in software engineering/development</w:t>
-      </w:r>
-      <w:r>
-        <w:rPr>
-          <w:rFonts w:eastAsia="Times New Roman" w:cstheme="minorHAnsi"/>
-          <w:color w:val="222222"/>
-          <w:lang w:eastAsia="en-AU"/>
-        </w:rPr>
-        <w:tab/>
-      </w:r>
-    </w:p>
-    <w:p>
-      <w:pPr>
-        <w:pStyle w:val="ListParagraph"/>
-        <w:numPr>
-          <w:ilvl w:val="0"/>
-          <w:numId w:val="9"/>
-        </w:numPr>
-        <w:shd w:val="clear" w:color="auto" w:fill="FFFFFF"/>
-        <w:spacing w:after="200" w:line="253" w:lineRule="atLeast"/>
-        <w:rPr>
-          <w:rFonts w:eastAsia="Times New Roman" w:cstheme="minorHAnsi"/>
-          <w:color w:val="222222"/>
-          <w:lang w:eastAsia="en-AU"/>
-        </w:rPr>
-      </w:pPr>
-      <w:r>
-        <w:rPr>
-          <w:rFonts w:eastAsia="Times New Roman" w:cstheme="minorHAnsi"/>
-          <w:color w:val="222222"/>
-          <w:lang w:eastAsia="en-AU"/>
-        </w:rPr>
-        <w:t>Bachelor degree in Computer Science/I.T/related field of study</w:t>
-      </w:r>
-    </w:p>
-    <w:p>
-      <w:pPr>
-        <w:pStyle w:val="ListParagraph"/>
-        <w:numPr>
-          <w:ilvl w:val="0"/>
-          <w:numId w:val="9"/>
-        </w:numPr>
-        <w:shd w:val="clear" w:color="auto" w:fill="FFFFFF"/>
-        <w:spacing w:after="200" w:line="253" w:lineRule="atLeast"/>
-        <w:rPr>
-          <w:rFonts w:eastAsia="Times New Roman" w:cstheme="minorHAnsi"/>
-          <w:color w:val="222222"/>
-          <w:lang w:eastAsia="en-AU"/>
-        </w:rPr>
-      </w:pPr>
-      <w:r>
-        <w:rPr>
-          <w:rFonts w:eastAsia="Times New Roman" w:cstheme="minorHAnsi"/>
-          <w:color w:val="222222"/>
-          <w:lang w:eastAsia="en-AU"/>
-        </w:rPr>
-        <w:t>Related certifications e.g.</w:t>
-      </w:r>
-    </w:p>
-    <w:p>
-      <w:pPr>
-        <w:pStyle w:val="ListParagraph"/>
-        <w:shd w:val="clear" w:color="auto" w:fill="FFFFFF"/>
-        <w:spacing w:after="200" w:line="253" w:lineRule="atLeast"/>
-        <w:rPr>
-          <w:rFonts w:eastAsia="Times New Roman" w:cstheme="minorHAnsi"/>
-          <w:color w:val="222222"/>
-          <w:lang w:eastAsia="en-AU"/>
-        </w:rPr>
-      </w:pPr>
-    </w:p>
-    <w:p>
-      <w:pPr>
-        <w:shd w:val="clear" w:color="auto" w:fill="FFFFFF"/>
-        <w:spacing w:after="0" w:line="240" w:lineRule="auto"/>
-        <w:rPr>
-          <w:rFonts w:eastAsia="Times New Roman" w:cstheme="minorHAnsi"/>
-          <w:color w:val="222222"/>
-          <w:lang w:eastAsia="en-AU"/>
-        </w:rPr>
-      </w:pPr>
-    </w:p>
-    <w:p>
-      <w:pPr>
-        <w:shd w:val="clear" w:color="auto" w:fill="FFFFFF"/>
-        <w:spacing w:after="0" w:line="240" w:lineRule="auto"/>
-        <w:rPr>
-          <w:rFonts w:eastAsia="Times New Roman" w:cstheme="minorHAnsi"/>
-          <w:color w:val="222222"/>
-          <w:lang w:eastAsia="en-AU"/>
-        </w:rPr>
-      </w:pPr>
-    </w:p>
-    <w:p>
-      <w:pPr>
-        <w:shd w:val="clear" w:color="auto" w:fill="FFFFFF"/>
-        <w:spacing w:after="0" w:line="240" w:lineRule="auto"/>
-        <w:rPr>
-          <w:rFonts w:eastAsia="Times New Roman" w:cstheme="minorHAnsi"/>
-          <w:color w:val="222222"/>
-          <w:lang w:eastAsia="en-AU"/>
-        </w:rPr>
-      </w:pPr>
-      <w:r>
-        <w:rPr>
-          <w:rFonts w:eastAsia="Times New Roman" w:cstheme="minorHAnsi"/>
-          <w:color w:val="FF0000"/>
+          <w:color w:val="222222"/>
+          <w:lang w:eastAsia="en-AU"/>
+        </w:rPr>
+      </w:pPr>
+      <w:r>
+        <w:rPr>
+          <w:rFonts w:eastAsia="Times New Roman" w:cstheme="minorHAnsi"/>
+          <w:lang w:eastAsia="en-AU"/>
+        </w:rPr>
+        <w:t>Position 2:</w:t>
+      </w:r>
+      <w:r>
+        <w:rPr>
+          <w:rFonts w:eastAsia="Times New Roman" w:cstheme="minorHAnsi"/>
           <w:lang w:eastAsia="en-AU"/>
         </w:rPr>
         <w:t> </w:t>
@@ -1627,7 +1558,27 @@
           <w:color w:val="222222"/>
           <w:lang w:eastAsia="en-AU"/>
         </w:rPr>
-        <w:t>Senior UX Designer</w:t>
+        <w:t>Senior U</w:t>
+      </w:r>
+      <w:r>
+        <w:rPr>
+          <w:rFonts w:eastAsia="Times New Roman" w:cstheme="minorHAnsi"/>
+          <w:b/>
+          <w:bCs/>
+          <w:color w:val="222222"/>
+          <w:lang w:eastAsia="en-AU"/>
+        </w:rPr>
+        <w:t xml:space="preserve">ser Experience (UX) </w:t>
+      </w:r>
+      <w:r>
+        <w:rPr>
+          <w:rFonts w:eastAsia="Times New Roman" w:cstheme="minorHAnsi"/>
+          <w:b/>
+          <w:bCs/>
+          <w:color w:val="222222"/>
+          <w:lang w:eastAsia="en-AU"/>
+        </w:rPr>
+        <w:t>Designer</w:t>
       </w:r>
     </w:p>
     <w:p>
@@ -2133,18 +2084,8 @@
           <w:color w:val="222222"/>
           <w:lang w:eastAsia="en-AU"/>
         </w:rPr>
-        <w:t xml:space="preserve">Working with Sketch and </w:t>
-      </w:r>
-      <w:proofErr w:type="spellStart"/>
-      <w:r>
-        <w:rPr>
-          <w:rFonts w:eastAsia="Times New Roman" w:cstheme="minorHAnsi"/>
-          <w:color w:val="222222"/>
-          <w:lang w:eastAsia="en-AU"/>
-        </w:rPr>
-        <w:t>Figma</w:t>
-      </w:r>
-      <w:proofErr w:type="spellEnd"/>
+        <w:t>Working with Sketch and Figma</w:t>
+      </w:r>
     </w:p>
     <w:p>
       <w:pPr>
@@ -2386,6 +2327,15 @@
           <w:lang w:eastAsia="en-AU"/>
         </w:rPr>
       </w:pPr>
+      <w:r>
+        <w:rPr>
+          <w:rFonts w:eastAsia="Times New Roman" w:cstheme="minorHAnsi"/>
+          <w:b/>
+          <w:color w:val="222222"/>
+          <w:lang w:eastAsia="en-AU"/>
+        </w:rPr>
+        <w:t xml:space="preserve">Position 3: </w:t>
+      </w:r>
       <w:r>
         <w:rPr>
           <w:rFonts w:eastAsia="Times New Roman" w:cstheme="minorHAnsi"/>
@@ -3152,6 +3102,16 @@
           <w:color w:val="222222"/>
           <w:lang w:eastAsia="en-AU"/>
         </w:rPr>
+        <w:t xml:space="preserve">Position 4: </w:t>
+      </w:r>
+      <w:r>
+        <w:rPr>
+          <w:rFonts w:eastAsia="Times New Roman" w:cstheme="minorHAnsi"/>
+          <w:b/>
+          <w:bCs/>
+          <w:color w:val="222222"/>
+          <w:lang w:eastAsia="en-AU"/>
+        </w:rPr>
         <w:t xml:space="preserve">Cyber Security Architect </w:t>
       </w:r>
     </w:p>
@@ -3308,43 +3268,6 @@
       <w:pPr>
         <w:pStyle w:val="ListParagraph"/>
         <w:numPr>
-          <w:ilvl w:val="1"/>
-          <w:numId w:val="15"/>
-        </w:numPr>
-        <w:shd w:val="clear" w:color="auto" w:fill="FFFFFF"/>
-        <w:spacing w:after="0" w:line="240" w:lineRule="auto"/>
-        <w:rPr>
-          <w:rFonts w:eastAsia="Times New Roman" w:cstheme="minorHAnsi"/>
-          <w:bCs/>
-          <w:color w:val="222222"/>
-          <w:lang w:eastAsia="en-AU"/>
-        </w:rPr>
-      </w:pPr>
-      <w:proofErr w:type="spellStart"/>
-      <w:r>
-        <w:rPr>
-          <w:rFonts w:eastAsia="Times New Roman" w:cstheme="minorHAnsi"/>
-          <w:bCs/>
-          <w:color w:val="222222"/>
-          <w:lang w:eastAsia="en-AU"/>
-        </w:rPr>
-        <w:t>Bruteforce</w:t>
-      </w:r>
-      <w:proofErr w:type="spellEnd"/>
-      <w:r>
-        <w:rPr>
-          <w:rFonts w:eastAsia="Times New Roman" w:cstheme="minorHAnsi"/>
-          <w:bCs/>
-          <w:color w:val="222222"/>
-          <w:lang w:eastAsia="en-AU"/>
-        </w:rPr>
-        <w:t>?</w:t>
-      </w:r>
-    </w:p>
-    <w:p>
-      <w:pPr>
-        <w:pStyle w:val="ListParagraph"/>
-        <w:numPr>
           <w:ilvl w:val="0"/>
           <w:numId w:val="15"/>
         </w:numPr>
@@ -3565,8 +3488,34 @@
           <w:color w:val="222222"/>
           <w:lang w:eastAsia="en-AU"/>
         </w:rPr>
+        <w:t>AWS/And or Azure</w:t>
+      </w:r>
+    </w:p>
+    <w:p>
+      <w:pPr>
+        <w:pStyle w:val="ListParagraph"/>
+        <w:numPr>
+          <w:ilvl w:val="0"/>
+          <w:numId w:val="16"/>
+        </w:numPr>
+        <w:shd w:val="clear" w:color="auto" w:fill="FFFFFF"/>
+        <w:spacing w:after="0" w:line="240" w:lineRule="auto"/>
+        <w:rPr>
+          <w:rFonts w:eastAsia="Times New Roman" w:cstheme="minorHAnsi"/>
+          <w:bCs/>
+          <w:color w:val="222222"/>
+          <w:lang w:eastAsia="en-AU"/>
+        </w:rPr>
+      </w:pPr>
+      <w:r>
+        <w:rPr>
+          <w:rFonts w:eastAsia="Times New Roman" w:cstheme="minorHAnsi"/>
+          <w:bCs/>
+          <w:color w:val="222222"/>
+          <w:lang w:eastAsia="en-AU"/>
+        </w:rPr>
         <w:lastRenderedPageBreak/>
-        <w:t>AWS/And or Azure</w:t>
+        <w:t>Time management skills</w:t>
       </w:r>
     </w:p>
     <w:p>
@@ -3592,7 +3541,7 @@
           <w:color w:val="222222"/>
           <w:lang w:eastAsia="en-AU"/>
         </w:rPr>
-        <w:t>Time management skills</w:t>
+        <w:t>Strong Security Penetration and Code review skills</w:t>
       </w:r>
     </w:p>
     <w:p>
@@ -3618,36 +3567,8 @@
           <w:color w:val="222222"/>
           <w:lang w:eastAsia="en-AU"/>
         </w:rPr>
-        <w:t>Strong Security Penetration and Code review skills</w:t>
-      </w:r>
-    </w:p>
-    <w:p>
-      <w:pPr>
-        <w:pStyle w:val="ListParagraph"/>
-        <w:numPr>
-          <w:ilvl w:val="0"/>
-          <w:numId w:val="16"/>
-        </w:numPr>
-        <w:shd w:val="clear" w:color="auto" w:fill="FFFFFF"/>
-        <w:spacing w:after="0" w:line="240" w:lineRule="auto"/>
-        <w:rPr>
-          <w:rFonts w:eastAsia="Times New Roman" w:cstheme="minorHAnsi"/>
-          <w:bCs/>
-          <w:color w:val="222222"/>
-          <w:lang w:eastAsia="en-AU"/>
-        </w:rPr>
-      </w:pPr>
-      <w:proofErr w:type="spellStart"/>
-      <w:r>
-        <w:rPr>
-          <w:rFonts w:eastAsia="Times New Roman" w:cstheme="minorHAnsi"/>
-          <w:bCs/>
-          <w:color w:val="222222"/>
-          <w:lang w:eastAsia="en-AU"/>
-        </w:rPr>
-        <w:t>Oustanding</w:t>
-      </w:r>
-      <w:proofErr w:type="spellEnd"/>
+        <w:t>Outstanding</w:t>
+      </w:r>
       <w:r>
         <w:rPr>
           <w:rFonts w:eastAsia="Times New Roman" w:cstheme="minorHAnsi"/>
@@ -3813,7 +3734,7 @@
 </file>
 
 <file path=word/endnotes.xml><?xml version="1.0" encoding="utf-8"?>
-<w:endnotes xmlns:wpc="http://schemas.microsoft.com/office/word/2010/wordprocessingCanvas" xmlns:cx="http://schemas.microsoft.com/office/drawing/2014/chartex" xmlns:cx1="http://schemas.microsoft.com/office/drawing/2015/9/8/chartex" xmlns:cx2="http://schemas.microsoft.com/office/drawing/2015/10/21/chartex" xmlns:cx3="http://schemas.microsoft.com/office/drawing/2016/5/9/chartex" xmlns:cx4="http://schemas.microsoft.com/office/drawing/2016/5/10/chartex" xmlns:cx5="http://schemas.microsoft.com/office/drawing/2016/5/11/chartex" xmlns:cx6="http://schemas.microsoft.com/office/drawing/2016/5/12/chartex" xmlns:cx7="http://schemas.microsoft.com/office/drawing/2016/5/13/chartex" xmlns:cx8="http://schemas.microsoft.com/office/drawing/2016/5/14/chartex" xmlns:mc="http://schemas.openxmlformats.org/markup-compatibility/2006" xmlns:aink="http://schemas.microsoft.com/office/drawing/2016/ink" xmlns:am3d="http://schemas.microsoft.com/office/drawing/2017/model3d" xmlns:o="urn:schemas-microsoft-com:office:office" xmlns:r="http://schemas.openxmlformats.org/officeDocument/2006/relationships" xmlns:m="http://schemas.openxmlformats.org/officeDocument/2006/math" xmlns:v="urn:schemas-microsoft-com:vml" xmlns:wp14="http://schemas.microsoft.com/office/word/2010/wordprocessingDrawing" xmlns:wp="http://schemas.openxmlformats.org/drawingml/2006/wordprocessingDrawing" xmlns:w10="urn:schemas-microsoft-com:office:word" xmlns:w="http://schemas.openxmlformats.org/wordprocessingml/2006/main" xmlns:w14="http://schemas.microsoft.com/office/word/2010/wordml" xmlns:w15="http://schemas.microsoft.com/office/word/2012/wordml" xmlns:w16cid="http://schemas.microsoft.com/office/word/2016/wordml/cid" xmlns:w16se="http://schemas.microsoft.com/office/word/2015/wordml/symex" xmlns:wpg="http://schemas.microsoft.com/office/word/2010/wordprocessingGroup" xmlns:wpi="http://schemas.microsoft.com/office/word/2010/wordprocessingInk" xmlns:wne="http://schemas.microsoft.com/office/word/2006/wordml" xmlns:wps="http://schemas.microsoft.com/office/word/2010/wordprocessingShape" mc:Ignorable="w14 w15 w16se w16cid wp14">
+<w:endnotes xmlns:wpc="http://schemas.microsoft.com/office/word/2010/wordprocessingCanvas" xmlns:mc="http://schemas.openxmlformats.org/markup-compatibility/2006" xmlns:o="urn:schemas-microsoft-com:office:office" xmlns:r="http://schemas.openxmlformats.org/officeDocument/2006/relationships" xmlns:m="http://schemas.openxmlformats.org/officeDocument/2006/math" xmlns:v="urn:schemas-microsoft-com:vml" xmlns:wp14="http://schemas.microsoft.com/office/word/2010/wordprocessingDrawing" xmlns:wp="http://schemas.openxmlformats.org/drawingml/2006/wordprocessingDrawing" xmlns:w10="urn:schemas-microsoft-com:office:word" xmlns:w="http://schemas.openxmlformats.org/wordprocessingml/2006/main" xmlns:w14="http://schemas.microsoft.com/office/word/2010/wordml" xmlns:w15="http://schemas.microsoft.com/office/word/2012/wordml" xmlns:wpg="http://schemas.microsoft.com/office/word/2010/wordprocessingGroup" xmlns:wpi="http://schemas.microsoft.com/office/word/2010/wordprocessingInk" xmlns:wne="http://schemas.microsoft.com/office/word/2006/wordml" xmlns:wps="http://schemas.microsoft.com/office/word/2010/wordprocessingShape" mc:Ignorable="w14 w15 wp14">
   <w:endnote w:type="separator" w:id="-1">
     <w:p>
       <w:pPr>
@@ -3838,7 +3759,7 @@
 </file>
 
 <file path=word/footnotes.xml><?xml version="1.0" encoding="utf-8"?>
-<w:footnotes xmlns:wpc="http://schemas.microsoft.com/office/word/2010/wordprocessingCanvas" xmlns:cx="http://schemas.microsoft.com/office/drawing/2014/chartex" xmlns:cx1="http://schemas.microsoft.com/office/drawing/2015/9/8/chartex" xmlns:cx2="http://schemas.microsoft.com/office/drawing/2015/10/21/chartex" xmlns:cx3="http://schemas.microsoft.com/office/drawing/2016/5/9/chartex" xmlns:cx4="http://schemas.microsoft.com/office/drawing/2016/5/10/chartex" xmlns:cx5="http://schemas.microsoft.com/office/drawing/2016/5/11/chartex" xmlns:cx6="http://schemas.microsoft.com/office/drawing/2016/5/12/chartex" xmlns:cx7="http://schemas.microsoft.com/office/drawing/2016/5/13/chartex" xmlns:cx8="http://schemas.microsoft.com/office/drawing/2016/5/14/chartex" xmlns:mc="http://schemas.openxmlformats.org/markup-compatibility/2006" xmlns:aink="http://schemas.microsoft.com/office/drawing/2016/ink" xmlns:am3d="http://schemas.microsoft.com/office/drawing/2017/model3d" xmlns:o="urn:schemas-microsoft-com:office:office" xmlns:r="http://schemas.openxmlformats.org/officeDocument/2006/relationships" xmlns:m="http://schemas.openxmlformats.org/officeDocument/2006/math" xmlns:v="urn:schemas-microsoft-com:vml" xmlns:wp14="http://schemas.microsoft.com/office/word/2010/wordprocessingDrawing" xmlns:wp="http://schemas.openxmlformats.org/drawingml/2006/wordprocessingDrawing" xmlns:w10="urn:schemas-microsoft-com:office:word" xmlns:w="http://schemas.openxmlformats.org/wordprocessingml/2006/main" xmlns:w14="http://schemas.microsoft.com/office/word/2010/wordml" xmlns:w15="http://schemas.microsoft.com/office/word/2012/wordml" xmlns:w16cid="http://schemas.microsoft.com/office/word/2016/wordml/cid" xmlns:w16se="http://schemas.microsoft.com/office/word/2015/wordml/symex" xmlns:wpg="http://schemas.microsoft.com/office/word/2010/wordprocessingGroup" xmlns:wpi="http://schemas.microsoft.com/office/word/2010/wordprocessingInk" xmlns:wne="http://schemas.microsoft.com/office/word/2006/wordml" xmlns:wps="http://schemas.microsoft.com/office/word/2010/wordprocessingShape" mc:Ignorable="w14 w15 w16se w16cid wp14">
+<w:footnotes xmlns:wpc="http://schemas.microsoft.com/office/word/2010/wordprocessingCanvas" xmlns:mc="http://schemas.openxmlformats.org/markup-compatibility/2006" xmlns:o="urn:schemas-microsoft-com:office:office" xmlns:r="http://schemas.openxmlformats.org/officeDocument/2006/relationships" xmlns:m="http://schemas.openxmlformats.org/officeDocument/2006/math" xmlns:v="urn:schemas-microsoft-com:vml" xmlns:wp14="http://schemas.microsoft.com/office/word/2010/wordprocessingDrawing" xmlns:wp="http://schemas.openxmlformats.org/drawingml/2006/wordprocessingDrawing" xmlns:w10="urn:schemas-microsoft-com:office:word" xmlns:w="http://schemas.openxmlformats.org/wordprocessingml/2006/main" xmlns:w14="http://schemas.microsoft.com/office/word/2010/wordml" xmlns:w15="http://schemas.microsoft.com/office/word/2012/wordml" xmlns:wpg="http://schemas.microsoft.com/office/word/2010/wordprocessingGroup" xmlns:wpi="http://schemas.microsoft.com/office/word/2010/wordprocessingInk" xmlns:wne="http://schemas.microsoft.com/office/word/2006/wordml" xmlns:wps="http://schemas.microsoft.com/office/word/2010/wordprocessingShape" mc:Ignorable="w14 w15 wp14">
   <w:footnote w:type="separator" w:id="-1">
     <w:p>
       <w:pPr>
@@ -3863,7 +3784,7 @@
 </file>
 
 <file path=word/numbering.xml><?xml version="1.0" encoding="utf-8"?>
-<w:numbering xmlns:wpc="http://schemas.microsoft.com/office/word/2010/wordprocessingCanvas" xmlns:cx="http://schemas.microsoft.com/office/drawing/2014/chartex" xmlns:cx1="http://schemas.microsoft.com/office/drawing/2015/9/8/chartex" xmlns:cx2="http://schemas.microsoft.com/office/drawing/2015/10/21/chartex" xmlns:cx3="http://schemas.microsoft.com/office/drawing/2016/5/9/chartex" xmlns:cx4="http://schemas.microsoft.com/office/drawing/2016/5/10/chartex" xmlns:cx5="http://schemas.microsoft.com/office/drawing/2016/5/11/chartex" xmlns:cx6="http://schemas.microsoft.com/office/drawing/2016/5/12/chartex" xmlns:cx7="http://schemas.microsoft.com/office/drawing/2016/5/13/chartex" xmlns:cx8="http://schemas.microsoft.com/office/drawing/2016/5/14/chartex" xmlns:mc="http://schemas.openxmlformats.org/markup-compatibility/2006" xmlns:aink="http://schemas.microsoft.com/office/drawing/2016/ink" xmlns:am3d="http://schemas.microsoft.com/office/drawing/2017/model3d" xmlns:o="urn:schemas-microsoft-com:office:office" xmlns:r="http://schemas.openxmlformats.org/officeDocument/2006/relationships" xmlns:m="http://schemas.openxmlformats.org/officeDocument/2006/math" xmlns:v="urn:schemas-microsoft-com:vml" xmlns:wp14="http://schemas.microsoft.com/office/word/2010/wordprocessingDrawing" xmlns:wp="http://schemas.openxmlformats.org/drawingml/2006/wordprocessingDrawing" xmlns:w10="urn:schemas-microsoft-com:office:word" xmlns:w="http://schemas.openxmlformats.org/wordprocessingml/2006/main" xmlns:w14="http://schemas.microsoft.com/office/word/2010/wordml" xmlns:w15="http://schemas.microsoft.com/office/word/2012/wordml" xmlns:w16cid="http://schemas.microsoft.com/office/word/2016/wordml/cid" xmlns:w16se="http://schemas.microsoft.com/office/word/2015/wordml/symex" xmlns:wpg="http://schemas.microsoft.com/office/word/2010/wordprocessingGroup" xmlns:wpi="http://schemas.microsoft.com/office/word/2010/wordprocessingInk" xmlns:wne="http://schemas.microsoft.com/office/word/2006/wordml" xmlns:wps="http://schemas.microsoft.com/office/word/2010/wordprocessingShape" mc:Ignorable="w14 w15 w16se w16cid wp14">
+<w:numbering xmlns:wpc="http://schemas.microsoft.com/office/word/2010/wordprocessingCanvas" xmlns:mc="http://schemas.openxmlformats.org/markup-compatibility/2006" xmlns:o="urn:schemas-microsoft-com:office:office" xmlns:r="http://schemas.openxmlformats.org/officeDocument/2006/relationships" xmlns:m="http://schemas.openxmlformats.org/officeDocument/2006/math" xmlns:v="urn:schemas-microsoft-com:vml" xmlns:wp14="http://schemas.microsoft.com/office/word/2010/wordprocessingDrawing" xmlns:wp="http://schemas.openxmlformats.org/drawingml/2006/wordprocessingDrawing" xmlns:w10="urn:schemas-microsoft-com:office:word" xmlns:w="http://schemas.openxmlformats.org/wordprocessingml/2006/main" xmlns:w14="http://schemas.microsoft.com/office/word/2010/wordml" xmlns:w15="http://schemas.microsoft.com/office/word/2012/wordml" xmlns:wpg="http://schemas.microsoft.com/office/word/2010/wordprocessingGroup" xmlns:wpi="http://schemas.microsoft.com/office/word/2010/wordprocessingInk" xmlns:wne="http://schemas.microsoft.com/office/word/2006/wordml" xmlns:wps="http://schemas.microsoft.com/office/word/2010/wordprocessingShape" mc:Ignorable="w14 w15 wp14">
   <w:abstractNum w:abstractNumId="0" w15:restartNumberingAfterBreak="0">
     <w:nsid w:val="01F65745"/>
     <w:multiLevelType w:val="multilevel"/>
@@ -6468,7 +6389,7 @@
 </file>
 
 <file path=word/styles.xml><?xml version="1.0" encoding="utf-8"?>
-<w:styles xmlns:mc="http://schemas.openxmlformats.org/markup-compatibility/2006" xmlns:r="http://schemas.openxmlformats.org/officeDocument/2006/relationships" xmlns:w="http://schemas.openxmlformats.org/wordprocessingml/2006/main" xmlns:w14="http://schemas.microsoft.com/office/word/2010/wordml" xmlns:w15="http://schemas.microsoft.com/office/word/2012/wordml" xmlns:w16cid="http://schemas.microsoft.com/office/word/2016/wordml/cid" xmlns:w16se="http://schemas.microsoft.com/office/word/2015/wordml/symex" mc:Ignorable="w14 w15 w16se w16cid">
+<w:styles xmlns:mc="http://schemas.openxmlformats.org/markup-compatibility/2006" xmlns:r="http://schemas.openxmlformats.org/officeDocument/2006/relationships" xmlns:w="http://schemas.openxmlformats.org/wordprocessingml/2006/main" xmlns:w14="http://schemas.microsoft.com/office/word/2010/wordml" xmlns:w15="http://schemas.microsoft.com/office/word/2012/wordml" mc:Ignorable="w14 w15">
   <w:docDefaults>
     <w:rPrDefault>
       <w:rPr>
@@ -6484,7 +6405,7 @@
       </w:pPr>
     </w:pPrDefault>
   </w:docDefaults>
-  <w:latentStyles w:defLockedState="0" w:defUIPriority="99" w:defSemiHidden="0" w:defUnhideWhenUsed="0" w:defQFormat="0" w:count="376">
+  <w:latentStyles w:defLockedState="0" w:defUIPriority="99" w:defSemiHidden="0" w:defUnhideWhenUsed="0" w:defQFormat="0" w:count="371">
     <w:lsdException w:name="Normal" w:uiPriority="0" w:qFormat="1"/>
     <w:lsdException w:name="heading 1" w:uiPriority="9" w:qFormat="1"/>
     <w:lsdException w:name="heading 2" w:semiHidden="1" w:uiPriority="9" w:unhideWhenUsed="1" w:qFormat="1"/>
@@ -6590,6 +6511,7 @@
     <w:lsdException w:name="HTML Sample" w:semiHidden="1" w:unhideWhenUsed="1"/>
     <w:lsdException w:name="HTML Typewriter" w:semiHidden="1" w:unhideWhenUsed="1"/>
     <w:lsdException w:name="HTML Variable" w:semiHidden="1" w:unhideWhenUsed="1"/>
+    <w:lsdException w:name="Normal Table" w:semiHidden="1" w:unhideWhenUsed="1"/>
     <w:lsdException w:name="annotation subject" w:semiHidden="1" w:unhideWhenUsed="1"/>
     <w:lsdException w:name="No List" w:semiHidden="1" w:unhideWhenUsed="1"/>
     <w:lsdException w:name="Outline List 1" w:semiHidden="1" w:unhideWhenUsed="1"/>
@@ -6632,8 +6554,11 @@
     <w:lsdException w:name="Table Contemporary" w:semiHidden="1" w:unhideWhenUsed="1"/>
     <w:lsdException w:name="Table Elegant" w:semiHidden="1" w:unhideWhenUsed="1"/>
     <w:lsdException w:name="Table Professional" w:semiHidden="1" w:unhideWhenUsed="1"/>
+    <w:lsdException w:name="Table Subtle 1" w:semiHidden="1" w:unhideWhenUsed="1"/>
     <w:lsdException w:name="Table Subtle 2" w:semiHidden="1" w:unhideWhenUsed="1"/>
     <w:lsdException w:name="Table Web 1" w:semiHidden="1" w:unhideWhenUsed="1"/>
+    <w:lsdException w:name="Table Web 2" w:semiHidden="1" w:unhideWhenUsed="1"/>
+    <w:lsdException w:name="Table Web 3" w:semiHidden="1" w:unhideWhenUsed="1"/>
     <w:lsdException w:name="Balloon Text" w:semiHidden="1" w:unhideWhenUsed="1"/>
     <w:lsdException w:name="Table Grid" w:uiPriority="39"/>
     <w:lsdException w:name="Table Theme" w:semiHidden="1" w:unhideWhenUsed="1"/>
@@ -6852,11 +6777,6 @@
     <w:lsdException w:name="List Table 5 Dark Accent 6" w:uiPriority="50"/>
     <w:lsdException w:name="List Table 6 Colorful Accent 6" w:uiPriority="51"/>
     <w:lsdException w:name="List Table 7 Colorful Accent 6" w:uiPriority="52"/>
-    <w:lsdException w:name="Mention" w:semiHidden="1" w:unhideWhenUsed="1"/>
-    <w:lsdException w:name="Smart Hyperlink" w:semiHidden="1" w:unhideWhenUsed="1"/>
-    <w:lsdException w:name="Hashtag" w:semiHidden="1" w:unhideWhenUsed="1"/>
-    <w:lsdException w:name="Unresolved Mention" w:semiHidden="1" w:unhideWhenUsed="1"/>
-    <w:lsdException w:name="Smart Link" w:semiHidden="1" w:unhideWhenUsed="1"/>
   </w:latentStyles>
   <w:style w:type="paragraph" w:default="1" w:styleId="Normal">
     <w:name w:val="Normal"/>

</xml_diff>

<commit_message>
Added planning and progress paragraphs
</commit_message>
<xml_diff>
--- a/Assignment 3/Project 3.docx
+++ b/Assignment 3/Project 3.docx
@@ -1,6 +1,6 @@
 
 <file path=word/document.xml><?xml version="1.0" encoding="utf-8"?>
-<w:document xmlns:wpc="http://schemas.microsoft.com/office/word/2010/wordprocessingCanvas" xmlns:mc="http://schemas.openxmlformats.org/markup-compatibility/2006" xmlns:o="urn:schemas-microsoft-com:office:office" xmlns:r="http://schemas.openxmlformats.org/officeDocument/2006/relationships" xmlns:m="http://schemas.openxmlformats.org/officeDocument/2006/math" xmlns:v="urn:schemas-microsoft-com:vml" xmlns:wp14="http://schemas.microsoft.com/office/word/2010/wordprocessingDrawing" xmlns:wp="http://schemas.openxmlformats.org/drawingml/2006/wordprocessingDrawing" xmlns:w10="urn:schemas-microsoft-com:office:word" xmlns:w="http://schemas.openxmlformats.org/wordprocessingml/2006/main" xmlns:w14="http://schemas.microsoft.com/office/word/2010/wordml" xmlns:w15="http://schemas.microsoft.com/office/word/2012/wordml" xmlns:wpg="http://schemas.microsoft.com/office/word/2010/wordprocessingGroup" xmlns:wpi="http://schemas.microsoft.com/office/word/2010/wordprocessingInk" xmlns:wne="http://schemas.microsoft.com/office/word/2006/wordml" xmlns:wps="http://schemas.microsoft.com/office/word/2010/wordprocessingShape" mc:Ignorable="w14 w15 wp14">
+<w:document xmlns:wpc="http://schemas.microsoft.com/office/word/2010/wordprocessingCanvas" xmlns:cx="http://schemas.microsoft.com/office/drawing/2014/chartex" xmlns:cx1="http://schemas.microsoft.com/office/drawing/2015/9/8/chartex" xmlns:cx2="http://schemas.microsoft.com/office/drawing/2015/10/21/chartex" xmlns:cx3="http://schemas.microsoft.com/office/drawing/2016/5/9/chartex" xmlns:cx4="http://schemas.microsoft.com/office/drawing/2016/5/10/chartex" xmlns:cx5="http://schemas.microsoft.com/office/drawing/2016/5/11/chartex" xmlns:cx6="http://schemas.microsoft.com/office/drawing/2016/5/12/chartex" xmlns:cx7="http://schemas.microsoft.com/office/drawing/2016/5/13/chartex" xmlns:cx8="http://schemas.microsoft.com/office/drawing/2016/5/14/chartex" xmlns:mc="http://schemas.openxmlformats.org/markup-compatibility/2006" xmlns:aink="http://schemas.microsoft.com/office/drawing/2016/ink" xmlns:am3d="http://schemas.microsoft.com/office/drawing/2017/model3d" xmlns:o="urn:schemas-microsoft-com:office:office" xmlns:r="http://schemas.openxmlformats.org/officeDocument/2006/relationships" xmlns:m="http://schemas.openxmlformats.org/officeDocument/2006/math" xmlns:v="urn:schemas-microsoft-com:vml" xmlns:wp14="http://schemas.microsoft.com/office/word/2010/wordprocessingDrawing" xmlns:wp="http://schemas.openxmlformats.org/drawingml/2006/wordprocessingDrawing" xmlns:w10="urn:schemas-microsoft-com:office:word" xmlns:w="http://schemas.openxmlformats.org/wordprocessingml/2006/main" xmlns:w14="http://schemas.microsoft.com/office/word/2010/wordml" xmlns:w15="http://schemas.microsoft.com/office/word/2012/wordml" xmlns:w16cid="http://schemas.microsoft.com/office/word/2016/wordml/cid" xmlns:w16se="http://schemas.microsoft.com/office/word/2015/wordml/symex" xmlns:wpg="http://schemas.microsoft.com/office/word/2010/wordprocessingGroup" xmlns:wpi="http://schemas.microsoft.com/office/word/2010/wordprocessingInk" xmlns:wne="http://schemas.microsoft.com/office/word/2006/wordml" xmlns:wps="http://schemas.microsoft.com/office/word/2010/wordprocessingShape" mc:Ignorable="w14 w15 w16se w16cid wp14">
   <w:body>
     <w:p>
       <w:r>
@@ -125,7 +125,23 @@
           <w:b/>
           <w:bCs/>
         </w:rPr>
-        <w:t>As in Assignment 2, you need to have a group website and a GitHub (or similar) repository for your group. In your report you should include a brief description of what you have done, and include the following: - The link to your group’s website - The link to your group’s Git repository (GitHub, BitBucket, etc) - Your comments on how well the audit trail on the Git repository reflects your group’s work. You will presumably only be able to do this close to the time of submission.</w:t>
+        <w:t xml:space="preserve">As in Assignment 2, you need to have a group website and a GitHub (or similar) repository for your group. In your report you should include a brief description of what you have done, and include the following: - The link to your group’s website - The link to your group’s Git repository (GitHub, </w:t>
+      </w:r>
+      <w:proofErr w:type="spellStart"/>
+      <w:r>
+        <w:rPr>
+          <w:b/>
+          <w:bCs/>
+        </w:rPr>
+        <w:t>BitBucket</w:t>
+      </w:r>
+      <w:proofErr w:type="spellEnd"/>
+      <w:r>
+        <w:rPr>
+          <w:b/>
+          <w:bCs/>
+        </w:rPr>
+        <w:t>, etc) - Your comments on how well the audit trail on the Git repository reflects your group’s work. You will presumably only be able to do this close to the time of submission.</w:t>
       </w:r>
     </w:p>
     <w:p>
@@ -320,7 +336,15 @@
     </w:p>
     <w:p>
       <w:r>
-        <w:t xml:space="preserve">For our idea we will be revisiting the Assignment 2 idea – Project Frecepie. This project aims to solve the indecisive issue of what to cook for dinner when you’re feeling lazy, can’t think of any recipes or perhaps even just looking for something new to cook with what you have. The project aims to develop a mobile and desktop app. The biggest focus is integrating with smart fridges and utilising their technology for the simplest experience with the app. </w:t>
+        <w:t xml:space="preserve">For our idea we will be revisiting the Assignment 2 idea – Project </w:t>
+      </w:r>
+      <w:proofErr w:type="spellStart"/>
+      <w:r>
+        <w:t>Frecepie</w:t>
+      </w:r>
+      <w:proofErr w:type="spellEnd"/>
+      <w:r>
+        <w:t xml:space="preserve">. This project aims to solve the indecisive issue of what to cook for dinner when you’re feeling lazy, can’t think of any recipes or perhaps even just looking for something new to cook with what you have. The project aims to develop a mobile and desktop app. The biggest focus is integrating with smart fridges and utilising their technology for the simplest experience with the app. </w:t>
       </w:r>
     </w:p>
     <w:p>
@@ -403,7 +427,15 @@
     </w:p>
     <w:p>
       <w:r>
-        <w:t xml:space="preserve">Most smart fridges with built in screens and cameras already do a lot of what our project aims to do – however we’ve not been able to locate another product that provides the same end goal or outcome than Frecepie. </w:t>
+        <w:t xml:space="preserve">Most smart fridges with built in screens and cameras already do a lot of what our project aims to do – however we’ve not been able to locate another product that provides the same end goal or outcome than </w:t>
+      </w:r>
+      <w:proofErr w:type="spellStart"/>
+      <w:r>
+        <w:t>Frecepie</w:t>
+      </w:r>
+      <w:proofErr w:type="spellEnd"/>
+      <w:r>
+        <w:t xml:space="preserve">. </w:t>
       </w:r>
     </w:p>
     <w:p>
@@ -552,6 +584,28 @@
     </w:p>
     <w:p>
       <w:r>
+        <w:t>Frecipe began as an aid to deciding what meal to prepare based on what food was in your fridge</w:t>
+      </w:r>
+      <w:r>
+        <w:t xml:space="preserve">. Along the planning process we discovered the idea has a lot more potential than just helping people decide what meal to prepare. </w:t>
+      </w:r>
+    </w:p>
+    <w:p>
+      <w:r>
+        <w:t xml:space="preserve">We discovered during our planning stage the idea has potential to expand outside of the fridge and incorporate the pantry into the picture. </w:t>
+      </w:r>
+    </w:p>
+    <w:p>
+      <w:r>
+        <w:t xml:space="preserve">Most importantly, we established the app has the potential to make a big impact in reducing food waste as we forecast if people use the app they are more likely to use items in their fridge and pantry rather than eat out all the time which also in turn saves  them money. </w:t>
+      </w:r>
+    </w:p>
+    <w:p>
+      <w:r>
+        <w:lastRenderedPageBreak/>
+        <w:t xml:space="preserve">During planning we established </w:t>
+      </w:r>
+      <w:r>
         <w:t>Frecipe will require several key components;</w:t>
       </w:r>
     </w:p>
@@ -564,7 +618,15 @@
         </w:numPr>
       </w:pPr>
       <w:r>
-        <w:t>Database (mySQL)</w:t>
+        <w:t>Database (</w:t>
+      </w:r>
+      <w:proofErr w:type="spellStart"/>
+      <w:r>
+        <w:t>mySQL</w:t>
+      </w:r>
+      <w:proofErr w:type="spellEnd"/>
+      <w:r>
+        <w:t>)</w:t>
       </w:r>
     </w:p>
     <w:p>
@@ -599,6 +661,8 @@
           <w:numId w:val="2"/>
         </w:numPr>
       </w:pPr>
+      <w:bookmarkStart w:id="0" w:name="_GoBack"/>
+      <w:bookmarkEnd w:id="0"/>
       <w:r>
         <w:t>Project management</w:t>
       </w:r>
@@ -639,7 +703,6 @@
           <w:u w:val="single"/>
           <w:lang w:eastAsia="en-AU"/>
         </w:rPr>
-        <w:lastRenderedPageBreak/>
         <w:t>Skills &amp; Jobs</w:t>
       </w:r>
     </w:p>
@@ -984,6 +1047,7 @@
           <w:lang w:eastAsia="en-AU"/>
         </w:rPr>
       </w:pPr>
+      <w:proofErr w:type="spellStart"/>
       <w:r>
         <w:rPr>
           <w:rFonts w:eastAsia="Times New Roman" w:cstheme="minorHAnsi"/>
@@ -991,6 +1055,7 @@
         </w:rPr>
         <w:t>Xcode</w:t>
       </w:r>
+      <w:proofErr w:type="spellEnd"/>
     </w:p>
     <w:p>
       <w:pPr>
@@ -1005,6 +1070,7 @@
           <w:lang w:eastAsia="en-AU"/>
         </w:rPr>
       </w:pPr>
+      <w:proofErr w:type="spellStart"/>
       <w:r>
         <w:rPr>
           <w:rFonts w:eastAsia="Times New Roman" w:cstheme="minorHAnsi"/>
@@ -1012,6 +1078,7 @@
         </w:rPr>
         <w:t>CocoaPods</w:t>
       </w:r>
+      <w:proofErr w:type="spellEnd"/>
     </w:p>
     <w:p>
       <w:pPr>
@@ -1047,6 +1114,7 @@
         </w:rPr>
         <w:t>/MSSQL/</w:t>
       </w:r>
+      <w:proofErr w:type="spellStart"/>
       <w:r>
         <w:rPr>
           <w:rFonts w:eastAsia="Times New Roman" w:cstheme="minorHAnsi"/>
@@ -1054,6 +1122,7 @@
         </w:rPr>
         <w:t>mySQL</w:t>
       </w:r>
+      <w:proofErr w:type="spellEnd"/>
     </w:p>
     <w:p>
       <w:pPr>
@@ -1098,8 +1167,18 @@
           <w:color w:val="222222"/>
           <w:lang w:eastAsia="en-AU"/>
         </w:rPr>
-        <w:t>HTML, CSS &amp; Javascript</w:t>
-      </w:r>
+        <w:t xml:space="preserve">HTML, CSS &amp; </w:t>
+      </w:r>
+      <w:proofErr w:type="spellStart"/>
+      <w:r>
+        <w:rPr>
+          <w:rFonts w:eastAsia="Times New Roman" w:cstheme="minorHAnsi"/>
+          <w:color w:val="222222"/>
+          <w:lang w:eastAsia="en-AU"/>
+        </w:rPr>
+        <w:t>Javascript</w:t>
+      </w:r>
+      <w:proofErr w:type="spellEnd"/>
     </w:p>
     <w:p>
       <w:pPr>
@@ -1129,15 +1208,45 @@
           <w:color w:val="222222"/>
           <w:lang w:eastAsia="en-AU"/>
         </w:rPr>
-        <w:t xml:space="preserve">JS frameworks (e.g </w:t>
-      </w:r>
-      <w:r>
-        <w:rPr>
-          <w:rFonts w:eastAsia="Times New Roman" w:cstheme="minorHAnsi"/>
-          <w:color w:val="222222"/>
-          <w:lang w:eastAsia="en-AU"/>
-        </w:rPr>
-        <w:t xml:space="preserve">react.ks, </w:t>
+        <w:t>JS frameworks (</w:t>
+      </w:r>
+      <w:proofErr w:type="spellStart"/>
+      <w:proofErr w:type="gramStart"/>
+      <w:r>
+        <w:rPr>
+          <w:rFonts w:eastAsia="Times New Roman" w:cstheme="minorHAnsi"/>
+          <w:color w:val="222222"/>
+          <w:lang w:eastAsia="en-AU"/>
+        </w:rPr>
+        <w:t>e.g</w:t>
+      </w:r>
+      <w:proofErr w:type="spellEnd"/>
+      <w:proofErr w:type="gramEnd"/>
+      <w:r>
+        <w:rPr>
+          <w:rFonts w:eastAsia="Times New Roman" w:cstheme="minorHAnsi"/>
+          <w:color w:val="222222"/>
+          <w:lang w:eastAsia="en-AU"/>
+        </w:rPr>
+        <w:t xml:space="preserve"> </w:t>
+      </w:r>
+      <w:proofErr w:type="spellStart"/>
+      <w:r>
+        <w:rPr>
+          <w:rFonts w:eastAsia="Times New Roman" w:cstheme="minorHAnsi"/>
+          <w:color w:val="222222"/>
+          <w:lang w:eastAsia="en-AU"/>
+        </w:rPr>
+        <w:t>react.ks</w:t>
+      </w:r>
+      <w:proofErr w:type="spellEnd"/>
+      <w:r>
+        <w:rPr>
+          <w:rFonts w:eastAsia="Times New Roman" w:cstheme="minorHAnsi"/>
+          <w:color w:val="222222"/>
+          <w:lang w:eastAsia="en-AU"/>
+        </w:rPr>
+        <w:t xml:space="preserve">, </w:t>
       </w:r>
       <w:r>
         <w:rPr>
@@ -1242,8 +1351,18 @@
           <w:color w:val="222222"/>
           <w:lang w:eastAsia="en-AU"/>
         </w:rPr>
-        <w:t>Cloud services (AWS/AzurE</w:t>
-      </w:r>
+        <w:t>Cloud services (AWS/</w:t>
+      </w:r>
+      <w:proofErr w:type="spellStart"/>
+      <w:r>
+        <w:rPr>
+          <w:rFonts w:eastAsia="Times New Roman" w:cstheme="minorHAnsi"/>
+          <w:color w:val="222222"/>
+          <w:lang w:eastAsia="en-AU"/>
+        </w:rPr>
+        <w:t>AzurE</w:t>
+      </w:r>
+      <w:proofErr w:type="spellEnd"/>
       <w:r>
         <w:rPr>
           <w:rFonts w:eastAsia="Times New Roman" w:cstheme="minorHAnsi"/>
@@ -1396,7 +1515,25 @@
           <w:color w:val="222222"/>
           <w:lang w:eastAsia="en-AU"/>
         </w:rPr>
-        <w:t>Continuous learning and upskilling is a necessity</w:t>
+        <w:t xml:space="preserve">Continuous learning and upskilling </w:t>
+      </w:r>
+      <w:proofErr w:type="gramStart"/>
+      <w:r>
+        <w:rPr>
+          <w:rFonts w:eastAsia="Times New Roman" w:cstheme="minorHAnsi"/>
+          <w:color w:val="222222"/>
+          <w:lang w:eastAsia="en-AU"/>
+        </w:rPr>
+        <w:t>is</w:t>
+      </w:r>
+      <w:proofErr w:type="gramEnd"/>
+      <w:r>
+        <w:rPr>
+          <w:rFonts w:eastAsia="Times New Roman" w:cstheme="minorHAnsi"/>
+          <w:color w:val="222222"/>
+          <w:lang w:eastAsia="en-AU"/>
+        </w:rPr>
+        <w:t xml:space="preserve"> a necessity</w:t>
       </w:r>
       <w:r>
         <w:rPr>
@@ -1487,7 +1624,25 @@
           <w:color w:val="222222"/>
           <w:lang w:eastAsia="en-AU"/>
         </w:rPr>
-        <w:t>Bachelor degree in Computer Science/I.T/related field of study</w:t>
+        <w:t>Bachelor degree in Computer Science/</w:t>
+      </w:r>
+      <w:proofErr w:type="gramStart"/>
+      <w:r>
+        <w:rPr>
+          <w:rFonts w:eastAsia="Times New Roman" w:cstheme="minorHAnsi"/>
+          <w:color w:val="222222"/>
+          <w:lang w:eastAsia="en-AU"/>
+        </w:rPr>
+        <w:t>I.T</w:t>
+      </w:r>
+      <w:proofErr w:type="gramEnd"/>
+      <w:r>
+        <w:rPr>
+          <w:rFonts w:eastAsia="Times New Roman" w:cstheme="minorHAnsi"/>
+          <w:color w:val="222222"/>
+          <w:lang w:eastAsia="en-AU"/>
+        </w:rPr>
+        <w:t>/related field of study</w:t>
       </w:r>
     </w:p>
     <w:p>
@@ -1501,8 +1656,6 @@
           <w:lang w:eastAsia="en-AU"/>
         </w:rPr>
       </w:pPr>
-      <w:bookmarkStart w:id="0" w:name="_GoBack"/>
-      <w:bookmarkEnd w:id="0"/>
     </w:p>
     <w:p>
       <w:pPr>
@@ -1771,7 +1924,6 @@
           <w:color w:val="222222"/>
           <w:lang w:eastAsia="en-AU"/>
         </w:rPr>
-        <w:lastRenderedPageBreak/>
         <w:t>Facilitate design and user experience workshops/sessions to collaborate with senior developers, business analysts, etc.</w:t>
       </w:r>
     </w:p>
@@ -1976,7 +2128,25 @@
           <w:color w:val="222222"/>
           <w:lang w:eastAsia="en-AU"/>
         </w:rPr>
-        <w:t>High level knowledge of Front End development</w:t>
+        <w:t xml:space="preserve">High level knowledge of </w:t>
+      </w:r>
+      <w:proofErr w:type="gramStart"/>
+      <w:r>
+        <w:rPr>
+          <w:rFonts w:eastAsia="Times New Roman" w:cstheme="minorHAnsi"/>
+          <w:color w:val="222222"/>
+          <w:lang w:eastAsia="en-AU"/>
+        </w:rPr>
+        <w:t>Front End</w:t>
+      </w:r>
+      <w:proofErr w:type="gramEnd"/>
+      <w:r>
+        <w:rPr>
+          <w:rFonts w:eastAsia="Times New Roman" w:cstheme="minorHAnsi"/>
+          <w:color w:val="222222"/>
+          <w:lang w:eastAsia="en-AU"/>
+        </w:rPr>
+        <w:t xml:space="preserve"> development</w:t>
       </w:r>
       <w:r>
         <w:rPr>
@@ -2084,8 +2254,18 @@
           <w:color w:val="222222"/>
           <w:lang w:eastAsia="en-AU"/>
         </w:rPr>
-        <w:t>Working with Sketch and Figma</w:t>
-      </w:r>
+        <w:t xml:space="preserve">Working with Sketch and </w:t>
+      </w:r>
+      <w:proofErr w:type="spellStart"/>
+      <w:r>
+        <w:rPr>
+          <w:rFonts w:eastAsia="Times New Roman" w:cstheme="minorHAnsi"/>
+          <w:color w:val="222222"/>
+          <w:lang w:eastAsia="en-AU"/>
+        </w:rPr>
+        <w:t>Figma</w:t>
+      </w:r>
+      <w:proofErr w:type="spellEnd"/>
     </w:p>
     <w:p>
       <w:pPr>
@@ -2138,7 +2318,25 @@
           <w:color w:val="222222"/>
           <w:lang w:eastAsia="en-AU"/>
         </w:rPr>
-        <w:t xml:space="preserve"> and problem solving skills, outstanding communication skills</w:t>
+        <w:t xml:space="preserve"> and </w:t>
+      </w:r>
+      <w:proofErr w:type="gramStart"/>
+      <w:r>
+        <w:rPr>
+          <w:rFonts w:eastAsia="Times New Roman" w:cstheme="minorHAnsi"/>
+          <w:color w:val="222222"/>
+          <w:lang w:eastAsia="en-AU"/>
+        </w:rPr>
+        <w:t>problem solving</w:t>
+      </w:r>
+      <w:proofErr w:type="gramEnd"/>
+      <w:r>
+        <w:rPr>
+          <w:rFonts w:eastAsia="Times New Roman" w:cstheme="minorHAnsi"/>
+          <w:color w:val="222222"/>
+          <w:lang w:eastAsia="en-AU"/>
+        </w:rPr>
+        <w:t xml:space="preserve"> skills, outstanding communication skills</w:t>
       </w:r>
     </w:p>
     <w:p>
@@ -2200,7 +2398,25 @@
           <w:color w:val="222222"/>
           <w:lang w:eastAsia="en-AU"/>
         </w:rPr>
-        <w:t xml:space="preserve">3+ years of customer focused digital UX experience, involved in the hands on development aspect </w:t>
+        <w:t xml:space="preserve">3+ years of customer focused digital UX experience, involved in the </w:t>
+      </w:r>
+      <w:proofErr w:type="gramStart"/>
+      <w:r>
+        <w:rPr>
+          <w:rFonts w:eastAsia="Times New Roman" w:cstheme="minorHAnsi"/>
+          <w:color w:val="222222"/>
+          <w:lang w:eastAsia="en-AU"/>
+        </w:rPr>
+        <w:t>hands on</w:t>
+      </w:r>
+      <w:proofErr w:type="gramEnd"/>
+      <w:r>
+        <w:rPr>
+          <w:rFonts w:eastAsia="Times New Roman" w:cstheme="minorHAnsi"/>
+          <w:color w:val="222222"/>
+          <w:lang w:eastAsia="en-AU"/>
+        </w:rPr>
+        <w:t xml:space="preserve"> development aspect </w:t>
       </w:r>
     </w:p>
     <w:p>
@@ -2419,6 +2635,7 @@
           <w:color w:val="222222"/>
           <w:lang w:eastAsia="en-AU"/>
         </w:rPr>
+        <w:lastRenderedPageBreak/>
         <w:t>Create and lead the overall business and product growth strategies</w:t>
       </w:r>
     </w:p>
@@ -2601,7 +2818,6 @@
           <w:color w:val="222222"/>
           <w:lang w:eastAsia="en-AU"/>
         </w:rPr>
-        <w:lastRenderedPageBreak/>
         <w:t xml:space="preserve">Coordinate with Cyber Security manager to ensure correct data governance parameters are established </w:t>
       </w:r>
     </w:p>
@@ -3287,6 +3503,7 @@
           <w:color w:val="222222"/>
           <w:lang w:eastAsia="en-AU"/>
         </w:rPr>
+        <w:lastRenderedPageBreak/>
         <w:t>Coordinate with Business and Product Manager to ensure correct data governance parameters are established and adhered to</w:t>
       </w:r>
     </w:p>
@@ -3514,7 +3731,6 @@
           <w:color w:val="222222"/>
           <w:lang w:eastAsia="en-AU"/>
         </w:rPr>
-        <w:lastRenderedPageBreak/>
         <w:t>Time management skills</w:t>
       </w:r>
     </w:p>
@@ -3734,7 +3950,7 @@
 </file>
 
 <file path=word/endnotes.xml><?xml version="1.0" encoding="utf-8"?>
-<w:endnotes xmlns:wpc="http://schemas.microsoft.com/office/word/2010/wordprocessingCanvas" xmlns:mc="http://schemas.openxmlformats.org/markup-compatibility/2006" xmlns:o="urn:schemas-microsoft-com:office:office" xmlns:r="http://schemas.openxmlformats.org/officeDocument/2006/relationships" xmlns:m="http://schemas.openxmlformats.org/officeDocument/2006/math" xmlns:v="urn:schemas-microsoft-com:vml" xmlns:wp14="http://schemas.microsoft.com/office/word/2010/wordprocessingDrawing" xmlns:wp="http://schemas.openxmlformats.org/drawingml/2006/wordprocessingDrawing" xmlns:w10="urn:schemas-microsoft-com:office:word" xmlns:w="http://schemas.openxmlformats.org/wordprocessingml/2006/main" xmlns:w14="http://schemas.microsoft.com/office/word/2010/wordml" xmlns:w15="http://schemas.microsoft.com/office/word/2012/wordml" xmlns:wpg="http://schemas.microsoft.com/office/word/2010/wordprocessingGroup" xmlns:wpi="http://schemas.microsoft.com/office/word/2010/wordprocessingInk" xmlns:wne="http://schemas.microsoft.com/office/word/2006/wordml" xmlns:wps="http://schemas.microsoft.com/office/word/2010/wordprocessingShape" mc:Ignorable="w14 w15 wp14">
+<w:endnotes xmlns:wpc="http://schemas.microsoft.com/office/word/2010/wordprocessingCanvas" xmlns:cx="http://schemas.microsoft.com/office/drawing/2014/chartex" xmlns:cx1="http://schemas.microsoft.com/office/drawing/2015/9/8/chartex" xmlns:cx2="http://schemas.microsoft.com/office/drawing/2015/10/21/chartex" xmlns:cx3="http://schemas.microsoft.com/office/drawing/2016/5/9/chartex" xmlns:cx4="http://schemas.microsoft.com/office/drawing/2016/5/10/chartex" xmlns:cx5="http://schemas.microsoft.com/office/drawing/2016/5/11/chartex" xmlns:cx6="http://schemas.microsoft.com/office/drawing/2016/5/12/chartex" xmlns:cx7="http://schemas.microsoft.com/office/drawing/2016/5/13/chartex" xmlns:cx8="http://schemas.microsoft.com/office/drawing/2016/5/14/chartex" xmlns:mc="http://schemas.openxmlformats.org/markup-compatibility/2006" xmlns:aink="http://schemas.microsoft.com/office/drawing/2016/ink" xmlns:am3d="http://schemas.microsoft.com/office/drawing/2017/model3d" xmlns:o="urn:schemas-microsoft-com:office:office" xmlns:r="http://schemas.openxmlformats.org/officeDocument/2006/relationships" xmlns:m="http://schemas.openxmlformats.org/officeDocument/2006/math" xmlns:v="urn:schemas-microsoft-com:vml" xmlns:wp14="http://schemas.microsoft.com/office/word/2010/wordprocessingDrawing" xmlns:wp="http://schemas.openxmlformats.org/drawingml/2006/wordprocessingDrawing" xmlns:w10="urn:schemas-microsoft-com:office:word" xmlns:w="http://schemas.openxmlformats.org/wordprocessingml/2006/main" xmlns:w14="http://schemas.microsoft.com/office/word/2010/wordml" xmlns:w15="http://schemas.microsoft.com/office/word/2012/wordml" xmlns:w16cid="http://schemas.microsoft.com/office/word/2016/wordml/cid" xmlns:w16se="http://schemas.microsoft.com/office/word/2015/wordml/symex" xmlns:wpg="http://schemas.microsoft.com/office/word/2010/wordprocessingGroup" xmlns:wpi="http://schemas.microsoft.com/office/word/2010/wordprocessingInk" xmlns:wne="http://schemas.microsoft.com/office/word/2006/wordml" xmlns:wps="http://schemas.microsoft.com/office/word/2010/wordprocessingShape" mc:Ignorable="w14 w15 w16se w16cid wp14">
   <w:endnote w:type="separator" w:id="-1">
     <w:p>
       <w:pPr>
@@ -3759,7 +3975,7 @@
 </file>
 
 <file path=word/footnotes.xml><?xml version="1.0" encoding="utf-8"?>
-<w:footnotes xmlns:wpc="http://schemas.microsoft.com/office/word/2010/wordprocessingCanvas" xmlns:mc="http://schemas.openxmlformats.org/markup-compatibility/2006" xmlns:o="urn:schemas-microsoft-com:office:office" xmlns:r="http://schemas.openxmlformats.org/officeDocument/2006/relationships" xmlns:m="http://schemas.openxmlformats.org/officeDocument/2006/math" xmlns:v="urn:schemas-microsoft-com:vml" xmlns:wp14="http://schemas.microsoft.com/office/word/2010/wordprocessingDrawing" xmlns:wp="http://schemas.openxmlformats.org/drawingml/2006/wordprocessingDrawing" xmlns:w10="urn:schemas-microsoft-com:office:word" xmlns:w="http://schemas.openxmlformats.org/wordprocessingml/2006/main" xmlns:w14="http://schemas.microsoft.com/office/word/2010/wordml" xmlns:w15="http://schemas.microsoft.com/office/word/2012/wordml" xmlns:wpg="http://schemas.microsoft.com/office/word/2010/wordprocessingGroup" xmlns:wpi="http://schemas.microsoft.com/office/word/2010/wordprocessingInk" xmlns:wne="http://schemas.microsoft.com/office/word/2006/wordml" xmlns:wps="http://schemas.microsoft.com/office/word/2010/wordprocessingShape" mc:Ignorable="w14 w15 wp14">
+<w:footnotes xmlns:wpc="http://schemas.microsoft.com/office/word/2010/wordprocessingCanvas" xmlns:cx="http://schemas.microsoft.com/office/drawing/2014/chartex" xmlns:cx1="http://schemas.microsoft.com/office/drawing/2015/9/8/chartex" xmlns:cx2="http://schemas.microsoft.com/office/drawing/2015/10/21/chartex" xmlns:cx3="http://schemas.microsoft.com/office/drawing/2016/5/9/chartex" xmlns:cx4="http://schemas.microsoft.com/office/drawing/2016/5/10/chartex" xmlns:cx5="http://schemas.microsoft.com/office/drawing/2016/5/11/chartex" xmlns:cx6="http://schemas.microsoft.com/office/drawing/2016/5/12/chartex" xmlns:cx7="http://schemas.microsoft.com/office/drawing/2016/5/13/chartex" xmlns:cx8="http://schemas.microsoft.com/office/drawing/2016/5/14/chartex" xmlns:mc="http://schemas.openxmlformats.org/markup-compatibility/2006" xmlns:aink="http://schemas.microsoft.com/office/drawing/2016/ink" xmlns:am3d="http://schemas.microsoft.com/office/drawing/2017/model3d" xmlns:o="urn:schemas-microsoft-com:office:office" xmlns:r="http://schemas.openxmlformats.org/officeDocument/2006/relationships" xmlns:m="http://schemas.openxmlformats.org/officeDocument/2006/math" xmlns:v="urn:schemas-microsoft-com:vml" xmlns:wp14="http://schemas.microsoft.com/office/word/2010/wordprocessingDrawing" xmlns:wp="http://schemas.openxmlformats.org/drawingml/2006/wordprocessingDrawing" xmlns:w10="urn:schemas-microsoft-com:office:word" xmlns:w="http://schemas.openxmlformats.org/wordprocessingml/2006/main" xmlns:w14="http://schemas.microsoft.com/office/word/2010/wordml" xmlns:w15="http://schemas.microsoft.com/office/word/2012/wordml" xmlns:w16cid="http://schemas.microsoft.com/office/word/2016/wordml/cid" xmlns:w16se="http://schemas.microsoft.com/office/word/2015/wordml/symex" xmlns:wpg="http://schemas.microsoft.com/office/word/2010/wordprocessingGroup" xmlns:wpi="http://schemas.microsoft.com/office/word/2010/wordprocessingInk" xmlns:wne="http://schemas.microsoft.com/office/word/2006/wordml" xmlns:wps="http://schemas.microsoft.com/office/word/2010/wordprocessingShape" mc:Ignorable="w14 w15 w16se w16cid wp14">
   <w:footnote w:type="separator" w:id="-1">
     <w:p>
       <w:pPr>
@@ -3784,7 +4000,7 @@
 </file>
 
 <file path=word/numbering.xml><?xml version="1.0" encoding="utf-8"?>
-<w:numbering xmlns:wpc="http://schemas.microsoft.com/office/word/2010/wordprocessingCanvas" xmlns:mc="http://schemas.openxmlformats.org/markup-compatibility/2006" xmlns:o="urn:schemas-microsoft-com:office:office" xmlns:r="http://schemas.openxmlformats.org/officeDocument/2006/relationships" xmlns:m="http://schemas.openxmlformats.org/officeDocument/2006/math" xmlns:v="urn:schemas-microsoft-com:vml" xmlns:wp14="http://schemas.microsoft.com/office/word/2010/wordprocessingDrawing" xmlns:wp="http://schemas.openxmlformats.org/drawingml/2006/wordprocessingDrawing" xmlns:w10="urn:schemas-microsoft-com:office:word" xmlns:w="http://schemas.openxmlformats.org/wordprocessingml/2006/main" xmlns:w14="http://schemas.microsoft.com/office/word/2010/wordml" xmlns:w15="http://schemas.microsoft.com/office/word/2012/wordml" xmlns:wpg="http://schemas.microsoft.com/office/word/2010/wordprocessingGroup" xmlns:wpi="http://schemas.microsoft.com/office/word/2010/wordprocessingInk" xmlns:wne="http://schemas.microsoft.com/office/word/2006/wordml" xmlns:wps="http://schemas.microsoft.com/office/word/2010/wordprocessingShape" mc:Ignorable="w14 w15 wp14">
+<w:numbering xmlns:wpc="http://schemas.microsoft.com/office/word/2010/wordprocessingCanvas" xmlns:cx="http://schemas.microsoft.com/office/drawing/2014/chartex" xmlns:cx1="http://schemas.microsoft.com/office/drawing/2015/9/8/chartex" xmlns:cx2="http://schemas.microsoft.com/office/drawing/2015/10/21/chartex" xmlns:cx3="http://schemas.microsoft.com/office/drawing/2016/5/9/chartex" xmlns:cx4="http://schemas.microsoft.com/office/drawing/2016/5/10/chartex" xmlns:cx5="http://schemas.microsoft.com/office/drawing/2016/5/11/chartex" xmlns:cx6="http://schemas.microsoft.com/office/drawing/2016/5/12/chartex" xmlns:cx7="http://schemas.microsoft.com/office/drawing/2016/5/13/chartex" xmlns:cx8="http://schemas.microsoft.com/office/drawing/2016/5/14/chartex" xmlns:mc="http://schemas.openxmlformats.org/markup-compatibility/2006" xmlns:aink="http://schemas.microsoft.com/office/drawing/2016/ink" xmlns:am3d="http://schemas.microsoft.com/office/drawing/2017/model3d" xmlns:o="urn:schemas-microsoft-com:office:office" xmlns:r="http://schemas.openxmlformats.org/officeDocument/2006/relationships" xmlns:m="http://schemas.openxmlformats.org/officeDocument/2006/math" xmlns:v="urn:schemas-microsoft-com:vml" xmlns:wp14="http://schemas.microsoft.com/office/word/2010/wordprocessingDrawing" xmlns:wp="http://schemas.openxmlformats.org/drawingml/2006/wordprocessingDrawing" xmlns:w10="urn:schemas-microsoft-com:office:word" xmlns:w="http://schemas.openxmlformats.org/wordprocessingml/2006/main" xmlns:w14="http://schemas.microsoft.com/office/word/2010/wordml" xmlns:w15="http://schemas.microsoft.com/office/word/2012/wordml" xmlns:w16cid="http://schemas.microsoft.com/office/word/2016/wordml/cid" xmlns:w16se="http://schemas.microsoft.com/office/word/2015/wordml/symex" xmlns:wpg="http://schemas.microsoft.com/office/word/2010/wordprocessingGroup" xmlns:wpi="http://schemas.microsoft.com/office/word/2010/wordprocessingInk" xmlns:wne="http://schemas.microsoft.com/office/word/2006/wordml" xmlns:wps="http://schemas.microsoft.com/office/word/2010/wordprocessingShape" mc:Ignorable="w14 w15 w16se w16cid wp14">
   <w:abstractNum w:abstractNumId="0" w15:restartNumberingAfterBreak="0">
     <w:nsid w:val="01F65745"/>
     <w:multiLevelType w:val="multilevel"/>
@@ -6389,7 +6605,7 @@
 </file>
 
 <file path=word/styles.xml><?xml version="1.0" encoding="utf-8"?>
-<w:styles xmlns:mc="http://schemas.openxmlformats.org/markup-compatibility/2006" xmlns:r="http://schemas.openxmlformats.org/officeDocument/2006/relationships" xmlns:w="http://schemas.openxmlformats.org/wordprocessingml/2006/main" xmlns:w14="http://schemas.microsoft.com/office/word/2010/wordml" xmlns:w15="http://schemas.microsoft.com/office/word/2012/wordml" mc:Ignorable="w14 w15">
+<w:styles xmlns:mc="http://schemas.openxmlformats.org/markup-compatibility/2006" xmlns:r="http://schemas.openxmlformats.org/officeDocument/2006/relationships" xmlns:w="http://schemas.openxmlformats.org/wordprocessingml/2006/main" xmlns:w14="http://schemas.microsoft.com/office/word/2010/wordml" xmlns:w15="http://schemas.microsoft.com/office/word/2012/wordml" xmlns:w16cid="http://schemas.microsoft.com/office/word/2016/wordml/cid" xmlns:w16se="http://schemas.microsoft.com/office/word/2015/wordml/symex" mc:Ignorable="w14 w15 w16se w16cid">
   <w:docDefaults>
     <w:rPrDefault>
       <w:rPr>
@@ -6405,7 +6621,7 @@
       </w:pPr>
     </w:pPrDefault>
   </w:docDefaults>
-  <w:latentStyles w:defLockedState="0" w:defUIPriority="99" w:defSemiHidden="0" w:defUnhideWhenUsed="0" w:defQFormat="0" w:count="371">
+  <w:latentStyles w:defLockedState="0" w:defUIPriority="99" w:defSemiHidden="0" w:defUnhideWhenUsed="0" w:defQFormat="0" w:count="376">
     <w:lsdException w:name="Normal" w:uiPriority="0" w:qFormat="1"/>
     <w:lsdException w:name="heading 1" w:uiPriority="9" w:qFormat="1"/>
     <w:lsdException w:name="heading 2" w:semiHidden="1" w:uiPriority="9" w:unhideWhenUsed="1" w:qFormat="1"/>
@@ -6511,7 +6727,6 @@
     <w:lsdException w:name="HTML Sample" w:semiHidden="1" w:unhideWhenUsed="1"/>
     <w:lsdException w:name="HTML Typewriter" w:semiHidden="1" w:unhideWhenUsed="1"/>
     <w:lsdException w:name="HTML Variable" w:semiHidden="1" w:unhideWhenUsed="1"/>
-    <w:lsdException w:name="Normal Table" w:semiHidden="1" w:unhideWhenUsed="1"/>
     <w:lsdException w:name="annotation subject" w:semiHidden="1" w:unhideWhenUsed="1"/>
     <w:lsdException w:name="No List" w:semiHidden="1" w:unhideWhenUsed="1"/>
     <w:lsdException w:name="Outline List 1" w:semiHidden="1" w:unhideWhenUsed="1"/>
@@ -6554,11 +6769,8 @@
     <w:lsdException w:name="Table Contemporary" w:semiHidden="1" w:unhideWhenUsed="1"/>
     <w:lsdException w:name="Table Elegant" w:semiHidden="1" w:unhideWhenUsed="1"/>
     <w:lsdException w:name="Table Professional" w:semiHidden="1" w:unhideWhenUsed="1"/>
-    <w:lsdException w:name="Table Subtle 1" w:semiHidden="1" w:unhideWhenUsed="1"/>
     <w:lsdException w:name="Table Subtle 2" w:semiHidden="1" w:unhideWhenUsed="1"/>
     <w:lsdException w:name="Table Web 1" w:semiHidden="1" w:unhideWhenUsed="1"/>
-    <w:lsdException w:name="Table Web 2" w:semiHidden="1" w:unhideWhenUsed="1"/>
-    <w:lsdException w:name="Table Web 3" w:semiHidden="1" w:unhideWhenUsed="1"/>
     <w:lsdException w:name="Balloon Text" w:semiHidden="1" w:unhideWhenUsed="1"/>
     <w:lsdException w:name="Table Grid" w:uiPriority="39"/>
     <w:lsdException w:name="Table Theme" w:semiHidden="1" w:unhideWhenUsed="1"/>
@@ -6777,6 +6989,11 @@
     <w:lsdException w:name="List Table 5 Dark Accent 6" w:uiPriority="50"/>
     <w:lsdException w:name="List Table 6 Colorful Accent 6" w:uiPriority="51"/>
     <w:lsdException w:name="List Table 7 Colorful Accent 6" w:uiPriority="52"/>
+    <w:lsdException w:name="Mention" w:semiHidden="1" w:unhideWhenUsed="1"/>
+    <w:lsdException w:name="Smart Hyperlink" w:semiHidden="1" w:unhideWhenUsed="1"/>
+    <w:lsdException w:name="Hashtag" w:semiHidden="1" w:unhideWhenUsed="1"/>
+    <w:lsdException w:name="Unresolved Mention" w:semiHidden="1" w:unhideWhenUsed="1"/>
+    <w:lsdException w:name="Smart Link" w:semiHidden="1" w:unhideWhenUsed="1"/>
   </w:latentStyles>
   <w:style w:type="paragraph" w:default="1" w:styleId="Normal">
     <w:name w:val="Normal"/>

</xml_diff>

<commit_message>
fixed minor grammatical error
</commit_message>
<xml_diff>
--- a/Assignment 3/Project 3.docx
+++ b/Assignment 3/Project 3.docx
@@ -1039,7 +1039,15 @@
     </w:p>
     <w:p>
       <w:r>
-        <w:t xml:space="preserve">Perhaps the most important part of testing, we will have decided we will use five users to test our application. The philosophy behind it is that the first user will likely provide significant insights, the second will have some overlap but also will teach us something new. Subsequently the next three users, will also include overlap, but the amount of new information being revealed will be smaller each time, essentially it is the law of diminishing returns.  </w:t>
+        <w:t>Perhaps the most im</w:t>
+      </w:r>
+      <w:r>
+        <w:t xml:space="preserve">portant part of testing, we </w:t>
+      </w:r>
+      <w:bookmarkStart w:id="0" w:name="_GoBack"/>
+      <w:bookmarkEnd w:id="0"/>
+      <w:r>
+        <w:t xml:space="preserve">have decided we will use five users to test our application. The philosophy behind it is that the first user will likely provide significant insights, the second will have some overlap but also will teach us something new. Subsequently the next three users, will also include overlap, but the amount of new information being revealed will be smaller each time, essentially it is the law of diminishing returns.  </w:t>
       </w:r>
     </w:p>
     <w:p>
@@ -4426,8 +4434,6 @@
           <w:u w:val="single"/>
         </w:rPr>
       </w:pPr>
-      <w:bookmarkStart w:id="0" w:name="_GoBack"/>
-      <w:bookmarkEnd w:id="0"/>
     </w:p>
     <w:sectPr>
       <w:pgSz w:w="11906" w:h="16838"/>

</xml_diff>

<commit_message>
added info into group processed and communications, career plans, references
</commit_message>
<xml_diff>
--- a/Assignment 3/Project 3.docx
+++ b/Assignment 3/Project 3.docx
@@ -58,10 +58,7 @@
     </w:p>
     <w:p>
       <w:r>
-        <w:t xml:space="preserve">I’m 27, live on the northern end of the Gold Coast. I have 2 daughters and a spouse. I like tinkering with things like motors, computers and various other gadgets (though I’m still </w:t>
-      </w:r>
-      <w:r>
-        <w:t xml:space="preserve">learning a lot and am not very </w:t>
+        <w:t xml:space="preserve">I’m 27, live on the northern end of the Gold Coast. I have 2 daughters and a spouse. I like tinkering with things like motors, computers and various other gadgets (though I’m still learning a lot and am not very </w:t>
       </w:r>
       <w:proofErr w:type="gramStart"/>
       <w:r>
@@ -69,13 +66,7 @@
       </w:r>
       <w:proofErr w:type="gramEnd"/>
       <w:r>
-        <w:t>!). I enjoy the idea of software engineering though have very little experience in it. In the same boat I also like database design and implementation. Unfortunately, other than a Diploma in IT General I have no formal ex</w:t>
-      </w:r>
-      <w:r>
-        <w:t>perience in IT but have self-taught a range of IT skills from building desktop PC’s and servers, VBA, HTML/CSS and database integration using MySQL.  I’m very happy to be a part of &lt;insert team name&gt; and am looking forward to working on this project with t</w:t>
-      </w:r>
-      <w:r>
-        <w:t>he team!</w:t>
+        <w:t>!). I enjoy the idea of software engineering though have very little experience in it. In the same boat I also like database design and implementation. Unfortunately, other than a Diploma in IT General I have no formal experience in IT but have self-taught a range of IT skills from building desktop PC’s and servers, VBA, HTML/CSS and database integration using MySQL.  I’m very happy to be a part of &lt;insert team name&gt; and am looking forward to working on this project with the team!</w:t>
       </w:r>
     </w:p>
     <w:p>
@@ -92,16 +83,7 @@
     </w:p>
     <w:p>
       <w:r>
-        <w:t>I’m 26, hail from Melbourne CBD. I am a huge basketball and combat sports fan, having played the former most my life and competed in the latter a couple of times. I also have an unhealthy obsession with watches (save y</w:t>
-      </w:r>
-      <w:r>
-        <w:t xml:space="preserve">our wallet, do not get into this hobby!!) My interest in I.T has definitely been amplified through my full-time job as a banker, and seeing the industry’s focus shift to improvement in technology, systems etc. Currently, (which intro to RMIT has helped me </w:t>
-      </w:r>
-      <w:r>
-        <w:t>realise) I enjoy more so the front-end development/software dev side. I am drawn to ‘ease of life’ type applications and nicely designed, interactive interfaces. I have no formal education, my minimal I.T skills are mostly self-taught (Excel, VBA, HTML/CSS</w:t>
-      </w:r>
-      <w:r>
-        <w:t xml:space="preserve">, Python) either job necessity or through websites such as </w:t>
+        <w:t xml:space="preserve">I’m 26, hail from Melbourne CBD. I am a huge basketball and combat sports fan, having played the former most my life and competed in the latter a couple of times. I also have an unhealthy obsession with watches (save your wallet, do not get into this hobby!!) My interest in I.T has definitely been amplified through my full-time job as a banker, and seeing the industry’s focus shift to improvement in technology, systems etc. Currently, (which intro to RMIT has helped me realise) I enjoy more so the front-end development/software dev side. I am drawn to ‘ease of life’ type applications and nicely designed, interactive interfaces. I have no formal education, my minimal I.T skills are mostly self-taught (Excel, VBA, HTML/CSS, Python) either job necessity or through websites such as </w:t>
       </w:r>
       <w:proofErr w:type="spellStart"/>
       <w:r>
@@ -111,8 +93,6 @@
       <w:r>
         <w:t>, EDX, YouTube etc. I’m excited to work to work with the team and begin my journey through RMIT’s Bachelor of Information Technology!</w:t>
       </w:r>
-      <w:bookmarkStart w:id="0" w:name="_GoBack"/>
-      <w:bookmarkEnd w:id="0"/>
     </w:p>
     <w:p>
       <w:r>
@@ -160,7 +140,7 @@
       <w:r>
         <w:t xml:space="preserve"> my email is </w:t>
       </w:r>
-      <w:hyperlink r:id="rId5">
+      <w:hyperlink r:id="rId6">
         <w:r>
           <w:rPr>
             <w:rStyle w:val="ListLabel1"/>
@@ -171,13 +151,7 @@
         </w:r>
       </w:hyperlink>
       <w:r>
-        <w:t xml:space="preserve"> and my student number is s3816643. My nationality is Australian, British and Irish. My culture is Australian. I have completed year 12 and was awarded my Western Certificate of Education, I also have a Certificate II</w:t>
-      </w:r>
-      <w:r>
-        <w:t xml:space="preserve"> in Sampling &amp; Measurement and my Certificate III in Business Administration. I have very basic language knowledge of Indonesian and Japanese. I love anime, gaming and almost every fantasy movie ever from Harry Potter to Lord of The Rings. I moved from Per</w:t>
-      </w:r>
-      <w:r>
-        <w:t>th to Brisbane and have been to Japan once but would like to go back next year for the 2020 Olympics. I also do recreational shooting at a range though I’m not good.</w:t>
+        <w:t xml:space="preserve"> and my student number is s3816643. My nationality is Australian, British and Irish. My culture is Australian. I have completed year 12 and was awarded my Western Certificate of Education, I also have a Certificate II in Sampling &amp; Measurement and my Certificate III in Business Administration. I have very basic language knowledge of Indonesian and Japanese. I love anime, gaming and almost every fantasy movie ever from Harry Potter to Lord of The Rings. I moved from Perth to Brisbane and have been to Japan once but would like to go back next year for the 2020 Olympics. I also do recreational shooting at a range though I’m not good.</w:t>
       </w:r>
     </w:p>
     <w:p>
@@ -194,23 +168,11 @@
     </w:p>
     <w:p>
       <w:r>
-        <w:t>Hi! I’m Cooper Hawtin, a 20 year old Australian IT enthusiast who</w:t>
-      </w:r>
-      <w:r>
-        <w:t xml:space="preserve"> is on the verge of completing their Associate’s degree in Information Technology. I started studying at RMIT mid-year back in 2017 about 6 months after finishing my Year 12 VCE studies. I can speak fluent English and Italian. I gained an interest in IT wh</w:t>
-      </w:r>
-      <w:r>
-        <w:t>en I decided to build my first gaming PC. My friends had convinced me to move from console to PC after school had finished so I started to educate myself to know what I was getting into. After countless hours of YouTube crusades, I worked up the courage to</w:t>
-      </w:r>
-      <w:r>
-        <w:t xml:space="preserve"> build my first PC. Building a PC sparked an interest in IT for me. Months after it had been built I spent a great majority of my time doing nothing but study how computers work from hardware to software. I got </w:t>
+        <w:t xml:space="preserve">Hi! I’m Cooper Hawtin, a 20 year old Australian IT enthusiast who is on the verge of completing their Associate’s degree in Information Technology. I started studying at RMIT mid-year back in 2017 about 6 months after finishing my Year 12 VCE studies. I can speak fluent English and Italian. I gained an interest in IT when I decided to build my first gaming PC. My friends had convinced me to move from console to PC after school had finished so I started to educate myself to know what I was getting into. After countless hours of YouTube crusades, I worked up the courage to build my first PC. Building a PC sparked an interest in IT for me. Months after it had been built I spent a great majority of my time doing nothing but study how computers work from hardware to software. I got </w:t>
       </w:r>
       <w:r>
         <w:lastRenderedPageBreak/>
-        <w:t>the point where I felt confident enough to st</w:t>
-      </w:r>
-      <w:r>
-        <w:t>udy it officially at university. And here I am over 2 years later about to complete my degree!</w:t>
+        <w:t>the point where I felt confident enough to study it officially at university. And here I am over 2 years later about to complete my degree!</w:t>
       </w:r>
     </w:p>
     <w:p>
@@ -232,13 +194,7 @@
     </w:p>
     <w:p>
       <w:r>
-        <w:t>I’m Oliver Young, I was born in Tasmania, Australia and have lived in every state at some point in my life. My interest in IT started whe</w:t>
-      </w:r>
-      <w:r>
-        <w:t xml:space="preserve">n I was a kid and my father worked for Telstra, we would have to move around a lot for his work in telecommunications and as such I developed an interest in computers and video games in order to keep in touch with friends when I moved away. I’ve done some </w:t>
-      </w:r>
-      <w:r>
-        <w:t xml:space="preserve">university in the past right out of high school in Psychology but decided instead to pursue Information Technology. I have an interest in Cybersecurity as it combines both Psychology and IT. </w:t>
+        <w:t xml:space="preserve">I’m Oliver Young, I was born in Tasmania, Australia and have lived in every state at some point in my life. My interest in IT started when I was a kid and my father worked for Telstra, we would have to move around a lot for his work in telecommunications and as such I developed an interest in computers and video games in order to keep in touch with friends when I moved away. I’ve done some university in the past right out of high school in Psychology but decided instead to pursue Information Technology. I have an interest in Cybersecurity as it combines both Psychology and IT. </w:t>
       </w:r>
     </w:p>
     <w:p/>
@@ -271,52 +227,27 @@
           <w:b/>
           <w:bCs/>
         </w:rPr>
-        <w:t>How well did your group work together in Assig</w:t>
-      </w:r>
-      <w:r>
-        <w:rPr>
-          <w:b/>
-          <w:bCs/>
-        </w:rPr>
-        <w:t>nment 2? Will you be introducing any changes in process for Assignment 3? This is new for this assignment.</w:t>
-      </w:r>
-    </w:p>
-    <w:p>
-      <w:r>
-        <w:t xml:space="preserve">Overall the group worked quite well together during Assignment 2. To begin with the only active members were Stanton, Jenna and Samuel with the late </w:t>
-      </w:r>
-      <w:r>
-        <w:t xml:space="preserve">addition of Cooper. Unfortunately, there was very little communication from Lyly (who was also a late addition. During the entire Assignment 2 duration there was no communication from Garfield, Rhys, Thomas and Michael (also a late addition).  </w:t>
-      </w:r>
-    </w:p>
-    <w:p>
-      <w:r>
-        <w:t>For the act</w:t>
-      </w:r>
-      <w:r>
-        <w:t>ive members, we all seem to get along well and communicate effectively. I only recall 1 instance of a miscommunication, right at the end of the assignment period. The work completed was distributed relatively evenly and all members contributed to making gr</w:t>
-      </w:r>
-      <w:r>
-        <w:t xml:space="preserve">oup decisions. </w:t>
-      </w:r>
-    </w:p>
-    <w:p>
-      <w:r>
-        <w:t>The biggest challenge was having 3 non-active group members being replaced with 1 active and 2 non-active group members. With the constant waiting for responses, we found we delayed progress on the assignment meaning we did need to cram a s</w:t>
-      </w:r>
-      <w:r>
-        <w:t>mall bit of work towards the end – though it was nothing we didn’t feel we could achieve.</w:t>
-      </w:r>
-    </w:p>
-    <w:p>
-      <w:r>
-        <w:t>For Assignment 3 we have a much clearer understanding of our schedules meaning organising meetings and the like can be a bit easier. We aim to create a project timeli</w:t>
-      </w:r>
-      <w:r>
-        <w:t>ne including task delegation to try and achieve set work to be completed by each member target times. This should enable us to be better organised and keep track of who has done what along with what still requires completion, allowing any member to step in</w:t>
-      </w:r>
-      <w:r>
-        <w:t xml:space="preserve"> as required with clarity and transparency. </w:t>
+        <w:t>How well did your group work together in Assignment 2? Will you be introducing any changes in process for Assignment 3? This is new for this assignment.</w:t>
+      </w:r>
+    </w:p>
+    <w:p>
+      <w:r>
+        <w:t xml:space="preserve">Overall the group worked quite well together during Assignment 2. To begin with the only active members were Stanton, Jenna and Samuel with the late addition of Cooper. Unfortunately, there was very little communication from Lyly (who was also a late addition. During the entire Assignment 2 duration there was no communication from Garfield, Rhys, Thomas and Michael (also a late addition).  </w:t>
+      </w:r>
+    </w:p>
+    <w:p>
+      <w:r>
+        <w:t xml:space="preserve">For the active members, we all seem to get along well and communicate effectively. I only recall 1 instance of a miscommunication, right at the end of the assignment period. The work completed was distributed relatively evenly and all members contributed to making group decisions. </w:t>
+      </w:r>
+    </w:p>
+    <w:p>
+      <w:r>
+        <w:t>The biggest challenge was having 3 non-active group members being replaced with 1 active and 2 non-active group members. With the constant waiting for responses, we found we delayed progress on the assignment meaning we did need to cram a small bit of work towards the end – though it was nothing we didn’t feel we could achieve.</w:t>
+      </w:r>
+    </w:p>
+    <w:p>
+      <w:r>
+        <w:t xml:space="preserve">For Assignment 3 we have a much clearer understanding of our schedules meaning organising meetings and the like can be a bit easier. We aim to create a project timeline including task delegation to try and achieve set work to be completed by each member target times. This should enable us to be better organised and keep track of who has done what along with what still requires completion, allowing any member to step in as required with clarity and transparency. </w:t>
       </w:r>
     </w:p>
     <w:p/>
@@ -349,19 +280,77 @@
           <w:b/>
           <w:bCs/>
         </w:rPr>
-        <w:t>Compare and contrast the career plans, including ideal jobs, for each person in the group. This may have changed due to feedback from Assignments 1 and 2. What common elements are there, if any? W</w:t>
-      </w:r>
-      <w:r>
-        <w:rPr>
-          <w:b/>
-          <w:bCs/>
-        </w:rPr>
-        <w:t>hat differentiates each position from the others, if anything? How similar or different are your career plans across the group? This is new for this assignment.</w:t>
+        <w:t>Compare and contrast the career plans, including ideal jobs, for each person in the group. This may have changed due to feedback from Assignments 1 and 2. What common elements are there, if any? What differentiates each position from the others, if anything? How similar or different are your career plans across the group? This is new for this assignment.</w:t>
+      </w:r>
+    </w:p>
+    <w:p>
+      <w:r>
+        <w:t>Each team member:</w:t>
+      </w:r>
+    </w:p>
+    <w:p>
+      <w:pPr>
+        <w:pStyle w:val="ListParagraph"/>
+        <w:numPr>
+          <w:ilvl w:val="0"/>
+          <w:numId w:val="22"/>
+        </w:numPr>
+      </w:pPr>
+      <w:r>
+        <w:t xml:space="preserve">Samuel - </w:t>
+      </w:r>
+    </w:p>
+    <w:p>
+      <w:pPr>
+        <w:pStyle w:val="ListParagraph"/>
+        <w:numPr>
+          <w:ilvl w:val="0"/>
+          <w:numId w:val="22"/>
+        </w:numPr>
+      </w:pPr>
+      <w:r>
+        <w:t>Stanton – Front End Developer (software/web)</w:t>
+      </w:r>
+    </w:p>
+    <w:p>
+      <w:pPr>
+        <w:pStyle w:val="ListParagraph"/>
+        <w:numPr>
+          <w:ilvl w:val="0"/>
+          <w:numId w:val="22"/>
+        </w:numPr>
+      </w:pPr>
+      <w:r>
+        <w:t>Jenna</w:t>
+      </w:r>
+    </w:p>
+    <w:p>
+      <w:pPr>
+        <w:pStyle w:val="ListParagraph"/>
+        <w:numPr>
+          <w:ilvl w:val="0"/>
+          <w:numId w:val="22"/>
+        </w:numPr>
+      </w:pPr>
+      <w:r>
+        <w:lastRenderedPageBreak/>
+        <w:t>Cooper</w:t>
+      </w:r>
+    </w:p>
+    <w:p>
+      <w:pPr>
+        <w:pStyle w:val="ListParagraph"/>
+        <w:numPr>
+          <w:ilvl w:val="0"/>
+          <w:numId w:val="22"/>
+        </w:numPr>
+      </w:pPr>
+      <w:r>
+        <w:t>Oliver</w:t>
       </w:r>
     </w:p>
     <w:p/>
     <w:p/>
-    <w:p/>
     <w:p>
       <w:pPr>
         <w:rPr>
@@ -376,326 +365,294 @@
           <w:bCs/>
           <w:u w:val="single"/>
         </w:rPr>
+        <w:t xml:space="preserve">Tools </w:t>
+      </w:r>
+    </w:p>
+    <w:p>
+      <w:pPr>
+        <w:rPr>
+          <w:b/>
+          <w:bCs/>
+        </w:rPr>
+      </w:pPr>
+      <w:r>
+        <w:rPr>
+          <w:b/>
+          <w:bCs/>
+        </w:rPr>
+        <w:t xml:space="preserve">As in Assignment 2, you need to have a group website and a GitHub (or similar) repository for your group. In your report you should include a brief description of what you have done, and include the following: - The link to your group’s website - The link to your group’s Git repository (GitHub, </w:t>
+      </w:r>
+      <w:proofErr w:type="spellStart"/>
+      <w:r>
+        <w:rPr>
+          <w:b/>
+          <w:bCs/>
+        </w:rPr>
+        <w:t>BitBucket</w:t>
+      </w:r>
+      <w:proofErr w:type="spellEnd"/>
+      <w:r>
+        <w:rPr>
+          <w:b/>
+          <w:bCs/>
+        </w:rPr>
+        <w:t xml:space="preserve">, </w:t>
+      </w:r>
+      <w:proofErr w:type="spellStart"/>
+      <w:r>
+        <w:rPr>
+          <w:b/>
+          <w:bCs/>
+        </w:rPr>
+        <w:t>etc</w:t>
+      </w:r>
+      <w:proofErr w:type="spellEnd"/>
+      <w:r>
+        <w:rPr>
+          <w:b/>
+          <w:bCs/>
+        </w:rPr>
+        <w:t>) - Your comments on how well the audit trail on the Git repository reflects your group’s work. You will presumably only be able to do this close to the time of submission.</w:t>
+      </w:r>
+    </w:p>
+    <w:p>
+      <w:pPr>
+        <w:rPr>
+          <w:b/>
+          <w:bCs/>
+        </w:rPr>
+      </w:pPr>
+    </w:p>
+    <w:p>
+      <w:pPr>
+        <w:rPr>
+          <w:b/>
+          <w:bCs/>
+          <w:u w:val="single"/>
+        </w:rPr>
+      </w:pPr>
+      <w:r>
+        <w:rPr>
+          <w:b/>
+          <w:bCs/>
+          <w:u w:val="single"/>
+        </w:rPr>
+        <w:t xml:space="preserve">Project Description </w:t>
+      </w:r>
+    </w:p>
+    <w:p>
+      <w:pPr>
+        <w:rPr>
+          <w:b/>
+          <w:bCs/>
+        </w:rPr>
+      </w:pPr>
+      <w:r>
+        <w:rPr>
+          <w:b/>
+          <w:bCs/>
+        </w:rPr>
+        <w:t xml:space="preserve">Having completed both Assignment 1 and Assignment 2, you will have thought about a personal project as well as one with your group. In this Assignment you are to come up with a plan for group project, and to develop it as much as possible in the time available. </w:t>
+      </w:r>
+    </w:p>
+    <w:p>
+      <w:pPr>
+        <w:rPr>
+          <w:b/>
+          <w:bCs/>
+        </w:rPr>
+      </w:pPr>
+      <w:r>
+        <w:rPr>
+          <w:b/>
+          <w:bCs/>
+        </w:rPr>
+        <w:t xml:space="preserve">Naturally you will be very unlikely to complete your project; in fact, most worthwhile projects are “endless”, in that there is always more that you can do, more features to be added, more levels to be designed, or new devices that could be used. </w:t>
+      </w:r>
+    </w:p>
+    <w:p>
+      <w:pPr>
+        <w:rPr>
+          <w:b/>
+          <w:bCs/>
+        </w:rPr>
+      </w:pPr>
+      <w:r>
+        <w:rPr>
+          <w:b/>
+          <w:bCs/>
+        </w:rPr>
+        <w:t xml:space="preserve">Naturally the choice of what to do is up to you, but you should take the following into account when making your decision. </w:t>
+      </w:r>
+    </w:p>
+    <w:p>
+      <w:pPr>
+        <w:ind w:firstLine="720"/>
+        <w:rPr>
+          <w:b/>
+          <w:bCs/>
+        </w:rPr>
+      </w:pPr>
+      <w:r>
+        <w:rPr>
+          <w:b/>
+          <w:bCs/>
+        </w:rPr>
+        <w:t xml:space="preserve">- The passions, interests and skills of your group </w:t>
+      </w:r>
+    </w:p>
+    <w:p>
+      <w:pPr>
+        <w:ind w:firstLine="720"/>
+        <w:rPr>
+          <w:b/>
+          <w:bCs/>
+        </w:rPr>
+      </w:pPr>
+      <w:r>
+        <w:rPr>
+          <w:b/>
+          <w:bCs/>
+        </w:rPr>
+        <w:t xml:space="preserve">- IT industry trends </w:t>
+      </w:r>
+    </w:p>
+    <w:p>
+      <w:pPr>
+        <w:ind w:firstLine="720"/>
+        <w:rPr>
+          <w:b/>
+          <w:bCs/>
+        </w:rPr>
+      </w:pPr>
+      <w:r>
+        <w:rPr>
+          <w:b/>
+          <w:bCs/>
+        </w:rPr>
+        <w:t xml:space="preserve">- What would assist you in your career </w:t>
+      </w:r>
+      <w:proofErr w:type="gramStart"/>
+      <w:r>
+        <w:rPr>
+          <w:b/>
+          <w:bCs/>
+        </w:rPr>
+        <w:t>plan</w:t>
+      </w:r>
+      <w:proofErr w:type="gramEnd"/>
+      <w:r>
+        <w:rPr>
+          <w:b/>
+          <w:bCs/>
+        </w:rPr>
+        <w:t xml:space="preserve"> </w:t>
+      </w:r>
+    </w:p>
+    <w:p>
+      <w:pPr>
+        <w:ind w:firstLine="720"/>
+        <w:rPr>
+          <w:b/>
+          <w:bCs/>
+        </w:rPr>
+      </w:pPr>
+      <w:r>
+        <w:rPr>
+          <w:b/>
+          <w:bCs/>
+        </w:rPr>
+        <w:t>- Feedback from Assignments 1 and 2</w:t>
+      </w:r>
+    </w:p>
+    <w:p>
+      <w:pPr>
+        <w:rPr>
+          <w:b/>
+          <w:bCs/>
+        </w:rPr>
+      </w:pPr>
+      <w:r>
+        <w:rPr>
+          <w:b/>
+          <w:bCs/>
+        </w:rPr>
+        <w:t>Your group will have developed some ideas in Assignment 2; it is fine to build on and refine these for this assignment, or to develop a new project based on feedback and/or what you have learned since.</w:t>
+      </w:r>
+    </w:p>
+    <w:p>
+      <w:pPr>
+        <w:rPr>
+          <w:b/>
+          <w:bCs/>
+        </w:rPr>
+      </w:pPr>
+    </w:p>
+    <w:p>
+      <w:pPr>
+        <w:rPr>
+          <w:b/>
+          <w:bCs/>
+          <w:u w:val="single"/>
+        </w:rPr>
+      </w:pPr>
+      <w:r>
+        <w:rPr>
+          <w:b/>
+          <w:bCs/>
+          <w:u w:val="single"/>
+        </w:rPr>
+        <w:t xml:space="preserve">Overview </w:t>
+      </w:r>
+    </w:p>
+    <w:p>
+      <w:pPr>
+        <w:rPr>
+          <w:b/>
+          <w:bCs/>
+        </w:rPr>
+      </w:pPr>
+      <w:r>
+        <w:rPr>
+          <w:b/>
+          <w:bCs/>
+        </w:rPr>
+        <w:t>Topic</w:t>
+      </w:r>
+    </w:p>
+    <w:p>
+      <w:r>
+        <w:t xml:space="preserve">For our idea we will be revisiting the Assignment 2 idea – Project </w:t>
+      </w:r>
+      <w:proofErr w:type="spellStart"/>
+      <w:r>
+        <w:t>Frecepie</w:t>
+      </w:r>
+      <w:proofErr w:type="spellEnd"/>
+      <w:r>
+        <w:t>. This project aims to solve the indecisive issue of what to cook for dinner when you’re feeling lazy, can’t think of any recipes or perhaps even just looking for something new to cook with what you have. The project aims to develop a mobile and desktop app</w:t>
+      </w:r>
+      <w:r>
+        <w:t xml:space="preserve">, with the </w:t>
+      </w:r>
+      <w:r>
+        <w:t>initially beginning with</w:t>
+      </w:r>
+      <w:r>
+        <w:t xml:space="preserve"> apple devices, due to the iPhone’s popularity</w:t>
+      </w:r>
+      <w:r>
+        <w:t xml:space="preserve">. The biggest focus is integrating with smart fridges and utilising their technology for the simplest experience with the app. </w:t>
+      </w:r>
+    </w:p>
+    <w:p>
+      <w:r>
         <w:lastRenderedPageBreak/>
-        <w:t xml:space="preserve">Tools </w:t>
-      </w:r>
-    </w:p>
-    <w:p>
-      <w:pPr>
-        <w:rPr>
-          <w:b/>
-          <w:bCs/>
-        </w:rPr>
-      </w:pPr>
-      <w:r>
-        <w:rPr>
-          <w:b/>
-          <w:bCs/>
-        </w:rPr>
-        <w:t>As in Assignment 2, you need to have a group website and a GitHub (or similar) reposi</w:t>
-      </w:r>
-      <w:r>
-        <w:rPr>
-          <w:b/>
-          <w:bCs/>
-        </w:rPr>
-        <w:t xml:space="preserve">tory for your group. In your report you should include a brief description of what you have done, and include the following: - The link to your group’s website - The link to your group’s Git repository (GitHub, </w:t>
-      </w:r>
-      <w:proofErr w:type="spellStart"/>
-      <w:r>
-        <w:rPr>
-          <w:b/>
-          <w:bCs/>
-        </w:rPr>
-        <w:t>BitBucket</w:t>
-      </w:r>
-      <w:proofErr w:type="spellEnd"/>
-      <w:r>
-        <w:rPr>
-          <w:b/>
-          <w:bCs/>
-        </w:rPr>
-        <w:t xml:space="preserve">, </w:t>
-      </w:r>
-      <w:proofErr w:type="spellStart"/>
-      <w:r>
-        <w:rPr>
-          <w:b/>
-          <w:bCs/>
-        </w:rPr>
-        <w:t>etc</w:t>
-      </w:r>
-      <w:proofErr w:type="spellEnd"/>
-      <w:r>
-        <w:rPr>
-          <w:b/>
-          <w:bCs/>
-        </w:rPr>
-        <w:t>) - Your comments on how well t</w:t>
-      </w:r>
-      <w:r>
-        <w:rPr>
-          <w:b/>
-          <w:bCs/>
-        </w:rPr>
-        <w:t>he audit trail on the Git repository reflects your group’s work. You will presumably only be able to do this close to the time of submission.</w:t>
-      </w:r>
-    </w:p>
-    <w:p>
-      <w:pPr>
-        <w:rPr>
-          <w:b/>
-          <w:bCs/>
-        </w:rPr>
-      </w:pPr>
-    </w:p>
-    <w:p>
-      <w:pPr>
-        <w:rPr>
-          <w:b/>
-          <w:bCs/>
-          <w:u w:val="single"/>
-        </w:rPr>
-      </w:pPr>
-      <w:r>
-        <w:rPr>
-          <w:b/>
-          <w:bCs/>
-          <w:u w:val="single"/>
-        </w:rPr>
-        <w:t xml:space="preserve">Project Description </w:t>
-      </w:r>
-    </w:p>
-    <w:p>
-      <w:pPr>
-        <w:rPr>
-          <w:b/>
-          <w:bCs/>
-        </w:rPr>
-      </w:pPr>
-      <w:r>
-        <w:rPr>
-          <w:b/>
-          <w:bCs/>
-        </w:rPr>
-        <w:t>Having completed both Assignment 1 and Assignment 2, you will have thought about a personal project as well as one with your group. In this Assignment you are to come up with a plan for group project, and to develop it as much as possible in the time avail</w:t>
-      </w:r>
-      <w:r>
-        <w:rPr>
-          <w:b/>
-          <w:bCs/>
-        </w:rPr>
-        <w:t xml:space="preserve">able. </w:t>
-      </w:r>
-    </w:p>
-    <w:p>
-      <w:pPr>
-        <w:rPr>
-          <w:b/>
-          <w:bCs/>
-        </w:rPr>
-      </w:pPr>
-      <w:r>
-        <w:rPr>
-          <w:b/>
-          <w:bCs/>
-        </w:rPr>
-        <w:t xml:space="preserve">Naturally you will be very unlikely to complete your project; in fact, most worthwhile projects are “endless”, in that there is always more that you can do, more features to be added, more levels to be designed, or new devices that could be used. </w:t>
-      </w:r>
-    </w:p>
-    <w:p>
-      <w:pPr>
-        <w:rPr>
-          <w:b/>
-          <w:bCs/>
-        </w:rPr>
-      </w:pPr>
-      <w:r>
-        <w:rPr>
-          <w:b/>
-          <w:bCs/>
-        </w:rPr>
-        <w:t>N</w:t>
-      </w:r>
-      <w:r>
-        <w:rPr>
-          <w:b/>
-          <w:bCs/>
-        </w:rPr>
-        <w:t xml:space="preserve">aturally the choice of what to do is up to you, but you should take the following into account when making your decision. </w:t>
-      </w:r>
-    </w:p>
-    <w:p>
-      <w:pPr>
-        <w:ind w:firstLine="720"/>
-        <w:rPr>
-          <w:b/>
-          <w:bCs/>
-        </w:rPr>
-      </w:pPr>
-      <w:r>
-        <w:rPr>
-          <w:b/>
-          <w:bCs/>
-        </w:rPr>
-        <w:t xml:space="preserve">- The passions, interests and skills of your group </w:t>
-      </w:r>
-    </w:p>
-    <w:p>
-      <w:pPr>
-        <w:ind w:firstLine="720"/>
-        <w:rPr>
-          <w:b/>
-          <w:bCs/>
-        </w:rPr>
-      </w:pPr>
-      <w:r>
-        <w:rPr>
-          <w:b/>
-          <w:bCs/>
-        </w:rPr>
-        <w:t xml:space="preserve">- IT industry trends </w:t>
-      </w:r>
-    </w:p>
-    <w:p>
-      <w:pPr>
-        <w:ind w:firstLine="720"/>
-        <w:rPr>
-          <w:b/>
-          <w:bCs/>
-        </w:rPr>
-      </w:pPr>
-      <w:r>
-        <w:rPr>
-          <w:b/>
-          <w:bCs/>
-        </w:rPr>
-        <w:t xml:space="preserve">- What would assist you in your career </w:t>
-      </w:r>
-      <w:proofErr w:type="gramStart"/>
-      <w:r>
-        <w:rPr>
-          <w:b/>
-          <w:bCs/>
-        </w:rPr>
-        <w:t>plan</w:t>
-      </w:r>
-      <w:proofErr w:type="gramEnd"/>
-      <w:r>
-        <w:rPr>
-          <w:b/>
-          <w:bCs/>
-        </w:rPr>
-        <w:t xml:space="preserve"> </w:t>
-      </w:r>
-    </w:p>
-    <w:p>
-      <w:pPr>
-        <w:ind w:firstLine="720"/>
-        <w:rPr>
-          <w:b/>
-          <w:bCs/>
-        </w:rPr>
-      </w:pPr>
-      <w:r>
-        <w:rPr>
-          <w:b/>
-          <w:bCs/>
-        </w:rPr>
-        <w:t>- Feedback fro</w:t>
-      </w:r>
-      <w:r>
-        <w:rPr>
-          <w:b/>
-          <w:bCs/>
-        </w:rPr>
-        <w:t>m Assignments 1 and 2</w:t>
-      </w:r>
-    </w:p>
-    <w:p>
-      <w:pPr>
-        <w:rPr>
-          <w:b/>
-          <w:bCs/>
-        </w:rPr>
-      </w:pPr>
-      <w:r>
-        <w:rPr>
-          <w:b/>
-          <w:bCs/>
-        </w:rPr>
-        <w:t>Your group will have developed some ideas in Assignment 2; it is fine to build on and refine these for this assignment, or to develop a new project based on feedback and/or what you have learned since.</w:t>
-      </w:r>
-    </w:p>
-    <w:p>
-      <w:pPr>
-        <w:rPr>
-          <w:b/>
-          <w:bCs/>
-        </w:rPr>
-      </w:pPr>
-    </w:p>
-    <w:p>
-      <w:pPr>
-        <w:rPr>
-          <w:b/>
-          <w:bCs/>
-          <w:u w:val="single"/>
-        </w:rPr>
-      </w:pPr>
-      <w:r>
-        <w:rPr>
-          <w:b/>
-          <w:bCs/>
-          <w:u w:val="single"/>
-        </w:rPr>
-        <w:t xml:space="preserve">Overview </w:t>
-      </w:r>
-    </w:p>
-    <w:p>
-      <w:pPr>
-        <w:rPr>
-          <w:b/>
-          <w:bCs/>
-        </w:rPr>
-      </w:pPr>
-      <w:r>
-        <w:rPr>
-          <w:b/>
-          <w:bCs/>
-        </w:rPr>
-        <w:t>Topic</w:t>
-      </w:r>
-    </w:p>
-    <w:p>
-      <w:r>
-        <w:t xml:space="preserve">For our idea we will be revisiting the Assignment 2 idea – Project </w:t>
-      </w:r>
-      <w:proofErr w:type="spellStart"/>
-      <w:r>
-        <w:t>Frecepie</w:t>
-      </w:r>
-      <w:proofErr w:type="spellEnd"/>
-      <w:r>
-        <w:t>. This project aims to solve the indecisive issue of what to cook for dinner when you’re feeling lazy, can’t think of any recipes or perhaps even just looking for something new to c</w:t>
-      </w:r>
-      <w:r>
-        <w:t xml:space="preserve">ook with what you have. The project aims to develop a mobile and desktop app. The biggest focus is integrating with smart fridges and utilising their technology for the simplest experience with the app. </w:t>
-      </w:r>
-    </w:p>
-    <w:p>
-      <w:r>
-        <w:t xml:space="preserve">As Smart fridges are becoming more and more popular </w:t>
-      </w:r>
-      <w:r>
-        <w:t>and affordable, it won’t be long until most average households have one. Even if you don’t have one, most people have a smart device like a phone or tablet, all of which have cameras attached. The App aims to utilise this technology and integrate with smar</w:t>
-      </w:r>
-      <w:r>
-        <w:t xml:space="preserve">t fridges to work out what you have in stock and match that up with recipes that won’t require any additional purchases. </w:t>
-      </w:r>
-    </w:p>
-    <w:p>
-      <w:hyperlink r:id="rId6">
+        <w:t xml:space="preserve">As Smart fridges are becoming more and more popular and affordable, it won’t be long until most average households have one. Even if you don’t have one, most people have a smart device like a phone or tablet, all of which have cameras attached. The App aims to utilise this technology and integrate with smart fridges to work out what you have in stock and match that up with recipes that won’t require any additional purchases. </w:t>
+      </w:r>
+    </w:p>
+    <w:p>
+      <w:hyperlink r:id="rId7">
         <w:r>
           <w:rPr>
             <w:rStyle w:val="InternetLink"/>
@@ -720,19 +677,12 @@
           <w:b/>
           <w:bCs/>
         </w:rPr>
-        <w:lastRenderedPageBreak/>
         <w:t>Motivation</w:t>
       </w:r>
     </w:p>
     <w:p>
       <w:r>
-        <w:t xml:space="preserve">The </w:t>
-      </w:r>
-      <w:r>
-        <w:t xml:space="preserve">motivation behind the project comes from the lack of productivity and general excessive costs involved when you can’t decide or work out what to cook with the items you have at home. I feel we have all stared into the fridge at one time or another for the </w:t>
-      </w:r>
-      <w:r>
-        <w:t>400</w:t>
+        <w:t>The motivation behind the project comes from the lack of productivity and general excessive costs involved when you can’t decide or work out what to cook with the items you have at home. I feel we have all stared into the fridge at one time or another for the 400</w:t>
       </w:r>
       <w:r>
         <w:rPr>
@@ -746,10 +696,7 @@
     </w:p>
     <w:p>
       <w:r>
-        <w:t>A big motivator other than helping to create is reducing wastage. If the app can help people us</w:t>
-      </w:r>
-      <w:r>
-        <w:t xml:space="preserve">e more of what they have then they’ll spend less in the long run whilst reducing the amount of wasted food items which is more beneficial for the greater community and world. </w:t>
+        <w:t xml:space="preserve">A big motivator other than helping to create is reducing wastage. If the app can help people use more of what they have then they’ll spend less in the long run whilst reducing the amount of wasted food items which is more beneficial for the greater community and world. </w:t>
       </w:r>
     </w:p>
     <w:p>
@@ -769,10 +716,7 @@
     </w:p>
     <w:p>
       <w:r>
-        <w:t xml:space="preserve">Most smart fridges with built in screens and cameras already do a lot </w:t>
-      </w:r>
-      <w:r>
-        <w:t xml:space="preserve">of what our project aims to do – however we’ve not been able to locate another product that provides the same end goal or outcome than </w:t>
+        <w:t xml:space="preserve">Most smart fridges with built in screens and cameras already do a lot of what our project aims to do – however we’ve not been able to locate another product that provides the same end goal or outcome than </w:t>
       </w:r>
       <w:proofErr w:type="spellStart"/>
       <w:r>
@@ -809,10 +753,7 @@
         </w:numPr>
       </w:pPr>
       <w:r>
-        <w:t>Recipe suggestions – though it seems e</w:t>
-      </w:r>
-      <w:r>
-        <w:t xml:space="preserve">xisting ones recommend recipes in general – not tailored to your stock exclusively – our app will also do this should there be no hits using only what you have. </w:t>
+        <w:t xml:space="preserve">Recipe suggestions – though it seems existing ones recommend recipes in general – not tailored to your stock exclusively – our app will also do this should there be no hits using only what you have. </w:t>
       </w:r>
     </w:p>
     <w:p>
@@ -824,10 +765,7 @@
         </w:numPr>
       </w:pPr>
       <w:r>
-        <w:t>Multi device compatibility – smart fridges allow you to view the cameras on other devices like</w:t>
-      </w:r>
-      <w:r>
-        <w:t xml:space="preserve"> your phone and the smart fridge apps are also (assumed to be) available. </w:t>
+        <w:t xml:space="preserve">Multi device compatibility – smart fridges allow you to view the cameras on other devices like your phone and the smart fridge apps are also (assumed to be) available. </w:t>
       </w:r>
     </w:p>
     <w:p>
@@ -901,26 +839,18 @@
       </w:r>
       <w:r>
         <w:br/>
-        <w:t>To do this we will make use of current technologies to enable smart scanning via video/photo of your fridge contents to create a database containing a stock list and compa</w:t>
-      </w:r>
-      <w:r>
-        <w:t>re that against a database of recipes. If utilising smart scanning is not something the user can do, manual input will also be available. This innovation will help people to utilise more of what they have and reduce food wastage.</w:t>
-      </w:r>
-    </w:p>
-    <w:p>
-      <w:r>
-        <w:t xml:space="preserve">Smart scanning technology </w:t>
-      </w:r>
-      <w:r>
-        <w:t xml:space="preserve">(where the app can identify items including quantity via the devices camera) allows simplified use which means the user spends less time updating their inventory and more time doing things they enjoy. </w:t>
-      </w:r>
-    </w:p>
-    <w:p>
-      <w:r>
-        <w:t>Having a separate database for both the items in inven</w:t>
-      </w:r>
-      <w:r>
-        <w:t>tory (or stock) and the recipes allows quick referencing and lookup for a fast comparison of one list with the other.</w:t>
+        <w:t>To do this we will make use of current technologies to enable smart scanning via video/photo of your fridge contents to create a database containing a stock list and compare that against a database of recipes. If utilising smart scanning is not something the user can do, manual input will also be available. This innovation will help people to utilise more of what they have and reduce food wastage.</w:t>
+      </w:r>
+    </w:p>
+    <w:p>
+      <w:r>
+        <w:lastRenderedPageBreak/>
+        <w:t xml:space="preserve">Smart scanning technology (where the app can identify items including quantity via the devices camera) allows simplified use which means the user spends less time updating their inventory and more time doing things they enjoy. </w:t>
+      </w:r>
+    </w:p>
+    <w:p>
+      <w:r>
+        <w:t>Having a separate database for both the items in inventory (or stock) and the recipes allows quick referencing and lookup for a fast comparison of one list with the other.</w:t>
       </w:r>
     </w:p>
     <w:p>
@@ -941,15 +871,11 @@
     <w:p>
       <w:proofErr w:type="spellStart"/>
       <w:r>
-        <w:lastRenderedPageBreak/>
         <w:t>Frecipe</w:t>
       </w:r>
       <w:proofErr w:type="spellEnd"/>
       <w:r>
-        <w:t xml:space="preserve"> began as an aid to deciding what meal to prepare based on what food was in your fridge. Along the planning proc</w:t>
-      </w:r>
-      <w:r>
-        <w:t xml:space="preserve">ess we discovered the idea has a lot more potential than just helping people decide what meal to prepare. </w:t>
+        <w:t xml:space="preserve"> began as an aid to deciding what meal to prepare based on what food was in your fridge. Along the planning process we discovered the idea has a lot more potential than just helping people decide what meal to prepare. </w:t>
       </w:r>
     </w:p>
     <w:p>
@@ -959,13 +885,7 @@
     </w:p>
     <w:p>
       <w:r>
-        <w:t>Most imp</w:t>
-      </w:r>
-      <w:r>
-        <w:t>ortantly, we established the app has the potential to make a big impact in reducing food waste as we forecast if people use the app they are more likely to use items in their fridge and pantry rather than eat out all the time which also in turn saves  them</w:t>
-      </w:r>
-      <w:r>
-        <w:t xml:space="preserve"> money. </w:t>
+        <w:t xml:space="preserve">Most importantly, we established the app has the potential to make a big impact in reducing food waste as we forecast if people use the app they are more likely to use items in their fridge and pantry rather than eat out all the time which also in turn saves  them money. </w:t>
       </w:r>
     </w:p>
     <w:p>
@@ -1093,6 +1013,9 @@
       </w:r>
       <w:proofErr w:type="spellEnd"/>
       <w:r>
+        <w:t xml:space="preserve"> 11</w:t>
+      </w:r>
+      <w:r>
         <w:t xml:space="preserve"> (Integrated Development Environment)</w:t>
       </w:r>
     </w:p>
@@ -1124,10 +1047,7 @@
         <w:spacing w:after="200" w:line="276" w:lineRule="auto"/>
       </w:pPr>
       <w:r>
-        <w:t xml:space="preserve">Amazon Web </w:t>
-      </w:r>
-      <w:r>
-        <w:t>Services (AWS)</w:t>
+        <w:t>Amazon Web Services (AWS)</w:t>
       </w:r>
     </w:p>
     <w:p>
@@ -1236,17 +1156,22 @@
         <w:spacing w:after="200" w:line="276" w:lineRule="auto"/>
       </w:pPr>
       <w:r>
-        <w:t xml:space="preserve">Access to word, excel, </w:t>
-      </w:r>
-      <w:proofErr w:type="spellStart"/>
-      <w:proofErr w:type="gramStart"/>
-      <w:r>
-        <w:t>powerpoint</w:t>
-      </w:r>
-      <w:proofErr w:type="spellEnd"/>
-      <w:proofErr w:type="gramEnd"/>
-      <w:r>
-        <w:t>, planner etc.</w:t>
+        <w:t>Access to Word, E</w:t>
+      </w:r>
+      <w:r>
+        <w:t xml:space="preserve">xcel, </w:t>
+      </w:r>
+      <w:r>
+        <w:t>PowerPoint</w:t>
+      </w:r>
+      <w:r>
+        <w:t xml:space="preserve">, </w:t>
+      </w:r>
+      <w:r>
+        <w:t>P</w:t>
+      </w:r>
+      <w:r>
+        <w:t>lanner etc.</w:t>
       </w:r>
     </w:p>
     <w:p>
@@ -1268,6 +1193,8 @@
         </w:rPr>
         <w:t>Hardware</w:t>
       </w:r>
+      <w:bookmarkStart w:id="0" w:name="_GoBack"/>
+      <w:bookmarkEnd w:id="0"/>
     </w:p>
     <w:p>
       <w:pPr>
@@ -1326,7 +1253,7 @@
                     </pic:cNvPicPr>
                   </pic:nvPicPr>
                   <pic:blipFill>
-                    <a:blip r:embed="rId7"/>
+                    <a:blip r:embed="rId8"/>
                     <a:stretch>
                       <a:fillRect/>
                     </a:stretch>
@@ -1350,10 +1277,7 @@
     <w:p/>
     <w:p>
       <w:r>
-        <w:t xml:space="preserve">The </w:t>
-      </w:r>
-      <w:r>
-        <w:t>testing strategy will be broken up into two main parts and accompanying sub-components:</w:t>
+        <w:t>The testing strategy will be broken up into two main parts and accompanying sub-components:</w:t>
       </w:r>
     </w:p>
     <w:p>
@@ -1448,10 +1372,7 @@
     </w:p>
     <w:p>
       <w:r>
-        <w:t>This is essentially where each individual component of the software is tested, to ens</w:t>
-      </w:r>
-      <w:r>
-        <w:t xml:space="preserve">ure it does what it is meant to do. We will utilise </w:t>
+        <w:t xml:space="preserve">This is essentially where each individual component of the software is tested, to ensure it does what it is meant to do. We will utilise </w:t>
       </w:r>
       <w:proofErr w:type="spellStart"/>
       <w:r>
@@ -1477,10 +1398,7 @@
     </w:p>
     <w:p>
       <w:r>
-        <w:t xml:space="preserve">This is where the User Interface (UI) will be </w:t>
-      </w:r>
-      <w:r>
-        <w:t xml:space="preserve">tested, ensuring specific events/actions occur or are triggered when interacted with a certain way. Similar to above, this will be achieved through use of </w:t>
+        <w:t xml:space="preserve">This is where the User Interface (UI) will be tested, ensuring specific events/actions occur or are triggered when interacted with a certain way. Similar to above, this will be achieved through use of </w:t>
       </w:r>
       <w:proofErr w:type="spellStart"/>
       <w:r>
@@ -1506,13 +1424,7 @@
     </w:p>
     <w:p>
       <w:r>
-        <w:t>Perhaps the most important part of testing, we have decided we will use five user</w:t>
-      </w:r>
-      <w:r>
-        <w:t>s to test our application. The philosophy behind it is that the first user will likely provide significant insights, the second will have some overlap but also will teach us something new. Subsequently the next three users, will also include overlap, but t</w:t>
-      </w:r>
-      <w:r>
-        <w:t xml:space="preserve">he amount of new information being revealed will be smaller each time, essentially it is the law of diminishing returns.  </w:t>
+        <w:t xml:space="preserve">Perhaps the most important part of testing, we have decided we will use five users to test our application. The philosophy behind it is that the first user will likely provide significant insights, the second will have some overlap but also will teach us something new. Subsequently the next three users, will also include overlap, but the amount of new information being revealed will be smaller each time, essentially it is the law of diminishing returns.  </w:t>
       </w:r>
     </w:p>
     <w:p>
@@ -1540,7 +1452,7 @@
                     </pic:cNvPicPr>
                   </pic:nvPicPr>
                   <pic:blipFill>
-                    <a:blip r:embed="rId8"/>
+                    <a:blip r:embed="rId9"/>
                     <a:stretch>
                       <a:fillRect/>
                     </a:stretch>
@@ -1576,10 +1488,7 @@
     </w:p>
     <w:p>
       <w:r>
-        <w:t xml:space="preserve">To find the sample of five for our target demographic, a convenient choice will be our fellow students </w:t>
-      </w:r>
-      <w:r>
-        <w:t>at RMIT. Through our course coordinator’s permission, we will send out an expression of interest through either a forum post, a canvas announcement or directly to student emails.</w:t>
+        <w:t>To find the sample of five for our target demographic, a convenient choice will be our fellow students at RMIT. Through our course coordinator’s permission, we will send out an expression of interest through either a forum post, a canvas announcement or directly to student emails.</w:t>
       </w:r>
     </w:p>
     <w:p>
@@ -1597,10 +1506,7 @@
     </w:p>
     <w:p>
       <w:r>
-        <w:t>We will know we’re headed</w:t>
-      </w:r>
-      <w:r>
-        <w:t xml:space="preserve"> in the right track by reviewing data, and looking at appropriate App metrics. Using tools such as Google Analytics Apple’s App Analytics along with </w:t>
+        <w:t xml:space="preserve">We will know we’re headed in the right track by reviewing data, and looking at appropriate App metrics. Using tools such as Google Analytics Apple’s App Analytics along with </w:t>
       </w:r>
       <w:proofErr w:type="spellStart"/>
       <w:r>
@@ -1613,10 +1519,7 @@
     </w:p>
     <w:p>
       <w:r>
-        <w:t>Belo</w:t>
-      </w:r>
-      <w:r>
-        <w:t>w is a list of measurements we will use to track success.</w:t>
+        <w:t>Below is a list of measurements we will use to track success.</w:t>
       </w:r>
     </w:p>
     <w:p>
@@ -1707,10 +1610,7 @@
         <w:spacing w:after="200" w:line="276" w:lineRule="auto"/>
       </w:pPr>
       <w:r>
-        <w:t>Additional Met</w:t>
-      </w:r>
-      <w:r>
-        <w:t>rics</w:t>
+        <w:t>Additional Metrics</w:t>
       </w:r>
     </w:p>
     <w:p>
@@ -1752,8 +1652,117 @@
         <w:t>Number of ‘Recipe Hosts’ join as collaborative partners</w:t>
       </w:r>
     </w:p>
-    <w:p/>
-    <w:p/>
+    <w:p>
+      <w:pPr>
+        <w:spacing w:after="200" w:line="276" w:lineRule="auto"/>
+        <w:rPr>
+          <w:b/>
+          <w:u w:val="single"/>
+        </w:rPr>
+      </w:pPr>
+    </w:p>
+    <w:p>
+      <w:pPr>
+        <w:spacing w:after="200" w:line="276" w:lineRule="auto"/>
+      </w:pPr>
+      <w:r>
+        <w:rPr>
+          <w:b/>
+          <w:u w:val="single"/>
+        </w:rPr>
+        <w:t>Group processes and communications</w:t>
+      </w:r>
+    </w:p>
+    <w:p>
+      <w:pPr>
+        <w:rPr>
+          <w:b/>
+        </w:rPr>
+      </w:pPr>
+      <w:r>
+        <w:rPr>
+          <w:b/>
+        </w:rPr>
+        <w:t>How will the group communicate?</w:t>
+      </w:r>
+    </w:p>
+    <w:p>
+      <w:r>
+        <w:t>As we all reside in different parts of Australia, the primary choice for communication is Discord. Aside from voice chat.</w:t>
+      </w:r>
+    </w:p>
+    <w:p>
+      <w:pPr>
+        <w:rPr>
+          <w:b/>
+        </w:rPr>
+      </w:pPr>
+      <w:r>
+        <w:rPr>
+          <w:b/>
+        </w:rPr>
+        <w:t>Why Discord?</w:t>
+      </w:r>
+    </w:p>
+    <w:p>
+      <w:r>
+        <w:lastRenderedPageBreak/>
+        <w:t xml:space="preserve">Discord supports high quality images, videos and files, allowing us to review each other’s work before submitting a pull request/committing. Additionally, perhaps the most beneficial feature is the inclusion of </w:t>
+      </w:r>
+      <w:proofErr w:type="spellStart"/>
+      <w:r>
+        <w:rPr>
+          <w:i/>
+        </w:rPr>
+        <w:t>Webhooks</w:t>
+      </w:r>
+      <w:proofErr w:type="spellEnd"/>
+      <w:r>
+        <w:rPr>
+          <w:i/>
+        </w:rPr>
+        <w:t xml:space="preserve">. </w:t>
+      </w:r>
+      <w:r>
+        <w:t>This is essentially Discord’s in-built function which syncs up with GitHub, and whenever a commit has been made, it alerts us in our group chat the time and date, along with the commit request comments.</w:t>
+      </w:r>
+    </w:p>
+    <w:p>
+      <w:pPr>
+        <w:rPr>
+          <w:b/>
+        </w:rPr>
+      </w:pPr>
+      <w:r>
+        <w:rPr>
+          <w:b/>
+        </w:rPr>
+        <w:t>How often will meetings take place?</w:t>
+      </w:r>
+    </w:p>
+    <w:p>
+      <w:r>
+        <w:t>Currently,</w:t>
+      </w:r>
+    </w:p>
+    <w:p>
+      <w:r>
+        <w:t xml:space="preserve"> </w:t>
+      </w:r>
+    </w:p>
+    <w:p>
+      <w:pPr>
+        <w:rPr>
+          <w:b/>
+        </w:rPr>
+      </w:pPr>
+      <w:r>
+        <w:rPr>
+          <w:b/>
+        </w:rPr>
+        <w:t>Risks</w:t>
+      </w:r>
+    </w:p>
     <w:p>
       <w:pPr>
         <w:shd w:val="clear" w:color="auto" w:fill="FFFFFF"/>
@@ -1776,7 +1785,29 @@
           <w:u w:val="single"/>
           <w:lang w:eastAsia="en-AU"/>
         </w:rPr>
-        <w:t>Skills &amp; Jobs</w:t>
+        <w:t xml:space="preserve">Skills </w:t>
+      </w:r>
+      <w:r>
+        <w:rPr>
+          <w:rFonts w:eastAsia="Times New Roman" w:cstheme="minorHAnsi"/>
+          <w:b/>
+          <w:bCs/>
+          <w:color w:val="222222"/>
+          <w:u w:val="single"/>
+          <w:lang w:eastAsia="en-AU"/>
+        </w:rPr>
+        <w:t>and J</w:t>
+      </w:r>
+      <w:r>
+        <w:rPr>
+          <w:rFonts w:eastAsia="Times New Roman" w:cstheme="minorHAnsi"/>
+          <w:b/>
+          <w:bCs/>
+          <w:color w:val="222222"/>
+          <w:u w:val="single"/>
+          <w:lang w:eastAsia="en-AU"/>
+        </w:rPr>
+        <w:t>obs</w:t>
       </w:r>
     </w:p>
     <w:p>
@@ -1876,16 +1907,7 @@
           <w:color w:val="222222"/>
           <w:lang w:eastAsia="en-AU"/>
         </w:rPr>
-        <w:lastRenderedPageBreak/>
-        <w:t xml:space="preserve">Research, designing, creating, </w:t>
-      </w:r>
-      <w:r>
-        <w:rPr>
-          <w:rFonts w:eastAsia="Times New Roman" w:cstheme="minorHAnsi"/>
-          <w:color w:val="222222"/>
-          <w:lang w:eastAsia="en-AU"/>
-        </w:rPr>
-        <w:t>architecting and testing an iOS application and accompanying desktop + website app</w:t>
+        <w:t>Research, designing, creating, architecting and testing an iOS application and accompanying desktop + website app</w:t>
       </w:r>
     </w:p>
     <w:p>
@@ -1931,15 +1953,7 @@
           <w:color w:val="222222"/>
           <w:lang w:eastAsia="en-AU"/>
         </w:rPr>
-        <w:t>Working within a collaborative, cross-functional team environment (frequent interaction with UX designers, business/marketi</w:t>
-      </w:r>
-      <w:r>
-        <w:rPr>
-          <w:rFonts w:eastAsia="Times New Roman" w:cstheme="minorHAnsi"/>
-          <w:color w:val="222222"/>
-          <w:lang w:eastAsia="en-AU"/>
-        </w:rPr>
-        <w:t>ng manager etc.)</w:t>
+        <w:t>Working within a collaborative, cross-functional team environment (frequent interaction with UX designers, business/marketing manager etc.)</w:t>
       </w:r>
     </w:p>
     <w:p>
@@ -2124,14 +2138,7 @@
           <w:rFonts w:eastAsia="Times New Roman" w:cstheme="minorHAnsi"/>
           <w:lang w:eastAsia="en-AU"/>
         </w:rPr>
-        <w:t>Database ex</w:t>
-      </w:r>
-      <w:r>
-        <w:rPr>
-          <w:rFonts w:eastAsia="Times New Roman" w:cstheme="minorHAnsi"/>
-          <w:lang w:eastAsia="en-AU"/>
-        </w:rPr>
-        <w:t>pertise:  SQLite/MSSQL/</w:t>
+        <w:t>Database expertise:  SQLite/MSSQL/</w:t>
       </w:r>
       <w:proofErr w:type="spellStart"/>
       <w:r>
@@ -2404,15 +2411,7 @@
           <w:color w:val="222222"/>
           <w:lang w:eastAsia="en-AU"/>
         </w:rPr>
-        <w:t>Deployment</w:t>
-      </w:r>
-      <w:r>
-        <w:rPr>
-          <w:rFonts w:eastAsia="Times New Roman" w:cstheme="minorHAnsi"/>
-          <w:color w:val="222222"/>
-          <w:lang w:eastAsia="en-AU"/>
-        </w:rPr>
-        <w:t xml:space="preserve"> tech (e.g. Docker, </w:t>
+        <w:t xml:space="preserve">Deployment tech (e.g. Docker, </w:t>
       </w:r>
       <w:proofErr w:type="spellStart"/>
       <w:r>
@@ -2596,15 +2595,7 @@
           <w:color w:val="222222"/>
           <w:lang w:eastAsia="en-AU"/>
         </w:rPr>
-        <w:t xml:space="preserve">3+ years’ experience </w:t>
-      </w:r>
-      <w:r>
-        <w:rPr>
-          <w:rFonts w:eastAsia="Times New Roman" w:cstheme="minorHAnsi"/>
-          <w:color w:val="222222"/>
-          <w:lang w:eastAsia="en-AU"/>
-        </w:rPr>
-        <w:t>in software engineering/development</w:t>
+        <w:t>3+ years’ experience in software engineering/development</w:t>
       </w:r>
       <w:r>
         <w:rPr>
@@ -2686,9 +2677,17 @@
       <w:r>
         <w:rPr>
           <w:rFonts w:eastAsia="Times New Roman" w:cstheme="minorHAnsi"/>
-          <w:lang w:eastAsia="en-AU"/>
-        </w:rPr>
-        <w:t>Position 2: </w:t>
+          <w:b/>
+          <w:lang w:eastAsia="en-AU"/>
+        </w:rPr>
+        <w:t>Position 2:</w:t>
+      </w:r>
+      <w:r>
+        <w:rPr>
+          <w:rFonts w:eastAsia="Times New Roman" w:cstheme="minorHAnsi"/>
+          <w:lang w:eastAsia="en-AU"/>
+        </w:rPr>
+        <w:t> </w:t>
       </w:r>
       <w:r>
         <w:rPr>
@@ -2782,15 +2781,7 @@
           <w:color w:val="222222"/>
           <w:lang w:eastAsia="en-AU"/>
         </w:rPr>
-        <w:t>Sight and delivery of vis</w:t>
-      </w:r>
-      <w:r>
-        <w:rPr>
-          <w:rFonts w:eastAsia="Times New Roman" w:cstheme="minorHAnsi"/>
-          <w:color w:val="222222"/>
-          <w:lang w:eastAsia="en-AU"/>
-        </w:rPr>
-        <w:t>ion, product roadmap</w:t>
+        <w:t>Sight and delivery of vision, product roadmap</w:t>
       </w:r>
     </w:p>
     <w:p>
@@ -2859,15 +2850,7 @@
           <w:color w:val="222222"/>
           <w:lang w:eastAsia="en-AU"/>
         </w:rPr>
-        <w:t xml:space="preserve">Facilitate design and user experience workshops/sessions to collaborate with senior developers, business analysts, </w:t>
-      </w:r>
-      <w:r>
-        <w:rPr>
-          <w:rFonts w:eastAsia="Times New Roman" w:cstheme="minorHAnsi"/>
-          <w:color w:val="222222"/>
-          <w:lang w:eastAsia="en-AU"/>
-        </w:rPr>
-        <w:t>etc.</w:t>
+        <w:t>Facilitate design and user experience workshops/sessions to collaborate with senior developers, business analysts, etc.</w:t>
       </w:r>
     </w:p>
     <w:p>
@@ -2932,7 +2915,6 @@
           <w:color w:val="222222"/>
           <w:lang w:eastAsia="en-AU"/>
         </w:rPr>
-        <w:lastRenderedPageBreak/>
         <w:t>Skills</w:t>
       </w:r>
       <w:r>
@@ -2987,15 +2969,7 @@
           <w:color w:val="222222"/>
           <w:lang w:eastAsia="en-AU"/>
         </w:rPr>
-        <w:t>Experience working i</w:t>
-      </w:r>
-      <w:r>
-        <w:rPr>
-          <w:rFonts w:eastAsia="Times New Roman" w:cstheme="minorHAnsi"/>
-          <w:color w:val="222222"/>
-          <w:lang w:eastAsia="en-AU"/>
-        </w:rPr>
-        <w:t>n a collaborative, cross-functional team environment (frequent interactions with software developers, marketers etc.</w:t>
+        <w:t>Experience working in a collaborative, cross-functional team environment (frequent interactions with software developers, marketers etc.</w:t>
       </w:r>
     </w:p>
     <w:p>
@@ -3064,15 +3038,7 @@
           <w:color w:val="222222"/>
           <w:lang w:eastAsia="en-AU"/>
         </w:rPr>
-        <w:t>High level knowledge of Front End developmen</w:t>
-      </w:r>
-      <w:r>
-        <w:rPr>
-          <w:rFonts w:eastAsia="Times New Roman" w:cstheme="minorHAnsi"/>
-          <w:color w:val="222222"/>
-          <w:lang w:eastAsia="en-AU"/>
-        </w:rPr>
-        <w:t>t concepts</w:t>
+        <w:t>High level knowledge of Front End development concepts</w:t>
       </w:r>
     </w:p>
     <w:p>
@@ -3220,15 +3186,7 @@
           <w:color w:val="222222"/>
           <w:lang w:eastAsia="en-AU"/>
         </w:rPr>
-        <w:t>Negotiation and problem solving skills, outstanding communicat</w:t>
-      </w:r>
-      <w:r>
-        <w:rPr>
-          <w:rFonts w:eastAsia="Times New Roman" w:cstheme="minorHAnsi"/>
-          <w:color w:val="222222"/>
-          <w:lang w:eastAsia="en-AU"/>
-        </w:rPr>
-        <w:t>ion skills</w:t>
+        <w:t>Negotiation and problem solving skills, outstanding communication skills</w:t>
       </w:r>
     </w:p>
     <w:p>
@@ -3330,15 +3288,7 @@
           <w:color w:val="222222"/>
           <w:lang w:eastAsia="en-AU"/>
         </w:rPr>
-        <w:t xml:space="preserve">Proven experience in delivery of digital </w:t>
-      </w:r>
-      <w:r>
-        <w:rPr>
-          <w:rFonts w:eastAsia="Times New Roman" w:cstheme="minorHAnsi"/>
-          <w:color w:val="222222"/>
-          <w:lang w:eastAsia="en-AU"/>
-        </w:rPr>
-        <w:t>experiences through personal portfolio, previous jobs etc.</w:t>
+        <w:t>Proven experience in delivery of digital experiences through personal portfolio, previous jobs etc.</w:t>
       </w:r>
     </w:p>
     <w:p>
@@ -3458,6 +3408,7 @@
           <w:color w:val="222222"/>
           <w:lang w:eastAsia="en-AU"/>
         </w:rPr>
+        <w:lastRenderedPageBreak/>
         <w:t>Responsibilities</w:t>
       </w:r>
     </w:p>
@@ -3628,15 +3579,7 @@
           <w:color w:val="222222"/>
           <w:lang w:eastAsia="en-AU"/>
         </w:rPr>
-        <w:t xml:space="preserve">Collaborate with Software Engineers &amp; UX </w:t>
-      </w:r>
-      <w:r>
-        <w:rPr>
-          <w:rFonts w:eastAsia="Times New Roman" w:cstheme="minorHAnsi"/>
-          <w:color w:val="222222"/>
-          <w:lang w:eastAsia="en-AU"/>
-        </w:rPr>
-        <w:t>Designers</w:t>
+        <w:t>Collaborate with Software Engineers &amp; UX Designers</w:t>
       </w:r>
     </w:p>
     <w:p>
@@ -3754,15 +3697,7 @@
           <w:color w:val="222222"/>
           <w:lang w:eastAsia="en-AU"/>
         </w:rPr>
-        <w:t>Proven sales skills, wit</w:t>
-      </w:r>
-      <w:r>
-        <w:rPr>
-          <w:rFonts w:eastAsia="Times New Roman" w:cstheme="minorHAnsi"/>
-          <w:color w:val="222222"/>
-          <w:lang w:eastAsia="en-AU"/>
-        </w:rPr>
-        <w:t>h exceptional lead generation</w:t>
+        <w:t>Proven sales skills, with exceptional lead generation</w:t>
       </w:r>
     </w:p>
     <w:p>
@@ -3785,7 +3720,6 @@
           <w:color w:val="222222"/>
           <w:lang w:eastAsia="en-AU"/>
         </w:rPr>
-        <w:lastRenderedPageBreak/>
         <w:t>High level of computer and technological skills (Microsoft office, management systems)</w:t>
       </w:r>
     </w:p>
@@ -3855,15 +3789,7 @@
           <w:color w:val="222222"/>
           <w:lang w:eastAsia="en-AU"/>
         </w:rPr>
-        <w:t>Analytical and prob</w:t>
-      </w:r>
-      <w:r>
-        <w:rPr>
-          <w:rFonts w:eastAsia="Times New Roman" w:cstheme="minorHAnsi"/>
-          <w:color w:val="222222"/>
-          <w:lang w:eastAsia="en-AU"/>
-        </w:rPr>
-        <w:t>lem-solving skills</w:t>
+        <w:t>Analytical and problem-solving skills</w:t>
       </w:r>
     </w:p>
     <w:p>
@@ -3977,15 +3903,7 @@
           <w:color w:val="222222"/>
           <w:lang w:eastAsia="en-AU"/>
         </w:rPr>
-        <w:t xml:space="preserve">Six Sigma certification (Green Belt) </w:t>
-      </w:r>
-      <w:r>
-        <w:rPr>
-          <w:rFonts w:eastAsia="Times New Roman" w:cstheme="minorHAnsi"/>
-          <w:color w:val="222222"/>
-          <w:lang w:eastAsia="en-AU"/>
-        </w:rPr>
-        <w:t>desirable</w:t>
+        <w:t>Six Sigma certification (Green Belt) desirable</w:t>
       </w:r>
       <w:r>
         <w:rPr>
@@ -4280,16 +4198,7 @@
           <w:color w:val="222222"/>
           <w:lang w:eastAsia="en-AU"/>
         </w:rPr>
-        <w:t>Analyse and advise on impacts of new technologies/</w:t>
-      </w:r>
-      <w:r>
-        <w:rPr>
-          <w:rFonts w:eastAsia="Times New Roman" w:cstheme="minorHAnsi"/>
-          <w:bCs/>
-          <w:color w:val="222222"/>
-          <w:lang w:eastAsia="en-AU"/>
-        </w:rPr>
-        <w:t>features for the business during and post app/web development cycle</w:t>
+        <w:t>Analyse and advise on impacts of new technologies/features for the business during and post app/web development cycle</w:t>
       </w:r>
     </w:p>
     <w:p>
@@ -4341,6 +4250,7 @@
           <w:color w:val="222222"/>
           <w:lang w:eastAsia="en-AU"/>
         </w:rPr>
+        <w:lastRenderedPageBreak/>
         <w:t>Penetration testing</w:t>
       </w:r>
     </w:p>
@@ -4367,16 +4277,7 @@
           <w:color w:val="222222"/>
           <w:lang w:eastAsia="en-AU"/>
         </w:rPr>
-        <w:t xml:space="preserve">Coordinate with Business and Product Manager to ensure correct data governance parameters are </w:t>
-      </w:r>
-      <w:r>
-        <w:rPr>
-          <w:rFonts w:eastAsia="Times New Roman" w:cstheme="minorHAnsi"/>
-          <w:bCs/>
-          <w:color w:val="222222"/>
-          <w:lang w:eastAsia="en-AU"/>
-        </w:rPr>
-        <w:t>established and adhered to</w:t>
+        <w:t>Coordinate with Business and Product Manager to ensure correct data governance parameters are established and adhered to</w:t>
       </w:r>
     </w:p>
     <w:p>
@@ -4551,16 +4452,7 @@
           <w:color w:val="222222"/>
           <w:lang w:eastAsia="en-AU"/>
         </w:rPr>
-        <w:t xml:space="preserve">Exceptional knowledge of </w:t>
-      </w:r>
-      <w:r>
-        <w:rPr>
-          <w:rFonts w:eastAsia="Times New Roman" w:cstheme="minorHAnsi"/>
-          <w:bCs/>
-          <w:color w:val="222222"/>
-          <w:lang w:eastAsia="en-AU"/>
-        </w:rPr>
-        <w:t>Architecture (Networks, Cloud,)</w:t>
+        <w:t>Exceptional knowledge of Architecture (Networks, Cloud,)</w:t>
       </w:r>
     </w:p>
     <w:p>
@@ -4771,15 +4663,7 @@
           <w:color w:val="222222"/>
           <w:lang w:eastAsia="en-AU"/>
         </w:rPr>
-        <w:t>TOGAF, CISSP,</w:t>
-      </w:r>
-      <w:r>
-        <w:rPr>
-          <w:rFonts w:eastAsia="Times New Roman" w:cstheme="minorHAnsi"/>
-          <w:color w:val="222222"/>
-          <w:lang w:eastAsia="en-AU"/>
-        </w:rPr>
-        <w:t xml:space="preserve"> CISM, CRISC, ISO 27001 or equivalent certifications</w:t>
+        <w:t>TOGAF, CISSP, CISM, CRISC, ISO 27001 or equivalent certifications</w:t>
       </w:r>
     </w:p>
     <w:p>
@@ -4831,6 +4715,72 @@
       </w:r>
     </w:p>
     <w:p>
+      <w:pPr>
+        <w:rPr>
+          <w:rFonts w:ascii="Arial" w:hAnsi="Arial" w:cs="Arial"/>
+          <w:color w:val="000000"/>
+          <w:sz w:val="20"/>
+          <w:szCs w:val="20"/>
+          <w:shd w:val="clear" w:color="auto" w:fill="FFFFFF"/>
+        </w:rPr>
+      </w:pPr>
+      <w:r>
+        <w:rPr>
+          <w:rFonts w:ascii="Arial" w:hAnsi="Arial" w:cs="Arial"/>
+          <w:color w:val="000000"/>
+          <w:sz w:val="20"/>
+          <w:szCs w:val="20"/>
+          <w:shd w:val="clear" w:color="auto" w:fill="FFFFFF"/>
+        </w:rPr>
+        <w:lastRenderedPageBreak/>
+        <w:t>Guru99. (2019). </w:t>
+      </w:r>
+      <w:r>
+        <w:rPr>
+          <w:rFonts w:ascii="Arial" w:hAnsi="Arial" w:cs="Arial"/>
+          <w:i/>
+          <w:iCs/>
+          <w:color w:val="000000"/>
+          <w:sz w:val="20"/>
+          <w:szCs w:val="20"/>
+          <w:shd w:val="clear" w:color="auto" w:fill="FFFFFF"/>
+        </w:rPr>
+        <w:t>iOS App Testing Tutorial: Manual &amp; Automation</w:t>
+      </w:r>
+      <w:r>
+        <w:rPr>
+          <w:rFonts w:ascii="Arial" w:hAnsi="Arial" w:cs="Arial"/>
+          <w:color w:val="000000"/>
+          <w:sz w:val="20"/>
+          <w:szCs w:val="20"/>
+          <w:shd w:val="clear" w:color="auto" w:fill="FFFFFF"/>
+        </w:rPr>
+        <w:t>. [</w:t>
+      </w:r>
+      <w:proofErr w:type="gramStart"/>
+      <w:r>
+        <w:rPr>
+          <w:rFonts w:ascii="Arial" w:hAnsi="Arial" w:cs="Arial"/>
+          <w:color w:val="000000"/>
+          <w:sz w:val="20"/>
+          <w:szCs w:val="20"/>
+          <w:shd w:val="clear" w:color="auto" w:fill="FFFFFF"/>
+        </w:rPr>
+        <w:t>online</w:t>
+      </w:r>
+      <w:proofErr w:type="gramEnd"/>
+      <w:r>
+        <w:rPr>
+          <w:rFonts w:ascii="Arial" w:hAnsi="Arial" w:cs="Arial"/>
+          <w:color w:val="000000"/>
+          <w:sz w:val="20"/>
+          <w:szCs w:val="20"/>
+          <w:shd w:val="clear" w:color="auto" w:fill="FFFFFF"/>
+        </w:rPr>
+        <w:t>] Available at: https://www.guru99.com/getting-started-with-ios-testing.html [Accessed 10 Nov. 2019].</w:t>
+      </w:r>
+    </w:p>
+    <w:p>
       <w:r>
         <w:t xml:space="preserve">Nielsen, </w:t>
       </w:r>
@@ -4857,10 +4807,75 @@
         <w:t xml:space="preserve">Proceedings of ACM INTERCHI'93 Conference </w:t>
       </w:r>
       <w:r>
-        <w:t>(Amsterdam, The Netherlands, 24</w:t>
-      </w:r>
-      <w:r>
-        <w:t>-29 April 1993), pp. 206-213.</w:t>
+        <w:t>(Amsterdam, The Netherlands, 24-29 April 1993), pp. 206-213.</w:t>
+      </w:r>
+    </w:p>
+    <w:p>
+      <w:proofErr w:type="spellStart"/>
+      <w:r>
+        <w:rPr>
+          <w:rFonts w:ascii="Arial" w:hAnsi="Arial" w:cs="Arial"/>
+          <w:color w:val="000000"/>
+          <w:sz w:val="20"/>
+          <w:szCs w:val="20"/>
+          <w:shd w:val="clear" w:color="auto" w:fill="FFFFFF"/>
+        </w:rPr>
+        <w:t>Petric</w:t>
+      </w:r>
+      <w:proofErr w:type="spellEnd"/>
+      <w:r>
+        <w:rPr>
+          <w:rFonts w:ascii="Arial" w:hAnsi="Arial" w:cs="Arial"/>
+          <w:color w:val="000000"/>
+          <w:sz w:val="20"/>
+          <w:szCs w:val="20"/>
+          <w:shd w:val="clear" w:color="auto" w:fill="FFFFFF"/>
+        </w:rPr>
+        <w:t>, J. (2019). </w:t>
+      </w:r>
+      <w:r>
+        <w:rPr>
+          <w:rFonts w:ascii="Arial" w:hAnsi="Arial" w:cs="Arial"/>
+          <w:i/>
+          <w:iCs/>
+          <w:color w:val="000000"/>
+          <w:sz w:val="20"/>
+          <w:szCs w:val="20"/>
+          <w:shd w:val="clear" w:color="auto" w:fill="FFFFFF"/>
+        </w:rPr>
+        <w:t>How to Write Automated Tests for iOS</w:t>
+      </w:r>
+      <w:r>
+        <w:rPr>
+          <w:rFonts w:ascii="Arial" w:hAnsi="Arial" w:cs="Arial"/>
+          <w:color w:val="000000"/>
+          <w:sz w:val="20"/>
+          <w:szCs w:val="20"/>
+          <w:shd w:val="clear" w:color="auto" w:fill="FFFFFF"/>
+        </w:rPr>
+        <w:t>. [</w:t>
+      </w:r>
+      <w:proofErr w:type="gramStart"/>
+      <w:r>
+        <w:rPr>
+          <w:rFonts w:ascii="Arial" w:hAnsi="Arial" w:cs="Arial"/>
+          <w:color w:val="000000"/>
+          <w:sz w:val="20"/>
+          <w:szCs w:val="20"/>
+          <w:shd w:val="clear" w:color="auto" w:fill="FFFFFF"/>
+        </w:rPr>
+        <w:t>online</w:t>
+      </w:r>
+      <w:proofErr w:type="gramEnd"/>
+      <w:r>
+        <w:rPr>
+          <w:rFonts w:ascii="Arial" w:hAnsi="Arial" w:cs="Arial"/>
+          <w:color w:val="000000"/>
+          <w:sz w:val="20"/>
+          <w:szCs w:val="20"/>
+          <w:shd w:val="clear" w:color="auto" w:fill="FFFFFF"/>
+        </w:rPr>
+        <w:t>] https://www.toptal.com/ios/how-to-write-automated-tests-for-ios. Available at: https://www.toptal.com/ios/how-to-write-automated-tests-for-ios [Accessed 14 Nov. 2019].</w:t>
       </w:r>
     </w:p>
     <w:p/>
@@ -4964,6 +4979,119 @@
     </w:lvl>
   </w:abstractNum>
   <w:abstractNum w:abstractNumId="1" w15:restartNumberingAfterBreak="0">
+    <w:nsid w:val="02082337"/>
+    <w:multiLevelType w:val="hybridMultilevel"/>
+    <w:tmpl w:val="60DA1A4A"/>
+    <w:lvl w:ilvl="0" w:tplc="0C090001">
+      <w:start w:val="1"/>
+      <w:numFmt w:val="bullet"/>
+      <w:lvlText w:val=""/>
+      <w:lvlJc w:val="left"/>
+      <w:pPr>
+        <w:ind w:left="720" w:hanging="360"/>
+      </w:pPr>
+      <w:rPr>
+        <w:rFonts w:ascii="Symbol" w:hAnsi="Symbol" w:hint="default"/>
+      </w:rPr>
+    </w:lvl>
+    <w:lvl w:ilvl="1" w:tplc="0C090003" w:tentative="1">
+      <w:start w:val="1"/>
+      <w:numFmt w:val="bullet"/>
+      <w:lvlText w:val="o"/>
+      <w:lvlJc w:val="left"/>
+      <w:pPr>
+        <w:ind w:left="1440" w:hanging="360"/>
+      </w:pPr>
+      <w:rPr>
+        <w:rFonts w:ascii="Courier New" w:hAnsi="Courier New" w:cs="Courier New" w:hint="default"/>
+      </w:rPr>
+    </w:lvl>
+    <w:lvl w:ilvl="2" w:tplc="0C090005" w:tentative="1">
+      <w:start w:val="1"/>
+      <w:numFmt w:val="bullet"/>
+      <w:lvlText w:val=""/>
+      <w:lvlJc w:val="left"/>
+      <w:pPr>
+        <w:ind w:left="2160" w:hanging="360"/>
+      </w:pPr>
+      <w:rPr>
+        <w:rFonts w:ascii="Wingdings" w:hAnsi="Wingdings" w:hint="default"/>
+      </w:rPr>
+    </w:lvl>
+    <w:lvl w:ilvl="3" w:tplc="0C090001" w:tentative="1">
+      <w:start w:val="1"/>
+      <w:numFmt w:val="bullet"/>
+      <w:lvlText w:val=""/>
+      <w:lvlJc w:val="left"/>
+      <w:pPr>
+        <w:ind w:left="2880" w:hanging="360"/>
+      </w:pPr>
+      <w:rPr>
+        <w:rFonts w:ascii="Symbol" w:hAnsi="Symbol" w:hint="default"/>
+      </w:rPr>
+    </w:lvl>
+    <w:lvl w:ilvl="4" w:tplc="0C090003" w:tentative="1">
+      <w:start w:val="1"/>
+      <w:numFmt w:val="bullet"/>
+      <w:lvlText w:val="o"/>
+      <w:lvlJc w:val="left"/>
+      <w:pPr>
+        <w:ind w:left="3600" w:hanging="360"/>
+      </w:pPr>
+      <w:rPr>
+        <w:rFonts w:ascii="Courier New" w:hAnsi="Courier New" w:cs="Courier New" w:hint="default"/>
+      </w:rPr>
+    </w:lvl>
+    <w:lvl w:ilvl="5" w:tplc="0C090005" w:tentative="1">
+      <w:start w:val="1"/>
+      <w:numFmt w:val="bullet"/>
+      <w:lvlText w:val=""/>
+      <w:lvlJc w:val="left"/>
+      <w:pPr>
+        <w:ind w:left="4320" w:hanging="360"/>
+      </w:pPr>
+      <w:rPr>
+        <w:rFonts w:ascii="Wingdings" w:hAnsi="Wingdings" w:hint="default"/>
+      </w:rPr>
+    </w:lvl>
+    <w:lvl w:ilvl="6" w:tplc="0C090001" w:tentative="1">
+      <w:start w:val="1"/>
+      <w:numFmt w:val="bullet"/>
+      <w:lvlText w:val=""/>
+      <w:lvlJc w:val="left"/>
+      <w:pPr>
+        <w:ind w:left="5040" w:hanging="360"/>
+      </w:pPr>
+      <w:rPr>
+        <w:rFonts w:ascii="Symbol" w:hAnsi="Symbol" w:hint="default"/>
+      </w:rPr>
+    </w:lvl>
+    <w:lvl w:ilvl="7" w:tplc="0C090003" w:tentative="1">
+      <w:start w:val="1"/>
+      <w:numFmt w:val="bullet"/>
+      <w:lvlText w:val="o"/>
+      <w:lvlJc w:val="left"/>
+      <w:pPr>
+        <w:ind w:left="5760" w:hanging="360"/>
+      </w:pPr>
+      <w:rPr>
+        <w:rFonts w:ascii="Courier New" w:hAnsi="Courier New" w:cs="Courier New" w:hint="default"/>
+      </w:rPr>
+    </w:lvl>
+    <w:lvl w:ilvl="8" w:tplc="0C090005" w:tentative="1">
+      <w:start w:val="1"/>
+      <w:numFmt w:val="bullet"/>
+      <w:lvlText w:val=""/>
+      <w:lvlJc w:val="left"/>
+      <w:pPr>
+        <w:ind w:left="6480" w:hanging="360"/>
+      </w:pPr>
+      <w:rPr>
+        <w:rFonts w:ascii="Wingdings" w:hAnsi="Wingdings" w:hint="default"/>
+      </w:rPr>
+    </w:lvl>
+  </w:abstractNum>
+  <w:abstractNum w:abstractNumId="2" w15:restartNumberingAfterBreak="0">
     <w:nsid w:val="042404BC"/>
     <w:multiLevelType w:val="multilevel"/>
     <w:tmpl w:val="BF22183A"/>
@@ -5112,7 +5240,7 @@
       </w:rPr>
     </w:lvl>
   </w:abstractNum>
-  <w:abstractNum w:abstractNumId="2" w15:restartNumberingAfterBreak="0">
+  <w:abstractNum w:abstractNumId="3" w15:restartNumberingAfterBreak="0">
     <w:nsid w:val="0E493D4E"/>
     <w:multiLevelType w:val="multilevel"/>
     <w:tmpl w:val="4210BF24"/>
@@ -5261,7 +5389,7 @@
       </w:rPr>
     </w:lvl>
   </w:abstractNum>
-  <w:abstractNum w:abstractNumId="3" w15:restartNumberingAfterBreak="0">
+  <w:abstractNum w:abstractNumId="4" w15:restartNumberingAfterBreak="0">
     <w:nsid w:val="0FD468A9"/>
     <w:multiLevelType w:val="multilevel"/>
     <w:tmpl w:val="CC4072B6"/>
@@ -5374,7 +5502,7 @@
       </w:rPr>
     </w:lvl>
   </w:abstractNum>
-  <w:abstractNum w:abstractNumId="4" w15:restartNumberingAfterBreak="0">
+  <w:abstractNum w:abstractNumId="5" w15:restartNumberingAfterBreak="0">
     <w:nsid w:val="10CD2B49"/>
     <w:multiLevelType w:val="multilevel"/>
     <w:tmpl w:val="79705CC8"/>
@@ -5487,7 +5615,7 @@
       </w:rPr>
     </w:lvl>
   </w:abstractNum>
-  <w:abstractNum w:abstractNumId="5" w15:restartNumberingAfterBreak="0">
+  <w:abstractNum w:abstractNumId="6" w15:restartNumberingAfterBreak="0">
     <w:nsid w:val="3083495C"/>
     <w:multiLevelType w:val="multilevel"/>
     <w:tmpl w:val="44CC9B98"/>
@@ -5600,7 +5728,7 @@
       </w:rPr>
     </w:lvl>
   </w:abstractNum>
-  <w:abstractNum w:abstractNumId="6" w15:restartNumberingAfterBreak="0">
+  <w:abstractNum w:abstractNumId="7" w15:restartNumberingAfterBreak="0">
     <w:nsid w:val="31BF28EE"/>
     <w:multiLevelType w:val="multilevel"/>
     <w:tmpl w:val="EB2C73BC"/>
@@ -5713,7 +5841,7 @@
       </w:rPr>
     </w:lvl>
   </w:abstractNum>
-  <w:abstractNum w:abstractNumId="7" w15:restartNumberingAfterBreak="0">
+  <w:abstractNum w:abstractNumId="8" w15:restartNumberingAfterBreak="0">
     <w:nsid w:val="352B018D"/>
     <w:multiLevelType w:val="multilevel"/>
     <w:tmpl w:val="56F445F4"/>
@@ -5862,7 +5990,7 @@
       </w:rPr>
     </w:lvl>
   </w:abstractNum>
-  <w:abstractNum w:abstractNumId="8" w15:restartNumberingAfterBreak="0">
+  <w:abstractNum w:abstractNumId="9" w15:restartNumberingAfterBreak="0">
     <w:nsid w:val="4BA37663"/>
     <w:multiLevelType w:val="multilevel"/>
     <w:tmpl w:val="EE18B84A"/>
@@ -6011,7 +6139,7 @@
       </w:rPr>
     </w:lvl>
   </w:abstractNum>
-  <w:abstractNum w:abstractNumId="9" w15:restartNumberingAfterBreak="0">
+  <w:abstractNum w:abstractNumId="10" w15:restartNumberingAfterBreak="0">
     <w:nsid w:val="4CA04F5B"/>
     <w:multiLevelType w:val="multilevel"/>
     <w:tmpl w:val="54BAEFC0"/>
@@ -6160,7 +6288,7 @@
       </w:rPr>
     </w:lvl>
   </w:abstractNum>
-  <w:abstractNum w:abstractNumId="10" w15:restartNumberingAfterBreak="0">
+  <w:abstractNum w:abstractNumId="11" w15:restartNumberingAfterBreak="0">
     <w:nsid w:val="4DC678CB"/>
     <w:multiLevelType w:val="multilevel"/>
     <w:tmpl w:val="B8B234F2"/>
@@ -6273,7 +6401,7 @@
       </w:rPr>
     </w:lvl>
   </w:abstractNum>
-  <w:abstractNum w:abstractNumId="11" w15:restartNumberingAfterBreak="0">
+  <w:abstractNum w:abstractNumId="12" w15:restartNumberingAfterBreak="0">
     <w:nsid w:val="517F3C3F"/>
     <w:multiLevelType w:val="multilevel"/>
     <w:tmpl w:val="F6EC82B4"/>
@@ -6386,7 +6514,7 @@
       </w:rPr>
     </w:lvl>
   </w:abstractNum>
-  <w:abstractNum w:abstractNumId="12" w15:restartNumberingAfterBreak="0">
+  <w:abstractNum w:abstractNumId="13" w15:restartNumberingAfterBreak="0">
     <w:nsid w:val="59723025"/>
     <w:multiLevelType w:val="multilevel"/>
     <w:tmpl w:val="94E47586"/>
@@ -6499,7 +6627,7 @@
       </w:rPr>
     </w:lvl>
   </w:abstractNum>
-  <w:abstractNum w:abstractNumId="13" w15:restartNumberingAfterBreak="0">
+  <w:abstractNum w:abstractNumId="14" w15:restartNumberingAfterBreak="0">
     <w:nsid w:val="5C8B12F3"/>
     <w:multiLevelType w:val="multilevel"/>
     <w:tmpl w:val="45D6975A"/>
@@ -6649,7 +6777,7 @@
       </w:rPr>
     </w:lvl>
   </w:abstractNum>
-  <w:abstractNum w:abstractNumId="14" w15:restartNumberingAfterBreak="0">
+  <w:abstractNum w:abstractNumId="15" w15:restartNumberingAfterBreak="0">
     <w:nsid w:val="61954FC4"/>
     <w:multiLevelType w:val="multilevel"/>
     <w:tmpl w:val="B3CC3B86"/>
@@ -6798,7 +6926,7 @@
       </w:rPr>
     </w:lvl>
   </w:abstractNum>
-  <w:abstractNum w:abstractNumId="15" w15:restartNumberingAfterBreak="0">
+  <w:abstractNum w:abstractNumId="16" w15:restartNumberingAfterBreak="0">
     <w:nsid w:val="635E4A94"/>
     <w:multiLevelType w:val="multilevel"/>
     <w:tmpl w:val="CDD03E5C"/>
@@ -6947,7 +7075,7 @@
       </w:rPr>
     </w:lvl>
   </w:abstractNum>
-  <w:abstractNum w:abstractNumId="16" w15:restartNumberingAfterBreak="0">
+  <w:abstractNum w:abstractNumId="17" w15:restartNumberingAfterBreak="0">
     <w:nsid w:val="697C05B8"/>
     <w:multiLevelType w:val="multilevel"/>
     <w:tmpl w:val="4A4CB950"/>
@@ -7098,7 +7226,7 @@
       </w:rPr>
     </w:lvl>
   </w:abstractNum>
-  <w:abstractNum w:abstractNumId="17" w15:restartNumberingAfterBreak="0">
+  <w:abstractNum w:abstractNumId="18" w15:restartNumberingAfterBreak="0">
     <w:nsid w:val="6EA506D2"/>
     <w:multiLevelType w:val="multilevel"/>
     <w:tmpl w:val="8EC0CB2E"/>
@@ -7247,7 +7375,7 @@
       </w:rPr>
     </w:lvl>
   </w:abstractNum>
-  <w:abstractNum w:abstractNumId="18" w15:restartNumberingAfterBreak="0">
+  <w:abstractNum w:abstractNumId="19" w15:restartNumberingAfterBreak="0">
     <w:nsid w:val="6EDB11A5"/>
     <w:multiLevelType w:val="multilevel"/>
     <w:tmpl w:val="52CCE8F0"/>
@@ -7342,7 +7470,7 @@
       </w:pPr>
     </w:lvl>
   </w:abstractNum>
-  <w:abstractNum w:abstractNumId="19" w15:restartNumberingAfterBreak="0">
+  <w:abstractNum w:abstractNumId="20" w15:restartNumberingAfterBreak="0">
     <w:nsid w:val="710E094F"/>
     <w:multiLevelType w:val="multilevel"/>
     <w:tmpl w:val="82D22368"/>
@@ -7493,7 +7621,7 @@
       </w:rPr>
     </w:lvl>
   </w:abstractNum>
-  <w:abstractNum w:abstractNumId="20" w15:restartNumberingAfterBreak="0">
+  <w:abstractNum w:abstractNumId="21" w15:restartNumberingAfterBreak="0">
     <w:nsid w:val="7A4D2675"/>
     <w:multiLevelType w:val="multilevel"/>
     <w:tmpl w:val="24CE6262"/>
@@ -7607,67 +7735,70 @@
     </w:lvl>
   </w:abstractNum>
   <w:num w:numId="1">
+    <w:abstractNumId w:val="7"/>
+  </w:num>
+  <w:num w:numId="2">
     <w:abstractNumId w:val="6"/>
   </w:num>
-  <w:num w:numId="2">
+  <w:num w:numId="3">
+    <w:abstractNumId w:val="9"/>
+  </w:num>
+  <w:num w:numId="4">
+    <w:abstractNumId w:val="10"/>
+  </w:num>
+  <w:num w:numId="5">
+    <w:abstractNumId w:val="3"/>
+  </w:num>
+  <w:num w:numId="6">
+    <w:abstractNumId w:val="8"/>
+  </w:num>
+  <w:num w:numId="7">
+    <w:abstractNumId w:val="2"/>
+  </w:num>
+  <w:num w:numId="8">
+    <w:abstractNumId w:val="18"/>
+  </w:num>
+  <w:num w:numId="9">
+    <w:abstractNumId w:val="4"/>
+  </w:num>
+  <w:num w:numId="10">
     <w:abstractNumId w:val="5"/>
   </w:num>
-  <w:num w:numId="3">
-    <w:abstractNumId w:val="8"/>
+  <w:num w:numId="11">
+    <w:abstractNumId w:val="15"/>
   </w:num>
-  <w:num w:numId="4">
-    <w:abstractNumId w:val="9"/>
+  <w:num w:numId="12">
+    <w:abstractNumId w:val="20"/>
   </w:num>
-  <w:num w:numId="5">
-    <w:abstractNumId w:val="2"/>
-  </w:num>
-  <w:num w:numId="6">
-    <w:abstractNumId w:val="7"/>
-  </w:num>
-  <w:num w:numId="7">
-    <w:abstractNumId w:val="1"/>
-  </w:num>
-  <w:num w:numId="8">
+  <w:num w:numId="13">
     <w:abstractNumId w:val="17"/>
   </w:num>
-  <w:num w:numId="9">
-    <w:abstractNumId w:val="3"/>
-  </w:num>
-  <w:num w:numId="10">
-    <w:abstractNumId w:val="4"/>
-  </w:num>
-  <w:num w:numId="11">
+  <w:num w:numId="14">
     <w:abstractNumId w:val="14"/>
   </w:num>
-  <w:num w:numId="12">
-    <w:abstractNumId w:val="19"/>
+  <w:num w:numId="15">
+    <w:abstractNumId w:val="21"/>
   </w:num>
-  <w:num w:numId="13">
+  <w:num w:numId="16">
     <w:abstractNumId w:val="16"/>
   </w:num>
-  <w:num w:numId="14">
-    <w:abstractNumId w:val="13"/>
+  <w:num w:numId="17">
+    <w:abstractNumId w:val="12"/>
   </w:num>
-  <w:num w:numId="15">
-    <w:abstractNumId w:val="20"/>
-  </w:num>
-  <w:num w:numId="16">
-    <w:abstractNumId w:val="15"/>
-  </w:num>
-  <w:num w:numId="17">
+  <w:num w:numId="18">
     <w:abstractNumId w:val="11"/>
   </w:num>
-  <w:num w:numId="18">
-    <w:abstractNumId w:val="10"/>
-  </w:num>
   <w:num w:numId="19">
-    <w:abstractNumId w:val="12"/>
+    <w:abstractNumId w:val="13"/>
   </w:num>
   <w:num w:numId="20">
     <w:abstractNumId w:val="0"/>
   </w:num>
   <w:num w:numId="21">
-    <w:abstractNumId w:val="18"/>
+    <w:abstractNumId w:val="19"/>
+  </w:num>
+  <w:num w:numId="22">
+    <w:abstractNumId w:val="1"/>
   </w:num>
 </w:numbering>
 </file>
@@ -9479,4 +9610,16 @@
     </a:ext>
   </a:extLst>
 </a:theme>
+</file>
+
+<file path=customXml/item1.xml><?xml version="1.0" encoding="utf-8"?>
+<b:Sources xmlns:b="http://schemas.openxmlformats.org/officeDocument/2006/bibliography" xmlns="http://schemas.openxmlformats.org/officeDocument/2006/bibliography" SelectedStyle="\APASixthEditionOfficeOnline.xsl" StyleName="APA" Version="6"/>
+</file>
+
+<file path=customXml/itemProps1.xml><?xml version="1.0" encoding="utf-8"?>
+<ds:datastoreItem xmlns:ds="http://schemas.openxmlformats.org/officeDocument/2006/customXml" ds:itemID="{A68CA9EC-A55F-4CE4-BEC0-DE118EDEADFB}">
+  <ds:schemaRefs>
+    <ds:schemaRef ds:uri="http://schemas.openxmlformats.org/officeDocument/2006/bibliography"/>
+  </ds:schemaRefs>
+</ds:datastoreItem>
 </file>
</xml_diff>

<commit_message>
Added scope and limits and started risks.
</commit_message>
<xml_diff>
--- a/Assignment 3/Project 3.docx
+++ b/Assignment 3/Project 3.docx
@@ -691,11 +691,176 @@
       <w:r>
         <w:t xml:space="preserve">Although we have many great ideas for our app, we acknowledge we can only get so much done with the time we have. </w:t>
       </w:r>
+      <w:r>
+        <w:t>Our project scope covers 4 key areas of development;</w:t>
+      </w:r>
+    </w:p>
+    <w:p>
+      <w:pPr>
+        <w:pStyle w:val="ListParagraph"/>
+        <w:numPr>
+          <w:ilvl w:val="0"/>
+          <w:numId w:val="21"/>
+        </w:numPr>
+      </w:pPr>
+      <w:r>
+        <w:t>Database design</w:t>
+      </w:r>
+    </w:p>
+    <w:p>
+      <w:pPr>
+        <w:pStyle w:val="ListParagraph"/>
+        <w:numPr>
+          <w:ilvl w:val="0"/>
+          <w:numId w:val="21"/>
+        </w:numPr>
+      </w:pPr>
+      <w:r>
+        <w:t>App development/programming</w:t>
+      </w:r>
+    </w:p>
+    <w:p>
+      <w:pPr>
+        <w:pStyle w:val="ListParagraph"/>
+        <w:numPr>
+          <w:ilvl w:val="0"/>
+          <w:numId w:val="21"/>
+        </w:numPr>
+      </w:pPr>
+      <w:r>
+        <w:t>Security</w:t>
+      </w:r>
+    </w:p>
+    <w:p>
+      <w:pPr>
+        <w:pStyle w:val="ListParagraph"/>
+        <w:numPr>
+          <w:ilvl w:val="0"/>
+          <w:numId w:val="21"/>
+        </w:numPr>
+      </w:pPr>
+      <w:r>
+        <w:t>UX/UI</w:t>
+      </w:r>
+    </w:p>
+    <w:p>
+      <w:r>
+        <w:t xml:space="preserve">The database design is crucial in ensuring users </w:t>
+      </w:r>
+      <w:r>
+        <w:t>can</w:t>
+      </w:r>
+      <w:r>
+        <w:t xml:space="preserve"> create accounts and login upon returning to the app </w:t>
+      </w:r>
+      <w:r>
+        <w:t xml:space="preserve">after logging out. The database will be capturing not only user credentials, but also housing the full list of recipes, including ingredients </w:t>
+      </w:r>
+      <w:r>
+        <w:t>and</w:t>
+      </w:r>
+      <w:r>
+        <w:t xml:space="preserve"> each users list of stock or inventory. Without the database, the app simply would not function. </w:t>
+      </w:r>
+    </w:p>
+    <w:p>
+      <w:r>
+        <w:t xml:space="preserve">To interface with the database will be the app itself. Probably the most obvious of the points but extremely important, nonetheless. The programming part of the project for the app is the largest component as it will cover the backbone of all other features. </w:t>
+      </w:r>
+      <w:r>
+        <w:t>We are focusing on developing the app to interface with the fridge items at this time.</w:t>
+      </w:r>
+    </w:p>
+    <w:p>
+      <w:r>
+        <w:t xml:space="preserve">Security will encompass designing the app in such a way that users login data is accessed and stored securely. This is especially important as users may be using their social media accounts as a login vessel which we do not want compromised, not to mention potential security threats to other apps and features of the device the user is using if there are holes in the security of the app. </w:t>
+      </w:r>
+    </w:p>
+    <w:p>
+      <w:r>
+        <w:t xml:space="preserve">User experience/user interface is also in our initial development scope. The importance of UX/UI is easy to be overlooked but without an easy to use, follow and understand visual design and navigation logic, less and less people are likely to engage with the app. </w:t>
+      </w:r>
+    </w:p>
+    <w:p>
+      <w:r>
+        <w:t xml:space="preserve">We have decided for the initial development process to limit development to those 4 key areas (and small surrounding parts of development as they become required). </w:t>
+      </w:r>
+    </w:p>
+    <w:p>
+      <w:r>
+        <w:t>We also believe the app has potential for many other features</w:t>
+      </w:r>
+      <w:r>
+        <w:t>, but have decided at this stage to not include pantry integration exclusively (users can still manually add items from their pantry if they wish)</w:t>
+      </w:r>
+      <w:r>
+        <w:t xml:space="preserve"> along with a reverse function where the user chooses one or more recipes and can then choose recipes utilising the same or similar ingredients allowing them to shop smarter by purchasing in bulk. </w:t>
+      </w:r>
+    </w:p>
+    <w:p/>
+    <w:p>
+      <w:pPr>
+        <w:rPr>
+          <w:b/>
+          <w:bCs/>
+        </w:rPr>
+      </w:pPr>
+      <w:r>
+        <w:rPr>
+          <w:b/>
+          <w:bCs/>
+        </w:rPr>
+        <w:br w:type="page"/>
+      </w:r>
+    </w:p>
+    <w:p>
+      <w:r>
+        <w:rPr>
+          <w:b/>
+          <w:bCs/>
+        </w:rPr>
+        <w:lastRenderedPageBreak/>
+        <w:t>Risks</w:t>
+      </w:r>
+    </w:p>
+    <w:p>
+      <w:r>
+        <w:t>There are many risks involved in our development lifecycle as follows (in no particular order);</w:t>
+      </w:r>
+    </w:p>
+    <w:p>
+      <w:pPr>
+        <w:pStyle w:val="ListParagraph"/>
+        <w:numPr>
+          <w:ilvl w:val="0"/>
+          <w:numId w:val="22"/>
+        </w:numPr>
+      </w:pPr>
+      <w:r>
+        <w:t>Multi-platform development – Features may only work on a specific platform OR may</w:t>
+      </w:r>
+      <w:r>
+        <w:t xml:space="preserve"> only</w:t>
+      </w:r>
+      <w:r>
+        <w:t xml:space="preserve"> not work on a specific platform due to programming limitations on certain devices (for example, android vs. apple vs. Microsoft products). </w:t>
+      </w:r>
+    </w:p>
+    <w:p>
+      <w:pPr>
+        <w:pStyle w:val="ListParagraph"/>
+        <w:numPr>
+          <w:ilvl w:val="0"/>
+          <w:numId w:val="22"/>
+        </w:numPr>
+      </w:pPr>
+      <w:r>
+        <w:t xml:space="preserve">Legal – certain planned features like using recipes hosted on external sites may encounter legal issues like copyright. </w:t>
+      </w:r>
       <w:bookmarkStart w:id="0" w:name="_GoBack"/>
       <w:bookmarkEnd w:id="0"/>
     </w:p>
     <w:p/>
-    <w:p/>
     <w:p>
       <w:pPr>
         <w:shd w:val="clear" w:color="auto" w:fill="FFFFFF"/>
@@ -1528,7 +1693,6 @@
           <w:color w:val="222222"/>
           <w:lang w:eastAsia="en-AU"/>
         </w:rPr>
-        <w:lastRenderedPageBreak/>
         <w:t>Continuous learning and upskilling is a necessity</w:t>
       </w:r>
       <w:r>
@@ -2559,6 +2723,7 @@
           <w:color w:val="222222"/>
           <w:lang w:eastAsia="en-AU"/>
         </w:rPr>
+        <w:lastRenderedPageBreak/>
         <w:t>Create and lead the overall business and product growth strategies</w:t>
       </w:r>
     </w:p>
@@ -3426,6 +3591,7 @@
           <w:color w:val="222222"/>
           <w:lang w:eastAsia="en-AU"/>
         </w:rPr>
+        <w:lastRenderedPageBreak/>
         <w:t>Coordinate with Business and Product Manager to ensure correct data governance parameters are established and adhered to</w:t>
       </w:r>
     </w:p>
@@ -5383,6 +5549,119 @@
     </w:lvl>
   </w:abstractNum>
   <w:abstractNum w:abstractNumId="11" w15:restartNumberingAfterBreak="0">
+    <w:nsid w:val="59B11D2A"/>
+    <w:multiLevelType w:val="hybridMultilevel"/>
+    <w:tmpl w:val="212AC196"/>
+    <w:lvl w:ilvl="0" w:tplc="0C090001">
+      <w:start w:val="1"/>
+      <w:numFmt w:val="bullet"/>
+      <w:lvlText w:val=""/>
+      <w:lvlJc w:val="left"/>
+      <w:pPr>
+        <w:ind w:left="720" w:hanging="360"/>
+      </w:pPr>
+      <w:rPr>
+        <w:rFonts w:ascii="Symbol" w:hAnsi="Symbol" w:hint="default"/>
+      </w:rPr>
+    </w:lvl>
+    <w:lvl w:ilvl="1" w:tplc="0C090003" w:tentative="1">
+      <w:start w:val="1"/>
+      <w:numFmt w:val="bullet"/>
+      <w:lvlText w:val="o"/>
+      <w:lvlJc w:val="left"/>
+      <w:pPr>
+        <w:ind w:left="1440" w:hanging="360"/>
+      </w:pPr>
+      <w:rPr>
+        <w:rFonts w:ascii="Courier New" w:hAnsi="Courier New" w:cs="Courier New" w:hint="default"/>
+      </w:rPr>
+    </w:lvl>
+    <w:lvl w:ilvl="2" w:tplc="0C090005" w:tentative="1">
+      <w:start w:val="1"/>
+      <w:numFmt w:val="bullet"/>
+      <w:lvlText w:val=""/>
+      <w:lvlJc w:val="left"/>
+      <w:pPr>
+        <w:ind w:left="2160" w:hanging="360"/>
+      </w:pPr>
+      <w:rPr>
+        <w:rFonts w:ascii="Wingdings" w:hAnsi="Wingdings" w:hint="default"/>
+      </w:rPr>
+    </w:lvl>
+    <w:lvl w:ilvl="3" w:tplc="0C090001" w:tentative="1">
+      <w:start w:val="1"/>
+      <w:numFmt w:val="bullet"/>
+      <w:lvlText w:val=""/>
+      <w:lvlJc w:val="left"/>
+      <w:pPr>
+        <w:ind w:left="2880" w:hanging="360"/>
+      </w:pPr>
+      <w:rPr>
+        <w:rFonts w:ascii="Symbol" w:hAnsi="Symbol" w:hint="default"/>
+      </w:rPr>
+    </w:lvl>
+    <w:lvl w:ilvl="4" w:tplc="0C090003" w:tentative="1">
+      <w:start w:val="1"/>
+      <w:numFmt w:val="bullet"/>
+      <w:lvlText w:val="o"/>
+      <w:lvlJc w:val="left"/>
+      <w:pPr>
+        <w:ind w:left="3600" w:hanging="360"/>
+      </w:pPr>
+      <w:rPr>
+        <w:rFonts w:ascii="Courier New" w:hAnsi="Courier New" w:cs="Courier New" w:hint="default"/>
+      </w:rPr>
+    </w:lvl>
+    <w:lvl w:ilvl="5" w:tplc="0C090005" w:tentative="1">
+      <w:start w:val="1"/>
+      <w:numFmt w:val="bullet"/>
+      <w:lvlText w:val=""/>
+      <w:lvlJc w:val="left"/>
+      <w:pPr>
+        <w:ind w:left="4320" w:hanging="360"/>
+      </w:pPr>
+      <w:rPr>
+        <w:rFonts w:ascii="Wingdings" w:hAnsi="Wingdings" w:hint="default"/>
+      </w:rPr>
+    </w:lvl>
+    <w:lvl w:ilvl="6" w:tplc="0C090001" w:tentative="1">
+      <w:start w:val="1"/>
+      <w:numFmt w:val="bullet"/>
+      <w:lvlText w:val=""/>
+      <w:lvlJc w:val="left"/>
+      <w:pPr>
+        <w:ind w:left="5040" w:hanging="360"/>
+      </w:pPr>
+      <w:rPr>
+        <w:rFonts w:ascii="Symbol" w:hAnsi="Symbol" w:hint="default"/>
+      </w:rPr>
+    </w:lvl>
+    <w:lvl w:ilvl="7" w:tplc="0C090003" w:tentative="1">
+      <w:start w:val="1"/>
+      <w:numFmt w:val="bullet"/>
+      <w:lvlText w:val="o"/>
+      <w:lvlJc w:val="left"/>
+      <w:pPr>
+        <w:ind w:left="5760" w:hanging="360"/>
+      </w:pPr>
+      <w:rPr>
+        <w:rFonts w:ascii="Courier New" w:hAnsi="Courier New" w:cs="Courier New" w:hint="default"/>
+      </w:rPr>
+    </w:lvl>
+    <w:lvl w:ilvl="8" w:tplc="0C090005" w:tentative="1">
+      <w:start w:val="1"/>
+      <w:numFmt w:val="bullet"/>
+      <w:lvlText w:val=""/>
+      <w:lvlJc w:val="left"/>
+      <w:pPr>
+        <w:ind w:left="6480" w:hanging="360"/>
+      </w:pPr>
+      <w:rPr>
+        <w:rFonts w:ascii="Wingdings" w:hAnsi="Wingdings" w:hint="default"/>
+      </w:rPr>
+    </w:lvl>
+  </w:abstractNum>
+  <w:abstractNum w:abstractNumId="12" w15:restartNumberingAfterBreak="0">
     <w:nsid w:val="5A8C6EA6"/>
     <w:multiLevelType w:val="hybridMultilevel"/>
     <w:tmpl w:val="42B69D2A"/>
@@ -5495,7 +5774,7 @@
       </w:rPr>
     </w:lvl>
   </w:abstractNum>
-  <w:abstractNum w:abstractNumId="12" w15:restartNumberingAfterBreak="0">
+  <w:abstractNum w:abstractNumId="13" w15:restartNumberingAfterBreak="0">
     <w:nsid w:val="5EAB090B"/>
     <w:multiLevelType w:val="multilevel"/>
     <w:tmpl w:val="21C85352"/>
@@ -5644,7 +5923,7 @@
       </w:rPr>
     </w:lvl>
   </w:abstractNum>
-  <w:abstractNum w:abstractNumId="13" w15:restartNumberingAfterBreak="0">
+  <w:abstractNum w:abstractNumId="14" w15:restartNumberingAfterBreak="0">
     <w:nsid w:val="5F767870"/>
     <w:multiLevelType w:val="multilevel"/>
     <w:tmpl w:val="886E867A"/>
@@ -5793,7 +6072,7 @@
       </w:rPr>
     </w:lvl>
   </w:abstractNum>
-  <w:abstractNum w:abstractNumId="14" w15:restartNumberingAfterBreak="0">
+  <w:abstractNum w:abstractNumId="15" w15:restartNumberingAfterBreak="0">
     <w:nsid w:val="62FC2D48"/>
     <w:multiLevelType w:val="hybridMultilevel"/>
     <w:tmpl w:val="E390CB02"/>
@@ -5906,7 +6185,7 @@
       </w:rPr>
     </w:lvl>
   </w:abstractNum>
-  <w:abstractNum w:abstractNumId="15" w15:restartNumberingAfterBreak="0">
+  <w:abstractNum w:abstractNumId="16" w15:restartNumberingAfterBreak="0">
     <w:nsid w:val="67E911E3"/>
     <w:multiLevelType w:val="multilevel"/>
     <w:tmpl w:val="B1967010"/>
@@ -6055,7 +6334,7 @@
       </w:rPr>
     </w:lvl>
   </w:abstractNum>
-  <w:abstractNum w:abstractNumId="16" w15:restartNumberingAfterBreak="0">
+  <w:abstractNum w:abstractNumId="17" w15:restartNumberingAfterBreak="0">
     <w:nsid w:val="67F27993"/>
     <w:multiLevelType w:val="multilevel"/>
     <w:tmpl w:val="B1967010"/>
@@ -6204,7 +6483,120 @@
       </w:rPr>
     </w:lvl>
   </w:abstractNum>
-  <w:abstractNum w:abstractNumId="17" w15:restartNumberingAfterBreak="0">
+  <w:abstractNum w:abstractNumId="18" w15:restartNumberingAfterBreak="0">
+    <w:nsid w:val="6C511B2B"/>
+    <w:multiLevelType w:val="hybridMultilevel"/>
+    <w:tmpl w:val="F8B0373C"/>
+    <w:lvl w:ilvl="0" w:tplc="0C090001">
+      <w:start w:val="1"/>
+      <w:numFmt w:val="bullet"/>
+      <w:lvlText w:val=""/>
+      <w:lvlJc w:val="left"/>
+      <w:pPr>
+        <w:ind w:left="720" w:hanging="360"/>
+      </w:pPr>
+      <w:rPr>
+        <w:rFonts w:ascii="Symbol" w:hAnsi="Symbol" w:hint="default"/>
+      </w:rPr>
+    </w:lvl>
+    <w:lvl w:ilvl="1" w:tplc="0C090003" w:tentative="1">
+      <w:start w:val="1"/>
+      <w:numFmt w:val="bullet"/>
+      <w:lvlText w:val="o"/>
+      <w:lvlJc w:val="left"/>
+      <w:pPr>
+        <w:ind w:left="1440" w:hanging="360"/>
+      </w:pPr>
+      <w:rPr>
+        <w:rFonts w:ascii="Courier New" w:hAnsi="Courier New" w:cs="Courier New" w:hint="default"/>
+      </w:rPr>
+    </w:lvl>
+    <w:lvl w:ilvl="2" w:tplc="0C090005" w:tentative="1">
+      <w:start w:val="1"/>
+      <w:numFmt w:val="bullet"/>
+      <w:lvlText w:val=""/>
+      <w:lvlJc w:val="left"/>
+      <w:pPr>
+        <w:ind w:left="2160" w:hanging="360"/>
+      </w:pPr>
+      <w:rPr>
+        <w:rFonts w:ascii="Wingdings" w:hAnsi="Wingdings" w:hint="default"/>
+      </w:rPr>
+    </w:lvl>
+    <w:lvl w:ilvl="3" w:tplc="0C090001" w:tentative="1">
+      <w:start w:val="1"/>
+      <w:numFmt w:val="bullet"/>
+      <w:lvlText w:val=""/>
+      <w:lvlJc w:val="left"/>
+      <w:pPr>
+        <w:ind w:left="2880" w:hanging="360"/>
+      </w:pPr>
+      <w:rPr>
+        <w:rFonts w:ascii="Symbol" w:hAnsi="Symbol" w:hint="default"/>
+      </w:rPr>
+    </w:lvl>
+    <w:lvl w:ilvl="4" w:tplc="0C090003" w:tentative="1">
+      <w:start w:val="1"/>
+      <w:numFmt w:val="bullet"/>
+      <w:lvlText w:val="o"/>
+      <w:lvlJc w:val="left"/>
+      <w:pPr>
+        <w:ind w:left="3600" w:hanging="360"/>
+      </w:pPr>
+      <w:rPr>
+        <w:rFonts w:ascii="Courier New" w:hAnsi="Courier New" w:cs="Courier New" w:hint="default"/>
+      </w:rPr>
+    </w:lvl>
+    <w:lvl w:ilvl="5" w:tplc="0C090005" w:tentative="1">
+      <w:start w:val="1"/>
+      <w:numFmt w:val="bullet"/>
+      <w:lvlText w:val=""/>
+      <w:lvlJc w:val="left"/>
+      <w:pPr>
+        <w:ind w:left="4320" w:hanging="360"/>
+      </w:pPr>
+      <w:rPr>
+        <w:rFonts w:ascii="Wingdings" w:hAnsi="Wingdings" w:hint="default"/>
+      </w:rPr>
+    </w:lvl>
+    <w:lvl w:ilvl="6" w:tplc="0C090001" w:tentative="1">
+      <w:start w:val="1"/>
+      <w:numFmt w:val="bullet"/>
+      <w:lvlText w:val=""/>
+      <w:lvlJc w:val="left"/>
+      <w:pPr>
+        <w:ind w:left="5040" w:hanging="360"/>
+      </w:pPr>
+      <w:rPr>
+        <w:rFonts w:ascii="Symbol" w:hAnsi="Symbol" w:hint="default"/>
+      </w:rPr>
+    </w:lvl>
+    <w:lvl w:ilvl="7" w:tplc="0C090003" w:tentative="1">
+      <w:start w:val="1"/>
+      <w:numFmt w:val="bullet"/>
+      <w:lvlText w:val="o"/>
+      <w:lvlJc w:val="left"/>
+      <w:pPr>
+        <w:ind w:left="5760" w:hanging="360"/>
+      </w:pPr>
+      <w:rPr>
+        <w:rFonts w:ascii="Courier New" w:hAnsi="Courier New" w:cs="Courier New" w:hint="default"/>
+      </w:rPr>
+    </w:lvl>
+    <w:lvl w:ilvl="8" w:tplc="0C090005" w:tentative="1">
+      <w:start w:val="1"/>
+      <w:numFmt w:val="bullet"/>
+      <w:lvlText w:val=""/>
+      <w:lvlJc w:val="left"/>
+      <w:pPr>
+        <w:ind w:left="6480" w:hanging="360"/>
+      </w:pPr>
+      <w:rPr>
+        <w:rFonts w:ascii="Wingdings" w:hAnsi="Wingdings" w:hint="default"/>
+      </w:rPr>
+    </w:lvl>
+  </w:abstractNum>
+  <w:abstractNum w:abstractNumId="19" w15:restartNumberingAfterBreak="0">
     <w:nsid w:val="6DDA1CB5"/>
     <w:multiLevelType w:val="hybridMultilevel"/>
     <w:tmpl w:val="0A547364"/>
@@ -6317,7 +6709,120 @@
       </w:rPr>
     </w:lvl>
   </w:abstractNum>
-  <w:abstractNum w:abstractNumId="18" w15:restartNumberingAfterBreak="0">
+  <w:abstractNum w:abstractNumId="20" w15:restartNumberingAfterBreak="0">
+    <w:nsid w:val="74DB48F3"/>
+    <w:multiLevelType w:val="hybridMultilevel"/>
+    <w:tmpl w:val="AA7AACC4"/>
+    <w:lvl w:ilvl="0" w:tplc="0C090001">
+      <w:start w:val="1"/>
+      <w:numFmt w:val="bullet"/>
+      <w:lvlText w:val=""/>
+      <w:lvlJc w:val="left"/>
+      <w:pPr>
+        <w:ind w:left="720" w:hanging="360"/>
+      </w:pPr>
+      <w:rPr>
+        <w:rFonts w:ascii="Symbol" w:hAnsi="Symbol" w:hint="default"/>
+      </w:rPr>
+    </w:lvl>
+    <w:lvl w:ilvl="1" w:tplc="0C090003">
+      <w:start w:val="1"/>
+      <w:numFmt w:val="bullet"/>
+      <w:lvlText w:val="o"/>
+      <w:lvlJc w:val="left"/>
+      <w:pPr>
+        <w:ind w:left="1440" w:hanging="360"/>
+      </w:pPr>
+      <w:rPr>
+        <w:rFonts w:ascii="Courier New" w:hAnsi="Courier New" w:cs="Courier New" w:hint="default"/>
+      </w:rPr>
+    </w:lvl>
+    <w:lvl w:ilvl="2" w:tplc="0C090005" w:tentative="1">
+      <w:start w:val="1"/>
+      <w:numFmt w:val="bullet"/>
+      <w:lvlText w:val=""/>
+      <w:lvlJc w:val="left"/>
+      <w:pPr>
+        <w:ind w:left="2160" w:hanging="360"/>
+      </w:pPr>
+      <w:rPr>
+        <w:rFonts w:ascii="Wingdings" w:hAnsi="Wingdings" w:hint="default"/>
+      </w:rPr>
+    </w:lvl>
+    <w:lvl w:ilvl="3" w:tplc="0C090001" w:tentative="1">
+      <w:start w:val="1"/>
+      <w:numFmt w:val="bullet"/>
+      <w:lvlText w:val=""/>
+      <w:lvlJc w:val="left"/>
+      <w:pPr>
+        <w:ind w:left="2880" w:hanging="360"/>
+      </w:pPr>
+      <w:rPr>
+        <w:rFonts w:ascii="Symbol" w:hAnsi="Symbol" w:hint="default"/>
+      </w:rPr>
+    </w:lvl>
+    <w:lvl w:ilvl="4" w:tplc="0C090003" w:tentative="1">
+      <w:start w:val="1"/>
+      <w:numFmt w:val="bullet"/>
+      <w:lvlText w:val="o"/>
+      <w:lvlJc w:val="left"/>
+      <w:pPr>
+        <w:ind w:left="3600" w:hanging="360"/>
+      </w:pPr>
+      <w:rPr>
+        <w:rFonts w:ascii="Courier New" w:hAnsi="Courier New" w:cs="Courier New" w:hint="default"/>
+      </w:rPr>
+    </w:lvl>
+    <w:lvl w:ilvl="5" w:tplc="0C090005" w:tentative="1">
+      <w:start w:val="1"/>
+      <w:numFmt w:val="bullet"/>
+      <w:lvlText w:val=""/>
+      <w:lvlJc w:val="left"/>
+      <w:pPr>
+        <w:ind w:left="4320" w:hanging="360"/>
+      </w:pPr>
+      <w:rPr>
+        <w:rFonts w:ascii="Wingdings" w:hAnsi="Wingdings" w:hint="default"/>
+      </w:rPr>
+    </w:lvl>
+    <w:lvl w:ilvl="6" w:tplc="0C090001" w:tentative="1">
+      <w:start w:val="1"/>
+      <w:numFmt w:val="bullet"/>
+      <w:lvlText w:val=""/>
+      <w:lvlJc w:val="left"/>
+      <w:pPr>
+        <w:ind w:left="5040" w:hanging="360"/>
+      </w:pPr>
+      <w:rPr>
+        <w:rFonts w:ascii="Symbol" w:hAnsi="Symbol" w:hint="default"/>
+      </w:rPr>
+    </w:lvl>
+    <w:lvl w:ilvl="7" w:tplc="0C090003" w:tentative="1">
+      <w:start w:val="1"/>
+      <w:numFmt w:val="bullet"/>
+      <w:lvlText w:val="o"/>
+      <w:lvlJc w:val="left"/>
+      <w:pPr>
+        <w:ind w:left="5760" w:hanging="360"/>
+      </w:pPr>
+      <w:rPr>
+        <w:rFonts w:ascii="Courier New" w:hAnsi="Courier New" w:cs="Courier New" w:hint="default"/>
+      </w:rPr>
+    </w:lvl>
+    <w:lvl w:ilvl="8" w:tplc="0C090005" w:tentative="1">
+      <w:start w:val="1"/>
+      <w:numFmt w:val="bullet"/>
+      <w:lvlText w:val=""/>
+      <w:lvlJc w:val="left"/>
+      <w:pPr>
+        <w:ind w:left="6480" w:hanging="360"/>
+      </w:pPr>
+      <w:rPr>
+        <w:rFonts w:ascii="Wingdings" w:hAnsi="Wingdings" w:hint="default"/>
+      </w:rPr>
+    </w:lvl>
+  </w:abstractNum>
+  <w:abstractNum w:abstractNumId="21" w15:restartNumberingAfterBreak="0">
     <w:nsid w:val="7E0312C1"/>
     <w:multiLevelType w:val="multilevel"/>
     <w:tmpl w:val="789EBA46"/>
@@ -6467,10 +6972,10 @@
     </w:lvl>
   </w:abstractNum>
   <w:num w:numId="1">
-    <w:abstractNumId w:val="17"/>
+    <w:abstractNumId w:val="19"/>
   </w:num>
   <w:num w:numId="2">
-    <w:abstractNumId w:val="11"/>
+    <w:abstractNumId w:val="12"/>
   </w:num>
   <w:num w:numId="3">
     <w:abstractNumId w:val="1"/>
@@ -6482,16 +6987,16 @@
     <w:abstractNumId w:val="8"/>
   </w:num>
   <w:num w:numId="6">
-    <w:abstractNumId w:val="12"/>
+    <w:abstractNumId w:val="13"/>
   </w:num>
   <w:num w:numId="7">
-    <w:abstractNumId w:val="18"/>
+    <w:abstractNumId w:val="21"/>
   </w:num>
   <w:num w:numId="8">
-    <w:abstractNumId w:val="13"/>
+    <w:abstractNumId w:val="14"/>
   </w:num>
   <w:num w:numId="9">
-    <w:abstractNumId w:val="14"/>
+    <w:abstractNumId w:val="15"/>
   </w:num>
   <w:num w:numId="10">
     <w:abstractNumId w:val="7"/>
@@ -6506,13 +7011,13 @@
     <w:abstractNumId w:val="6"/>
   </w:num>
   <w:num w:numId="14">
-    <w:abstractNumId w:val="16"/>
+    <w:abstractNumId w:val="17"/>
   </w:num>
   <w:num w:numId="15">
     <w:abstractNumId w:val="10"/>
   </w:num>
   <w:num w:numId="16">
-    <w:abstractNumId w:val="15"/>
+    <w:abstractNumId w:val="16"/>
   </w:num>
   <w:num w:numId="17">
     <w:abstractNumId w:val="3"/>
@@ -6522,6 +7027,15 @@
   </w:num>
   <w:num w:numId="19">
     <w:abstractNumId w:val="0"/>
+  </w:num>
+  <w:num w:numId="20">
+    <w:abstractNumId w:val="11"/>
+  </w:num>
+  <w:num w:numId="21">
+    <w:abstractNumId w:val="18"/>
+  </w:num>
+  <w:num w:numId="22">
+    <w:abstractNumId w:val="20"/>
   </w:num>
 </w:numbering>
 </file>

</xml_diff>

<commit_message>
Added risks and started on timeline
</commit_message>
<xml_diff>
--- a/Assignment 3/Project 3.docx
+++ b/Assignment 3/Project 3.docx
@@ -768,7 +768,15 @@
         <w:t xml:space="preserve">To interface with the database will be the app itself. Probably the most obvious of the points but extremely important, nonetheless. The programming part of the project for the app is the largest component as it will cover the backbone of all other features. </w:t>
       </w:r>
       <w:r>
-        <w:t>We are focusing on developing the app to interface with the fridge items at this time.</w:t>
+        <w:t xml:space="preserve">We are focusing on developing the app to interface with the fridge items </w:t>
+      </w:r>
+      <w:proofErr w:type="gramStart"/>
+      <w:r>
+        <w:t>at this time</w:t>
+      </w:r>
+      <w:proofErr w:type="gramEnd"/>
+      <w:r>
+        <w:t>.</w:t>
       </w:r>
     </w:p>
     <w:p>
@@ -825,7 +833,15 @@
     </w:p>
     <w:p>
       <w:r>
-        <w:t>There are many risks involved in our development lifecycle as follows (in no particular order);</w:t>
+        <w:t xml:space="preserve">There are many risks involved in our development lifecycle as follows (in no </w:t>
+      </w:r>
+      <w:proofErr w:type="gramStart"/>
+      <w:r>
+        <w:t>particular order</w:t>
+      </w:r>
+      <w:proofErr w:type="gramEnd"/>
+      <w:r>
+        <w:t>);</w:t>
       </w:r>
     </w:p>
     <w:p>
@@ -857,8 +873,442 @@
       <w:r>
         <w:t xml:space="preserve">Legal – certain planned features like using recipes hosted on external sites may encounter legal issues like copyright. </w:t>
       </w:r>
-      <w:bookmarkStart w:id="0" w:name="_GoBack"/>
-      <w:bookmarkEnd w:id="0"/>
+    </w:p>
+    <w:p>
+      <w:pPr>
+        <w:pStyle w:val="ListParagraph"/>
+        <w:numPr>
+          <w:ilvl w:val="0"/>
+          <w:numId w:val="22"/>
+        </w:numPr>
+      </w:pPr>
+      <w:r>
+        <w:t>Competition – other similar apps may hold grasp to some users even if our app provides different functions which can impact us financially.</w:t>
+      </w:r>
+    </w:p>
+    <w:p/>
+    <w:p>
+      <w:r>
+        <w:rPr>
+          <w:b/>
+          <w:bCs/>
+        </w:rPr>
+        <w:t>Timeframe</w:t>
+      </w:r>
+    </w:p>
+    <w:tbl>
+      <w:tblPr>
+        <w:tblStyle w:val="TableGrid"/>
+        <w:tblW w:w="9204" w:type="dxa"/>
+        <w:tblLook w:val="04A0" w:firstRow="1" w:lastRow="0" w:firstColumn="1" w:lastColumn="0" w:noHBand="0" w:noVBand="1"/>
+      </w:tblPr>
+      <w:tblGrid>
+        <w:gridCol w:w="988"/>
+        <w:gridCol w:w="1181"/>
+        <w:gridCol w:w="1005"/>
+        <w:gridCol w:w="1005"/>
+        <w:gridCol w:w="1005"/>
+        <w:gridCol w:w="1005"/>
+        <w:gridCol w:w="1005"/>
+        <w:gridCol w:w="1005"/>
+        <w:gridCol w:w="1005"/>
+      </w:tblGrid>
+      <w:tr>
+        <w:tc>
+          <w:tcPr>
+            <w:tcW w:w="988" w:type="dxa"/>
+          </w:tcPr>
+          <w:p/>
+        </w:tc>
+        <w:tc>
+          <w:tcPr>
+            <w:tcW w:w="1181" w:type="dxa"/>
+          </w:tcPr>
+          <w:p>
+            <w:r>
+              <w:t>Weeks 1-6</w:t>
+            </w:r>
+          </w:p>
+        </w:tc>
+        <w:tc>
+          <w:tcPr>
+            <w:tcW w:w="1005" w:type="dxa"/>
+          </w:tcPr>
+          <w:p>
+            <w:r>
+              <w:t>Week 7</w:t>
+            </w:r>
+          </w:p>
+        </w:tc>
+        <w:tc>
+          <w:tcPr>
+            <w:tcW w:w="1005" w:type="dxa"/>
+          </w:tcPr>
+          <w:p>
+            <w:r>
+              <w:t>Week 8</w:t>
+            </w:r>
+          </w:p>
+        </w:tc>
+        <w:tc>
+          <w:tcPr>
+            <w:tcW w:w="1005" w:type="dxa"/>
+          </w:tcPr>
+          <w:p>
+            <w:r>
+              <w:t>Week 9</w:t>
+            </w:r>
+          </w:p>
+        </w:tc>
+        <w:tc>
+          <w:tcPr>
+            <w:tcW w:w="1005" w:type="dxa"/>
+          </w:tcPr>
+          <w:p>
+            <w:r>
+              <w:t>Week 10</w:t>
+            </w:r>
+          </w:p>
+        </w:tc>
+        <w:tc>
+          <w:tcPr>
+            <w:tcW w:w="1005" w:type="dxa"/>
+          </w:tcPr>
+          <w:p>
+            <w:r>
+              <w:t>Week 11</w:t>
+            </w:r>
+          </w:p>
+        </w:tc>
+        <w:tc>
+          <w:tcPr>
+            <w:tcW w:w="1005" w:type="dxa"/>
+          </w:tcPr>
+          <w:p>
+            <w:r>
+              <w:t>Week 12</w:t>
+            </w:r>
+          </w:p>
+        </w:tc>
+        <w:tc>
+          <w:tcPr>
+            <w:tcW w:w="1005" w:type="dxa"/>
+          </w:tcPr>
+          <w:p>
+            <w:r>
+              <w:t>Week 13</w:t>
+            </w:r>
+          </w:p>
+        </w:tc>
+      </w:tr>
+      <w:tr>
+        <w:tc>
+          <w:tcPr>
+            <w:tcW w:w="988" w:type="dxa"/>
+          </w:tcPr>
+          <w:p>
+            <w:r>
+              <w:t>Cooper</w:t>
+            </w:r>
+          </w:p>
+        </w:tc>
+        <w:tc>
+          <w:tcPr>
+            <w:tcW w:w="1181" w:type="dxa"/>
+          </w:tcPr>
+          <w:p>
+            <w:bookmarkStart w:id="0" w:name="_GoBack"/>
+            <w:bookmarkEnd w:id="0"/>
+          </w:p>
+        </w:tc>
+        <w:tc>
+          <w:tcPr>
+            <w:tcW w:w="1005" w:type="dxa"/>
+          </w:tcPr>
+          <w:p/>
+        </w:tc>
+        <w:tc>
+          <w:tcPr>
+            <w:tcW w:w="1005" w:type="dxa"/>
+          </w:tcPr>
+          <w:p/>
+        </w:tc>
+        <w:tc>
+          <w:tcPr>
+            <w:tcW w:w="1005" w:type="dxa"/>
+          </w:tcPr>
+          <w:p/>
+        </w:tc>
+        <w:tc>
+          <w:tcPr>
+            <w:tcW w:w="1005" w:type="dxa"/>
+          </w:tcPr>
+          <w:p/>
+        </w:tc>
+        <w:tc>
+          <w:tcPr>
+            <w:tcW w:w="1005" w:type="dxa"/>
+          </w:tcPr>
+          <w:p/>
+        </w:tc>
+        <w:tc>
+          <w:tcPr>
+            <w:tcW w:w="1005" w:type="dxa"/>
+          </w:tcPr>
+          <w:p/>
+        </w:tc>
+        <w:tc>
+          <w:tcPr>
+            <w:tcW w:w="1005" w:type="dxa"/>
+          </w:tcPr>
+          <w:p/>
+        </w:tc>
+      </w:tr>
+      <w:tr>
+        <w:tc>
+          <w:tcPr>
+            <w:tcW w:w="988" w:type="dxa"/>
+          </w:tcPr>
+          <w:p>
+            <w:r>
+              <w:t>Jenna</w:t>
+            </w:r>
+          </w:p>
+        </w:tc>
+        <w:tc>
+          <w:tcPr>
+            <w:tcW w:w="1181" w:type="dxa"/>
+          </w:tcPr>
+          <w:p/>
+        </w:tc>
+        <w:tc>
+          <w:tcPr>
+            <w:tcW w:w="1005" w:type="dxa"/>
+          </w:tcPr>
+          <w:p/>
+        </w:tc>
+        <w:tc>
+          <w:tcPr>
+            <w:tcW w:w="1005" w:type="dxa"/>
+          </w:tcPr>
+          <w:p/>
+        </w:tc>
+        <w:tc>
+          <w:tcPr>
+            <w:tcW w:w="1005" w:type="dxa"/>
+          </w:tcPr>
+          <w:p/>
+        </w:tc>
+        <w:tc>
+          <w:tcPr>
+            <w:tcW w:w="1005" w:type="dxa"/>
+          </w:tcPr>
+          <w:p/>
+        </w:tc>
+        <w:tc>
+          <w:tcPr>
+            <w:tcW w:w="1005" w:type="dxa"/>
+          </w:tcPr>
+          <w:p/>
+        </w:tc>
+        <w:tc>
+          <w:tcPr>
+            <w:tcW w:w="1005" w:type="dxa"/>
+          </w:tcPr>
+          <w:p/>
+        </w:tc>
+        <w:tc>
+          <w:tcPr>
+            <w:tcW w:w="1005" w:type="dxa"/>
+          </w:tcPr>
+          <w:p/>
+        </w:tc>
+      </w:tr>
+      <w:tr>
+        <w:tc>
+          <w:tcPr>
+            <w:tcW w:w="988" w:type="dxa"/>
+          </w:tcPr>
+          <w:p>
+            <w:r>
+              <w:t>Oliver</w:t>
+            </w:r>
+          </w:p>
+        </w:tc>
+        <w:tc>
+          <w:tcPr>
+            <w:tcW w:w="1181" w:type="dxa"/>
+          </w:tcPr>
+          <w:p/>
+        </w:tc>
+        <w:tc>
+          <w:tcPr>
+            <w:tcW w:w="1005" w:type="dxa"/>
+          </w:tcPr>
+          <w:p/>
+        </w:tc>
+        <w:tc>
+          <w:tcPr>
+            <w:tcW w:w="1005" w:type="dxa"/>
+          </w:tcPr>
+          <w:p/>
+        </w:tc>
+        <w:tc>
+          <w:tcPr>
+            <w:tcW w:w="1005" w:type="dxa"/>
+          </w:tcPr>
+          <w:p/>
+        </w:tc>
+        <w:tc>
+          <w:tcPr>
+            <w:tcW w:w="1005" w:type="dxa"/>
+          </w:tcPr>
+          <w:p/>
+        </w:tc>
+        <w:tc>
+          <w:tcPr>
+            <w:tcW w:w="1005" w:type="dxa"/>
+          </w:tcPr>
+          <w:p/>
+        </w:tc>
+        <w:tc>
+          <w:tcPr>
+            <w:tcW w:w="1005" w:type="dxa"/>
+          </w:tcPr>
+          <w:p/>
+        </w:tc>
+        <w:tc>
+          <w:tcPr>
+            <w:tcW w:w="1005" w:type="dxa"/>
+          </w:tcPr>
+          <w:p/>
+        </w:tc>
+      </w:tr>
+      <w:tr>
+        <w:tc>
+          <w:tcPr>
+            <w:tcW w:w="988" w:type="dxa"/>
+          </w:tcPr>
+          <w:p>
+            <w:r>
+              <w:t>Samuel</w:t>
+            </w:r>
+          </w:p>
+        </w:tc>
+        <w:tc>
+          <w:tcPr>
+            <w:tcW w:w="1181" w:type="dxa"/>
+          </w:tcPr>
+          <w:p/>
+        </w:tc>
+        <w:tc>
+          <w:tcPr>
+            <w:tcW w:w="1005" w:type="dxa"/>
+          </w:tcPr>
+          <w:p/>
+        </w:tc>
+        <w:tc>
+          <w:tcPr>
+            <w:tcW w:w="1005" w:type="dxa"/>
+          </w:tcPr>
+          <w:p/>
+        </w:tc>
+        <w:tc>
+          <w:tcPr>
+            <w:tcW w:w="1005" w:type="dxa"/>
+          </w:tcPr>
+          <w:p/>
+        </w:tc>
+        <w:tc>
+          <w:tcPr>
+            <w:tcW w:w="1005" w:type="dxa"/>
+          </w:tcPr>
+          <w:p/>
+        </w:tc>
+        <w:tc>
+          <w:tcPr>
+            <w:tcW w:w="1005" w:type="dxa"/>
+          </w:tcPr>
+          <w:p/>
+        </w:tc>
+        <w:tc>
+          <w:tcPr>
+            <w:tcW w:w="1005" w:type="dxa"/>
+          </w:tcPr>
+          <w:p/>
+        </w:tc>
+        <w:tc>
+          <w:tcPr>
+            <w:tcW w:w="1005" w:type="dxa"/>
+          </w:tcPr>
+          <w:p/>
+        </w:tc>
+      </w:tr>
+      <w:tr>
+        <w:tc>
+          <w:tcPr>
+            <w:tcW w:w="988" w:type="dxa"/>
+          </w:tcPr>
+          <w:p>
+            <w:r>
+              <w:t>Stanton</w:t>
+            </w:r>
+          </w:p>
+        </w:tc>
+        <w:tc>
+          <w:tcPr>
+            <w:tcW w:w="1181" w:type="dxa"/>
+          </w:tcPr>
+          <w:p/>
+        </w:tc>
+        <w:tc>
+          <w:tcPr>
+            <w:tcW w:w="1005" w:type="dxa"/>
+          </w:tcPr>
+          <w:p/>
+        </w:tc>
+        <w:tc>
+          <w:tcPr>
+            <w:tcW w:w="1005" w:type="dxa"/>
+          </w:tcPr>
+          <w:p/>
+        </w:tc>
+        <w:tc>
+          <w:tcPr>
+            <w:tcW w:w="1005" w:type="dxa"/>
+          </w:tcPr>
+          <w:p/>
+        </w:tc>
+        <w:tc>
+          <w:tcPr>
+            <w:tcW w:w="1005" w:type="dxa"/>
+          </w:tcPr>
+          <w:p/>
+        </w:tc>
+        <w:tc>
+          <w:tcPr>
+            <w:tcW w:w="1005" w:type="dxa"/>
+          </w:tcPr>
+          <w:p/>
+        </w:tc>
+        <w:tc>
+          <w:tcPr>
+            <w:tcW w:w="1005" w:type="dxa"/>
+          </w:tcPr>
+          <w:p/>
+        </w:tc>
+        <w:tc>
+          <w:tcPr>
+            <w:tcW w:w="1005" w:type="dxa"/>
+          </w:tcPr>
+          <w:p/>
+        </w:tc>
+      </w:tr>
+    </w:tbl>
+    <w:p>
+      <w:r>
+        <w:t xml:space="preserve"> </w:t>
+      </w:r>
     </w:p>
     <w:p/>
     <w:p>
@@ -1391,6 +1841,7 @@
         <w:t>JS frameworks (</w:t>
       </w:r>
       <w:proofErr w:type="spellStart"/>
+      <w:proofErr w:type="gramStart"/>
       <w:r>
         <w:rPr>
           <w:rFonts w:eastAsia="Times New Roman" w:cstheme="minorHAnsi"/>
@@ -1400,6 +1851,7 @@
         <w:t>e.g</w:t>
       </w:r>
       <w:proofErr w:type="spellEnd"/>
+      <w:proofErr w:type="gramEnd"/>
       <w:r>
         <w:rPr>
           <w:rFonts w:eastAsia="Times New Roman" w:cstheme="minorHAnsi"/>
@@ -1529,6 +1981,7 @@
           <w:color w:val="222222"/>
           <w:lang w:eastAsia="en-AU"/>
         </w:rPr>
+        <w:lastRenderedPageBreak/>
         <w:t>Cloud services (AWS/</w:t>
       </w:r>
       <w:proofErr w:type="spellStart"/>
@@ -1693,7 +2146,25 @@
           <w:color w:val="222222"/>
           <w:lang w:eastAsia="en-AU"/>
         </w:rPr>
-        <w:t>Continuous learning and upskilling is a necessity</w:t>
+        <w:t xml:space="preserve">Continuous learning and upskilling </w:t>
+      </w:r>
+      <w:proofErr w:type="gramStart"/>
+      <w:r>
+        <w:rPr>
+          <w:rFonts w:eastAsia="Times New Roman" w:cstheme="minorHAnsi"/>
+          <w:color w:val="222222"/>
+          <w:lang w:eastAsia="en-AU"/>
+        </w:rPr>
+        <w:t>is</w:t>
+      </w:r>
+      <w:proofErr w:type="gramEnd"/>
+      <w:r>
+        <w:rPr>
+          <w:rFonts w:eastAsia="Times New Roman" w:cstheme="minorHAnsi"/>
+          <w:color w:val="222222"/>
+          <w:lang w:eastAsia="en-AU"/>
+        </w:rPr>
+        <w:t xml:space="preserve"> a necessity</w:t>
       </w:r>
       <w:r>
         <w:rPr>
@@ -1784,7 +2255,25 @@
           <w:color w:val="222222"/>
           <w:lang w:eastAsia="en-AU"/>
         </w:rPr>
-        <w:t>Bachelor degree in Computer Science/I.T/related field of study</w:t>
+        <w:t>Bachelor degree in Computer Science/</w:t>
+      </w:r>
+      <w:proofErr w:type="gramStart"/>
+      <w:r>
+        <w:rPr>
+          <w:rFonts w:eastAsia="Times New Roman" w:cstheme="minorHAnsi"/>
+          <w:color w:val="222222"/>
+          <w:lang w:eastAsia="en-AU"/>
+        </w:rPr>
+        <w:t>I.T</w:t>
+      </w:r>
+      <w:proofErr w:type="gramEnd"/>
+      <w:r>
+        <w:rPr>
+          <w:rFonts w:eastAsia="Times New Roman" w:cstheme="minorHAnsi"/>
+          <w:color w:val="222222"/>
+          <w:lang w:eastAsia="en-AU"/>
+        </w:rPr>
+        <w:t>/related field of study</w:t>
       </w:r>
     </w:p>
     <w:p>
@@ -2270,7 +2759,25 @@
           <w:color w:val="222222"/>
           <w:lang w:eastAsia="en-AU"/>
         </w:rPr>
-        <w:t>High level knowledge of Front End development</w:t>
+        <w:t xml:space="preserve">High level knowledge of </w:t>
+      </w:r>
+      <w:proofErr w:type="gramStart"/>
+      <w:r>
+        <w:rPr>
+          <w:rFonts w:eastAsia="Times New Roman" w:cstheme="minorHAnsi"/>
+          <w:color w:val="222222"/>
+          <w:lang w:eastAsia="en-AU"/>
+        </w:rPr>
+        <w:t>Front End</w:t>
+      </w:r>
+      <w:proofErr w:type="gramEnd"/>
+      <w:r>
+        <w:rPr>
+          <w:rFonts w:eastAsia="Times New Roman" w:cstheme="minorHAnsi"/>
+          <w:color w:val="222222"/>
+          <w:lang w:eastAsia="en-AU"/>
+        </w:rPr>
+        <w:t xml:space="preserve"> development</w:t>
       </w:r>
       <w:r>
         <w:rPr>
@@ -2442,7 +2949,25 @@
           <w:color w:val="222222"/>
           <w:lang w:eastAsia="en-AU"/>
         </w:rPr>
-        <w:t xml:space="preserve"> and problem solving skills, outstanding communication skills</w:t>
+        <w:t xml:space="preserve"> and </w:t>
+      </w:r>
+      <w:proofErr w:type="gramStart"/>
+      <w:r>
+        <w:rPr>
+          <w:rFonts w:eastAsia="Times New Roman" w:cstheme="minorHAnsi"/>
+          <w:color w:val="222222"/>
+          <w:lang w:eastAsia="en-AU"/>
+        </w:rPr>
+        <w:t>problem solving</w:t>
+      </w:r>
+      <w:proofErr w:type="gramEnd"/>
+      <w:r>
+        <w:rPr>
+          <w:rFonts w:eastAsia="Times New Roman" w:cstheme="minorHAnsi"/>
+          <w:color w:val="222222"/>
+          <w:lang w:eastAsia="en-AU"/>
+        </w:rPr>
+        <w:t xml:space="preserve"> skills, outstanding communication skills</w:t>
       </w:r>
     </w:p>
     <w:p>
@@ -2504,7 +3029,25 @@
           <w:color w:val="222222"/>
           <w:lang w:eastAsia="en-AU"/>
         </w:rPr>
-        <w:t xml:space="preserve">3+ years of customer focused digital UX experience, involved in the hands on development aspect </w:t>
+        <w:t xml:space="preserve">3+ years of customer focused digital UX experience, involved in the </w:t>
+      </w:r>
+      <w:proofErr w:type="gramStart"/>
+      <w:r>
+        <w:rPr>
+          <w:rFonts w:eastAsia="Times New Roman" w:cstheme="minorHAnsi"/>
+          <w:color w:val="222222"/>
+          <w:lang w:eastAsia="en-AU"/>
+        </w:rPr>
+        <w:t>hands on</w:t>
+      </w:r>
+      <w:proofErr w:type="gramEnd"/>
+      <w:r>
+        <w:rPr>
+          <w:rFonts w:eastAsia="Times New Roman" w:cstheme="minorHAnsi"/>
+          <w:color w:val="222222"/>
+          <w:lang w:eastAsia="en-AU"/>
+        </w:rPr>
+        <w:t xml:space="preserve"> development aspect </w:t>
       </w:r>
     </w:p>
     <w:p>
@@ -2552,6 +3095,7 @@
           <w:color w:val="222222"/>
           <w:lang w:eastAsia="en-AU"/>
         </w:rPr>
+        <w:lastRenderedPageBreak/>
         <w:t xml:space="preserve">Proven </w:t>
       </w:r>
       <w:r>
@@ -2723,7 +3267,6 @@
           <w:color w:val="222222"/>
           <w:lang w:eastAsia="en-AU"/>
         </w:rPr>
-        <w:lastRenderedPageBreak/>
         <w:t>Create and lead the overall business and product growth strategies</w:t>
       </w:r>
     </w:p>
@@ -3591,7 +4134,6 @@
           <w:color w:val="222222"/>
           <w:lang w:eastAsia="en-AU"/>
         </w:rPr>
-        <w:lastRenderedPageBreak/>
         <w:t>Coordinate with Business and Product Manager to ensure correct data governance parameters are established and adhered to</w:t>
       </w:r>
     </w:p>
@@ -7533,6 +8075,25 @@
       <w:contextualSpacing/>
     </w:pPr>
   </w:style>
+  <w:style w:type="table" w:styleId="TableGrid">
+    <w:name w:val="Table Grid"/>
+    <w:basedOn w:val="TableNormal"/>
+    <w:uiPriority w:val="39"/>
+    <w:rsid w:val="00C119D1"/>
+    <w:pPr>
+      <w:spacing w:after="0" w:line="240" w:lineRule="auto"/>
+    </w:pPr>
+    <w:tblPr>
+      <w:tblBorders>
+        <w:top w:val="single" w:sz="4" w:space="0" w:color="auto"/>
+        <w:left w:val="single" w:sz="4" w:space="0" w:color="auto"/>
+        <w:bottom w:val="single" w:sz="4" w:space="0" w:color="auto"/>
+        <w:right w:val="single" w:sz="4" w:space="0" w:color="auto"/>
+        <w:insideH w:val="single" w:sz="4" w:space="0" w:color="auto"/>
+        <w:insideV w:val="single" w:sz="4" w:space="0" w:color="auto"/>
+      </w:tblBorders>
+    </w:tblPr>
+  </w:style>
 </w:styles>
 </file>
 

</xml_diff>

<commit_message>
Fixed missing information and finalized timetable
</commit_message>
<xml_diff>
--- a/Assignment 3/Project 3.docx
+++ b/Assignment 3/Project 3.docx
@@ -7,6 +7,150 @@
         <w:t>Project 3</w:t>
       </w:r>
     </w:p>
+    <w:p>
+      <w:pPr>
+        <w:rPr>
+          <w:b/>
+          <w:bCs/>
+        </w:rPr>
+      </w:pPr>
+      <w:r>
+        <w:rPr>
+          <w:b/>
+          <w:bCs/>
+        </w:rPr>
+        <w:t>Personal Information</w:t>
+      </w:r>
+    </w:p>
+    <w:p>
+      <w:pPr>
+        <w:rPr>
+          <w:b/>
+          <w:bCs/>
+          <w:u w:val="single"/>
+        </w:rPr>
+      </w:pPr>
+      <w:r>
+        <w:rPr>
+          <w:b/>
+          <w:bCs/>
+          <w:u w:val="single"/>
+        </w:rPr>
+        <w:t>Team Name</w:t>
+      </w:r>
+    </w:p>
+    <w:p>
+      <w:r>
+        <w:t>--</w:t>
+      </w:r>
+    </w:p>
+    <w:p>
+      <w:r>
+        <w:rPr>
+          <w:b/>
+          <w:bCs/>
+          <w:sz w:val="24"/>
+          <w:szCs w:val="24"/>
+          <w:u w:val="single"/>
+        </w:rPr>
+        <w:t xml:space="preserve">Samuel Everson – S3816940 </w:t>
+      </w:r>
+    </w:p>
+    <w:p>
+      <w:r>
+        <w:t>I’m 27, live on the northern end of the Gold Coast. I have 2 daughters and a spouse. I like tinkering with things like motors, computers and various other gadgets (though I’m still learning a lot and am not very good!). I enjoy the idea of software engineering though have very little experience in it. In the same boat I also like database design and implementation. Unfortunately, other than a Diploma in IT General I have no formal experience in IT but have self-taught a range of IT skills from building desktop PC’s and servers, VBA, HTML/CSS and database integration using MySQL.  I’m very happy to be a part of &lt;insert team name&gt; and am looking forward to working on this project with the team!</w:t>
+      </w:r>
+    </w:p>
+    <w:p>
+      <w:r>
+        <w:rPr>
+          <w:b/>
+          <w:bCs/>
+          <w:sz w:val="24"/>
+          <w:szCs w:val="24"/>
+          <w:u w:val="single"/>
+        </w:rPr>
+        <w:t>Stanton Wightwick – S3819611</w:t>
+      </w:r>
+    </w:p>
+    <w:p>
+      <w:r>
+        <w:t>I’m 26, hail from Melbourne CBD. I am a huge basketball and combat sports fan, having played the former most my life and competed in the latter a couple of times. I also have an unhealthy obsession with watches (save your wallet, do not get into this hobby!!) My interest in I.T has definitely been amplified through my full-time job as a banker, and seeing the industry’s focus shift to improvement in technology, systems etc. Currently, (which intro to RMIT has helped me realise) I enjoy more so the front-end development/software dev side. I am drawn to ‘ease of life’ type applications and nicely designed, interactive interfaces. I have no formal education, my minimal I.T skills are mostly self-taught (Excel, VBA, HTML/CSS, Python) either job necessity or through websites such as Udemy, EDX, YouTube etc. I’m excited to work to work with the team and begin my journey through RMIT’s Bachelor of Information Technology!</w:t>
+      </w:r>
+    </w:p>
+    <w:p>
+      <w:r>
+        <w:rPr>
+          <w:b/>
+          <w:bCs/>
+          <w:sz w:val="24"/>
+          <w:szCs w:val="24"/>
+          <w:u w:val="single"/>
+        </w:rPr>
+        <w:t>Jenna Wenn - S3816643</w:t>
+      </w:r>
+    </w:p>
+    <w:p>
+      <w:r>
+        <w:t xml:space="preserve">My name is Jenna Wenn my email is </w:t>
+      </w:r>
+      <w:hyperlink r:id="rId7">
+        <w:r>
+          <w:rPr>
+            <w:rStyle w:val="ListLabel1"/>
+            <w:color w:val="1155CC"/>
+            <w:u w:val="single"/>
+          </w:rPr>
+          <w:t>jennawenn7@gmail.com</w:t>
+        </w:r>
+      </w:hyperlink>
+      <w:r>
+        <w:t xml:space="preserve"> and my student number is s3816643. My nationality is Australian, British and Irish. My culture is Australian. I have completed year 12 and was awarded my Western Certificate of Education, I also have a Certificate II in Sampling &amp; Measurement and my Certificate III in Business Administration. I have very basic language knowledge of Indonesian and Japanese. I love anime, gaming and almost every fantasy movie ever from Harry Potter to Lord of The Rings. I moved from Perth to Brisbane and have been to Japan once but would like to go back next year for the 2020 Olympics. I also do recreational shooting at a range though I’m not good.</w:t>
+      </w:r>
+    </w:p>
+    <w:p>
+      <w:r>
+        <w:rPr>
+          <w:b/>
+          <w:bCs/>
+          <w:sz w:val="24"/>
+          <w:szCs w:val="24"/>
+          <w:u w:val="single"/>
+        </w:rPr>
+        <w:t>Cooper Hawtin – S3682074</w:t>
+      </w:r>
+    </w:p>
+    <w:p>
+      <w:r>
+        <w:t xml:space="preserve">Hi! I’m Cooper Hawtin, a 20 year old Australian IT enthusiast who is on the verge of completing their Associate’s degree in Information Technology. I started studying at RMIT mid-year back in 2017 about 6 months after finishing my Year 12 VCE studies. I can speak fluent English and Italian. I gained an interest in IT when I decided to build my first gaming PC. My friends had convinced me to move from console to PC after school had finished so I started to educate myself to know what I was getting into. After countless hours of YouTube crusades, I worked up the courage to build my first PC. Building a PC sparked an interest in IT for me. Months after it had been built I spent a great majority of my time doing nothing but study how computers work from hardware to software. I got </w:t>
+      </w:r>
+      <w:r>
+        <w:lastRenderedPageBreak/>
+        <w:t>the point where I felt confident enough to study it officially at university. And here I am over 2 years later about to complete my degree!</w:t>
+      </w:r>
+    </w:p>
+    <w:p>
+      <w:pPr>
+        <w:rPr>
+          <w:b/>
+          <w:bCs/>
+          <w:u w:val="single"/>
+        </w:rPr>
+      </w:pPr>
+      <w:r>
+        <w:rPr>
+          <w:b/>
+          <w:bCs/>
+          <w:u w:val="single"/>
+        </w:rPr>
+        <w:t>Oliver Young – s3819242</w:t>
+      </w:r>
+    </w:p>
+    <w:p>
+      <w:r>
+        <w:t xml:space="preserve">I’m Oliver Young, I was born in Tasmania, Australia and have lived in every state at some point in my life. My interest in IT started when I was a kid and my father worked for Telstra, we would have to move around a lot for his work in telecommunications and as such I developed an interest in computers and video games in order to keep in touch with friends when I moved away. I’ve done some university in the past right out of high school in Psychology but decided instead to pursue Information Technology. I have an interest in Cybersecurity as it combines both Psychology and IT. </w:t>
+      </w:r>
+    </w:p>
     <w:p/>
     <w:p>
       <w:pPr>
@@ -91,11 +235,78 @@
           <w:bCs/>
         </w:rPr>
         <w:t>Compare and contrast the career plans, including ideal jobs, for each person in the group. This may have changed due to feedback from Assignments 1 and 2. What common elements are there, if any? What differentiates each position from the others, if anything? How similar or different are your career plans across the group? This is new for this assignment.</w:t>
+      </w:r>
+    </w:p>
+    <w:p>
+      <w:r>
+        <w:t>Each team member:</w:t>
+      </w:r>
+    </w:p>
+    <w:p>
+      <w:pPr>
+        <w:pStyle w:val="ListParagraph"/>
+        <w:numPr>
+          <w:ilvl w:val="0"/>
+          <w:numId w:val="23"/>
+        </w:numPr>
+      </w:pPr>
+      <w:r>
+        <w:t xml:space="preserve">Samuel - </w:t>
+      </w:r>
+    </w:p>
+    <w:p>
+      <w:pPr>
+        <w:pStyle w:val="ListParagraph"/>
+        <w:numPr>
+          <w:ilvl w:val="0"/>
+          <w:numId w:val="23"/>
+        </w:numPr>
+      </w:pPr>
+      <w:r>
+        <w:t>Stanton – Front End Developer (software/web)</w:t>
+      </w:r>
+    </w:p>
+    <w:p>
+      <w:pPr>
+        <w:pStyle w:val="ListParagraph"/>
+        <w:numPr>
+          <w:ilvl w:val="0"/>
+          <w:numId w:val="23"/>
+        </w:numPr>
+      </w:pPr>
+      <w:r>
+        <w:t>Jenna</w:t>
+      </w:r>
+    </w:p>
+    <w:p>
+      <w:pPr>
+        <w:pStyle w:val="ListParagraph"/>
+        <w:numPr>
+          <w:ilvl w:val="0"/>
+          <w:numId w:val="23"/>
+        </w:numPr>
+      </w:pPr>
+      <w:r>
+        <w:lastRenderedPageBreak/>
+        <w:t>Cooper</w:t>
+      </w:r>
+    </w:p>
+    <w:p>
+      <w:pPr>
+        <w:pStyle w:val="ListParagraph"/>
+        <w:numPr>
+          <w:ilvl w:val="0"/>
+          <w:numId w:val="23"/>
+        </w:numPr>
+      </w:pPr>
+      <w:r>
+        <w:t>Oliver</w:t>
       </w:r>
     </w:p>
     <w:p/>
     <w:p/>
     <w:p/>
+    <w:p/>
     <w:p>
       <w:pPr>
         <w:rPr>
@@ -125,48 +336,782 @@
           <w:b/>
           <w:bCs/>
         </w:rPr>
-        <w:t xml:space="preserve">As in Assignment 2, you need to have a group website and a GitHub (or similar) repository for your group. In your report you should include a brief description of what you have done, and include the following: - The link to your group’s website - The link to your group’s Git repository (GitHub, </w:t>
-      </w:r>
-      <w:proofErr w:type="spellStart"/>
-      <w:r>
-        <w:rPr>
-          <w:b/>
-          <w:bCs/>
-        </w:rPr>
-        <w:t>BitBucket</w:t>
-      </w:r>
-      <w:proofErr w:type="spellEnd"/>
-      <w:r>
-        <w:rPr>
-          <w:b/>
-          <w:bCs/>
-        </w:rPr>
-        <w:t>, etc) - Your comments on how well the audit trail on the Git repository reflects your group’s work. You will presumably only be able to do this close to the time of submission.</w:t>
-      </w:r>
-    </w:p>
-    <w:p>
-      <w:pPr>
-        <w:rPr>
-          <w:b/>
-          <w:bCs/>
-        </w:rPr>
-      </w:pPr>
-    </w:p>
-    <w:p>
-      <w:pPr>
-        <w:rPr>
-          <w:b/>
-          <w:bCs/>
+        <w:t>As in Assignment 2, you need to have a group website and a GitHub (or similar) repository for your group. In your report you should include a brief description of what you have done, and include the following: - The link to your group’s website - The link to your group’s Git repository (GitHub, BitBucket, etc) - Your comments on how well the audit trail on the Git repository reflects your group’s work. You will presumably only be able to do this close to the time of submission.</w:t>
+      </w:r>
+    </w:p>
+    <w:p>
+      <w:pPr>
+        <w:rPr>
+          <w:b/>
+          <w:bCs/>
+        </w:rPr>
+      </w:pPr>
+    </w:p>
+    <w:p>
+      <w:pPr>
+        <w:rPr>
+          <w:b/>
+        </w:rPr>
+      </w:pPr>
+      <w:r>
+        <w:rPr>
+          <w:b/>
+        </w:rPr>
+        <w:t>Software</w:t>
+      </w:r>
+    </w:p>
+    <w:p>
+      <w:pPr>
+        <w:pStyle w:val="ListParagraph"/>
+        <w:numPr>
+          <w:ilvl w:val="0"/>
+          <w:numId w:val="24"/>
+        </w:numPr>
+        <w:spacing w:after="200" w:line="276" w:lineRule="auto"/>
+      </w:pPr>
+      <w:r>
+        <w:t>Xcode 11 (Integrated Development Environment)</w:t>
+      </w:r>
+    </w:p>
+    <w:p>
+      <w:pPr>
+        <w:pStyle w:val="ListParagraph"/>
+        <w:numPr>
+          <w:ilvl w:val="0"/>
+          <w:numId w:val="24"/>
+        </w:numPr>
+        <w:spacing w:after="200" w:line="276" w:lineRule="auto"/>
+      </w:pPr>
+      <w:r>
+        <w:t>Sketch or Figma</w:t>
+      </w:r>
+    </w:p>
+    <w:p>
+      <w:pPr>
+        <w:pStyle w:val="ListParagraph"/>
+        <w:numPr>
+          <w:ilvl w:val="0"/>
+          <w:numId w:val="24"/>
+        </w:numPr>
+        <w:spacing w:after="200" w:line="276" w:lineRule="auto"/>
+      </w:pPr>
+      <w:r>
+        <w:t>Amazon Web Services (AWS)</w:t>
+      </w:r>
+    </w:p>
+    <w:p>
+      <w:pPr>
+        <w:pStyle w:val="ListParagraph"/>
+        <w:numPr>
+          <w:ilvl w:val="1"/>
+          <w:numId w:val="24"/>
+        </w:numPr>
+        <w:spacing w:after="200" w:line="276" w:lineRule="auto"/>
+      </w:pPr>
+      <w:r>
+        <w:t>Amazon S3 (storage)</w:t>
+      </w:r>
+    </w:p>
+    <w:p>
+      <w:pPr>
+        <w:pStyle w:val="ListParagraph"/>
+        <w:numPr>
+          <w:ilvl w:val="1"/>
+          <w:numId w:val="24"/>
+        </w:numPr>
+        <w:spacing w:after="200" w:line="276" w:lineRule="auto"/>
+      </w:pPr>
+      <w:r>
+        <w:t>Amazon EC2 (virtual servers)</w:t>
+      </w:r>
+    </w:p>
+    <w:p>
+      <w:pPr>
+        <w:pStyle w:val="ListParagraph"/>
+        <w:numPr>
+          <w:ilvl w:val="1"/>
+          <w:numId w:val="24"/>
+        </w:numPr>
+        <w:spacing w:after="200" w:line="276" w:lineRule="auto"/>
+      </w:pPr>
+      <w:r>
+        <w:t xml:space="preserve">AWS Device Farm </w:t>
+      </w:r>
+    </w:p>
+    <w:p>
+      <w:pPr>
+        <w:pStyle w:val="ListParagraph"/>
+        <w:numPr>
+          <w:ilvl w:val="0"/>
+          <w:numId w:val="24"/>
+        </w:numPr>
+        <w:spacing w:after="200" w:line="276" w:lineRule="auto"/>
+      </w:pPr>
+      <w:r>
+        <w:t>Google Analytics</w:t>
+      </w:r>
+    </w:p>
+    <w:p>
+      <w:pPr>
+        <w:pStyle w:val="ListParagraph"/>
+        <w:numPr>
+          <w:ilvl w:val="0"/>
+          <w:numId w:val="24"/>
+        </w:numPr>
+        <w:spacing w:after="200" w:line="276" w:lineRule="auto"/>
+      </w:pPr>
+      <w:r>
+        <w:t>Apple’s App Analytics</w:t>
+      </w:r>
+    </w:p>
+    <w:p>
+      <w:pPr>
+        <w:pStyle w:val="ListParagraph"/>
+        <w:numPr>
+          <w:ilvl w:val="0"/>
+          <w:numId w:val="24"/>
+        </w:numPr>
+        <w:spacing w:after="200" w:line="276" w:lineRule="auto"/>
+      </w:pPr>
+      <w:r>
+        <w:t>Appsee Mobile App Analytics</w:t>
+      </w:r>
+    </w:p>
+    <w:p>
+      <w:pPr>
+        <w:pStyle w:val="ListParagraph"/>
+        <w:numPr>
+          <w:ilvl w:val="0"/>
+          <w:numId w:val="24"/>
+        </w:numPr>
+        <w:spacing w:after="200" w:line="276" w:lineRule="auto"/>
+      </w:pPr>
+      <w:r>
+        <w:t>Office 365 License</w:t>
+      </w:r>
+    </w:p>
+    <w:p>
+      <w:pPr>
+        <w:pStyle w:val="ListParagraph"/>
+        <w:numPr>
+          <w:ilvl w:val="1"/>
+          <w:numId w:val="24"/>
+        </w:numPr>
+        <w:spacing w:after="200" w:line="276" w:lineRule="auto"/>
+      </w:pPr>
+      <w:r>
+        <w:t>Access to Word, Excel, PowerPoint, Planner etc.</w:t>
+      </w:r>
+    </w:p>
+    <w:p>
+      <w:pPr>
+        <w:rPr>
+          <w:b/>
+        </w:rPr>
+      </w:pPr>
+    </w:p>
+    <w:p>
+      <w:pPr>
+        <w:rPr>
+          <w:b/>
+        </w:rPr>
+      </w:pPr>
+      <w:r>
+        <w:rPr>
+          <w:b/>
+        </w:rPr>
+        <w:t>Hardware</w:t>
+      </w:r>
+    </w:p>
+    <w:p>
+      <w:pPr>
+        <w:pStyle w:val="ListParagraph"/>
+        <w:numPr>
+          <w:ilvl w:val="0"/>
+          <w:numId w:val="25"/>
+        </w:numPr>
+        <w:spacing w:after="200" w:line="276" w:lineRule="auto"/>
+      </w:pPr>
+      <w:r>
+        <w:t>MacBook Pro</w:t>
+      </w:r>
+    </w:p>
+    <w:p>
+      <w:pPr>
+        <w:spacing w:after="200" w:line="276" w:lineRule="auto"/>
+        <w:rPr>
+          <w:b/>
           <w:u w:val="single"/>
         </w:rPr>
       </w:pPr>
-      <w:r>
-        <w:rPr>
-          <w:b/>
-          <w:bCs/>
+    </w:p>
+    <w:p>
+      <w:pPr>
+        <w:spacing w:after="200" w:line="276" w:lineRule="auto"/>
+        <w:rPr>
+          <w:b/>
           <w:u w:val="single"/>
         </w:rPr>
+      </w:pPr>
+    </w:p>
+    <w:p>
+      <w:pPr>
+        <w:spacing w:after="200" w:line="276" w:lineRule="auto"/>
+        <w:rPr>
+          <w:b/>
+          <w:u w:val="single"/>
+        </w:rPr>
+      </w:pPr>
+    </w:p>
+    <w:p>
+      <w:pPr>
+        <w:spacing w:after="200" w:line="276" w:lineRule="auto"/>
+      </w:pPr>
+      <w:r>
+        <w:rPr>
+          <w:b/>
+          <w:u w:val="single"/>
+        </w:rPr>
         <w:lastRenderedPageBreak/>
+        <w:t>Testing</w:t>
+      </w:r>
+      <w:r>
+        <w:rPr>
+          <w:noProof/>
+          <w:lang w:eastAsia="en-AU"/>
+        </w:rPr>
+        <w:drawing>
+          <wp:inline distT="0" distB="8890" distL="0" distR="2540" wp14:anchorId="28FECE1E" wp14:editId="52360C45">
+            <wp:extent cx="5731510" cy="1477010"/>
+            <wp:effectExtent l="0" t="0" r="0" b="0"/>
+            <wp:docPr id="1" name="Picture 4"/>
+            <wp:cNvGraphicFramePr>
+              <a:graphicFrameLocks xmlns:a="http://schemas.openxmlformats.org/drawingml/2006/main" noChangeAspect="1"/>
+            </wp:cNvGraphicFramePr>
+            <a:graphic xmlns:a="http://schemas.openxmlformats.org/drawingml/2006/main">
+              <a:graphicData uri="http://schemas.openxmlformats.org/drawingml/2006/picture">
+                <pic:pic xmlns:pic="http://schemas.openxmlformats.org/drawingml/2006/picture">
+                  <pic:nvPicPr>
+                    <pic:cNvPr id="1" name="Picture 4"/>
+                    <pic:cNvPicPr>
+                      <a:picLocks noChangeAspect="1" noChangeArrowheads="1"/>
+                    </pic:cNvPicPr>
+                  </pic:nvPicPr>
+                  <pic:blipFill>
+                    <a:blip r:embed="rId8"/>
+                    <a:stretch>
+                      <a:fillRect/>
+                    </a:stretch>
+                  </pic:blipFill>
+                  <pic:spPr bwMode="auto">
+                    <a:xfrm>
+                      <a:off x="0" y="0"/>
+                      <a:ext cx="5731510" cy="1477010"/>
+                    </a:xfrm>
+                    <a:prstGeom prst="rect">
+                      <a:avLst/>
+                    </a:prstGeom>
+                  </pic:spPr>
+                </pic:pic>
+              </a:graphicData>
+            </a:graphic>
+          </wp:inline>
+        </w:drawing>
+      </w:r>
+    </w:p>
+    <w:p/>
+    <w:p>
+      <w:r>
+        <w:t>The testing strategy will be broken up into two main parts and accompanying sub-components:</w:t>
+      </w:r>
+    </w:p>
+    <w:p>
+      <w:pPr>
+        <w:pStyle w:val="ListParagraph"/>
+        <w:numPr>
+          <w:ilvl w:val="0"/>
+          <w:numId w:val="27"/>
+        </w:numPr>
+        <w:spacing w:after="200" w:line="276" w:lineRule="auto"/>
+        <w:rPr>
+          <w:i/>
+        </w:rPr>
+      </w:pPr>
+      <w:r>
+        <w:rPr>
+          <w:i/>
+        </w:rPr>
+        <w:t>Automated Testing</w:t>
+      </w:r>
+    </w:p>
+    <w:p>
+      <w:pPr>
+        <w:pStyle w:val="ListParagraph"/>
+        <w:numPr>
+          <w:ilvl w:val="1"/>
+          <w:numId w:val="27"/>
+        </w:numPr>
+        <w:spacing w:after="200" w:line="276" w:lineRule="auto"/>
+      </w:pPr>
+      <w:r>
+        <w:t>Unit Testing</w:t>
+      </w:r>
+    </w:p>
+    <w:p>
+      <w:pPr>
+        <w:pStyle w:val="ListParagraph"/>
+        <w:numPr>
+          <w:ilvl w:val="1"/>
+          <w:numId w:val="27"/>
+        </w:numPr>
+        <w:spacing w:after="200" w:line="276" w:lineRule="auto"/>
+      </w:pPr>
+      <w:r>
+        <w:t>UI Testing</w:t>
+      </w:r>
+    </w:p>
+    <w:p>
+      <w:pPr>
+        <w:pStyle w:val="ListParagraph"/>
+        <w:numPr>
+          <w:ilvl w:val="0"/>
+          <w:numId w:val="27"/>
+        </w:numPr>
+        <w:spacing w:after="200" w:line="276" w:lineRule="auto"/>
+        <w:rPr>
+          <w:i/>
+        </w:rPr>
+      </w:pPr>
+      <w:r>
+        <w:rPr>
+          <w:i/>
+        </w:rPr>
+        <w:t>Manual Testing</w:t>
+      </w:r>
+    </w:p>
+    <w:p>
+      <w:pPr>
+        <w:pStyle w:val="ListParagraph"/>
+        <w:numPr>
+          <w:ilvl w:val="1"/>
+          <w:numId w:val="27"/>
+        </w:numPr>
+        <w:spacing w:after="200" w:line="276" w:lineRule="auto"/>
+      </w:pPr>
+      <w:r>
+        <w:t>User Testing</w:t>
+      </w:r>
+    </w:p>
+    <w:p>
+      <w:pPr>
+        <w:rPr>
+          <w:b/>
+        </w:rPr>
+      </w:pPr>
+      <w:r>
+        <w:rPr>
+          <w:b/>
+        </w:rPr>
+        <w:t>Unit Testing</w:t>
+      </w:r>
+    </w:p>
+    <w:p>
+      <w:r>
+        <w:t>This is essentially where each individual component of the software is tested, to ensure it does what it is meant to do. We will utilise Xcode for this, as automated testing is easy to implement as, being an Apple developed IDE, it is essentially ready to do so right out of the box.</w:t>
+      </w:r>
+    </w:p>
+    <w:p>
+      <w:pPr>
+        <w:rPr>
+          <w:b/>
+        </w:rPr>
+      </w:pPr>
+      <w:r>
+        <w:rPr>
+          <w:b/>
+        </w:rPr>
+        <w:t>UI Testing</w:t>
+      </w:r>
+    </w:p>
+    <w:p>
+      <w:r>
+        <w:t>This is where the User Interface (UI) will be tested, ensuring specific events/actions occur or are triggered when interacted with a certain way. Similar to above, this will be achieved through use of Xcode.</w:t>
+      </w:r>
+    </w:p>
+    <w:p>
+      <w:pPr>
+        <w:rPr>
+          <w:b/>
+        </w:rPr>
+      </w:pPr>
+      <w:r>
+        <w:rPr>
+          <w:b/>
+        </w:rPr>
+        <w:t>User Testing</w:t>
+      </w:r>
+    </w:p>
+    <w:p>
+      <w:r>
+        <w:t xml:space="preserve">Perhaps the most important part of testing, we have decided we will use five users to test our application. The philosophy behind it is that the first user will likely provide significant insights, the second will have some overlap but also will teach us something new. Subsequently the next three users, will also include overlap, but the amount of new information being revealed will be smaller each time, essentially it is the law of diminishing returns.  </w:t>
+      </w:r>
+    </w:p>
+    <w:p>
+      <w:r>
+        <w:rPr>
+          <w:noProof/>
+          <w:lang w:eastAsia="en-AU"/>
+        </w:rPr>
+        <w:lastRenderedPageBreak/>
+        <w:drawing>
+          <wp:inline distT="0" distB="5715" distL="0" distR="0" wp14:anchorId="7E8195D2" wp14:editId="4C5D8290">
+            <wp:extent cx="4295775" cy="2566670"/>
+            <wp:effectExtent l="0" t="0" r="0" b="0"/>
+            <wp:docPr id="2" name="Picture 2" descr="Increase in proportion of usability problems found by number of test users"/>
+            <wp:cNvGraphicFramePr>
+              <a:graphicFrameLocks xmlns:a="http://schemas.openxmlformats.org/drawingml/2006/main" noChangeAspect="1"/>
+            </wp:cNvGraphicFramePr>
+            <a:graphic xmlns:a="http://schemas.openxmlformats.org/drawingml/2006/main">
+              <a:graphicData uri="http://schemas.openxmlformats.org/drawingml/2006/picture">
+                <pic:pic xmlns:pic="http://schemas.openxmlformats.org/drawingml/2006/picture">
+                  <pic:nvPicPr>
+                    <pic:cNvPr id="2" name="Picture 2" descr="Increase in proportion of usability problems found by number of test users"/>
+                    <pic:cNvPicPr>
+                      <a:picLocks noChangeAspect="1" noChangeArrowheads="1"/>
+                    </pic:cNvPicPr>
+                  </pic:nvPicPr>
+                  <pic:blipFill>
+                    <a:blip r:embed="rId9"/>
+                    <a:stretch>
+                      <a:fillRect/>
+                    </a:stretch>
+                  </pic:blipFill>
+                  <pic:spPr bwMode="auto">
+                    <a:xfrm>
+                      <a:off x="0" y="0"/>
+                      <a:ext cx="4295775" cy="2566670"/>
+                    </a:xfrm>
+                    <a:prstGeom prst="rect">
+                      <a:avLst/>
+                    </a:prstGeom>
+                  </pic:spPr>
+                </pic:pic>
+              </a:graphicData>
+            </a:graphic>
+          </wp:inline>
+        </w:drawing>
+      </w:r>
+    </w:p>
+    <w:p>
+      <w:pPr>
+        <w:rPr>
+          <w:b/>
+        </w:rPr>
+      </w:pPr>
+      <w:r>
+        <w:rPr>
+          <w:b/>
+        </w:rPr>
+        <w:t>How will we find our users?</w:t>
+      </w:r>
+    </w:p>
+    <w:p>
+      <w:r>
+        <w:t>To find the sample of five for our target demographic, a convenient choice will be our fellow students at RMIT. Through our course coordinator’s permission, we will send out an expression of interest through either a forum post, a canvas announcement or directly to student emails.</w:t>
+      </w:r>
+    </w:p>
+    <w:p>
+      <w:pPr>
+        <w:rPr>
+          <w:b/>
+        </w:rPr>
+      </w:pPr>
+      <w:r>
+        <w:rPr>
+          <w:b/>
+        </w:rPr>
+        <w:t>How will we track our progress and measure success?</w:t>
+      </w:r>
+    </w:p>
+    <w:p>
+      <w:r>
+        <w:t xml:space="preserve">We will know we’re headed in the right track by reviewing data, and looking at appropriate App metrics. Using tools such as Google Analytics Apple’s App Analytics along with Appsee will help us track our Consumer success measurements and, how our users interact with the app. </w:t>
+      </w:r>
+    </w:p>
+    <w:p>
+      <w:r>
+        <w:t>Below is a list of measurements we will use to track success.</w:t>
+      </w:r>
+    </w:p>
+    <w:p>
+      <w:pPr>
+        <w:pStyle w:val="ListParagraph"/>
+        <w:numPr>
+          <w:ilvl w:val="0"/>
+          <w:numId w:val="26"/>
+        </w:numPr>
+        <w:spacing w:after="200" w:line="276" w:lineRule="auto"/>
+      </w:pPr>
+      <w:r>
+        <w:t xml:space="preserve">App Metrics </w:t>
+      </w:r>
+    </w:p>
+    <w:p>
+      <w:pPr>
+        <w:pStyle w:val="ListParagraph"/>
+        <w:numPr>
+          <w:ilvl w:val="1"/>
+          <w:numId w:val="26"/>
+        </w:numPr>
+        <w:spacing w:after="200" w:line="276" w:lineRule="auto"/>
+      </w:pPr>
+      <w:r>
+        <w:t>Number of downloads</w:t>
+      </w:r>
+    </w:p>
+    <w:p>
+      <w:pPr>
+        <w:pStyle w:val="ListParagraph"/>
+        <w:numPr>
+          <w:ilvl w:val="1"/>
+          <w:numId w:val="26"/>
+        </w:numPr>
+        <w:spacing w:after="200" w:line="276" w:lineRule="auto"/>
+      </w:pPr>
+      <w:r>
+        <w:t>User Engagement/Satisfaction (through survey)</w:t>
+      </w:r>
+    </w:p>
+    <w:p>
+      <w:pPr>
+        <w:pStyle w:val="ListParagraph"/>
+        <w:numPr>
+          <w:ilvl w:val="1"/>
+          <w:numId w:val="26"/>
+        </w:numPr>
+        <w:spacing w:after="200" w:line="276" w:lineRule="auto"/>
+      </w:pPr>
+      <w:r>
+        <w:t>Customer Acquisition numbers</w:t>
+      </w:r>
+    </w:p>
+    <w:p>
+      <w:pPr>
+        <w:pStyle w:val="ListParagraph"/>
+        <w:numPr>
+          <w:ilvl w:val="1"/>
+          <w:numId w:val="26"/>
+        </w:numPr>
+        <w:spacing w:after="200" w:line="276" w:lineRule="auto"/>
+      </w:pPr>
+      <w:r>
+        <w:t>Active Users vs Users who haven’t used/Stopped using</w:t>
+      </w:r>
+    </w:p>
+    <w:p>
+      <w:pPr>
+        <w:pStyle w:val="ListParagraph"/>
+        <w:numPr>
+          <w:ilvl w:val="1"/>
+          <w:numId w:val="26"/>
+        </w:numPr>
+        <w:spacing w:after="200" w:line="276" w:lineRule="auto"/>
+      </w:pPr>
+      <w:r>
+        <w:t>Average App Usage Time</w:t>
+      </w:r>
+    </w:p>
+    <w:p>
+      <w:pPr>
+        <w:pStyle w:val="ListParagraph"/>
+        <w:numPr>
+          <w:ilvl w:val="0"/>
+          <w:numId w:val="26"/>
+        </w:numPr>
+        <w:spacing w:after="200" w:line="276" w:lineRule="auto"/>
+      </w:pPr>
+      <w:r>
+        <w:t>Additional Metrics</w:t>
+      </w:r>
+    </w:p>
+    <w:p>
+      <w:pPr>
+        <w:pStyle w:val="ListParagraph"/>
+        <w:numPr>
+          <w:ilvl w:val="1"/>
+          <w:numId w:val="26"/>
+        </w:numPr>
+        <w:spacing w:after="200" w:line="276" w:lineRule="auto"/>
+      </w:pPr>
+      <w:r>
+        <w:t>Number of food waste avoided per user</w:t>
+      </w:r>
+    </w:p>
+    <w:p>
+      <w:pPr>
+        <w:pStyle w:val="ListParagraph"/>
+        <w:numPr>
+          <w:ilvl w:val="1"/>
+          <w:numId w:val="26"/>
+        </w:numPr>
+        <w:spacing w:after="200" w:line="276" w:lineRule="auto"/>
+      </w:pPr>
+      <w:r>
+        <w:t>Number of food waste avoided per week (average)</w:t>
+      </w:r>
+    </w:p>
+    <w:p>
+      <w:pPr>
+        <w:pStyle w:val="ListParagraph"/>
+        <w:numPr>
+          <w:ilvl w:val="1"/>
+          <w:numId w:val="26"/>
+        </w:numPr>
+        <w:spacing w:after="200" w:line="276" w:lineRule="auto"/>
+      </w:pPr>
+      <w:r>
+        <w:t>Number of ‘Recipe Hosts’ join as collaborative partners</w:t>
+      </w:r>
+    </w:p>
+    <w:p>
+      <w:pPr>
+        <w:spacing w:after="200" w:line="276" w:lineRule="auto"/>
+        <w:rPr>
+          <w:b/>
+          <w:u w:val="single"/>
+        </w:rPr>
+      </w:pPr>
+    </w:p>
+    <w:p>
+      <w:pPr>
+        <w:spacing w:after="200" w:line="276" w:lineRule="auto"/>
+        <w:rPr>
+          <w:b/>
+          <w:u w:val="single"/>
+        </w:rPr>
+      </w:pPr>
+    </w:p>
+    <w:p>
+      <w:pPr>
+        <w:spacing w:after="200" w:line="276" w:lineRule="auto"/>
+        <w:rPr>
+          <w:b/>
+          <w:u w:val="single"/>
+        </w:rPr>
+      </w:pPr>
+    </w:p>
+    <w:p>
+      <w:pPr>
+        <w:spacing w:after="200" w:line="276" w:lineRule="auto"/>
+      </w:pPr>
+      <w:r>
+        <w:rPr>
+          <w:b/>
+          <w:u w:val="single"/>
+        </w:rPr>
+        <w:t>Group processes and communications</w:t>
+      </w:r>
+    </w:p>
+    <w:p>
+      <w:pPr>
+        <w:rPr>
+          <w:b/>
+        </w:rPr>
+      </w:pPr>
+      <w:r>
+        <w:rPr>
+          <w:b/>
+        </w:rPr>
+        <w:t>How will the group communicate?</w:t>
+      </w:r>
+    </w:p>
+    <w:p>
+      <w:r>
+        <w:lastRenderedPageBreak/>
+        <w:t xml:space="preserve">As we all reside in different parts of Australia, the primary choice for communication is Discord. We have a create a group chat which we are all a part of. </w:t>
+      </w:r>
+    </w:p>
+    <w:p/>
+    <w:p>
+      <w:pPr>
+        <w:rPr>
+          <w:b/>
+        </w:rPr>
+      </w:pPr>
+      <w:r>
+        <w:rPr>
+          <w:b/>
+        </w:rPr>
+        <w:t>Why Discord?</w:t>
+      </w:r>
+    </w:p>
+    <w:p>
+      <w:r>
+        <w:t xml:space="preserve">Discord supports high quality images, videos and files, allowing us to review each other’s work before submitting a pull request/committing. Additionally, perhaps the most beneficial feature is the inclusion of </w:t>
+      </w:r>
+      <w:r>
+        <w:rPr>
+          <w:i/>
+        </w:rPr>
+        <w:t xml:space="preserve">Webhooks. </w:t>
+      </w:r>
+      <w:r>
+        <w:t>This is essentially Discord’s in-built function which syncs up with GitHub, and whenever a commit has been made, it alerts us in our group chat the time and date, along with the commit request comments.</w:t>
+      </w:r>
+      <w:r>
+        <w:br/>
+      </w:r>
+    </w:p>
+    <w:p>
+      <w:pPr>
+        <w:rPr>
+          <w:b/>
+        </w:rPr>
+      </w:pPr>
+      <w:r>
+        <w:rPr>
+          <w:b/>
+        </w:rPr>
+        <w:t>How often will meetings take place?</w:t>
+      </w:r>
+    </w:p>
+    <w:p>
+      <w:r>
+        <w:t xml:space="preserve">We aim to have an official voice chat meeting on Discord at least once a week. During the rest of the week, we often just message in the group chat for day to day stuff, ‘pinging’ everyone if something important requires attention. </w:t>
+      </w:r>
+    </w:p>
+    <w:p>
+      <w:pPr>
+        <w:rPr>
+          <w:b/>
+          <w:bCs/>
+        </w:rPr>
+      </w:pPr>
+      <w:bookmarkStart w:id="0" w:name="_GoBack"/>
+      <w:bookmarkEnd w:id="0"/>
+    </w:p>
+    <w:p>
+      <w:pPr>
+        <w:rPr>
+          <w:b/>
+          <w:bCs/>
+        </w:rPr>
+      </w:pPr>
+    </w:p>
+    <w:p>
+      <w:pPr>
+        <w:rPr>
+          <w:b/>
+          <w:bCs/>
+          <w:u w:val="single"/>
+        </w:rPr>
+      </w:pPr>
+      <w:r>
+        <w:rPr>
+          <w:b/>
+          <w:bCs/>
+          <w:u w:val="single"/>
+        </w:rPr>
         <w:t xml:space="preserve">Project Description </w:t>
       </w:r>
     </w:p>
@@ -336,15 +1281,11 @@
     </w:p>
     <w:p>
       <w:r>
-        <w:t xml:space="preserve">For our idea we will be revisiting the Assignment 2 idea – Project </w:t>
-      </w:r>
-      <w:proofErr w:type="spellStart"/>
-      <w:r>
-        <w:t>Frecepie</w:t>
-      </w:r>
-      <w:proofErr w:type="spellEnd"/>
-      <w:r>
-        <w:t xml:space="preserve">. This project aims to solve the indecisive issue of what to cook for dinner when you’re feeling lazy, can’t think of any recipes or perhaps even just looking for something new to cook with what you have. The project aims to develop a mobile and desktop app. The biggest focus is integrating with smart fridges and utilising their technology for the simplest experience with the app. </w:t>
+        <w:t xml:space="preserve">For our idea we will be revisiting the Assignment 2 idea – Project Frecepie. This project aims to solve the indecisive issue of what to cook for dinner when you’re feeling lazy, can’t think of any recipes or </w:t>
+      </w:r>
+      <w:r>
+        <w:lastRenderedPageBreak/>
+        <w:t xml:space="preserve">perhaps even just looking for something new to cook with what you have. The project aims to develop a mobile and desktop app. The biggest focus is integrating with smart fridges and utilising their technology for the simplest experience with the app. </w:t>
       </w:r>
     </w:p>
     <w:p>
@@ -362,7 +1303,7 @@
       </w:r>
     </w:p>
     <w:p>
-      <w:hyperlink r:id="rId7" w:history="1">
+      <w:hyperlink r:id="rId10" w:history="1">
         <w:r>
           <w:rPr>
             <w:rStyle w:val="Hyperlink"/>
@@ -406,7 +1347,6 @@
     </w:p>
     <w:p>
       <w:r>
-        <w:lastRenderedPageBreak/>
         <w:t xml:space="preserve">A big motivator other than helping to create is reducing wastage. If the app can help people use more of what they have then they’ll spend less in the long run whilst reducing the amount of wasted food items which is more beneficial for the greater community and world. </w:t>
       </w:r>
     </w:p>
@@ -427,15 +1367,7 @@
     </w:p>
     <w:p>
       <w:r>
-        <w:t xml:space="preserve">Most smart fridges with built in screens and cameras already do a lot of what our project aims to do – however we’ve not been able to locate another product that provides the same end goal or outcome than </w:t>
-      </w:r>
-      <w:proofErr w:type="spellStart"/>
-      <w:r>
-        <w:t>Frecepie</w:t>
-      </w:r>
-      <w:proofErr w:type="spellEnd"/>
-      <w:r>
-        <w:t xml:space="preserve">. </w:t>
+        <w:t xml:space="preserve">Most smart fridges with built in screens and cameras already do a lot of what our project aims to do – however we’ve not been able to locate another product that provides the same end goal or outcome than Frecepie. </w:t>
       </w:r>
     </w:p>
     <w:p>
@@ -551,7 +1483,11 @@
       </w:r>
       <w:r>
         <w:br/>
-        <w:t xml:space="preserve">To do this we will make use of current technologies to enable smart scanning via video/photo of your fridge contents to create a database containing a stock list and compare that against a database of recipes. If utilising smart scanning is not something the user can do, manual input will also be available. </w:t>
+        <w:t xml:space="preserve">To do this we will make use of current technologies to enable smart scanning via video/photo of your fridge contents to create a database containing a stock list and compare that against a database of recipes. If utilising smart scanning is not something the user can do, manual input will also be </w:t>
+      </w:r>
+      <w:r>
+        <w:lastRenderedPageBreak/>
+        <w:t xml:space="preserve">available. </w:t>
       </w:r>
       <w:r>
         <w:t>This innovation will help people to utilise more of what they have and reduce food wastage.</w:t>
@@ -602,7 +1538,6 @@
     </w:p>
     <w:p>
       <w:r>
-        <w:lastRenderedPageBreak/>
         <w:t xml:space="preserve">During planning we established </w:t>
       </w:r>
       <w:r>
@@ -618,15 +1553,7 @@
         </w:numPr>
       </w:pPr>
       <w:r>
-        <w:t>Database (</w:t>
-      </w:r>
-      <w:proofErr w:type="spellStart"/>
-      <w:r>
-        <w:t>mySQL</w:t>
-      </w:r>
-      <w:proofErr w:type="spellEnd"/>
-      <w:r>
-        <w:t>)</w:t>
+        <w:t>Database (mySQL)</w:t>
       </w:r>
     </w:p>
     <w:p>
@@ -768,15 +1695,7 @@
         <w:t xml:space="preserve">To interface with the database will be the app itself. Probably the most obvious of the points but extremely important, nonetheless. The programming part of the project for the app is the largest component as it will cover the backbone of all other features. </w:t>
       </w:r>
       <w:r>
-        <w:t xml:space="preserve">We are focusing on developing the app to interface with the fridge items </w:t>
-      </w:r>
-      <w:proofErr w:type="gramStart"/>
-      <w:r>
-        <w:t>at this time</w:t>
-      </w:r>
-      <w:proofErr w:type="gramEnd"/>
-      <w:r>
-        <w:t>.</w:t>
+        <w:t>We are focusing on developing the app to interface with the fridge items at this time.</w:t>
       </w:r>
     </w:p>
     <w:p>
@@ -827,21 +1746,12 @@
           <w:b/>
           <w:bCs/>
         </w:rPr>
-        <w:lastRenderedPageBreak/>
         <w:t>Risks</w:t>
       </w:r>
     </w:p>
     <w:p>
       <w:r>
-        <w:t xml:space="preserve">There are many risks involved in our development lifecycle as follows (in no </w:t>
-      </w:r>
-      <w:proofErr w:type="gramStart"/>
-      <w:r>
-        <w:t>particular order</w:t>
-      </w:r>
-      <w:proofErr w:type="gramEnd"/>
-      <w:r>
-        <w:t>);</w:t>
+        <w:t>There are many risks involved in our development lifecycle as follows (in no particular order);</w:t>
       </w:r>
     </w:p>
     <w:p>
@@ -899,30 +1809,31 @@
     <w:tbl>
       <w:tblPr>
         <w:tblStyle w:val="TableGrid"/>
-        <w:tblW w:w="9204" w:type="dxa"/>
+        <w:tblW w:w="10332" w:type="dxa"/>
+        <w:tblLayout w:type="fixed"/>
         <w:tblLook w:val="04A0" w:firstRow="1" w:lastRow="0" w:firstColumn="1" w:lastColumn="0" w:noHBand="0" w:noVBand="1"/>
       </w:tblPr>
       <w:tblGrid>
-        <w:gridCol w:w="988"/>
-        <w:gridCol w:w="1181"/>
-        <w:gridCol w:w="1005"/>
-        <w:gridCol w:w="1005"/>
-        <w:gridCol w:w="1005"/>
-        <w:gridCol w:w="1005"/>
-        <w:gridCol w:w="1005"/>
-        <w:gridCol w:w="1005"/>
-        <w:gridCol w:w="1005"/>
+        <w:gridCol w:w="918"/>
+        <w:gridCol w:w="1327"/>
+        <w:gridCol w:w="1440"/>
+        <w:gridCol w:w="1639"/>
+        <w:gridCol w:w="1407"/>
+        <w:gridCol w:w="863"/>
+        <w:gridCol w:w="1057"/>
+        <w:gridCol w:w="829"/>
+        <w:gridCol w:w="852"/>
       </w:tblGrid>
       <w:tr>
         <w:tc>
           <w:tcPr>
-            <w:tcW w:w="988" w:type="dxa"/>
+            <w:tcW w:w="918" w:type="dxa"/>
           </w:tcPr>
           <w:p/>
         </w:tc>
         <w:tc>
           <w:tcPr>
-            <w:tcW w:w="1181" w:type="dxa"/>
+            <w:tcW w:w="1327" w:type="dxa"/>
           </w:tcPr>
           <w:p>
             <w:r>
@@ -932,7 +1843,7 @@
         </w:tc>
         <w:tc>
           <w:tcPr>
-            <w:tcW w:w="1005" w:type="dxa"/>
+            <w:tcW w:w="1440" w:type="dxa"/>
           </w:tcPr>
           <w:p>
             <w:r>
@@ -942,7 +1853,7 @@
         </w:tc>
         <w:tc>
           <w:tcPr>
-            <w:tcW w:w="1005" w:type="dxa"/>
+            <w:tcW w:w="1639" w:type="dxa"/>
           </w:tcPr>
           <w:p>
             <w:r>
@@ -952,7 +1863,7 @@
         </w:tc>
         <w:tc>
           <w:tcPr>
-            <w:tcW w:w="1005" w:type="dxa"/>
+            <w:tcW w:w="1407" w:type="dxa"/>
           </w:tcPr>
           <w:p>
             <w:r>
@@ -962,7 +1873,7 @@
         </w:tc>
         <w:tc>
           <w:tcPr>
-            <w:tcW w:w="1005" w:type="dxa"/>
+            <w:tcW w:w="863" w:type="dxa"/>
           </w:tcPr>
           <w:p>
             <w:r>
@@ -972,7 +1883,7 @@
         </w:tc>
         <w:tc>
           <w:tcPr>
-            <w:tcW w:w="1005" w:type="dxa"/>
+            <w:tcW w:w="1057" w:type="dxa"/>
           </w:tcPr>
           <w:p>
             <w:r>
@@ -982,7 +1893,7 @@
         </w:tc>
         <w:tc>
           <w:tcPr>
-            <w:tcW w:w="1005" w:type="dxa"/>
+            <w:tcW w:w="829" w:type="dxa"/>
           </w:tcPr>
           <w:p>
             <w:r>
@@ -992,7 +1903,7 @@
         </w:tc>
         <w:tc>
           <w:tcPr>
-            <w:tcW w:w="1005" w:type="dxa"/>
+            <w:tcW w:w="852" w:type="dxa"/>
           </w:tcPr>
           <w:p>
             <w:r>
@@ -1004,7 +1915,7 @@
       <w:tr>
         <w:tc>
           <w:tcPr>
-            <w:tcW w:w="988" w:type="dxa"/>
+            <w:tcW w:w="918" w:type="dxa"/>
           </w:tcPr>
           <w:p>
             <w:r>
@@ -1014,60 +1925,89 @@
         </w:tc>
         <w:tc>
           <w:tcPr>
-            <w:tcW w:w="1181" w:type="dxa"/>
+            <w:tcW w:w="1327" w:type="dxa"/>
           </w:tcPr>
           <w:p>
-            <w:bookmarkStart w:id="0" w:name="_GoBack"/>
-            <w:bookmarkEnd w:id="0"/>
+            <w:r>
+              <w:t>Promotional video</w:t>
+            </w:r>
           </w:p>
         </w:tc>
         <w:tc>
           <w:tcPr>
-            <w:tcW w:w="1005" w:type="dxa"/>
+            <w:tcW w:w="1440" w:type="dxa"/>
           </w:tcPr>
-          <w:p/>
+          <w:p>
+            <w:r>
+              <w:t>Backend development begins</w:t>
+            </w:r>
+          </w:p>
         </w:tc>
         <w:tc>
           <w:tcPr>
-            <w:tcW w:w="1005" w:type="dxa"/>
+            <w:tcW w:w="1639" w:type="dxa"/>
           </w:tcPr>
-          <w:p/>
+          <w:p>
+            <w:r>
+              <w:t>Backend development is well underway</w:t>
+            </w:r>
+          </w:p>
         </w:tc>
         <w:tc>
           <w:tcPr>
-            <w:tcW w:w="1005" w:type="dxa"/>
+            <w:tcW w:w="1407" w:type="dxa"/>
           </w:tcPr>
-          <w:p/>
+          <w:p>
+            <w:r>
+              <w:t>Finalizing early backend development</w:t>
+            </w:r>
+          </w:p>
         </w:tc>
         <w:tc>
           <w:tcPr>
-            <w:tcW w:w="1005" w:type="dxa"/>
+            <w:tcW w:w="863" w:type="dxa"/>
           </w:tcPr>
-          <w:p/>
+          <w:p>
+            <w:r>
+              <w:t>Testing for bugs</w:t>
+            </w:r>
+          </w:p>
         </w:tc>
         <w:tc>
           <w:tcPr>
-            <w:tcW w:w="1005" w:type="dxa"/>
+            <w:tcW w:w="1057" w:type="dxa"/>
           </w:tcPr>
-          <w:p/>
+          <w:p>
+            <w:r>
+              <w:t>Fixing backend bugs</w:t>
+            </w:r>
+          </w:p>
         </w:tc>
         <w:tc>
           <w:tcPr>
-            <w:tcW w:w="1005" w:type="dxa"/>
+            <w:tcW w:w="829" w:type="dxa"/>
           </w:tcPr>
-          <w:p/>
+          <w:p>
+            <w:r>
+              <w:t>Final testing phase before usable beta</w:t>
+            </w:r>
+          </w:p>
         </w:tc>
         <w:tc>
           <w:tcPr>
-            <w:tcW w:w="1005" w:type="dxa"/>
+            <w:tcW w:w="852" w:type="dxa"/>
           </w:tcPr>
-          <w:p/>
+          <w:p>
+            <w:r>
+              <w:t>Project in usable beta</w:t>
+            </w:r>
+          </w:p>
         </w:tc>
       </w:tr>
       <w:tr>
         <w:tc>
           <w:tcPr>
-            <w:tcW w:w="988" w:type="dxa"/>
+            <w:tcW w:w="918" w:type="dxa"/>
           </w:tcPr>
           <w:p>
             <w:r>
@@ -1077,57 +2017,89 @@
         </w:tc>
         <w:tc>
           <w:tcPr>
-            <w:tcW w:w="1181" w:type="dxa"/>
+            <w:tcW w:w="1327" w:type="dxa"/>
           </w:tcPr>
-          <w:p/>
+          <w:p>
+            <w:r>
+              <w:t>Voice over work</w:t>
+            </w:r>
+          </w:p>
         </w:tc>
         <w:tc>
           <w:tcPr>
-            <w:tcW w:w="1005" w:type="dxa"/>
+            <w:tcW w:w="1440" w:type="dxa"/>
           </w:tcPr>
-          <w:p/>
+          <w:p>
+            <w:r>
+              <w:t>Backend development begins</w:t>
+            </w:r>
+          </w:p>
         </w:tc>
         <w:tc>
           <w:tcPr>
-            <w:tcW w:w="1005" w:type="dxa"/>
+            <w:tcW w:w="1639" w:type="dxa"/>
           </w:tcPr>
-          <w:p/>
+          <w:p>
+            <w:r>
+              <w:t>Backend development is well underway</w:t>
+            </w:r>
+          </w:p>
         </w:tc>
         <w:tc>
           <w:tcPr>
-            <w:tcW w:w="1005" w:type="dxa"/>
+            <w:tcW w:w="1407" w:type="dxa"/>
           </w:tcPr>
-          <w:p/>
+          <w:p>
+            <w:r>
+              <w:t>Finalizing early backend development</w:t>
+            </w:r>
+          </w:p>
         </w:tc>
         <w:tc>
           <w:tcPr>
-            <w:tcW w:w="1005" w:type="dxa"/>
+            <w:tcW w:w="863" w:type="dxa"/>
           </w:tcPr>
-          <w:p/>
+          <w:p>
+            <w:r>
+              <w:t>Testing for bugs</w:t>
+            </w:r>
+          </w:p>
         </w:tc>
         <w:tc>
           <w:tcPr>
-            <w:tcW w:w="1005" w:type="dxa"/>
+            <w:tcW w:w="1057" w:type="dxa"/>
           </w:tcPr>
-          <w:p/>
+          <w:p>
+            <w:r>
+              <w:t>Fixing backend bugs</w:t>
+            </w:r>
+          </w:p>
         </w:tc>
         <w:tc>
           <w:tcPr>
-            <w:tcW w:w="1005" w:type="dxa"/>
+            <w:tcW w:w="829" w:type="dxa"/>
           </w:tcPr>
-          <w:p/>
+          <w:p>
+            <w:r>
+              <w:t>Final testing phase before usable beta</w:t>
+            </w:r>
+          </w:p>
         </w:tc>
         <w:tc>
           <w:tcPr>
-            <w:tcW w:w="1005" w:type="dxa"/>
+            <w:tcW w:w="852" w:type="dxa"/>
           </w:tcPr>
-          <w:p/>
+          <w:p>
+            <w:r>
+              <w:t>Project in usable beta</w:t>
+            </w:r>
+          </w:p>
         </w:tc>
       </w:tr>
       <w:tr>
         <w:tc>
           <w:tcPr>
-            <w:tcW w:w="988" w:type="dxa"/>
+            <w:tcW w:w="918" w:type="dxa"/>
           </w:tcPr>
           <w:p>
             <w:r>
@@ -1137,57 +2109,95 @@
         </w:tc>
         <w:tc>
           <w:tcPr>
-            <w:tcW w:w="1181" w:type="dxa"/>
+            <w:tcW w:w="1327" w:type="dxa"/>
           </w:tcPr>
-          <w:p/>
+          <w:p>
+            <w:r>
+              <w:t>Team information</w:t>
+            </w:r>
+          </w:p>
         </w:tc>
         <w:tc>
           <w:tcPr>
-            <w:tcW w:w="1005" w:type="dxa"/>
+            <w:tcW w:w="1440" w:type="dxa"/>
           </w:tcPr>
-          <w:p/>
+          <w:p>
+            <w:r>
+              <w:t>Database foundation work</w:t>
+            </w:r>
+          </w:p>
         </w:tc>
         <w:tc>
           <w:tcPr>
-            <w:tcW w:w="1005" w:type="dxa"/>
+            <w:tcW w:w="1639" w:type="dxa"/>
           </w:tcPr>
-          <w:p/>
+          <w:p>
+            <w:r>
+              <w:t>Continuing database development</w:t>
+            </w:r>
+          </w:p>
         </w:tc>
         <w:tc>
           <w:tcPr>
-            <w:tcW w:w="1005" w:type="dxa"/>
+            <w:tcW w:w="1407" w:type="dxa"/>
           </w:tcPr>
-          <w:p/>
+          <w:p>
+            <w:r>
+              <w:t xml:space="preserve">Finalizing </w:t>
+            </w:r>
+            <w:r>
+              <w:t>database</w:t>
+            </w:r>
+            <w:r>
+              <w:t xml:space="preserve"> development</w:t>
+            </w:r>
+          </w:p>
         </w:tc>
         <w:tc>
           <w:tcPr>
-            <w:tcW w:w="1005" w:type="dxa"/>
+            <w:tcW w:w="863" w:type="dxa"/>
           </w:tcPr>
-          <w:p/>
+          <w:p>
+            <w:r>
+              <w:t>Testing for bugs</w:t>
+            </w:r>
+          </w:p>
         </w:tc>
         <w:tc>
           <w:tcPr>
-            <w:tcW w:w="1005" w:type="dxa"/>
+            <w:tcW w:w="1057" w:type="dxa"/>
           </w:tcPr>
-          <w:p/>
+          <w:p>
+            <w:r>
+              <w:t>Adjusting database as needed</w:t>
+            </w:r>
+          </w:p>
         </w:tc>
         <w:tc>
           <w:tcPr>
-            <w:tcW w:w="1005" w:type="dxa"/>
+            <w:tcW w:w="829" w:type="dxa"/>
           </w:tcPr>
-          <w:p/>
+          <w:p>
+            <w:r>
+              <w:t>Final testing phase before usable beta</w:t>
+            </w:r>
+          </w:p>
         </w:tc>
         <w:tc>
           <w:tcPr>
-            <w:tcW w:w="1005" w:type="dxa"/>
+            <w:tcW w:w="852" w:type="dxa"/>
           </w:tcPr>
-          <w:p/>
+          <w:p>
+            <w:r>
+              <w:t>Project in usable beta</w:t>
+            </w:r>
+          </w:p>
         </w:tc>
       </w:tr>
       <w:tr>
         <w:tc>
           <w:tcPr>
-            <w:tcW w:w="988" w:type="dxa"/>
+            <w:tcW w:w="918" w:type="dxa"/>
           </w:tcPr>
           <w:p>
             <w:r>
@@ -1197,57 +2207,92 @@
         </w:tc>
         <w:tc>
           <w:tcPr>
-            <w:tcW w:w="1181" w:type="dxa"/>
+            <w:tcW w:w="1327" w:type="dxa"/>
           </w:tcPr>
-          <w:p/>
+          <w:p>
+            <w:r>
+              <w:t>Proof of concept database</w:t>
+            </w:r>
+          </w:p>
         </w:tc>
         <w:tc>
           <w:tcPr>
-            <w:tcW w:w="1005" w:type="dxa"/>
+            <w:tcW w:w="1440" w:type="dxa"/>
           </w:tcPr>
-          <w:p/>
+          <w:p>
+            <w:r>
+              <w:t>Database foundation work</w:t>
+            </w:r>
+          </w:p>
         </w:tc>
         <w:tc>
           <w:tcPr>
-            <w:tcW w:w="1005" w:type="dxa"/>
+            <w:tcW w:w="1639" w:type="dxa"/>
           </w:tcPr>
-          <w:p/>
+          <w:p>
+            <w:r>
+              <w:t>Linking database with backend developers</w:t>
+            </w:r>
+          </w:p>
         </w:tc>
         <w:tc>
           <w:tcPr>
-            <w:tcW w:w="1005" w:type="dxa"/>
+            <w:tcW w:w="1407" w:type="dxa"/>
           </w:tcPr>
-          <w:p/>
+          <w:p>
+            <w:r>
+              <w:t>Finalizing database development</w:t>
+            </w:r>
+          </w:p>
         </w:tc>
         <w:tc>
           <w:tcPr>
-            <w:tcW w:w="1005" w:type="dxa"/>
+            <w:tcW w:w="863" w:type="dxa"/>
           </w:tcPr>
-          <w:p/>
+          <w:p>
+            <w:r>
+              <w:t>Testing for bugs</w:t>
+            </w:r>
+          </w:p>
         </w:tc>
         <w:tc>
           <w:tcPr>
-            <w:tcW w:w="1005" w:type="dxa"/>
+            <w:tcW w:w="1057" w:type="dxa"/>
           </w:tcPr>
-          <w:p/>
+          <w:p>
+            <w:r>
+              <w:t>Fixing backend bugs</w:t>
+            </w:r>
+          </w:p>
         </w:tc>
         <w:tc>
           <w:tcPr>
-            <w:tcW w:w="1005" w:type="dxa"/>
+            <w:tcW w:w="829" w:type="dxa"/>
           </w:tcPr>
-          <w:p/>
+          <w:p>
+            <w:r>
+              <w:t>Final testing phase before usable beta</w:t>
+            </w:r>
+          </w:p>
         </w:tc>
         <w:tc>
           <w:tcPr>
-            <w:tcW w:w="1005" w:type="dxa"/>
+            <w:tcW w:w="852" w:type="dxa"/>
           </w:tcPr>
-          <w:p/>
+          <w:p>
+            <w:r>
+              <w:t>Project in usable beta</w:t>
+            </w:r>
+          </w:p>
         </w:tc>
       </w:tr>
       <w:tr>
+        <w:trPr>
+          <w:trHeight w:val="1178"/>
+        </w:trPr>
         <w:tc>
           <w:tcPr>
-            <w:tcW w:w="988" w:type="dxa"/>
+            <w:tcW w:w="918" w:type="dxa"/>
           </w:tcPr>
           <w:p>
             <w:r>
@@ -1257,51 +2302,95 @@
         </w:tc>
         <w:tc>
           <w:tcPr>
-            <w:tcW w:w="1181" w:type="dxa"/>
+            <w:tcW w:w="1327" w:type="dxa"/>
           </w:tcPr>
-          <w:p/>
+          <w:p>
+            <w:r>
+              <w:t>Project documentation</w:t>
+            </w:r>
+          </w:p>
         </w:tc>
         <w:tc>
           <w:tcPr>
-            <w:tcW w:w="1005" w:type="dxa"/>
+            <w:tcW w:w="1440" w:type="dxa"/>
           </w:tcPr>
-          <w:p/>
+          <w:p>
+            <w:r>
+              <w:t>Frontend development begins</w:t>
+            </w:r>
+          </w:p>
         </w:tc>
         <w:tc>
           <w:tcPr>
-            <w:tcW w:w="1005" w:type="dxa"/>
+            <w:tcW w:w="1639" w:type="dxa"/>
           </w:tcPr>
-          <w:p/>
+          <w:p>
+            <w:r>
+              <w:t>Frontend development is well underway</w:t>
+            </w:r>
+          </w:p>
         </w:tc>
         <w:tc>
           <w:tcPr>
-            <w:tcW w:w="1005" w:type="dxa"/>
+            <w:tcW w:w="1407" w:type="dxa"/>
           </w:tcPr>
-          <w:p/>
+          <w:p>
+            <w:r>
+              <w:t xml:space="preserve">Finalizing </w:t>
+            </w:r>
+            <w:r>
+              <w:t>early frontend</w:t>
+            </w:r>
+            <w:r>
+              <w:t xml:space="preserve"> development</w:t>
+            </w:r>
+          </w:p>
         </w:tc>
         <w:tc>
           <w:tcPr>
-            <w:tcW w:w="1005" w:type="dxa"/>
+            <w:tcW w:w="863" w:type="dxa"/>
           </w:tcPr>
-          <w:p/>
+          <w:p>
+            <w:r>
+              <w:t>Testing for bugs</w:t>
+            </w:r>
+          </w:p>
         </w:tc>
         <w:tc>
           <w:tcPr>
-            <w:tcW w:w="1005" w:type="dxa"/>
+            <w:tcW w:w="1057" w:type="dxa"/>
           </w:tcPr>
-          <w:p/>
+          <w:p>
+            <w:r>
+              <w:t xml:space="preserve">Fixing </w:t>
+            </w:r>
+            <w:r>
+              <w:t>frontend</w:t>
+            </w:r>
+            <w:r>
+              <w:t xml:space="preserve"> bugs</w:t>
+            </w:r>
+          </w:p>
         </w:tc>
         <w:tc>
           <w:tcPr>
-            <w:tcW w:w="1005" w:type="dxa"/>
+            <w:tcW w:w="829" w:type="dxa"/>
           </w:tcPr>
-          <w:p/>
+          <w:p>
+            <w:r>
+              <w:t>Final testing phase before usable beta</w:t>
+            </w:r>
+          </w:p>
         </w:tc>
         <w:tc>
           <w:tcPr>
-            <w:tcW w:w="1005" w:type="dxa"/>
+            <w:tcW w:w="852" w:type="dxa"/>
           </w:tcPr>
-          <w:p/>
+          <w:p>
+            <w:r>
+              <w:t>Project in usable beta</w:t>
+            </w:r>
+          </w:p>
         </w:tc>
       </w:tr>
     </w:tbl>
@@ -1677,7 +2766,6 @@
           <w:lang w:eastAsia="en-AU"/>
         </w:rPr>
       </w:pPr>
-      <w:proofErr w:type="spellStart"/>
       <w:r>
         <w:rPr>
           <w:rFonts w:eastAsia="Times New Roman" w:cstheme="minorHAnsi"/>
@@ -1685,7 +2773,6 @@
         </w:rPr>
         <w:t>Xcode</w:t>
       </w:r>
-      <w:proofErr w:type="spellEnd"/>
     </w:p>
     <w:p>
       <w:pPr>
@@ -1700,7 +2787,6 @@
           <w:lang w:eastAsia="en-AU"/>
         </w:rPr>
       </w:pPr>
-      <w:proofErr w:type="spellStart"/>
       <w:r>
         <w:rPr>
           <w:rFonts w:eastAsia="Times New Roman" w:cstheme="minorHAnsi"/>
@@ -1708,7 +2794,6 @@
         </w:rPr>
         <w:t>CocoaPods</w:t>
       </w:r>
-      <w:proofErr w:type="spellEnd"/>
     </w:p>
     <w:p>
       <w:pPr>
@@ -1744,7 +2829,6 @@
         </w:rPr>
         <w:t>/MSSQL/</w:t>
       </w:r>
-      <w:proofErr w:type="spellStart"/>
       <w:r>
         <w:rPr>
           <w:rFonts w:eastAsia="Times New Roman" w:cstheme="minorHAnsi"/>
@@ -1752,7 +2836,6 @@
         </w:rPr>
         <w:t>mySQL</w:t>
       </w:r>
-      <w:proofErr w:type="spellEnd"/>
     </w:p>
     <w:p>
       <w:pPr>
@@ -1797,18 +2880,8 @@
           <w:color w:val="222222"/>
           <w:lang w:eastAsia="en-AU"/>
         </w:rPr>
-        <w:t xml:space="preserve">HTML, CSS &amp; </w:t>
-      </w:r>
-      <w:proofErr w:type="spellStart"/>
-      <w:r>
-        <w:rPr>
-          <w:rFonts w:eastAsia="Times New Roman" w:cstheme="minorHAnsi"/>
-          <w:color w:val="222222"/>
-          <w:lang w:eastAsia="en-AU"/>
-        </w:rPr>
-        <w:t>Javascript</w:t>
-      </w:r>
-      <w:proofErr w:type="spellEnd"/>
+        <w:t>HTML, CSS &amp; Javascript</w:t>
+      </w:r>
     </w:p>
     <w:p>
       <w:pPr>
@@ -1838,20 +2911,524 @@
           <w:color w:val="222222"/>
           <w:lang w:eastAsia="en-AU"/>
         </w:rPr>
-        <w:t>JS frameworks (</w:t>
-      </w:r>
-      <w:proofErr w:type="spellStart"/>
-      <w:proofErr w:type="gramStart"/>
-      <w:r>
-        <w:rPr>
-          <w:rFonts w:eastAsia="Times New Roman" w:cstheme="minorHAnsi"/>
-          <w:color w:val="222222"/>
-          <w:lang w:eastAsia="en-AU"/>
-        </w:rPr>
-        <w:t>e.g</w:t>
-      </w:r>
-      <w:proofErr w:type="spellEnd"/>
-      <w:proofErr w:type="gramEnd"/>
+        <w:t xml:space="preserve">JS frameworks (e.g </w:t>
+      </w:r>
+      <w:r>
+        <w:rPr>
+          <w:rFonts w:eastAsia="Times New Roman" w:cstheme="minorHAnsi"/>
+          <w:color w:val="222222"/>
+          <w:lang w:eastAsia="en-AU"/>
+        </w:rPr>
+        <w:t xml:space="preserve">react.ks, </w:t>
+      </w:r>
+      <w:r>
+        <w:rPr>
+          <w:rFonts w:eastAsia="Times New Roman" w:cstheme="minorHAnsi"/>
+          <w:color w:val="222222"/>
+          <w:lang w:eastAsia="en-AU"/>
+        </w:rPr>
+        <w:t>Angular)</w:t>
+      </w:r>
+    </w:p>
+    <w:p>
+      <w:pPr>
+        <w:numPr>
+          <w:ilvl w:val="0"/>
+          <w:numId w:val="4"/>
+        </w:numPr>
+        <w:shd w:val="clear" w:color="auto" w:fill="FFFFFF"/>
+        <w:spacing w:after="0" w:line="253" w:lineRule="atLeast"/>
+        <w:rPr>
+          <w:rFonts w:eastAsia="Times New Roman" w:cstheme="minorHAnsi"/>
+          <w:color w:val="222222"/>
+          <w:lang w:eastAsia="en-AU"/>
+        </w:rPr>
+      </w:pPr>
+      <w:r>
+        <w:rPr>
+          <w:rFonts w:eastAsia="Times New Roman" w:cstheme="minorHAnsi"/>
+          <w:color w:val="222222"/>
+          <w:lang w:eastAsia="en-AU"/>
+        </w:rPr>
+        <w:t>Experience with REST APIs</w:t>
+      </w:r>
+    </w:p>
+    <w:p>
+      <w:pPr>
+        <w:numPr>
+          <w:ilvl w:val="0"/>
+          <w:numId w:val="4"/>
+        </w:numPr>
+        <w:shd w:val="clear" w:color="auto" w:fill="FFFFFF"/>
+        <w:spacing w:after="0" w:line="253" w:lineRule="atLeast"/>
+        <w:rPr>
+          <w:rFonts w:eastAsia="Times New Roman" w:cstheme="minorHAnsi"/>
+          <w:color w:val="222222"/>
+          <w:lang w:eastAsia="en-AU"/>
+        </w:rPr>
+      </w:pPr>
+      <w:r>
+        <w:rPr>
+          <w:rFonts w:eastAsia="Times New Roman" w:cstheme="minorHAnsi"/>
+          <w:color w:val="222222"/>
+          <w:lang w:eastAsia="en-AU"/>
+        </w:rPr>
+        <w:t>Version Control (Git, bitbucket etc.)</w:t>
+      </w:r>
+    </w:p>
+    <w:p>
+      <w:pPr>
+        <w:numPr>
+          <w:ilvl w:val="0"/>
+          <w:numId w:val="4"/>
+        </w:numPr>
+        <w:shd w:val="clear" w:color="auto" w:fill="FFFFFF"/>
+        <w:spacing w:after="0" w:line="253" w:lineRule="atLeast"/>
+        <w:rPr>
+          <w:rFonts w:eastAsia="Times New Roman" w:cstheme="minorHAnsi"/>
+          <w:lang w:eastAsia="en-AU"/>
+        </w:rPr>
+      </w:pPr>
+      <w:r>
+        <w:rPr>
+          <w:rFonts w:eastAsia="Times New Roman" w:cstheme="minorHAnsi"/>
+          <w:lang w:eastAsia="en-AU"/>
+        </w:rPr>
+        <w:t>A</w:t>
+      </w:r>
+      <w:r>
+        <w:rPr>
+          <w:rFonts w:eastAsia="Times New Roman" w:cstheme="minorHAnsi"/>
+          <w:lang w:eastAsia="en-AU"/>
+        </w:rPr>
+        <w:t>gile environment (Jira, Sprints)</w:t>
+      </w:r>
+    </w:p>
+    <w:p>
+      <w:pPr>
+        <w:numPr>
+          <w:ilvl w:val="0"/>
+          <w:numId w:val="4"/>
+        </w:numPr>
+        <w:shd w:val="clear" w:color="auto" w:fill="FFFFFF"/>
+        <w:spacing w:after="0" w:line="253" w:lineRule="atLeast"/>
+        <w:rPr>
+          <w:rFonts w:eastAsia="Times New Roman" w:cstheme="minorHAnsi"/>
+          <w:color w:val="222222"/>
+          <w:lang w:eastAsia="en-AU"/>
+        </w:rPr>
+      </w:pPr>
+      <w:r>
+        <w:rPr>
+          <w:rFonts w:eastAsia="Times New Roman" w:cstheme="minorHAnsi"/>
+          <w:color w:val="222222"/>
+          <w:lang w:eastAsia="en-AU"/>
+        </w:rPr>
+        <w:t>Cloud services (AWS/AzurE</w:t>
+      </w:r>
+      <w:r>
+        <w:rPr>
+          <w:rFonts w:eastAsia="Times New Roman" w:cstheme="minorHAnsi"/>
+          <w:color w:val="222222"/>
+          <w:lang w:eastAsia="en-AU"/>
+        </w:rPr>
+        <w:t>)</w:t>
+      </w:r>
+    </w:p>
+    <w:p>
+      <w:pPr>
+        <w:numPr>
+          <w:ilvl w:val="0"/>
+          <w:numId w:val="4"/>
+        </w:numPr>
+        <w:shd w:val="clear" w:color="auto" w:fill="FFFFFF"/>
+        <w:spacing w:after="0" w:line="253" w:lineRule="atLeast"/>
+        <w:rPr>
+          <w:rFonts w:eastAsia="Times New Roman" w:cstheme="minorHAnsi"/>
+          <w:color w:val="222222"/>
+          <w:lang w:eastAsia="en-AU"/>
+        </w:rPr>
+      </w:pPr>
+      <w:r>
+        <w:rPr>
+          <w:rFonts w:eastAsia="Times New Roman" w:cstheme="minorHAnsi"/>
+          <w:color w:val="222222"/>
+          <w:lang w:eastAsia="en-AU"/>
+        </w:rPr>
+        <w:t>Deployment tech (e.g. Docker, Ansible)</w:t>
+      </w:r>
+    </w:p>
+    <w:p>
+      <w:pPr>
+        <w:numPr>
+          <w:ilvl w:val="0"/>
+          <w:numId w:val="4"/>
+        </w:numPr>
+        <w:shd w:val="clear" w:color="auto" w:fill="FFFFFF"/>
+        <w:spacing w:after="0" w:line="253" w:lineRule="atLeast"/>
+        <w:rPr>
+          <w:rFonts w:eastAsia="Times New Roman" w:cstheme="minorHAnsi"/>
+          <w:color w:val="222222"/>
+          <w:lang w:eastAsia="en-AU"/>
+        </w:rPr>
+      </w:pPr>
+      <w:r>
+        <w:rPr>
+          <w:rFonts w:eastAsia="Times New Roman" w:cstheme="minorHAnsi"/>
+          <w:color w:val="222222"/>
+          <w:lang w:eastAsia="en-AU"/>
+        </w:rPr>
+        <w:t>DevOps mindset, extensive experience with CI/CD</w:t>
+      </w:r>
+      <w:r>
+        <w:rPr>
+          <w:rFonts w:eastAsia="Times New Roman" w:cstheme="minorHAnsi"/>
+          <w:color w:val="222222"/>
+          <w:lang w:eastAsia="en-AU"/>
+        </w:rPr>
+        <w:t>, Jira</w:t>
+      </w:r>
+    </w:p>
+    <w:p>
+      <w:pPr>
+        <w:numPr>
+          <w:ilvl w:val="0"/>
+          <w:numId w:val="4"/>
+        </w:numPr>
+        <w:shd w:val="clear" w:color="auto" w:fill="FFFFFF"/>
+        <w:spacing w:after="0" w:line="253" w:lineRule="atLeast"/>
+        <w:rPr>
+          <w:rFonts w:eastAsia="Times New Roman" w:cstheme="minorHAnsi"/>
+          <w:color w:val="222222"/>
+          <w:lang w:eastAsia="en-AU"/>
+        </w:rPr>
+      </w:pPr>
+      <w:r>
+        <w:rPr>
+          <w:rFonts w:eastAsia="Times New Roman" w:cstheme="minorHAnsi"/>
+          <w:color w:val="222222"/>
+          <w:lang w:eastAsia="en-AU"/>
+        </w:rPr>
+        <w:t>Experience with TDD/BDD</w:t>
+      </w:r>
+    </w:p>
+    <w:p>
+      <w:pPr>
+        <w:numPr>
+          <w:ilvl w:val="0"/>
+          <w:numId w:val="4"/>
+        </w:numPr>
+        <w:shd w:val="clear" w:color="auto" w:fill="FFFFFF"/>
+        <w:spacing w:after="0" w:line="253" w:lineRule="atLeast"/>
+        <w:rPr>
+          <w:rFonts w:eastAsia="Times New Roman" w:cstheme="minorHAnsi"/>
+          <w:color w:val="222222"/>
+          <w:lang w:eastAsia="en-AU"/>
+        </w:rPr>
+      </w:pPr>
+      <w:r>
+        <w:rPr>
+          <w:rFonts w:eastAsia="Times New Roman" w:cstheme="minorHAnsi"/>
+          <w:color w:val="222222"/>
+          <w:lang w:eastAsia="en-AU"/>
+        </w:rPr>
+        <w:t>TCP, UDP protocol</w:t>
+      </w:r>
+    </w:p>
+    <w:p>
+      <w:pPr>
+        <w:numPr>
+          <w:ilvl w:val="0"/>
+          <w:numId w:val="4"/>
+        </w:numPr>
+        <w:shd w:val="clear" w:color="auto" w:fill="FFFFFF"/>
+        <w:spacing w:after="0" w:line="253" w:lineRule="atLeast"/>
+        <w:rPr>
+          <w:rFonts w:eastAsia="Times New Roman" w:cstheme="minorHAnsi"/>
+          <w:color w:val="222222"/>
+          <w:lang w:eastAsia="en-AU"/>
+        </w:rPr>
+      </w:pPr>
+      <w:r>
+        <w:rPr>
+          <w:rFonts w:eastAsia="Times New Roman" w:cstheme="minorHAnsi"/>
+          <w:color w:val="222222"/>
+          <w:lang w:eastAsia="en-AU"/>
+        </w:rPr>
+        <w:t>Stellar communication skills</w:t>
+      </w:r>
+    </w:p>
+    <w:p>
+      <w:pPr>
+        <w:numPr>
+          <w:ilvl w:val="0"/>
+          <w:numId w:val="4"/>
+        </w:numPr>
+        <w:shd w:val="clear" w:color="auto" w:fill="FFFFFF"/>
+        <w:spacing w:after="0" w:line="253" w:lineRule="atLeast"/>
+        <w:rPr>
+          <w:rFonts w:eastAsia="Times New Roman" w:cstheme="minorHAnsi"/>
+          <w:color w:val="222222"/>
+          <w:lang w:eastAsia="en-AU"/>
+        </w:rPr>
+      </w:pPr>
+      <w:r>
+        <w:rPr>
+          <w:rFonts w:eastAsia="Times New Roman" w:cstheme="minorHAnsi"/>
+          <w:color w:val="222222"/>
+          <w:lang w:eastAsia="en-AU"/>
+        </w:rPr>
+        <w:t>Continuous learning and upskilling is a necessity</w:t>
+      </w:r>
+      <w:r>
+        <w:rPr>
+          <w:rFonts w:eastAsia="Times New Roman" w:cstheme="minorHAnsi"/>
+          <w:color w:val="222222"/>
+          <w:lang w:eastAsia="en-AU"/>
+        </w:rPr>
+        <w:br/>
+      </w:r>
+    </w:p>
+    <w:p>
+      <w:pPr>
+        <w:shd w:val="clear" w:color="auto" w:fill="FFFFFF"/>
+        <w:spacing w:after="200" w:line="253" w:lineRule="atLeast"/>
+        <w:rPr>
+          <w:rFonts w:eastAsia="Times New Roman" w:cstheme="minorHAnsi"/>
+          <w:color w:val="222222"/>
+          <w:lang w:eastAsia="en-AU"/>
+        </w:rPr>
+      </w:pPr>
+      <w:r>
+        <w:rPr>
+          <w:rFonts w:eastAsia="Times New Roman" w:cstheme="minorHAnsi"/>
+          <w:color w:val="222222"/>
+          <w:lang w:eastAsia="en-AU"/>
+        </w:rPr>
+        <w:t>Qualifications</w:t>
+      </w:r>
+      <w:r>
+        <w:rPr>
+          <w:rFonts w:eastAsia="Times New Roman" w:cstheme="minorHAnsi"/>
+          <w:color w:val="222222"/>
+          <w:lang w:eastAsia="en-AU"/>
+        </w:rPr>
+        <w:t xml:space="preserve"> and Experience</w:t>
+      </w:r>
+    </w:p>
+    <w:p>
+      <w:pPr>
+        <w:pStyle w:val="ListParagraph"/>
+        <w:numPr>
+          <w:ilvl w:val="0"/>
+          <w:numId w:val="9"/>
+        </w:numPr>
+        <w:shd w:val="clear" w:color="auto" w:fill="FFFFFF"/>
+        <w:spacing w:after="200" w:line="253" w:lineRule="atLeast"/>
+        <w:rPr>
+          <w:rFonts w:eastAsia="Times New Roman" w:cstheme="minorHAnsi"/>
+          <w:color w:val="222222"/>
+          <w:lang w:eastAsia="en-AU"/>
+        </w:rPr>
+      </w:pPr>
+      <w:r>
+        <w:rPr>
+          <w:rFonts w:eastAsia="Times New Roman" w:cstheme="minorHAnsi"/>
+          <w:color w:val="222222"/>
+          <w:lang w:eastAsia="en-AU"/>
+        </w:rPr>
+        <w:t>3+ years’ experience in software engineering/development</w:t>
+      </w:r>
+      <w:r>
+        <w:rPr>
+          <w:rFonts w:eastAsia="Times New Roman" w:cstheme="minorHAnsi"/>
+          <w:color w:val="222222"/>
+          <w:lang w:eastAsia="en-AU"/>
+        </w:rPr>
+        <w:tab/>
+      </w:r>
+    </w:p>
+    <w:p>
+      <w:pPr>
+        <w:pStyle w:val="ListParagraph"/>
+        <w:numPr>
+          <w:ilvl w:val="0"/>
+          <w:numId w:val="9"/>
+        </w:numPr>
+        <w:shd w:val="clear" w:color="auto" w:fill="FFFFFF"/>
+        <w:spacing w:after="200" w:line="253" w:lineRule="atLeast"/>
+        <w:rPr>
+          <w:rFonts w:eastAsia="Times New Roman" w:cstheme="minorHAnsi"/>
+          <w:color w:val="222222"/>
+          <w:lang w:eastAsia="en-AU"/>
+        </w:rPr>
+      </w:pPr>
+      <w:r>
+        <w:rPr>
+          <w:rFonts w:eastAsia="Times New Roman" w:cstheme="minorHAnsi"/>
+          <w:color w:val="222222"/>
+          <w:lang w:eastAsia="en-AU"/>
+        </w:rPr>
+        <w:t>Bachelor degree in Computer Science/I.T/related field of study</w:t>
+      </w:r>
+    </w:p>
+    <w:p>
+      <w:pPr>
+        <w:pStyle w:val="ListParagraph"/>
+        <w:shd w:val="clear" w:color="auto" w:fill="FFFFFF"/>
+        <w:spacing w:after="200" w:line="253" w:lineRule="atLeast"/>
+        <w:rPr>
+          <w:rFonts w:eastAsia="Times New Roman" w:cstheme="minorHAnsi"/>
+          <w:color w:val="222222"/>
+          <w:lang w:eastAsia="en-AU"/>
+        </w:rPr>
+      </w:pPr>
+    </w:p>
+    <w:p>
+      <w:pPr>
+        <w:shd w:val="clear" w:color="auto" w:fill="FFFFFF"/>
+        <w:spacing w:after="0" w:line="240" w:lineRule="auto"/>
+        <w:rPr>
+          <w:rFonts w:eastAsia="Times New Roman" w:cstheme="minorHAnsi"/>
+          <w:color w:val="222222"/>
+          <w:lang w:eastAsia="en-AU"/>
+        </w:rPr>
+      </w:pPr>
+    </w:p>
+    <w:p>
+      <w:pPr>
+        <w:shd w:val="clear" w:color="auto" w:fill="FFFFFF"/>
+        <w:spacing w:after="0" w:line="240" w:lineRule="auto"/>
+        <w:rPr>
+          <w:rFonts w:eastAsia="Times New Roman" w:cstheme="minorHAnsi"/>
+          <w:color w:val="222222"/>
+          <w:lang w:eastAsia="en-AU"/>
+        </w:rPr>
+      </w:pPr>
+    </w:p>
+    <w:p>
+      <w:pPr>
+        <w:shd w:val="clear" w:color="auto" w:fill="FFFFFF"/>
+        <w:spacing w:after="0" w:line="240" w:lineRule="auto"/>
+        <w:rPr>
+          <w:rFonts w:eastAsia="Times New Roman" w:cstheme="minorHAnsi"/>
+          <w:color w:val="222222"/>
+          <w:lang w:eastAsia="en-AU"/>
+        </w:rPr>
+      </w:pPr>
+      <w:r>
+        <w:rPr>
+          <w:rFonts w:eastAsia="Times New Roman" w:cstheme="minorHAnsi"/>
+          <w:lang w:eastAsia="en-AU"/>
+        </w:rPr>
+        <w:t>Position 2:</w:t>
+      </w:r>
+      <w:r>
+        <w:rPr>
+          <w:rFonts w:eastAsia="Times New Roman" w:cstheme="minorHAnsi"/>
+          <w:lang w:eastAsia="en-AU"/>
+        </w:rPr>
+        <w:t> </w:t>
+      </w:r>
+      <w:r>
+        <w:rPr>
+          <w:rFonts w:eastAsia="Times New Roman" w:cstheme="minorHAnsi"/>
+          <w:b/>
+          <w:bCs/>
+          <w:color w:val="222222"/>
+          <w:lang w:eastAsia="en-AU"/>
+        </w:rPr>
+        <w:t>Senior U</w:t>
+      </w:r>
+      <w:r>
+        <w:rPr>
+          <w:rFonts w:eastAsia="Times New Roman" w:cstheme="minorHAnsi"/>
+          <w:b/>
+          <w:bCs/>
+          <w:color w:val="222222"/>
+          <w:lang w:eastAsia="en-AU"/>
+        </w:rPr>
+        <w:t xml:space="preserve">ser Experience (UX) </w:t>
+      </w:r>
+      <w:r>
+        <w:rPr>
+          <w:rFonts w:eastAsia="Times New Roman" w:cstheme="minorHAnsi"/>
+          <w:b/>
+          <w:bCs/>
+          <w:color w:val="222222"/>
+          <w:lang w:eastAsia="en-AU"/>
+        </w:rPr>
+        <w:t>Designer</w:t>
+      </w:r>
+    </w:p>
+    <w:p>
+      <w:pPr>
+        <w:shd w:val="clear" w:color="auto" w:fill="FFFFFF"/>
+        <w:spacing w:after="0" w:line="240" w:lineRule="auto"/>
+        <w:rPr>
+          <w:rFonts w:eastAsia="Times New Roman" w:cstheme="minorHAnsi"/>
+          <w:color w:val="222222"/>
+          <w:lang w:eastAsia="en-AU"/>
+        </w:rPr>
+      </w:pPr>
+    </w:p>
+    <w:p>
+      <w:pPr>
+        <w:shd w:val="clear" w:color="auto" w:fill="FFFFFF"/>
+        <w:spacing w:after="0" w:line="240" w:lineRule="auto"/>
+        <w:rPr>
+          <w:rFonts w:eastAsia="Times New Roman" w:cstheme="minorHAnsi"/>
+          <w:color w:val="222222"/>
+          <w:lang w:eastAsia="en-AU"/>
+        </w:rPr>
+      </w:pPr>
+      <w:r>
+        <w:rPr>
+          <w:rFonts w:eastAsia="Times New Roman" w:cstheme="minorHAnsi"/>
+          <w:color w:val="222222"/>
+          <w:lang w:eastAsia="en-AU"/>
+        </w:rPr>
+        <w:t>Responsibilities</w:t>
+      </w:r>
+      <w:r>
+        <w:rPr>
+          <w:rFonts w:eastAsia="Times New Roman" w:cstheme="minorHAnsi"/>
+          <w:color w:val="222222"/>
+          <w:lang w:eastAsia="en-AU"/>
+        </w:rPr>
+        <w:br/>
+      </w:r>
+    </w:p>
+    <w:p>
+      <w:pPr>
+        <w:numPr>
+          <w:ilvl w:val="0"/>
+          <w:numId w:val="5"/>
+        </w:numPr>
+        <w:shd w:val="clear" w:color="auto" w:fill="FFFFFF"/>
+        <w:spacing w:after="0" w:line="253" w:lineRule="atLeast"/>
+        <w:rPr>
+          <w:rFonts w:eastAsia="Times New Roman" w:cstheme="minorHAnsi"/>
+          <w:color w:val="222222"/>
+          <w:lang w:eastAsia="en-AU"/>
+        </w:rPr>
+      </w:pPr>
+      <w:r>
+        <w:rPr>
+          <w:rFonts w:eastAsia="Times New Roman" w:cstheme="minorHAnsi"/>
+          <w:color w:val="222222"/>
+          <w:lang w:eastAsia="en-AU"/>
+        </w:rPr>
+        <w:t>Develop</w:t>
+      </w:r>
+      <w:r>
+        <w:rPr>
+          <w:rFonts w:eastAsia="Times New Roman" w:cstheme="minorHAnsi"/>
+          <w:color w:val="222222"/>
+          <w:lang w:eastAsia="en-AU"/>
+        </w:rPr>
+        <w:t xml:space="preserve"> an</w:t>
+      </w:r>
       <w:r>
         <w:rPr>
           <w:rFonts w:eastAsia="Times New Roman" w:cstheme="minorHAnsi"/>
@@ -1860,38 +3437,36 @@
         </w:rPr>
         <w:t xml:space="preserve"> </w:t>
       </w:r>
-      <w:proofErr w:type="spellStart"/>
-      <w:r>
-        <w:rPr>
-          <w:rFonts w:eastAsia="Times New Roman" w:cstheme="minorHAnsi"/>
-          <w:color w:val="222222"/>
-          <w:lang w:eastAsia="en-AU"/>
-        </w:rPr>
-        <w:t>react.ks</w:t>
-      </w:r>
-      <w:proofErr w:type="spellEnd"/>
-      <w:r>
-        <w:rPr>
-          <w:rFonts w:eastAsia="Times New Roman" w:cstheme="minorHAnsi"/>
-          <w:color w:val="222222"/>
-          <w:lang w:eastAsia="en-AU"/>
-        </w:rPr>
-        <w:t xml:space="preserve">, </w:t>
-      </w:r>
-      <w:r>
-        <w:rPr>
-          <w:rFonts w:eastAsia="Times New Roman" w:cstheme="minorHAnsi"/>
-          <w:color w:val="222222"/>
-          <w:lang w:eastAsia="en-AU"/>
-        </w:rPr>
-        <w:t>Angular)</w:t>
-      </w:r>
-    </w:p>
-    <w:p>
-      <w:pPr>
-        <w:numPr>
-          <w:ilvl w:val="0"/>
-          <w:numId w:val="4"/>
+      <w:r>
+        <w:rPr>
+          <w:rFonts w:eastAsia="Times New Roman" w:cstheme="minorHAnsi"/>
+          <w:color w:val="222222"/>
+          <w:lang w:eastAsia="en-AU"/>
+        </w:rPr>
+        <w:t xml:space="preserve">exceptional mobile platform </w:t>
+      </w:r>
+      <w:r>
+        <w:rPr>
+          <w:rFonts w:eastAsia="Times New Roman" w:cstheme="minorHAnsi"/>
+          <w:color w:val="222222"/>
+          <w:lang w:eastAsia="en-AU"/>
+        </w:rPr>
+        <w:t>experience</w:t>
+      </w:r>
+      <w:r>
+        <w:rPr>
+          <w:rFonts w:eastAsia="Times New Roman" w:cstheme="minorHAnsi"/>
+          <w:color w:val="222222"/>
+          <w:lang w:eastAsia="en-AU"/>
+        </w:rPr>
+        <w:t xml:space="preserve"> for users</w:t>
+      </w:r>
+    </w:p>
+    <w:p>
+      <w:pPr>
+        <w:numPr>
+          <w:ilvl w:val="0"/>
+          <w:numId w:val="5"/>
         </w:numPr>
         <w:shd w:val="clear" w:color="auto" w:fill="FFFFFF"/>
         <w:spacing w:after="0" w:line="253" w:lineRule="atLeast"/>
@@ -1907,14 +3482,14 @@
           <w:color w:val="222222"/>
           <w:lang w:eastAsia="en-AU"/>
         </w:rPr>
-        <w:t>Experience with REST APIs</w:t>
-      </w:r>
-    </w:p>
-    <w:p>
-      <w:pPr>
-        <w:numPr>
-          <w:ilvl w:val="0"/>
-          <w:numId w:val="4"/>
+        <w:t>Sight and delivery of vision, product roadmap</w:t>
+      </w:r>
+    </w:p>
+    <w:p>
+      <w:pPr>
+        <w:numPr>
+          <w:ilvl w:val="0"/>
+          <w:numId w:val="5"/>
         </w:numPr>
         <w:shd w:val="clear" w:color="auto" w:fill="FFFFFF"/>
         <w:spacing w:after="0" w:line="253" w:lineRule="atLeast"/>
@@ -1930,42 +3505,37 @@
           <w:color w:val="222222"/>
           <w:lang w:eastAsia="en-AU"/>
         </w:rPr>
-        <w:t>Version Control (Git, bitbucket etc.)</w:t>
-      </w:r>
-    </w:p>
-    <w:p>
-      <w:pPr>
-        <w:numPr>
-          <w:ilvl w:val="0"/>
-          <w:numId w:val="4"/>
+        <w:t xml:space="preserve">Create and flexibility and continuously evolving design artefact </w:t>
+      </w:r>
+    </w:p>
+    <w:p>
+      <w:pPr>
+        <w:numPr>
+          <w:ilvl w:val="0"/>
+          <w:numId w:val="5"/>
         </w:numPr>
         <w:shd w:val="clear" w:color="auto" w:fill="FFFFFF"/>
         <w:spacing w:after="0" w:line="253" w:lineRule="atLeast"/>
         <w:rPr>
           <w:rFonts w:eastAsia="Times New Roman" w:cstheme="minorHAnsi"/>
-          <w:lang w:eastAsia="en-AU"/>
-        </w:rPr>
-      </w:pPr>
-      <w:r>
-        <w:rPr>
-          <w:rFonts w:eastAsia="Times New Roman" w:cstheme="minorHAnsi"/>
-          <w:lang w:eastAsia="en-AU"/>
-        </w:rPr>
-        <w:t>A</w:t>
-      </w:r>
-      <w:r>
-        <w:rPr>
-          <w:rFonts w:eastAsia="Times New Roman" w:cstheme="minorHAnsi"/>
-          <w:lang w:eastAsia="en-AU"/>
-        </w:rPr>
-        <w:t>gile environment (Jira, Sprints)</w:t>
-      </w:r>
-    </w:p>
-    <w:p>
-      <w:pPr>
-        <w:numPr>
-          <w:ilvl w:val="0"/>
-          <w:numId w:val="4"/>
+          <w:color w:val="222222"/>
+          <w:lang w:eastAsia="en-AU"/>
+        </w:rPr>
+      </w:pPr>
+      <w:r>
+        <w:rPr>
+          <w:rFonts w:eastAsia="Times New Roman" w:cstheme="minorHAnsi"/>
+          <w:color w:val="222222"/>
+          <w:lang w:eastAsia="en-AU"/>
+        </w:rPr>
+        <w:t>Document key processes for retainment of internal IP</w:t>
+      </w:r>
+    </w:p>
+    <w:p>
+      <w:pPr>
+        <w:numPr>
+          <w:ilvl w:val="0"/>
+          <w:numId w:val="5"/>
         </w:numPr>
         <w:shd w:val="clear" w:color="auto" w:fill="FFFFFF"/>
         <w:spacing w:after="0" w:line="253" w:lineRule="atLeast"/>
@@ -1981,603 +3551,30 @@
           <w:color w:val="222222"/>
           <w:lang w:eastAsia="en-AU"/>
         </w:rPr>
+        <w:t>Facilitate design and user experience workshops/sessions to collaborate with senior developers, business analysts, etc.</w:t>
+      </w:r>
+    </w:p>
+    <w:p>
+      <w:pPr>
+        <w:numPr>
+          <w:ilvl w:val="0"/>
+          <w:numId w:val="5"/>
+        </w:numPr>
+        <w:shd w:val="clear" w:color="auto" w:fill="FFFFFF"/>
+        <w:spacing w:after="0" w:line="253" w:lineRule="atLeast"/>
+        <w:rPr>
+          <w:rFonts w:eastAsia="Times New Roman" w:cstheme="minorHAnsi"/>
+          <w:color w:val="222222"/>
+          <w:lang w:eastAsia="en-AU"/>
+        </w:rPr>
+      </w:pPr>
+      <w:r>
+        <w:rPr>
+          <w:rFonts w:eastAsia="Times New Roman" w:cstheme="minorHAnsi"/>
+          <w:color w:val="222222"/>
+          <w:lang w:eastAsia="en-AU"/>
+        </w:rPr>
         <w:lastRenderedPageBreak/>
-        <w:t>Cloud services (AWS/</w:t>
-      </w:r>
-      <w:proofErr w:type="spellStart"/>
-      <w:r>
-        <w:rPr>
-          <w:rFonts w:eastAsia="Times New Roman" w:cstheme="minorHAnsi"/>
-          <w:color w:val="222222"/>
-          <w:lang w:eastAsia="en-AU"/>
-        </w:rPr>
-        <w:t>AzurE</w:t>
-      </w:r>
-      <w:proofErr w:type="spellEnd"/>
-      <w:r>
-        <w:rPr>
-          <w:rFonts w:eastAsia="Times New Roman" w:cstheme="minorHAnsi"/>
-          <w:color w:val="222222"/>
-          <w:lang w:eastAsia="en-AU"/>
-        </w:rPr>
-        <w:t>)</w:t>
-      </w:r>
-    </w:p>
-    <w:p>
-      <w:pPr>
-        <w:numPr>
-          <w:ilvl w:val="0"/>
-          <w:numId w:val="4"/>
-        </w:numPr>
-        <w:shd w:val="clear" w:color="auto" w:fill="FFFFFF"/>
-        <w:spacing w:after="0" w:line="253" w:lineRule="atLeast"/>
-        <w:rPr>
-          <w:rFonts w:eastAsia="Times New Roman" w:cstheme="minorHAnsi"/>
-          <w:color w:val="222222"/>
-          <w:lang w:eastAsia="en-AU"/>
-        </w:rPr>
-      </w:pPr>
-      <w:r>
-        <w:rPr>
-          <w:rFonts w:eastAsia="Times New Roman" w:cstheme="minorHAnsi"/>
-          <w:color w:val="222222"/>
-          <w:lang w:eastAsia="en-AU"/>
-        </w:rPr>
-        <w:t>Deployment tech (e.g. Docker, Ansible)</w:t>
-      </w:r>
-    </w:p>
-    <w:p>
-      <w:pPr>
-        <w:numPr>
-          <w:ilvl w:val="0"/>
-          <w:numId w:val="4"/>
-        </w:numPr>
-        <w:shd w:val="clear" w:color="auto" w:fill="FFFFFF"/>
-        <w:spacing w:after="0" w:line="253" w:lineRule="atLeast"/>
-        <w:rPr>
-          <w:rFonts w:eastAsia="Times New Roman" w:cstheme="minorHAnsi"/>
-          <w:color w:val="222222"/>
-          <w:lang w:eastAsia="en-AU"/>
-        </w:rPr>
-      </w:pPr>
-      <w:r>
-        <w:rPr>
-          <w:rFonts w:eastAsia="Times New Roman" w:cstheme="minorHAnsi"/>
-          <w:color w:val="222222"/>
-          <w:lang w:eastAsia="en-AU"/>
-        </w:rPr>
-        <w:t>DevOps mindset, extensive experience with CI/CD</w:t>
-      </w:r>
-      <w:r>
-        <w:rPr>
-          <w:rFonts w:eastAsia="Times New Roman" w:cstheme="minorHAnsi"/>
-          <w:color w:val="222222"/>
-          <w:lang w:eastAsia="en-AU"/>
-        </w:rPr>
-        <w:t>, Jira</w:t>
-      </w:r>
-    </w:p>
-    <w:p>
-      <w:pPr>
-        <w:numPr>
-          <w:ilvl w:val="0"/>
-          <w:numId w:val="4"/>
-        </w:numPr>
-        <w:shd w:val="clear" w:color="auto" w:fill="FFFFFF"/>
-        <w:spacing w:after="0" w:line="253" w:lineRule="atLeast"/>
-        <w:rPr>
-          <w:rFonts w:eastAsia="Times New Roman" w:cstheme="minorHAnsi"/>
-          <w:color w:val="222222"/>
-          <w:lang w:eastAsia="en-AU"/>
-        </w:rPr>
-      </w:pPr>
-      <w:r>
-        <w:rPr>
-          <w:rFonts w:eastAsia="Times New Roman" w:cstheme="minorHAnsi"/>
-          <w:color w:val="222222"/>
-          <w:lang w:eastAsia="en-AU"/>
-        </w:rPr>
-        <w:t>Experience with TDD/BDD</w:t>
-      </w:r>
-    </w:p>
-    <w:p>
-      <w:pPr>
-        <w:numPr>
-          <w:ilvl w:val="0"/>
-          <w:numId w:val="4"/>
-        </w:numPr>
-        <w:shd w:val="clear" w:color="auto" w:fill="FFFFFF"/>
-        <w:spacing w:after="0" w:line="253" w:lineRule="atLeast"/>
-        <w:rPr>
-          <w:rFonts w:eastAsia="Times New Roman" w:cstheme="minorHAnsi"/>
-          <w:color w:val="222222"/>
-          <w:lang w:eastAsia="en-AU"/>
-        </w:rPr>
-      </w:pPr>
-      <w:r>
-        <w:rPr>
-          <w:rFonts w:eastAsia="Times New Roman" w:cstheme="minorHAnsi"/>
-          <w:color w:val="222222"/>
-          <w:lang w:eastAsia="en-AU"/>
-        </w:rPr>
-        <w:t>TCP, UDP protocol</w:t>
-      </w:r>
-    </w:p>
-    <w:p>
-      <w:pPr>
-        <w:numPr>
-          <w:ilvl w:val="0"/>
-          <w:numId w:val="4"/>
-        </w:numPr>
-        <w:shd w:val="clear" w:color="auto" w:fill="FFFFFF"/>
-        <w:spacing w:after="0" w:line="253" w:lineRule="atLeast"/>
-        <w:rPr>
-          <w:rFonts w:eastAsia="Times New Roman" w:cstheme="minorHAnsi"/>
-          <w:color w:val="222222"/>
-          <w:lang w:eastAsia="en-AU"/>
-        </w:rPr>
-      </w:pPr>
-      <w:r>
-        <w:rPr>
-          <w:rFonts w:eastAsia="Times New Roman" w:cstheme="minorHAnsi"/>
-          <w:color w:val="222222"/>
-          <w:lang w:eastAsia="en-AU"/>
-        </w:rPr>
-        <w:t>Stellar communication skills</w:t>
-      </w:r>
-    </w:p>
-    <w:p>
-      <w:pPr>
-        <w:numPr>
-          <w:ilvl w:val="0"/>
-          <w:numId w:val="4"/>
-        </w:numPr>
-        <w:shd w:val="clear" w:color="auto" w:fill="FFFFFF"/>
-        <w:spacing w:after="0" w:line="253" w:lineRule="atLeast"/>
-        <w:rPr>
-          <w:rFonts w:eastAsia="Times New Roman" w:cstheme="minorHAnsi"/>
-          <w:color w:val="222222"/>
-          <w:lang w:eastAsia="en-AU"/>
-        </w:rPr>
-      </w:pPr>
-      <w:r>
-        <w:rPr>
-          <w:rFonts w:eastAsia="Times New Roman" w:cstheme="minorHAnsi"/>
-          <w:color w:val="222222"/>
-          <w:lang w:eastAsia="en-AU"/>
-        </w:rPr>
-        <w:t xml:space="preserve">Continuous learning and upskilling </w:t>
-      </w:r>
-      <w:proofErr w:type="gramStart"/>
-      <w:r>
-        <w:rPr>
-          <w:rFonts w:eastAsia="Times New Roman" w:cstheme="minorHAnsi"/>
-          <w:color w:val="222222"/>
-          <w:lang w:eastAsia="en-AU"/>
-        </w:rPr>
-        <w:t>is</w:t>
-      </w:r>
-      <w:proofErr w:type="gramEnd"/>
-      <w:r>
-        <w:rPr>
-          <w:rFonts w:eastAsia="Times New Roman" w:cstheme="minorHAnsi"/>
-          <w:color w:val="222222"/>
-          <w:lang w:eastAsia="en-AU"/>
-        </w:rPr>
-        <w:t xml:space="preserve"> a necessity</w:t>
-      </w:r>
-      <w:r>
-        <w:rPr>
-          <w:rFonts w:eastAsia="Times New Roman" w:cstheme="minorHAnsi"/>
-          <w:color w:val="222222"/>
-          <w:lang w:eastAsia="en-AU"/>
-        </w:rPr>
-        <w:br/>
-      </w:r>
-    </w:p>
-    <w:p>
-      <w:pPr>
-        <w:shd w:val="clear" w:color="auto" w:fill="FFFFFF"/>
-        <w:spacing w:after="200" w:line="253" w:lineRule="atLeast"/>
-        <w:rPr>
-          <w:rFonts w:eastAsia="Times New Roman" w:cstheme="minorHAnsi"/>
-          <w:color w:val="222222"/>
-          <w:lang w:eastAsia="en-AU"/>
-        </w:rPr>
-      </w:pPr>
-      <w:r>
-        <w:rPr>
-          <w:rFonts w:eastAsia="Times New Roman" w:cstheme="minorHAnsi"/>
-          <w:color w:val="222222"/>
-          <w:lang w:eastAsia="en-AU"/>
-        </w:rPr>
-        <w:t>Qualifications</w:t>
-      </w:r>
-      <w:r>
-        <w:rPr>
-          <w:rFonts w:eastAsia="Times New Roman" w:cstheme="minorHAnsi"/>
-          <w:color w:val="222222"/>
-          <w:lang w:eastAsia="en-AU"/>
-        </w:rPr>
-        <w:t xml:space="preserve"> and Experience</w:t>
-      </w:r>
-    </w:p>
-    <w:p>
-      <w:pPr>
-        <w:pStyle w:val="ListParagraph"/>
-        <w:numPr>
-          <w:ilvl w:val="0"/>
-          <w:numId w:val="9"/>
-        </w:numPr>
-        <w:shd w:val="clear" w:color="auto" w:fill="FFFFFF"/>
-        <w:spacing w:after="200" w:line="253" w:lineRule="atLeast"/>
-        <w:rPr>
-          <w:rFonts w:eastAsia="Times New Roman" w:cstheme="minorHAnsi"/>
-          <w:color w:val="222222"/>
-          <w:lang w:eastAsia="en-AU"/>
-        </w:rPr>
-      </w:pPr>
-      <w:r>
-        <w:rPr>
-          <w:rFonts w:eastAsia="Times New Roman" w:cstheme="minorHAnsi"/>
-          <w:color w:val="222222"/>
-          <w:lang w:eastAsia="en-AU"/>
-        </w:rPr>
-        <w:t>3+ years’ experience in software engineering/development</w:t>
-      </w:r>
-      <w:r>
-        <w:rPr>
-          <w:rFonts w:eastAsia="Times New Roman" w:cstheme="minorHAnsi"/>
-          <w:color w:val="222222"/>
-          <w:lang w:eastAsia="en-AU"/>
-        </w:rPr>
-        <w:tab/>
-      </w:r>
-    </w:p>
-    <w:p>
-      <w:pPr>
-        <w:pStyle w:val="ListParagraph"/>
-        <w:numPr>
-          <w:ilvl w:val="0"/>
-          <w:numId w:val="9"/>
-        </w:numPr>
-        <w:shd w:val="clear" w:color="auto" w:fill="FFFFFF"/>
-        <w:spacing w:after="200" w:line="253" w:lineRule="atLeast"/>
-        <w:rPr>
-          <w:rFonts w:eastAsia="Times New Roman" w:cstheme="minorHAnsi"/>
-          <w:color w:val="222222"/>
-          <w:lang w:eastAsia="en-AU"/>
-        </w:rPr>
-      </w:pPr>
-      <w:r>
-        <w:rPr>
-          <w:rFonts w:eastAsia="Times New Roman" w:cstheme="minorHAnsi"/>
-          <w:color w:val="222222"/>
-          <w:lang w:eastAsia="en-AU"/>
-        </w:rPr>
-        <w:t>Bachelor degree in Computer Science/</w:t>
-      </w:r>
-      <w:proofErr w:type="gramStart"/>
-      <w:r>
-        <w:rPr>
-          <w:rFonts w:eastAsia="Times New Roman" w:cstheme="minorHAnsi"/>
-          <w:color w:val="222222"/>
-          <w:lang w:eastAsia="en-AU"/>
-        </w:rPr>
-        <w:t>I.T</w:t>
-      </w:r>
-      <w:proofErr w:type="gramEnd"/>
-      <w:r>
-        <w:rPr>
-          <w:rFonts w:eastAsia="Times New Roman" w:cstheme="minorHAnsi"/>
-          <w:color w:val="222222"/>
-          <w:lang w:eastAsia="en-AU"/>
-        </w:rPr>
-        <w:t>/related field of study</w:t>
-      </w:r>
-    </w:p>
-    <w:p>
-      <w:pPr>
-        <w:pStyle w:val="ListParagraph"/>
-        <w:shd w:val="clear" w:color="auto" w:fill="FFFFFF"/>
-        <w:spacing w:after="200" w:line="253" w:lineRule="atLeast"/>
-        <w:rPr>
-          <w:rFonts w:eastAsia="Times New Roman" w:cstheme="minorHAnsi"/>
-          <w:color w:val="222222"/>
-          <w:lang w:eastAsia="en-AU"/>
-        </w:rPr>
-      </w:pPr>
-    </w:p>
-    <w:p>
-      <w:pPr>
-        <w:shd w:val="clear" w:color="auto" w:fill="FFFFFF"/>
-        <w:spacing w:after="0" w:line="240" w:lineRule="auto"/>
-        <w:rPr>
-          <w:rFonts w:eastAsia="Times New Roman" w:cstheme="minorHAnsi"/>
-          <w:color w:val="222222"/>
-          <w:lang w:eastAsia="en-AU"/>
-        </w:rPr>
-      </w:pPr>
-    </w:p>
-    <w:p>
-      <w:pPr>
-        <w:shd w:val="clear" w:color="auto" w:fill="FFFFFF"/>
-        <w:spacing w:after="0" w:line="240" w:lineRule="auto"/>
-        <w:rPr>
-          <w:rFonts w:eastAsia="Times New Roman" w:cstheme="minorHAnsi"/>
-          <w:color w:val="222222"/>
-          <w:lang w:eastAsia="en-AU"/>
-        </w:rPr>
-      </w:pPr>
-    </w:p>
-    <w:p>
-      <w:pPr>
-        <w:shd w:val="clear" w:color="auto" w:fill="FFFFFF"/>
-        <w:spacing w:after="0" w:line="240" w:lineRule="auto"/>
-        <w:rPr>
-          <w:rFonts w:eastAsia="Times New Roman" w:cstheme="minorHAnsi"/>
-          <w:color w:val="222222"/>
-          <w:lang w:eastAsia="en-AU"/>
-        </w:rPr>
-      </w:pPr>
-      <w:r>
-        <w:rPr>
-          <w:rFonts w:eastAsia="Times New Roman" w:cstheme="minorHAnsi"/>
-          <w:lang w:eastAsia="en-AU"/>
-        </w:rPr>
-        <w:t>Position 2:</w:t>
-      </w:r>
-      <w:r>
-        <w:rPr>
-          <w:rFonts w:eastAsia="Times New Roman" w:cstheme="minorHAnsi"/>
-          <w:lang w:eastAsia="en-AU"/>
-        </w:rPr>
-        <w:t> </w:t>
-      </w:r>
-      <w:r>
-        <w:rPr>
-          <w:rFonts w:eastAsia="Times New Roman" w:cstheme="minorHAnsi"/>
-          <w:b/>
-          <w:bCs/>
-          <w:color w:val="222222"/>
-          <w:lang w:eastAsia="en-AU"/>
-        </w:rPr>
-        <w:t>Senior U</w:t>
-      </w:r>
-      <w:r>
-        <w:rPr>
-          <w:rFonts w:eastAsia="Times New Roman" w:cstheme="minorHAnsi"/>
-          <w:b/>
-          <w:bCs/>
-          <w:color w:val="222222"/>
-          <w:lang w:eastAsia="en-AU"/>
-        </w:rPr>
-        <w:t xml:space="preserve">ser Experience (UX) </w:t>
-      </w:r>
-      <w:r>
-        <w:rPr>
-          <w:rFonts w:eastAsia="Times New Roman" w:cstheme="minorHAnsi"/>
-          <w:b/>
-          <w:bCs/>
-          <w:color w:val="222222"/>
-          <w:lang w:eastAsia="en-AU"/>
-        </w:rPr>
-        <w:t>Designer</w:t>
-      </w:r>
-    </w:p>
-    <w:p>
-      <w:pPr>
-        <w:shd w:val="clear" w:color="auto" w:fill="FFFFFF"/>
-        <w:spacing w:after="0" w:line="240" w:lineRule="auto"/>
-        <w:rPr>
-          <w:rFonts w:eastAsia="Times New Roman" w:cstheme="minorHAnsi"/>
-          <w:color w:val="222222"/>
-          <w:lang w:eastAsia="en-AU"/>
-        </w:rPr>
-      </w:pPr>
-    </w:p>
-    <w:p>
-      <w:pPr>
-        <w:shd w:val="clear" w:color="auto" w:fill="FFFFFF"/>
-        <w:spacing w:after="0" w:line="240" w:lineRule="auto"/>
-        <w:rPr>
-          <w:rFonts w:eastAsia="Times New Roman" w:cstheme="minorHAnsi"/>
-          <w:color w:val="222222"/>
-          <w:lang w:eastAsia="en-AU"/>
-        </w:rPr>
-      </w:pPr>
-      <w:r>
-        <w:rPr>
-          <w:rFonts w:eastAsia="Times New Roman" w:cstheme="minorHAnsi"/>
-          <w:color w:val="222222"/>
-          <w:lang w:eastAsia="en-AU"/>
-        </w:rPr>
-        <w:t>Responsibilities</w:t>
-      </w:r>
-      <w:r>
-        <w:rPr>
-          <w:rFonts w:eastAsia="Times New Roman" w:cstheme="minorHAnsi"/>
-          <w:color w:val="222222"/>
-          <w:lang w:eastAsia="en-AU"/>
-        </w:rPr>
-        <w:br/>
-      </w:r>
-    </w:p>
-    <w:p>
-      <w:pPr>
-        <w:numPr>
-          <w:ilvl w:val="0"/>
-          <w:numId w:val="5"/>
-        </w:numPr>
-        <w:shd w:val="clear" w:color="auto" w:fill="FFFFFF"/>
-        <w:spacing w:after="0" w:line="253" w:lineRule="atLeast"/>
-        <w:rPr>
-          <w:rFonts w:eastAsia="Times New Roman" w:cstheme="minorHAnsi"/>
-          <w:color w:val="222222"/>
-          <w:lang w:eastAsia="en-AU"/>
-        </w:rPr>
-      </w:pPr>
-      <w:r>
-        <w:rPr>
-          <w:rFonts w:eastAsia="Times New Roman" w:cstheme="minorHAnsi"/>
-          <w:color w:val="222222"/>
-          <w:lang w:eastAsia="en-AU"/>
-        </w:rPr>
-        <w:t>Develop</w:t>
-      </w:r>
-      <w:r>
-        <w:rPr>
-          <w:rFonts w:eastAsia="Times New Roman" w:cstheme="minorHAnsi"/>
-          <w:color w:val="222222"/>
-          <w:lang w:eastAsia="en-AU"/>
-        </w:rPr>
-        <w:t xml:space="preserve"> an</w:t>
-      </w:r>
-      <w:r>
-        <w:rPr>
-          <w:rFonts w:eastAsia="Times New Roman" w:cstheme="minorHAnsi"/>
-          <w:color w:val="222222"/>
-          <w:lang w:eastAsia="en-AU"/>
-        </w:rPr>
-        <w:t xml:space="preserve"> </w:t>
-      </w:r>
-      <w:r>
-        <w:rPr>
-          <w:rFonts w:eastAsia="Times New Roman" w:cstheme="minorHAnsi"/>
-          <w:color w:val="222222"/>
-          <w:lang w:eastAsia="en-AU"/>
-        </w:rPr>
-        <w:t xml:space="preserve">exceptional mobile platform </w:t>
-      </w:r>
-      <w:r>
-        <w:rPr>
-          <w:rFonts w:eastAsia="Times New Roman" w:cstheme="minorHAnsi"/>
-          <w:color w:val="222222"/>
-          <w:lang w:eastAsia="en-AU"/>
-        </w:rPr>
-        <w:t>experience</w:t>
-      </w:r>
-      <w:r>
-        <w:rPr>
-          <w:rFonts w:eastAsia="Times New Roman" w:cstheme="minorHAnsi"/>
-          <w:color w:val="222222"/>
-          <w:lang w:eastAsia="en-AU"/>
-        </w:rPr>
-        <w:t xml:space="preserve"> for users</w:t>
-      </w:r>
-    </w:p>
-    <w:p>
-      <w:pPr>
-        <w:numPr>
-          <w:ilvl w:val="0"/>
-          <w:numId w:val="5"/>
-        </w:numPr>
-        <w:shd w:val="clear" w:color="auto" w:fill="FFFFFF"/>
-        <w:spacing w:after="0" w:line="253" w:lineRule="atLeast"/>
-        <w:rPr>
-          <w:rFonts w:eastAsia="Times New Roman" w:cstheme="minorHAnsi"/>
-          <w:color w:val="222222"/>
-          <w:lang w:eastAsia="en-AU"/>
-        </w:rPr>
-      </w:pPr>
-      <w:r>
-        <w:rPr>
-          <w:rFonts w:eastAsia="Times New Roman" w:cstheme="minorHAnsi"/>
-          <w:color w:val="222222"/>
-          <w:lang w:eastAsia="en-AU"/>
-        </w:rPr>
-        <w:t>Sight and delivery of vision, product roadmap</w:t>
-      </w:r>
-    </w:p>
-    <w:p>
-      <w:pPr>
-        <w:numPr>
-          <w:ilvl w:val="0"/>
-          <w:numId w:val="5"/>
-        </w:numPr>
-        <w:shd w:val="clear" w:color="auto" w:fill="FFFFFF"/>
-        <w:spacing w:after="0" w:line="253" w:lineRule="atLeast"/>
-        <w:rPr>
-          <w:rFonts w:eastAsia="Times New Roman" w:cstheme="minorHAnsi"/>
-          <w:color w:val="222222"/>
-          <w:lang w:eastAsia="en-AU"/>
-        </w:rPr>
-      </w:pPr>
-      <w:r>
-        <w:rPr>
-          <w:rFonts w:eastAsia="Times New Roman" w:cstheme="minorHAnsi"/>
-          <w:color w:val="222222"/>
-          <w:lang w:eastAsia="en-AU"/>
-        </w:rPr>
-        <w:t xml:space="preserve">Create and flexibility and continuously evolving design artefact </w:t>
-      </w:r>
-    </w:p>
-    <w:p>
-      <w:pPr>
-        <w:numPr>
-          <w:ilvl w:val="0"/>
-          <w:numId w:val="5"/>
-        </w:numPr>
-        <w:shd w:val="clear" w:color="auto" w:fill="FFFFFF"/>
-        <w:spacing w:after="0" w:line="253" w:lineRule="atLeast"/>
-        <w:rPr>
-          <w:rFonts w:eastAsia="Times New Roman" w:cstheme="minorHAnsi"/>
-          <w:color w:val="222222"/>
-          <w:lang w:eastAsia="en-AU"/>
-        </w:rPr>
-      </w:pPr>
-      <w:r>
-        <w:rPr>
-          <w:rFonts w:eastAsia="Times New Roman" w:cstheme="minorHAnsi"/>
-          <w:color w:val="222222"/>
-          <w:lang w:eastAsia="en-AU"/>
-        </w:rPr>
-        <w:t>Document key processes for retainment of internal IP</w:t>
-      </w:r>
-    </w:p>
-    <w:p>
-      <w:pPr>
-        <w:numPr>
-          <w:ilvl w:val="0"/>
-          <w:numId w:val="5"/>
-        </w:numPr>
-        <w:shd w:val="clear" w:color="auto" w:fill="FFFFFF"/>
-        <w:spacing w:after="0" w:line="253" w:lineRule="atLeast"/>
-        <w:rPr>
-          <w:rFonts w:eastAsia="Times New Roman" w:cstheme="minorHAnsi"/>
-          <w:color w:val="222222"/>
-          <w:lang w:eastAsia="en-AU"/>
-        </w:rPr>
-      </w:pPr>
-      <w:r>
-        <w:rPr>
-          <w:rFonts w:eastAsia="Times New Roman" w:cstheme="minorHAnsi"/>
-          <w:color w:val="222222"/>
-          <w:lang w:eastAsia="en-AU"/>
-        </w:rPr>
-        <w:t>Facilitate design and user experience workshops/sessions to collaborate with senior developers, business analysts, etc.</w:t>
-      </w:r>
-    </w:p>
-    <w:p>
-      <w:pPr>
-        <w:numPr>
-          <w:ilvl w:val="0"/>
-          <w:numId w:val="5"/>
-        </w:numPr>
-        <w:shd w:val="clear" w:color="auto" w:fill="FFFFFF"/>
-        <w:spacing w:after="0" w:line="253" w:lineRule="atLeast"/>
-        <w:rPr>
-          <w:rFonts w:eastAsia="Times New Roman" w:cstheme="minorHAnsi"/>
-          <w:color w:val="222222"/>
-          <w:lang w:eastAsia="en-AU"/>
-        </w:rPr>
-      </w:pPr>
-      <w:r>
-        <w:rPr>
-          <w:rFonts w:eastAsia="Times New Roman" w:cstheme="minorHAnsi"/>
-          <w:color w:val="222222"/>
-          <w:lang w:eastAsia="en-AU"/>
-        </w:rPr>
         <w:t>Research, collect and analyse relevant data, using quantitative and qualitative reasoning to demonstrate insights, outcomes, successes</w:t>
       </w:r>
     </w:p>
@@ -2759,25 +3756,7 @@
           <w:color w:val="222222"/>
           <w:lang w:eastAsia="en-AU"/>
         </w:rPr>
-        <w:t xml:space="preserve">High level knowledge of </w:t>
-      </w:r>
-      <w:proofErr w:type="gramStart"/>
-      <w:r>
-        <w:rPr>
-          <w:rFonts w:eastAsia="Times New Roman" w:cstheme="minorHAnsi"/>
-          <w:color w:val="222222"/>
-          <w:lang w:eastAsia="en-AU"/>
-        </w:rPr>
-        <w:t>Front End</w:t>
-      </w:r>
-      <w:proofErr w:type="gramEnd"/>
-      <w:r>
-        <w:rPr>
-          <w:rFonts w:eastAsia="Times New Roman" w:cstheme="minorHAnsi"/>
-          <w:color w:val="222222"/>
-          <w:lang w:eastAsia="en-AU"/>
-        </w:rPr>
-        <w:t xml:space="preserve"> development</w:t>
+        <w:t>High level knowledge of Front End development</w:t>
       </w:r>
       <w:r>
         <w:rPr>
@@ -2885,18 +3864,8 @@
           <w:color w:val="222222"/>
           <w:lang w:eastAsia="en-AU"/>
         </w:rPr>
-        <w:t xml:space="preserve">Working with Sketch and </w:t>
-      </w:r>
-      <w:proofErr w:type="spellStart"/>
-      <w:r>
-        <w:rPr>
-          <w:rFonts w:eastAsia="Times New Roman" w:cstheme="minorHAnsi"/>
-          <w:color w:val="222222"/>
-          <w:lang w:eastAsia="en-AU"/>
-        </w:rPr>
-        <w:t>Figma</w:t>
-      </w:r>
-      <w:proofErr w:type="spellEnd"/>
+        <w:t>Working with Sketch and Figma</w:t>
+      </w:r>
     </w:p>
     <w:p>
       <w:pPr>
@@ -2949,25 +3918,7 @@
           <w:color w:val="222222"/>
           <w:lang w:eastAsia="en-AU"/>
         </w:rPr>
-        <w:t xml:space="preserve"> and </w:t>
-      </w:r>
-      <w:proofErr w:type="gramStart"/>
-      <w:r>
-        <w:rPr>
-          <w:rFonts w:eastAsia="Times New Roman" w:cstheme="minorHAnsi"/>
-          <w:color w:val="222222"/>
-          <w:lang w:eastAsia="en-AU"/>
-        </w:rPr>
-        <w:t>problem solving</w:t>
-      </w:r>
-      <w:proofErr w:type="gramEnd"/>
-      <w:r>
-        <w:rPr>
-          <w:rFonts w:eastAsia="Times New Roman" w:cstheme="minorHAnsi"/>
-          <w:color w:val="222222"/>
-          <w:lang w:eastAsia="en-AU"/>
-        </w:rPr>
-        <w:t xml:space="preserve"> skills, outstanding communication skills</w:t>
+        <w:t xml:space="preserve"> and problem solving skills, outstanding communication skills</w:t>
       </w:r>
     </w:p>
     <w:p>
@@ -3029,25 +3980,7 @@
           <w:color w:val="222222"/>
           <w:lang w:eastAsia="en-AU"/>
         </w:rPr>
-        <w:t xml:space="preserve">3+ years of customer focused digital UX experience, involved in the </w:t>
-      </w:r>
-      <w:proofErr w:type="gramStart"/>
-      <w:r>
-        <w:rPr>
-          <w:rFonts w:eastAsia="Times New Roman" w:cstheme="minorHAnsi"/>
-          <w:color w:val="222222"/>
-          <w:lang w:eastAsia="en-AU"/>
-        </w:rPr>
-        <w:t>hands on</w:t>
-      </w:r>
-      <w:proofErr w:type="gramEnd"/>
-      <w:r>
-        <w:rPr>
-          <w:rFonts w:eastAsia="Times New Roman" w:cstheme="minorHAnsi"/>
-          <w:color w:val="222222"/>
-          <w:lang w:eastAsia="en-AU"/>
-        </w:rPr>
-        <w:t xml:space="preserve"> development aspect </w:t>
+        <w:t xml:space="preserve">3+ years of customer focused digital UX experience, involved in the hands on development aspect </w:t>
       </w:r>
     </w:p>
     <w:p>
@@ -3095,7 +4028,6 @@
           <w:color w:val="222222"/>
           <w:lang w:eastAsia="en-AU"/>
         </w:rPr>
-        <w:lastRenderedPageBreak/>
         <w:t xml:space="preserve">Proven </w:t>
       </w:r>
       <w:r>
@@ -3468,6 +4400,7 @@
           <w:color w:val="222222"/>
           <w:lang w:eastAsia="en-AU"/>
         </w:rPr>
+        <w:lastRenderedPageBreak/>
         <w:t> </w:t>
       </w:r>
     </w:p>
@@ -4413,6 +5346,7 @@
           <w:color w:val="222222"/>
           <w:lang w:eastAsia="en-AU"/>
         </w:rPr>
+        <w:lastRenderedPageBreak/>
         <w:t>Outstanding</w:t>
       </w:r>
       <w:r>
@@ -4632,6 +5566,92 @@
 <file path=word/numbering.xml><?xml version="1.0" encoding="utf-8"?>
 <w:numbering xmlns:wpc="http://schemas.microsoft.com/office/word/2010/wordprocessingCanvas" xmlns:cx="http://schemas.microsoft.com/office/drawing/2014/chartex" xmlns:cx1="http://schemas.microsoft.com/office/drawing/2015/9/8/chartex" xmlns:cx2="http://schemas.microsoft.com/office/drawing/2015/10/21/chartex" xmlns:cx3="http://schemas.microsoft.com/office/drawing/2016/5/9/chartex" xmlns:cx4="http://schemas.microsoft.com/office/drawing/2016/5/10/chartex" xmlns:cx5="http://schemas.microsoft.com/office/drawing/2016/5/11/chartex" xmlns:cx6="http://schemas.microsoft.com/office/drawing/2016/5/12/chartex" xmlns:cx7="http://schemas.microsoft.com/office/drawing/2016/5/13/chartex" xmlns:cx8="http://schemas.microsoft.com/office/drawing/2016/5/14/chartex" xmlns:mc="http://schemas.openxmlformats.org/markup-compatibility/2006" xmlns:aink="http://schemas.microsoft.com/office/drawing/2016/ink" xmlns:am3d="http://schemas.microsoft.com/office/drawing/2017/model3d" xmlns:o="urn:schemas-microsoft-com:office:office" xmlns:r="http://schemas.openxmlformats.org/officeDocument/2006/relationships" xmlns:m="http://schemas.openxmlformats.org/officeDocument/2006/math" xmlns:v="urn:schemas-microsoft-com:vml" xmlns:wp14="http://schemas.microsoft.com/office/word/2010/wordprocessingDrawing" xmlns:wp="http://schemas.openxmlformats.org/drawingml/2006/wordprocessingDrawing" xmlns:w10="urn:schemas-microsoft-com:office:word" xmlns:w="http://schemas.openxmlformats.org/wordprocessingml/2006/main" xmlns:w14="http://schemas.microsoft.com/office/word/2010/wordml" xmlns:w15="http://schemas.microsoft.com/office/word/2012/wordml" xmlns:w16cid="http://schemas.microsoft.com/office/word/2016/wordml/cid" xmlns:w16se="http://schemas.microsoft.com/office/word/2015/wordml/symex" xmlns:wpg="http://schemas.microsoft.com/office/word/2010/wordprocessingGroup" xmlns:wpi="http://schemas.microsoft.com/office/word/2010/wordprocessingInk" xmlns:wne="http://schemas.microsoft.com/office/word/2006/wordml" xmlns:wps="http://schemas.microsoft.com/office/word/2010/wordprocessingShape" mc:Ignorable="w14 w15 w16se w16cid wp14">
   <w:abstractNum w:abstractNumId="0" w15:restartNumberingAfterBreak="0">
+    <w:nsid w:val="003F2AFB"/>
+    <w:multiLevelType w:val="multilevel"/>
+    <w:tmpl w:val="58422F7A"/>
+    <w:lvl w:ilvl="0">
+      <w:start w:val="1"/>
+      <w:numFmt w:val="decimal"/>
+      <w:lvlText w:val="%1."/>
+      <w:lvlJc w:val="left"/>
+      <w:pPr>
+        <w:ind w:left="720" w:hanging="360"/>
+      </w:pPr>
+    </w:lvl>
+    <w:lvl w:ilvl="1">
+      <w:start w:val="1"/>
+      <w:numFmt w:val="lowerLetter"/>
+      <w:lvlText w:val="%2."/>
+      <w:lvlJc w:val="left"/>
+      <w:pPr>
+        <w:ind w:left="1440" w:hanging="360"/>
+      </w:pPr>
+    </w:lvl>
+    <w:lvl w:ilvl="2">
+      <w:start w:val="1"/>
+      <w:numFmt w:val="lowerRoman"/>
+      <w:lvlText w:val="%3."/>
+      <w:lvlJc w:val="right"/>
+      <w:pPr>
+        <w:ind w:left="2160" w:hanging="180"/>
+      </w:pPr>
+    </w:lvl>
+    <w:lvl w:ilvl="3">
+      <w:start w:val="1"/>
+      <w:numFmt w:val="decimal"/>
+      <w:lvlText w:val="%4."/>
+      <w:lvlJc w:val="left"/>
+      <w:pPr>
+        <w:ind w:left="2880" w:hanging="360"/>
+      </w:pPr>
+    </w:lvl>
+    <w:lvl w:ilvl="4">
+      <w:start w:val="1"/>
+      <w:numFmt w:val="lowerLetter"/>
+      <w:lvlText w:val="%5."/>
+      <w:lvlJc w:val="left"/>
+      <w:pPr>
+        <w:ind w:left="3600" w:hanging="360"/>
+      </w:pPr>
+    </w:lvl>
+    <w:lvl w:ilvl="5">
+      <w:start w:val="1"/>
+      <w:numFmt w:val="lowerRoman"/>
+      <w:lvlText w:val="%6."/>
+      <w:lvlJc w:val="right"/>
+      <w:pPr>
+        <w:ind w:left="4320" w:hanging="180"/>
+      </w:pPr>
+    </w:lvl>
+    <w:lvl w:ilvl="6">
+      <w:start w:val="1"/>
+      <w:numFmt w:val="decimal"/>
+      <w:lvlText w:val="%7."/>
+      <w:lvlJc w:val="left"/>
+      <w:pPr>
+        <w:ind w:left="5040" w:hanging="360"/>
+      </w:pPr>
+    </w:lvl>
+    <w:lvl w:ilvl="7">
+      <w:start w:val="1"/>
+      <w:numFmt w:val="lowerLetter"/>
+      <w:lvlText w:val="%8."/>
+      <w:lvlJc w:val="left"/>
+      <w:pPr>
+        <w:ind w:left="5760" w:hanging="360"/>
+      </w:pPr>
+    </w:lvl>
+    <w:lvl w:ilvl="8">
+      <w:start w:val="1"/>
+      <w:numFmt w:val="lowerRoman"/>
+      <w:lvlText w:val="%9."/>
+      <w:lvlJc w:val="right"/>
+      <w:pPr>
+        <w:ind w:left="6480" w:hanging="180"/>
+      </w:pPr>
+    </w:lvl>
+  </w:abstractNum>
+  <w:abstractNum w:abstractNumId="1" w15:restartNumberingAfterBreak="0">
     <w:nsid w:val="01F65745"/>
     <w:multiLevelType w:val="multilevel"/>
     <w:tmpl w:val="5CE2B91A"/>
@@ -4780,7 +5800,120 @@
       </w:rPr>
     </w:lvl>
   </w:abstractNum>
-  <w:abstractNum w:abstractNumId="1" w15:restartNumberingAfterBreak="0">
+  <w:abstractNum w:abstractNumId="2" w15:restartNumberingAfterBreak="0">
+    <w:nsid w:val="02082337"/>
+    <w:multiLevelType w:val="hybridMultilevel"/>
+    <w:tmpl w:val="60DA1A4A"/>
+    <w:lvl w:ilvl="0" w:tplc="0C090001">
+      <w:start w:val="1"/>
+      <w:numFmt w:val="bullet"/>
+      <w:lvlText w:val=""/>
+      <w:lvlJc w:val="left"/>
+      <w:pPr>
+        <w:ind w:left="720" w:hanging="360"/>
+      </w:pPr>
+      <w:rPr>
+        <w:rFonts w:ascii="Symbol" w:hAnsi="Symbol" w:hint="default"/>
+      </w:rPr>
+    </w:lvl>
+    <w:lvl w:ilvl="1" w:tplc="0C090003" w:tentative="1">
+      <w:start w:val="1"/>
+      <w:numFmt w:val="bullet"/>
+      <w:lvlText w:val="o"/>
+      <w:lvlJc w:val="left"/>
+      <w:pPr>
+        <w:ind w:left="1440" w:hanging="360"/>
+      </w:pPr>
+      <w:rPr>
+        <w:rFonts w:ascii="Courier New" w:hAnsi="Courier New" w:cs="Courier New" w:hint="default"/>
+      </w:rPr>
+    </w:lvl>
+    <w:lvl w:ilvl="2" w:tplc="0C090005" w:tentative="1">
+      <w:start w:val="1"/>
+      <w:numFmt w:val="bullet"/>
+      <w:lvlText w:val=""/>
+      <w:lvlJc w:val="left"/>
+      <w:pPr>
+        <w:ind w:left="2160" w:hanging="360"/>
+      </w:pPr>
+      <w:rPr>
+        <w:rFonts w:ascii="Wingdings" w:hAnsi="Wingdings" w:hint="default"/>
+      </w:rPr>
+    </w:lvl>
+    <w:lvl w:ilvl="3" w:tplc="0C090001" w:tentative="1">
+      <w:start w:val="1"/>
+      <w:numFmt w:val="bullet"/>
+      <w:lvlText w:val=""/>
+      <w:lvlJc w:val="left"/>
+      <w:pPr>
+        <w:ind w:left="2880" w:hanging="360"/>
+      </w:pPr>
+      <w:rPr>
+        <w:rFonts w:ascii="Symbol" w:hAnsi="Symbol" w:hint="default"/>
+      </w:rPr>
+    </w:lvl>
+    <w:lvl w:ilvl="4" w:tplc="0C090003" w:tentative="1">
+      <w:start w:val="1"/>
+      <w:numFmt w:val="bullet"/>
+      <w:lvlText w:val="o"/>
+      <w:lvlJc w:val="left"/>
+      <w:pPr>
+        <w:ind w:left="3600" w:hanging="360"/>
+      </w:pPr>
+      <w:rPr>
+        <w:rFonts w:ascii="Courier New" w:hAnsi="Courier New" w:cs="Courier New" w:hint="default"/>
+      </w:rPr>
+    </w:lvl>
+    <w:lvl w:ilvl="5" w:tplc="0C090005" w:tentative="1">
+      <w:start w:val="1"/>
+      <w:numFmt w:val="bullet"/>
+      <w:lvlText w:val=""/>
+      <w:lvlJc w:val="left"/>
+      <w:pPr>
+        <w:ind w:left="4320" w:hanging="360"/>
+      </w:pPr>
+      <w:rPr>
+        <w:rFonts w:ascii="Wingdings" w:hAnsi="Wingdings" w:hint="default"/>
+      </w:rPr>
+    </w:lvl>
+    <w:lvl w:ilvl="6" w:tplc="0C090001" w:tentative="1">
+      <w:start w:val="1"/>
+      <w:numFmt w:val="bullet"/>
+      <w:lvlText w:val=""/>
+      <w:lvlJc w:val="left"/>
+      <w:pPr>
+        <w:ind w:left="5040" w:hanging="360"/>
+      </w:pPr>
+      <w:rPr>
+        <w:rFonts w:ascii="Symbol" w:hAnsi="Symbol" w:hint="default"/>
+      </w:rPr>
+    </w:lvl>
+    <w:lvl w:ilvl="7" w:tplc="0C090003" w:tentative="1">
+      <w:start w:val="1"/>
+      <w:numFmt w:val="bullet"/>
+      <w:lvlText w:val="o"/>
+      <w:lvlJc w:val="left"/>
+      <w:pPr>
+        <w:ind w:left="5760" w:hanging="360"/>
+      </w:pPr>
+      <w:rPr>
+        <w:rFonts w:ascii="Courier New" w:hAnsi="Courier New" w:cs="Courier New" w:hint="default"/>
+      </w:rPr>
+    </w:lvl>
+    <w:lvl w:ilvl="8" w:tplc="0C090005" w:tentative="1">
+      <w:start w:val="1"/>
+      <w:numFmt w:val="bullet"/>
+      <w:lvlText w:val=""/>
+      <w:lvlJc w:val="left"/>
+      <w:pPr>
+        <w:ind w:left="6480" w:hanging="360"/>
+      </w:pPr>
+      <w:rPr>
+        <w:rFonts w:ascii="Wingdings" w:hAnsi="Wingdings" w:hint="default"/>
+      </w:rPr>
+    </w:lvl>
+  </w:abstractNum>
+  <w:abstractNum w:abstractNumId="3" w15:restartNumberingAfterBreak="0">
     <w:nsid w:val="04C2239B"/>
     <w:multiLevelType w:val="multilevel"/>
     <w:tmpl w:val="4CE2D5E0"/>
@@ -4929,7 +6062,7 @@
       </w:rPr>
     </w:lvl>
   </w:abstractNum>
-  <w:abstractNum w:abstractNumId="2" w15:restartNumberingAfterBreak="0">
+  <w:abstractNum w:abstractNumId="4" w15:restartNumberingAfterBreak="0">
     <w:nsid w:val="0F6F4EB0"/>
     <w:multiLevelType w:val="hybridMultilevel"/>
     <w:tmpl w:val="015805BA"/>
@@ -5042,7 +6175,7 @@
       </w:rPr>
     </w:lvl>
   </w:abstractNum>
-  <w:abstractNum w:abstractNumId="3" w15:restartNumberingAfterBreak="0">
+  <w:abstractNum w:abstractNumId="5" w15:restartNumberingAfterBreak="0">
     <w:nsid w:val="1C093765"/>
     <w:multiLevelType w:val="multilevel"/>
     <w:tmpl w:val="B1967010"/>
@@ -5191,7 +6324,7 @@
       </w:rPr>
     </w:lvl>
   </w:abstractNum>
-  <w:abstractNum w:abstractNumId="4" w15:restartNumberingAfterBreak="0">
+  <w:abstractNum w:abstractNumId="6" w15:restartNumberingAfterBreak="0">
     <w:nsid w:val="2CCA775E"/>
     <w:multiLevelType w:val="hybridMultilevel"/>
     <w:tmpl w:val="356AA2B0"/>
@@ -5304,7 +6437,7 @@
       </w:rPr>
     </w:lvl>
   </w:abstractNum>
-  <w:abstractNum w:abstractNumId="5" w15:restartNumberingAfterBreak="0">
+  <w:abstractNum w:abstractNumId="7" w15:restartNumberingAfterBreak="0">
     <w:nsid w:val="2F79603A"/>
     <w:multiLevelType w:val="hybridMultilevel"/>
     <w:tmpl w:val="A7EA2ABA"/>
@@ -5417,7 +6550,7 @@
       </w:rPr>
     </w:lvl>
   </w:abstractNum>
-  <w:abstractNum w:abstractNumId="6" w15:restartNumberingAfterBreak="0">
+  <w:abstractNum w:abstractNumId="8" w15:restartNumberingAfterBreak="0">
     <w:nsid w:val="387472C3"/>
     <w:multiLevelType w:val="hybridMultilevel"/>
     <w:tmpl w:val="C42694C0"/>
@@ -5530,7 +6663,7 @@
       </w:rPr>
     </w:lvl>
   </w:abstractNum>
-  <w:abstractNum w:abstractNumId="7" w15:restartNumberingAfterBreak="0">
+  <w:abstractNum w:abstractNumId="9" w15:restartNumberingAfterBreak="0">
     <w:nsid w:val="387C3BB6"/>
     <w:multiLevelType w:val="hybridMultilevel"/>
     <w:tmpl w:val="106676BA"/>
@@ -5643,7 +6776,7 @@
       </w:rPr>
     </w:lvl>
   </w:abstractNum>
-  <w:abstractNum w:abstractNumId="8" w15:restartNumberingAfterBreak="0">
+  <w:abstractNum w:abstractNumId="10" w15:restartNumberingAfterBreak="0">
     <w:nsid w:val="3D3D1CBD"/>
     <w:multiLevelType w:val="multilevel"/>
     <w:tmpl w:val="7B1E9716"/>
@@ -5792,7 +6925,7 @@
       </w:rPr>
     </w:lvl>
   </w:abstractNum>
-  <w:abstractNum w:abstractNumId="9" w15:restartNumberingAfterBreak="0">
+  <w:abstractNum w:abstractNumId="11" w15:restartNumberingAfterBreak="0">
     <w:nsid w:val="3D8265E3"/>
     <w:multiLevelType w:val="multilevel"/>
     <w:tmpl w:val="096CF91A"/>
@@ -5941,7 +7074,120 @@
       </w:rPr>
     </w:lvl>
   </w:abstractNum>
-  <w:abstractNum w:abstractNumId="10" w15:restartNumberingAfterBreak="0">
+  <w:abstractNum w:abstractNumId="12" w15:restartNumberingAfterBreak="0">
+    <w:nsid w:val="4DC678CB"/>
+    <w:multiLevelType w:val="multilevel"/>
+    <w:tmpl w:val="B8B234F2"/>
+    <w:lvl w:ilvl="0">
+      <w:start w:val="1"/>
+      <w:numFmt w:val="bullet"/>
+      <w:lvlText w:val=""/>
+      <w:lvlJc w:val="left"/>
+      <w:pPr>
+        <w:ind w:left="720" w:hanging="360"/>
+      </w:pPr>
+      <w:rPr>
+        <w:rFonts w:ascii="Symbol" w:hAnsi="Symbol" w:cs="Symbol" w:hint="default"/>
+      </w:rPr>
+    </w:lvl>
+    <w:lvl w:ilvl="1">
+      <w:start w:val="1"/>
+      <w:numFmt w:val="bullet"/>
+      <w:lvlText w:val="o"/>
+      <w:lvlJc w:val="left"/>
+      <w:pPr>
+        <w:ind w:left="1440" w:hanging="360"/>
+      </w:pPr>
+      <w:rPr>
+        <w:rFonts w:ascii="Courier New" w:hAnsi="Courier New" w:cs="Courier New" w:hint="default"/>
+      </w:rPr>
+    </w:lvl>
+    <w:lvl w:ilvl="2">
+      <w:start w:val="1"/>
+      <w:numFmt w:val="bullet"/>
+      <w:lvlText w:val=""/>
+      <w:lvlJc w:val="left"/>
+      <w:pPr>
+        <w:ind w:left="2160" w:hanging="360"/>
+      </w:pPr>
+      <w:rPr>
+        <w:rFonts w:ascii="Wingdings" w:hAnsi="Wingdings" w:cs="Wingdings" w:hint="default"/>
+      </w:rPr>
+    </w:lvl>
+    <w:lvl w:ilvl="3">
+      <w:start w:val="1"/>
+      <w:numFmt w:val="bullet"/>
+      <w:lvlText w:val=""/>
+      <w:lvlJc w:val="left"/>
+      <w:pPr>
+        <w:ind w:left="2880" w:hanging="360"/>
+      </w:pPr>
+      <w:rPr>
+        <w:rFonts w:ascii="Symbol" w:hAnsi="Symbol" w:cs="Symbol" w:hint="default"/>
+      </w:rPr>
+    </w:lvl>
+    <w:lvl w:ilvl="4">
+      <w:start w:val="1"/>
+      <w:numFmt w:val="bullet"/>
+      <w:lvlText w:val="o"/>
+      <w:lvlJc w:val="left"/>
+      <w:pPr>
+        <w:ind w:left="3600" w:hanging="360"/>
+      </w:pPr>
+      <w:rPr>
+        <w:rFonts w:ascii="Courier New" w:hAnsi="Courier New" w:cs="Courier New" w:hint="default"/>
+      </w:rPr>
+    </w:lvl>
+    <w:lvl w:ilvl="5">
+      <w:start w:val="1"/>
+      <w:numFmt w:val="bullet"/>
+      <w:lvlText w:val=""/>
+      <w:lvlJc w:val="left"/>
+      <w:pPr>
+        <w:ind w:left="4320" w:hanging="360"/>
+      </w:pPr>
+      <w:rPr>
+        <w:rFonts w:ascii="Wingdings" w:hAnsi="Wingdings" w:cs="Wingdings" w:hint="default"/>
+      </w:rPr>
+    </w:lvl>
+    <w:lvl w:ilvl="6">
+      <w:start w:val="1"/>
+      <w:numFmt w:val="bullet"/>
+      <w:lvlText w:val=""/>
+      <w:lvlJc w:val="left"/>
+      <w:pPr>
+        <w:ind w:left="5040" w:hanging="360"/>
+      </w:pPr>
+      <w:rPr>
+        <w:rFonts w:ascii="Symbol" w:hAnsi="Symbol" w:cs="Symbol" w:hint="default"/>
+      </w:rPr>
+    </w:lvl>
+    <w:lvl w:ilvl="7">
+      <w:start w:val="1"/>
+      <w:numFmt w:val="bullet"/>
+      <w:lvlText w:val="o"/>
+      <w:lvlJc w:val="left"/>
+      <w:pPr>
+        <w:ind w:left="5760" w:hanging="360"/>
+      </w:pPr>
+      <w:rPr>
+        <w:rFonts w:ascii="Courier New" w:hAnsi="Courier New" w:cs="Courier New" w:hint="default"/>
+      </w:rPr>
+    </w:lvl>
+    <w:lvl w:ilvl="8">
+      <w:start w:val="1"/>
+      <w:numFmt w:val="bullet"/>
+      <w:lvlText w:val=""/>
+      <w:lvlJc w:val="left"/>
+      <w:pPr>
+        <w:ind w:left="6480" w:hanging="360"/>
+      </w:pPr>
+      <w:rPr>
+        <w:rFonts w:ascii="Wingdings" w:hAnsi="Wingdings" w:cs="Wingdings" w:hint="default"/>
+      </w:rPr>
+    </w:lvl>
+  </w:abstractNum>
+  <w:abstractNum w:abstractNumId="13" w15:restartNumberingAfterBreak="0">
     <w:nsid w:val="501907B1"/>
     <w:multiLevelType w:val="multilevel"/>
     <w:tmpl w:val="B1967010"/>
@@ -6090,7 +7336,233 @@
       </w:rPr>
     </w:lvl>
   </w:abstractNum>
-  <w:abstractNum w:abstractNumId="11" w15:restartNumberingAfterBreak="0">
+  <w:abstractNum w:abstractNumId="14" w15:restartNumberingAfterBreak="0">
+    <w:nsid w:val="517F3C3F"/>
+    <w:multiLevelType w:val="multilevel"/>
+    <w:tmpl w:val="F6EC82B4"/>
+    <w:lvl w:ilvl="0">
+      <w:start w:val="1"/>
+      <w:numFmt w:val="bullet"/>
+      <w:lvlText w:val=""/>
+      <w:lvlJc w:val="left"/>
+      <w:pPr>
+        <w:ind w:left="720" w:hanging="360"/>
+      </w:pPr>
+      <w:rPr>
+        <w:rFonts w:ascii="Symbol" w:hAnsi="Symbol" w:cs="Symbol" w:hint="default"/>
+      </w:rPr>
+    </w:lvl>
+    <w:lvl w:ilvl="1">
+      <w:start w:val="1"/>
+      <w:numFmt w:val="bullet"/>
+      <w:lvlText w:val="o"/>
+      <w:lvlJc w:val="left"/>
+      <w:pPr>
+        <w:ind w:left="1440" w:hanging="360"/>
+      </w:pPr>
+      <w:rPr>
+        <w:rFonts w:ascii="Courier New" w:hAnsi="Courier New" w:cs="Courier New" w:hint="default"/>
+      </w:rPr>
+    </w:lvl>
+    <w:lvl w:ilvl="2">
+      <w:start w:val="1"/>
+      <w:numFmt w:val="bullet"/>
+      <w:lvlText w:val=""/>
+      <w:lvlJc w:val="left"/>
+      <w:pPr>
+        <w:ind w:left="2160" w:hanging="360"/>
+      </w:pPr>
+      <w:rPr>
+        <w:rFonts w:ascii="Wingdings" w:hAnsi="Wingdings" w:cs="Wingdings" w:hint="default"/>
+      </w:rPr>
+    </w:lvl>
+    <w:lvl w:ilvl="3">
+      <w:start w:val="1"/>
+      <w:numFmt w:val="bullet"/>
+      <w:lvlText w:val=""/>
+      <w:lvlJc w:val="left"/>
+      <w:pPr>
+        <w:ind w:left="2880" w:hanging="360"/>
+      </w:pPr>
+      <w:rPr>
+        <w:rFonts w:ascii="Symbol" w:hAnsi="Symbol" w:cs="Symbol" w:hint="default"/>
+      </w:rPr>
+    </w:lvl>
+    <w:lvl w:ilvl="4">
+      <w:start w:val="1"/>
+      <w:numFmt w:val="bullet"/>
+      <w:lvlText w:val="o"/>
+      <w:lvlJc w:val="left"/>
+      <w:pPr>
+        <w:ind w:left="3600" w:hanging="360"/>
+      </w:pPr>
+      <w:rPr>
+        <w:rFonts w:ascii="Courier New" w:hAnsi="Courier New" w:cs="Courier New" w:hint="default"/>
+      </w:rPr>
+    </w:lvl>
+    <w:lvl w:ilvl="5">
+      <w:start w:val="1"/>
+      <w:numFmt w:val="bullet"/>
+      <w:lvlText w:val=""/>
+      <w:lvlJc w:val="left"/>
+      <w:pPr>
+        <w:ind w:left="4320" w:hanging="360"/>
+      </w:pPr>
+      <w:rPr>
+        <w:rFonts w:ascii="Wingdings" w:hAnsi="Wingdings" w:cs="Wingdings" w:hint="default"/>
+      </w:rPr>
+    </w:lvl>
+    <w:lvl w:ilvl="6">
+      <w:start w:val="1"/>
+      <w:numFmt w:val="bullet"/>
+      <w:lvlText w:val=""/>
+      <w:lvlJc w:val="left"/>
+      <w:pPr>
+        <w:ind w:left="5040" w:hanging="360"/>
+      </w:pPr>
+      <w:rPr>
+        <w:rFonts w:ascii="Symbol" w:hAnsi="Symbol" w:cs="Symbol" w:hint="default"/>
+      </w:rPr>
+    </w:lvl>
+    <w:lvl w:ilvl="7">
+      <w:start w:val="1"/>
+      <w:numFmt w:val="bullet"/>
+      <w:lvlText w:val="o"/>
+      <w:lvlJc w:val="left"/>
+      <w:pPr>
+        <w:ind w:left="5760" w:hanging="360"/>
+      </w:pPr>
+      <w:rPr>
+        <w:rFonts w:ascii="Courier New" w:hAnsi="Courier New" w:cs="Courier New" w:hint="default"/>
+      </w:rPr>
+    </w:lvl>
+    <w:lvl w:ilvl="8">
+      <w:start w:val="1"/>
+      <w:numFmt w:val="bullet"/>
+      <w:lvlText w:val=""/>
+      <w:lvlJc w:val="left"/>
+      <w:pPr>
+        <w:ind w:left="6480" w:hanging="360"/>
+      </w:pPr>
+      <w:rPr>
+        <w:rFonts w:ascii="Wingdings" w:hAnsi="Wingdings" w:cs="Wingdings" w:hint="default"/>
+      </w:rPr>
+    </w:lvl>
+  </w:abstractNum>
+  <w:abstractNum w:abstractNumId="15" w15:restartNumberingAfterBreak="0">
+    <w:nsid w:val="59723025"/>
+    <w:multiLevelType w:val="multilevel"/>
+    <w:tmpl w:val="94E47586"/>
+    <w:lvl w:ilvl="0">
+      <w:start w:val="1"/>
+      <w:numFmt w:val="bullet"/>
+      <w:lvlText w:val=""/>
+      <w:lvlJc w:val="left"/>
+      <w:pPr>
+        <w:ind w:left="720" w:hanging="360"/>
+      </w:pPr>
+      <w:rPr>
+        <w:rFonts w:ascii="Symbol" w:hAnsi="Symbol" w:cs="Symbol" w:hint="default"/>
+      </w:rPr>
+    </w:lvl>
+    <w:lvl w:ilvl="1">
+      <w:start w:val="1"/>
+      <w:numFmt w:val="bullet"/>
+      <w:lvlText w:val="o"/>
+      <w:lvlJc w:val="left"/>
+      <w:pPr>
+        <w:ind w:left="1440" w:hanging="360"/>
+      </w:pPr>
+      <w:rPr>
+        <w:rFonts w:ascii="Courier New" w:hAnsi="Courier New" w:cs="Courier New" w:hint="default"/>
+      </w:rPr>
+    </w:lvl>
+    <w:lvl w:ilvl="2">
+      <w:start w:val="1"/>
+      <w:numFmt w:val="bullet"/>
+      <w:lvlText w:val=""/>
+      <w:lvlJc w:val="left"/>
+      <w:pPr>
+        <w:ind w:left="2160" w:hanging="360"/>
+      </w:pPr>
+      <w:rPr>
+        <w:rFonts w:ascii="Wingdings" w:hAnsi="Wingdings" w:cs="Wingdings" w:hint="default"/>
+      </w:rPr>
+    </w:lvl>
+    <w:lvl w:ilvl="3">
+      <w:start w:val="1"/>
+      <w:numFmt w:val="bullet"/>
+      <w:lvlText w:val=""/>
+      <w:lvlJc w:val="left"/>
+      <w:pPr>
+        <w:ind w:left="2880" w:hanging="360"/>
+      </w:pPr>
+      <w:rPr>
+        <w:rFonts w:ascii="Symbol" w:hAnsi="Symbol" w:cs="Symbol" w:hint="default"/>
+      </w:rPr>
+    </w:lvl>
+    <w:lvl w:ilvl="4">
+      <w:start w:val="1"/>
+      <w:numFmt w:val="bullet"/>
+      <w:lvlText w:val="o"/>
+      <w:lvlJc w:val="left"/>
+      <w:pPr>
+        <w:ind w:left="3600" w:hanging="360"/>
+      </w:pPr>
+      <w:rPr>
+        <w:rFonts w:ascii="Courier New" w:hAnsi="Courier New" w:cs="Courier New" w:hint="default"/>
+      </w:rPr>
+    </w:lvl>
+    <w:lvl w:ilvl="5">
+      <w:start w:val="1"/>
+      <w:numFmt w:val="bullet"/>
+      <w:lvlText w:val=""/>
+      <w:lvlJc w:val="left"/>
+      <w:pPr>
+        <w:ind w:left="4320" w:hanging="360"/>
+      </w:pPr>
+      <w:rPr>
+        <w:rFonts w:ascii="Wingdings" w:hAnsi="Wingdings" w:cs="Wingdings" w:hint="default"/>
+      </w:rPr>
+    </w:lvl>
+    <w:lvl w:ilvl="6">
+      <w:start w:val="1"/>
+      <w:numFmt w:val="bullet"/>
+      <w:lvlText w:val=""/>
+      <w:lvlJc w:val="left"/>
+      <w:pPr>
+        <w:ind w:left="5040" w:hanging="360"/>
+      </w:pPr>
+      <w:rPr>
+        <w:rFonts w:ascii="Symbol" w:hAnsi="Symbol" w:cs="Symbol" w:hint="default"/>
+      </w:rPr>
+    </w:lvl>
+    <w:lvl w:ilvl="7">
+      <w:start w:val="1"/>
+      <w:numFmt w:val="bullet"/>
+      <w:lvlText w:val="o"/>
+      <w:lvlJc w:val="left"/>
+      <w:pPr>
+        <w:ind w:left="5760" w:hanging="360"/>
+      </w:pPr>
+      <w:rPr>
+        <w:rFonts w:ascii="Courier New" w:hAnsi="Courier New" w:cs="Courier New" w:hint="default"/>
+      </w:rPr>
+    </w:lvl>
+    <w:lvl w:ilvl="8">
+      <w:start w:val="1"/>
+      <w:numFmt w:val="bullet"/>
+      <w:lvlText w:val=""/>
+      <w:lvlJc w:val="left"/>
+      <w:pPr>
+        <w:ind w:left="6480" w:hanging="360"/>
+      </w:pPr>
+      <w:rPr>
+        <w:rFonts w:ascii="Wingdings" w:hAnsi="Wingdings" w:cs="Wingdings" w:hint="default"/>
+      </w:rPr>
+    </w:lvl>
+  </w:abstractNum>
+  <w:abstractNum w:abstractNumId="16" w15:restartNumberingAfterBreak="0">
     <w:nsid w:val="59B11D2A"/>
     <w:multiLevelType w:val="hybridMultilevel"/>
     <w:tmpl w:val="212AC196"/>
@@ -6203,7 +7675,7 @@
       </w:rPr>
     </w:lvl>
   </w:abstractNum>
-  <w:abstractNum w:abstractNumId="12" w15:restartNumberingAfterBreak="0">
+  <w:abstractNum w:abstractNumId="17" w15:restartNumberingAfterBreak="0">
     <w:nsid w:val="5A8C6EA6"/>
     <w:multiLevelType w:val="hybridMultilevel"/>
     <w:tmpl w:val="42B69D2A"/>
@@ -6316,7 +7788,7 @@
       </w:rPr>
     </w:lvl>
   </w:abstractNum>
-  <w:abstractNum w:abstractNumId="13" w15:restartNumberingAfterBreak="0">
+  <w:abstractNum w:abstractNumId="18" w15:restartNumberingAfterBreak="0">
     <w:nsid w:val="5EAB090B"/>
     <w:multiLevelType w:val="multilevel"/>
     <w:tmpl w:val="21C85352"/>
@@ -6465,7 +7937,7 @@
       </w:rPr>
     </w:lvl>
   </w:abstractNum>
-  <w:abstractNum w:abstractNumId="14" w15:restartNumberingAfterBreak="0">
+  <w:abstractNum w:abstractNumId="19" w15:restartNumberingAfterBreak="0">
     <w:nsid w:val="5F767870"/>
     <w:multiLevelType w:val="multilevel"/>
     <w:tmpl w:val="886E867A"/>
@@ -6614,7 +8086,7 @@
       </w:rPr>
     </w:lvl>
   </w:abstractNum>
-  <w:abstractNum w:abstractNumId="15" w15:restartNumberingAfterBreak="0">
+  <w:abstractNum w:abstractNumId="20" w15:restartNumberingAfterBreak="0">
     <w:nsid w:val="62FC2D48"/>
     <w:multiLevelType w:val="hybridMultilevel"/>
     <w:tmpl w:val="E390CB02"/>
@@ -6727,7 +8199,7 @@
       </w:rPr>
     </w:lvl>
   </w:abstractNum>
-  <w:abstractNum w:abstractNumId="16" w15:restartNumberingAfterBreak="0">
+  <w:abstractNum w:abstractNumId="21" w15:restartNumberingAfterBreak="0">
     <w:nsid w:val="67E911E3"/>
     <w:multiLevelType w:val="multilevel"/>
     <w:tmpl w:val="B1967010"/>
@@ -6876,7 +8348,7 @@
       </w:rPr>
     </w:lvl>
   </w:abstractNum>
-  <w:abstractNum w:abstractNumId="17" w15:restartNumberingAfterBreak="0">
+  <w:abstractNum w:abstractNumId="22" w15:restartNumberingAfterBreak="0">
     <w:nsid w:val="67F27993"/>
     <w:multiLevelType w:val="multilevel"/>
     <w:tmpl w:val="B1967010"/>
@@ -7025,7 +8497,7 @@
       </w:rPr>
     </w:lvl>
   </w:abstractNum>
-  <w:abstractNum w:abstractNumId="18" w15:restartNumberingAfterBreak="0">
+  <w:abstractNum w:abstractNumId="23" w15:restartNumberingAfterBreak="0">
     <w:nsid w:val="6C511B2B"/>
     <w:multiLevelType w:val="hybridMultilevel"/>
     <w:tmpl w:val="F8B0373C"/>
@@ -7138,7 +8610,7 @@
       </w:rPr>
     </w:lvl>
   </w:abstractNum>
-  <w:abstractNum w:abstractNumId="19" w15:restartNumberingAfterBreak="0">
+  <w:abstractNum w:abstractNumId="24" w15:restartNumberingAfterBreak="0">
     <w:nsid w:val="6DDA1CB5"/>
     <w:multiLevelType w:val="hybridMultilevel"/>
     <w:tmpl w:val="0A547364"/>
@@ -7251,7 +8723,7 @@
       </w:rPr>
     </w:lvl>
   </w:abstractNum>
-  <w:abstractNum w:abstractNumId="20" w15:restartNumberingAfterBreak="0">
+  <w:abstractNum w:abstractNumId="25" w15:restartNumberingAfterBreak="0">
     <w:nsid w:val="74DB48F3"/>
     <w:multiLevelType w:val="hybridMultilevel"/>
     <w:tmpl w:val="AA7AACC4"/>
@@ -7364,7 +8836,7 @@
       </w:rPr>
     </w:lvl>
   </w:abstractNum>
-  <w:abstractNum w:abstractNumId="21" w15:restartNumberingAfterBreak="0">
+  <w:abstractNum w:abstractNumId="26" w15:restartNumberingAfterBreak="0">
     <w:nsid w:val="7E0312C1"/>
     <w:multiLevelType w:val="multilevel"/>
     <w:tmpl w:val="789EBA46"/>
@@ -7514,70 +8986,85 @@
     </w:lvl>
   </w:abstractNum>
   <w:num w:numId="1">
+    <w:abstractNumId w:val="24"/>
+  </w:num>
+  <w:num w:numId="2">
+    <w:abstractNumId w:val="17"/>
+  </w:num>
+  <w:num w:numId="3">
+    <w:abstractNumId w:val="3"/>
+  </w:num>
+  <w:num w:numId="4">
+    <w:abstractNumId w:val="11"/>
+  </w:num>
+  <w:num w:numId="5">
+    <w:abstractNumId w:val="10"/>
+  </w:num>
+  <w:num w:numId="6">
+    <w:abstractNumId w:val="18"/>
+  </w:num>
+  <w:num w:numId="7">
+    <w:abstractNumId w:val="26"/>
+  </w:num>
+  <w:num w:numId="8">
     <w:abstractNumId w:val="19"/>
   </w:num>
-  <w:num w:numId="2">
+  <w:num w:numId="9">
+    <w:abstractNumId w:val="20"/>
+  </w:num>
+  <w:num w:numId="10">
+    <w:abstractNumId w:val="9"/>
+  </w:num>
+  <w:num w:numId="11">
+    <w:abstractNumId w:val="4"/>
+  </w:num>
+  <w:num w:numId="12">
+    <w:abstractNumId w:val="6"/>
+  </w:num>
+  <w:num w:numId="13">
+    <w:abstractNumId w:val="8"/>
+  </w:num>
+  <w:num w:numId="14">
+    <w:abstractNumId w:val="22"/>
+  </w:num>
+  <w:num w:numId="15">
+    <w:abstractNumId w:val="13"/>
+  </w:num>
+  <w:num w:numId="16">
+    <w:abstractNumId w:val="21"/>
+  </w:num>
+  <w:num w:numId="17">
+    <w:abstractNumId w:val="5"/>
+  </w:num>
+  <w:num w:numId="18">
+    <w:abstractNumId w:val="7"/>
+  </w:num>
+  <w:num w:numId="19">
+    <w:abstractNumId w:val="1"/>
+  </w:num>
+  <w:num w:numId="20">
+    <w:abstractNumId w:val="16"/>
+  </w:num>
+  <w:num w:numId="21">
+    <w:abstractNumId w:val="23"/>
+  </w:num>
+  <w:num w:numId="22">
+    <w:abstractNumId w:val="25"/>
+  </w:num>
+  <w:num w:numId="23">
+    <w:abstractNumId w:val="2"/>
+  </w:num>
+  <w:num w:numId="24">
+    <w:abstractNumId w:val="14"/>
+  </w:num>
+  <w:num w:numId="25">
     <w:abstractNumId w:val="12"/>
   </w:num>
-  <w:num w:numId="3">
-    <w:abstractNumId w:val="1"/>
-  </w:num>
-  <w:num w:numId="4">
-    <w:abstractNumId w:val="9"/>
-  </w:num>
-  <w:num w:numId="5">
-    <w:abstractNumId w:val="8"/>
-  </w:num>
-  <w:num w:numId="6">
-    <w:abstractNumId w:val="13"/>
-  </w:num>
-  <w:num w:numId="7">
-    <w:abstractNumId w:val="21"/>
-  </w:num>
-  <w:num w:numId="8">
-    <w:abstractNumId w:val="14"/>
-  </w:num>
-  <w:num w:numId="9">
+  <w:num w:numId="26">
     <w:abstractNumId w:val="15"/>
   </w:num>
-  <w:num w:numId="10">
-    <w:abstractNumId w:val="7"/>
-  </w:num>
-  <w:num w:numId="11">
-    <w:abstractNumId w:val="2"/>
-  </w:num>
-  <w:num w:numId="12">
-    <w:abstractNumId w:val="4"/>
-  </w:num>
-  <w:num w:numId="13">
-    <w:abstractNumId w:val="6"/>
-  </w:num>
-  <w:num w:numId="14">
-    <w:abstractNumId w:val="17"/>
-  </w:num>
-  <w:num w:numId="15">
-    <w:abstractNumId w:val="10"/>
-  </w:num>
-  <w:num w:numId="16">
-    <w:abstractNumId w:val="16"/>
-  </w:num>
-  <w:num w:numId="17">
-    <w:abstractNumId w:val="3"/>
-  </w:num>
-  <w:num w:numId="18">
-    <w:abstractNumId w:val="5"/>
-  </w:num>
-  <w:num w:numId="19">
+  <w:num w:numId="27">
     <w:abstractNumId w:val="0"/>
-  </w:num>
-  <w:num w:numId="20">
-    <w:abstractNumId w:val="11"/>
-  </w:num>
-  <w:num w:numId="21">
-    <w:abstractNumId w:val="18"/>
-  </w:num>
-  <w:num w:numId="22">
-    <w:abstractNumId w:val="20"/>
   </w:num>
 </w:numbering>
 </file>
@@ -7599,7 +9086,7 @@
       </w:pPr>
     </w:pPrDefault>
   </w:docDefaults>
-  <w:latentStyles w:defLockedState="0" w:defUIPriority="99" w:defSemiHidden="0" w:defUnhideWhenUsed="0" w:defQFormat="0" w:count="376">
+  <w:latentStyles w:defLockedState="0" w:defUIPriority="99" w:defSemiHidden="0" w:defUnhideWhenUsed="0" w:defQFormat="0" w:count="377">
     <w:lsdException w:name="Normal" w:uiPriority="0" w:qFormat="1"/>
     <w:lsdException w:name="heading 1" w:uiPriority="9" w:qFormat="1"/>
     <w:lsdException w:name="heading 2" w:semiHidden="1" w:uiPriority="9" w:unhideWhenUsed="1" w:qFormat="1"/>
@@ -7705,7 +9192,6 @@
     <w:lsdException w:name="HTML Sample" w:semiHidden="1" w:unhideWhenUsed="1"/>
     <w:lsdException w:name="HTML Typewriter" w:semiHidden="1" w:unhideWhenUsed="1"/>
     <w:lsdException w:name="HTML Variable" w:semiHidden="1" w:unhideWhenUsed="1"/>
-    <w:lsdException w:name="Normal Table" w:semiHidden="1" w:unhideWhenUsed="1"/>
     <w:lsdException w:name="annotation subject" w:semiHidden="1" w:unhideWhenUsed="1"/>
     <w:lsdException w:name="No List" w:semiHidden="1" w:unhideWhenUsed="1"/>
     <w:lsdException w:name="Outline List 1" w:semiHidden="1" w:unhideWhenUsed="1"/>
@@ -7752,10 +9238,8 @@
     <w:lsdException w:name="Table Subtle 2" w:semiHidden="1" w:unhideWhenUsed="1"/>
     <w:lsdException w:name="Table Web 1" w:semiHidden="1" w:unhideWhenUsed="1"/>
     <w:lsdException w:name="Table Web 2" w:semiHidden="1" w:unhideWhenUsed="1"/>
-    <w:lsdException w:name="Table Web 3" w:semiHidden="1" w:unhideWhenUsed="1"/>
     <w:lsdException w:name="Balloon Text" w:semiHidden="1" w:unhideWhenUsed="1"/>
     <w:lsdException w:name="Table Grid" w:uiPriority="39"/>
-    <w:lsdException w:name="Table Theme" w:semiHidden="1" w:unhideWhenUsed="1"/>
     <w:lsdException w:name="Placeholder Text" w:semiHidden="1"/>
     <w:lsdException w:name="No Spacing" w:uiPriority="1" w:qFormat="1"/>
     <w:lsdException w:name="Light Shading" w:uiPriority="60"/>
@@ -7976,6 +9460,7 @@
     <w:lsdException w:name="Hashtag" w:semiHidden="1" w:unhideWhenUsed="1"/>
     <w:lsdException w:name="Unresolved Mention" w:semiHidden="1" w:unhideWhenUsed="1"/>
     <w:lsdException w:name="Smart Link" w:semiHidden="1" w:unhideWhenUsed="1"/>
+    <w:lsdException w:name="Smart Link Error" w:semiHidden="1" w:unhideWhenUsed="1"/>
   </w:latentStyles>
   <w:style w:type="paragraph" w:default="1" w:styleId="Normal">
     <w:name w:val="Normal"/>
@@ -8093,6 +9578,14 @@
         <w:insideV w:val="single" w:sz="4" w:space="0" w:color="auto"/>
       </w:tblBorders>
     </w:tblPr>
+  </w:style>
+  <w:style w:type="character" w:customStyle="1" w:styleId="ListLabel1">
+    <w:name w:val="ListLabel 1"/>
+    <w:qFormat/>
+    <w:rsid w:val="009343F7"/>
+    <w:rPr>
+      <w:rFonts w:cs="Courier New"/>
+    </w:rPr>
   </w:style>
 </w:styles>
 </file>

</xml_diff>

<commit_message>
Added updated career plans section to Project 3
</commit_message>
<xml_diff>
--- a/Assignment 3/Project 3.docx
+++ b/Assignment 3/Project 3.docx
@@ -40,8 +40,16 @@
       </w:r>
     </w:p>
     <w:p>
-      <w:r>
-        <w:t>--</w:t>
+      <w:pPr>
+        <w:rPr>
+          <w:bCs/>
+        </w:rPr>
+      </w:pPr>
+      <w:r>
+        <w:rPr>
+          <w:bCs/>
+        </w:rPr>
+        <w:t>The A(12) Team</w:t>
       </w:r>
     </w:p>
     <w:p>
@@ -247,11 +255,11 @@
         <w:pStyle w:val="ListParagraph"/>
         <w:numPr>
           <w:ilvl w:val="0"/>
-          <w:numId w:val="23"/>
-        </w:numPr>
-      </w:pPr>
-      <w:r>
-        <w:t xml:space="preserve">Samuel - </w:t>
+          <w:numId w:val="28"/>
+        </w:numPr>
+      </w:pPr>
+      <w:r>
+        <w:t>Samuel – Software engineer</w:t>
       </w:r>
     </w:p>
     <w:p>
@@ -259,11 +267,11 @@
         <w:pStyle w:val="ListParagraph"/>
         <w:numPr>
           <w:ilvl w:val="0"/>
-          <w:numId w:val="23"/>
-        </w:numPr>
-      </w:pPr>
-      <w:r>
-        <w:t>Stanton – Front End Developer (software/web)</w:t>
+          <w:numId w:val="28"/>
+        </w:numPr>
+      </w:pPr>
+      <w:r>
+        <w:t>Stanton – Full Stack node developer</w:t>
       </w:r>
     </w:p>
     <w:p>
@@ -271,11 +279,11 @@
         <w:pStyle w:val="ListParagraph"/>
         <w:numPr>
           <w:ilvl w:val="0"/>
-          <w:numId w:val="23"/>
-        </w:numPr>
-      </w:pPr>
-      <w:r>
-        <w:t>Jenna</w:t>
+          <w:numId w:val="28"/>
+        </w:numPr>
+      </w:pPr>
+      <w:r>
+        <w:t>Jenna – Software developer</w:t>
       </w:r>
     </w:p>
     <w:p>
@@ -283,12 +291,12 @@
         <w:pStyle w:val="ListParagraph"/>
         <w:numPr>
           <w:ilvl w:val="0"/>
-          <w:numId w:val="23"/>
+          <w:numId w:val="28"/>
         </w:numPr>
       </w:pPr>
       <w:r>
         <w:lastRenderedPageBreak/>
-        <w:t>Cooper</w:t>
+        <w:t>Cooper – IT systems administrator</w:t>
       </w:r>
     </w:p>
     <w:p>
@@ -296,14 +304,36 @@
         <w:pStyle w:val="ListParagraph"/>
         <w:numPr>
           <w:ilvl w:val="0"/>
-          <w:numId w:val="23"/>
-        </w:numPr>
-      </w:pPr>
-      <w:r>
-        <w:t>Oliver</w:t>
+          <w:numId w:val="28"/>
+        </w:numPr>
+      </w:pPr>
+      <w:r>
+        <w:t xml:space="preserve">Oliver - </w:t>
       </w:r>
     </w:p>
     <w:p/>
+    <w:p>
+      <w:r>
+        <w:t xml:space="preserve">Overall, our career ambitions have mostly stayed the same. The most common element is still software development. </w:t>
+      </w:r>
+      <w:r>
+        <w:t xml:space="preserve">Samuel, Stanton and Jenna all </w:t>
+      </w:r>
+      <w:r>
+        <w:t>remain keen for</w:t>
+      </w:r>
+      <w:r>
+        <w:t xml:space="preserve"> this as a potential ideal job</w:t>
+      </w:r>
+      <w:r>
+        <w:t xml:space="preserve"> with Cooper still looking for an ideal position in the world of systems administration.</w:t>
+      </w:r>
+      <w:bookmarkStart w:id="0" w:name="_GoBack"/>
+      <w:bookmarkEnd w:id="0"/>
+      <w:r>
+        <w:t xml:space="preserve"> </w:t>
+      </w:r>
+    </w:p>
     <w:p/>
     <w:p/>
     <w:p/>
@@ -1087,8 +1117,6 @@
           <w:bCs/>
         </w:rPr>
       </w:pPr>
-      <w:bookmarkStart w:id="0" w:name="_GoBack"/>
-      <w:bookmarkEnd w:id="0"/>
     </w:p>
     <w:p>
       <w:pPr>
@@ -1700,6 +1728,7 @@
     </w:p>
     <w:p>
       <w:r>
+        <w:lastRenderedPageBreak/>
         <w:t xml:space="preserve">Security will encompass designing the app in such a way that users login data is accessed and stored securely. This is especially important as users may be using their social media accounts as a login vessel which we do not want compromised, not to mention potential security threats to other apps and features of the device the user is using if there are holes in the security of the app. </w:t>
       </w:r>
     </w:p>
@@ -1746,6 +1775,7 @@
           <w:b/>
           <w:bCs/>
         </w:rPr>
+        <w:lastRenderedPageBreak/>
         <w:t>Risks</w:t>
       </w:r>
     </w:p>
@@ -2143,13 +2173,7 @@
           </w:tcPr>
           <w:p>
             <w:r>
-              <w:t xml:space="preserve">Finalizing </w:t>
-            </w:r>
-            <w:r>
-              <w:t>database</w:t>
-            </w:r>
-            <w:r>
-              <w:t xml:space="preserve"> development</w:t>
+              <w:t>Finalizing database development</w:t>
             </w:r>
           </w:p>
         </w:tc>
@@ -2336,13 +2360,7 @@
           </w:tcPr>
           <w:p>
             <w:r>
-              <w:t xml:space="preserve">Finalizing </w:t>
-            </w:r>
-            <w:r>
-              <w:t>early frontend</w:t>
-            </w:r>
-            <w:r>
-              <w:t xml:space="preserve"> development</w:t>
+              <w:t>Finalizing early frontend development</w:t>
             </w:r>
           </w:p>
         </w:tc>
@@ -2362,13 +2380,7 @@
           </w:tcPr>
           <w:p>
             <w:r>
-              <w:t xml:space="preserve">Fixing </w:t>
-            </w:r>
-            <w:r>
-              <w:t>frontend</w:t>
-            </w:r>
-            <w:r>
-              <w:t xml:space="preserve"> bugs</w:t>
+              <w:t>Fixing frontend bugs</w:t>
             </w:r>
           </w:p>
         </w:tc>
@@ -5816,7 +5828,7 @@
         <w:rFonts w:ascii="Symbol" w:hAnsi="Symbol" w:hint="default"/>
       </w:rPr>
     </w:lvl>
-    <w:lvl w:ilvl="1" w:tplc="0C090003" w:tentative="1">
+    <w:lvl w:ilvl="1" w:tplc="0C090003">
       <w:start w:val="1"/>
       <w:numFmt w:val="bullet"/>
       <w:lvlText w:val="o"/>
@@ -6325,6 +6337,119 @@
     </w:lvl>
   </w:abstractNum>
   <w:abstractNum w:abstractNumId="6" w15:restartNumberingAfterBreak="0">
+    <w:nsid w:val="1DAB5DB1"/>
+    <w:multiLevelType w:val="hybridMultilevel"/>
+    <w:tmpl w:val="545A9B96"/>
+    <w:lvl w:ilvl="0" w:tplc="0C090001">
+      <w:start w:val="1"/>
+      <w:numFmt w:val="bullet"/>
+      <w:lvlText w:val=""/>
+      <w:lvlJc w:val="left"/>
+      <w:pPr>
+        <w:ind w:left="720" w:hanging="360"/>
+      </w:pPr>
+      <w:rPr>
+        <w:rFonts w:ascii="Symbol" w:hAnsi="Symbol" w:hint="default"/>
+      </w:rPr>
+    </w:lvl>
+    <w:lvl w:ilvl="1" w:tplc="0C090003" w:tentative="1">
+      <w:start w:val="1"/>
+      <w:numFmt w:val="bullet"/>
+      <w:lvlText w:val="o"/>
+      <w:lvlJc w:val="left"/>
+      <w:pPr>
+        <w:ind w:left="1440" w:hanging="360"/>
+      </w:pPr>
+      <w:rPr>
+        <w:rFonts w:ascii="Courier New" w:hAnsi="Courier New" w:cs="Courier New" w:hint="default"/>
+      </w:rPr>
+    </w:lvl>
+    <w:lvl w:ilvl="2" w:tplc="0C090005" w:tentative="1">
+      <w:start w:val="1"/>
+      <w:numFmt w:val="bullet"/>
+      <w:lvlText w:val=""/>
+      <w:lvlJc w:val="left"/>
+      <w:pPr>
+        <w:ind w:left="2160" w:hanging="360"/>
+      </w:pPr>
+      <w:rPr>
+        <w:rFonts w:ascii="Wingdings" w:hAnsi="Wingdings" w:hint="default"/>
+      </w:rPr>
+    </w:lvl>
+    <w:lvl w:ilvl="3" w:tplc="0C090001" w:tentative="1">
+      <w:start w:val="1"/>
+      <w:numFmt w:val="bullet"/>
+      <w:lvlText w:val=""/>
+      <w:lvlJc w:val="left"/>
+      <w:pPr>
+        <w:ind w:left="2880" w:hanging="360"/>
+      </w:pPr>
+      <w:rPr>
+        <w:rFonts w:ascii="Symbol" w:hAnsi="Symbol" w:hint="default"/>
+      </w:rPr>
+    </w:lvl>
+    <w:lvl w:ilvl="4" w:tplc="0C090003" w:tentative="1">
+      <w:start w:val="1"/>
+      <w:numFmt w:val="bullet"/>
+      <w:lvlText w:val="o"/>
+      <w:lvlJc w:val="left"/>
+      <w:pPr>
+        <w:ind w:left="3600" w:hanging="360"/>
+      </w:pPr>
+      <w:rPr>
+        <w:rFonts w:ascii="Courier New" w:hAnsi="Courier New" w:cs="Courier New" w:hint="default"/>
+      </w:rPr>
+    </w:lvl>
+    <w:lvl w:ilvl="5" w:tplc="0C090005" w:tentative="1">
+      <w:start w:val="1"/>
+      <w:numFmt w:val="bullet"/>
+      <w:lvlText w:val=""/>
+      <w:lvlJc w:val="left"/>
+      <w:pPr>
+        <w:ind w:left="4320" w:hanging="360"/>
+      </w:pPr>
+      <w:rPr>
+        <w:rFonts w:ascii="Wingdings" w:hAnsi="Wingdings" w:hint="default"/>
+      </w:rPr>
+    </w:lvl>
+    <w:lvl w:ilvl="6" w:tplc="0C090001" w:tentative="1">
+      <w:start w:val="1"/>
+      <w:numFmt w:val="bullet"/>
+      <w:lvlText w:val=""/>
+      <w:lvlJc w:val="left"/>
+      <w:pPr>
+        <w:ind w:left="5040" w:hanging="360"/>
+      </w:pPr>
+      <w:rPr>
+        <w:rFonts w:ascii="Symbol" w:hAnsi="Symbol" w:hint="default"/>
+      </w:rPr>
+    </w:lvl>
+    <w:lvl w:ilvl="7" w:tplc="0C090003" w:tentative="1">
+      <w:start w:val="1"/>
+      <w:numFmt w:val="bullet"/>
+      <w:lvlText w:val="o"/>
+      <w:lvlJc w:val="left"/>
+      <w:pPr>
+        <w:ind w:left="5760" w:hanging="360"/>
+      </w:pPr>
+      <w:rPr>
+        <w:rFonts w:ascii="Courier New" w:hAnsi="Courier New" w:cs="Courier New" w:hint="default"/>
+      </w:rPr>
+    </w:lvl>
+    <w:lvl w:ilvl="8" w:tplc="0C090005" w:tentative="1">
+      <w:start w:val="1"/>
+      <w:numFmt w:val="bullet"/>
+      <w:lvlText w:val=""/>
+      <w:lvlJc w:val="left"/>
+      <w:pPr>
+        <w:ind w:left="6480" w:hanging="360"/>
+      </w:pPr>
+      <w:rPr>
+        <w:rFonts w:ascii="Wingdings" w:hAnsi="Wingdings" w:hint="default"/>
+      </w:rPr>
+    </w:lvl>
+  </w:abstractNum>
+  <w:abstractNum w:abstractNumId="7" w15:restartNumberingAfterBreak="0">
     <w:nsid w:val="2CCA775E"/>
     <w:multiLevelType w:val="hybridMultilevel"/>
     <w:tmpl w:val="356AA2B0"/>
@@ -6437,7 +6562,7 @@
       </w:rPr>
     </w:lvl>
   </w:abstractNum>
-  <w:abstractNum w:abstractNumId="7" w15:restartNumberingAfterBreak="0">
+  <w:abstractNum w:abstractNumId="8" w15:restartNumberingAfterBreak="0">
     <w:nsid w:val="2F79603A"/>
     <w:multiLevelType w:val="hybridMultilevel"/>
     <w:tmpl w:val="A7EA2ABA"/>
@@ -6550,7 +6675,7 @@
       </w:rPr>
     </w:lvl>
   </w:abstractNum>
-  <w:abstractNum w:abstractNumId="8" w15:restartNumberingAfterBreak="0">
+  <w:abstractNum w:abstractNumId="9" w15:restartNumberingAfterBreak="0">
     <w:nsid w:val="387472C3"/>
     <w:multiLevelType w:val="hybridMultilevel"/>
     <w:tmpl w:val="C42694C0"/>
@@ -6663,7 +6788,7 @@
       </w:rPr>
     </w:lvl>
   </w:abstractNum>
-  <w:abstractNum w:abstractNumId="9" w15:restartNumberingAfterBreak="0">
+  <w:abstractNum w:abstractNumId="10" w15:restartNumberingAfterBreak="0">
     <w:nsid w:val="387C3BB6"/>
     <w:multiLevelType w:val="hybridMultilevel"/>
     <w:tmpl w:val="106676BA"/>
@@ -6776,7 +6901,7 @@
       </w:rPr>
     </w:lvl>
   </w:abstractNum>
-  <w:abstractNum w:abstractNumId="10" w15:restartNumberingAfterBreak="0">
+  <w:abstractNum w:abstractNumId="11" w15:restartNumberingAfterBreak="0">
     <w:nsid w:val="3D3D1CBD"/>
     <w:multiLevelType w:val="multilevel"/>
     <w:tmpl w:val="7B1E9716"/>
@@ -6925,7 +7050,7 @@
       </w:rPr>
     </w:lvl>
   </w:abstractNum>
-  <w:abstractNum w:abstractNumId="11" w15:restartNumberingAfterBreak="0">
+  <w:abstractNum w:abstractNumId="12" w15:restartNumberingAfterBreak="0">
     <w:nsid w:val="3D8265E3"/>
     <w:multiLevelType w:val="multilevel"/>
     <w:tmpl w:val="096CF91A"/>
@@ -7074,7 +7199,7 @@
       </w:rPr>
     </w:lvl>
   </w:abstractNum>
-  <w:abstractNum w:abstractNumId="12" w15:restartNumberingAfterBreak="0">
+  <w:abstractNum w:abstractNumId="13" w15:restartNumberingAfterBreak="0">
     <w:nsid w:val="4DC678CB"/>
     <w:multiLevelType w:val="multilevel"/>
     <w:tmpl w:val="B8B234F2"/>
@@ -7187,7 +7312,7 @@
       </w:rPr>
     </w:lvl>
   </w:abstractNum>
-  <w:abstractNum w:abstractNumId="13" w15:restartNumberingAfterBreak="0">
+  <w:abstractNum w:abstractNumId="14" w15:restartNumberingAfterBreak="0">
     <w:nsid w:val="501907B1"/>
     <w:multiLevelType w:val="multilevel"/>
     <w:tmpl w:val="B1967010"/>
@@ -7336,7 +7461,7 @@
       </w:rPr>
     </w:lvl>
   </w:abstractNum>
-  <w:abstractNum w:abstractNumId="14" w15:restartNumberingAfterBreak="0">
+  <w:abstractNum w:abstractNumId="15" w15:restartNumberingAfterBreak="0">
     <w:nsid w:val="517F3C3F"/>
     <w:multiLevelType w:val="multilevel"/>
     <w:tmpl w:val="F6EC82B4"/>
@@ -7449,7 +7574,7 @@
       </w:rPr>
     </w:lvl>
   </w:abstractNum>
-  <w:abstractNum w:abstractNumId="15" w15:restartNumberingAfterBreak="0">
+  <w:abstractNum w:abstractNumId="16" w15:restartNumberingAfterBreak="0">
     <w:nsid w:val="59723025"/>
     <w:multiLevelType w:val="multilevel"/>
     <w:tmpl w:val="94E47586"/>
@@ -7562,7 +7687,7 @@
       </w:rPr>
     </w:lvl>
   </w:abstractNum>
-  <w:abstractNum w:abstractNumId="16" w15:restartNumberingAfterBreak="0">
+  <w:abstractNum w:abstractNumId="17" w15:restartNumberingAfterBreak="0">
     <w:nsid w:val="59B11D2A"/>
     <w:multiLevelType w:val="hybridMultilevel"/>
     <w:tmpl w:val="212AC196"/>
@@ -7675,7 +7800,7 @@
       </w:rPr>
     </w:lvl>
   </w:abstractNum>
-  <w:abstractNum w:abstractNumId="17" w15:restartNumberingAfterBreak="0">
+  <w:abstractNum w:abstractNumId="18" w15:restartNumberingAfterBreak="0">
     <w:nsid w:val="5A8C6EA6"/>
     <w:multiLevelType w:val="hybridMultilevel"/>
     <w:tmpl w:val="42B69D2A"/>
@@ -7788,7 +7913,7 @@
       </w:rPr>
     </w:lvl>
   </w:abstractNum>
-  <w:abstractNum w:abstractNumId="18" w15:restartNumberingAfterBreak="0">
+  <w:abstractNum w:abstractNumId="19" w15:restartNumberingAfterBreak="0">
     <w:nsid w:val="5EAB090B"/>
     <w:multiLevelType w:val="multilevel"/>
     <w:tmpl w:val="21C85352"/>
@@ -7937,7 +8062,7 @@
       </w:rPr>
     </w:lvl>
   </w:abstractNum>
-  <w:abstractNum w:abstractNumId="19" w15:restartNumberingAfterBreak="0">
+  <w:abstractNum w:abstractNumId="20" w15:restartNumberingAfterBreak="0">
     <w:nsid w:val="5F767870"/>
     <w:multiLevelType w:val="multilevel"/>
     <w:tmpl w:val="886E867A"/>
@@ -8086,7 +8211,7 @@
       </w:rPr>
     </w:lvl>
   </w:abstractNum>
-  <w:abstractNum w:abstractNumId="20" w15:restartNumberingAfterBreak="0">
+  <w:abstractNum w:abstractNumId="21" w15:restartNumberingAfterBreak="0">
     <w:nsid w:val="62FC2D48"/>
     <w:multiLevelType w:val="hybridMultilevel"/>
     <w:tmpl w:val="E390CB02"/>
@@ -8199,7 +8324,7 @@
       </w:rPr>
     </w:lvl>
   </w:abstractNum>
-  <w:abstractNum w:abstractNumId="21" w15:restartNumberingAfterBreak="0">
+  <w:abstractNum w:abstractNumId="22" w15:restartNumberingAfterBreak="0">
     <w:nsid w:val="67E911E3"/>
     <w:multiLevelType w:val="multilevel"/>
     <w:tmpl w:val="B1967010"/>
@@ -8348,7 +8473,7 @@
       </w:rPr>
     </w:lvl>
   </w:abstractNum>
-  <w:abstractNum w:abstractNumId="22" w15:restartNumberingAfterBreak="0">
+  <w:abstractNum w:abstractNumId="23" w15:restartNumberingAfterBreak="0">
     <w:nsid w:val="67F27993"/>
     <w:multiLevelType w:val="multilevel"/>
     <w:tmpl w:val="B1967010"/>
@@ -8497,7 +8622,7 @@
       </w:rPr>
     </w:lvl>
   </w:abstractNum>
-  <w:abstractNum w:abstractNumId="23" w15:restartNumberingAfterBreak="0">
+  <w:abstractNum w:abstractNumId="24" w15:restartNumberingAfterBreak="0">
     <w:nsid w:val="6C511B2B"/>
     <w:multiLevelType w:val="hybridMultilevel"/>
     <w:tmpl w:val="F8B0373C"/>
@@ -8610,7 +8735,7 @@
       </w:rPr>
     </w:lvl>
   </w:abstractNum>
-  <w:abstractNum w:abstractNumId="24" w15:restartNumberingAfterBreak="0">
+  <w:abstractNum w:abstractNumId="25" w15:restartNumberingAfterBreak="0">
     <w:nsid w:val="6DDA1CB5"/>
     <w:multiLevelType w:val="hybridMultilevel"/>
     <w:tmpl w:val="0A547364"/>
@@ -8723,7 +8848,7 @@
       </w:rPr>
     </w:lvl>
   </w:abstractNum>
-  <w:abstractNum w:abstractNumId="25" w15:restartNumberingAfterBreak="0">
+  <w:abstractNum w:abstractNumId="26" w15:restartNumberingAfterBreak="0">
     <w:nsid w:val="74DB48F3"/>
     <w:multiLevelType w:val="hybridMultilevel"/>
     <w:tmpl w:val="AA7AACC4"/>
@@ -8836,7 +8961,7 @@
       </w:rPr>
     </w:lvl>
   </w:abstractNum>
-  <w:abstractNum w:abstractNumId="26" w15:restartNumberingAfterBreak="0">
+  <w:abstractNum w:abstractNumId="27" w15:restartNumberingAfterBreak="0">
     <w:nsid w:val="7E0312C1"/>
     <w:multiLevelType w:val="multilevel"/>
     <w:tmpl w:val="789EBA46"/>
@@ -8986,85 +9111,88 @@
     </w:lvl>
   </w:abstractNum>
   <w:num w:numId="1">
-    <w:abstractNumId w:val="24"/>
+    <w:abstractNumId w:val="25"/>
   </w:num>
   <w:num w:numId="2">
-    <w:abstractNumId w:val="17"/>
+    <w:abstractNumId w:val="18"/>
   </w:num>
   <w:num w:numId="3">
     <w:abstractNumId w:val="3"/>
   </w:num>
   <w:num w:numId="4">
+    <w:abstractNumId w:val="12"/>
+  </w:num>
+  <w:num w:numId="5">
     <w:abstractNumId w:val="11"/>
   </w:num>
-  <w:num w:numId="5">
-    <w:abstractNumId w:val="10"/>
-  </w:num>
   <w:num w:numId="6">
-    <w:abstractNumId w:val="18"/>
+    <w:abstractNumId w:val="19"/>
   </w:num>
   <w:num w:numId="7">
-    <w:abstractNumId w:val="26"/>
+    <w:abstractNumId w:val="27"/>
   </w:num>
   <w:num w:numId="8">
-    <w:abstractNumId w:val="19"/>
+    <w:abstractNumId w:val="20"/>
   </w:num>
   <w:num w:numId="9">
-    <w:abstractNumId w:val="20"/>
+    <w:abstractNumId w:val="21"/>
   </w:num>
   <w:num w:numId="10">
-    <w:abstractNumId w:val="9"/>
+    <w:abstractNumId w:val="10"/>
   </w:num>
   <w:num w:numId="11">
     <w:abstractNumId w:val="4"/>
   </w:num>
   <w:num w:numId="12">
-    <w:abstractNumId w:val="6"/>
+    <w:abstractNumId w:val="7"/>
   </w:num>
   <w:num w:numId="13">
-    <w:abstractNumId w:val="8"/>
+    <w:abstractNumId w:val="9"/>
   </w:num>
   <w:num w:numId="14">
-    <w:abstractNumId w:val="22"/>
+    <w:abstractNumId w:val="23"/>
   </w:num>
   <w:num w:numId="15">
-    <w:abstractNumId w:val="13"/>
+    <w:abstractNumId w:val="14"/>
   </w:num>
   <w:num w:numId="16">
-    <w:abstractNumId w:val="21"/>
+    <w:abstractNumId w:val="22"/>
   </w:num>
   <w:num w:numId="17">
     <w:abstractNumId w:val="5"/>
   </w:num>
   <w:num w:numId="18">
-    <w:abstractNumId w:val="7"/>
+    <w:abstractNumId w:val="8"/>
   </w:num>
   <w:num w:numId="19">
     <w:abstractNumId w:val="1"/>
   </w:num>
   <w:num w:numId="20">
-    <w:abstractNumId w:val="16"/>
+    <w:abstractNumId w:val="17"/>
   </w:num>
   <w:num w:numId="21">
-    <w:abstractNumId w:val="23"/>
+    <w:abstractNumId w:val="24"/>
   </w:num>
   <w:num w:numId="22">
-    <w:abstractNumId w:val="25"/>
+    <w:abstractNumId w:val="26"/>
   </w:num>
   <w:num w:numId="23">
     <w:abstractNumId w:val="2"/>
   </w:num>
   <w:num w:numId="24">
-    <w:abstractNumId w:val="14"/>
+    <w:abstractNumId w:val="15"/>
   </w:num>
   <w:num w:numId="25">
-    <w:abstractNumId w:val="12"/>
+    <w:abstractNumId w:val="13"/>
   </w:num>
   <w:num w:numId="26">
-    <w:abstractNumId w:val="15"/>
+    <w:abstractNumId w:val="16"/>
   </w:num>
   <w:num w:numId="27">
     <w:abstractNumId w:val="0"/>
+  </w:num>
+  <w:num w:numId="28">
+    <w:abstractNumId w:val="6"/>
   </w:num>
 </w:numbering>
 </file>
@@ -9192,6 +9320,7 @@
     <w:lsdException w:name="HTML Sample" w:semiHidden="1" w:unhideWhenUsed="1"/>
     <w:lsdException w:name="HTML Typewriter" w:semiHidden="1" w:unhideWhenUsed="1"/>
     <w:lsdException w:name="HTML Variable" w:semiHidden="1" w:unhideWhenUsed="1"/>
+    <w:lsdException w:name="Normal Table" w:semiHidden="1" w:unhideWhenUsed="1"/>
     <w:lsdException w:name="annotation subject" w:semiHidden="1" w:unhideWhenUsed="1"/>
     <w:lsdException w:name="No List" w:semiHidden="1" w:unhideWhenUsed="1"/>
     <w:lsdException w:name="Outline List 1" w:semiHidden="1" w:unhideWhenUsed="1"/>
@@ -9238,8 +9367,10 @@
     <w:lsdException w:name="Table Subtle 2" w:semiHidden="1" w:unhideWhenUsed="1"/>
     <w:lsdException w:name="Table Web 1" w:semiHidden="1" w:unhideWhenUsed="1"/>
     <w:lsdException w:name="Table Web 2" w:semiHidden="1" w:unhideWhenUsed="1"/>
+    <w:lsdException w:name="Table Web 3" w:semiHidden="1" w:unhideWhenUsed="1"/>
     <w:lsdException w:name="Balloon Text" w:semiHidden="1" w:unhideWhenUsed="1"/>
     <w:lsdException w:name="Table Grid" w:uiPriority="39"/>
+    <w:lsdException w:name="Table Theme" w:semiHidden="1" w:unhideWhenUsed="1"/>
     <w:lsdException w:name="Placeholder Text" w:semiHidden="1"/>
     <w:lsdException w:name="No Spacing" w:uiPriority="1" w:qFormat="1"/>
     <w:lsdException w:name="Light Shading" w:uiPriority="60"/>

</xml_diff>

<commit_message>
added references, roles and touched up a few parts
</commit_message>
<xml_diff>
--- a/Assignment 3/Project 3.docx
+++ b/Assignment 3/Project 3.docx
@@ -1,65 +1,71 @@
 
 <file path=word/document.xml><?xml version="1.0" encoding="utf-8"?>
-<w:document xmlns:wpc="http://schemas.microsoft.com/office/word/2010/wordprocessingCanvas" xmlns:cx="http://schemas.microsoft.com/office/drawing/2014/chartex" xmlns:cx1="http://schemas.microsoft.com/office/drawing/2015/9/8/chartex" xmlns:cx2="http://schemas.microsoft.com/office/drawing/2015/10/21/chartex" xmlns:cx3="http://schemas.microsoft.com/office/drawing/2016/5/9/chartex" xmlns:cx4="http://schemas.microsoft.com/office/drawing/2016/5/10/chartex" xmlns:cx5="http://schemas.microsoft.com/office/drawing/2016/5/11/chartex" xmlns:cx6="http://schemas.microsoft.com/office/drawing/2016/5/12/chartex" xmlns:cx7="http://schemas.microsoft.com/office/drawing/2016/5/13/chartex" xmlns:cx8="http://schemas.microsoft.com/office/drawing/2016/5/14/chartex" xmlns:mc="http://schemas.openxmlformats.org/markup-compatibility/2006" xmlns:aink="http://schemas.microsoft.com/office/drawing/2016/ink" xmlns:am3d="http://schemas.microsoft.com/office/drawing/2017/model3d" xmlns:o="urn:schemas-microsoft-com:office:office" xmlns:r="http://schemas.openxmlformats.org/officeDocument/2006/relationships" xmlns:m="http://schemas.openxmlformats.org/officeDocument/2006/math" xmlns:v="urn:schemas-microsoft-com:vml" xmlns:wp14="http://schemas.microsoft.com/office/word/2010/wordprocessingDrawing" xmlns:wp="http://schemas.openxmlformats.org/drawingml/2006/wordprocessingDrawing" xmlns:w10="urn:schemas-microsoft-com:office:word" xmlns:w="http://schemas.openxmlformats.org/wordprocessingml/2006/main" xmlns:w14="http://schemas.microsoft.com/office/word/2010/wordml" xmlns:w15="http://schemas.microsoft.com/office/word/2012/wordml" xmlns:w16cid="http://schemas.microsoft.com/office/word/2016/wordml/cid" xmlns:w16se="http://schemas.microsoft.com/office/word/2015/wordml/symex" xmlns:wpg="http://schemas.microsoft.com/office/word/2010/wordprocessingGroup" xmlns:wpi="http://schemas.microsoft.com/office/word/2010/wordprocessingInk" xmlns:wne="http://schemas.microsoft.com/office/word/2006/wordml" xmlns:wps="http://schemas.microsoft.com/office/word/2010/wordprocessingShape" mc:Ignorable="w14 w15 w16se w16cid wp14">
+<w:document xmlns:wpc="http://schemas.microsoft.com/office/word/2010/wordprocessingCanvas" xmlns:mc="http://schemas.openxmlformats.org/markup-compatibility/2006" xmlns:o="urn:schemas-microsoft-com:office:office" xmlns:r="http://schemas.openxmlformats.org/officeDocument/2006/relationships" xmlns:m="http://schemas.openxmlformats.org/officeDocument/2006/math" xmlns:v="urn:schemas-microsoft-com:vml" xmlns:wp14="http://schemas.microsoft.com/office/word/2010/wordprocessingDrawing" xmlns:wp="http://schemas.openxmlformats.org/drawingml/2006/wordprocessingDrawing" xmlns:w10="urn:schemas-microsoft-com:office:word" xmlns:w="http://schemas.openxmlformats.org/wordprocessingml/2006/main" xmlns:w14="http://schemas.microsoft.com/office/word/2010/wordml" xmlns:w15="http://schemas.microsoft.com/office/word/2012/wordml" xmlns:wpg="http://schemas.microsoft.com/office/word/2010/wordprocessingGroup" xmlns:wpi="http://schemas.microsoft.com/office/word/2010/wordprocessingInk" xmlns:wne="http://schemas.microsoft.com/office/word/2006/wordml" xmlns:wps="http://schemas.microsoft.com/office/word/2010/wordprocessingShape" mc:Ignorable="w14 w15 wp14">
   <w:body>
     <w:p>
       <w:r>
-        <w:t>Project 3</w:t>
-      </w:r>
-    </w:p>
-    <w:p>
-      <w:pPr>
-        <w:rPr>
-          <w:b/>
-          <w:bCs/>
-        </w:rPr>
-      </w:pPr>
-      <w:r>
-        <w:rPr>
-          <w:b/>
-          <w:bCs/>
+        <w:t>Assignment 3</w:t>
+      </w:r>
+    </w:p>
+    <w:p>
+      <w:pPr>
+        <w:rPr>
+          <w:b/>
+          <w:bCs/>
+          <w:u w:val="single"/>
+        </w:rPr>
+      </w:pPr>
+      <w:r>
+        <w:rPr>
+          <w:b/>
+          <w:bCs/>
+          <w:u w:val="single"/>
+        </w:rPr>
+        <w:t>Team Name</w:t>
+      </w:r>
+    </w:p>
+    <w:p>
+      <w:pPr>
+        <w:rPr>
+          <w:bCs/>
+        </w:rPr>
+      </w:pPr>
+      <w:r>
+        <w:rPr>
+          <w:bCs/>
+        </w:rPr>
+        <w:t>The A(12) Team</w:t>
+      </w:r>
+    </w:p>
+    <w:p>
+      <w:pPr>
+        <w:rPr>
+          <w:bCs/>
+        </w:rPr>
+      </w:pPr>
+    </w:p>
+    <w:p>
+      <w:pPr>
+        <w:rPr>
+          <w:b/>
+          <w:bCs/>
+          <w:u w:val="single"/>
+        </w:rPr>
+      </w:pPr>
+      <w:r>
+        <w:rPr>
+          <w:b/>
+          <w:bCs/>
+          <w:u w:val="single"/>
         </w:rPr>
         <w:t>Personal Information</w:t>
       </w:r>
     </w:p>
     <w:p>
-      <w:pPr>
-        <w:rPr>
-          <w:b/>
-          <w:bCs/>
-          <w:u w:val="single"/>
-        </w:rPr>
-      </w:pPr>
-      <w:r>
-        <w:rPr>
-          <w:b/>
-          <w:bCs/>
-          <w:u w:val="single"/>
-        </w:rPr>
-        <w:t>Team Name</w:t>
-      </w:r>
-    </w:p>
-    <w:p>
-      <w:pPr>
-        <w:rPr>
-          <w:bCs/>
-        </w:rPr>
-      </w:pPr>
-      <w:r>
-        <w:rPr>
-          <w:bCs/>
-        </w:rPr>
-        <w:t>The A(12) Team</w:t>
-      </w:r>
-    </w:p>
-    <w:p>
-      <w:r>
-        <w:rPr>
-          <w:b/>
-          <w:bCs/>
-          <w:sz w:val="24"/>
-          <w:szCs w:val="24"/>
-          <w:u w:val="single"/>
+      <w:r>
+        <w:rPr>
+          <w:b/>
+          <w:bCs/>
         </w:rPr>
         <w:t xml:space="preserve">Samuel Everson – S3816940 </w:t>
       </w:r>
@@ -69,14 +75,12 @@
         <w:t>I’m 27, live on the northern end of the Gold Coast. I have 2 daughters and a spouse. I like tinkering with things like motors, computers and various other gadgets (though I’m still learning a lot and am not very good!). I enjoy the idea of software engineering though have very little experience in it. In the same boat I also like database design and implementation. Unfortunately, other than a Diploma in IT General I have no formal experience in IT but have self-taught a range of IT skills from building desktop PC’s and servers, VBA, HTML/CSS and database integration using MySQL.  I’m very happy to be a part of &lt;insert team name&gt; and am looking forward to working on this project with the team!</w:t>
       </w:r>
     </w:p>
-    <w:p>
-      <w:r>
-        <w:rPr>
-          <w:b/>
-          <w:bCs/>
-          <w:sz w:val="24"/>
-          <w:szCs w:val="24"/>
-          <w:u w:val="single"/>
+    <w:p/>
+    <w:p>
+      <w:r>
+        <w:rPr>
+          <w:b/>
+          <w:bCs/>
         </w:rPr>
         <w:t>Stanton Wightwick – S3819611</w:t>
       </w:r>
@@ -86,14 +90,12 @@
         <w:t>I’m 26, hail from Melbourne CBD. I am a huge basketball and combat sports fan, having played the former most my life and competed in the latter a couple of times. I also have an unhealthy obsession with watches (save your wallet, do not get into this hobby!!) My interest in I.T has definitely been amplified through my full-time job as a banker, and seeing the industry’s focus shift to improvement in technology, systems etc. Currently, (which intro to RMIT has helped me realise) I enjoy more so the front-end development/software dev side. I am drawn to ‘ease of life’ type applications and nicely designed, interactive interfaces. I have no formal education, my minimal I.T skills are mostly self-taught (Excel, VBA, HTML/CSS, Python) either job necessity or through websites such as Udemy, EDX, YouTube etc. I’m excited to work to work with the team and begin my journey through RMIT’s Bachelor of Information Technology!</w:t>
       </w:r>
     </w:p>
-    <w:p>
-      <w:r>
-        <w:rPr>
-          <w:b/>
-          <w:bCs/>
-          <w:sz w:val="24"/>
-          <w:szCs w:val="24"/>
-          <w:u w:val="single"/>
+    <w:p/>
+    <w:p>
+      <w:r>
+        <w:rPr>
+          <w:b/>
+          <w:bCs/>
         </w:rPr>
         <w:t>Jenna Wenn - S3816643</w:t>
       </w:r>
@@ -116,27 +118,239 @@
         <w:t xml:space="preserve"> and my student number is s3816643. My nationality is Australian, British and Irish. My culture is Australian. I have completed year 12 and was awarded my Western Certificate of Education, I also have a Certificate II in Sampling &amp; Measurement and my Certificate III in Business Administration. I have very basic language knowledge of Indonesian and Japanese. I love anime, gaming and almost every fantasy movie ever from Harry Potter to Lord of The Rings. I moved from Perth to Brisbane and have been to Japan once but would like to go back next year for the 2020 Olympics. I also do recreational shooting at a range though I’m not good.</w:t>
       </w:r>
     </w:p>
-    <w:p>
-      <w:r>
-        <w:rPr>
-          <w:b/>
-          <w:bCs/>
-          <w:sz w:val="24"/>
-          <w:szCs w:val="24"/>
+    <w:p/>
+    <w:p>
+      <w:r>
+        <w:rPr>
+          <w:b/>
+          <w:bCs/>
+        </w:rPr>
+        <w:t>Cooper Hawtin – S3682074</w:t>
+      </w:r>
+    </w:p>
+    <w:p>
+      <w:r>
+        <w:t xml:space="preserve">Hi! I’m Cooper Hawtin, a 20 year old Australian IT enthusiast who is on the verge of completing their Associate’s degree in Information Technology. I started studying at RMIT mid-year back in 2017 </w:t>
+      </w:r>
+      <w:r>
+        <w:lastRenderedPageBreak/>
+        <w:t>about 6 months after finishing my Year 12 VCE studies. I can speak fluent English and Italian. I gained an interest in IT when I decided to build my first gaming PC. My friends had convinced me to move from console to PC after school had finished so I started to educate myself to know what I was getting into. After countless hours of YouTube crusades, I worked up the courage to build my first PC. Building a PC sparked an interest in IT for me. Months after it had been built I spent a great majority of my time doing nothing but study how computers work from hardware to software. I got the point where I felt confident enough to study it officially at university. And here I am over 2 years later about to complete my degree!</w:t>
+      </w:r>
+    </w:p>
+    <w:p/>
+    <w:p>
+      <w:pPr>
+        <w:rPr>
+          <w:b/>
+          <w:bCs/>
+        </w:rPr>
+      </w:pPr>
+      <w:r>
+        <w:rPr>
+          <w:b/>
+          <w:bCs/>
+        </w:rPr>
+        <w:t>Oliver Young – s3819242</w:t>
+      </w:r>
+    </w:p>
+    <w:p>
+      <w:r>
+        <w:t xml:space="preserve">I’m Oliver Young, I was born in Tasmania, Australia and have lived in every state at some point in my life. My interest in IT started when I was a kid and my father worked for Telstra, we would have to move around a lot for his work in telecommunications and as such I developed an interest in computers and video games in order to keep in touch with friends when I moved away. I’ve done some university in the past right out of high school in Psychology but decided instead to pursue Information Technology. I have an interest in Cybersecurity as it combines both Psychology and IT. </w:t>
+      </w:r>
+    </w:p>
+    <w:p/>
+    <w:p>
+      <w:pPr>
+        <w:rPr>
+          <w:b/>
+          <w:bCs/>
           <w:u w:val="single"/>
         </w:rPr>
-        <w:t>Cooper Hawtin – S3682074</w:t>
-      </w:r>
-    </w:p>
-    <w:p>
-      <w:r>
-        <w:t xml:space="preserve">Hi! I’m Cooper Hawtin, a 20 year old Australian IT enthusiast who is on the verge of completing their Associate’s degree in Information Technology. I started studying at RMIT mid-year back in 2017 about 6 months after finishing my Year 12 VCE studies. I can speak fluent English and Italian. I gained an interest in IT when I decided to build my first gaming PC. My friends had convinced me to move from console to PC after school had finished so I started to educate myself to know what I was getting into. After countless hours of YouTube crusades, I worked up the courage to build my first PC. Building a PC sparked an interest in IT for me. Months after it had been built I spent a great majority of my time doing nothing but study how computers work from hardware to software. I got </w:t>
-      </w:r>
-      <w:r>
+      </w:pPr>
+      <w:r>
+        <w:rPr>
+          <w:b/>
+          <w:bCs/>
+          <w:u w:val="single"/>
+        </w:rPr>
+        <w:t>Group Reflection</w:t>
+      </w:r>
+    </w:p>
+    <w:p>
+      <w:pPr>
+        <w:rPr>
+          <w:b/>
+          <w:bCs/>
+        </w:rPr>
+      </w:pPr>
+      <w:r>
+        <w:rPr>
+          <w:b/>
+          <w:bCs/>
+        </w:rPr>
+        <w:t>How well did your group work together in Assignment 2? Will you be introducing any changes in process for Assignment 3? This is new for this assignment.</w:t>
+      </w:r>
+    </w:p>
+    <w:p>
+      <w:r>
+        <w:t xml:space="preserve">Overall the group worked quite well together during Assignment 2. To begin with the only active members were Stanton, Jenna and Samuel with the late addition of Cooper. Unfortunately, there was very little communication from Lyly (who was also a late addition. During the entire Assignment 2 duration there was no communication from Garfield, Rhys, Thomas and Michael (also a late addition).  </w:t>
+      </w:r>
+    </w:p>
+    <w:p>
+      <w:r>
+        <w:t xml:space="preserve">For the active members, we all seem to get along well and communicate effectively. I only recall 1 instance of a miscommunication, right at the end of the assignment period. The work completed was distributed relatively evenly and all members contributed to making group decisions. </w:t>
+      </w:r>
+    </w:p>
+    <w:p>
+      <w:r>
+        <w:t>The biggest challenge was having 3 non-active group members being replaced with 1 active and 2 non-active group members. With the constant waiting for responses, we found we delayed progress on the assignment meaning we did need to cram a small bit of work towards the end – though it was nothing we didn’t feel we could achieve.</w:t>
+      </w:r>
+    </w:p>
+    <w:p>
+      <w:r>
+        <w:t xml:space="preserve">For Assignment 3 we have a much clearer understanding of our schedules meaning organising meetings and the like can be a bit easier. We aim to create a project timeline including task delegation to try and achieve set work to be completed by each member target times. This should enable us to be better organised and keep track of who has done what along with what still requires completion, allowing any member to step in as required with clarity and transparency. </w:t>
+      </w:r>
+    </w:p>
+    <w:p/>
+    <w:p>
+      <w:pPr>
+        <w:rPr>
+          <w:b/>
+          <w:bCs/>
+          <w:u w:val="single"/>
+        </w:rPr>
+      </w:pPr>
+      <w:r>
+        <w:rPr>
+          <w:b/>
+          <w:bCs/>
+          <w:u w:val="single"/>
+        </w:rPr>
+        <w:t xml:space="preserve">Career Plans </w:t>
+      </w:r>
+    </w:p>
+    <w:p>
+      <w:pPr>
+        <w:rPr>
+          <w:b/>
+          <w:bCs/>
+        </w:rPr>
+      </w:pPr>
+      <w:r>
+        <w:rPr>
+          <w:b/>
+          <w:bCs/>
+        </w:rPr>
+        <w:t xml:space="preserve">Compare and contrast the career plans, including ideal jobs, for each person in the group. This may have changed due to feedback from Assignments 1 and 2. What common elements are there, if </w:t>
+      </w:r>
+      <w:r>
+        <w:rPr>
+          <w:b/>
+          <w:bCs/>
+        </w:rPr>
         <w:lastRenderedPageBreak/>
-        <w:t>the point where I felt confident enough to study it officially at university. And here I am over 2 years later about to complete my degree!</w:t>
-      </w:r>
-    </w:p>
+        <w:t>any? What differentiates each position from the others, if anything? How similar or different are your career plans across the group? This is new for this assignment.</w:t>
+      </w:r>
+    </w:p>
+    <w:p>
+      <w:r>
+        <w:t>Each team member:</w:t>
+      </w:r>
+    </w:p>
+    <w:p>
+      <w:pPr>
+        <w:pStyle w:val="ListParagraph"/>
+        <w:numPr>
+          <w:ilvl w:val="0"/>
+          <w:numId w:val="28"/>
+        </w:numPr>
+      </w:pPr>
+      <w:r>
+        <w:t>Samuel – Software E</w:t>
+      </w:r>
+      <w:r>
+        <w:t>ngineer</w:t>
+      </w:r>
+    </w:p>
+    <w:p>
+      <w:pPr>
+        <w:pStyle w:val="ListParagraph"/>
+        <w:numPr>
+          <w:ilvl w:val="0"/>
+          <w:numId w:val="28"/>
+        </w:numPr>
+      </w:pPr>
+      <w:r>
+        <w:t xml:space="preserve">Stanton – </w:t>
+      </w:r>
+      <w:r>
+        <w:t>Front End Developer</w:t>
+      </w:r>
+    </w:p>
+    <w:p>
+      <w:pPr>
+        <w:pStyle w:val="ListParagraph"/>
+        <w:numPr>
+          <w:ilvl w:val="0"/>
+          <w:numId w:val="28"/>
+        </w:numPr>
+      </w:pPr>
+      <w:r>
+        <w:t>Jenna – Software D</w:t>
+      </w:r>
+      <w:r>
+        <w:t>eveloper</w:t>
+      </w:r>
+    </w:p>
+    <w:p>
+      <w:pPr>
+        <w:pStyle w:val="ListParagraph"/>
+        <w:numPr>
+          <w:ilvl w:val="0"/>
+          <w:numId w:val="28"/>
+        </w:numPr>
+      </w:pPr>
+      <w:r>
+        <w:t>Cooper – IT Systems A</w:t>
+      </w:r>
+      <w:r>
+        <w:t>dministrator</w:t>
+      </w:r>
+    </w:p>
+    <w:p>
+      <w:pPr>
+        <w:pStyle w:val="ListParagraph"/>
+        <w:numPr>
+          <w:ilvl w:val="0"/>
+          <w:numId w:val="28"/>
+        </w:numPr>
+      </w:pPr>
+      <w:r>
+        <w:t xml:space="preserve">Oliver </w:t>
+      </w:r>
+      <w:r>
+        <w:t>–</w:t>
+      </w:r>
+      <w:r>
+        <w:t xml:space="preserve"> </w:t>
+      </w:r>
+      <w:r>
+        <w:t>Cyber Security Architect</w:t>
+      </w:r>
+    </w:p>
+    <w:p/>
+    <w:p>
+      <w:r>
+        <w:t>Overall, our career ambitions have mostly stayed the same. The most common element is still software development. Samuel, Stanton and Jenna all remain keen for</w:t>
+      </w:r>
+      <w:r>
+        <w:t xml:space="preserve"> to go down the software engineering pathway as a potential ideal career </w:t>
+      </w:r>
+      <w:r>
+        <w:t xml:space="preserve">with Cooper still looking for an ideal position in the world of systems administration. </w:t>
+      </w:r>
+    </w:p>
+    <w:p/>
     <w:p>
       <w:pPr>
         <w:rPr>
@@ -151,103 +365,22 @@
           <w:bCs/>
           <w:u w:val="single"/>
         </w:rPr>
-        <w:t>Oliver Young – s3819242</w:t>
-      </w:r>
-    </w:p>
-    <w:p>
-      <w:r>
-        <w:t xml:space="preserve">I’m Oliver Young, I was born in Tasmania, Australia and have lived in every state at some point in my life. My interest in IT started when I was a kid and my father worked for Telstra, we would have to move around a lot for his work in telecommunications and as such I developed an interest in computers and video games in order to keep in touch with friends when I moved away. I’ve done some university in the past right out of high school in Psychology but decided instead to pursue Information Technology. I have an interest in Cybersecurity as it combines both Psychology and IT. </w:t>
-      </w:r>
-    </w:p>
-    <w:p/>
-    <w:p>
-      <w:pPr>
-        <w:rPr>
-          <w:b/>
-          <w:bCs/>
-          <w:u w:val="single"/>
-        </w:rPr>
-      </w:pPr>
-      <w:r>
-        <w:rPr>
-          <w:b/>
-          <w:bCs/>
-          <w:u w:val="single"/>
-        </w:rPr>
-        <w:t xml:space="preserve">Group Processes </w:t>
-      </w:r>
-    </w:p>
-    <w:p>
-      <w:pPr>
-        <w:rPr>
-          <w:b/>
-          <w:bCs/>
-        </w:rPr>
-      </w:pPr>
-      <w:r>
-        <w:rPr>
-          <w:b/>
-          <w:bCs/>
-        </w:rPr>
-        <w:t>How well did your group work together in Assignment 2? Will you be introducing any changes in process for Assignment 3? This is new for this assignment.</w:t>
-      </w:r>
-    </w:p>
-    <w:p>
-      <w:r>
-        <w:t xml:space="preserve">Overall the group worked quite well together during Assignment 2. To begin with the only active members were Stanton, Jenna and Samuel with the late addition of Cooper. Unfortunately, there was very little communication from Lyly (who was also a late addition. During the entire Assignment 2 duration there was no communication from Garfield, Rhys, Thomas and Michael (also a late addition).  </w:t>
-      </w:r>
-    </w:p>
-    <w:p>
-      <w:r>
-        <w:t xml:space="preserve">For the active members, we all seem to get along well and communicate effectively. I only recall 1 instance of a miscommunication, right at the end of the assignment period. The work completed was distributed relatively evenly and all members contributed to making group decisions. </w:t>
-      </w:r>
-    </w:p>
-    <w:p>
-      <w:r>
-        <w:t>The biggest challenge was having 3 non-active group members being replaced with 1 active and 2 non-active group members. With the constant waiting for responses, we found we delayed progress on the assignment meaning we did need to cram a small bit of work towards the end – though it was nothing we didn’t feel we could achieve.</w:t>
-      </w:r>
-    </w:p>
-    <w:p>
-      <w:r>
-        <w:t xml:space="preserve">For Assignment 3 we have a much clearer understanding of our schedules meaning organising meetings and the like can be a bit easier. We aim to create a project timeline including task delegation to try and achieve set work to be completed by each member target times. This should enable us to be better organised and keep track of who has done what along with what still requires completion, allowing any member to step in as required with clarity and transparency. </w:t>
-      </w:r>
-    </w:p>
-    <w:p/>
-    <w:p>
-      <w:pPr>
-        <w:rPr>
-          <w:b/>
-          <w:bCs/>
-          <w:u w:val="single"/>
-        </w:rPr>
-      </w:pPr>
-      <w:r>
-        <w:rPr>
-          <w:b/>
-          <w:bCs/>
-          <w:u w:val="single"/>
-        </w:rPr>
-        <w:t xml:space="preserve">Career Plans </w:t>
-      </w:r>
-    </w:p>
-    <w:p>
-      <w:pPr>
-        <w:rPr>
-          <w:b/>
-          <w:bCs/>
-        </w:rPr>
-      </w:pPr>
-      <w:r>
-        <w:rPr>
-          <w:b/>
-          <w:bCs/>
-        </w:rPr>
-        <w:t>Compare and contrast the career plans, including ideal jobs, for each person in the group. This may have changed due to feedback from Assignments 1 and 2. What common elements are there, if any? What differentiates each position from the others, if anything? How similar or different are your career plans across the group? This is new for this assignment.</w:t>
-      </w:r>
-    </w:p>
-    <w:p>
-      <w:r>
-        <w:t>Each team member:</w:t>
+        <w:t xml:space="preserve">Tools </w:t>
+      </w:r>
+    </w:p>
+    <w:p>
+      <w:pPr>
+        <w:rPr>
+          <w:b/>
+          <w:bCs/>
+        </w:rPr>
+      </w:pPr>
+      <w:r>
+        <w:rPr>
+          <w:b/>
+          <w:bCs/>
+        </w:rPr>
+        <w:t>As in Assignment 2, you need to have a group website and a GitHub (or similar) repository for your group. In your report you should include a brief description of what you have done, and include the following: - The link to your group’s website - The link to your group’s Git repository (GitHub, BitBucket, etc) - Your comments on how well the audit trail on the Git repository reflects your group’s work. You will presumably only be able to do this close to the time of submission.</w:t>
       </w:r>
     </w:p>
     <w:p>
@@ -255,139 +388,940 @@
         <w:pStyle w:val="ListParagraph"/>
         <w:numPr>
           <w:ilvl w:val="0"/>
-          <w:numId w:val="28"/>
-        </w:numPr>
-      </w:pPr>
-      <w:r>
-        <w:t>Samuel – Software engineer</w:t>
-      </w:r>
-    </w:p>
-    <w:p>
-      <w:pPr>
-        <w:pStyle w:val="ListParagraph"/>
-        <w:numPr>
-          <w:ilvl w:val="0"/>
-          <w:numId w:val="28"/>
-        </w:numPr>
-      </w:pPr>
-      <w:r>
-        <w:t>Stanton – Full Stack node developer</w:t>
-      </w:r>
-    </w:p>
-    <w:p>
-      <w:pPr>
-        <w:pStyle w:val="ListParagraph"/>
-        <w:numPr>
-          <w:ilvl w:val="0"/>
-          <w:numId w:val="28"/>
-        </w:numPr>
-      </w:pPr>
-      <w:r>
-        <w:t>Jenna – Software developer</w:t>
-      </w:r>
-    </w:p>
-    <w:p>
-      <w:pPr>
-        <w:pStyle w:val="ListParagraph"/>
-        <w:numPr>
-          <w:ilvl w:val="0"/>
-          <w:numId w:val="28"/>
-        </w:numPr>
-      </w:pPr>
-      <w:r>
-        <w:lastRenderedPageBreak/>
-        <w:t>Cooper – IT systems administrator</w:t>
-      </w:r>
-    </w:p>
-    <w:p>
-      <w:pPr>
-        <w:pStyle w:val="ListParagraph"/>
-        <w:numPr>
-          <w:ilvl w:val="0"/>
-          <w:numId w:val="28"/>
-        </w:numPr>
-      </w:pPr>
-      <w:r>
-        <w:t xml:space="preserve">Oliver - </w:t>
-      </w:r>
-    </w:p>
-    <w:p/>
-    <w:p>
-      <w:r>
-        <w:t xml:space="preserve">Overall, our career ambitions have mostly stayed the same. The most common element is still software development. </w:t>
-      </w:r>
-      <w:r>
-        <w:t xml:space="preserve">Samuel, Stanton and Jenna all </w:t>
-      </w:r>
-      <w:r>
-        <w:t>remain keen for</w:t>
-      </w:r>
-      <w:r>
-        <w:t xml:space="preserve"> this as a potential ideal job</w:t>
-      </w:r>
-      <w:r>
-        <w:t xml:space="preserve"> with Cooper still looking for an ideal position in the world of systems administration.</w:t>
+          <w:numId w:val="30"/>
+        </w:numPr>
+        <w:rPr>
+          <w:bCs/>
+        </w:rPr>
+      </w:pPr>
+      <w:r>
+        <w:rPr>
+          <w:bCs/>
+        </w:rPr>
+        <w:t>Office 365</w:t>
       </w:r>
       <w:bookmarkStart w:id="0" w:name="_GoBack"/>
       <w:bookmarkEnd w:id="0"/>
+    </w:p>
+    <w:p>
+      <w:pPr>
+        <w:pStyle w:val="ListParagraph"/>
+        <w:numPr>
+          <w:ilvl w:val="0"/>
+          <w:numId w:val="30"/>
+        </w:numPr>
+        <w:rPr>
+          <w:bCs/>
+        </w:rPr>
+      </w:pPr>
+      <w:r>
+        <w:rPr>
+          <w:bCs/>
+        </w:rPr>
+        <w:t>Github</w:t>
+      </w:r>
+    </w:p>
+    <w:p>
+      <w:pPr>
+        <w:pStyle w:val="ListParagraph"/>
+        <w:numPr>
+          <w:ilvl w:val="0"/>
+          <w:numId w:val="30"/>
+        </w:numPr>
+        <w:rPr>
+          <w:bCs/>
+        </w:rPr>
+      </w:pPr>
+      <w:r>
+        <w:rPr>
+          <w:bCs/>
+        </w:rPr>
+        <w:t>Discord</w:t>
+      </w:r>
+    </w:p>
+    <w:p>
+      <w:pPr>
+        <w:spacing w:after="200" w:line="276" w:lineRule="auto"/>
+        <w:rPr>
+          <w:b/>
+          <w:u w:val="single"/>
+        </w:rPr>
+      </w:pPr>
+    </w:p>
+    <w:p>
+      <w:pPr>
+        <w:spacing w:after="200" w:line="276" w:lineRule="auto"/>
+        <w:rPr>
+          <w:b/>
+          <w:u w:val="single"/>
+        </w:rPr>
+      </w:pPr>
+    </w:p>
+    <w:p>
+      <w:pPr>
+        <w:spacing w:after="200" w:line="276" w:lineRule="auto"/>
+        <w:rPr>
+          <w:b/>
+          <w:u w:val="single"/>
+        </w:rPr>
+      </w:pPr>
+    </w:p>
+    <w:p>
+      <w:pPr>
+        <w:spacing w:after="200" w:line="276" w:lineRule="auto"/>
+      </w:pPr>
+      <w:r>
+        <w:rPr>
+          <w:b/>
+          <w:u w:val="single"/>
+        </w:rPr>
+        <w:t>Group processes and communications</w:t>
+      </w:r>
+    </w:p>
+    <w:p>
+      <w:pPr>
+        <w:rPr>
+          <w:b/>
+        </w:rPr>
+      </w:pPr>
+      <w:r>
+        <w:rPr>
+          <w:b/>
+        </w:rPr>
+        <w:t>How will the group communicate?</w:t>
+      </w:r>
+    </w:p>
+    <w:p>
+      <w:r>
+        <w:t>As we all reside in different parts of Australia, the primary choice for communicat</w:t>
+      </w:r>
+      <w:r>
+        <w:t>ion is Discord. We have created</w:t>
+      </w:r>
+      <w:r>
+        <w:t xml:space="preserve"> a group chat which we are all a part of. </w:t>
+      </w:r>
+    </w:p>
+    <w:p/>
+    <w:p>
+      <w:pPr>
+        <w:rPr>
+          <w:b/>
+        </w:rPr>
+      </w:pPr>
+      <w:r>
+        <w:rPr>
+          <w:b/>
+        </w:rPr>
+        <w:t>Why Discord?</w:t>
+      </w:r>
+    </w:p>
+    <w:p>
+      <w:r>
+        <w:t xml:space="preserve">Discord supports high quality images, videos and files, allowing us to review each other’s work before submitting a pull request/committing. Additionally, perhaps the most beneficial feature is the inclusion of </w:t>
+      </w:r>
+      <w:r>
+        <w:rPr>
+          <w:i/>
+        </w:rPr>
+        <w:t xml:space="preserve">Webhooks. </w:t>
+      </w:r>
+      <w:r>
+        <w:t xml:space="preserve">This is essentially Discord’s in-built function which syncs up with GitHub, and whenever a commit has been made, it alerts us in our group chat the time and date, along with the </w:t>
+      </w:r>
+      <w:r>
+        <w:lastRenderedPageBreak/>
+        <w:t>commit request comments.</w:t>
+      </w:r>
+      <w:r>
+        <w:br/>
+      </w:r>
+    </w:p>
+    <w:p>
+      <w:pPr>
+        <w:rPr>
+          <w:b/>
+        </w:rPr>
+      </w:pPr>
+      <w:r>
+        <w:rPr>
+          <w:b/>
+        </w:rPr>
+        <w:t>How often will meetings take place?</w:t>
+      </w:r>
+    </w:p>
+    <w:p>
+      <w:r>
+        <w:t xml:space="preserve">We aim to have an official voice chat meeting on Discord at least once a week. During the rest of the week, we often just message in the group chat for day to day stuff, ‘pinging’ everyone if something important requires attention. </w:t>
+      </w:r>
+    </w:p>
+    <w:p>
+      <w:pPr>
+        <w:rPr>
+          <w:b/>
+          <w:bCs/>
+        </w:rPr>
+      </w:pPr>
+    </w:p>
+    <w:p>
+      <w:pPr>
+        <w:rPr>
+          <w:b/>
+          <w:bCs/>
+        </w:rPr>
+      </w:pPr>
+    </w:p>
+    <w:p>
+      <w:pPr>
+        <w:rPr>
+          <w:b/>
+          <w:bCs/>
+          <w:u w:val="single"/>
+        </w:rPr>
+      </w:pPr>
+      <w:r>
+        <w:rPr>
+          <w:b/>
+          <w:bCs/>
+          <w:u w:val="single"/>
+        </w:rPr>
+        <w:t xml:space="preserve">Project Description </w:t>
+      </w:r>
+    </w:p>
+    <w:p>
+      <w:pPr>
+        <w:rPr>
+          <w:b/>
+          <w:bCs/>
+        </w:rPr>
+      </w:pPr>
+      <w:r>
+        <w:rPr>
+          <w:b/>
+          <w:bCs/>
+        </w:rPr>
+        <w:t xml:space="preserve">Having completed both Assignment 1 and Assignment 2, you will have thought about a personal project as well as one with your group. In this Assignment you are to come up with a plan for group project, and to develop it as much as possible in the time available. </w:t>
+      </w:r>
+    </w:p>
+    <w:p>
+      <w:pPr>
+        <w:rPr>
+          <w:b/>
+          <w:bCs/>
+        </w:rPr>
+      </w:pPr>
+      <w:r>
+        <w:rPr>
+          <w:b/>
+          <w:bCs/>
+        </w:rPr>
+        <w:t xml:space="preserve">Naturally you will be very unlikely to complete your project; in fact, most worthwhile projects are “endless”, in that there is always more that you can do, more features to be added, more levels to be designed, or new devices that could be used. </w:t>
+      </w:r>
+    </w:p>
+    <w:p>
+      <w:pPr>
+        <w:rPr>
+          <w:b/>
+          <w:bCs/>
+        </w:rPr>
+      </w:pPr>
+      <w:r>
+        <w:rPr>
+          <w:b/>
+          <w:bCs/>
+        </w:rPr>
+        <w:t xml:space="preserve">Naturally the choice of what to do is up to you, but you should take the following into account when making your decision. </w:t>
+      </w:r>
+    </w:p>
+    <w:p>
+      <w:pPr>
+        <w:ind w:firstLine="720"/>
+        <w:rPr>
+          <w:b/>
+          <w:bCs/>
+        </w:rPr>
+      </w:pPr>
+      <w:r>
+        <w:rPr>
+          <w:b/>
+          <w:bCs/>
+        </w:rPr>
+        <w:t xml:space="preserve">- The passions, interests and skills of your group </w:t>
+      </w:r>
+    </w:p>
+    <w:p>
+      <w:pPr>
+        <w:ind w:firstLine="720"/>
+        <w:rPr>
+          <w:b/>
+          <w:bCs/>
+        </w:rPr>
+      </w:pPr>
+      <w:r>
+        <w:rPr>
+          <w:b/>
+          <w:bCs/>
+        </w:rPr>
+        <w:t xml:space="preserve">- IT industry trends </w:t>
+      </w:r>
+    </w:p>
+    <w:p>
+      <w:pPr>
+        <w:ind w:firstLine="720"/>
+        <w:rPr>
+          <w:b/>
+          <w:bCs/>
+        </w:rPr>
+      </w:pPr>
+      <w:r>
+        <w:rPr>
+          <w:b/>
+          <w:bCs/>
+        </w:rPr>
+        <w:t xml:space="preserve">- What would assist you in your career plan </w:t>
+      </w:r>
+    </w:p>
+    <w:p>
+      <w:pPr>
+        <w:ind w:firstLine="720"/>
+        <w:rPr>
+          <w:b/>
+          <w:bCs/>
+        </w:rPr>
+      </w:pPr>
+      <w:r>
+        <w:rPr>
+          <w:b/>
+          <w:bCs/>
+        </w:rPr>
+        <w:t>- Feedback from Assignments 1 and 2</w:t>
+      </w:r>
+    </w:p>
+    <w:p>
+      <w:pPr>
+        <w:rPr>
+          <w:b/>
+          <w:bCs/>
+        </w:rPr>
+      </w:pPr>
+      <w:r>
+        <w:rPr>
+          <w:b/>
+          <w:bCs/>
+        </w:rPr>
+        <w:t>Your group will have developed some ideas in Assignment 2; it is fine to build on and refine these for this assignment, or to develop a new project based on feedback and/or what you have learned since.</w:t>
+      </w:r>
+    </w:p>
+    <w:p>
+      <w:pPr>
+        <w:rPr>
+          <w:b/>
+          <w:bCs/>
+        </w:rPr>
+      </w:pPr>
+    </w:p>
+    <w:p>
+      <w:pPr>
+        <w:rPr>
+          <w:b/>
+          <w:bCs/>
+          <w:u w:val="single"/>
+        </w:rPr>
+      </w:pPr>
+      <w:r>
+        <w:rPr>
+          <w:b/>
+          <w:bCs/>
+          <w:u w:val="single"/>
+        </w:rPr>
+        <w:t xml:space="preserve">Overview </w:t>
+      </w:r>
+    </w:p>
+    <w:p>
+      <w:pPr>
+        <w:rPr>
+          <w:b/>
+          <w:bCs/>
+        </w:rPr>
+      </w:pPr>
+      <w:r>
+        <w:rPr>
+          <w:b/>
+          <w:bCs/>
+        </w:rPr>
+        <w:t>Topic</w:t>
+      </w:r>
+    </w:p>
+    <w:p>
+      <w:r>
+        <w:t xml:space="preserve">For our idea we will be revisiting the Assignment 2 idea – Project Frecepie. This project aims to solve the indecisive issue of what to cook for dinner when you’re feeling lazy, can’t think of any recipes or perhaps even just looking for something new to cook with what you have. The project aims to develop a mobile and desktop app. The biggest focus is integrating with smart fridges and utilising their technology for the simplest experience with the app. </w:t>
+      </w:r>
+    </w:p>
+    <w:p>
+      <w:r>
+        <w:t xml:space="preserve">As Smart fridges are becoming more and more popular and affordable, it won’t be long until most average households have one. Even if you don’t have one, </w:t>
+      </w:r>
+      <w:r>
+        <w:t>most</w:t>
+      </w:r>
+      <w:r>
+        <w:t xml:space="preserve"> people have a smart device like a phone or tablet, all of which have cameras attached. </w:t>
+      </w:r>
+      <w:r>
+        <w:t xml:space="preserve">The App aims to utilise this technology and integrate with smart fridges to work out what you have in stock and match that up with recipes that won’t require any additional purchases. </w:t>
+      </w:r>
+    </w:p>
+    <w:p>
+      <w:hyperlink r:id="rId8" w:history="1">
+        <w:r>
+          <w:rPr>
+            <w:rStyle w:val="Hyperlink"/>
+          </w:rPr>
+          <w:t>https://en.wikipedia.org/wiki/Smart_refrigerator</w:t>
+        </w:r>
+      </w:hyperlink>
       <w:r>
         <w:t xml:space="preserve"> </w:t>
       </w:r>
     </w:p>
     <w:p/>
+    <w:p>
+      <w:pPr>
+        <w:rPr>
+          <w:b/>
+          <w:bCs/>
+        </w:rPr>
+      </w:pPr>
+      <w:r>
+        <w:rPr>
+          <w:b/>
+          <w:bCs/>
+        </w:rPr>
+        <w:t>Motivation</w:t>
+      </w:r>
+    </w:p>
+    <w:p>
+      <w:r>
+        <w:t>The motivation behind the project comes from the lack of productivity and general excessive costs involved when you can’t decide or work out what to cook with the items you have at home. I feel we have all stared into the fridge at one time or another for the 400</w:t>
+      </w:r>
+      <w:r>
+        <w:rPr>
+          <w:vertAlign w:val="superscript"/>
+        </w:rPr>
+        <w:t>th</w:t>
+      </w:r>
+      <w:r>
+        <w:t xml:space="preserve"> time, trying to work out what you can cook with the items you have, only to return 3 minutes later to check again – and probably end up ordering takeout. </w:t>
+      </w:r>
+    </w:p>
+    <w:p>
+      <w:r>
+        <w:t xml:space="preserve">A big motivator other than helping to create is reducing wastage. If the app can help people use more of what they have then they’ll spend less in the long run whilst reducing the amount of wasted food items which is more beneficial for the greater community and world. </w:t>
+      </w:r>
+    </w:p>
     <w:p/>
+    <w:p>
+      <w:pPr>
+        <w:rPr>
+          <w:b/>
+          <w:bCs/>
+        </w:rPr>
+      </w:pPr>
+      <w:r>
+        <w:rPr>
+          <w:b/>
+          <w:bCs/>
+        </w:rPr>
+        <w:t>Landscape</w:t>
+      </w:r>
+    </w:p>
+    <w:p>
+      <w:r>
+        <w:t xml:space="preserve">Most smart fridges with built in screens and cameras already do a lot of what our project aims to do – however we’ve not been able to locate another product that provides the same end goal or outcome than Frecepie. </w:t>
+      </w:r>
+    </w:p>
+    <w:p>
+      <w:r>
+        <w:t xml:space="preserve">Similarities are; </w:t>
+      </w:r>
+    </w:p>
+    <w:p>
+      <w:pPr>
+        <w:pStyle w:val="ListParagraph"/>
+        <w:numPr>
+          <w:ilvl w:val="0"/>
+          <w:numId w:val="1"/>
+        </w:numPr>
+      </w:pPr>
+      <w:r>
+        <w:t xml:space="preserve">Stock control – including description and quantity. </w:t>
+      </w:r>
+    </w:p>
+    <w:p>
+      <w:pPr>
+        <w:pStyle w:val="ListParagraph"/>
+        <w:numPr>
+          <w:ilvl w:val="0"/>
+          <w:numId w:val="1"/>
+        </w:numPr>
+      </w:pPr>
+      <w:r>
+        <w:t xml:space="preserve">Recipe suggestions – though it seems existing ones recommend recipes in general – not tailored to your stock exclusively – our app will also do this should there be no hits using only what you have. </w:t>
+      </w:r>
+    </w:p>
+    <w:p>
+      <w:pPr>
+        <w:pStyle w:val="ListParagraph"/>
+        <w:numPr>
+          <w:ilvl w:val="0"/>
+          <w:numId w:val="1"/>
+        </w:numPr>
+      </w:pPr>
+      <w:r>
+        <w:t>Multi device compatibility – smart fridges allow you to view the cameras on other devices like your phone</w:t>
+      </w:r>
+      <w:r>
+        <w:t xml:space="preserve"> and the smart fridge apps are also (assumed to be) available. </w:t>
+      </w:r>
+    </w:p>
+    <w:p>
+      <w:r>
+        <w:t xml:space="preserve">The biggest point of difference is working out what to cook </w:t>
+      </w:r>
+      <w:r>
+        <w:rPr>
+          <w:b/>
+          <w:bCs/>
+        </w:rPr>
+        <w:t xml:space="preserve">using what ingredients you already have </w:t>
+      </w:r>
+      <w:r>
+        <w:rPr>
+          <w:b/>
+          <w:bCs/>
+          <w:i/>
+          <w:iCs/>
+        </w:rPr>
+        <w:t>without</w:t>
+      </w:r>
+      <w:r>
+        <w:rPr>
+          <w:b/>
+          <w:bCs/>
+        </w:rPr>
+        <w:t xml:space="preserve"> purchasing anything additional</w:t>
+      </w:r>
+      <w:r>
+        <w:t xml:space="preserve">. </w:t>
+      </w:r>
+    </w:p>
     <w:p/>
     <w:p>
-      <w:pPr>
+      <w:r>
         <w:rPr>
           <w:b/>
           <w:bCs/>
           <w:u w:val="single"/>
         </w:rPr>
-      </w:pPr>
-      <w:r>
-        <w:rPr>
-          <w:b/>
-          <w:bCs/>
-          <w:u w:val="single"/>
-        </w:rPr>
-        <w:t xml:space="preserve">Tools </w:t>
-      </w:r>
-    </w:p>
-    <w:p>
-      <w:pPr>
-        <w:rPr>
-          <w:b/>
-          <w:bCs/>
-        </w:rPr>
-      </w:pPr>
-      <w:r>
-        <w:rPr>
-          <w:b/>
-          <w:bCs/>
-        </w:rPr>
-        <w:t>As in Assignment 2, you need to have a group website and a GitHub (or similar) repository for your group. In your report you should include a brief description of what you have done, and include the following: - The link to your group’s website - The link to your group’s Git repository (GitHub, BitBucket, etc) - Your comments on how well the audit trail on the Git repository reflects your group’s work. You will presumably only be able to do this close to the time of submission.</w:t>
-      </w:r>
-    </w:p>
-    <w:p>
-      <w:pPr>
-        <w:rPr>
-          <w:b/>
-          <w:bCs/>
-        </w:rPr>
-      </w:pPr>
-    </w:p>
-    <w:p>
-      <w:pPr>
-        <w:rPr>
-          <w:b/>
-        </w:rPr>
-      </w:pPr>
-      <w:r>
-        <w:rPr>
-          <w:b/>
-        </w:rPr>
-        <w:t>Software</w:t>
+        <w:t>Detailed Description</w:t>
+      </w:r>
+    </w:p>
+    <w:p>
+      <w:pPr>
+        <w:rPr>
+          <w:b/>
+          <w:bCs/>
+        </w:rPr>
+      </w:pPr>
+      <w:r>
+        <w:rPr>
+          <w:b/>
+          <w:bCs/>
+        </w:rPr>
+        <w:t>Aims</w:t>
+      </w:r>
+    </w:p>
+    <w:p>
+      <w:r>
+        <w:t>The aim of Frecipe is to create a</w:t>
+      </w:r>
+      <w:r>
+        <w:t xml:space="preserve"> mobile</w:t>
+      </w:r>
+      <w:r>
+        <w:t xml:space="preserve"> platform that helps simplify meal choices. </w:t>
+      </w:r>
+      <w:r>
+        <w:br/>
+        <w:t xml:space="preserve">To do this we will make use of current technologies to enable smart scanning via video/photo of your fridge contents to create a database containing a stock list and compare that against a database of recipes. If utilising smart scanning is not something the user can do, manual input will also be available. </w:t>
+      </w:r>
+      <w:r>
+        <w:t>This innovation will help people to utilise more of what they have and reduce food wastage.</w:t>
+      </w:r>
+    </w:p>
+    <w:p>
+      <w:r>
+        <w:t xml:space="preserve">Smart scanning technology (where the app can identify items including quantity via the devices camera) allows simplified use which means the user spends less time updating their inventory and more time doing things they enjoy. </w:t>
+      </w:r>
+    </w:p>
+    <w:p>
+      <w:r>
+        <w:t>Having a separate database for both the items in inventory (or stock) and the recipes allows quick referencing and lookup for a fast comparison of one list with the other.</w:t>
+      </w:r>
+    </w:p>
+    <w:p/>
+    <w:p>
+      <w:pPr>
+        <w:rPr>
+          <w:b/>
+          <w:bCs/>
+        </w:rPr>
+      </w:pPr>
+      <w:r>
+        <w:rPr>
+          <w:b/>
+          <w:bCs/>
+        </w:rPr>
+        <w:t>Plans and Progress</w:t>
+      </w:r>
+    </w:p>
+    <w:p>
+      <w:r>
+        <w:t>Frecipe began as an aid to deciding what meal to prepare based on what food was in your fridge</w:t>
+      </w:r>
+      <w:r>
+        <w:t xml:space="preserve">. Along the planning process we discovered the idea has a lot more potential than just helping people decide what meal to prepare. </w:t>
+      </w:r>
+    </w:p>
+    <w:p>
+      <w:r>
+        <w:t xml:space="preserve">We discovered during our planning stage the idea has potential to expand outside of the fridge and incorporate the pantry into the picture. </w:t>
+      </w:r>
+    </w:p>
+    <w:p>
+      <w:r>
+        <w:t xml:space="preserve">Most importantly, we established the app has the potential to make a big impact in reducing food waste as we forecast if people use the app they are more likely to use items in their fridge and pantry rather than eat out all the time which also in turn saves  them money. </w:t>
+      </w:r>
+    </w:p>
+    <w:p>
+      <w:r>
+        <w:t xml:space="preserve">During planning we established </w:t>
+      </w:r>
+      <w:r>
+        <w:t>Frecipe will require several key components;</w:t>
+      </w:r>
+    </w:p>
+    <w:p>
+      <w:pPr>
+        <w:pStyle w:val="ListParagraph"/>
+        <w:numPr>
+          <w:ilvl w:val="0"/>
+          <w:numId w:val="2"/>
+        </w:numPr>
+      </w:pPr>
+      <w:r>
+        <w:t>Database (mySQL)</w:t>
+      </w:r>
+    </w:p>
+    <w:p>
+      <w:pPr>
+        <w:pStyle w:val="ListParagraph"/>
+        <w:numPr>
+          <w:ilvl w:val="0"/>
+          <w:numId w:val="2"/>
+        </w:numPr>
+      </w:pPr>
+      <w:r>
+        <w:t>UX/UI design</w:t>
+      </w:r>
+    </w:p>
+    <w:p>
+      <w:pPr>
+        <w:pStyle w:val="ListParagraph"/>
+        <w:numPr>
+          <w:ilvl w:val="0"/>
+          <w:numId w:val="2"/>
+        </w:numPr>
+      </w:pPr>
+      <w:r>
+        <w:t>Security</w:t>
+      </w:r>
+    </w:p>
+    <w:p>
+      <w:pPr>
+        <w:pStyle w:val="ListParagraph"/>
+        <w:numPr>
+          <w:ilvl w:val="0"/>
+          <w:numId w:val="2"/>
+        </w:numPr>
+      </w:pPr>
+      <w:r>
+        <w:t>Project management</w:t>
+      </w:r>
+    </w:p>
+    <w:p>
+      <w:pPr>
+        <w:pStyle w:val="ListParagraph"/>
+        <w:numPr>
+          <w:ilvl w:val="0"/>
+          <w:numId w:val="2"/>
+        </w:numPr>
+      </w:pPr>
+      <w:r>
+        <w:t>Marketing</w:t>
+      </w:r>
+    </w:p>
+    <w:p>
+      <w:pPr>
+        <w:pStyle w:val="ListParagraph"/>
+      </w:pPr>
+    </w:p>
+    <w:p>
+      <w:pPr>
+        <w:rPr>
+          <w:b/>
+        </w:rPr>
+      </w:pPr>
+      <w:r>
+        <w:rPr>
+          <w:b/>
+        </w:rPr>
+        <w:t>Roles</w:t>
+      </w:r>
+    </w:p>
+    <w:p>
+      <w:r>
+        <w:t>This assignment involved a lot of cross collaboration within the team, it was a bit difficult</w:t>
+      </w:r>
+      <w:r>
+        <w:t xml:space="preserve"> to really pinpoint a specific role as we all did bits of everything, but there were definitely areas we all individual leaned into more.</w:t>
+      </w:r>
+    </w:p>
+    <w:p>
+      <w:r>
+        <w:t>The following roles were assigned for this assignment:</w:t>
+      </w:r>
+    </w:p>
+    <w:p>
+      <w:pPr>
+        <w:pStyle w:val="ListParagraph"/>
+        <w:numPr>
+          <w:ilvl w:val="0"/>
+          <w:numId w:val="29"/>
+        </w:numPr>
+      </w:pPr>
+      <w:r>
+        <w:t xml:space="preserve">Samuel – Project </w:t>
+      </w:r>
+      <w:r>
+        <w:t>Lead, Database E</w:t>
+      </w:r>
+      <w:r>
+        <w:t>ngineer</w:t>
+      </w:r>
+    </w:p>
+    <w:p>
+      <w:pPr>
+        <w:pStyle w:val="ListParagraph"/>
+        <w:numPr>
+          <w:ilvl w:val="0"/>
+          <w:numId w:val="29"/>
+        </w:numPr>
+      </w:pPr>
+      <w:r>
+        <w:t xml:space="preserve">Stanton – Front End Developer, </w:t>
+      </w:r>
+      <w:r>
+        <w:t>Administrator</w:t>
+      </w:r>
+      <w:r>
+        <w:t xml:space="preserve"> </w:t>
+      </w:r>
+    </w:p>
+    <w:p>
+      <w:pPr>
+        <w:pStyle w:val="ListParagraph"/>
+        <w:numPr>
+          <w:ilvl w:val="0"/>
+          <w:numId w:val="29"/>
+        </w:numPr>
+      </w:pPr>
+      <w:r>
+        <w:t>Jenna – Voice over</w:t>
+      </w:r>
+      <w:r>
+        <w:t xml:space="preserve"> Artist, Back End Engineer</w:t>
+      </w:r>
+    </w:p>
+    <w:p>
+      <w:pPr>
+        <w:pStyle w:val="ListParagraph"/>
+        <w:numPr>
+          <w:ilvl w:val="0"/>
+          <w:numId w:val="29"/>
+        </w:numPr>
+      </w:pPr>
+      <w:r>
+        <w:t xml:space="preserve">Cooper – Back End Engineer, </w:t>
+      </w:r>
+      <w:r>
+        <w:t>Video Developer</w:t>
+      </w:r>
+    </w:p>
+    <w:p>
+      <w:pPr>
+        <w:pStyle w:val="ListParagraph"/>
+        <w:numPr>
+          <w:ilvl w:val="0"/>
+          <w:numId w:val="29"/>
+        </w:numPr>
+      </w:pPr>
+      <w:r>
+        <w:t xml:space="preserve">Oliver – </w:t>
+      </w:r>
+      <w:r>
+        <w:t>Database Engineer, Administrator</w:t>
+      </w:r>
+    </w:p>
+    <w:p>
+      <w:r>
+        <w:rPr>
+          <w:b/>
+          <w:bCs/>
+        </w:rPr>
+        <w:t>Scope &amp; Limits</w:t>
+      </w:r>
+    </w:p>
+    <w:p>
+      <w:r>
+        <w:t xml:space="preserve">Although we have many great ideas for our app, we acknowledge we can only get so much done with the time we have. </w:t>
+      </w:r>
+      <w:r>
+        <w:t>Our project scope covers 4 key areas of development;</w:t>
+      </w:r>
+    </w:p>
+    <w:p>
+      <w:pPr>
+        <w:pStyle w:val="ListParagraph"/>
+        <w:numPr>
+          <w:ilvl w:val="0"/>
+          <w:numId w:val="21"/>
+        </w:numPr>
+      </w:pPr>
+      <w:r>
+        <w:t>Database design</w:t>
+      </w:r>
+    </w:p>
+    <w:p>
+      <w:pPr>
+        <w:pStyle w:val="ListParagraph"/>
+        <w:numPr>
+          <w:ilvl w:val="0"/>
+          <w:numId w:val="21"/>
+        </w:numPr>
+      </w:pPr>
+      <w:r>
+        <w:t>App development/programming</w:t>
+      </w:r>
+    </w:p>
+    <w:p>
+      <w:pPr>
+        <w:pStyle w:val="ListParagraph"/>
+        <w:numPr>
+          <w:ilvl w:val="0"/>
+          <w:numId w:val="21"/>
+        </w:numPr>
+      </w:pPr>
+      <w:r>
+        <w:t>Security</w:t>
+      </w:r>
+    </w:p>
+    <w:p>
+      <w:pPr>
+        <w:pStyle w:val="ListParagraph"/>
+        <w:numPr>
+          <w:ilvl w:val="0"/>
+          <w:numId w:val="21"/>
+        </w:numPr>
+      </w:pPr>
+      <w:r>
+        <w:t>UX/UI</w:t>
+      </w:r>
+    </w:p>
+    <w:p>
+      <w:r>
+        <w:t xml:space="preserve">The database design is crucial in ensuring users </w:t>
+      </w:r>
+      <w:r>
+        <w:t>can</w:t>
+      </w:r>
+      <w:r>
+        <w:t xml:space="preserve"> create accounts and login upon returning to the app </w:t>
+      </w:r>
+      <w:r>
+        <w:t xml:space="preserve">after logging out. The database will be capturing not only user credentials, but also housing the full list of recipes, including ingredients </w:t>
+      </w:r>
+      <w:r>
+        <w:t>and</w:t>
+      </w:r>
+      <w:r>
+        <w:t xml:space="preserve"> each users list of stock or inventory. Without the database, the app simply would not function. </w:t>
+      </w:r>
+    </w:p>
+    <w:p>
+      <w:r>
+        <w:lastRenderedPageBreak/>
+        <w:t xml:space="preserve">To interface with the database will be the app itself. Probably the most obvious of the points but extremely important, nonetheless. The programming part of the project for the app is the largest component as it will cover the backbone of all other features. </w:t>
+      </w:r>
+      <w:r>
+        <w:t>We are focusing on developing the app to interface with the fridge items at this time.</w:t>
+      </w:r>
+    </w:p>
+    <w:p>
+      <w:r>
+        <w:t xml:space="preserve">Security will encompass designing the app in such a way that users login data is accessed and stored securely. This is especially important as users may be using their social media accounts as a login vessel which we do not want compromised, not to mention potential security threats to other apps and features of the device the user is using if there are holes in the security of the app. </w:t>
+      </w:r>
+    </w:p>
+    <w:p>
+      <w:r>
+        <w:t xml:space="preserve">User experience/user interface is also in our initial development scope. The importance of UX/UI is easy to be overlooked but without an easy to use, follow and understand visual design and navigation logic, less and less people are likely to engage with the app. </w:t>
+      </w:r>
+    </w:p>
+    <w:p>
+      <w:r>
+        <w:t xml:space="preserve">We have decided for the initial development process to limit development to those 4 key areas (and small surrounding parts of development as they become required). </w:t>
+      </w:r>
+    </w:p>
+    <w:p>
+      <w:r>
+        <w:t>We also believe the app has potential for many other features</w:t>
+      </w:r>
+      <w:r>
+        <w:t>, but have decided at this stage to not include pantry integration exclusively (users can still manually add items from their pantry if they wish)</w:t>
+      </w:r>
+      <w:r>
+        <w:t xml:space="preserve"> along with a reverse function where the user chooses one or more recipes and can then choose recipes utilising the same or similar ingredients allowing them to shop smarter by purchasing in bulk. </w:t>
+      </w:r>
+    </w:p>
+    <w:p/>
+    <w:p>
+      <w:pPr>
+        <w:rPr>
+          <w:b/>
+          <w:bCs/>
+        </w:rPr>
+      </w:pPr>
+      <w:r>
+        <w:rPr>
+          <w:b/>
+          <w:bCs/>
+        </w:rPr>
+        <w:t>Tools and Technologies</w:t>
+      </w:r>
+    </w:p>
+    <w:p>
+      <w:r>
+        <w:t>Software required:</w:t>
       </w:r>
     </w:p>
     <w:p>
@@ -534,23 +1468,8 @@
       </w:r>
     </w:p>
     <w:p>
-      <w:pPr>
-        <w:rPr>
-          <w:b/>
-        </w:rPr>
-      </w:pPr>
-    </w:p>
-    <w:p>
-      <w:pPr>
-        <w:rPr>
-          <w:b/>
-        </w:rPr>
-      </w:pPr>
-      <w:r>
-        <w:rPr>
-          <w:b/>
-        </w:rPr>
-        <w:t>Hardware</w:t>
+      <w:r>
+        <w:t>Hardware required:</w:t>
       </w:r>
     </w:p>
     <w:p>
@@ -565,42 +1484,23 @@
       <w:r>
         <w:t>MacBook Pro</w:t>
       </w:r>
-    </w:p>
-    <w:p>
-      <w:pPr>
+      <w:r>
+        <w:t xml:space="preserve"> * 5 (for each team member)</w:t>
+      </w:r>
+    </w:p>
+    <w:p>
+      <w:pPr>
+        <w:pStyle w:val="ListParagraph"/>
         <w:spacing w:after="200" w:line="276" w:lineRule="auto"/>
-        <w:rPr>
-          <w:b/>
-          <w:u w:val="single"/>
-        </w:rPr>
       </w:pPr>
     </w:p>
     <w:p>
       <w:pPr>
         <w:spacing w:after="200" w:line="276" w:lineRule="auto"/>
-        <w:rPr>
-          <w:b/>
-          <w:u w:val="single"/>
-        </w:rPr>
-      </w:pPr>
-    </w:p>
-    <w:p>
-      <w:pPr>
-        <w:spacing w:after="200" w:line="276" w:lineRule="auto"/>
-        <w:rPr>
-          <w:b/>
-          <w:u w:val="single"/>
-        </w:rPr>
-      </w:pPr>
-    </w:p>
-    <w:p>
-      <w:pPr>
-        <w:spacing w:after="200" w:line="276" w:lineRule="auto"/>
-      </w:pPr>
-      <w:r>
-        <w:rPr>
-          <w:b/>
-          <w:u w:val="single"/>
+      </w:pPr>
+      <w:r>
+        <w:rPr>
+          <w:b/>
         </w:rPr>
         <w:lastRenderedPageBreak/>
         <w:t>Testing</w:t>
@@ -611,7 +1511,7 @@
           <w:lang w:eastAsia="en-AU"/>
         </w:rPr>
         <w:drawing>
-          <wp:inline distT="0" distB="8890" distL="0" distR="2540" wp14:anchorId="28FECE1E" wp14:editId="52360C45">
+          <wp:inline distT="0" distB="8890" distL="0" distR="2540" wp14:anchorId="0A5ECC06" wp14:editId="71C5B07C">
             <wp:extent cx="5731510" cy="1477010"/>
             <wp:effectExtent l="0" t="0" r="0" b="0"/>
             <wp:docPr id="1" name="Picture 4"/>
@@ -628,7 +1528,7 @@
                     </pic:cNvPicPr>
                   </pic:nvPicPr>
                   <pic:blipFill>
-                    <a:blip r:embed="rId8"/>
+                    <a:blip r:embed="rId9"/>
                     <a:stretch>
                       <a:fillRect/>
                     </a:stretch>
@@ -750,6 +1650,7 @@
         <w:t>This is essentially where each individual component of the software is tested, to ensure it does what it is meant to do. We will utilise Xcode for this, as automated testing is easy to implement as, being an Apple developed IDE, it is essentially ready to do so right out of the box.</w:t>
       </w:r>
     </w:p>
+    <w:p/>
     <w:p>
       <w:pPr>
         <w:rPr>
@@ -768,6 +1669,7 @@
         <w:t>This is where the User Interface (UI) will be tested, ensuring specific events/actions occur or are triggered when interacted with a certain way. Similar to above, this will be achieved through use of Xcode.</w:t>
       </w:r>
     </w:p>
+    <w:p/>
     <w:p>
       <w:pPr>
         <w:rPr>
@@ -794,7 +1696,7 @@
         </w:rPr>
         <w:lastRenderedPageBreak/>
         <w:drawing>
-          <wp:inline distT="0" distB="5715" distL="0" distR="0" wp14:anchorId="7E8195D2" wp14:editId="4C5D8290">
+          <wp:inline distT="0" distB="5715" distL="0" distR="0" wp14:anchorId="481068A0" wp14:editId="388AAB66">
             <wp:extent cx="4295775" cy="2566670"/>
             <wp:effectExtent l="0" t="0" r="0" b="0"/>
             <wp:docPr id="2" name="Picture 2" descr="Increase in proportion of usability problems found by number of test users"/>
@@ -811,7 +1713,7 @@
                     </pic:cNvPicPr>
                   </pic:nvPicPr>
                   <pic:blipFill>
-                    <a:blip r:embed="rId9"/>
+                    <a:blip r:embed="rId10"/>
                     <a:stretch>
                       <a:fillRect/>
                     </a:stretch>
@@ -832,6 +1734,7 @@
         </w:drawing>
       </w:r>
     </w:p>
+    <w:p/>
     <w:p>
       <w:pPr>
         <w:rPr>
@@ -850,6 +1753,7 @@
         <w:t>To find the sample of five for our target demographic, a convenient choice will be our fellow students at RMIT. Through our course coordinator’s permission, we will send out an expression of interest through either a forum post, a canvas announcement or directly to student emails.</w:t>
       </w:r>
     </w:p>
+    <w:p/>
     <w:p>
       <w:pPr>
         <w:rPr>
@@ -1005,794 +1909,36 @@
     </w:p>
     <w:p>
       <w:pPr>
-        <w:spacing w:after="200" w:line="276" w:lineRule="auto"/>
-        <w:rPr>
-          <w:b/>
-          <w:u w:val="single"/>
-        </w:rPr>
-      </w:pPr>
-    </w:p>
-    <w:p>
-      <w:pPr>
-        <w:spacing w:after="200" w:line="276" w:lineRule="auto"/>
-        <w:rPr>
-          <w:b/>
-          <w:u w:val="single"/>
-        </w:rPr>
-      </w:pPr>
-    </w:p>
-    <w:p>
-      <w:pPr>
-        <w:spacing w:after="200" w:line="276" w:lineRule="auto"/>
-        <w:rPr>
-          <w:b/>
-          <w:u w:val="single"/>
-        </w:rPr>
-      </w:pPr>
-    </w:p>
-    <w:p>
-      <w:pPr>
-        <w:spacing w:after="200" w:line="276" w:lineRule="auto"/>
-      </w:pPr>
-      <w:r>
-        <w:rPr>
-          <w:b/>
-          <w:u w:val="single"/>
-        </w:rPr>
-        <w:t>Group processes and communications</w:t>
-      </w:r>
-    </w:p>
-    <w:p>
-      <w:pPr>
-        <w:rPr>
-          <w:b/>
-        </w:rPr>
-      </w:pPr>
-      <w:r>
-        <w:rPr>
-          <w:b/>
-        </w:rPr>
-        <w:t>How will the group communicate?</w:t>
-      </w:r>
-    </w:p>
-    <w:p>
+        <w:rPr>
+          <w:b/>
+          <w:bCs/>
+        </w:rPr>
+      </w:pPr>
+    </w:p>
+    <w:p>
+      <w:r>
+        <w:rPr>
+          <w:b/>
+          <w:bCs/>
+        </w:rPr>
+        <w:t>Risks</w:t>
+      </w:r>
+    </w:p>
+    <w:p>
+      <w:r>
+        <w:t>There are many risks involved in our development lifecycle as follows (in no particular order);</w:t>
+      </w:r>
+    </w:p>
+    <w:p>
+      <w:pPr>
+        <w:pStyle w:val="ListParagraph"/>
+        <w:numPr>
+          <w:ilvl w:val="0"/>
+          <w:numId w:val="22"/>
+        </w:numPr>
+      </w:pPr>
       <w:r>
         <w:lastRenderedPageBreak/>
-        <w:t xml:space="preserve">As we all reside in different parts of Australia, the primary choice for communication is Discord. We have a create a group chat which we are all a part of. </w:t>
-      </w:r>
-    </w:p>
-    <w:p/>
-    <w:p>
-      <w:pPr>
-        <w:rPr>
-          <w:b/>
-        </w:rPr>
-      </w:pPr>
-      <w:r>
-        <w:rPr>
-          <w:b/>
-        </w:rPr>
-        <w:t>Why Discord?</w:t>
-      </w:r>
-    </w:p>
-    <w:p>
-      <w:r>
-        <w:t xml:space="preserve">Discord supports high quality images, videos and files, allowing us to review each other’s work before submitting a pull request/committing. Additionally, perhaps the most beneficial feature is the inclusion of </w:t>
-      </w:r>
-      <w:r>
-        <w:rPr>
-          <w:i/>
-        </w:rPr>
-        <w:t xml:space="preserve">Webhooks. </w:t>
-      </w:r>
-      <w:r>
-        <w:t>This is essentially Discord’s in-built function which syncs up with GitHub, and whenever a commit has been made, it alerts us in our group chat the time and date, along with the commit request comments.</w:t>
-      </w:r>
-      <w:r>
-        <w:br/>
-      </w:r>
-    </w:p>
-    <w:p>
-      <w:pPr>
-        <w:rPr>
-          <w:b/>
-        </w:rPr>
-      </w:pPr>
-      <w:r>
-        <w:rPr>
-          <w:b/>
-        </w:rPr>
-        <w:t>How often will meetings take place?</w:t>
-      </w:r>
-    </w:p>
-    <w:p>
-      <w:r>
-        <w:t xml:space="preserve">We aim to have an official voice chat meeting on Discord at least once a week. During the rest of the week, we often just message in the group chat for day to day stuff, ‘pinging’ everyone if something important requires attention. </w:t>
-      </w:r>
-    </w:p>
-    <w:p>
-      <w:pPr>
-        <w:rPr>
-          <w:b/>
-          <w:bCs/>
-        </w:rPr>
-      </w:pPr>
-    </w:p>
-    <w:p>
-      <w:pPr>
-        <w:rPr>
-          <w:b/>
-          <w:bCs/>
-        </w:rPr>
-      </w:pPr>
-    </w:p>
-    <w:p>
-      <w:pPr>
-        <w:rPr>
-          <w:b/>
-          <w:bCs/>
-          <w:u w:val="single"/>
-        </w:rPr>
-      </w:pPr>
-      <w:r>
-        <w:rPr>
-          <w:b/>
-          <w:bCs/>
-          <w:u w:val="single"/>
-        </w:rPr>
-        <w:t xml:space="preserve">Project Description </w:t>
-      </w:r>
-    </w:p>
-    <w:p>
-      <w:pPr>
-        <w:rPr>
-          <w:b/>
-          <w:bCs/>
-        </w:rPr>
-      </w:pPr>
-      <w:r>
-        <w:rPr>
-          <w:b/>
-          <w:bCs/>
-        </w:rPr>
-        <w:t xml:space="preserve">Having completed both Assignment 1 and Assignment 2, you will have thought about a personal project as well as one with your group. In this Assignment you are to come up with a plan for group project, and to develop it as much as possible in the time available. </w:t>
-      </w:r>
-    </w:p>
-    <w:p>
-      <w:pPr>
-        <w:rPr>
-          <w:b/>
-          <w:bCs/>
-        </w:rPr>
-      </w:pPr>
-      <w:r>
-        <w:rPr>
-          <w:b/>
-          <w:bCs/>
-        </w:rPr>
-        <w:t xml:space="preserve">Naturally you will be very unlikely to complete your project; in fact, most worthwhile projects are “endless”, in that there is always more that you can do, more features to be added, more levels to be designed, or new devices that could be used. </w:t>
-      </w:r>
-    </w:p>
-    <w:p>
-      <w:pPr>
-        <w:rPr>
-          <w:b/>
-          <w:bCs/>
-        </w:rPr>
-      </w:pPr>
-      <w:r>
-        <w:rPr>
-          <w:b/>
-          <w:bCs/>
-        </w:rPr>
-        <w:t xml:space="preserve">Naturally the choice of what to do is up to you, but you should take the following into account when making your decision. </w:t>
-      </w:r>
-    </w:p>
-    <w:p>
-      <w:pPr>
-        <w:ind w:firstLine="720"/>
-        <w:rPr>
-          <w:b/>
-          <w:bCs/>
-        </w:rPr>
-      </w:pPr>
-      <w:r>
-        <w:rPr>
-          <w:b/>
-          <w:bCs/>
-        </w:rPr>
-        <w:t xml:space="preserve">- The passions, interests and skills of your group </w:t>
-      </w:r>
-    </w:p>
-    <w:p>
-      <w:pPr>
-        <w:ind w:firstLine="720"/>
-        <w:rPr>
-          <w:b/>
-          <w:bCs/>
-        </w:rPr>
-      </w:pPr>
-      <w:r>
-        <w:rPr>
-          <w:b/>
-          <w:bCs/>
-        </w:rPr>
-        <w:t xml:space="preserve">- IT industry trends </w:t>
-      </w:r>
-    </w:p>
-    <w:p>
-      <w:pPr>
-        <w:ind w:firstLine="720"/>
-        <w:rPr>
-          <w:b/>
-          <w:bCs/>
-        </w:rPr>
-      </w:pPr>
-      <w:r>
-        <w:rPr>
-          <w:b/>
-          <w:bCs/>
-        </w:rPr>
-        <w:t xml:space="preserve">- What would assist you in your career plan </w:t>
-      </w:r>
-    </w:p>
-    <w:p>
-      <w:pPr>
-        <w:ind w:firstLine="720"/>
-        <w:rPr>
-          <w:b/>
-          <w:bCs/>
-        </w:rPr>
-      </w:pPr>
-      <w:r>
-        <w:rPr>
-          <w:b/>
-          <w:bCs/>
-        </w:rPr>
-        <w:t>- Feedback from Assignments 1 and 2</w:t>
-      </w:r>
-    </w:p>
-    <w:p>
-      <w:pPr>
-        <w:rPr>
-          <w:b/>
-          <w:bCs/>
-        </w:rPr>
-      </w:pPr>
-      <w:r>
-        <w:rPr>
-          <w:b/>
-          <w:bCs/>
-        </w:rPr>
-        <w:t>Your group will have developed some ideas in Assignment 2; it is fine to build on and refine these for this assignment, or to develop a new project based on feedback and/or what you have learned since.</w:t>
-      </w:r>
-    </w:p>
-    <w:p>
-      <w:pPr>
-        <w:rPr>
-          <w:b/>
-          <w:bCs/>
-        </w:rPr>
-      </w:pPr>
-    </w:p>
-    <w:p>
-      <w:pPr>
-        <w:rPr>
-          <w:b/>
-          <w:bCs/>
-          <w:u w:val="single"/>
-        </w:rPr>
-      </w:pPr>
-      <w:r>
-        <w:rPr>
-          <w:b/>
-          <w:bCs/>
-          <w:u w:val="single"/>
-        </w:rPr>
-        <w:t xml:space="preserve">Overview </w:t>
-      </w:r>
-    </w:p>
-    <w:p>
-      <w:pPr>
-        <w:rPr>
-          <w:b/>
-          <w:bCs/>
-        </w:rPr>
-      </w:pPr>
-      <w:r>
-        <w:rPr>
-          <w:b/>
-          <w:bCs/>
-        </w:rPr>
-        <w:t>Topic</w:t>
-      </w:r>
-    </w:p>
-    <w:p>
-      <w:r>
-        <w:t xml:space="preserve">For our idea we will be revisiting the Assignment 2 idea – Project Frecepie. This project aims to solve the indecisive issue of what to cook for dinner when you’re feeling lazy, can’t think of any recipes or </w:t>
-      </w:r>
-      <w:r>
-        <w:lastRenderedPageBreak/>
-        <w:t xml:space="preserve">perhaps even just looking for something new to cook with what you have. The project aims to develop a mobile and desktop app. The biggest focus is integrating with smart fridges and utilising their technology for the simplest experience with the app. </w:t>
-      </w:r>
-    </w:p>
-    <w:p>
-      <w:r>
-        <w:t xml:space="preserve">As Smart fridges are becoming more and more popular and affordable, it won’t be long until most average households have one. Even if you don’t have one, </w:t>
-      </w:r>
-      <w:r>
-        <w:t>most</w:t>
-      </w:r>
-      <w:r>
-        <w:t xml:space="preserve"> people have a smart device like a phone or tablet, all of which have cameras attached. </w:t>
-      </w:r>
-      <w:r>
-        <w:t xml:space="preserve">The App aims to utilise this technology and integrate with smart fridges to work out what you have in stock and match that up with recipes that won’t require any additional purchases. </w:t>
-      </w:r>
-    </w:p>
-    <w:p>
-      <w:hyperlink r:id="rId10" w:history="1">
-        <w:r>
-          <w:rPr>
-            <w:rStyle w:val="Hyperlink"/>
-          </w:rPr>
-          <w:t>https://en.wikipedia.org/wiki/Smart_refrigerator</w:t>
-        </w:r>
-      </w:hyperlink>
-      <w:r>
-        <w:t xml:space="preserve"> </w:t>
-      </w:r>
-    </w:p>
-    <w:p/>
-    <w:p>
-      <w:pPr>
-        <w:rPr>
-          <w:b/>
-          <w:bCs/>
-        </w:rPr>
-      </w:pPr>
-      <w:r>
-        <w:rPr>
-          <w:b/>
-          <w:bCs/>
-        </w:rPr>
-        <w:t>Motivation</w:t>
-      </w:r>
-    </w:p>
-    <w:p>
-      <w:r>
-        <w:t>The motivation behind the project comes from the lack of productivity and general excessive costs involved when you can’t decide or work out what to cook with the items you have at home. I feel we have all stared into the fridge at one time or another for the 400</w:t>
-      </w:r>
-      <w:r>
-        <w:rPr>
-          <w:vertAlign w:val="superscript"/>
-        </w:rPr>
-        <w:t>th</w:t>
-      </w:r>
-      <w:r>
-        <w:t xml:space="preserve"> time, trying to work out what you can cook with the items you have, only to return 3 minutes later to check again – and probably end up ordering takeout. </w:t>
-      </w:r>
-    </w:p>
-    <w:p>
-      <w:r>
-        <w:t xml:space="preserve">A big motivator other than helping to create is reducing wastage. If the app can help people use more of what they have then they’ll spend less in the long run whilst reducing the amount of wasted food items which is more beneficial for the greater community and world. </w:t>
-      </w:r>
-    </w:p>
-    <w:p>
-      <w:pPr>
-        <w:rPr>
-          <w:b/>
-          <w:bCs/>
-        </w:rPr>
-      </w:pPr>
-      <w:r>
-        <w:rPr>
-          <w:b/>
-          <w:bCs/>
-        </w:rPr>
-        <w:t>Landscape</w:t>
-      </w:r>
-    </w:p>
-    <w:p>
-      <w:r>
-        <w:t xml:space="preserve">Most smart fridges with built in screens and cameras already do a lot of what our project aims to do – however we’ve not been able to locate another product that provides the same end goal or outcome than Frecepie. </w:t>
-      </w:r>
-    </w:p>
-    <w:p>
-      <w:r>
-        <w:t xml:space="preserve">Similarities are; </w:t>
-      </w:r>
-    </w:p>
-    <w:p>
-      <w:pPr>
-        <w:pStyle w:val="ListParagraph"/>
-        <w:numPr>
-          <w:ilvl w:val="0"/>
-          <w:numId w:val="1"/>
-        </w:numPr>
-      </w:pPr>
-      <w:r>
-        <w:t xml:space="preserve">Stock control – including description and quantity. </w:t>
-      </w:r>
-    </w:p>
-    <w:p>
-      <w:pPr>
-        <w:pStyle w:val="ListParagraph"/>
-        <w:numPr>
-          <w:ilvl w:val="0"/>
-          <w:numId w:val="1"/>
-        </w:numPr>
-      </w:pPr>
-      <w:r>
-        <w:t xml:space="preserve">Recipe suggestions – though it seems existing ones recommend recipes in general – not tailored to your stock exclusively – our app will also do this should there be no hits using only what you have. </w:t>
-      </w:r>
-    </w:p>
-    <w:p>
-      <w:pPr>
-        <w:pStyle w:val="ListParagraph"/>
-        <w:numPr>
-          <w:ilvl w:val="0"/>
-          <w:numId w:val="1"/>
-        </w:numPr>
-      </w:pPr>
-      <w:r>
-        <w:t>Multi device compatibility – smart fridges allow you to view the cameras on other devices like your phone</w:t>
-      </w:r>
-      <w:r>
-        <w:t xml:space="preserve"> and the smart fridge apps are also (assumed to be) available. </w:t>
-      </w:r>
-    </w:p>
-    <w:p>
-      <w:r>
-        <w:t xml:space="preserve">The biggest point of difference is working out what to cook </w:t>
-      </w:r>
-      <w:r>
-        <w:rPr>
-          <w:b/>
-          <w:bCs/>
-        </w:rPr>
-        <w:t xml:space="preserve">using what ingredients you already have </w:t>
-      </w:r>
-      <w:r>
-        <w:rPr>
-          <w:b/>
-          <w:bCs/>
-          <w:i/>
-          <w:iCs/>
-        </w:rPr>
-        <w:t>without</w:t>
-      </w:r>
-      <w:r>
-        <w:rPr>
-          <w:b/>
-          <w:bCs/>
-        </w:rPr>
-        <w:t xml:space="preserve"> purchasing anything additional</w:t>
-      </w:r>
-      <w:r>
-        <w:t xml:space="preserve">. </w:t>
-      </w:r>
-    </w:p>
-    <w:p/>
-    <w:p>
-      <w:r>
-        <w:rPr>
-          <w:b/>
-          <w:bCs/>
-          <w:u w:val="single"/>
-        </w:rPr>
-        <w:t>Detailed Description</w:t>
-      </w:r>
-    </w:p>
-    <w:p>
-      <w:pPr>
-        <w:rPr>
-          <w:b/>
-          <w:bCs/>
-        </w:rPr>
-      </w:pPr>
-      <w:r>
-        <w:rPr>
-          <w:b/>
-          <w:bCs/>
-        </w:rPr>
-        <w:t>Aims</w:t>
-      </w:r>
-    </w:p>
-    <w:p>
-      <w:r>
-        <w:t>The aim of Frecipe is to create a</w:t>
-      </w:r>
-      <w:r>
-        <w:t xml:space="preserve"> mobile</w:t>
-      </w:r>
-      <w:r>
-        <w:t xml:space="preserve"> platform that helps simplify meal choices. </w:t>
-      </w:r>
-      <w:r>
-        <w:br/>
-        <w:t xml:space="preserve">To do this we will make use of current technologies to enable smart scanning via video/photo of your fridge contents to create a database containing a stock list and compare that against a database of recipes. If utilising smart scanning is not something the user can do, manual input will also be </w:t>
-      </w:r>
-      <w:r>
-        <w:lastRenderedPageBreak/>
-        <w:t xml:space="preserve">available. </w:t>
-      </w:r>
-      <w:r>
-        <w:t>This innovation will help people to utilise more of what they have and reduce food wastage.</w:t>
-      </w:r>
-    </w:p>
-    <w:p>
-      <w:r>
-        <w:t xml:space="preserve">Smart scanning technology (where the app can identify items including quantity via the devices camera) allows simplified use which means the user spends less time updating their inventory and more time doing things they enjoy. </w:t>
-      </w:r>
-    </w:p>
-    <w:p>
-      <w:r>
-        <w:t>Having a separate database for both the items in inventory (or stock) and the recipes allows quick referencing and lookup for a fast comparison of one list with the other.</w:t>
-      </w:r>
-    </w:p>
-    <w:p>
-      <w:pPr>
-        <w:rPr>
-          <w:b/>
-          <w:bCs/>
-        </w:rPr>
-      </w:pPr>
-      <w:r>
-        <w:rPr>
-          <w:b/>
-          <w:bCs/>
-        </w:rPr>
-        <w:t>Plans and Progress</w:t>
-      </w:r>
-    </w:p>
-    <w:p>
-      <w:r>
-        <w:t>Frecipe began as an aid to deciding what meal to prepare based on what food was in your fridge</w:t>
-      </w:r>
-      <w:r>
-        <w:t xml:space="preserve">. Along the planning process we discovered the idea has a lot more potential than just helping people decide what meal to prepare. </w:t>
-      </w:r>
-    </w:p>
-    <w:p>
-      <w:r>
-        <w:t xml:space="preserve">We discovered during our planning stage the idea has potential to expand outside of the fridge and incorporate the pantry into the picture. </w:t>
-      </w:r>
-    </w:p>
-    <w:p>
-      <w:r>
-        <w:t xml:space="preserve">Most importantly, we established the app has the potential to make a big impact in reducing food waste as we forecast if people use the app they are more likely to use items in their fridge and pantry rather than eat out all the time which also in turn saves  them money. </w:t>
-      </w:r>
-    </w:p>
-    <w:p>
-      <w:r>
-        <w:t xml:space="preserve">During planning we established </w:t>
-      </w:r>
-      <w:r>
-        <w:t>Frecipe will require several key components;</w:t>
-      </w:r>
-    </w:p>
-    <w:p>
-      <w:pPr>
-        <w:pStyle w:val="ListParagraph"/>
-        <w:numPr>
-          <w:ilvl w:val="0"/>
-          <w:numId w:val="2"/>
-        </w:numPr>
-      </w:pPr>
-      <w:r>
-        <w:t>Database (mySQL)</w:t>
-      </w:r>
-    </w:p>
-    <w:p>
-      <w:pPr>
-        <w:pStyle w:val="ListParagraph"/>
-        <w:numPr>
-          <w:ilvl w:val="0"/>
-          <w:numId w:val="2"/>
-        </w:numPr>
-      </w:pPr>
-      <w:r>
-        <w:t>UX/UI design</w:t>
-      </w:r>
-    </w:p>
-    <w:p>
-      <w:pPr>
-        <w:pStyle w:val="ListParagraph"/>
-        <w:numPr>
-          <w:ilvl w:val="0"/>
-          <w:numId w:val="2"/>
-        </w:numPr>
-      </w:pPr>
-      <w:r>
-        <w:t>Security</w:t>
-      </w:r>
-    </w:p>
-    <w:p>
-      <w:pPr>
-        <w:pStyle w:val="ListParagraph"/>
-        <w:numPr>
-          <w:ilvl w:val="0"/>
-          <w:numId w:val="2"/>
-        </w:numPr>
-      </w:pPr>
-      <w:r>
-        <w:t>Project management</w:t>
-      </w:r>
-    </w:p>
-    <w:p>
-      <w:pPr>
-        <w:pStyle w:val="ListParagraph"/>
-        <w:numPr>
-          <w:ilvl w:val="0"/>
-          <w:numId w:val="2"/>
-        </w:numPr>
-      </w:pPr>
-      <w:r>
-        <w:t>Marketing</w:t>
-      </w:r>
-    </w:p>
-    <w:p/>
-    <w:p>
-      <w:r>
-        <w:rPr>
-          <w:b/>
-          <w:bCs/>
-        </w:rPr>
-        <w:t>Scope &amp; Limits</w:t>
-      </w:r>
-    </w:p>
-    <w:p>
-      <w:r>
-        <w:t xml:space="preserve">Although we have many great ideas for our app, we acknowledge we can only get so much done with the time we have. </w:t>
-      </w:r>
-      <w:r>
-        <w:t>Our project scope covers 4 key areas of development;</w:t>
-      </w:r>
-    </w:p>
-    <w:p>
-      <w:pPr>
-        <w:pStyle w:val="ListParagraph"/>
-        <w:numPr>
-          <w:ilvl w:val="0"/>
-          <w:numId w:val="21"/>
-        </w:numPr>
-      </w:pPr>
-      <w:r>
-        <w:t>Database design</w:t>
-      </w:r>
-    </w:p>
-    <w:p>
-      <w:pPr>
-        <w:pStyle w:val="ListParagraph"/>
-        <w:numPr>
-          <w:ilvl w:val="0"/>
-          <w:numId w:val="21"/>
-        </w:numPr>
-      </w:pPr>
-      <w:r>
-        <w:t>App development/programming</w:t>
-      </w:r>
-    </w:p>
-    <w:p>
-      <w:pPr>
-        <w:pStyle w:val="ListParagraph"/>
-        <w:numPr>
-          <w:ilvl w:val="0"/>
-          <w:numId w:val="21"/>
-        </w:numPr>
-      </w:pPr>
-      <w:r>
-        <w:t>Security</w:t>
-      </w:r>
-    </w:p>
-    <w:p>
-      <w:pPr>
-        <w:pStyle w:val="ListParagraph"/>
-        <w:numPr>
-          <w:ilvl w:val="0"/>
-          <w:numId w:val="21"/>
-        </w:numPr>
-      </w:pPr>
-      <w:r>
-        <w:t>UX/UI</w:t>
-      </w:r>
-    </w:p>
-    <w:p>
-      <w:r>
-        <w:t xml:space="preserve">The database design is crucial in ensuring users </w:t>
-      </w:r>
-      <w:r>
-        <w:t>can</w:t>
-      </w:r>
-      <w:r>
-        <w:t xml:space="preserve"> create accounts and login upon returning to the app </w:t>
-      </w:r>
-      <w:r>
-        <w:t xml:space="preserve">after logging out. The database will be capturing not only user credentials, but also housing the full list of recipes, including ingredients </w:t>
-      </w:r>
-      <w:r>
-        <w:t>and</w:t>
-      </w:r>
-      <w:r>
-        <w:t xml:space="preserve"> each users list of stock or inventory. Without the database, the app simply would not function. </w:t>
-      </w:r>
-    </w:p>
-    <w:p>
-      <w:r>
-        <w:t xml:space="preserve">To interface with the database will be the app itself. Probably the most obvious of the points but extremely important, nonetheless. The programming part of the project for the app is the largest component as it will cover the backbone of all other features. </w:t>
-      </w:r>
-      <w:r>
-        <w:t>We are focusing on developing the app to interface with the fridge items at this time.</w:t>
-      </w:r>
-    </w:p>
-    <w:p>
-      <w:r>
-        <w:lastRenderedPageBreak/>
-        <w:t xml:space="preserve">Security will encompass designing the app in such a way that users login data is accessed and stored securely. This is especially important as users may be using their social media accounts as a login vessel which we do not want compromised, not to mention potential security threats to other apps and features of the device the user is using if there are holes in the security of the app. </w:t>
-      </w:r>
-    </w:p>
-    <w:p>
-      <w:r>
-        <w:t xml:space="preserve">User experience/user interface is also in our initial development scope. The importance of UX/UI is easy to be overlooked but without an easy to use, follow and understand visual design and navigation logic, less and less people are likely to engage with the app. </w:t>
-      </w:r>
-    </w:p>
-    <w:p>
-      <w:r>
-        <w:t xml:space="preserve">We have decided for the initial development process to limit development to those 4 key areas (and small surrounding parts of development as they become required). </w:t>
-      </w:r>
-    </w:p>
-    <w:p>
-      <w:r>
-        <w:t>We also believe the app has potential for many other features</w:t>
-      </w:r>
-      <w:r>
-        <w:t>, but have decided at this stage to not include pantry integration exclusively (users can still manually add items from their pantry if they wish)</w:t>
-      </w:r>
-      <w:r>
-        <w:t xml:space="preserve"> along with a reverse function where the user chooses one or more recipes and can then choose recipes utilising the same or similar ingredients allowing them to shop smarter by purchasing in bulk. </w:t>
-      </w:r>
-    </w:p>
-    <w:p/>
-    <w:p>
-      <w:pPr>
-        <w:rPr>
-          <w:b/>
-          <w:bCs/>
-        </w:rPr>
-      </w:pPr>
-      <w:r>
-        <w:rPr>
-          <w:b/>
-          <w:bCs/>
-        </w:rPr>
-        <w:br w:type="page"/>
-      </w:r>
-    </w:p>
-    <w:p>
-      <w:r>
-        <w:rPr>
-          <w:b/>
-          <w:bCs/>
-        </w:rPr>
-        <w:lastRenderedPageBreak/>
-        <w:t>Risks</w:t>
-      </w:r>
-    </w:p>
-    <w:p>
-      <w:r>
-        <w:t>There are many risks involved in our development lifecycle as follows (in no particular order);</w:t>
-      </w:r>
-    </w:p>
-    <w:p>
-      <w:pPr>
-        <w:pStyle w:val="ListParagraph"/>
-        <w:numPr>
-          <w:ilvl w:val="0"/>
-          <w:numId w:val="22"/>
-        </w:numPr>
-      </w:pPr>
-      <w:r>
         <w:t>Multi-platform development – Features may only work on a specific platform OR may</w:t>
       </w:r>
       <w:r>
@@ -2510,6 +2656,7 @@
           <w:color w:val="222222"/>
           <w:lang w:eastAsia="en-AU"/>
         </w:rPr>
+        <w:lastRenderedPageBreak/>
         <w:t>Responsibilities</w:t>
       </w:r>
     </w:p>
@@ -3586,7 +3733,6 @@
           <w:color w:val="222222"/>
           <w:lang w:eastAsia="en-AU"/>
         </w:rPr>
-        <w:lastRenderedPageBreak/>
         <w:t>Research, collect and analyse relevant data, using quantitative and qualitative reasoning to demonstrate insights, outcomes, successes</w:t>
       </w:r>
     </w:p>
@@ -4053,51 +4199,6 @@
     </w:p>
     <w:p>
       <w:pPr>
-        <w:pStyle w:val="ListParagraph"/>
-        <w:shd w:val="clear" w:color="auto" w:fill="FFFFFF"/>
-        <w:spacing w:after="200" w:line="253" w:lineRule="atLeast"/>
-        <w:rPr>
-          <w:rFonts w:eastAsia="Times New Roman" w:cstheme="minorHAnsi"/>
-          <w:color w:val="222222"/>
-          <w:lang w:eastAsia="en-AU"/>
-        </w:rPr>
-      </w:pPr>
-    </w:p>
-    <w:p>
-      <w:pPr>
-        <w:shd w:val="clear" w:color="auto" w:fill="FFFFFF"/>
-        <w:spacing w:after="200" w:line="253" w:lineRule="atLeast"/>
-        <w:rPr>
-          <w:rFonts w:eastAsia="Times New Roman" w:cstheme="minorHAnsi"/>
-          <w:color w:val="222222"/>
-          <w:lang w:eastAsia="en-AU"/>
-        </w:rPr>
-      </w:pPr>
-    </w:p>
-    <w:p>
-      <w:pPr>
-        <w:shd w:val="clear" w:color="auto" w:fill="FFFFFF"/>
-        <w:spacing w:after="200" w:line="253" w:lineRule="atLeast"/>
-        <w:rPr>
-          <w:rFonts w:eastAsia="Times New Roman" w:cstheme="minorHAnsi"/>
-          <w:color w:val="222222"/>
-          <w:lang w:eastAsia="en-AU"/>
-        </w:rPr>
-      </w:pPr>
-    </w:p>
-    <w:p>
-      <w:pPr>
-        <w:shd w:val="clear" w:color="auto" w:fill="FFFFFF"/>
-        <w:spacing w:after="200" w:line="253" w:lineRule="atLeast"/>
-        <w:rPr>
-          <w:rFonts w:eastAsia="Times New Roman" w:cstheme="minorHAnsi"/>
-          <w:color w:val="222222"/>
-          <w:lang w:eastAsia="en-AU"/>
-        </w:rPr>
-      </w:pPr>
-    </w:p>
-    <w:p>
-      <w:pPr>
         <w:shd w:val="clear" w:color="auto" w:fill="FFFFFF"/>
         <w:spacing w:after="200" w:line="253" w:lineRule="atLeast"/>
         <w:rPr>
@@ -4412,12 +4513,212 @@
           <w:color w:val="222222"/>
           <w:lang w:eastAsia="en-AU"/>
         </w:rPr>
+        <w:t> </w:t>
+      </w:r>
+    </w:p>
+    <w:p>
+      <w:pPr>
+        <w:shd w:val="clear" w:color="auto" w:fill="FFFFFF"/>
+        <w:spacing w:after="0" w:line="240" w:lineRule="auto"/>
+        <w:rPr>
+          <w:rFonts w:eastAsia="Times New Roman" w:cstheme="minorHAnsi"/>
+          <w:color w:val="222222"/>
+          <w:lang w:eastAsia="en-AU"/>
+        </w:rPr>
+      </w:pPr>
+      <w:r>
+        <w:rPr>
+          <w:rFonts w:eastAsia="Times New Roman" w:cstheme="minorHAnsi"/>
+          <w:color w:val="222222"/>
+          <w:lang w:eastAsia="en-AU"/>
+        </w:rPr>
+        <w:t>Skills</w:t>
+      </w:r>
+    </w:p>
+    <w:p>
+      <w:pPr>
+        <w:shd w:val="clear" w:color="auto" w:fill="FFFFFF"/>
+        <w:spacing w:after="0" w:line="240" w:lineRule="auto"/>
+        <w:rPr>
+          <w:rFonts w:eastAsia="Times New Roman" w:cstheme="minorHAnsi"/>
+          <w:color w:val="222222"/>
+          <w:lang w:eastAsia="en-AU"/>
+        </w:rPr>
+      </w:pPr>
+    </w:p>
+    <w:p>
+      <w:pPr>
+        <w:numPr>
+          <w:ilvl w:val="0"/>
+          <w:numId w:val="8"/>
+        </w:numPr>
+        <w:shd w:val="clear" w:color="auto" w:fill="FFFFFF"/>
+        <w:spacing w:after="0" w:line="253" w:lineRule="atLeast"/>
+        <w:rPr>
+          <w:rFonts w:eastAsia="Times New Roman" w:cstheme="minorHAnsi"/>
+          <w:color w:val="222222"/>
+          <w:lang w:eastAsia="en-AU"/>
+        </w:rPr>
+      </w:pPr>
+      <w:r>
+        <w:rPr>
+          <w:rFonts w:eastAsia="Times New Roman" w:cstheme="minorHAnsi"/>
+          <w:color w:val="222222"/>
+          <w:lang w:eastAsia="en-AU"/>
+        </w:rPr>
+        <w:t>Proven sales skills, with exceptional lead generation</w:t>
+      </w:r>
+    </w:p>
+    <w:p>
+      <w:pPr>
+        <w:numPr>
+          <w:ilvl w:val="0"/>
+          <w:numId w:val="8"/>
+        </w:numPr>
+        <w:shd w:val="clear" w:color="auto" w:fill="FFFFFF"/>
+        <w:spacing w:after="0" w:line="253" w:lineRule="atLeast"/>
+        <w:rPr>
+          <w:rFonts w:eastAsia="Times New Roman" w:cstheme="minorHAnsi"/>
+          <w:color w:val="222222"/>
+          <w:lang w:eastAsia="en-AU"/>
+        </w:rPr>
+      </w:pPr>
+      <w:r>
+        <w:rPr>
+          <w:rFonts w:eastAsia="Times New Roman" w:cstheme="minorHAnsi"/>
+          <w:color w:val="222222"/>
+          <w:lang w:eastAsia="en-AU"/>
+        </w:rPr>
+        <w:t>High level of computer and technological skills (Microsoft office, management systems)</w:t>
+      </w:r>
+    </w:p>
+    <w:p>
+      <w:pPr>
+        <w:numPr>
+          <w:ilvl w:val="0"/>
+          <w:numId w:val="8"/>
+        </w:numPr>
+        <w:shd w:val="clear" w:color="auto" w:fill="FFFFFF"/>
+        <w:spacing w:after="0" w:line="253" w:lineRule="atLeast"/>
+        <w:rPr>
+          <w:rFonts w:eastAsia="Times New Roman" w:cstheme="minorHAnsi"/>
+          <w:color w:val="222222"/>
+          <w:lang w:eastAsia="en-AU"/>
+        </w:rPr>
+      </w:pPr>
+      <w:r>
+        <w:rPr>
+          <w:rFonts w:eastAsia="Times New Roman" w:cstheme="minorHAnsi"/>
+          <w:color w:val="222222"/>
+          <w:lang w:eastAsia="en-AU"/>
+        </w:rPr>
+        <w:t>Proficiency in Microsoft applications such as Excel, Word and Outlook</w:t>
+      </w:r>
+    </w:p>
+    <w:p>
+      <w:pPr>
+        <w:numPr>
+          <w:ilvl w:val="0"/>
+          <w:numId w:val="8"/>
+        </w:numPr>
+        <w:shd w:val="clear" w:color="auto" w:fill="FFFFFF"/>
+        <w:spacing w:after="0" w:line="253" w:lineRule="atLeast"/>
+        <w:rPr>
+          <w:rFonts w:eastAsia="Times New Roman" w:cstheme="minorHAnsi"/>
+          <w:color w:val="222222"/>
+          <w:lang w:eastAsia="en-AU"/>
+        </w:rPr>
+      </w:pPr>
+      <w:r>
+        <w:rPr>
+          <w:rFonts w:eastAsia="Times New Roman" w:cstheme="minorHAnsi"/>
+          <w:color w:val="222222"/>
+          <w:lang w:eastAsia="en-AU"/>
+        </w:rPr>
+        <w:t>Outstanding communication and presentation skills</w:t>
+      </w:r>
+    </w:p>
+    <w:p>
+      <w:pPr>
+        <w:numPr>
+          <w:ilvl w:val="0"/>
+          <w:numId w:val="8"/>
+        </w:numPr>
+        <w:shd w:val="clear" w:color="auto" w:fill="FFFFFF"/>
+        <w:spacing w:after="0" w:line="253" w:lineRule="atLeast"/>
+        <w:rPr>
+          <w:rFonts w:eastAsia="Times New Roman" w:cstheme="minorHAnsi"/>
+          <w:color w:val="222222"/>
+          <w:lang w:eastAsia="en-AU"/>
+        </w:rPr>
+      </w:pPr>
+      <w:r>
+        <w:rPr>
+          <w:rFonts w:eastAsia="Times New Roman" w:cstheme="minorHAnsi"/>
+          <w:color w:val="222222"/>
+          <w:lang w:eastAsia="en-AU"/>
+        </w:rPr>
+        <w:t>Analytical and problem-solving skills</w:t>
+      </w:r>
+    </w:p>
+    <w:p>
+      <w:pPr>
+        <w:numPr>
+          <w:ilvl w:val="0"/>
+          <w:numId w:val="8"/>
+        </w:numPr>
+        <w:shd w:val="clear" w:color="auto" w:fill="FFFFFF"/>
+        <w:spacing w:after="200" w:line="253" w:lineRule="atLeast"/>
+        <w:rPr>
+          <w:rFonts w:eastAsia="Times New Roman" w:cstheme="minorHAnsi"/>
+          <w:color w:val="222222"/>
+          <w:lang w:eastAsia="en-AU"/>
+        </w:rPr>
+      </w:pPr>
+      <w:r>
+        <w:rPr>
+          <w:rFonts w:eastAsia="Times New Roman" w:cstheme="minorHAnsi"/>
+          <w:color w:val="222222"/>
+          <w:lang w:eastAsia="en-AU"/>
+        </w:rPr>
+        <w:t>Project management skills</w:t>
+      </w:r>
+    </w:p>
+    <w:p>
+      <w:pPr>
+        <w:shd w:val="clear" w:color="auto" w:fill="FFFFFF"/>
+        <w:spacing w:after="0" w:line="240" w:lineRule="auto"/>
+        <w:rPr>
+          <w:rFonts w:eastAsia="Times New Roman" w:cstheme="minorHAnsi"/>
+          <w:color w:val="222222"/>
+          <w:lang w:eastAsia="en-AU"/>
+        </w:rPr>
+      </w:pPr>
+      <w:r>
+        <w:rPr>
+          <w:rFonts w:eastAsia="Times New Roman" w:cstheme="minorHAnsi"/>
+          <w:color w:val="222222"/>
+          <w:lang w:eastAsia="en-AU"/>
+        </w:rPr>
         <w:lastRenderedPageBreak/>
-        <w:t> </w:t>
-      </w:r>
-    </w:p>
-    <w:p>
-      <w:pPr>
+        <w:t> Qualifications</w:t>
+      </w:r>
+      <w:r>
+        <w:rPr>
+          <w:rFonts w:eastAsia="Times New Roman" w:cstheme="minorHAnsi"/>
+          <w:color w:val="222222"/>
+          <w:lang w:eastAsia="en-AU"/>
+        </w:rPr>
+        <w:t xml:space="preserve"> and Experience</w:t>
+      </w:r>
+    </w:p>
+    <w:p>
+      <w:pPr>
+        <w:pStyle w:val="ListParagraph"/>
+        <w:numPr>
+          <w:ilvl w:val="0"/>
+          <w:numId w:val="18"/>
+        </w:numPr>
         <w:shd w:val="clear" w:color="auto" w:fill="FFFFFF"/>
         <w:spacing w:after="0" w:line="240" w:lineRule="auto"/>
         <w:rPr>
@@ -4432,11 +4733,32 @@
           <w:color w:val="222222"/>
           <w:lang w:eastAsia="en-AU"/>
         </w:rPr>
-        <w:t>Skills</w:t>
-      </w:r>
-    </w:p>
-    <w:p>
-      <w:pPr>
+        <w:t xml:space="preserve">3+ years of </w:t>
+      </w:r>
+      <w:r>
+        <w:rPr>
+          <w:rFonts w:eastAsia="Times New Roman" w:cstheme="minorHAnsi"/>
+          <w:color w:val="222222"/>
+          <w:lang w:eastAsia="en-AU"/>
+        </w:rPr>
+        <w:t>experience as a Business Analyst/Development/Product Manager</w:t>
+      </w:r>
+      <w:r>
+        <w:rPr>
+          <w:rFonts w:eastAsia="Times New Roman" w:cstheme="minorHAnsi"/>
+          <w:color w:val="222222"/>
+          <w:lang w:eastAsia="en-AU"/>
+        </w:rPr>
+        <w:t xml:space="preserve"> in the tech industry</w:t>
+      </w:r>
+    </w:p>
+    <w:p>
+      <w:pPr>
+        <w:pStyle w:val="ListParagraph"/>
+        <w:numPr>
+          <w:ilvl w:val="0"/>
+          <w:numId w:val="18"/>
+        </w:numPr>
         <w:shd w:val="clear" w:color="auto" w:fill="FFFFFF"/>
         <w:spacing w:after="0" w:line="240" w:lineRule="auto"/>
         <w:rPr>
@@ -4445,147 +4767,22 @@
           <w:lang w:eastAsia="en-AU"/>
         </w:rPr>
       </w:pPr>
-    </w:p>
-    <w:p>
-      <w:pPr>
-        <w:numPr>
-          <w:ilvl w:val="0"/>
-          <w:numId w:val="8"/>
-        </w:numPr>
-        <w:shd w:val="clear" w:color="auto" w:fill="FFFFFF"/>
-        <w:spacing w:after="0" w:line="253" w:lineRule="atLeast"/>
-        <w:rPr>
-          <w:rFonts w:eastAsia="Times New Roman" w:cstheme="minorHAnsi"/>
-          <w:color w:val="222222"/>
-          <w:lang w:eastAsia="en-AU"/>
-        </w:rPr>
-      </w:pPr>
-      <w:r>
-        <w:rPr>
-          <w:rFonts w:eastAsia="Times New Roman" w:cstheme="minorHAnsi"/>
-          <w:color w:val="222222"/>
-          <w:lang w:eastAsia="en-AU"/>
-        </w:rPr>
-        <w:t>Proven sales skills, with exceptional lead generation</w:t>
-      </w:r>
-    </w:p>
-    <w:p>
-      <w:pPr>
-        <w:numPr>
-          <w:ilvl w:val="0"/>
-          <w:numId w:val="8"/>
-        </w:numPr>
-        <w:shd w:val="clear" w:color="auto" w:fill="FFFFFF"/>
-        <w:spacing w:after="0" w:line="253" w:lineRule="atLeast"/>
-        <w:rPr>
-          <w:rFonts w:eastAsia="Times New Roman" w:cstheme="minorHAnsi"/>
-          <w:color w:val="222222"/>
-          <w:lang w:eastAsia="en-AU"/>
-        </w:rPr>
-      </w:pPr>
-      <w:r>
-        <w:rPr>
-          <w:rFonts w:eastAsia="Times New Roman" w:cstheme="minorHAnsi"/>
-          <w:color w:val="222222"/>
-          <w:lang w:eastAsia="en-AU"/>
-        </w:rPr>
-        <w:t>High level of computer and technological skills (Microsoft office, management systems)</w:t>
-      </w:r>
-    </w:p>
-    <w:p>
-      <w:pPr>
-        <w:numPr>
-          <w:ilvl w:val="0"/>
-          <w:numId w:val="8"/>
-        </w:numPr>
-        <w:shd w:val="clear" w:color="auto" w:fill="FFFFFF"/>
-        <w:spacing w:after="0" w:line="253" w:lineRule="atLeast"/>
-        <w:rPr>
-          <w:rFonts w:eastAsia="Times New Roman" w:cstheme="minorHAnsi"/>
-          <w:color w:val="222222"/>
-          <w:lang w:eastAsia="en-AU"/>
-        </w:rPr>
-      </w:pPr>
-      <w:r>
-        <w:rPr>
-          <w:rFonts w:eastAsia="Times New Roman" w:cstheme="minorHAnsi"/>
-          <w:color w:val="222222"/>
-          <w:lang w:eastAsia="en-AU"/>
-        </w:rPr>
-        <w:t>Proficiency in Microsoft applications such as Excel, Word and Outlook</w:t>
-      </w:r>
-    </w:p>
-    <w:p>
-      <w:pPr>
-        <w:numPr>
-          <w:ilvl w:val="0"/>
-          <w:numId w:val="8"/>
-        </w:numPr>
-        <w:shd w:val="clear" w:color="auto" w:fill="FFFFFF"/>
-        <w:spacing w:after="0" w:line="253" w:lineRule="atLeast"/>
-        <w:rPr>
-          <w:rFonts w:eastAsia="Times New Roman" w:cstheme="minorHAnsi"/>
-          <w:color w:val="222222"/>
-          <w:lang w:eastAsia="en-AU"/>
-        </w:rPr>
-      </w:pPr>
-      <w:r>
-        <w:rPr>
-          <w:rFonts w:eastAsia="Times New Roman" w:cstheme="minorHAnsi"/>
-          <w:color w:val="222222"/>
-          <w:lang w:eastAsia="en-AU"/>
-        </w:rPr>
-        <w:t>Outstanding communication and presentation skills</w:t>
-      </w:r>
-    </w:p>
-    <w:p>
-      <w:pPr>
-        <w:numPr>
-          <w:ilvl w:val="0"/>
-          <w:numId w:val="8"/>
-        </w:numPr>
-        <w:shd w:val="clear" w:color="auto" w:fill="FFFFFF"/>
-        <w:spacing w:after="0" w:line="253" w:lineRule="atLeast"/>
-        <w:rPr>
-          <w:rFonts w:eastAsia="Times New Roman" w:cstheme="minorHAnsi"/>
-          <w:color w:val="222222"/>
-          <w:lang w:eastAsia="en-AU"/>
-        </w:rPr>
-      </w:pPr>
-      <w:r>
-        <w:rPr>
-          <w:rFonts w:eastAsia="Times New Roman" w:cstheme="minorHAnsi"/>
-          <w:color w:val="222222"/>
-          <w:lang w:eastAsia="en-AU"/>
-        </w:rPr>
-        <w:t>Analytical and problem-solving skills</w:t>
-      </w:r>
-    </w:p>
-    <w:p>
-      <w:pPr>
-        <w:numPr>
-          <w:ilvl w:val="0"/>
-          <w:numId w:val="8"/>
-        </w:numPr>
-        <w:shd w:val="clear" w:color="auto" w:fill="FFFFFF"/>
-        <w:spacing w:after="200" w:line="253" w:lineRule="atLeast"/>
-        <w:rPr>
-          <w:rFonts w:eastAsia="Times New Roman" w:cstheme="minorHAnsi"/>
-          <w:color w:val="222222"/>
-          <w:lang w:eastAsia="en-AU"/>
-        </w:rPr>
-      </w:pPr>
-      <w:r>
-        <w:rPr>
-          <w:rFonts w:eastAsia="Times New Roman" w:cstheme="minorHAnsi"/>
-          <w:color w:val="222222"/>
-          <w:lang w:eastAsia="en-AU"/>
-        </w:rPr>
-        <w:t>Project management skills</w:t>
-      </w:r>
-    </w:p>
-    <w:p>
-      <w:pPr>
+      <w:r>
+        <w:rPr>
+          <w:rFonts w:eastAsia="Times New Roman" w:cstheme="minorHAnsi"/>
+          <w:color w:val="222222"/>
+          <w:lang w:eastAsia="en-AU"/>
+        </w:rPr>
+        <w:t>Business and/tech related tertiary requirements</w:t>
+      </w:r>
+    </w:p>
+    <w:p>
+      <w:pPr>
+        <w:pStyle w:val="ListParagraph"/>
+        <w:numPr>
+          <w:ilvl w:val="0"/>
+          <w:numId w:val="18"/>
+        </w:numPr>
         <w:shd w:val="clear" w:color="auto" w:fill="FFFFFF"/>
         <w:spacing w:after="0" w:line="240" w:lineRule="auto"/>
         <w:rPr>
@@ -4600,102 +4797,6 @@
           <w:color w:val="222222"/>
           <w:lang w:eastAsia="en-AU"/>
         </w:rPr>
-        <w:t> Qualifications</w:t>
-      </w:r>
-      <w:r>
-        <w:rPr>
-          <w:rFonts w:eastAsia="Times New Roman" w:cstheme="minorHAnsi"/>
-          <w:color w:val="222222"/>
-          <w:lang w:eastAsia="en-AU"/>
-        </w:rPr>
-        <w:t xml:space="preserve"> and Experience</w:t>
-      </w:r>
-    </w:p>
-    <w:p>
-      <w:pPr>
-        <w:pStyle w:val="ListParagraph"/>
-        <w:numPr>
-          <w:ilvl w:val="0"/>
-          <w:numId w:val="18"/>
-        </w:numPr>
-        <w:shd w:val="clear" w:color="auto" w:fill="FFFFFF"/>
-        <w:spacing w:after="0" w:line="240" w:lineRule="auto"/>
-        <w:rPr>
-          <w:rFonts w:eastAsia="Times New Roman" w:cstheme="minorHAnsi"/>
-          <w:color w:val="222222"/>
-          <w:lang w:eastAsia="en-AU"/>
-        </w:rPr>
-      </w:pPr>
-      <w:r>
-        <w:rPr>
-          <w:rFonts w:eastAsia="Times New Roman" w:cstheme="minorHAnsi"/>
-          <w:color w:val="222222"/>
-          <w:lang w:eastAsia="en-AU"/>
-        </w:rPr>
-        <w:t xml:space="preserve">3+ years of </w:t>
-      </w:r>
-      <w:r>
-        <w:rPr>
-          <w:rFonts w:eastAsia="Times New Roman" w:cstheme="minorHAnsi"/>
-          <w:color w:val="222222"/>
-          <w:lang w:eastAsia="en-AU"/>
-        </w:rPr>
-        <w:t>experience as a Business Analyst/Development/Product Manager</w:t>
-      </w:r>
-      <w:r>
-        <w:rPr>
-          <w:rFonts w:eastAsia="Times New Roman" w:cstheme="minorHAnsi"/>
-          <w:color w:val="222222"/>
-          <w:lang w:eastAsia="en-AU"/>
-        </w:rPr>
-        <w:t xml:space="preserve"> in the tech industry</w:t>
-      </w:r>
-    </w:p>
-    <w:p>
-      <w:pPr>
-        <w:pStyle w:val="ListParagraph"/>
-        <w:numPr>
-          <w:ilvl w:val="0"/>
-          <w:numId w:val="18"/>
-        </w:numPr>
-        <w:shd w:val="clear" w:color="auto" w:fill="FFFFFF"/>
-        <w:spacing w:after="0" w:line="240" w:lineRule="auto"/>
-        <w:rPr>
-          <w:rFonts w:eastAsia="Times New Roman" w:cstheme="minorHAnsi"/>
-          <w:color w:val="222222"/>
-          <w:lang w:eastAsia="en-AU"/>
-        </w:rPr>
-      </w:pPr>
-      <w:r>
-        <w:rPr>
-          <w:rFonts w:eastAsia="Times New Roman" w:cstheme="minorHAnsi"/>
-          <w:color w:val="222222"/>
-          <w:lang w:eastAsia="en-AU"/>
-        </w:rPr>
-        <w:t>Business and/tech related tertiary requirements</w:t>
-      </w:r>
-    </w:p>
-    <w:p>
-      <w:pPr>
-        <w:pStyle w:val="ListParagraph"/>
-        <w:numPr>
-          <w:ilvl w:val="0"/>
-          <w:numId w:val="18"/>
-        </w:numPr>
-        <w:shd w:val="clear" w:color="auto" w:fill="FFFFFF"/>
-        <w:spacing w:after="0" w:line="240" w:lineRule="auto"/>
-        <w:rPr>
-          <w:rFonts w:eastAsia="Times New Roman" w:cstheme="minorHAnsi"/>
-          <w:color w:val="222222"/>
-          <w:lang w:eastAsia="en-AU"/>
-        </w:rPr>
-      </w:pPr>
-      <w:r>
-        <w:rPr>
-          <w:rFonts w:eastAsia="Times New Roman" w:cstheme="minorHAnsi"/>
-          <w:color w:val="222222"/>
-          <w:lang w:eastAsia="en-AU"/>
-        </w:rPr>
         <w:t>Six Sigma certification (Green Belt) desirable</w:t>
       </w:r>
       <w:r>
@@ -4706,160 +4807,6 @@
         </w:rPr>
         <w:br/>
       </w:r>
-    </w:p>
-    <w:p>
-      <w:pPr>
-        <w:shd w:val="clear" w:color="auto" w:fill="FFFFFF"/>
-        <w:spacing w:after="0" w:line="240" w:lineRule="auto"/>
-        <w:rPr>
-          <w:rFonts w:eastAsia="Times New Roman" w:cstheme="minorHAnsi"/>
-          <w:color w:val="222222"/>
-          <w:lang w:eastAsia="en-AU"/>
-        </w:rPr>
-      </w:pPr>
-    </w:p>
-    <w:p>
-      <w:pPr>
-        <w:shd w:val="clear" w:color="auto" w:fill="FFFFFF"/>
-        <w:spacing w:after="0" w:line="240" w:lineRule="auto"/>
-        <w:rPr>
-          <w:rFonts w:eastAsia="Times New Roman" w:cstheme="minorHAnsi"/>
-          <w:b/>
-          <w:bCs/>
-          <w:color w:val="222222"/>
-          <w:lang w:eastAsia="en-AU"/>
-        </w:rPr>
-      </w:pPr>
-    </w:p>
-    <w:p>
-      <w:pPr>
-        <w:shd w:val="clear" w:color="auto" w:fill="FFFFFF"/>
-        <w:spacing w:after="0" w:line="240" w:lineRule="auto"/>
-        <w:rPr>
-          <w:rFonts w:eastAsia="Times New Roman" w:cstheme="minorHAnsi"/>
-          <w:b/>
-          <w:bCs/>
-          <w:color w:val="222222"/>
-          <w:lang w:eastAsia="en-AU"/>
-        </w:rPr>
-      </w:pPr>
-    </w:p>
-    <w:p>
-      <w:pPr>
-        <w:shd w:val="clear" w:color="auto" w:fill="FFFFFF"/>
-        <w:spacing w:after="0" w:line="240" w:lineRule="auto"/>
-        <w:rPr>
-          <w:rFonts w:eastAsia="Times New Roman" w:cstheme="minorHAnsi"/>
-          <w:b/>
-          <w:bCs/>
-          <w:color w:val="222222"/>
-          <w:lang w:eastAsia="en-AU"/>
-        </w:rPr>
-      </w:pPr>
-    </w:p>
-    <w:p>
-      <w:pPr>
-        <w:shd w:val="clear" w:color="auto" w:fill="FFFFFF"/>
-        <w:spacing w:after="0" w:line="240" w:lineRule="auto"/>
-        <w:rPr>
-          <w:rFonts w:eastAsia="Times New Roman" w:cstheme="minorHAnsi"/>
-          <w:b/>
-          <w:bCs/>
-          <w:color w:val="222222"/>
-          <w:lang w:eastAsia="en-AU"/>
-        </w:rPr>
-      </w:pPr>
-    </w:p>
-    <w:p>
-      <w:pPr>
-        <w:shd w:val="clear" w:color="auto" w:fill="FFFFFF"/>
-        <w:spacing w:after="0" w:line="240" w:lineRule="auto"/>
-        <w:rPr>
-          <w:rFonts w:eastAsia="Times New Roman" w:cstheme="minorHAnsi"/>
-          <w:b/>
-          <w:bCs/>
-          <w:color w:val="222222"/>
-          <w:lang w:eastAsia="en-AU"/>
-        </w:rPr>
-      </w:pPr>
-    </w:p>
-    <w:p>
-      <w:pPr>
-        <w:shd w:val="clear" w:color="auto" w:fill="FFFFFF"/>
-        <w:spacing w:after="0" w:line="240" w:lineRule="auto"/>
-        <w:rPr>
-          <w:rFonts w:eastAsia="Times New Roman" w:cstheme="minorHAnsi"/>
-          <w:b/>
-          <w:bCs/>
-          <w:color w:val="222222"/>
-          <w:lang w:eastAsia="en-AU"/>
-        </w:rPr>
-      </w:pPr>
-    </w:p>
-    <w:p>
-      <w:pPr>
-        <w:shd w:val="clear" w:color="auto" w:fill="FFFFFF"/>
-        <w:spacing w:after="0" w:line="240" w:lineRule="auto"/>
-        <w:rPr>
-          <w:rFonts w:eastAsia="Times New Roman" w:cstheme="minorHAnsi"/>
-          <w:b/>
-          <w:bCs/>
-          <w:color w:val="222222"/>
-          <w:lang w:eastAsia="en-AU"/>
-        </w:rPr>
-      </w:pPr>
-    </w:p>
-    <w:p>
-      <w:pPr>
-        <w:shd w:val="clear" w:color="auto" w:fill="FFFFFF"/>
-        <w:spacing w:after="0" w:line="240" w:lineRule="auto"/>
-        <w:rPr>
-          <w:rFonts w:eastAsia="Times New Roman" w:cstheme="minorHAnsi"/>
-          <w:b/>
-          <w:bCs/>
-          <w:color w:val="222222"/>
-          <w:lang w:eastAsia="en-AU"/>
-        </w:rPr>
-      </w:pPr>
-    </w:p>
-    <w:p>
-      <w:pPr>
-        <w:shd w:val="clear" w:color="auto" w:fill="FFFFFF"/>
-        <w:spacing w:after="0" w:line="240" w:lineRule="auto"/>
-        <w:rPr>
-          <w:rFonts w:eastAsia="Times New Roman" w:cstheme="minorHAnsi"/>
-          <w:b/>
-          <w:bCs/>
-          <w:color w:val="222222"/>
-          <w:lang w:eastAsia="en-AU"/>
-        </w:rPr>
-      </w:pPr>
-    </w:p>
-    <w:p>
-      <w:pPr>
-        <w:shd w:val="clear" w:color="auto" w:fill="FFFFFF"/>
-        <w:spacing w:after="0" w:line="240" w:lineRule="auto"/>
-        <w:rPr>
-          <w:rFonts w:eastAsia="Times New Roman" w:cstheme="minorHAnsi"/>
-          <w:b/>
-          <w:bCs/>
-          <w:color w:val="222222"/>
-          <w:lang w:eastAsia="en-AU"/>
-        </w:rPr>
-      </w:pPr>
-    </w:p>
-    <w:p>
-      <w:pPr>
-        <w:shd w:val="clear" w:color="auto" w:fill="FFFFFF"/>
-        <w:spacing w:after="0" w:line="240" w:lineRule="auto"/>
-        <w:rPr>
-          <w:rFonts w:eastAsia="Times New Roman" w:cstheme="minorHAnsi"/>
-          <w:b/>
-          <w:bCs/>
-          <w:color w:val="222222"/>
-          <w:lang w:eastAsia="en-AU"/>
-        </w:rPr>
-      </w:pPr>
     </w:p>
     <w:p>
       <w:pPr>
@@ -5358,7 +5305,6 @@
           <w:color w:val="222222"/>
           <w:lang w:eastAsia="en-AU"/>
         </w:rPr>
-        <w:lastRenderedPageBreak/>
         <w:t>Outstanding</w:t>
       </w:r>
       <w:r>
@@ -5507,14 +5453,121 @@
         </w:rPr>
       </w:pPr>
     </w:p>
-    <w:p>
-      <w:pPr>
-        <w:rPr>
-          <w:rFonts w:cstheme="minorHAnsi"/>
-        </w:rPr>
-      </w:pPr>
-    </w:p>
     <w:p/>
+    <w:p>
+      <w:pPr>
+        <w:rPr>
+          <w:b/>
+          <w:u w:val="single"/>
+        </w:rPr>
+      </w:pPr>
+      <w:r>
+        <w:rPr>
+          <w:b/>
+          <w:u w:val="single"/>
+        </w:rPr>
+        <w:t>References</w:t>
+      </w:r>
+    </w:p>
+    <w:p>
+      <w:pPr>
+        <w:rPr>
+          <w:rFonts w:ascii="Arial" w:hAnsi="Arial" w:cs="Arial"/>
+          <w:color w:val="000000"/>
+          <w:sz w:val="20"/>
+          <w:szCs w:val="20"/>
+          <w:shd w:val="clear" w:color="auto" w:fill="FFFFFF"/>
+        </w:rPr>
+      </w:pPr>
+      <w:r>
+        <w:rPr>
+          <w:rFonts w:ascii="Arial" w:hAnsi="Arial" w:cs="Arial"/>
+          <w:color w:val="000000"/>
+          <w:sz w:val="20"/>
+          <w:szCs w:val="20"/>
+          <w:shd w:val="clear" w:color="auto" w:fill="FFFFFF"/>
+        </w:rPr>
+        <w:t>Guru99. (2019). </w:t>
+      </w:r>
+      <w:r>
+        <w:rPr>
+          <w:rFonts w:ascii="Arial" w:hAnsi="Arial" w:cs="Arial"/>
+          <w:i/>
+          <w:iCs/>
+          <w:color w:val="000000"/>
+          <w:sz w:val="20"/>
+          <w:szCs w:val="20"/>
+          <w:shd w:val="clear" w:color="auto" w:fill="FFFFFF"/>
+        </w:rPr>
+        <w:t>iOS App Testing Tutorial: Manual &amp; Automation</w:t>
+      </w:r>
+      <w:r>
+        <w:rPr>
+          <w:rFonts w:ascii="Arial" w:hAnsi="Arial" w:cs="Arial"/>
+          <w:color w:val="000000"/>
+          <w:sz w:val="20"/>
+          <w:szCs w:val="20"/>
+          <w:shd w:val="clear" w:color="auto" w:fill="FFFFFF"/>
+        </w:rPr>
+        <w:t>. [online] Available at: https://www.guru99.com/getting-started-with-ios-testing.html [Accessed 10 Nov. 2019].</w:t>
+      </w:r>
+    </w:p>
+    <w:p>
+      <w:r>
+        <w:t xml:space="preserve">Nielsen, Jakob, and Landauer, Thomas K.: "A mathematical model of the finding of usability problems," </w:t>
+      </w:r>
+      <w:r>
+        <w:rPr>
+          <w:rStyle w:val="HTMLCite"/>
+        </w:rPr>
+        <w:t xml:space="preserve">Proceedings of ACM INTERCHI'93 Conference </w:t>
+      </w:r>
+      <w:r>
+        <w:t>(Amsterdam, The Netherlands, 24-29 April 1993), pp. 206-213.</w:t>
+      </w:r>
+    </w:p>
+    <w:p>
+      <w:r>
+        <w:rPr>
+          <w:rFonts w:ascii="Arial" w:hAnsi="Arial" w:cs="Arial"/>
+          <w:color w:val="000000"/>
+          <w:sz w:val="20"/>
+          <w:szCs w:val="20"/>
+          <w:shd w:val="clear" w:color="auto" w:fill="FFFFFF"/>
+        </w:rPr>
+        <w:t>Petric, J. (2019). </w:t>
+      </w:r>
+      <w:r>
+        <w:rPr>
+          <w:rFonts w:ascii="Arial" w:hAnsi="Arial" w:cs="Arial"/>
+          <w:i/>
+          <w:iCs/>
+          <w:color w:val="000000"/>
+          <w:sz w:val="20"/>
+          <w:szCs w:val="20"/>
+          <w:shd w:val="clear" w:color="auto" w:fill="FFFFFF"/>
+        </w:rPr>
+        <w:t>How to Write Automated Tests for iOS</w:t>
+      </w:r>
+      <w:r>
+        <w:rPr>
+          <w:rFonts w:ascii="Arial" w:hAnsi="Arial" w:cs="Arial"/>
+          <w:color w:val="000000"/>
+          <w:sz w:val="20"/>
+          <w:szCs w:val="20"/>
+          <w:shd w:val="clear" w:color="auto" w:fill="FFFFFF"/>
+        </w:rPr>
+        <w:t>. [online] https://www.toptal.com/ios/how-to-write-automated-tests-for-ios. Available at: https://www.toptal.com/ios/how-to-write-automated-tests-for-ios [Accessed 14 Nov. 2019].</w:t>
+      </w:r>
+    </w:p>
+    <w:p>
+      <w:pPr>
+        <w:rPr>
+          <w:b/>
+          <w:u w:val="single"/>
+        </w:rPr>
+      </w:pPr>
+    </w:p>
     <w:sectPr>
       <w:pgSz w:w="11906" w:h="16838"/>
       <w:pgMar w:top="1440" w:right="1440" w:bottom="1440" w:left="1440" w:header="708" w:footer="708" w:gutter="0"/>
@@ -5526,7 +5579,7 @@
 </file>
 
 <file path=word/endnotes.xml><?xml version="1.0" encoding="utf-8"?>
-<w:endnotes xmlns:wpc="http://schemas.microsoft.com/office/word/2010/wordprocessingCanvas" xmlns:cx="http://schemas.microsoft.com/office/drawing/2014/chartex" xmlns:cx1="http://schemas.microsoft.com/office/drawing/2015/9/8/chartex" xmlns:cx2="http://schemas.microsoft.com/office/drawing/2015/10/21/chartex" xmlns:cx3="http://schemas.microsoft.com/office/drawing/2016/5/9/chartex" xmlns:cx4="http://schemas.microsoft.com/office/drawing/2016/5/10/chartex" xmlns:cx5="http://schemas.microsoft.com/office/drawing/2016/5/11/chartex" xmlns:cx6="http://schemas.microsoft.com/office/drawing/2016/5/12/chartex" xmlns:cx7="http://schemas.microsoft.com/office/drawing/2016/5/13/chartex" xmlns:cx8="http://schemas.microsoft.com/office/drawing/2016/5/14/chartex" xmlns:mc="http://schemas.openxmlformats.org/markup-compatibility/2006" xmlns:aink="http://schemas.microsoft.com/office/drawing/2016/ink" xmlns:am3d="http://schemas.microsoft.com/office/drawing/2017/model3d" xmlns:o="urn:schemas-microsoft-com:office:office" xmlns:r="http://schemas.openxmlformats.org/officeDocument/2006/relationships" xmlns:m="http://schemas.openxmlformats.org/officeDocument/2006/math" xmlns:v="urn:schemas-microsoft-com:vml" xmlns:wp14="http://schemas.microsoft.com/office/word/2010/wordprocessingDrawing" xmlns:wp="http://schemas.openxmlformats.org/drawingml/2006/wordprocessingDrawing" xmlns:w10="urn:schemas-microsoft-com:office:word" xmlns:w="http://schemas.openxmlformats.org/wordprocessingml/2006/main" xmlns:w14="http://schemas.microsoft.com/office/word/2010/wordml" xmlns:w15="http://schemas.microsoft.com/office/word/2012/wordml" xmlns:w16cid="http://schemas.microsoft.com/office/word/2016/wordml/cid" xmlns:w16se="http://schemas.microsoft.com/office/word/2015/wordml/symex" xmlns:wpg="http://schemas.microsoft.com/office/word/2010/wordprocessingGroup" xmlns:wpi="http://schemas.microsoft.com/office/word/2010/wordprocessingInk" xmlns:wne="http://schemas.microsoft.com/office/word/2006/wordml" xmlns:wps="http://schemas.microsoft.com/office/word/2010/wordprocessingShape" mc:Ignorable="w14 w15 w16se w16cid wp14">
+<w:endnotes xmlns:wpc="http://schemas.microsoft.com/office/word/2010/wordprocessingCanvas" xmlns:mc="http://schemas.openxmlformats.org/markup-compatibility/2006" xmlns:o="urn:schemas-microsoft-com:office:office" xmlns:r="http://schemas.openxmlformats.org/officeDocument/2006/relationships" xmlns:m="http://schemas.openxmlformats.org/officeDocument/2006/math" xmlns:v="urn:schemas-microsoft-com:vml" xmlns:wp14="http://schemas.microsoft.com/office/word/2010/wordprocessingDrawing" xmlns:wp="http://schemas.openxmlformats.org/drawingml/2006/wordprocessingDrawing" xmlns:w10="urn:schemas-microsoft-com:office:word" xmlns:w="http://schemas.openxmlformats.org/wordprocessingml/2006/main" xmlns:w14="http://schemas.microsoft.com/office/word/2010/wordml" xmlns:w15="http://schemas.microsoft.com/office/word/2012/wordml" xmlns:wpg="http://schemas.microsoft.com/office/word/2010/wordprocessingGroup" xmlns:wpi="http://schemas.microsoft.com/office/word/2010/wordprocessingInk" xmlns:wne="http://schemas.microsoft.com/office/word/2006/wordml" xmlns:wps="http://schemas.microsoft.com/office/word/2010/wordprocessingShape" mc:Ignorable="w14 w15 wp14">
   <w:endnote w:type="separator" w:id="-1">
     <w:p>
       <w:pPr>
@@ -5551,7 +5604,7 @@
 </file>
 
 <file path=word/footnotes.xml><?xml version="1.0" encoding="utf-8"?>
-<w:footnotes xmlns:wpc="http://schemas.microsoft.com/office/word/2010/wordprocessingCanvas" xmlns:cx="http://schemas.microsoft.com/office/drawing/2014/chartex" xmlns:cx1="http://schemas.microsoft.com/office/drawing/2015/9/8/chartex" xmlns:cx2="http://schemas.microsoft.com/office/drawing/2015/10/21/chartex" xmlns:cx3="http://schemas.microsoft.com/office/drawing/2016/5/9/chartex" xmlns:cx4="http://schemas.microsoft.com/office/drawing/2016/5/10/chartex" xmlns:cx5="http://schemas.microsoft.com/office/drawing/2016/5/11/chartex" xmlns:cx6="http://schemas.microsoft.com/office/drawing/2016/5/12/chartex" xmlns:cx7="http://schemas.microsoft.com/office/drawing/2016/5/13/chartex" xmlns:cx8="http://schemas.microsoft.com/office/drawing/2016/5/14/chartex" xmlns:mc="http://schemas.openxmlformats.org/markup-compatibility/2006" xmlns:aink="http://schemas.microsoft.com/office/drawing/2016/ink" xmlns:am3d="http://schemas.microsoft.com/office/drawing/2017/model3d" xmlns:o="urn:schemas-microsoft-com:office:office" xmlns:r="http://schemas.openxmlformats.org/officeDocument/2006/relationships" xmlns:m="http://schemas.openxmlformats.org/officeDocument/2006/math" xmlns:v="urn:schemas-microsoft-com:vml" xmlns:wp14="http://schemas.microsoft.com/office/word/2010/wordprocessingDrawing" xmlns:wp="http://schemas.openxmlformats.org/drawingml/2006/wordprocessingDrawing" xmlns:w10="urn:schemas-microsoft-com:office:word" xmlns:w="http://schemas.openxmlformats.org/wordprocessingml/2006/main" xmlns:w14="http://schemas.microsoft.com/office/word/2010/wordml" xmlns:w15="http://schemas.microsoft.com/office/word/2012/wordml" xmlns:w16cid="http://schemas.microsoft.com/office/word/2016/wordml/cid" xmlns:w16se="http://schemas.microsoft.com/office/word/2015/wordml/symex" xmlns:wpg="http://schemas.microsoft.com/office/word/2010/wordprocessingGroup" xmlns:wpi="http://schemas.microsoft.com/office/word/2010/wordprocessingInk" xmlns:wne="http://schemas.microsoft.com/office/word/2006/wordml" xmlns:wps="http://schemas.microsoft.com/office/word/2010/wordprocessingShape" mc:Ignorable="w14 w15 w16se w16cid wp14">
+<w:footnotes xmlns:wpc="http://schemas.microsoft.com/office/word/2010/wordprocessingCanvas" xmlns:mc="http://schemas.openxmlformats.org/markup-compatibility/2006" xmlns:o="urn:schemas-microsoft-com:office:office" xmlns:r="http://schemas.openxmlformats.org/officeDocument/2006/relationships" xmlns:m="http://schemas.openxmlformats.org/officeDocument/2006/math" xmlns:v="urn:schemas-microsoft-com:vml" xmlns:wp14="http://schemas.microsoft.com/office/word/2010/wordprocessingDrawing" xmlns:wp="http://schemas.openxmlformats.org/drawingml/2006/wordprocessingDrawing" xmlns:w10="urn:schemas-microsoft-com:office:word" xmlns:w="http://schemas.openxmlformats.org/wordprocessingml/2006/main" xmlns:w14="http://schemas.microsoft.com/office/word/2010/wordml" xmlns:w15="http://schemas.microsoft.com/office/word/2012/wordml" xmlns:wpg="http://schemas.microsoft.com/office/word/2010/wordprocessingGroup" xmlns:wpi="http://schemas.microsoft.com/office/word/2010/wordprocessingInk" xmlns:wne="http://schemas.microsoft.com/office/word/2006/wordml" xmlns:wps="http://schemas.microsoft.com/office/word/2010/wordprocessingShape" mc:Ignorable="w14 w15 wp14">
   <w:footnote w:type="separator" w:id="-1">
     <w:p>
       <w:pPr>
@@ -5576,7 +5629,7 @@
 </file>
 
 <file path=word/numbering.xml><?xml version="1.0" encoding="utf-8"?>
-<w:numbering xmlns:wpc="http://schemas.microsoft.com/office/word/2010/wordprocessingCanvas" xmlns:cx="http://schemas.microsoft.com/office/drawing/2014/chartex" xmlns:cx1="http://schemas.microsoft.com/office/drawing/2015/9/8/chartex" xmlns:cx2="http://schemas.microsoft.com/office/drawing/2015/10/21/chartex" xmlns:cx3="http://schemas.microsoft.com/office/drawing/2016/5/9/chartex" xmlns:cx4="http://schemas.microsoft.com/office/drawing/2016/5/10/chartex" xmlns:cx5="http://schemas.microsoft.com/office/drawing/2016/5/11/chartex" xmlns:cx6="http://schemas.microsoft.com/office/drawing/2016/5/12/chartex" xmlns:cx7="http://schemas.microsoft.com/office/drawing/2016/5/13/chartex" xmlns:cx8="http://schemas.microsoft.com/office/drawing/2016/5/14/chartex" xmlns:mc="http://schemas.openxmlformats.org/markup-compatibility/2006" xmlns:aink="http://schemas.microsoft.com/office/drawing/2016/ink" xmlns:am3d="http://schemas.microsoft.com/office/drawing/2017/model3d" xmlns:o="urn:schemas-microsoft-com:office:office" xmlns:r="http://schemas.openxmlformats.org/officeDocument/2006/relationships" xmlns:m="http://schemas.openxmlformats.org/officeDocument/2006/math" xmlns:v="urn:schemas-microsoft-com:vml" xmlns:wp14="http://schemas.microsoft.com/office/word/2010/wordprocessingDrawing" xmlns:wp="http://schemas.openxmlformats.org/drawingml/2006/wordprocessingDrawing" xmlns:w10="urn:schemas-microsoft-com:office:word" xmlns:w="http://schemas.openxmlformats.org/wordprocessingml/2006/main" xmlns:w14="http://schemas.microsoft.com/office/word/2010/wordml" xmlns:w15="http://schemas.microsoft.com/office/word/2012/wordml" xmlns:w16cid="http://schemas.microsoft.com/office/word/2016/wordml/cid" xmlns:w16se="http://schemas.microsoft.com/office/word/2015/wordml/symex" xmlns:wpg="http://schemas.microsoft.com/office/word/2010/wordprocessingGroup" xmlns:wpi="http://schemas.microsoft.com/office/word/2010/wordprocessingInk" xmlns:wne="http://schemas.microsoft.com/office/word/2006/wordml" xmlns:wps="http://schemas.microsoft.com/office/word/2010/wordprocessingShape" mc:Ignorable="w14 w15 w16se w16cid wp14">
+<w:numbering xmlns:wpc="http://schemas.microsoft.com/office/word/2010/wordprocessingCanvas" xmlns:mc="http://schemas.openxmlformats.org/markup-compatibility/2006" xmlns:o="urn:schemas-microsoft-com:office:office" xmlns:r="http://schemas.openxmlformats.org/officeDocument/2006/relationships" xmlns:m="http://schemas.openxmlformats.org/officeDocument/2006/math" xmlns:v="urn:schemas-microsoft-com:vml" xmlns:wp14="http://schemas.microsoft.com/office/word/2010/wordprocessingDrawing" xmlns:wp="http://schemas.openxmlformats.org/drawingml/2006/wordprocessingDrawing" xmlns:w10="urn:schemas-microsoft-com:office:word" xmlns:w="http://schemas.openxmlformats.org/wordprocessingml/2006/main" xmlns:w14="http://schemas.microsoft.com/office/word/2010/wordml" xmlns:w15="http://schemas.microsoft.com/office/word/2012/wordml" xmlns:wpg="http://schemas.microsoft.com/office/word/2010/wordprocessingGroup" xmlns:wpi="http://schemas.microsoft.com/office/word/2010/wordprocessingInk" xmlns:wne="http://schemas.microsoft.com/office/word/2006/wordml" xmlns:wps="http://schemas.microsoft.com/office/word/2010/wordprocessingShape" mc:Ignorable="w14 w15 wp14">
   <w:abstractNum w:abstractNumId="0" w15:restartNumberingAfterBreak="0">
     <w:nsid w:val="003F2AFB"/>
     <w:multiLevelType w:val="multilevel"/>
@@ -7462,6 +7515,119 @@
     </w:lvl>
   </w:abstractNum>
   <w:abstractNum w:abstractNumId="15" w15:restartNumberingAfterBreak="0">
+    <w:nsid w:val="511444CA"/>
+    <w:multiLevelType w:val="hybridMultilevel"/>
+    <w:tmpl w:val="9296109E"/>
+    <w:lvl w:ilvl="0" w:tplc="0C090001">
+      <w:start w:val="1"/>
+      <w:numFmt w:val="bullet"/>
+      <w:lvlText w:val=""/>
+      <w:lvlJc w:val="left"/>
+      <w:pPr>
+        <w:ind w:left="720" w:hanging="360"/>
+      </w:pPr>
+      <w:rPr>
+        <w:rFonts w:ascii="Symbol" w:hAnsi="Symbol" w:hint="default"/>
+      </w:rPr>
+    </w:lvl>
+    <w:lvl w:ilvl="1" w:tplc="0C090003" w:tentative="1">
+      <w:start w:val="1"/>
+      <w:numFmt w:val="bullet"/>
+      <w:lvlText w:val="o"/>
+      <w:lvlJc w:val="left"/>
+      <w:pPr>
+        <w:ind w:left="1440" w:hanging="360"/>
+      </w:pPr>
+      <w:rPr>
+        <w:rFonts w:ascii="Courier New" w:hAnsi="Courier New" w:cs="Courier New" w:hint="default"/>
+      </w:rPr>
+    </w:lvl>
+    <w:lvl w:ilvl="2" w:tplc="0C090005" w:tentative="1">
+      <w:start w:val="1"/>
+      <w:numFmt w:val="bullet"/>
+      <w:lvlText w:val=""/>
+      <w:lvlJc w:val="left"/>
+      <w:pPr>
+        <w:ind w:left="2160" w:hanging="360"/>
+      </w:pPr>
+      <w:rPr>
+        <w:rFonts w:ascii="Wingdings" w:hAnsi="Wingdings" w:hint="default"/>
+      </w:rPr>
+    </w:lvl>
+    <w:lvl w:ilvl="3" w:tplc="0C090001" w:tentative="1">
+      <w:start w:val="1"/>
+      <w:numFmt w:val="bullet"/>
+      <w:lvlText w:val=""/>
+      <w:lvlJc w:val="left"/>
+      <w:pPr>
+        <w:ind w:left="2880" w:hanging="360"/>
+      </w:pPr>
+      <w:rPr>
+        <w:rFonts w:ascii="Symbol" w:hAnsi="Symbol" w:hint="default"/>
+      </w:rPr>
+    </w:lvl>
+    <w:lvl w:ilvl="4" w:tplc="0C090003" w:tentative="1">
+      <w:start w:val="1"/>
+      <w:numFmt w:val="bullet"/>
+      <w:lvlText w:val="o"/>
+      <w:lvlJc w:val="left"/>
+      <w:pPr>
+        <w:ind w:left="3600" w:hanging="360"/>
+      </w:pPr>
+      <w:rPr>
+        <w:rFonts w:ascii="Courier New" w:hAnsi="Courier New" w:cs="Courier New" w:hint="default"/>
+      </w:rPr>
+    </w:lvl>
+    <w:lvl w:ilvl="5" w:tplc="0C090005" w:tentative="1">
+      <w:start w:val="1"/>
+      <w:numFmt w:val="bullet"/>
+      <w:lvlText w:val=""/>
+      <w:lvlJc w:val="left"/>
+      <w:pPr>
+        <w:ind w:left="4320" w:hanging="360"/>
+      </w:pPr>
+      <w:rPr>
+        <w:rFonts w:ascii="Wingdings" w:hAnsi="Wingdings" w:hint="default"/>
+      </w:rPr>
+    </w:lvl>
+    <w:lvl w:ilvl="6" w:tplc="0C090001" w:tentative="1">
+      <w:start w:val="1"/>
+      <w:numFmt w:val="bullet"/>
+      <w:lvlText w:val=""/>
+      <w:lvlJc w:val="left"/>
+      <w:pPr>
+        <w:ind w:left="5040" w:hanging="360"/>
+      </w:pPr>
+      <w:rPr>
+        <w:rFonts w:ascii="Symbol" w:hAnsi="Symbol" w:hint="default"/>
+      </w:rPr>
+    </w:lvl>
+    <w:lvl w:ilvl="7" w:tplc="0C090003" w:tentative="1">
+      <w:start w:val="1"/>
+      <w:numFmt w:val="bullet"/>
+      <w:lvlText w:val="o"/>
+      <w:lvlJc w:val="left"/>
+      <w:pPr>
+        <w:ind w:left="5760" w:hanging="360"/>
+      </w:pPr>
+      <w:rPr>
+        <w:rFonts w:ascii="Courier New" w:hAnsi="Courier New" w:cs="Courier New" w:hint="default"/>
+      </w:rPr>
+    </w:lvl>
+    <w:lvl w:ilvl="8" w:tplc="0C090005" w:tentative="1">
+      <w:start w:val="1"/>
+      <w:numFmt w:val="bullet"/>
+      <w:lvlText w:val=""/>
+      <w:lvlJc w:val="left"/>
+      <w:pPr>
+        <w:ind w:left="6480" w:hanging="360"/>
+      </w:pPr>
+      <w:rPr>
+        <w:rFonts w:ascii="Wingdings" w:hAnsi="Wingdings" w:hint="default"/>
+      </w:rPr>
+    </w:lvl>
+  </w:abstractNum>
+  <w:abstractNum w:abstractNumId="16" w15:restartNumberingAfterBreak="0">
     <w:nsid w:val="517F3C3F"/>
     <w:multiLevelType w:val="multilevel"/>
     <w:tmpl w:val="F6EC82B4"/>
@@ -7574,7 +7740,7 @@
       </w:rPr>
     </w:lvl>
   </w:abstractNum>
-  <w:abstractNum w:abstractNumId="16" w15:restartNumberingAfterBreak="0">
+  <w:abstractNum w:abstractNumId="17" w15:restartNumberingAfterBreak="0">
     <w:nsid w:val="59723025"/>
     <w:multiLevelType w:val="multilevel"/>
     <w:tmpl w:val="94E47586"/>
@@ -7687,7 +7853,7 @@
       </w:rPr>
     </w:lvl>
   </w:abstractNum>
-  <w:abstractNum w:abstractNumId="17" w15:restartNumberingAfterBreak="0">
+  <w:abstractNum w:abstractNumId="18" w15:restartNumberingAfterBreak="0">
     <w:nsid w:val="59B11D2A"/>
     <w:multiLevelType w:val="hybridMultilevel"/>
     <w:tmpl w:val="212AC196"/>
@@ -7800,7 +7966,7 @@
       </w:rPr>
     </w:lvl>
   </w:abstractNum>
-  <w:abstractNum w:abstractNumId="18" w15:restartNumberingAfterBreak="0">
+  <w:abstractNum w:abstractNumId="19" w15:restartNumberingAfterBreak="0">
     <w:nsid w:val="5A8C6EA6"/>
     <w:multiLevelType w:val="hybridMultilevel"/>
     <w:tmpl w:val="42B69D2A"/>
@@ -7913,7 +8079,7 @@
       </w:rPr>
     </w:lvl>
   </w:abstractNum>
-  <w:abstractNum w:abstractNumId="19" w15:restartNumberingAfterBreak="0">
+  <w:abstractNum w:abstractNumId="20" w15:restartNumberingAfterBreak="0">
     <w:nsid w:val="5EAB090B"/>
     <w:multiLevelType w:val="multilevel"/>
     <w:tmpl w:val="21C85352"/>
@@ -8062,7 +8228,7 @@
       </w:rPr>
     </w:lvl>
   </w:abstractNum>
-  <w:abstractNum w:abstractNumId="20" w15:restartNumberingAfterBreak="0">
+  <w:abstractNum w:abstractNumId="21" w15:restartNumberingAfterBreak="0">
     <w:nsid w:val="5F767870"/>
     <w:multiLevelType w:val="multilevel"/>
     <w:tmpl w:val="886E867A"/>
@@ -8211,7 +8377,7 @@
       </w:rPr>
     </w:lvl>
   </w:abstractNum>
-  <w:abstractNum w:abstractNumId="21" w15:restartNumberingAfterBreak="0">
+  <w:abstractNum w:abstractNumId="22" w15:restartNumberingAfterBreak="0">
     <w:nsid w:val="62FC2D48"/>
     <w:multiLevelType w:val="hybridMultilevel"/>
     <w:tmpl w:val="E390CB02"/>
@@ -8324,7 +8490,7 @@
       </w:rPr>
     </w:lvl>
   </w:abstractNum>
-  <w:abstractNum w:abstractNumId="22" w15:restartNumberingAfterBreak="0">
+  <w:abstractNum w:abstractNumId="23" w15:restartNumberingAfterBreak="0">
     <w:nsid w:val="67E911E3"/>
     <w:multiLevelType w:val="multilevel"/>
     <w:tmpl w:val="B1967010"/>
@@ -8473,7 +8639,7 @@
       </w:rPr>
     </w:lvl>
   </w:abstractNum>
-  <w:abstractNum w:abstractNumId="23" w15:restartNumberingAfterBreak="0">
+  <w:abstractNum w:abstractNumId="24" w15:restartNumberingAfterBreak="0">
     <w:nsid w:val="67F27993"/>
     <w:multiLevelType w:val="multilevel"/>
     <w:tmpl w:val="B1967010"/>
@@ -8622,7 +8788,7 @@
       </w:rPr>
     </w:lvl>
   </w:abstractNum>
-  <w:abstractNum w:abstractNumId="24" w15:restartNumberingAfterBreak="0">
+  <w:abstractNum w:abstractNumId="25" w15:restartNumberingAfterBreak="0">
     <w:nsid w:val="6C511B2B"/>
     <w:multiLevelType w:val="hybridMultilevel"/>
     <w:tmpl w:val="F8B0373C"/>
@@ -8735,7 +8901,7 @@
       </w:rPr>
     </w:lvl>
   </w:abstractNum>
-  <w:abstractNum w:abstractNumId="25" w15:restartNumberingAfterBreak="0">
+  <w:abstractNum w:abstractNumId="26" w15:restartNumberingAfterBreak="0">
     <w:nsid w:val="6DDA1CB5"/>
     <w:multiLevelType w:val="hybridMultilevel"/>
     <w:tmpl w:val="0A547364"/>
@@ -8848,7 +9014,120 @@
       </w:rPr>
     </w:lvl>
   </w:abstractNum>
-  <w:abstractNum w:abstractNumId="26" w15:restartNumberingAfterBreak="0">
+  <w:abstractNum w:abstractNumId="27" w15:restartNumberingAfterBreak="0">
+    <w:nsid w:val="6EFA3847"/>
+    <w:multiLevelType w:val="hybridMultilevel"/>
+    <w:tmpl w:val="67605690"/>
+    <w:lvl w:ilvl="0" w:tplc="0C090001">
+      <w:start w:val="1"/>
+      <w:numFmt w:val="bullet"/>
+      <w:lvlText w:val=""/>
+      <w:lvlJc w:val="left"/>
+      <w:pPr>
+        <w:ind w:left="720" w:hanging="360"/>
+      </w:pPr>
+      <w:rPr>
+        <w:rFonts w:ascii="Symbol" w:hAnsi="Symbol" w:hint="default"/>
+      </w:rPr>
+    </w:lvl>
+    <w:lvl w:ilvl="1" w:tplc="0C090003" w:tentative="1">
+      <w:start w:val="1"/>
+      <w:numFmt w:val="bullet"/>
+      <w:lvlText w:val="o"/>
+      <w:lvlJc w:val="left"/>
+      <w:pPr>
+        <w:ind w:left="1440" w:hanging="360"/>
+      </w:pPr>
+      <w:rPr>
+        <w:rFonts w:ascii="Courier New" w:hAnsi="Courier New" w:cs="Courier New" w:hint="default"/>
+      </w:rPr>
+    </w:lvl>
+    <w:lvl w:ilvl="2" w:tplc="0C090005" w:tentative="1">
+      <w:start w:val="1"/>
+      <w:numFmt w:val="bullet"/>
+      <w:lvlText w:val=""/>
+      <w:lvlJc w:val="left"/>
+      <w:pPr>
+        <w:ind w:left="2160" w:hanging="360"/>
+      </w:pPr>
+      <w:rPr>
+        <w:rFonts w:ascii="Wingdings" w:hAnsi="Wingdings" w:hint="default"/>
+      </w:rPr>
+    </w:lvl>
+    <w:lvl w:ilvl="3" w:tplc="0C090001" w:tentative="1">
+      <w:start w:val="1"/>
+      <w:numFmt w:val="bullet"/>
+      <w:lvlText w:val=""/>
+      <w:lvlJc w:val="left"/>
+      <w:pPr>
+        <w:ind w:left="2880" w:hanging="360"/>
+      </w:pPr>
+      <w:rPr>
+        <w:rFonts w:ascii="Symbol" w:hAnsi="Symbol" w:hint="default"/>
+      </w:rPr>
+    </w:lvl>
+    <w:lvl w:ilvl="4" w:tplc="0C090003" w:tentative="1">
+      <w:start w:val="1"/>
+      <w:numFmt w:val="bullet"/>
+      <w:lvlText w:val="o"/>
+      <w:lvlJc w:val="left"/>
+      <w:pPr>
+        <w:ind w:left="3600" w:hanging="360"/>
+      </w:pPr>
+      <w:rPr>
+        <w:rFonts w:ascii="Courier New" w:hAnsi="Courier New" w:cs="Courier New" w:hint="default"/>
+      </w:rPr>
+    </w:lvl>
+    <w:lvl w:ilvl="5" w:tplc="0C090005" w:tentative="1">
+      <w:start w:val="1"/>
+      <w:numFmt w:val="bullet"/>
+      <w:lvlText w:val=""/>
+      <w:lvlJc w:val="left"/>
+      <w:pPr>
+        <w:ind w:left="4320" w:hanging="360"/>
+      </w:pPr>
+      <w:rPr>
+        <w:rFonts w:ascii="Wingdings" w:hAnsi="Wingdings" w:hint="default"/>
+      </w:rPr>
+    </w:lvl>
+    <w:lvl w:ilvl="6" w:tplc="0C090001" w:tentative="1">
+      <w:start w:val="1"/>
+      <w:numFmt w:val="bullet"/>
+      <w:lvlText w:val=""/>
+      <w:lvlJc w:val="left"/>
+      <w:pPr>
+        <w:ind w:left="5040" w:hanging="360"/>
+      </w:pPr>
+      <w:rPr>
+        <w:rFonts w:ascii="Symbol" w:hAnsi="Symbol" w:hint="default"/>
+      </w:rPr>
+    </w:lvl>
+    <w:lvl w:ilvl="7" w:tplc="0C090003" w:tentative="1">
+      <w:start w:val="1"/>
+      <w:numFmt w:val="bullet"/>
+      <w:lvlText w:val="o"/>
+      <w:lvlJc w:val="left"/>
+      <w:pPr>
+        <w:ind w:left="5760" w:hanging="360"/>
+      </w:pPr>
+      <w:rPr>
+        <w:rFonts w:ascii="Courier New" w:hAnsi="Courier New" w:cs="Courier New" w:hint="default"/>
+      </w:rPr>
+    </w:lvl>
+    <w:lvl w:ilvl="8" w:tplc="0C090005" w:tentative="1">
+      <w:start w:val="1"/>
+      <w:numFmt w:val="bullet"/>
+      <w:lvlText w:val=""/>
+      <w:lvlJc w:val="left"/>
+      <w:pPr>
+        <w:ind w:left="6480" w:hanging="360"/>
+      </w:pPr>
+      <w:rPr>
+        <w:rFonts w:ascii="Wingdings" w:hAnsi="Wingdings" w:hint="default"/>
+      </w:rPr>
+    </w:lvl>
+  </w:abstractNum>
+  <w:abstractNum w:abstractNumId="28" w15:restartNumberingAfterBreak="0">
     <w:nsid w:val="74DB48F3"/>
     <w:multiLevelType w:val="hybridMultilevel"/>
     <w:tmpl w:val="AA7AACC4"/>
@@ -8961,7 +9240,7 @@
       </w:rPr>
     </w:lvl>
   </w:abstractNum>
-  <w:abstractNum w:abstractNumId="27" w15:restartNumberingAfterBreak="0">
+  <w:abstractNum w:abstractNumId="29" w15:restartNumberingAfterBreak="0">
     <w:nsid w:val="7E0312C1"/>
     <w:multiLevelType w:val="multilevel"/>
     <w:tmpl w:val="789EBA46"/>
@@ -9111,10 +9390,10 @@
     </w:lvl>
   </w:abstractNum>
   <w:num w:numId="1">
-    <w:abstractNumId w:val="25"/>
+    <w:abstractNumId w:val="26"/>
   </w:num>
   <w:num w:numId="2">
-    <w:abstractNumId w:val="18"/>
+    <w:abstractNumId w:val="19"/>
   </w:num>
   <w:num w:numId="3">
     <w:abstractNumId w:val="3"/>
@@ -9126,16 +9405,16 @@
     <w:abstractNumId w:val="11"/>
   </w:num>
   <w:num w:numId="6">
-    <w:abstractNumId w:val="19"/>
+    <w:abstractNumId w:val="20"/>
   </w:num>
   <w:num w:numId="7">
-    <w:abstractNumId w:val="27"/>
+    <w:abstractNumId w:val="29"/>
   </w:num>
   <w:num w:numId="8">
-    <w:abstractNumId w:val="20"/>
+    <w:abstractNumId w:val="21"/>
   </w:num>
   <w:num w:numId="9">
-    <w:abstractNumId w:val="21"/>
+    <w:abstractNumId w:val="22"/>
   </w:num>
   <w:num w:numId="10">
     <w:abstractNumId w:val="10"/>
@@ -9150,13 +9429,13 @@
     <w:abstractNumId w:val="9"/>
   </w:num>
   <w:num w:numId="14">
-    <w:abstractNumId w:val="23"/>
+    <w:abstractNumId w:val="24"/>
   </w:num>
   <w:num w:numId="15">
     <w:abstractNumId w:val="14"/>
   </w:num>
   <w:num w:numId="16">
-    <w:abstractNumId w:val="22"/>
+    <w:abstractNumId w:val="23"/>
   </w:num>
   <w:num w:numId="17">
     <w:abstractNumId w:val="5"/>
@@ -9168,25 +9447,25 @@
     <w:abstractNumId w:val="1"/>
   </w:num>
   <w:num w:numId="20">
-    <w:abstractNumId w:val="17"/>
+    <w:abstractNumId w:val="18"/>
   </w:num>
   <w:num w:numId="21">
-    <w:abstractNumId w:val="24"/>
+    <w:abstractNumId w:val="25"/>
   </w:num>
   <w:num w:numId="22">
-    <w:abstractNumId w:val="26"/>
+    <w:abstractNumId w:val="28"/>
   </w:num>
   <w:num w:numId="23">
     <w:abstractNumId w:val="2"/>
   </w:num>
   <w:num w:numId="24">
-    <w:abstractNumId w:val="15"/>
+    <w:abstractNumId w:val="16"/>
   </w:num>
   <w:num w:numId="25">
     <w:abstractNumId w:val="13"/>
   </w:num>
   <w:num w:numId="26">
-    <w:abstractNumId w:val="16"/>
+    <w:abstractNumId w:val="17"/>
   </w:num>
   <w:num w:numId="27">
     <w:abstractNumId w:val="0"/>
@@ -9194,11 +9473,17 @@
   <w:num w:numId="28">
     <w:abstractNumId w:val="6"/>
   </w:num>
+  <w:num w:numId="29">
+    <w:abstractNumId w:val="15"/>
+  </w:num>
+  <w:num w:numId="30">
+    <w:abstractNumId w:val="27"/>
+  </w:num>
 </w:numbering>
 </file>
 
 <file path=word/styles.xml><?xml version="1.0" encoding="utf-8"?>
-<w:styles xmlns:mc="http://schemas.openxmlformats.org/markup-compatibility/2006" xmlns:r="http://schemas.openxmlformats.org/officeDocument/2006/relationships" xmlns:w="http://schemas.openxmlformats.org/wordprocessingml/2006/main" xmlns:w14="http://schemas.microsoft.com/office/word/2010/wordml" xmlns:w15="http://schemas.microsoft.com/office/word/2012/wordml" xmlns:w16cid="http://schemas.microsoft.com/office/word/2016/wordml/cid" xmlns:w16se="http://schemas.microsoft.com/office/word/2015/wordml/symex" mc:Ignorable="w14 w15 w16se w16cid">
+<w:styles xmlns:mc="http://schemas.openxmlformats.org/markup-compatibility/2006" xmlns:r="http://schemas.openxmlformats.org/officeDocument/2006/relationships" xmlns:w="http://schemas.openxmlformats.org/wordprocessingml/2006/main" xmlns:w14="http://schemas.microsoft.com/office/word/2010/wordml" xmlns:w15="http://schemas.microsoft.com/office/word/2012/wordml" mc:Ignorable="w14 w15">
   <w:docDefaults>
     <w:rPrDefault>
       <w:rPr>
@@ -9214,7 +9499,7 @@
       </w:pPr>
     </w:pPrDefault>
   </w:docDefaults>
-  <w:latentStyles w:defLockedState="0" w:defUIPriority="99" w:defSemiHidden="0" w:defUnhideWhenUsed="0" w:defQFormat="0" w:count="377">
+  <w:latentStyles w:defLockedState="0" w:defUIPriority="99" w:defSemiHidden="0" w:defUnhideWhenUsed="0" w:defQFormat="0" w:count="371">
     <w:lsdException w:name="Normal" w:uiPriority="0" w:qFormat="1"/>
     <w:lsdException w:name="heading 1" w:uiPriority="9" w:qFormat="1"/>
     <w:lsdException w:name="heading 2" w:semiHidden="1" w:uiPriority="9" w:unhideWhenUsed="1" w:qFormat="1"/>
@@ -9312,7 +9597,7 @@
     <w:lsdException w:name="Normal (Web)" w:semiHidden="1" w:unhideWhenUsed="1"/>
     <w:lsdException w:name="HTML Acronym" w:semiHidden="1" w:unhideWhenUsed="1"/>
     <w:lsdException w:name="HTML Address" w:semiHidden="1" w:unhideWhenUsed="1"/>
-    <w:lsdException w:name="HTML Cite" w:semiHidden="1" w:unhideWhenUsed="1"/>
+    <w:lsdException w:name="HTML Cite" w:semiHidden="1" w:unhideWhenUsed="1" w:qFormat="1"/>
     <w:lsdException w:name="HTML Code" w:semiHidden="1" w:unhideWhenUsed="1"/>
     <w:lsdException w:name="HTML Definition" w:semiHidden="1" w:unhideWhenUsed="1"/>
     <w:lsdException w:name="HTML Keyboard" w:semiHidden="1" w:unhideWhenUsed="1"/>
@@ -9586,12 +9871,6 @@
     <w:lsdException w:name="List Table 5 Dark Accent 6" w:uiPriority="50"/>
     <w:lsdException w:name="List Table 6 Colorful Accent 6" w:uiPriority="51"/>
     <w:lsdException w:name="List Table 7 Colorful Accent 6" w:uiPriority="52"/>
-    <w:lsdException w:name="Mention" w:semiHidden="1" w:unhideWhenUsed="1"/>
-    <w:lsdException w:name="Smart Hyperlink" w:semiHidden="1" w:unhideWhenUsed="1"/>
-    <w:lsdException w:name="Hashtag" w:semiHidden="1" w:unhideWhenUsed="1"/>
-    <w:lsdException w:name="Unresolved Mention" w:semiHidden="1" w:unhideWhenUsed="1"/>
-    <w:lsdException w:name="Smart Link" w:semiHidden="1" w:unhideWhenUsed="1"/>
-    <w:lsdException w:name="Smart Link Error" w:semiHidden="1" w:unhideWhenUsed="1"/>
   </w:latentStyles>
   <w:style w:type="paragraph" w:default="1" w:styleId="Normal">
     <w:name w:val="Normal"/>
@@ -9716,6 +9995,19 @@
     <w:rsid w:val="009343F7"/>
     <w:rPr>
       <w:rFonts w:cs="Courier New"/>
+    </w:rPr>
+  </w:style>
+  <w:style w:type="character" w:styleId="HTMLCite">
+    <w:name w:val="HTML Cite"/>
+    <w:basedOn w:val="DefaultParagraphFont"/>
+    <w:uiPriority w:val="99"/>
+    <w:semiHidden/>
+    <w:unhideWhenUsed/>
+    <w:qFormat/>
+    <w:rsid w:val="00AF31CF"/>
+    <w:rPr>
+      <w:i/>
+      <w:iCs/>
     </w:rPr>
   </w:style>
 </w:styles>

</xml_diff>

<commit_message>
final touch up, added Samuel's database to the application
</commit_message>
<xml_diff>
--- a/Assignment 3/Project 3.docx
+++ b/Assignment 3/Project 3.docx
@@ -3,9 +3,37 @@
 <w:document xmlns:wpc="http://schemas.microsoft.com/office/word/2010/wordprocessingCanvas" xmlns:mc="http://schemas.openxmlformats.org/markup-compatibility/2006" xmlns:o="urn:schemas-microsoft-com:office:office" xmlns:r="http://schemas.openxmlformats.org/officeDocument/2006/relationships" xmlns:m="http://schemas.openxmlformats.org/officeDocument/2006/math" xmlns:v="urn:schemas-microsoft-com:vml" xmlns:wp14="http://schemas.microsoft.com/office/word/2010/wordprocessingDrawing" xmlns:wp="http://schemas.openxmlformats.org/drawingml/2006/wordprocessingDrawing" xmlns:w10="urn:schemas-microsoft-com:office:word" xmlns:w="http://schemas.openxmlformats.org/wordprocessingml/2006/main" xmlns:w14="http://schemas.microsoft.com/office/word/2010/wordml" xmlns:w15="http://schemas.microsoft.com/office/word/2012/wordml" xmlns:wpg="http://schemas.microsoft.com/office/word/2010/wordprocessingGroup" xmlns:wpi="http://schemas.microsoft.com/office/word/2010/wordprocessingInk" xmlns:wne="http://schemas.microsoft.com/office/word/2006/wordml" xmlns:wps="http://schemas.microsoft.com/office/word/2010/wordprocessingShape" mc:Ignorable="w14 w15 wp14">
   <w:body>
     <w:p>
-      <w:r>
-        <w:t>Assignment 3</w:t>
-      </w:r>
+      <w:pPr>
+        <w:pStyle w:val="Title"/>
+        <w:jc w:val="center"/>
+        <w:rPr>
+          <w:rFonts w:ascii="Consolas" w:hAnsi="Consolas"/>
+        </w:rPr>
+      </w:pPr>
+      <w:r>
+        <w:rPr>
+          <w:rFonts w:ascii="Consolas" w:hAnsi="Consolas"/>
+        </w:rPr>
+        <w:t xml:space="preserve">Assignment 3: </w:t>
+      </w:r>
+      <w:r>
+        <w:rPr>
+          <w:rFonts w:ascii="Consolas" w:hAnsi="Consolas"/>
+        </w:rPr>
+        <w:br/>
+        <w:t>Our IT Project</w:t>
+      </w:r>
+    </w:p>
+    <w:p>
+      <w:pPr>
+        <w:pBdr>
+          <w:bottom w:val="single" w:sz="4" w:space="1" w:color="auto"/>
+        </w:pBdr>
+        <w:rPr>
+          <w:bCs/>
+          <w:u w:val="single"/>
+        </w:rPr>
+      </w:pPr>
     </w:p>
     <w:p>
       <w:pPr>
@@ -13,6 +41,15 @@
           <w:b/>
           <w:bCs/>
           <w:u w:val="single"/>
+        </w:rPr>
+      </w:pPr>
+    </w:p>
+    <w:p>
+      <w:pPr>
+        <w:rPr>
+          <w:b/>
+          <w:bCs/>
+          <w:noProof/>
         </w:rPr>
       </w:pPr>
       <w:r>
@@ -130,11 +167,7 @@
     </w:p>
     <w:p>
       <w:r>
-        <w:t xml:space="preserve">Hi! I’m Cooper Hawtin, a 20 year old Australian IT enthusiast who is on the verge of completing their Associate’s degree in Information Technology. I started studying at RMIT mid-year back in 2017 </w:t>
-      </w:r>
-      <w:r>
-        <w:lastRenderedPageBreak/>
-        <w:t>about 6 months after finishing my Year 12 VCE studies. I can speak fluent English and Italian. I gained an interest in IT when I decided to build my first gaming PC. My friends had convinced me to move from console to PC after school had finished so I started to educate myself to know what I was getting into. After countless hours of YouTube crusades, I worked up the courage to build my first PC. Building a PC sparked an interest in IT for me. Months after it had been built I spent a great majority of my time doing nothing but study how computers work from hardware to software. I got the point where I felt confident enough to study it officially at university. And here I am over 2 years later about to complete my degree!</w:t>
+        <w:t>Hi! I’m Cooper Hawtin, a 20 year old Australian IT enthusiast who is on the verge of completing their Associate’s degree in Information Technology. I started studying at RMIT mid-year back in 2017 about 6 months after finishing my Year 12 VCE studies. I can speak fluent English and Italian. I gained an interest in IT when I decided to build my first gaming PC. My friends had convinced me to move from console to PC after school had finished so I started to educate myself to know what I was getting into. After countless hours of YouTube crusades, I worked up the courage to build my first PC. Building a PC sparked an interest in IT for me. Months after it had been built I spent a great majority of my time doing nothing but study how computers work from hardware to software. I got the point where I felt confident enough to study it officially at university. And here I am over 2 years later about to complete my degree!</w:t>
       </w:r>
     </w:p>
     <w:p/>
@@ -173,7 +206,7 @@
           <w:bCs/>
           <w:u w:val="single"/>
         </w:rPr>
-        <w:t>Group Reflection</w:t>
+        <w:t>Group Processes/Assignment 2 Reflection</w:t>
       </w:r>
     </w:p>
     <w:p>
@@ -241,15 +274,7 @@
           <w:b/>
           <w:bCs/>
         </w:rPr>
-        <w:t xml:space="preserve">Compare and contrast the career plans, including ideal jobs, for each person in the group. This may have changed due to feedback from Assignments 1 and 2. What common elements are there, if </w:t>
-      </w:r>
-      <w:r>
-        <w:rPr>
-          <w:b/>
-          <w:bCs/>
-        </w:rPr>
-        <w:lastRenderedPageBreak/>
-        <w:t>any? What differentiates each position from the others, if anything? How similar or different are your career plans across the group? This is new for this assignment.</w:t>
+        <w:t>Compare and contrast the career plans, including ideal jobs, for each person in the group. This may have changed due to feedback from Assignments 1 and 2. What common elements are there, if any? What differentiates each position from the others, if anything? How similar or different are your career plans across the group? This is new for this assignment.</w:t>
       </w:r>
     </w:p>
     <w:p>
@@ -400,8 +425,6 @@
         </w:rPr>
         <w:t>Office 365</w:t>
       </w:r>
-      <w:bookmarkStart w:id="0" w:name="_GoBack"/>
-      <w:bookmarkEnd w:id="0"/>
     </w:p>
     <w:p>
       <w:pPr>
@@ -443,6 +466,41 @@
       <w:pPr>
         <w:spacing w:after="200" w:line="276" w:lineRule="auto"/>
         <w:rPr>
+          <w:rStyle w:val="Hyperlink"/>
+        </w:rPr>
+      </w:pPr>
+      <w:r>
+        <w:t xml:space="preserve">Link to repository: </w:t>
+      </w:r>
+      <w:hyperlink r:id="rId8" w:history="1">
+        <w:r>
+          <w:rPr>
+            <w:rStyle w:val="Hyperlink"/>
+          </w:rPr>
+          <w:t>https://github.com/SamuelEverson/A2Group12</w:t>
+        </w:r>
+      </w:hyperlink>
+    </w:p>
+    <w:p>
+      <w:pPr>
+        <w:spacing w:after="200" w:line="276" w:lineRule="auto"/>
+      </w:pPr>
+      <w:r>
+        <w:t xml:space="preserve">Link to website: </w:t>
+      </w:r>
+      <w:hyperlink r:id="rId9" w:history="1">
+        <w:r>
+          <w:rPr>
+            <w:rStyle w:val="Hyperlink"/>
+          </w:rPr>
+          <w:t>https://github.com/SamuelEverson/A2Group12/tree/master/Website</w:t>
+        </w:r>
+      </w:hyperlink>
+    </w:p>
+    <w:p>
+      <w:pPr>
+        <w:spacing w:after="200" w:line="276" w:lineRule="auto"/>
+        <w:rPr>
           <w:b/>
           <w:u w:val="single"/>
         </w:rPr>
@@ -451,33 +509,40 @@
     <w:p>
       <w:pPr>
         <w:spacing w:after="200" w:line="276" w:lineRule="auto"/>
+      </w:pPr>
+      <w:r>
         <w:rPr>
           <w:b/>
           <w:u w:val="single"/>
         </w:rPr>
-      </w:pPr>
-    </w:p>
-    <w:p>
-      <w:pPr>
-        <w:spacing w:after="200" w:line="276" w:lineRule="auto"/>
+        <w:t>Group processes and communications</w:t>
+      </w:r>
+    </w:p>
+    <w:p>
+      <w:pPr>
         <w:rPr>
           <w:b/>
-          <w:u w:val="single"/>
-        </w:rPr>
-      </w:pPr>
-    </w:p>
-    <w:p>
-      <w:pPr>
-        <w:spacing w:after="200" w:line="276" w:lineRule="auto"/>
+        </w:rPr>
       </w:pPr>
       <w:r>
         <w:rPr>
           <w:b/>
-          <w:u w:val="single"/>
-        </w:rPr>
-        <w:t>Group processes and communications</w:t>
-      </w:r>
-    </w:p>
+        </w:rPr>
+        <w:t>How will the group communicate?</w:t>
+      </w:r>
+    </w:p>
+    <w:p>
+      <w:r>
+        <w:t>As we all reside in different parts of Australia, the primary choice for communicat</w:t>
+      </w:r>
+      <w:r>
+        <w:t>ion is Discord. We have created</w:t>
+      </w:r>
+      <w:r>
+        <w:t xml:space="preserve"> a group chat which we are all a part of. </w:t>
+      </w:r>
+    </w:p>
+    <w:p/>
     <w:p>
       <w:pPr>
         <w:rPr>
@@ -488,21 +553,27 @@
         <w:rPr>
           <w:b/>
         </w:rPr>
-        <w:t>How will the group communicate?</w:t>
-      </w:r>
-    </w:p>
-    <w:p>
-      <w:r>
-        <w:t>As we all reside in different parts of Australia, the primary choice for communicat</w:t>
-      </w:r>
-      <w:r>
-        <w:t>ion is Discord. We have created</w:t>
-      </w:r>
-      <w:r>
-        <w:t xml:space="preserve"> a group chat which we are all a part of. </w:t>
-      </w:r>
-    </w:p>
-    <w:p/>
+        <w:t>Why Discord?</w:t>
+      </w:r>
+    </w:p>
+    <w:p>
+      <w:r>
+        <w:lastRenderedPageBreak/>
+        <w:t xml:space="preserve">Discord supports high quality images, videos and files, allowing us to review each other’s work before submitting a pull request/committing. Additionally, perhaps the most beneficial feature is the inclusion of </w:t>
+      </w:r>
+      <w:r>
+        <w:rPr>
+          <w:i/>
+        </w:rPr>
+        <w:t xml:space="preserve">Webhooks. </w:t>
+      </w:r>
+      <w:r>
+        <w:t>This is essentially Discord’s in-built function which syncs up with GitHub, and whenever a commit has been made, it alerts us in our group chat the time and date, along with the commit request comments.</w:t>
+      </w:r>
+      <w:r>
+        <w:br/>
+      </w:r>
+    </w:p>
     <w:p>
       <w:pPr>
         <w:rPr>
@@ -513,40 +584,6 @@
         <w:rPr>
           <w:b/>
         </w:rPr>
-        <w:t>Why Discord?</w:t>
-      </w:r>
-    </w:p>
-    <w:p>
-      <w:r>
-        <w:t xml:space="preserve">Discord supports high quality images, videos and files, allowing us to review each other’s work before submitting a pull request/committing. Additionally, perhaps the most beneficial feature is the inclusion of </w:t>
-      </w:r>
-      <w:r>
-        <w:rPr>
-          <w:i/>
-        </w:rPr>
-        <w:t xml:space="preserve">Webhooks. </w:t>
-      </w:r>
-      <w:r>
-        <w:t xml:space="preserve">This is essentially Discord’s in-built function which syncs up with GitHub, and whenever a commit has been made, it alerts us in our group chat the time and date, along with the </w:t>
-      </w:r>
-      <w:r>
-        <w:lastRenderedPageBreak/>
-        <w:t>commit request comments.</w:t>
-      </w:r>
-      <w:r>
-        <w:br/>
-      </w:r>
-    </w:p>
-    <w:p>
-      <w:pPr>
-        <w:rPr>
-          <w:b/>
-        </w:rPr>
-      </w:pPr>
-      <w:r>
-        <w:rPr>
-          <w:b/>
-        </w:rPr>
         <w:t>How often will meetings take place?</w:t>
       </w:r>
     </w:p>
@@ -554,14 +591,6 @@
       <w:r>
         <w:t xml:space="preserve">We aim to have an official voice chat meeting on Discord at least once a week. During the rest of the week, we often just message in the group chat for day to day stuff, ‘pinging’ everyone if something important requires attention. </w:t>
       </w:r>
-    </w:p>
-    <w:p>
-      <w:pPr>
-        <w:rPr>
-          <w:b/>
-          <w:bCs/>
-        </w:rPr>
-      </w:pPr>
     </w:p>
     <w:p>
       <w:pPr>
@@ -768,11 +797,15 @@
         <w:t xml:space="preserve"> people have a smart device like a phone or tablet, all of which have cameras attached. </w:t>
       </w:r>
       <w:r>
-        <w:t xml:space="preserve">The App aims to utilise this technology and integrate with smart fridges to work out what you have in stock and match that up with recipes that won’t require any additional purchases. </w:t>
-      </w:r>
-    </w:p>
-    <w:p>
-      <w:hyperlink r:id="rId8" w:history="1">
+        <w:t xml:space="preserve">The App aims to utilise this technology and </w:t>
+      </w:r>
+      <w:r>
+        <w:lastRenderedPageBreak/>
+        <w:t xml:space="preserve">integrate with smart fridges to work out what you have in stock and match that up with recipes that won’t require any additional purchases. </w:t>
+      </w:r>
+    </w:p>
+    <w:p>
+      <w:hyperlink r:id="rId10" w:history="1">
         <w:r>
           <w:rPr>
             <w:rStyle w:val="Hyperlink"/>
@@ -966,6 +999,7 @@
     </w:p>
     <w:p>
       <w:r>
+        <w:lastRenderedPageBreak/>
         <w:t>Having a separate database for both the items in inventory (or stock) and the recipes allows quick referencing and lookup for a fast comparison of one list with the other.</w:t>
       </w:r>
     </w:p>
@@ -1184,6 +1218,11 @@
       </w:r>
     </w:p>
     <w:p>
+      <w:pPr>
+        <w:pStyle w:val="ListParagraph"/>
+      </w:pPr>
+    </w:p>
+    <w:p>
       <w:r>
         <w:rPr>
           <w:b/>
@@ -1259,7 +1298,11 @@
         <w:t xml:space="preserve"> create accounts and login upon returning to the app </w:t>
       </w:r>
       <w:r>
-        <w:t xml:space="preserve">after logging out. The database will be capturing not only user credentials, but also housing the full list of recipes, including ingredients </w:t>
+        <w:t xml:space="preserve">after logging out. The database will be capturing not only user credentials, but also housing the </w:t>
+      </w:r>
+      <w:r>
+        <w:lastRenderedPageBreak/>
+        <w:t xml:space="preserve">full list of recipes, including ingredients </w:t>
       </w:r>
       <w:r>
         <w:t>and</w:t>
@@ -1270,7 +1313,6 @@
     </w:p>
     <w:p>
       <w:r>
-        <w:lastRenderedPageBreak/>
         <w:t xml:space="preserve">To interface with the database will be the app itself. Probably the most obvious of the points but extremely important, nonetheless. The programming part of the project for the app is the largest component as it will cover the backbone of all other features. </w:t>
       </w:r>
       <w:r>
@@ -1482,10 +1524,7 @@
         <w:spacing w:after="200" w:line="276" w:lineRule="auto"/>
       </w:pPr>
       <w:r>
-        <w:t>MacBook Pro</w:t>
-      </w:r>
-      <w:r>
-        <w:t xml:space="preserve"> * 5 (for each team member)</w:t>
+        <w:t>MacBook Pro * 5 (for each team member)</w:t>
       </w:r>
     </w:p>
     <w:p>
@@ -1528,7 +1567,7 @@
                     </pic:cNvPicPr>
                   </pic:nvPicPr>
                   <pic:blipFill>
-                    <a:blip r:embed="rId9"/>
+                    <a:blip r:embed="rId11"/>
                     <a:stretch>
                       <a:fillRect/>
                     </a:stretch>
@@ -1713,7 +1752,7 @@
                     </pic:cNvPicPr>
                   </pic:nvPicPr>
                   <pic:blipFill>
-                    <a:blip r:embed="rId10"/>
+                    <a:blip r:embed="rId12"/>
                     <a:stretch>
                       <a:fillRect/>
                     </a:stretch>
@@ -5453,7 +5492,4194 @@
         </w:rPr>
       </w:pPr>
     </w:p>
+    <w:p>
+      <w:pPr>
+        <w:shd w:val="clear" w:color="auto" w:fill="FFFFFF"/>
+        <w:spacing w:after="0" w:line="240" w:lineRule="auto"/>
+        <w:rPr>
+          <w:rFonts w:eastAsia="Times New Roman" w:cstheme="minorHAnsi"/>
+          <w:color w:val="222222"/>
+          <w:lang w:eastAsia="en-AU"/>
+        </w:rPr>
+      </w:pPr>
+    </w:p>
+    <w:p>
+      <w:pPr>
+        <w:rPr>
+          <w:b/>
+          <w:u w:val="single"/>
+        </w:rPr>
+      </w:pPr>
+      <w:r>
+        <w:rPr>
+          <w:b/>
+          <w:u w:val="single"/>
+        </w:rPr>
+        <w:t>Assignment 3 Group Reflection</w:t>
+      </w:r>
+    </w:p>
+    <w:p>
+      <w:pPr>
+        <w:rPr>
+          <w:b/>
+        </w:rPr>
+      </w:pPr>
+      <w:r>
+        <w:rPr>
+          <w:b/>
+        </w:rPr>
+        <w:t>What went well?</w:t>
+      </w:r>
+    </w:p>
+    <w:p>
+      <w:r>
+        <w:t xml:space="preserve">The group came together well, particularly at the end despite </w:t>
+      </w:r>
+      <w:r>
+        <w:t xml:space="preserve">difficulties with scheduling, time zones, different working hours etc. </w:t>
+      </w:r>
+    </w:p>
+    <w:p>
+      <w:pPr>
+        <w:rPr>
+          <w:b/>
+        </w:rPr>
+      </w:pPr>
+    </w:p>
+    <w:p>
+      <w:pPr>
+        <w:rPr>
+          <w:b/>
+        </w:rPr>
+      </w:pPr>
+      <w:r>
+        <w:rPr>
+          <w:b/>
+        </w:rPr>
+        <w:t>What could be improved?</w:t>
+      </w:r>
+    </w:p>
+    <w:p>
+      <w:r>
+        <w:t>We still faced some road bumps in terms of organisation, and were a little rushed at the end and deviated from the schedule. This was primarily due to different time zones and everyone having work at different times. Next time would require a better organisational structure</w:t>
+      </w:r>
+    </w:p>
+    <w:p>
+      <w:pPr>
+        <w:rPr>
+          <w:b/>
+        </w:rPr>
+      </w:pPr>
+      <w:r>
+        <w:rPr>
+          <w:b/>
+        </w:rPr>
+        <w:lastRenderedPageBreak/>
+        <w:t>At leas</w:t>
+      </w:r>
+      <w:r>
+        <w:rPr>
+          <w:b/>
+        </w:rPr>
+        <w:t>t one thing that was surprising, a</w:t>
+      </w:r>
+      <w:r>
+        <w:rPr>
+          <w:b/>
+        </w:rPr>
+        <w:t>t least one thing you have learned about groups</w:t>
+      </w:r>
+    </w:p>
+    <w:p>
+      <w:r>
+        <w:t>It seems impossible to predict</w:t>
+      </w:r>
+      <w:r>
+        <w:t>, but the extent of which scheduling issues and getting everyone together was again underestimated, and we have all agreed it is something we learnt more about. We’ve also realised that planning really needs to be bullet proof in order to maximise efficiency and produce quality work, particularly if we were to go ahead and actually develop this app idea.</w:t>
+      </w:r>
+      <w:bookmarkStart w:id="0" w:name="_GoBack"/>
+      <w:bookmarkEnd w:id="0"/>
+      <w:r>
+        <w:br/>
+      </w:r>
+    </w:p>
+    <w:p>
+      <w:pPr>
+        <w:pStyle w:val="Title"/>
+        <w:jc w:val="center"/>
+        <w:rPr>
+          <w:rFonts w:ascii="Consolas" w:hAnsi="Consolas"/>
+        </w:rPr>
+      </w:pPr>
+      <w:r>
+        <w:rPr>
+          <w:rFonts w:ascii="Consolas" w:hAnsi="Consolas"/>
+        </w:rPr>
+        <w:t xml:space="preserve">Database </w:t>
+      </w:r>
+      <w:r>
+        <w:rPr>
+          <w:rFonts w:ascii="Consolas" w:hAnsi="Consolas"/>
+        </w:rPr>
+        <w:t>Draft</w:t>
+      </w:r>
+    </w:p>
     <w:p/>
+    <w:p/>
+    <w:p/>
+    <w:p/>
+    <w:p/>
+    <w:p/>
+    <w:p/>
+    <w:p/>
+    <w:p/>
+    <w:p/>
+    <w:sdt>
+      <w:sdtPr>
+        <w:rPr>
+          <w:rFonts w:asciiTheme="minorHAnsi" w:eastAsiaTheme="minorHAnsi" w:hAnsiTheme="minorHAnsi" w:cstheme="minorBidi"/>
+          <w:color w:val="auto"/>
+          <w:sz w:val="22"/>
+          <w:szCs w:val="22"/>
+          <w:lang w:val="en-AU"/>
+        </w:rPr>
+        <w:id w:val="646788360"/>
+        <w:docPartObj>
+          <w:docPartGallery w:val="Table of Contents"/>
+          <w:docPartUnique/>
+        </w:docPartObj>
+      </w:sdtPr>
+      <w:sdtEndPr>
+        <w:rPr>
+          <w:b/>
+          <w:bCs/>
+          <w:noProof/>
+        </w:rPr>
+      </w:sdtEndPr>
+      <w:sdtContent>
+        <w:p>
+          <w:pPr>
+            <w:pStyle w:val="TOCHeading"/>
+          </w:pPr>
+          <w:r>
+            <w:t>Contents</w:t>
+          </w:r>
+        </w:p>
+        <w:p>
+          <w:pPr>
+            <w:pStyle w:val="TOC1"/>
+            <w:tabs>
+              <w:tab w:val="right" w:leader="dot" w:pos="9016"/>
+            </w:tabs>
+            <w:rPr>
+              <w:rFonts w:eastAsiaTheme="minorEastAsia"/>
+              <w:noProof/>
+              <w:lang w:eastAsia="en-AU"/>
+            </w:rPr>
+          </w:pPr>
+          <w:r>
+            <w:fldChar w:fldCharType="begin"/>
+          </w:r>
+          <w:r>
+            <w:instrText xml:space="preserve"> TOC \o "1-3" \h \z \u </w:instrText>
+          </w:r>
+          <w:r>
+            <w:fldChar w:fldCharType="separate"/>
+          </w:r>
+          <w:hyperlink w:anchor="_Toc24757023" w:history="1">
+            <w:r>
+              <w:rPr>
+                <w:rStyle w:val="Hyperlink"/>
+                <w:rFonts w:ascii="Consolas" w:hAnsi="Consolas"/>
+                <w:noProof/>
+              </w:rPr>
+              <w:t>Databases</w:t>
+            </w:r>
+            <w:r>
+              <w:rPr>
+                <w:noProof/>
+                <w:webHidden/>
+              </w:rPr>
+              <w:tab/>
+            </w:r>
+            <w:r>
+              <w:rPr>
+                <w:noProof/>
+                <w:webHidden/>
+              </w:rPr>
+              <w:fldChar w:fldCharType="begin"/>
+            </w:r>
+            <w:r>
+              <w:rPr>
+                <w:noProof/>
+                <w:webHidden/>
+              </w:rPr>
+              <w:instrText xml:space="preserve"> PAGEREF _Toc24757023 \h </w:instrText>
+            </w:r>
+            <w:r>
+              <w:rPr>
+                <w:noProof/>
+                <w:webHidden/>
+              </w:rPr>
+            </w:r>
+            <w:r>
+              <w:rPr>
+                <w:noProof/>
+                <w:webHidden/>
+              </w:rPr>
+              <w:fldChar w:fldCharType="separate"/>
+            </w:r>
+            <w:r>
+              <w:rPr>
+                <w:noProof/>
+                <w:webHidden/>
+              </w:rPr>
+              <w:t>2</w:t>
+            </w:r>
+            <w:r>
+              <w:rPr>
+                <w:noProof/>
+                <w:webHidden/>
+              </w:rPr>
+              <w:fldChar w:fldCharType="end"/>
+            </w:r>
+          </w:hyperlink>
+        </w:p>
+        <w:p>
+          <w:pPr>
+            <w:pStyle w:val="TOC1"/>
+            <w:tabs>
+              <w:tab w:val="right" w:leader="dot" w:pos="9016"/>
+            </w:tabs>
+            <w:rPr>
+              <w:rFonts w:eastAsiaTheme="minorEastAsia"/>
+              <w:noProof/>
+              <w:lang w:eastAsia="en-AU"/>
+            </w:rPr>
+          </w:pPr>
+          <w:hyperlink w:anchor="_Toc24757024" w:history="1">
+            <w:r>
+              <w:rPr>
+                <w:rStyle w:val="Hyperlink"/>
+                <w:rFonts w:ascii="Consolas" w:hAnsi="Consolas"/>
+                <w:noProof/>
+              </w:rPr>
+              <w:t>Tables</w:t>
+            </w:r>
+            <w:r>
+              <w:rPr>
+                <w:noProof/>
+                <w:webHidden/>
+              </w:rPr>
+              <w:tab/>
+            </w:r>
+            <w:r>
+              <w:rPr>
+                <w:noProof/>
+                <w:webHidden/>
+              </w:rPr>
+              <w:fldChar w:fldCharType="begin"/>
+            </w:r>
+            <w:r>
+              <w:rPr>
+                <w:noProof/>
+                <w:webHidden/>
+              </w:rPr>
+              <w:instrText xml:space="preserve"> PAGEREF _Toc24757024 \h </w:instrText>
+            </w:r>
+            <w:r>
+              <w:rPr>
+                <w:noProof/>
+                <w:webHidden/>
+              </w:rPr>
+            </w:r>
+            <w:r>
+              <w:rPr>
+                <w:noProof/>
+                <w:webHidden/>
+              </w:rPr>
+              <w:fldChar w:fldCharType="separate"/>
+            </w:r>
+            <w:r>
+              <w:rPr>
+                <w:noProof/>
+                <w:webHidden/>
+              </w:rPr>
+              <w:t>2</w:t>
+            </w:r>
+            <w:r>
+              <w:rPr>
+                <w:noProof/>
+                <w:webHidden/>
+              </w:rPr>
+              <w:fldChar w:fldCharType="end"/>
+            </w:r>
+          </w:hyperlink>
+        </w:p>
+        <w:p>
+          <w:pPr>
+            <w:pStyle w:val="TOC1"/>
+            <w:tabs>
+              <w:tab w:val="right" w:leader="dot" w:pos="9016"/>
+            </w:tabs>
+            <w:rPr>
+              <w:rFonts w:eastAsiaTheme="minorEastAsia"/>
+              <w:noProof/>
+              <w:lang w:eastAsia="en-AU"/>
+            </w:rPr>
+          </w:pPr>
+          <w:hyperlink w:anchor="_Toc24757025" w:history="1">
+            <w:r>
+              <w:rPr>
+                <w:rStyle w:val="Hyperlink"/>
+                <w:rFonts w:ascii="Consolas" w:hAnsi="Consolas"/>
+                <w:noProof/>
+              </w:rPr>
+              <w:t>Diagram</w:t>
+            </w:r>
+            <w:r>
+              <w:rPr>
+                <w:noProof/>
+                <w:webHidden/>
+              </w:rPr>
+              <w:tab/>
+            </w:r>
+            <w:r>
+              <w:rPr>
+                <w:noProof/>
+                <w:webHidden/>
+              </w:rPr>
+              <w:fldChar w:fldCharType="begin"/>
+            </w:r>
+            <w:r>
+              <w:rPr>
+                <w:noProof/>
+                <w:webHidden/>
+              </w:rPr>
+              <w:instrText xml:space="preserve"> PAGEREF _Toc24757025 \h </w:instrText>
+            </w:r>
+            <w:r>
+              <w:rPr>
+                <w:noProof/>
+                <w:webHidden/>
+              </w:rPr>
+            </w:r>
+            <w:r>
+              <w:rPr>
+                <w:noProof/>
+                <w:webHidden/>
+              </w:rPr>
+              <w:fldChar w:fldCharType="separate"/>
+            </w:r>
+            <w:r>
+              <w:rPr>
+                <w:noProof/>
+                <w:webHidden/>
+              </w:rPr>
+              <w:t>7</w:t>
+            </w:r>
+            <w:r>
+              <w:rPr>
+                <w:noProof/>
+                <w:webHidden/>
+              </w:rPr>
+              <w:fldChar w:fldCharType="end"/>
+            </w:r>
+          </w:hyperlink>
+        </w:p>
+        <w:p>
+          <w:pPr>
+            <w:pStyle w:val="TOC1"/>
+            <w:tabs>
+              <w:tab w:val="right" w:leader="dot" w:pos="9016"/>
+            </w:tabs>
+            <w:rPr>
+              <w:rFonts w:eastAsiaTheme="minorEastAsia"/>
+              <w:noProof/>
+              <w:lang w:eastAsia="en-AU"/>
+            </w:rPr>
+          </w:pPr>
+          <w:hyperlink w:anchor="_Toc24757026" w:history="1">
+            <w:r>
+              <w:rPr>
+                <w:rStyle w:val="Hyperlink"/>
+                <w:noProof/>
+              </w:rPr>
+              <w:t>Description</w:t>
+            </w:r>
+            <w:r>
+              <w:rPr>
+                <w:noProof/>
+                <w:webHidden/>
+              </w:rPr>
+              <w:tab/>
+            </w:r>
+            <w:r>
+              <w:rPr>
+                <w:noProof/>
+                <w:webHidden/>
+              </w:rPr>
+              <w:fldChar w:fldCharType="begin"/>
+            </w:r>
+            <w:r>
+              <w:rPr>
+                <w:noProof/>
+                <w:webHidden/>
+              </w:rPr>
+              <w:instrText xml:space="preserve"> PAGEREF _Toc24757026 \h </w:instrText>
+            </w:r>
+            <w:r>
+              <w:rPr>
+                <w:noProof/>
+                <w:webHidden/>
+              </w:rPr>
+            </w:r>
+            <w:r>
+              <w:rPr>
+                <w:noProof/>
+                <w:webHidden/>
+              </w:rPr>
+              <w:fldChar w:fldCharType="separate"/>
+            </w:r>
+            <w:r>
+              <w:rPr>
+                <w:noProof/>
+                <w:webHidden/>
+              </w:rPr>
+              <w:t>7</w:t>
+            </w:r>
+            <w:r>
+              <w:rPr>
+                <w:noProof/>
+                <w:webHidden/>
+              </w:rPr>
+              <w:fldChar w:fldCharType="end"/>
+            </w:r>
+          </w:hyperlink>
+        </w:p>
+        <w:p>
+          <w:r>
+            <w:rPr>
+              <w:b/>
+              <w:bCs/>
+              <w:noProof/>
+            </w:rPr>
+            <w:fldChar w:fldCharType="end"/>
+          </w:r>
+        </w:p>
+      </w:sdtContent>
+    </w:sdt>
+    <w:p>
+      <w:r>
+        <w:br w:type="page"/>
+      </w:r>
+    </w:p>
+    <w:p>
+      <w:pPr>
+        <w:pStyle w:val="Heading1"/>
+        <w:rPr>
+          <w:rFonts w:ascii="Consolas" w:hAnsi="Consolas"/>
+        </w:rPr>
+      </w:pPr>
+      <w:bookmarkStart w:id="1" w:name="_Toc24757023"/>
+      <w:r>
+        <w:rPr>
+          <w:rFonts w:ascii="Consolas" w:hAnsi="Consolas"/>
+        </w:rPr>
+        <w:lastRenderedPageBreak/>
+        <w:t>Database</w:t>
+      </w:r>
+      <w:r>
+        <w:rPr>
+          <w:rFonts w:ascii="Consolas" w:hAnsi="Consolas"/>
+        </w:rPr>
+        <w:t>s</w:t>
+      </w:r>
+      <w:bookmarkEnd w:id="1"/>
+    </w:p>
+    <w:p>
+      <w:pPr>
+        <w:spacing w:after="0" w:line="240" w:lineRule="auto"/>
+        <w:rPr>
+          <w:rFonts w:ascii="Consolas" w:hAnsi="Consolas"/>
+        </w:rPr>
+      </w:pPr>
+      <w:r>
+        <w:rPr>
+          <w:rFonts w:ascii="Consolas" w:hAnsi="Consolas"/>
+        </w:rPr>
+        <w:t>+--------------------+</w:t>
+      </w:r>
+    </w:p>
+    <w:p>
+      <w:pPr>
+        <w:spacing w:after="0" w:line="240" w:lineRule="auto"/>
+        <w:rPr>
+          <w:rFonts w:ascii="Consolas" w:hAnsi="Consolas"/>
+        </w:rPr>
+      </w:pPr>
+      <w:r>
+        <w:rPr>
+          <w:rFonts w:ascii="Consolas" w:hAnsi="Consolas"/>
+        </w:rPr>
+        <w:t>| Database           |</w:t>
+      </w:r>
+    </w:p>
+    <w:p>
+      <w:pPr>
+        <w:spacing w:after="0" w:line="240" w:lineRule="auto"/>
+        <w:rPr>
+          <w:rFonts w:ascii="Consolas" w:hAnsi="Consolas"/>
+        </w:rPr>
+      </w:pPr>
+      <w:r>
+        <w:rPr>
+          <w:rFonts w:ascii="Consolas" w:hAnsi="Consolas"/>
+        </w:rPr>
+        <w:t>+--------------------+</w:t>
+      </w:r>
+    </w:p>
+    <w:p>
+      <w:pPr>
+        <w:spacing w:after="0" w:line="240" w:lineRule="auto"/>
+        <w:rPr>
+          <w:rFonts w:ascii="Consolas" w:hAnsi="Consolas"/>
+        </w:rPr>
+      </w:pPr>
+      <w:r>
+        <w:rPr>
+          <w:rFonts w:ascii="Consolas" w:hAnsi="Consolas"/>
+        </w:rPr>
+        <w:t>| frecipe_recipes    |</w:t>
+      </w:r>
+    </w:p>
+    <w:p>
+      <w:pPr>
+        <w:spacing w:after="0" w:line="240" w:lineRule="auto"/>
+        <w:rPr>
+          <w:rFonts w:ascii="Consolas" w:hAnsi="Consolas"/>
+        </w:rPr>
+      </w:pPr>
+      <w:r>
+        <w:rPr>
+          <w:rFonts w:ascii="Consolas" w:hAnsi="Consolas"/>
+        </w:rPr>
+        <w:t>| frecipe_stock      |</w:t>
+      </w:r>
+    </w:p>
+    <w:p>
+      <w:pPr>
+        <w:spacing w:after="0" w:line="240" w:lineRule="auto"/>
+        <w:rPr>
+          <w:rFonts w:ascii="Consolas" w:hAnsi="Consolas"/>
+        </w:rPr>
+      </w:pPr>
+      <w:r>
+        <w:rPr>
+          <w:rFonts w:ascii="Consolas" w:hAnsi="Consolas"/>
+        </w:rPr>
+        <w:t>| frecipe_users      |</w:t>
+      </w:r>
+    </w:p>
+    <w:p>
+      <w:pPr>
+        <w:spacing w:after="0" w:line="240" w:lineRule="auto"/>
+        <w:rPr>
+          <w:rFonts w:ascii="Consolas" w:hAnsi="Consolas"/>
+        </w:rPr>
+      </w:pPr>
+      <w:r>
+        <w:rPr>
+          <w:rFonts w:ascii="Consolas" w:hAnsi="Consolas"/>
+        </w:rPr>
+        <w:t>+--------------------+</w:t>
+      </w:r>
+    </w:p>
+    <w:p>
+      <w:pPr>
+        <w:pStyle w:val="Heading1"/>
+        <w:rPr>
+          <w:rFonts w:ascii="Consolas" w:hAnsi="Consolas"/>
+        </w:rPr>
+      </w:pPr>
+      <w:bookmarkStart w:id="2" w:name="_Toc24757024"/>
+      <w:r>
+        <w:rPr>
+          <w:rFonts w:ascii="Consolas" w:hAnsi="Consolas"/>
+        </w:rPr>
+        <w:t>Tables</w:t>
+      </w:r>
+      <w:bookmarkEnd w:id="2"/>
+    </w:p>
+    <w:p>
+      <w:pPr>
+        <w:rPr>
+          <w:rFonts w:ascii="Consolas" w:hAnsi="Consolas"/>
+        </w:rPr>
+      </w:pPr>
+      <w:r>
+        <w:rPr>
+          <w:rFonts w:ascii="Consolas" w:hAnsi="Consolas"/>
+        </w:rPr>
+        <w:t>mysql&gt; use frecipe_recipes</w:t>
+      </w:r>
+    </w:p>
+    <w:p>
+      <w:pPr>
+        <w:rPr>
+          <w:rFonts w:ascii="Consolas" w:hAnsi="Consolas"/>
+        </w:rPr>
+      </w:pPr>
+      <w:r>
+        <w:rPr>
+          <w:rFonts w:ascii="Consolas" w:hAnsi="Consolas"/>
+        </w:rPr>
+        <w:t>Database changed</w:t>
+      </w:r>
+    </w:p>
+    <w:p>
+      <w:pPr>
+        <w:rPr>
+          <w:rFonts w:ascii="Consolas" w:hAnsi="Consolas"/>
+        </w:rPr>
+      </w:pPr>
+      <w:r>
+        <w:rPr>
+          <w:rFonts w:ascii="Consolas" w:hAnsi="Consolas"/>
+        </w:rPr>
+        <w:t>mysql&gt; show tables;</w:t>
+      </w:r>
+    </w:p>
+    <w:p>
+      <w:pPr>
+        <w:spacing w:after="0" w:line="240" w:lineRule="auto"/>
+        <w:rPr>
+          <w:rFonts w:ascii="Consolas" w:hAnsi="Consolas"/>
+        </w:rPr>
+      </w:pPr>
+      <w:r>
+        <w:rPr>
+          <w:rFonts w:ascii="Consolas" w:hAnsi="Consolas"/>
+        </w:rPr>
+        <w:t>+---------------------------+</w:t>
+      </w:r>
+    </w:p>
+    <w:p>
+      <w:pPr>
+        <w:spacing w:after="0" w:line="240" w:lineRule="auto"/>
+        <w:rPr>
+          <w:rFonts w:ascii="Consolas" w:hAnsi="Consolas"/>
+        </w:rPr>
+      </w:pPr>
+      <w:r>
+        <w:rPr>
+          <w:rFonts w:ascii="Consolas" w:hAnsi="Consolas"/>
+        </w:rPr>
+        <w:t>| Tables_in_frecipe_recipes |</w:t>
+      </w:r>
+    </w:p>
+    <w:p>
+      <w:pPr>
+        <w:spacing w:after="0" w:line="240" w:lineRule="auto"/>
+        <w:rPr>
+          <w:rFonts w:ascii="Consolas" w:hAnsi="Consolas"/>
+        </w:rPr>
+      </w:pPr>
+      <w:r>
+        <w:rPr>
+          <w:rFonts w:ascii="Consolas" w:hAnsi="Consolas"/>
+        </w:rPr>
+        <w:t>+---------------------------+</w:t>
+      </w:r>
+    </w:p>
+    <w:p>
+      <w:pPr>
+        <w:spacing w:after="0" w:line="240" w:lineRule="auto"/>
+        <w:rPr>
+          <w:rFonts w:ascii="Consolas" w:hAnsi="Consolas"/>
+        </w:rPr>
+      </w:pPr>
+      <w:r>
+        <w:rPr>
+          <w:rFonts w:ascii="Consolas" w:hAnsi="Consolas"/>
+        </w:rPr>
+        <w:t>| fav_recipes               |</w:t>
+      </w:r>
+    </w:p>
+    <w:p>
+      <w:pPr>
+        <w:spacing w:after="0" w:line="240" w:lineRule="auto"/>
+        <w:rPr>
+          <w:rFonts w:ascii="Consolas" w:hAnsi="Consolas"/>
+        </w:rPr>
+      </w:pPr>
+      <w:r>
+        <w:rPr>
+          <w:rFonts w:ascii="Consolas" w:hAnsi="Consolas"/>
+        </w:rPr>
+        <w:t>| main_recipes              |</w:t>
+      </w:r>
+    </w:p>
+    <w:p>
+      <w:pPr>
+        <w:spacing w:after="0" w:line="240" w:lineRule="auto"/>
+        <w:rPr>
+          <w:rFonts w:ascii="Consolas" w:hAnsi="Consolas"/>
+        </w:rPr>
+      </w:pPr>
+      <w:r>
+        <w:rPr>
+          <w:rFonts w:ascii="Consolas" w:hAnsi="Consolas"/>
+        </w:rPr>
+        <w:t>+---------------------------+</w:t>
+      </w:r>
+    </w:p>
+    <w:p>
+      <w:pPr>
+        <w:rPr>
+          <w:rFonts w:ascii="Consolas" w:hAnsi="Consolas"/>
+        </w:rPr>
+      </w:pPr>
+      <w:r>
+        <w:rPr>
+          <w:rFonts w:ascii="Consolas" w:hAnsi="Consolas"/>
+        </w:rPr>
+        <w:t>2 rows in set (0.00 sec)</w:t>
+      </w:r>
+    </w:p>
+    <w:p>
+      <w:pPr>
+        <w:rPr>
+          <w:rFonts w:ascii="Consolas" w:hAnsi="Consolas"/>
+        </w:rPr>
+      </w:pPr>
+      <w:r>
+        <w:rPr>
+          <w:rFonts w:ascii="Consolas" w:hAnsi="Consolas"/>
+        </w:rPr>
+        <w:t>mysql&gt; describe main_recipes;</w:t>
+      </w:r>
+    </w:p>
+    <w:p>
+      <w:pPr>
+        <w:spacing w:after="0" w:line="240" w:lineRule="auto"/>
+        <w:rPr>
+          <w:rFonts w:ascii="Consolas" w:hAnsi="Consolas"/>
+        </w:rPr>
+      </w:pPr>
+      <w:r>
+        <w:rPr>
+          <w:rFonts w:ascii="Consolas" w:hAnsi="Consolas"/>
+        </w:rPr>
+        <w:t>+---------------+--------------+------+-----+---------+-------+</w:t>
+      </w:r>
+    </w:p>
+    <w:p>
+      <w:pPr>
+        <w:spacing w:after="0" w:line="240" w:lineRule="auto"/>
+        <w:rPr>
+          <w:rFonts w:ascii="Consolas" w:hAnsi="Consolas"/>
+        </w:rPr>
+      </w:pPr>
+      <w:r>
+        <w:rPr>
+          <w:rFonts w:ascii="Consolas" w:hAnsi="Consolas"/>
+        </w:rPr>
+        <w:t>| Field         | Type         | Null | Key | Default | Extra |</w:t>
+      </w:r>
+    </w:p>
+    <w:p>
+      <w:pPr>
+        <w:spacing w:after="0" w:line="240" w:lineRule="auto"/>
+        <w:rPr>
+          <w:rFonts w:ascii="Consolas" w:hAnsi="Consolas"/>
+        </w:rPr>
+      </w:pPr>
+      <w:r>
+        <w:rPr>
+          <w:rFonts w:ascii="Consolas" w:hAnsi="Consolas"/>
+        </w:rPr>
+        <w:t>+---------------+--------------+------+-----+---------+-------+</w:t>
+      </w:r>
+    </w:p>
+    <w:p>
+      <w:pPr>
+        <w:spacing w:after="0" w:line="240" w:lineRule="auto"/>
+        <w:rPr>
+          <w:rFonts w:ascii="Consolas" w:hAnsi="Consolas"/>
+        </w:rPr>
+      </w:pPr>
+      <w:r>
+        <w:rPr>
+          <w:rFonts w:ascii="Consolas" w:hAnsi="Consolas"/>
+        </w:rPr>
+        <w:t>| title         | varchar(100) | YES  |     | NULL    |       |</w:t>
+      </w:r>
+    </w:p>
+    <w:p>
+      <w:pPr>
+        <w:spacing w:after="0" w:line="240" w:lineRule="auto"/>
+        <w:rPr>
+          <w:rFonts w:ascii="Consolas" w:hAnsi="Consolas"/>
+        </w:rPr>
+      </w:pPr>
+      <w:r>
+        <w:rPr>
+          <w:rFonts w:ascii="Consolas" w:hAnsi="Consolas"/>
+        </w:rPr>
+        <w:t>| host_url      | varchar(300) | YES  |     | NULL    |       |</w:t>
+      </w:r>
+    </w:p>
+    <w:p>
+      <w:pPr>
+        <w:spacing w:after="0" w:line="240" w:lineRule="auto"/>
+        <w:rPr>
+          <w:rFonts w:ascii="Consolas" w:hAnsi="Consolas"/>
+        </w:rPr>
+      </w:pPr>
+      <w:r>
+        <w:rPr>
+          <w:rFonts w:ascii="Consolas" w:hAnsi="Consolas"/>
+        </w:rPr>
+        <w:t>| ingredient_1  | varchar(50)  | YES  |     | NULL    |       |</w:t>
+      </w:r>
+    </w:p>
+    <w:p>
+      <w:pPr>
+        <w:spacing w:after="0" w:line="240" w:lineRule="auto"/>
+        <w:rPr>
+          <w:rFonts w:ascii="Consolas" w:hAnsi="Consolas"/>
+        </w:rPr>
+      </w:pPr>
+      <w:r>
+        <w:rPr>
+          <w:rFonts w:ascii="Consolas" w:hAnsi="Consolas"/>
+        </w:rPr>
+        <w:t>| ingredient_2  | varchar(50)  | YES  |     | NULL    |       |</w:t>
+      </w:r>
+    </w:p>
+    <w:p>
+      <w:pPr>
+        <w:spacing w:after="0" w:line="240" w:lineRule="auto"/>
+        <w:rPr>
+          <w:rFonts w:ascii="Consolas" w:hAnsi="Consolas"/>
+        </w:rPr>
+      </w:pPr>
+      <w:r>
+        <w:rPr>
+          <w:rFonts w:ascii="Consolas" w:hAnsi="Consolas"/>
+        </w:rPr>
+        <w:t>| ingredient_3  | varchar(50)  | YES  |     | NULL    |       |</w:t>
+      </w:r>
+    </w:p>
+    <w:p>
+      <w:pPr>
+        <w:spacing w:after="0" w:line="240" w:lineRule="auto"/>
+        <w:rPr>
+          <w:rFonts w:ascii="Consolas" w:hAnsi="Consolas"/>
+        </w:rPr>
+      </w:pPr>
+      <w:r>
+        <w:rPr>
+          <w:rFonts w:ascii="Consolas" w:hAnsi="Consolas"/>
+        </w:rPr>
+        <w:t>| ingredient_4  | varchar(50)  | YES  |     | NULL    |       |</w:t>
+      </w:r>
+    </w:p>
+    <w:p>
+      <w:pPr>
+        <w:spacing w:after="0" w:line="240" w:lineRule="auto"/>
+        <w:rPr>
+          <w:rFonts w:ascii="Consolas" w:hAnsi="Consolas"/>
+        </w:rPr>
+      </w:pPr>
+      <w:r>
+        <w:rPr>
+          <w:rFonts w:ascii="Consolas" w:hAnsi="Consolas"/>
+        </w:rPr>
+        <w:t>| ingredient_5  | varchar(50)  | YES  |     | NULL    |       |</w:t>
+      </w:r>
+    </w:p>
+    <w:p>
+      <w:pPr>
+        <w:spacing w:after="0" w:line="240" w:lineRule="auto"/>
+        <w:rPr>
+          <w:rFonts w:ascii="Consolas" w:hAnsi="Consolas"/>
+        </w:rPr>
+      </w:pPr>
+      <w:r>
+        <w:rPr>
+          <w:rFonts w:ascii="Consolas" w:hAnsi="Consolas"/>
+        </w:rPr>
+        <w:t>| ingredient_6  | varchar(50)  | YES  |     | NULL    |       |</w:t>
+      </w:r>
+    </w:p>
+    <w:p>
+      <w:pPr>
+        <w:spacing w:after="0" w:line="240" w:lineRule="auto"/>
+        <w:rPr>
+          <w:rFonts w:ascii="Consolas" w:hAnsi="Consolas"/>
+        </w:rPr>
+      </w:pPr>
+      <w:r>
+        <w:rPr>
+          <w:rFonts w:ascii="Consolas" w:hAnsi="Consolas"/>
+        </w:rPr>
+        <w:t>| ingredient_7  | varchar(50)  | YES  |     | NULL    |       |</w:t>
+      </w:r>
+    </w:p>
+    <w:p>
+      <w:pPr>
+        <w:spacing w:after="0" w:line="240" w:lineRule="auto"/>
+        <w:rPr>
+          <w:rFonts w:ascii="Consolas" w:hAnsi="Consolas"/>
+        </w:rPr>
+      </w:pPr>
+      <w:r>
+        <w:rPr>
+          <w:rFonts w:ascii="Consolas" w:hAnsi="Consolas"/>
+        </w:rPr>
+        <w:t>| ingredient_8  | varchar(50)  | YES  |     | NULL    |       |</w:t>
+      </w:r>
+    </w:p>
+    <w:p>
+      <w:pPr>
+        <w:spacing w:after="0" w:line="240" w:lineRule="auto"/>
+        <w:rPr>
+          <w:rFonts w:ascii="Consolas" w:hAnsi="Consolas"/>
+        </w:rPr>
+      </w:pPr>
+      <w:r>
+        <w:rPr>
+          <w:rFonts w:ascii="Consolas" w:hAnsi="Consolas"/>
+        </w:rPr>
+        <w:t>| ingredient_9  | varchar(50)  | YES  |     | NULL    |       |</w:t>
+      </w:r>
+    </w:p>
+    <w:p>
+      <w:pPr>
+        <w:spacing w:after="0" w:line="240" w:lineRule="auto"/>
+        <w:rPr>
+          <w:rFonts w:ascii="Consolas" w:hAnsi="Consolas"/>
+        </w:rPr>
+      </w:pPr>
+      <w:r>
+        <w:rPr>
+          <w:rFonts w:ascii="Consolas" w:hAnsi="Consolas"/>
+        </w:rPr>
+        <w:t>| ingredient_10 | varchar(50)  | YES  |     | NULL    |       |</w:t>
+      </w:r>
+    </w:p>
+    <w:p>
+      <w:pPr>
+        <w:spacing w:after="0" w:line="240" w:lineRule="auto"/>
+        <w:rPr>
+          <w:rFonts w:ascii="Consolas" w:hAnsi="Consolas"/>
+        </w:rPr>
+      </w:pPr>
+      <w:r>
+        <w:rPr>
+          <w:rFonts w:ascii="Consolas" w:hAnsi="Consolas"/>
+        </w:rPr>
+        <w:t>| ingredient_11 | varchar(50)  | YES  |     | NULL    |       |</w:t>
+      </w:r>
+    </w:p>
+    <w:p>
+      <w:pPr>
+        <w:spacing w:after="0" w:line="240" w:lineRule="auto"/>
+        <w:rPr>
+          <w:rFonts w:ascii="Consolas" w:hAnsi="Consolas"/>
+        </w:rPr>
+      </w:pPr>
+      <w:r>
+        <w:rPr>
+          <w:rFonts w:ascii="Consolas" w:hAnsi="Consolas"/>
+        </w:rPr>
+        <w:t>| ingredient_12 | varchar(50)  | YES  |     | NULL    |       |</w:t>
+      </w:r>
+    </w:p>
+    <w:p>
+      <w:pPr>
+        <w:spacing w:after="0" w:line="240" w:lineRule="auto"/>
+        <w:rPr>
+          <w:rFonts w:ascii="Consolas" w:hAnsi="Consolas"/>
+        </w:rPr>
+      </w:pPr>
+      <w:r>
+        <w:rPr>
+          <w:rFonts w:ascii="Consolas" w:hAnsi="Consolas"/>
+        </w:rPr>
+        <w:t>| ingredient_13 | varchar(50)  | YES  |     | NULL    |       |</w:t>
+      </w:r>
+    </w:p>
+    <w:p>
+      <w:pPr>
+        <w:spacing w:after="0" w:line="240" w:lineRule="auto"/>
+        <w:rPr>
+          <w:rFonts w:ascii="Consolas" w:hAnsi="Consolas"/>
+        </w:rPr>
+      </w:pPr>
+      <w:r>
+        <w:rPr>
+          <w:rFonts w:ascii="Consolas" w:hAnsi="Consolas"/>
+        </w:rPr>
+        <w:t>| ingredient_14 | varchar(50)  | YES  |     | NULL    |       |</w:t>
+      </w:r>
+    </w:p>
+    <w:p>
+      <w:pPr>
+        <w:spacing w:after="0" w:line="240" w:lineRule="auto"/>
+        <w:rPr>
+          <w:rFonts w:ascii="Consolas" w:hAnsi="Consolas"/>
+        </w:rPr>
+      </w:pPr>
+      <w:r>
+        <w:rPr>
+          <w:rFonts w:ascii="Consolas" w:hAnsi="Consolas"/>
+        </w:rPr>
+        <w:t>| ingredient_15 | varchar(50)  | YES  |     | NULL    |       |</w:t>
+      </w:r>
+    </w:p>
+    <w:p>
+      <w:pPr>
+        <w:spacing w:after="0" w:line="240" w:lineRule="auto"/>
+        <w:rPr>
+          <w:rFonts w:ascii="Consolas" w:hAnsi="Consolas"/>
+        </w:rPr>
+      </w:pPr>
+      <w:r>
+        <w:rPr>
+          <w:rFonts w:ascii="Consolas" w:hAnsi="Consolas"/>
+        </w:rPr>
+        <w:t>| ingredient_16 | varchar(50)  | YES  |     | NULL    |       |</w:t>
+      </w:r>
+    </w:p>
+    <w:p>
+      <w:pPr>
+        <w:spacing w:after="0" w:line="240" w:lineRule="auto"/>
+        <w:rPr>
+          <w:rFonts w:ascii="Consolas" w:hAnsi="Consolas"/>
+        </w:rPr>
+      </w:pPr>
+      <w:r>
+        <w:rPr>
+          <w:rFonts w:ascii="Consolas" w:hAnsi="Consolas"/>
+        </w:rPr>
+        <w:t>| ingredient_17 | varchar(50)  | YES  |     | NULL    |       |</w:t>
+      </w:r>
+    </w:p>
+    <w:p>
+      <w:pPr>
+        <w:spacing w:after="0" w:line="240" w:lineRule="auto"/>
+        <w:rPr>
+          <w:rFonts w:ascii="Consolas" w:hAnsi="Consolas"/>
+        </w:rPr>
+      </w:pPr>
+      <w:r>
+        <w:rPr>
+          <w:rFonts w:ascii="Consolas" w:hAnsi="Consolas"/>
+        </w:rPr>
+        <w:t>| ingredient_18 | varchar(50)  | YES  |     | NULL    |       |</w:t>
+      </w:r>
+    </w:p>
+    <w:p>
+      <w:pPr>
+        <w:spacing w:after="0" w:line="240" w:lineRule="auto"/>
+        <w:rPr>
+          <w:rFonts w:ascii="Consolas" w:hAnsi="Consolas"/>
+        </w:rPr>
+      </w:pPr>
+      <w:r>
+        <w:rPr>
+          <w:rFonts w:ascii="Consolas" w:hAnsi="Consolas"/>
+        </w:rPr>
+        <w:t>| ingredient_19 | varchar(50)  | YES  |     | NULL    |       |</w:t>
+      </w:r>
+    </w:p>
+    <w:p>
+      <w:pPr>
+        <w:spacing w:after="0" w:line="240" w:lineRule="auto"/>
+        <w:rPr>
+          <w:rFonts w:ascii="Consolas" w:hAnsi="Consolas"/>
+        </w:rPr>
+      </w:pPr>
+      <w:r>
+        <w:rPr>
+          <w:rFonts w:ascii="Consolas" w:hAnsi="Consolas"/>
+        </w:rPr>
+        <w:t>| ingredient_20 | varchar(50)  | YES  |     | NULL    |       |</w:t>
+      </w:r>
+    </w:p>
+    <w:p>
+      <w:pPr>
+        <w:spacing w:after="0" w:line="240" w:lineRule="auto"/>
+        <w:rPr>
+          <w:rFonts w:ascii="Consolas" w:hAnsi="Consolas"/>
+        </w:rPr>
+      </w:pPr>
+      <w:r>
+        <w:rPr>
+          <w:rFonts w:ascii="Consolas" w:hAnsi="Consolas"/>
+        </w:rPr>
+        <w:t>| ingredient_21 | varchar(50)  | YES  |     | NULL    |       |</w:t>
+      </w:r>
+    </w:p>
+    <w:p>
+      <w:pPr>
+        <w:spacing w:after="0" w:line="240" w:lineRule="auto"/>
+        <w:rPr>
+          <w:rFonts w:ascii="Consolas" w:hAnsi="Consolas"/>
+        </w:rPr>
+      </w:pPr>
+      <w:r>
+        <w:rPr>
+          <w:rFonts w:ascii="Consolas" w:hAnsi="Consolas"/>
+        </w:rPr>
+        <w:t>| ingredient_22 | varchar(50)  | YES  |     | NULL    |       |</w:t>
+      </w:r>
+    </w:p>
+    <w:p>
+      <w:pPr>
+        <w:spacing w:after="0" w:line="240" w:lineRule="auto"/>
+        <w:rPr>
+          <w:rFonts w:ascii="Consolas" w:hAnsi="Consolas"/>
+        </w:rPr>
+      </w:pPr>
+      <w:r>
+        <w:rPr>
+          <w:rFonts w:ascii="Consolas" w:hAnsi="Consolas"/>
+        </w:rPr>
+        <w:t>| ingredient_23 | varchar(50)  | YES  |     | NULL    |       |</w:t>
+      </w:r>
+    </w:p>
+    <w:p>
+      <w:pPr>
+        <w:spacing w:after="0" w:line="240" w:lineRule="auto"/>
+        <w:rPr>
+          <w:rFonts w:ascii="Consolas" w:hAnsi="Consolas"/>
+        </w:rPr>
+      </w:pPr>
+      <w:r>
+        <w:rPr>
+          <w:rFonts w:ascii="Consolas" w:hAnsi="Consolas"/>
+        </w:rPr>
+        <w:lastRenderedPageBreak/>
+        <w:t>| ingredient_24 | varchar(50)  | YES  |     | NULL    |       |</w:t>
+      </w:r>
+    </w:p>
+    <w:p>
+      <w:pPr>
+        <w:spacing w:after="0" w:line="240" w:lineRule="auto"/>
+        <w:rPr>
+          <w:rFonts w:ascii="Consolas" w:hAnsi="Consolas"/>
+        </w:rPr>
+      </w:pPr>
+      <w:r>
+        <w:rPr>
+          <w:rFonts w:ascii="Consolas" w:hAnsi="Consolas"/>
+        </w:rPr>
+        <w:t>| ingredient_25 | varchar(50)  | YES  |     | NULL    |       |</w:t>
+      </w:r>
+    </w:p>
+    <w:p>
+      <w:pPr>
+        <w:spacing w:after="0" w:line="240" w:lineRule="auto"/>
+        <w:rPr>
+          <w:rFonts w:ascii="Consolas" w:hAnsi="Consolas"/>
+        </w:rPr>
+      </w:pPr>
+      <w:r>
+        <w:rPr>
+          <w:rFonts w:ascii="Consolas" w:hAnsi="Consolas"/>
+        </w:rPr>
+        <w:t>| ingredient_26 | varchar(50)  | YES  |     | NULL    |       |</w:t>
+      </w:r>
+    </w:p>
+    <w:p>
+      <w:pPr>
+        <w:spacing w:after="0" w:line="240" w:lineRule="auto"/>
+        <w:rPr>
+          <w:rFonts w:ascii="Consolas" w:hAnsi="Consolas"/>
+        </w:rPr>
+      </w:pPr>
+      <w:r>
+        <w:rPr>
+          <w:rFonts w:ascii="Consolas" w:hAnsi="Consolas"/>
+        </w:rPr>
+        <w:t>| ingredient_27 | varchar(50)  | YES  |     | NULL    |       |</w:t>
+      </w:r>
+    </w:p>
+    <w:p>
+      <w:pPr>
+        <w:spacing w:after="0" w:line="240" w:lineRule="auto"/>
+        <w:rPr>
+          <w:rFonts w:ascii="Consolas" w:hAnsi="Consolas"/>
+        </w:rPr>
+      </w:pPr>
+      <w:r>
+        <w:rPr>
+          <w:rFonts w:ascii="Consolas" w:hAnsi="Consolas"/>
+        </w:rPr>
+        <w:t>| ingredient_28 | varchar(50)  | YES  |     | NULL    |       |</w:t>
+      </w:r>
+    </w:p>
+    <w:p>
+      <w:pPr>
+        <w:spacing w:after="0" w:line="240" w:lineRule="auto"/>
+        <w:rPr>
+          <w:rFonts w:ascii="Consolas" w:hAnsi="Consolas"/>
+        </w:rPr>
+      </w:pPr>
+      <w:r>
+        <w:rPr>
+          <w:rFonts w:ascii="Consolas" w:hAnsi="Consolas"/>
+        </w:rPr>
+        <w:t>| ingredient_29 | varchar(50)  | YES  |     | NULL    |       |</w:t>
+      </w:r>
+    </w:p>
+    <w:p>
+      <w:pPr>
+        <w:spacing w:after="0" w:line="240" w:lineRule="auto"/>
+        <w:rPr>
+          <w:rFonts w:ascii="Consolas" w:hAnsi="Consolas"/>
+        </w:rPr>
+      </w:pPr>
+      <w:r>
+        <w:rPr>
+          <w:rFonts w:ascii="Consolas" w:hAnsi="Consolas"/>
+        </w:rPr>
+        <w:t>+---------------+--------------+------+-----+---------+-------+</w:t>
+      </w:r>
+    </w:p>
+    <w:p>
+      <w:pPr>
+        <w:spacing w:after="0" w:line="240" w:lineRule="auto"/>
+        <w:rPr>
+          <w:rFonts w:ascii="Consolas" w:hAnsi="Consolas"/>
+        </w:rPr>
+      </w:pPr>
+      <w:r>
+        <w:rPr>
+          <w:rFonts w:ascii="Consolas" w:hAnsi="Consolas"/>
+        </w:rPr>
+        <w:t>31 rows in set (0.00 sec)</w:t>
+      </w:r>
+    </w:p>
+    <w:p>
+      <w:pPr>
+        <w:spacing w:after="0" w:line="240" w:lineRule="auto"/>
+        <w:rPr>
+          <w:rFonts w:ascii="Consolas" w:hAnsi="Consolas"/>
+        </w:rPr>
+      </w:pPr>
+    </w:p>
+    <w:p>
+      <w:pPr>
+        <w:rPr>
+          <w:rFonts w:ascii="Consolas" w:hAnsi="Consolas"/>
+        </w:rPr>
+      </w:pPr>
+      <w:r>
+        <w:rPr>
+          <w:rFonts w:ascii="Consolas" w:hAnsi="Consolas"/>
+        </w:rPr>
+        <w:t>mysql&gt; describe fav_recipes;</w:t>
+      </w:r>
+    </w:p>
+    <w:p>
+      <w:pPr>
+        <w:spacing w:after="0" w:line="240" w:lineRule="auto"/>
+        <w:rPr>
+          <w:rFonts w:ascii="Consolas" w:hAnsi="Consolas"/>
+        </w:rPr>
+      </w:pPr>
+      <w:r>
+        <w:rPr>
+          <w:rFonts w:ascii="Consolas" w:hAnsi="Consolas"/>
+        </w:rPr>
+        <w:t>+---------------+--------------+------+-----+---------+-------+</w:t>
+      </w:r>
+    </w:p>
+    <w:p>
+      <w:pPr>
+        <w:spacing w:after="0" w:line="240" w:lineRule="auto"/>
+        <w:rPr>
+          <w:rFonts w:ascii="Consolas" w:hAnsi="Consolas"/>
+        </w:rPr>
+      </w:pPr>
+      <w:r>
+        <w:rPr>
+          <w:rFonts w:ascii="Consolas" w:hAnsi="Consolas"/>
+        </w:rPr>
+        <w:t>| Field         | Type         | Null | Key | Default | Extra |</w:t>
+      </w:r>
+    </w:p>
+    <w:p>
+      <w:pPr>
+        <w:spacing w:after="0" w:line="240" w:lineRule="auto"/>
+        <w:rPr>
+          <w:rFonts w:ascii="Consolas" w:hAnsi="Consolas"/>
+        </w:rPr>
+      </w:pPr>
+      <w:r>
+        <w:rPr>
+          <w:rFonts w:ascii="Consolas" w:hAnsi="Consolas"/>
+        </w:rPr>
+        <w:t>+---------------+--------------+------+-----+---------+-------+</w:t>
+      </w:r>
+    </w:p>
+    <w:p>
+      <w:pPr>
+        <w:spacing w:after="0" w:line="240" w:lineRule="auto"/>
+        <w:rPr>
+          <w:rFonts w:ascii="Consolas" w:hAnsi="Consolas"/>
+        </w:rPr>
+      </w:pPr>
+      <w:r>
+        <w:rPr>
+          <w:rFonts w:ascii="Consolas" w:hAnsi="Consolas"/>
+        </w:rPr>
+        <w:t>| title         | varchar(100) | YES  |     | NULL    |       |</w:t>
+      </w:r>
+    </w:p>
+    <w:p>
+      <w:pPr>
+        <w:spacing w:after="0" w:line="240" w:lineRule="auto"/>
+        <w:rPr>
+          <w:rFonts w:ascii="Consolas" w:hAnsi="Consolas"/>
+        </w:rPr>
+      </w:pPr>
+      <w:r>
+        <w:rPr>
+          <w:rFonts w:ascii="Consolas" w:hAnsi="Consolas"/>
+        </w:rPr>
+        <w:t>| host_url      | varchar(300) | YES  |     | NULL    |       |</w:t>
+      </w:r>
+    </w:p>
+    <w:p>
+      <w:pPr>
+        <w:spacing w:after="0" w:line="240" w:lineRule="auto"/>
+        <w:rPr>
+          <w:rFonts w:ascii="Consolas" w:hAnsi="Consolas"/>
+        </w:rPr>
+      </w:pPr>
+      <w:r>
+        <w:rPr>
+          <w:rFonts w:ascii="Consolas" w:hAnsi="Consolas"/>
+        </w:rPr>
+        <w:t>| ingredient_1  | varchar(50)  | YES  |     | NULL    |       |</w:t>
+      </w:r>
+    </w:p>
+    <w:p>
+      <w:pPr>
+        <w:spacing w:after="0" w:line="240" w:lineRule="auto"/>
+        <w:rPr>
+          <w:rFonts w:ascii="Consolas" w:hAnsi="Consolas"/>
+        </w:rPr>
+      </w:pPr>
+      <w:r>
+        <w:rPr>
+          <w:rFonts w:ascii="Consolas" w:hAnsi="Consolas"/>
+        </w:rPr>
+        <w:t>| ingredient_2  | varchar(50)  | YES  |     | NULL    |       |</w:t>
+      </w:r>
+    </w:p>
+    <w:p>
+      <w:pPr>
+        <w:spacing w:after="0" w:line="240" w:lineRule="auto"/>
+        <w:rPr>
+          <w:rFonts w:ascii="Consolas" w:hAnsi="Consolas"/>
+        </w:rPr>
+      </w:pPr>
+      <w:r>
+        <w:rPr>
+          <w:rFonts w:ascii="Consolas" w:hAnsi="Consolas"/>
+        </w:rPr>
+        <w:t>| ingredient_3  | varchar(50)  | YES  |     | NULL    |       |</w:t>
+      </w:r>
+    </w:p>
+    <w:p>
+      <w:pPr>
+        <w:spacing w:after="0" w:line="240" w:lineRule="auto"/>
+        <w:rPr>
+          <w:rFonts w:ascii="Consolas" w:hAnsi="Consolas"/>
+        </w:rPr>
+      </w:pPr>
+      <w:r>
+        <w:rPr>
+          <w:rFonts w:ascii="Consolas" w:hAnsi="Consolas"/>
+        </w:rPr>
+        <w:t>| ingredient_4  | varchar(50)  | YES  |     | NULL    |       |</w:t>
+      </w:r>
+    </w:p>
+    <w:p>
+      <w:pPr>
+        <w:spacing w:after="0" w:line="240" w:lineRule="auto"/>
+        <w:rPr>
+          <w:rFonts w:ascii="Consolas" w:hAnsi="Consolas"/>
+        </w:rPr>
+      </w:pPr>
+      <w:r>
+        <w:rPr>
+          <w:rFonts w:ascii="Consolas" w:hAnsi="Consolas"/>
+        </w:rPr>
+        <w:t>| ingredient_5  | varchar(50)  | YES  |     | NULL    |       |</w:t>
+      </w:r>
+    </w:p>
+    <w:p>
+      <w:pPr>
+        <w:spacing w:after="0" w:line="240" w:lineRule="auto"/>
+        <w:rPr>
+          <w:rFonts w:ascii="Consolas" w:hAnsi="Consolas"/>
+        </w:rPr>
+      </w:pPr>
+      <w:r>
+        <w:rPr>
+          <w:rFonts w:ascii="Consolas" w:hAnsi="Consolas"/>
+        </w:rPr>
+        <w:t>| ingredient_6  | varchar(50)  | YES  |     | NULL    |       |</w:t>
+      </w:r>
+    </w:p>
+    <w:p>
+      <w:pPr>
+        <w:spacing w:after="0" w:line="240" w:lineRule="auto"/>
+        <w:rPr>
+          <w:rFonts w:ascii="Consolas" w:hAnsi="Consolas"/>
+        </w:rPr>
+      </w:pPr>
+      <w:r>
+        <w:rPr>
+          <w:rFonts w:ascii="Consolas" w:hAnsi="Consolas"/>
+        </w:rPr>
+        <w:t>| ingredient_7  | varchar(50)  | YES  |     | NULL    |       |</w:t>
+      </w:r>
+    </w:p>
+    <w:p>
+      <w:pPr>
+        <w:spacing w:after="0" w:line="240" w:lineRule="auto"/>
+        <w:rPr>
+          <w:rFonts w:ascii="Consolas" w:hAnsi="Consolas"/>
+        </w:rPr>
+      </w:pPr>
+      <w:r>
+        <w:rPr>
+          <w:rFonts w:ascii="Consolas" w:hAnsi="Consolas"/>
+        </w:rPr>
+        <w:t>| ingredient_8  | varchar(50)  | YES  |     | NULL    |       |</w:t>
+      </w:r>
+    </w:p>
+    <w:p>
+      <w:pPr>
+        <w:spacing w:after="0" w:line="240" w:lineRule="auto"/>
+        <w:rPr>
+          <w:rFonts w:ascii="Consolas" w:hAnsi="Consolas"/>
+        </w:rPr>
+      </w:pPr>
+      <w:r>
+        <w:rPr>
+          <w:rFonts w:ascii="Consolas" w:hAnsi="Consolas"/>
+        </w:rPr>
+        <w:t>| ingredient_9  | varchar(50)  | YES  |     | NULL    |       |</w:t>
+      </w:r>
+    </w:p>
+    <w:p>
+      <w:pPr>
+        <w:spacing w:after="0" w:line="240" w:lineRule="auto"/>
+        <w:rPr>
+          <w:rFonts w:ascii="Consolas" w:hAnsi="Consolas"/>
+        </w:rPr>
+      </w:pPr>
+      <w:r>
+        <w:rPr>
+          <w:rFonts w:ascii="Consolas" w:hAnsi="Consolas"/>
+        </w:rPr>
+        <w:t>| ingredient_10 | varchar(50)  | YES  |     | NULL    |       |</w:t>
+      </w:r>
+    </w:p>
+    <w:p>
+      <w:pPr>
+        <w:spacing w:after="0" w:line="240" w:lineRule="auto"/>
+        <w:rPr>
+          <w:rFonts w:ascii="Consolas" w:hAnsi="Consolas"/>
+        </w:rPr>
+      </w:pPr>
+      <w:r>
+        <w:rPr>
+          <w:rFonts w:ascii="Consolas" w:hAnsi="Consolas"/>
+        </w:rPr>
+        <w:t>| ingredient_11 | varchar(50)  | YES  |     | NULL    |       |</w:t>
+      </w:r>
+    </w:p>
+    <w:p>
+      <w:pPr>
+        <w:spacing w:after="0" w:line="240" w:lineRule="auto"/>
+        <w:rPr>
+          <w:rFonts w:ascii="Consolas" w:hAnsi="Consolas"/>
+        </w:rPr>
+      </w:pPr>
+      <w:r>
+        <w:rPr>
+          <w:rFonts w:ascii="Consolas" w:hAnsi="Consolas"/>
+        </w:rPr>
+        <w:t>| ingredient_12 | varchar(50)  | YES  |     | NULL    |       |</w:t>
+      </w:r>
+    </w:p>
+    <w:p>
+      <w:pPr>
+        <w:spacing w:after="0" w:line="240" w:lineRule="auto"/>
+        <w:rPr>
+          <w:rFonts w:ascii="Consolas" w:hAnsi="Consolas"/>
+        </w:rPr>
+      </w:pPr>
+      <w:r>
+        <w:rPr>
+          <w:rFonts w:ascii="Consolas" w:hAnsi="Consolas"/>
+        </w:rPr>
+        <w:t>| ingredient_13 | varchar(50)  | YES  |     | NULL    |       |</w:t>
+      </w:r>
+    </w:p>
+    <w:p>
+      <w:pPr>
+        <w:spacing w:after="0" w:line="240" w:lineRule="auto"/>
+        <w:rPr>
+          <w:rFonts w:ascii="Consolas" w:hAnsi="Consolas"/>
+        </w:rPr>
+      </w:pPr>
+      <w:r>
+        <w:rPr>
+          <w:rFonts w:ascii="Consolas" w:hAnsi="Consolas"/>
+        </w:rPr>
+        <w:t>| ingredient_14 | varchar(50)  | YES  |     | NULL    |       |</w:t>
+      </w:r>
+    </w:p>
+    <w:p>
+      <w:pPr>
+        <w:spacing w:after="0" w:line="240" w:lineRule="auto"/>
+        <w:rPr>
+          <w:rFonts w:ascii="Consolas" w:hAnsi="Consolas"/>
+        </w:rPr>
+      </w:pPr>
+      <w:r>
+        <w:rPr>
+          <w:rFonts w:ascii="Consolas" w:hAnsi="Consolas"/>
+        </w:rPr>
+        <w:t>| ingredient_15 | varchar(50)  | YES  |     | NULL    |       |</w:t>
+      </w:r>
+    </w:p>
+    <w:p>
+      <w:pPr>
+        <w:spacing w:after="0" w:line="240" w:lineRule="auto"/>
+        <w:rPr>
+          <w:rFonts w:ascii="Consolas" w:hAnsi="Consolas"/>
+        </w:rPr>
+      </w:pPr>
+      <w:r>
+        <w:rPr>
+          <w:rFonts w:ascii="Consolas" w:hAnsi="Consolas"/>
+        </w:rPr>
+        <w:t>| ingredient_16 | varchar(50)  | YES  |     | NULL    |       |</w:t>
+      </w:r>
+    </w:p>
+    <w:p>
+      <w:pPr>
+        <w:spacing w:after="0" w:line="240" w:lineRule="auto"/>
+        <w:rPr>
+          <w:rFonts w:ascii="Consolas" w:hAnsi="Consolas"/>
+        </w:rPr>
+      </w:pPr>
+      <w:r>
+        <w:rPr>
+          <w:rFonts w:ascii="Consolas" w:hAnsi="Consolas"/>
+        </w:rPr>
+        <w:t>| ingredient_17 | varchar(50)  | YES  |     | NULL    |       |</w:t>
+      </w:r>
+    </w:p>
+    <w:p>
+      <w:pPr>
+        <w:spacing w:after="0" w:line="240" w:lineRule="auto"/>
+        <w:rPr>
+          <w:rFonts w:ascii="Consolas" w:hAnsi="Consolas"/>
+        </w:rPr>
+      </w:pPr>
+      <w:r>
+        <w:rPr>
+          <w:rFonts w:ascii="Consolas" w:hAnsi="Consolas"/>
+        </w:rPr>
+        <w:t>| ingredient_18 | varchar(50)  | YES  |     | NULL    |       |</w:t>
+      </w:r>
+    </w:p>
+    <w:p>
+      <w:pPr>
+        <w:spacing w:after="0" w:line="240" w:lineRule="auto"/>
+        <w:rPr>
+          <w:rFonts w:ascii="Consolas" w:hAnsi="Consolas"/>
+        </w:rPr>
+      </w:pPr>
+      <w:r>
+        <w:rPr>
+          <w:rFonts w:ascii="Consolas" w:hAnsi="Consolas"/>
+        </w:rPr>
+        <w:t>| ingredient_19 | varchar(50)  | YES  |     | NULL    |       |</w:t>
+      </w:r>
+    </w:p>
+    <w:p>
+      <w:pPr>
+        <w:spacing w:after="0" w:line="240" w:lineRule="auto"/>
+        <w:rPr>
+          <w:rFonts w:ascii="Consolas" w:hAnsi="Consolas"/>
+        </w:rPr>
+      </w:pPr>
+      <w:r>
+        <w:rPr>
+          <w:rFonts w:ascii="Consolas" w:hAnsi="Consolas"/>
+        </w:rPr>
+        <w:t>| ingredient_20 | varchar(50)  | YES  |     | NULL    |       |</w:t>
+      </w:r>
+    </w:p>
+    <w:p>
+      <w:pPr>
+        <w:spacing w:after="0" w:line="240" w:lineRule="auto"/>
+        <w:rPr>
+          <w:rFonts w:ascii="Consolas" w:hAnsi="Consolas"/>
+        </w:rPr>
+      </w:pPr>
+      <w:r>
+        <w:rPr>
+          <w:rFonts w:ascii="Consolas" w:hAnsi="Consolas"/>
+        </w:rPr>
+        <w:t>| ingredient_21 | varchar(50)  | YES  |     | NULL    |       |</w:t>
+      </w:r>
+    </w:p>
+    <w:p>
+      <w:pPr>
+        <w:spacing w:after="0" w:line="240" w:lineRule="auto"/>
+        <w:rPr>
+          <w:rFonts w:ascii="Consolas" w:hAnsi="Consolas"/>
+        </w:rPr>
+      </w:pPr>
+      <w:r>
+        <w:rPr>
+          <w:rFonts w:ascii="Consolas" w:hAnsi="Consolas"/>
+        </w:rPr>
+        <w:t>| ingredient_22 | varchar(50)  | YES  |     | NULL    |       |</w:t>
+      </w:r>
+    </w:p>
+    <w:p>
+      <w:pPr>
+        <w:spacing w:after="0" w:line="240" w:lineRule="auto"/>
+        <w:rPr>
+          <w:rFonts w:ascii="Consolas" w:hAnsi="Consolas"/>
+        </w:rPr>
+      </w:pPr>
+      <w:r>
+        <w:rPr>
+          <w:rFonts w:ascii="Consolas" w:hAnsi="Consolas"/>
+        </w:rPr>
+        <w:t>| ingredient_23 | varchar(50)  | YES  |     | NULL    |       |</w:t>
+      </w:r>
+    </w:p>
+    <w:p>
+      <w:pPr>
+        <w:spacing w:after="0" w:line="240" w:lineRule="auto"/>
+        <w:rPr>
+          <w:rFonts w:ascii="Consolas" w:hAnsi="Consolas"/>
+        </w:rPr>
+      </w:pPr>
+      <w:r>
+        <w:rPr>
+          <w:rFonts w:ascii="Consolas" w:hAnsi="Consolas"/>
+        </w:rPr>
+        <w:t>| ingredient_24 | varchar(50)  | YES  |     | NULL    |       |</w:t>
+      </w:r>
+    </w:p>
+    <w:p>
+      <w:pPr>
+        <w:spacing w:after="0" w:line="240" w:lineRule="auto"/>
+        <w:rPr>
+          <w:rFonts w:ascii="Consolas" w:hAnsi="Consolas"/>
+        </w:rPr>
+      </w:pPr>
+      <w:r>
+        <w:rPr>
+          <w:rFonts w:ascii="Consolas" w:hAnsi="Consolas"/>
+        </w:rPr>
+        <w:t>| ingredient_25 | varchar(50)  | YES  |     | NULL    |       |</w:t>
+      </w:r>
+    </w:p>
+    <w:p>
+      <w:pPr>
+        <w:spacing w:after="0" w:line="240" w:lineRule="auto"/>
+        <w:rPr>
+          <w:rFonts w:ascii="Consolas" w:hAnsi="Consolas"/>
+        </w:rPr>
+      </w:pPr>
+      <w:r>
+        <w:rPr>
+          <w:rFonts w:ascii="Consolas" w:hAnsi="Consolas"/>
+        </w:rPr>
+        <w:t>| ingredient_26 | varchar(50)  | YES  |     | NULL    |       |</w:t>
+      </w:r>
+    </w:p>
+    <w:p>
+      <w:pPr>
+        <w:spacing w:after="0" w:line="240" w:lineRule="auto"/>
+        <w:rPr>
+          <w:rFonts w:ascii="Consolas" w:hAnsi="Consolas"/>
+        </w:rPr>
+      </w:pPr>
+      <w:r>
+        <w:rPr>
+          <w:rFonts w:ascii="Consolas" w:hAnsi="Consolas"/>
+        </w:rPr>
+        <w:t>| ingredient_27 | varchar(50)  | YES  |     | NULL    |       |</w:t>
+      </w:r>
+    </w:p>
+    <w:p>
+      <w:pPr>
+        <w:spacing w:after="0" w:line="240" w:lineRule="auto"/>
+        <w:rPr>
+          <w:rFonts w:ascii="Consolas" w:hAnsi="Consolas"/>
+        </w:rPr>
+      </w:pPr>
+      <w:r>
+        <w:rPr>
+          <w:rFonts w:ascii="Consolas" w:hAnsi="Consolas"/>
+        </w:rPr>
+        <w:t>| ingredient_28 | varchar(50)  | YES  |     | NULL    |       |</w:t>
+      </w:r>
+    </w:p>
+    <w:p>
+      <w:pPr>
+        <w:spacing w:after="0" w:line="240" w:lineRule="auto"/>
+        <w:rPr>
+          <w:rFonts w:ascii="Consolas" w:hAnsi="Consolas"/>
+        </w:rPr>
+      </w:pPr>
+      <w:r>
+        <w:rPr>
+          <w:rFonts w:ascii="Consolas" w:hAnsi="Consolas"/>
+        </w:rPr>
+        <w:t>| ingredient_29 | varchar(50)  | YES  |     | NULL    |       |</w:t>
+      </w:r>
+    </w:p>
+    <w:p>
+      <w:pPr>
+        <w:spacing w:after="0" w:line="240" w:lineRule="auto"/>
+        <w:rPr>
+          <w:rFonts w:ascii="Consolas" w:hAnsi="Consolas"/>
+        </w:rPr>
+      </w:pPr>
+      <w:r>
+        <w:rPr>
+          <w:rFonts w:ascii="Consolas" w:hAnsi="Consolas"/>
+        </w:rPr>
+        <w:t>+---------------+--------------+------+-----+---------+-------+</w:t>
+      </w:r>
+    </w:p>
+    <w:p>
+      <w:pPr>
+        <w:spacing w:after="0" w:line="240" w:lineRule="auto"/>
+        <w:rPr>
+          <w:rFonts w:ascii="Consolas" w:hAnsi="Consolas"/>
+        </w:rPr>
+      </w:pPr>
+      <w:r>
+        <w:rPr>
+          <w:rFonts w:ascii="Consolas" w:hAnsi="Consolas"/>
+        </w:rPr>
+        <w:t>31 rows in set (0.00 sec)</w:t>
+      </w:r>
+    </w:p>
+    <w:p>
+      <w:pPr>
+        <w:rPr>
+          <w:rFonts w:ascii="Consolas" w:hAnsi="Consolas"/>
+        </w:rPr>
+      </w:pPr>
+    </w:p>
+    <w:p>
+      <w:pPr>
+        <w:rPr>
+          <w:rFonts w:ascii="Consolas" w:hAnsi="Consolas"/>
+        </w:rPr>
+      </w:pPr>
+      <w:r>
+        <w:rPr>
+          <w:rFonts w:ascii="Consolas" w:hAnsi="Consolas"/>
+        </w:rPr>
+        <w:t>mysql&gt; use frecipe_Stock</w:t>
+      </w:r>
+    </w:p>
+    <w:p>
+      <w:pPr>
+        <w:rPr>
+          <w:rFonts w:ascii="Consolas" w:hAnsi="Consolas"/>
+        </w:rPr>
+      </w:pPr>
+      <w:r>
+        <w:rPr>
+          <w:rFonts w:ascii="Consolas" w:hAnsi="Consolas"/>
+        </w:rPr>
+        <w:t>Database changed</w:t>
+      </w:r>
+    </w:p>
+    <w:p>
+      <w:pPr>
+        <w:rPr>
+          <w:rFonts w:ascii="Consolas" w:hAnsi="Consolas"/>
+        </w:rPr>
+      </w:pPr>
+      <w:r>
+        <w:rPr>
+          <w:rFonts w:ascii="Consolas" w:hAnsi="Consolas"/>
+        </w:rPr>
+        <w:t>mysql&gt; show tables;</w:t>
+      </w:r>
+    </w:p>
+    <w:p>
+      <w:pPr>
+        <w:spacing w:after="0" w:line="240" w:lineRule="auto"/>
+        <w:rPr>
+          <w:rFonts w:ascii="Consolas" w:hAnsi="Consolas"/>
+        </w:rPr>
+      </w:pPr>
+      <w:r>
+        <w:rPr>
+          <w:rFonts w:ascii="Consolas" w:hAnsi="Consolas"/>
+        </w:rPr>
+        <w:lastRenderedPageBreak/>
+        <w:t>+-------------------------+</w:t>
+      </w:r>
+    </w:p>
+    <w:p>
+      <w:pPr>
+        <w:spacing w:after="0" w:line="240" w:lineRule="auto"/>
+        <w:rPr>
+          <w:rFonts w:ascii="Consolas" w:hAnsi="Consolas"/>
+        </w:rPr>
+      </w:pPr>
+      <w:r>
+        <w:rPr>
+          <w:rFonts w:ascii="Consolas" w:hAnsi="Consolas"/>
+        </w:rPr>
+        <w:t>| Tables_in_frecipe_stock |</w:t>
+      </w:r>
+    </w:p>
+    <w:p>
+      <w:pPr>
+        <w:spacing w:after="0" w:line="240" w:lineRule="auto"/>
+        <w:rPr>
+          <w:rFonts w:ascii="Consolas" w:hAnsi="Consolas"/>
+        </w:rPr>
+      </w:pPr>
+      <w:r>
+        <w:rPr>
+          <w:rFonts w:ascii="Consolas" w:hAnsi="Consolas"/>
+        </w:rPr>
+        <w:t>+-------------------------+</w:t>
+      </w:r>
+    </w:p>
+    <w:p>
+      <w:pPr>
+        <w:spacing w:after="0" w:line="240" w:lineRule="auto"/>
+        <w:rPr>
+          <w:rFonts w:ascii="Consolas" w:hAnsi="Consolas"/>
+        </w:rPr>
+      </w:pPr>
+      <w:r>
+        <w:rPr>
+          <w:rFonts w:ascii="Consolas" w:hAnsi="Consolas"/>
+        </w:rPr>
+        <w:t>| stocklist               |</w:t>
+      </w:r>
+    </w:p>
+    <w:p>
+      <w:pPr>
+        <w:spacing w:after="0" w:line="240" w:lineRule="auto"/>
+        <w:rPr>
+          <w:rFonts w:ascii="Consolas" w:hAnsi="Consolas"/>
+        </w:rPr>
+      </w:pPr>
+      <w:r>
+        <w:rPr>
+          <w:rFonts w:ascii="Consolas" w:hAnsi="Consolas"/>
+        </w:rPr>
+        <w:t>+-------------------------+</w:t>
+      </w:r>
+    </w:p>
+    <w:p>
+      <w:pPr>
+        <w:rPr>
+          <w:rFonts w:ascii="Consolas" w:hAnsi="Consolas"/>
+        </w:rPr>
+      </w:pPr>
+      <w:r>
+        <w:rPr>
+          <w:rFonts w:ascii="Consolas" w:hAnsi="Consolas"/>
+        </w:rPr>
+        <w:t>1 row in set (0.00 sec)</w:t>
+      </w:r>
+    </w:p>
+    <w:p>
+      <w:pPr>
+        <w:rPr>
+          <w:rFonts w:ascii="Consolas" w:hAnsi="Consolas"/>
+        </w:rPr>
+      </w:pPr>
+      <w:r>
+        <w:rPr>
+          <w:rFonts w:ascii="Consolas" w:hAnsi="Consolas"/>
+        </w:rPr>
+        <w:t>mysql&gt; describe stocklist;</w:t>
+      </w:r>
+    </w:p>
+    <w:p>
+      <w:pPr>
+        <w:spacing w:after="0" w:line="240" w:lineRule="auto"/>
+        <w:rPr>
+          <w:rFonts w:ascii="Consolas" w:hAnsi="Consolas"/>
+        </w:rPr>
+      </w:pPr>
+      <w:r>
+        <w:rPr>
+          <w:rFonts w:ascii="Consolas" w:hAnsi="Consolas"/>
+        </w:rPr>
+        <w:t>+----------------+-------------+------+-----+---------+-------+</w:t>
+      </w:r>
+    </w:p>
+    <w:p>
+      <w:pPr>
+        <w:spacing w:after="0" w:line="240" w:lineRule="auto"/>
+        <w:rPr>
+          <w:rFonts w:ascii="Consolas" w:hAnsi="Consolas"/>
+        </w:rPr>
+      </w:pPr>
+      <w:r>
+        <w:rPr>
+          <w:rFonts w:ascii="Consolas" w:hAnsi="Consolas"/>
+        </w:rPr>
+        <w:t>| Field          | Type        | Null | Key | Default | Extra |</w:t>
+      </w:r>
+    </w:p>
+    <w:p>
+      <w:pPr>
+        <w:spacing w:after="0" w:line="240" w:lineRule="auto"/>
+        <w:rPr>
+          <w:rFonts w:ascii="Consolas" w:hAnsi="Consolas"/>
+        </w:rPr>
+      </w:pPr>
+      <w:r>
+        <w:rPr>
+          <w:rFonts w:ascii="Consolas" w:hAnsi="Consolas"/>
+        </w:rPr>
+        <w:t>+----------------+-------------+------+-----+---------+-------+</w:t>
+      </w:r>
+    </w:p>
+    <w:p>
+      <w:pPr>
+        <w:spacing w:after="0" w:line="240" w:lineRule="auto"/>
+        <w:rPr>
+          <w:rFonts w:ascii="Consolas" w:hAnsi="Consolas"/>
+        </w:rPr>
+      </w:pPr>
+      <w:r>
+        <w:rPr>
+          <w:rFonts w:ascii="Consolas" w:hAnsi="Consolas"/>
+        </w:rPr>
+        <w:t>| ingredient_1   | varchar(50) | YES  |     | NULL    |       |</w:t>
+      </w:r>
+    </w:p>
+    <w:p>
+      <w:pPr>
+        <w:spacing w:after="0" w:line="240" w:lineRule="auto"/>
+        <w:rPr>
+          <w:rFonts w:ascii="Consolas" w:hAnsi="Consolas"/>
+        </w:rPr>
+      </w:pPr>
+      <w:r>
+        <w:rPr>
+          <w:rFonts w:ascii="Consolas" w:hAnsi="Consolas"/>
+        </w:rPr>
+        <w:t>| ingredient_2   | varchar(50) | YES  |     | NULL    |       |</w:t>
+      </w:r>
+    </w:p>
+    <w:p>
+      <w:pPr>
+        <w:spacing w:after="0" w:line="240" w:lineRule="auto"/>
+        <w:rPr>
+          <w:rFonts w:ascii="Consolas" w:hAnsi="Consolas"/>
+        </w:rPr>
+      </w:pPr>
+      <w:r>
+        <w:rPr>
+          <w:rFonts w:ascii="Consolas" w:hAnsi="Consolas"/>
+        </w:rPr>
+        <w:t>| ingredient_3   | varchar(50) | YES  |     | NULL    |       |</w:t>
+      </w:r>
+    </w:p>
+    <w:p>
+      <w:pPr>
+        <w:spacing w:after="0" w:line="240" w:lineRule="auto"/>
+        <w:rPr>
+          <w:rFonts w:ascii="Consolas" w:hAnsi="Consolas"/>
+        </w:rPr>
+      </w:pPr>
+      <w:r>
+        <w:rPr>
+          <w:rFonts w:ascii="Consolas" w:hAnsi="Consolas"/>
+        </w:rPr>
+        <w:t>| ingredient_4   | varchar(50) | YES  |     | NULL    |       |</w:t>
+      </w:r>
+    </w:p>
+    <w:p>
+      <w:pPr>
+        <w:spacing w:after="0" w:line="240" w:lineRule="auto"/>
+        <w:rPr>
+          <w:rFonts w:ascii="Consolas" w:hAnsi="Consolas"/>
+        </w:rPr>
+      </w:pPr>
+      <w:r>
+        <w:rPr>
+          <w:rFonts w:ascii="Consolas" w:hAnsi="Consolas"/>
+        </w:rPr>
+        <w:t>| ingredient_5   | varchar(50) | YES  |     | NULL    |       |</w:t>
+      </w:r>
+    </w:p>
+    <w:p>
+      <w:pPr>
+        <w:spacing w:after="0" w:line="240" w:lineRule="auto"/>
+        <w:rPr>
+          <w:rFonts w:ascii="Consolas" w:hAnsi="Consolas"/>
+        </w:rPr>
+      </w:pPr>
+      <w:r>
+        <w:rPr>
+          <w:rFonts w:ascii="Consolas" w:hAnsi="Consolas"/>
+        </w:rPr>
+        <w:t>| ingredient_6   | varchar(50) | YES  |     | NULL    |       |</w:t>
+      </w:r>
+    </w:p>
+    <w:p>
+      <w:pPr>
+        <w:spacing w:after="0" w:line="240" w:lineRule="auto"/>
+        <w:rPr>
+          <w:rFonts w:ascii="Consolas" w:hAnsi="Consolas"/>
+        </w:rPr>
+      </w:pPr>
+      <w:r>
+        <w:rPr>
+          <w:rFonts w:ascii="Consolas" w:hAnsi="Consolas"/>
+        </w:rPr>
+        <w:t>| ingredient_7   | varchar(50) | YES  |     | NULL    |       |</w:t>
+      </w:r>
+    </w:p>
+    <w:p>
+      <w:pPr>
+        <w:spacing w:after="0" w:line="240" w:lineRule="auto"/>
+        <w:rPr>
+          <w:rFonts w:ascii="Consolas" w:hAnsi="Consolas"/>
+        </w:rPr>
+      </w:pPr>
+      <w:r>
+        <w:rPr>
+          <w:rFonts w:ascii="Consolas" w:hAnsi="Consolas"/>
+        </w:rPr>
+        <w:t>| ingredient_8   | varchar(50) | YES  |     | NULL    |       |</w:t>
+      </w:r>
+    </w:p>
+    <w:p>
+      <w:pPr>
+        <w:spacing w:after="0" w:line="240" w:lineRule="auto"/>
+        <w:rPr>
+          <w:rFonts w:ascii="Consolas" w:hAnsi="Consolas"/>
+        </w:rPr>
+      </w:pPr>
+      <w:r>
+        <w:rPr>
+          <w:rFonts w:ascii="Consolas" w:hAnsi="Consolas"/>
+        </w:rPr>
+        <w:t>| ingredient_9   | varchar(50) | YES  |     | NULL    |       |</w:t>
+      </w:r>
+    </w:p>
+    <w:p>
+      <w:pPr>
+        <w:spacing w:after="0" w:line="240" w:lineRule="auto"/>
+        <w:rPr>
+          <w:rFonts w:ascii="Consolas" w:hAnsi="Consolas"/>
+        </w:rPr>
+      </w:pPr>
+      <w:r>
+        <w:rPr>
+          <w:rFonts w:ascii="Consolas" w:hAnsi="Consolas"/>
+        </w:rPr>
+        <w:t>| ingredient_10  | varchar(50) | YES  |     | NULL    |       |</w:t>
+      </w:r>
+    </w:p>
+    <w:p>
+      <w:pPr>
+        <w:spacing w:after="0" w:line="240" w:lineRule="auto"/>
+        <w:rPr>
+          <w:rFonts w:ascii="Consolas" w:hAnsi="Consolas"/>
+        </w:rPr>
+      </w:pPr>
+      <w:r>
+        <w:rPr>
+          <w:rFonts w:ascii="Consolas" w:hAnsi="Consolas"/>
+        </w:rPr>
+        <w:t>| ingredient_11  | varchar(50) | YES  |     | NULL    |       |</w:t>
+      </w:r>
+    </w:p>
+    <w:p>
+      <w:pPr>
+        <w:spacing w:after="0" w:line="240" w:lineRule="auto"/>
+        <w:rPr>
+          <w:rFonts w:ascii="Consolas" w:hAnsi="Consolas"/>
+        </w:rPr>
+      </w:pPr>
+      <w:r>
+        <w:rPr>
+          <w:rFonts w:ascii="Consolas" w:hAnsi="Consolas"/>
+        </w:rPr>
+        <w:t>| ingredient_12  | varchar(50) | YES  |     | NULL    |       |</w:t>
+      </w:r>
+    </w:p>
+    <w:p>
+      <w:pPr>
+        <w:spacing w:after="0" w:line="240" w:lineRule="auto"/>
+        <w:rPr>
+          <w:rFonts w:ascii="Consolas" w:hAnsi="Consolas"/>
+        </w:rPr>
+      </w:pPr>
+      <w:r>
+        <w:rPr>
+          <w:rFonts w:ascii="Consolas" w:hAnsi="Consolas"/>
+        </w:rPr>
+        <w:t>| ingredient_13  | varchar(50) | YES  |     | NULL    |       |</w:t>
+      </w:r>
+    </w:p>
+    <w:p>
+      <w:pPr>
+        <w:spacing w:after="0" w:line="240" w:lineRule="auto"/>
+        <w:rPr>
+          <w:rFonts w:ascii="Consolas" w:hAnsi="Consolas"/>
+        </w:rPr>
+      </w:pPr>
+      <w:r>
+        <w:rPr>
+          <w:rFonts w:ascii="Consolas" w:hAnsi="Consolas"/>
+        </w:rPr>
+        <w:t>| ingredient_14  | varchar(50) | YES  |     | NULL    |       |</w:t>
+      </w:r>
+    </w:p>
+    <w:p>
+      <w:pPr>
+        <w:spacing w:after="0" w:line="240" w:lineRule="auto"/>
+        <w:rPr>
+          <w:rFonts w:ascii="Consolas" w:hAnsi="Consolas"/>
+        </w:rPr>
+      </w:pPr>
+      <w:r>
+        <w:rPr>
+          <w:rFonts w:ascii="Consolas" w:hAnsi="Consolas"/>
+        </w:rPr>
+        <w:t>| ingredient_15  | varchar(50) | YES  |     | NULL    |       |</w:t>
+      </w:r>
+    </w:p>
+    <w:p>
+      <w:pPr>
+        <w:spacing w:after="0" w:line="240" w:lineRule="auto"/>
+        <w:rPr>
+          <w:rFonts w:ascii="Consolas" w:hAnsi="Consolas"/>
+        </w:rPr>
+      </w:pPr>
+      <w:r>
+        <w:rPr>
+          <w:rFonts w:ascii="Consolas" w:hAnsi="Consolas"/>
+        </w:rPr>
+        <w:t>| ingredient_16  | varchar(50) | YES  |     | NULL    |       |</w:t>
+      </w:r>
+    </w:p>
+    <w:p>
+      <w:pPr>
+        <w:spacing w:after="0" w:line="240" w:lineRule="auto"/>
+        <w:rPr>
+          <w:rFonts w:ascii="Consolas" w:hAnsi="Consolas"/>
+        </w:rPr>
+      </w:pPr>
+      <w:r>
+        <w:rPr>
+          <w:rFonts w:ascii="Consolas" w:hAnsi="Consolas"/>
+        </w:rPr>
+        <w:t>| ingredient_17  | varchar(50) | YES  |     | NULL    |       |</w:t>
+      </w:r>
+    </w:p>
+    <w:p>
+      <w:pPr>
+        <w:spacing w:after="0" w:line="240" w:lineRule="auto"/>
+        <w:rPr>
+          <w:rFonts w:ascii="Consolas" w:hAnsi="Consolas"/>
+        </w:rPr>
+      </w:pPr>
+      <w:r>
+        <w:rPr>
+          <w:rFonts w:ascii="Consolas" w:hAnsi="Consolas"/>
+        </w:rPr>
+        <w:t>| ingredient_18  | varchar(50) | YES  |     | NULL    |       |</w:t>
+      </w:r>
+    </w:p>
+    <w:p>
+      <w:pPr>
+        <w:spacing w:after="0" w:line="240" w:lineRule="auto"/>
+        <w:rPr>
+          <w:rFonts w:ascii="Consolas" w:hAnsi="Consolas"/>
+        </w:rPr>
+      </w:pPr>
+      <w:r>
+        <w:rPr>
+          <w:rFonts w:ascii="Consolas" w:hAnsi="Consolas"/>
+        </w:rPr>
+        <w:t>| ingredient_19  | varchar(50) | YES  |     | NULL    |       |</w:t>
+      </w:r>
+    </w:p>
+    <w:p>
+      <w:pPr>
+        <w:spacing w:after="0" w:line="240" w:lineRule="auto"/>
+        <w:rPr>
+          <w:rFonts w:ascii="Consolas" w:hAnsi="Consolas"/>
+        </w:rPr>
+      </w:pPr>
+      <w:r>
+        <w:rPr>
+          <w:rFonts w:ascii="Consolas" w:hAnsi="Consolas"/>
+        </w:rPr>
+        <w:t>| ingredient_20  | varchar(50) | YES  |     | NULL    |       |</w:t>
+      </w:r>
+    </w:p>
+    <w:p>
+      <w:pPr>
+        <w:spacing w:after="0" w:line="240" w:lineRule="auto"/>
+        <w:rPr>
+          <w:rFonts w:ascii="Consolas" w:hAnsi="Consolas"/>
+        </w:rPr>
+      </w:pPr>
+      <w:r>
+        <w:rPr>
+          <w:rFonts w:ascii="Consolas" w:hAnsi="Consolas"/>
+        </w:rPr>
+        <w:t>| ingredient_21  | varchar(50) | YES  |     | NULL    |       |</w:t>
+      </w:r>
+    </w:p>
+    <w:p>
+      <w:pPr>
+        <w:spacing w:after="0" w:line="240" w:lineRule="auto"/>
+        <w:rPr>
+          <w:rFonts w:ascii="Consolas" w:hAnsi="Consolas"/>
+        </w:rPr>
+      </w:pPr>
+      <w:r>
+        <w:rPr>
+          <w:rFonts w:ascii="Consolas" w:hAnsi="Consolas"/>
+        </w:rPr>
+        <w:t>| ingredient_22  | varchar(50) | YES  |     | NULL    |       |</w:t>
+      </w:r>
+    </w:p>
+    <w:p>
+      <w:pPr>
+        <w:spacing w:after="0" w:line="240" w:lineRule="auto"/>
+        <w:rPr>
+          <w:rFonts w:ascii="Consolas" w:hAnsi="Consolas"/>
+        </w:rPr>
+      </w:pPr>
+      <w:r>
+        <w:rPr>
+          <w:rFonts w:ascii="Consolas" w:hAnsi="Consolas"/>
+        </w:rPr>
+        <w:t>| ingredient_23  | varchar(50) | YES  |     | NULL    |       |</w:t>
+      </w:r>
+    </w:p>
+    <w:p>
+      <w:pPr>
+        <w:spacing w:after="0" w:line="240" w:lineRule="auto"/>
+        <w:rPr>
+          <w:rFonts w:ascii="Consolas" w:hAnsi="Consolas"/>
+        </w:rPr>
+      </w:pPr>
+      <w:r>
+        <w:rPr>
+          <w:rFonts w:ascii="Consolas" w:hAnsi="Consolas"/>
+        </w:rPr>
+        <w:t>| ingredient_24  | varchar(50) | YES  |     | NULL    |       |</w:t>
+      </w:r>
+    </w:p>
+    <w:p>
+      <w:pPr>
+        <w:spacing w:after="0" w:line="240" w:lineRule="auto"/>
+        <w:rPr>
+          <w:rFonts w:ascii="Consolas" w:hAnsi="Consolas"/>
+        </w:rPr>
+      </w:pPr>
+      <w:r>
+        <w:rPr>
+          <w:rFonts w:ascii="Consolas" w:hAnsi="Consolas"/>
+        </w:rPr>
+        <w:t>| ingredient_25  | varchar(50) | YES  |     | NULL    |       |</w:t>
+      </w:r>
+    </w:p>
+    <w:p>
+      <w:pPr>
+        <w:spacing w:after="0" w:line="240" w:lineRule="auto"/>
+        <w:rPr>
+          <w:rFonts w:ascii="Consolas" w:hAnsi="Consolas"/>
+        </w:rPr>
+      </w:pPr>
+      <w:r>
+        <w:rPr>
+          <w:rFonts w:ascii="Consolas" w:hAnsi="Consolas"/>
+        </w:rPr>
+        <w:t>| ingredient_26  | varchar(50) | YES  |     | NULL    |       |</w:t>
+      </w:r>
+    </w:p>
+    <w:p>
+      <w:pPr>
+        <w:spacing w:after="0" w:line="240" w:lineRule="auto"/>
+        <w:rPr>
+          <w:rFonts w:ascii="Consolas" w:hAnsi="Consolas"/>
+        </w:rPr>
+      </w:pPr>
+      <w:r>
+        <w:rPr>
+          <w:rFonts w:ascii="Consolas" w:hAnsi="Consolas"/>
+        </w:rPr>
+        <w:t>| ingredient_27  | varchar(50) | YES  |     | NULL    |       |</w:t>
+      </w:r>
+    </w:p>
+    <w:p>
+      <w:pPr>
+        <w:spacing w:after="0" w:line="240" w:lineRule="auto"/>
+        <w:rPr>
+          <w:rFonts w:ascii="Consolas" w:hAnsi="Consolas"/>
+        </w:rPr>
+      </w:pPr>
+      <w:r>
+        <w:rPr>
+          <w:rFonts w:ascii="Consolas" w:hAnsi="Consolas"/>
+        </w:rPr>
+        <w:t>| ingredient_28  | varchar(50) | YES  |     | NULL    |       |</w:t>
+      </w:r>
+    </w:p>
+    <w:p>
+      <w:pPr>
+        <w:spacing w:after="0" w:line="240" w:lineRule="auto"/>
+        <w:rPr>
+          <w:rFonts w:ascii="Consolas" w:hAnsi="Consolas"/>
+        </w:rPr>
+      </w:pPr>
+      <w:r>
+        <w:rPr>
+          <w:rFonts w:ascii="Consolas" w:hAnsi="Consolas"/>
+        </w:rPr>
+        <w:t>| ingredient_29  | varchar(50) | YES  |     | NULL    |       |</w:t>
+      </w:r>
+    </w:p>
+    <w:p>
+      <w:pPr>
+        <w:spacing w:after="0" w:line="240" w:lineRule="auto"/>
+        <w:rPr>
+          <w:rFonts w:ascii="Consolas" w:hAnsi="Consolas"/>
+        </w:rPr>
+      </w:pPr>
+      <w:r>
+        <w:rPr>
+          <w:rFonts w:ascii="Consolas" w:hAnsi="Consolas"/>
+        </w:rPr>
+        <w:t>| ingredient_30  | varchar(50) | YES  |     | NULL    |       |</w:t>
+      </w:r>
+    </w:p>
+    <w:p>
+      <w:pPr>
+        <w:spacing w:after="0" w:line="240" w:lineRule="auto"/>
+        <w:rPr>
+          <w:rFonts w:ascii="Consolas" w:hAnsi="Consolas"/>
+        </w:rPr>
+      </w:pPr>
+      <w:r>
+        <w:rPr>
+          <w:rFonts w:ascii="Consolas" w:hAnsi="Consolas"/>
+        </w:rPr>
+        <w:t>| ingredient_31  | varchar(50) | YES  |     | NULL    |       |</w:t>
+      </w:r>
+    </w:p>
+    <w:p>
+      <w:pPr>
+        <w:spacing w:after="0" w:line="240" w:lineRule="auto"/>
+        <w:rPr>
+          <w:rFonts w:ascii="Consolas" w:hAnsi="Consolas"/>
+        </w:rPr>
+      </w:pPr>
+      <w:r>
+        <w:rPr>
+          <w:rFonts w:ascii="Consolas" w:hAnsi="Consolas"/>
+        </w:rPr>
+        <w:t>| ingredient_32  | varchar(50) | YES  |     | NULL    |       |</w:t>
+      </w:r>
+    </w:p>
+    <w:p>
+      <w:pPr>
+        <w:spacing w:after="0" w:line="240" w:lineRule="auto"/>
+        <w:rPr>
+          <w:rFonts w:ascii="Consolas" w:hAnsi="Consolas"/>
+        </w:rPr>
+      </w:pPr>
+      <w:r>
+        <w:rPr>
+          <w:rFonts w:ascii="Consolas" w:hAnsi="Consolas"/>
+        </w:rPr>
+        <w:t>| ingredient_33  | varchar(50) | YES  |     | NULL    |       |</w:t>
+      </w:r>
+    </w:p>
+    <w:p>
+      <w:pPr>
+        <w:spacing w:after="0" w:line="240" w:lineRule="auto"/>
+        <w:rPr>
+          <w:rFonts w:ascii="Consolas" w:hAnsi="Consolas"/>
+        </w:rPr>
+      </w:pPr>
+      <w:r>
+        <w:rPr>
+          <w:rFonts w:ascii="Consolas" w:hAnsi="Consolas"/>
+        </w:rPr>
+        <w:t>| ingredient_34  | varchar(50) | YES  |     | NULL    |       |</w:t>
+      </w:r>
+    </w:p>
+    <w:p>
+      <w:pPr>
+        <w:spacing w:after="0" w:line="240" w:lineRule="auto"/>
+        <w:rPr>
+          <w:rFonts w:ascii="Consolas" w:hAnsi="Consolas"/>
+        </w:rPr>
+      </w:pPr>
+      <w:r>
+        <w:rPr>
+          <w:rFonts w:ascii="Consolas" w:hAnsi="Consolas"/>
+        </w:rPr>
+        <w:t>| ingredient_35  | varchar(50) | YES  |     | NULL    |       |</w:t>
+      </w:r>
+    </w:p>
+    <w:p>
+      <w:pPr>
+        <w:spacing w:after="0" w:line="240" w:lineRule="auto"/>
+        <w:rPr>
+          <w:rFonts w:ascii="Consolas" w:hAnsi="Consolas"/>
+        </w:rPr>
+      </w:pPr>
+      <w:r>
+        <w:rPr>
+          <w:rFonts w:ascii="Consolas" w:hAnsi="Consolas"/>
+        </w:rPr>
+        <w:t>| ingredient_36  | varchar(50) | YES  |     | NULL    |       |</w:t>
+      </w:r>
+    </w:p>
+    <w:p>
+      <w:pPr>
+        <w:spacing w:after="0" w:line="240" w:lineRule="auto"/>
+        <w:rPr>
+          <w:rFonts w:ascii="Consolas" w:hAnsi="Consolas"/>
+        </w:rPr>
+      </w:pPr>
+      <w:r>
+        <w:rPr>
+          <w:rFonts w:ascii="Consolas" w:hAnsi="Consolas"/>
+        </w:rPr>
+        <w:t>| ingredient_37  | varchar(50) | YES  |     | NULL    |       |</w:t>
+      </w:r>
+    </w:p>
+    <w:p>
+      <w:pPr>
+        <w:spacing w:after="0" w:line="240" w:lineRule="auto"/>
+        <w:rPr>
+          <w:rFonts w:ascii="Consolas" w:hAnsi="Consolas"/>
+        </w:rPr>
+      </w:pPr>
+      <w:r>
+        <w:rPr>
+          <w:rFonts w:ascii="Consolas" w:hAnsi="Consolas"/>
+        </w:rPr>
+        <w:t>| ingredient_38  | varchar(50) | YES  |     | NULL    |       |</w:t>
+      </w:r>
+    </w:p>
+    <w:p>
+      <w:pPr>
+        <w:spacing w:after="0" w:line="240" w:lineRule="auto"/>
+        <w:rPr>
+          <w:rFonts w:ascii="Consolas" w:hAnsi="Consolas"/>
+        </w:rPr>
+      </w:pPr>
+      <w:r>
+        <w:rPr>
+          <w:rFonts w:ascii="Consolas" w:hAnsi="Consolas"/>
+        </w:rPr>
+        <w:t>| ingredient_39  | varchar(50) | YES  |     | NULL    |       |</w:t>
+      </w:r>
+    </w:p>
+    <w:p>
+      <w:pPr>
+        <w:spacing w:after="0" w:line="240" w:lineRule="auto"/>
+        <w:rPr>
+          <w:rFonts w:ascii="Consolas" w:hAnsi="Consolas"/>
+        </w:rPr>
+      </w:pPr>
+      <w:r>
+        <w:rPr>
+          <w:rFonts w:ascii="Consolas" w:hAnsi="Consolas"/>
+        </w:rPr>
+        <w:t>| ingredient_40  | varchar(50) | YES  |     | NULL    |       |</w:t>
+      </w:r>
+    </w:p>
+    <w:p>
+      <w:pPr>
+        <w:spacing w:after="0" w:line="240" w:lineRule="auto"/>
+        <w:rPr>
+          <w:rFonts w:ascii="Consolas" w:hAnsi="Consolas"/>
+        </w:rPr>
+      </w:pPr>
+      <w:r>
+        <w:rPr>
+          <w:rFonts w:ascii="Consolas" w:hAnsi="Consolas"/>
+        </w:rPr>
+        <w:t>| ingredient_41  | varchar(50) | YES  |     | NULL    |       |</w:t>
+      </w:r>
+    </w:p>
+    <w:p>
+      <w:pPr>
+        <w:spacing w:after="0" w:line="240" w:lineRule="auto"/>
+        <w:rPr>
+          <w:rFonts w:ascii="Consolas" w:hAnsi="Consolas"/>
+        </w:rPr>
+      </w:pPr>
+      <w:r>
+        <w:rPr>
+          <w:rFonts w:ascii="Consolas" w:hAnsi="Consolas"/>
+        </w:rPr>
+        <w:t>| ingredient_42  | varchar(50) | YES  |     | NULL    |       |</w:t>
+      </w:r>
+    </w:p>
+    <w:p>
+      <w:pPr>
+        <w:spacing w:after="0" w:line="240" w:lineRule="auto"/>
+        <w:rPr>
+          <w:rFonts w:ascii="Consolas" w:hAnsi="Consolas"/>
+        </w:rPr>
+      </w:pPr>
+      <w:r>
+        <w:rPr>
+          <w:rFonts w:ascii="Consolas" w:hAnsi="Consolas"/>
+        </w:rPr>
+        <w:lastRenderedPageBreak/>
+        <w:t>| ingredient_43  | varchar(50) | YES  |     | NULL    |       |</w:t>
+      </w:r>
+    </w:p>
+    <w:p>
+      <w:pPr>
+        <w:spacing w:after="0" w:line="240" w:lineRule="auto"/>
+        <w:rPr>
+          <w:rFonts w:ascii="Consolas" w:hAnsi="Consolas"/>
+        </w:rPr>
+      </w:pPr>
+      <w:r>
+        <w:rPr>
+          <w:rFonts w:ascii="Consolas" w:hAnsi="Consolas"/>
+        </w:rPr>
+        <w:t>| ingredient_44  | varchar(50) | YES  |     | NULL    |       |</w:t>
+      </w:r>
+    </w:p>
+    <w:p>
+      <w:pPr>
+        <w:spacing w:after="0" w:line="240" w:lineRule="auto"/>
+        <w:rPr>
+          <w:rFonts w:ascii="Consolas" w:hAnsi="Consolas"/>
+        </w:rPr>
+      </w:pPr>
+      <w:r>
+        <w:rPr>
+          <w:rFonts w:ascii="Consolas" w:hAnsi="Consolas"/>
+        </w:rPr>
+        <w:t>| ingredient_45  | varchar(50) | YES  |     | NULL    |       |</w:t>
+      </w:r>
+    </w:p>
+    <w:p>
+      <w:pPr>
+        <w:spacing w:after="0" w:line="240" w:lineRule="auto"/>
+        <w:rPr>
+          <w:rFonts w:ascii="Consolas" w:hAnsi="Consolas"/>
+        </w:rPr>
+      </w:pPr>
+      <w:r>
+        <w:rPr>
+          <w:rFonts w:ascii="Consolas" w:hAnsi="Consolas"/>
+        </w:rPr>
+        <w:t>| ingredient_46  | varchar(50) | YES  |     | NULL    |       |</w:t>
+      </w:r>
+    </w:p>
+    <w:p>
+      <w:pPr>
+        <w:spacing w:after="0" w:line="240" w:lineRule="auto"/>
+        <w:rPr>
+          <w:rFonts w:ascii="Consolas" w:hAnsi="Consolas"/>
+        </w:rPr>
+      </w:pPr>
+      <w:r>
+        <w:rPr>
+          <w:rFonts w:ascii="Consolas" w:hAnsi="Consolas"/>
+        </w:rPr>
+        <w:t>| ingredient_47  | varchar(50) | YES  |     | NULL    |       |</w:t>
+      </w:r>
+    </w:p>
+    <w:p>
+      <w:pPr>
+        <w:spacing w:after="0" w:line="240" w:lineRule="auto"/>
+        <w:rPr>
+          <w:rFonts w:ascii="Consolas" w:hAnsi="Consolas"/>
+        </w:rPr>
+      </w:pPr>
+      <w:r>
+        <w:rPr>
+          <w:rFonts w:ascii="Consolas" w:hAnsi="Consolas"/>
+        </w:rPr>
+        <w:t>| ingredient_48  | varchar(50) | YES  |     | NULL    |       |</w:t>
+      </w:r>
+    </w:p>
+    <w:p>
+      <w:pPr>
+        <w:spacing w:after="0" w:line="240" w:lineRule="auto"/>
+        <w:rPr>
+          <w:rFonts w:ascii="Consolas" w:hAnsi="Consolas"/>
+        </w:rPr>
+      </w:pPr>
+      <w:r>
+        <w:rPr>
+          <w:rFonts w:ascii="Consolas" w:hAnsi="Consolas"/>
+        </w:rPr>
+        <w:t>| ingredient_49  | varchar(50) | YES  |     | NULL    |       |</w:t>
+      </w:r>
+    </w:p>
+    <w:p>
+      <w:pPr>
+        <w:spacing w:after="0" w:line="240" w:lineRule="auto"/>
+        <w:rPr>
+          <w:rFonts w:ascii="Consolas" w:hAnsi="Consolas"/>
+        </w:rPr>
+      </w:pPr>
+      <w:r>
+        <w:rPr>
+          <w:rFonts w:ascii="Consolas" w:hAnsi="Consolas"/>
+        </w:rPr>
+        <w:t>| ingredient_50  | varchar(50) | YES  |     | NULL    |       |</w:t>
+      </w:r>
+    </w:p>
+    <w:p>
+      <w:pPr>
+        <w:spacing w:after="0" w:line="240" w:lineRule="auto"/>
+        <w:rPr>
+          <w:rFonts w:ascii="Consolas" w:hAnsi="Consolas"/>
+        </w:rPr>
+      </w:pPr>
+      <w:r>
+        <w:rPr>
+          <w:rFonts w:ascii="Consolas" w:hAnsi="Consolas"/>
+        </w:rPr>
+        <w:t>| ingredient_51  | varchar(50) | YES  |     | NULL    |       |</w:t>
+      </w:r>
+    </w:p>
+    <w:p>
+      <w:pPr>
+        <w:spacing w:after="0" w:line="240" w:lineRule="auto"/>
+        <w:rPr>
+          <w:rFonts w:ascii="Consolas" w:hAnsi="Consolas"/>
+        </w:rPr>
+      </w:pPr>
+      <w:r>
+        <w:rPr>
+          <w:rFonts w:ascii="Consolas" w:hAnsi="Consolas"/>
+        </w:rPr>
+        <w:t>| ingredient_52  | varchar(50) | YES  |     | NULL    |       |</w:t>
+      </w:r>
+    </w:p>
+    <w:p>
+      <w:pPr>
+        <w:spacing w:after="0" w:line="240" w:lineRule="auto"/>
+        <w:rPr>
+          <w:rFonts w:ascii="Consolas" w:hAnsi="Consolas"/>
+        </w:rPr>
+      </w:pPr>
+      <w:r>
+        <w:rPr>
+          <w:rFonts w:ascii="Consolas" w:hAnsi="Consolas"/>
+        </w:rPr>
+        <w:t>| ingredient_53  | varchar(50) | YES  |     | NULL    |       |</w:t>
+      </w:r>
+    </w:p>
+    <w:p>
+      <w:pPr>
+        <w:spacing w:after="0" w:line="240" w:lineRule="auto"/>
+        <w:rPr>
+          <w:rFonts w:ascii="Consolas" w:hAnsi="Consolas"/>
+        </w:rPr>
+      </w:pPr>
+      <w:r>
+        <w:rPr>
+          <w:rFonts w:ascii="Consolas" w:hAnsi="Consolas"/>
+        </w:rPr>
+        <w:t>| ingredient_54  | varchar(50) | YES  |     | NULL    |       |</w:t>
+      </w:r>
+    </w:p>
+    <w:p>
+      <w:pPr>
+        <w:spacing w:after="0" w:line="240" w:lineRule="auto"/>
+        <w:rPr>
+          <w:rFonts w:ascii="Consolas" w:hAnsi="Consolas"/>
+        </w:rPr>
+      </w:pPr>
+      <w:r>
+        <w:rPr>
+          <w:rFonts w:ascii="Consolas" w:hAnsi="Consolas"/>
+        </w:rPr>
+        <w:t>| ingredient_55  | varchar(50) | YES  |     | NULL    |       |</w:t>
+      </w:r>
+    </w:p>
+    <w:p>
+      <w:pPr>
+        <w:spacing w:after="0" w:line="240" w:lineRule="auto"/>
+        <w:rPr>
+          <w:rFonts w:ascii="Consolas" w:hAnsi="Consolas"/>
+        </w:rPr>
+      </w:pPr>
+      <w:r>
+        <w:rPr>
+          <w:rFonts w:ascii="Consolas" w:hAnsi="Consolas"/>
+        </w:rPr>
+        <w:t>| ingredient_56  | varchar(50) | YES  |     | NULL    |       |</w:t>
+      </w:r>
+    </w:p>
+    <w:p>
+      <w:pPr>
+        <w:spacing w:after="0" w:line="240" w:lineRule="auto"/>
+        <w:rPr>
+          <w:rFonts w:ascii="Consolas" w:hAnsi="Consolas"/>
+        </w:rPr>
+      </w:pPr>
+      <w:r>
+        <w:rPr>
+          <w:rFonts w:ascii="Consolas" w:hAnsi="Consolas"/>
+        </w:rPr>
+        <w:t>| ingredient_57  | varchar(50) | YES  |     | NULL    |       |</w:t>
+      </w:r>
+    </w:p>
+    <w:p>
+      <w:pPr>
+        <w:spacing w:after="0" w:line="240" w:lineRule="auto"/>
+        <w:rPr>
+          <w:rFonts w:ascii="Consolas" w:hAnsi="Consolas"/>
+        </w:rPr>
+      </w:pPr>
+      <w:r>
+        <w:rPr>
+          <w:rFonts w:ascii="Consolas" w:hAnsi="Consolas"/>
+        </w:rPr>
+        <w:t>| ingredient_58  | varchar(50) | YES  |     | NULL    |       |</w:t>
+      </w:r>
+    </w:p>
+    <w:p>
+      <w:pPr>
+        <w:spacing w:after="0" w:line="240" w:lineRule="auto"/>
+        <w:rPr>
+          <w:rFonts w:ascii="Consolas" w:hAnsi="Consolas"/>
+        </w:rPr>
+      </w:pPr>
+      <w:r>
+        <w:rPr>
+          <w:rFonts w:ascii="Consolas" w:hAnsi="Consolas"/>
+        </w:rPr>
+        <w:t>| ingredient_59  | varchar(50) | YES  |     | NULL    |       |</w:t>
+      </w:r>
+    </w:p>
+    <w:p>
+      <w:pPr>
+        <w:spacing w:after="0" w:line="240" w:lineRule="auto"/>
+        <w:rPr>
+          <w:rFonts w:ascii="Consolas" w:hAnsi="Consolas"/>
+        </w:rPr>
+      </w:pPr>
+      <w:r>
+        <w:rPr>
+          <w:rFonts w:ascii="Consolas" w:hAnsi="Consolas"/>
+        </w:rPr>
+        <w:t>| ingredient_60  | varchar(50) | YES  |     | NULL    |       |</w:t>
+      </w:r>
+    </w:p>
+    <w:p>
+      <w:pPr>
+        <w:spacing w:after="0" w:line="240" w:lineRule="auto"/>
+        <w:rPr>
+          <w:rFonts w:ascii="Consolas" w:hAnsi="Consolas"/>
+        </w:rPr>
+      </w:pPr>
+      <w:r>
+        <w:rPr>
+          <w:rFonts w:ascii="Consolas" w:hAnsi="Consolas"/>
+        </w:rPr>
+        <w:t>| ingredient_61  | varchar(50) | YES  |     | NULL    |       |</w:t>
+      </w:r>
+    </w:p>
+    <w:p>
+      <w:pPr>
+        <w:spacing w:after="0" w:line="240" w:lineRule="auto"/>
+        <w:rPr>
+          <w:rFonts w:ascii="Consolas" w:hAnsi="Consolas"/>
+        </w:rPr>
+      </w:pPr>
+      <w:r>
+        <w:rPr>
+          <w:rFonts w:ascii="Consolas" w:hAnsi="Consolas"/>
+        </w:rPr>
+        <w:t>| ingredient_62  | varchar(50) | YES  |     | NULL    |       |</w:t>
+      </w:r>
+    </w:p>
+    <w:p>
+      <w:pPr>
+        <w:spacing w:after="0" w:line="240" w:lineRule="auto"/>
+        <w:rPr>
+          <w:rFonts w:ascii="Consolas" w:hAnsi="Consolas"/>
+        </w:rPr>
+      </w:pPr>
+      <w:r>
+        <w:rPr>
+          <w:rFonts w:ascii="Consolas" w:hAnsi="Consolas"/>
+        </w:rPr>
+        <w:t>| ingredient_63  | varchar(50) | YES  |     | NULL    |       |</w:t>
+      </w:r>
+    </w:p>
+    <w:p>
+      <w:pPr>
+        <w:spacing w:after="0" w:line="240" w:lineRule="auto"/>
+        <w:rPr>
+          <w:rFonts w:ascii="Consolas" w:hAnsi="Consolas"/>
+        </w:rPr>
+      </w:pPr>
+      <w:r>
+        <w:rPr>
+          <w:rFonts w:ascii="Consolas" w:hAnsi="Consolas"/>
+        </w:rPr>
+        <w:t>| ingredient_64  | varchar(50) | YES  |     | NULL    |       |</w:t>
+      </w:r>
+    </w:p>
+    <w:p>
+      <w:pPr>
+        <w:spacing w:after="0" w:line="240" w:lineRule="auto"/>
+        <w:rPr>
+          <w:rFonts w:ascii="Consolas" w:hAnsi="Consolas"/>
+        </w:rPr>
+      </w:pPr>
+      <w:r>
+        <w:rPr>
+          <w:rFonts w:ascii="Consolas" w:hAnsi="Consolas"/>
+        </w:rPr>
+        <w:t>| ingredient_65  | varchar(50) | YES  |     | NULL    |       |</w:t>
+      </w:r>
+    </w:p>
+    <w:p>
+      <w:pPr>
+        <w:spacing w:after="0" w:line="240" w:lineRule="auto"/>
+        <w:rPr>
+          <w:rFonts w:ascii="Consolas" w:hAnsi="Consolas"/>
+        </w:rPr>
+      </w:pPr>
+      <w:r>
+        <w:rPr>
+          <w:rFonts w:ascii="Consolas" w:hAnsi="Consolas"/>
+        </w:rPr>
+        <w:t>| ingredient_66  | varchar(50) | YES  |     | NULL    |       |</w:t>
+      </w:r>
+    </w:p>
+    <w:p>
+      <w:pPr>
+        <w:spacing w:after="0" w:line="240" w:lineRule="auto"/>
+        <w:rPr>
+          <w:rFonts w:ascii="Consolas" w:hAnsi="Consolas"/>
+        </w:rPr>
+      </w:pPr>
+      <w:r>
+        <w:rPr>
+          <w:rFonts w:ascii="Consolas" w:hAnsi="Consolas"/>
+        </w:rPr>
+        <w:t>| ingredient_67  | varchar(50) | YES  |     | NULL    |       |</w:t>
+      </w:r>
+    </w:p>
+    <w:p>
+      <w:pPr>
+        <w:spacing w:after="0" w:line="240" w:lineRule="auto"/>
+        <w:rPr>
+          <w:rFonts w:ascii="Consolas" w:hAnsi="Consolas"/>
+        </w:rPr>
+      </w:pPr>
+      <w:r>
+        <w:rPr>
+          <w:rFonts w:ascii="Consolas" w:hAnsi="Consolas"/>
+        </w:rPr>
+        <w:t>| ingredient_68  | varchar(50) | YES  |     | NULL    |       |</w:t>
+      </w:r>
+    </w:p>
+    <w:p>
+      <w:pPr>
+        <w:spacing w:after="0" w:line="240" w:lineRule="auto"/>
+        <w:rPr>
+          <w:rFonts w:ascii="Consolas" w:hAnsi="Consolas"/>
+        </w:rPr>
+      </w:pPr>
+      <w:r>
+        <w:rPr>
+          <w:rFonts w:ascii="Consolas" w:hAnsi="Consolas"/>
+        </w:rPr>
+        <w:t>| ingredient_69  | varchar(50) | YES  |     | NULL    |       |</w:t>
+      </w:r>
+    </w:p>
+    <w:p>
+      <w:pPr>
+        <w:spacing w:after="0" w:line="240" w:lineRule="auto"/>
+        <w:rPr>
+          <w:rFonts w:ascii="Consolas" w:hAnsi="Consolas"/>
+        </w:rPr>
+      </w:pPr>
+      <w:r>
+        <w:rPr>
+          <w:rFonts w:ascii="Consolas" w:hAnsi="Consolas"/>
+        </w:rPr>
+        <w:t>| ingredient_70  | varchar(50) | YES  |     | NULL    |       |</w:t>
+      </w:r>
+    </w:p>
+    <w:p>
+      <w:pPr>
+        <w:spacing w:after="0" w:line="240" w:lineRule="auto"/>
+        <w:rPr>
+          <w:rFonts w:ascii="Consolas" w:hAnsi="Consolas"/>
+        </w:rPr>
+      </w:pPr>
+      <w:r>
+        <w:rPr>
+          <w:rFonts w:ascii="Consolas" w:hAnsi="Consolas"/>
+        </w:rPr>
+        <w:t>| ingredient_71  | varchar(50) | YES  |     | NULL    |       |</w:t>
+      </w:r>
+    </w:p>
+    <w:p>
+      <w:pPr>
+        <w:spacing w:after="0" w:line="240" w:lineRule="auto"/>
+        <w:rPr>
+          <w:rFonts w:ascii="Consolas" w:hAnsi="Consolas"/>
+        </w:rPr>
+      </w:pPr>
+      <w:r>
+        <w:rPr>
+          <w:rFonts w:ascii="Consolas" w:hAnsi="Consolas"/>
+        </w:rPr>
+        <w:t>| ingredient_72  | varchar(50) | YES  |     | NULL    |       |</w:t>
+      </w:r>
+    </w:p>
+    <w:p>
+      <w:pPr>
+        <w:spacing w:after="0" w:line="240" w:lineRule="auto"/>
+        <w:rPr>
+          <w:rFonts w:ascii="Consolas" w:hAnsi="Consolas"/>
+        </w:rPr>
+      </w:pPr>
+      <w:r>
+        <w:rPr>
+          <w:rFonts w:ascii="Consolas" w:hAnsi="Consolas"/>
+        </w:rPr>
+        <w:t>| ingredient_73  | varchar(50) | YES  |     | NULL    |       |</w:t>
+      </w:r>
+    </w:p>
+    <w:p>
+      <w:pPr>
+        <w:spacing w:after="0" w:line="240" w:lineRule="auto"/>
+        <w:rPr>
+          <w:rFonts w:ascii="Consolas" w:hAnsi="Consolas"/>
+        </w:rPr>
+      </w:pPr>
+      <w:r>
+        <w:rPr>
+          <w:rFonts w:ascii="Consolas" w:hAnsi="Consolas"/>
+        </w:rPr>
+        <w:t>| ingredient_74  | varchar(50) | YES  |     | NULL    |       |</w:t>
+      </w:r>
+    </w:p>
+    <w:p>
+      <w:pPr>
+        <w:spacing w:after="0" w:line="240" w:lineRule="auto"/>
+        <w:rPr>
+          <w:rFonts w:ascii="Consolas" w:hAnsi="Consolas"/>
+        </w:rPr>
+      </w:pPr>
+      <w:r>
+        <w:rPr>
+          <w:rFonts w:ascii="Consolas" w:hAnsi="Consolas"/>
+        </w:rPr>
+        <w:t>| ingredient_75  | varchar(50) | YES  |     | NULL    |       |</w:t>
+      </w:r>
+    </w:p>
+    <w:p>
+      <w:pPr>
+        <w:spacing w:after="0" w:line="240" w:lineRule="auto"/>
+        <w:rPr>
+          <w:rFonts w:ascii="Consolas" w:hAnsi="Consolas"/>
+        </w:rPr>
+      </w:pPr>
+      <w:r>
+        <w:rPr>
+          <w:rFonts w:ascii="Consolas" w:hAnsi="Consolas"/>
+        </w:rPr>
+        <w:t>| ingredient_76  | varchar(50) | YES  |     | NULL    |       |</w:t>
+      </w:r>
+    </w:p>
+    <w:p>
+      <w:pPr>
+        <w:spacing w:after="0" w:line="240" w:lineRule="auto"/>
+        <w:rPr>
+          <w:rFonts w:ascii="Consolas" w:hAnsi="Consolas"/>
+        </w:rPr>
+      </w:pPr>
+      <w:r>
+        <w:rPr>
+          <w:rFonts w:ascii="Consolas" w:hAnsi="Consolas"/>
+        </w:rPr>
+        <w:t>| ingredient_77  | varchar(50) | YES  |     | NULL    |       |</w:t>
+      </w:r>
+    </w:p>
+    <w:p>
+      <w:pPr>
+        <w:spacing w:after="0" w:line="240" w:lineRule="auto"/>
+        <w:rPr>
+          <w:rFonts w:ascii="Consolas" w:hAnsi="Consolas"/>
+        </w:rPr>
+      </w:pPr>
+      <w:r>
+        <w:rPr>
+          <w:rFonts w:ascii="Consolas" w:hAnsi="Consolas"/>
+        </w:rPr>
+        <w:t>| ingredient_78  | varchar(50) | YES  |     | NULL    |       |</w:t>
+      </w:r>
+    </w:p>
+    <w:p>
+      <w:pPr>
+        <w:spacing w:after="0" w:line="240" w:lineRule="auto"/>
+        <w:rPr>
+          <w:rFonts w:ascii="Consolas" w:hAnsi="Consolas"/>
+        </w:rPr>
+      </w:pPr>
+      <w:r>
+        <w:rPr>
+          <w:rFonts w:ascii="Consolas" w:hAnsi="Consolas"/>
+        </w:rPr>
+        <w:t>| ingredient_79  | varchar(50) | YES  |     | NULL    |       |</w:t>
+      </w:r>
+    </w:p>
+    <w:p>
+      <w:pPr>
+        <w:spacing w:after="0" w:line="240" w:lineRule="auto"/>
+        <w:rPr>
+          <w:rFonts w:ascii="Consolas" w:hAnsi="Consolas"/>
+        </w:rPr>
+      </w:pPr>
+      <w:r>
+        <w:rPr>
+          <w:rFonts w:ascii="Consolas" w:hAnsi="Consolas"/>
+        </w:rPr>
+        <w:t>| ingredient_80  | varchar(50) | YES  |     | NULL    |       |</w:t>
+      </w:r>
+    </w:p>
+    <w:p>
+      <w:pPr>
+        <w:spacing w:after="0" w:line="240" w:lineRule="auto"/>
+        <w:rPr>
+          <w:rFonts w:ascii="Consolas" w:hAnsi="Consolas"/>
+        </w:rPr>
+      </w:pPr>
+      <w:r>
+        <w:rPr>
+          <w:rFonts w:ascii="Consolas" w:hAnsi="Consolas"/>
+        </w:rPr>
+        <w:t>| ingredient_81  | varchar(50) | YES  |     | NULL    |       |</w:t>
+      </w:r>
+    </w:p>
+    <w:p>
+      <w:pPr>
+        <w:spacing w:after="0" w:line="240" w:lineRule="auto"/>
+        <w:rPr>
+          <w:rFonts w:ascii="Consolas" w:hAnsi="Consolas"/>
+        </w:rPr>
+      </w:pPr>
+      <w:r>
+        <w:rPr>
+          <w:rFonts w:ascii="Consolas" w:hAnsi="Consolas"/>
+        </w:rPr>
+        <w:t>| ingredient_82  | varchar(50) | YES  |     | NULL    |       |</w:t>
+      </w:r>
+    </w:p>
+    <w:p>
+      <w:pPr>
+        <w:spacing w:after="0" w:line="240" w:lineRule="auto"/>
+        <w:rPr>
+          <w:rFonts w:ascii="Consolas" w:hAnsi="Consolas"/>
+        </w:rPr>
+      </w:pPr>
+      <w:r>
+        <w:rPr>
+          <w:rFonts w:ascii="Consolas" w:hAnsi="Consolas"/>
+        </w:rPr>
+        <w:t>| ingredient_83  | varchar(50) | YES  |     | NULL    |       |</w:t>
+      </w:r>
+    </w:p>
+    <w:p>
+      <w:pPr>
+        <w:spacing w:after="0" w:line="240" w:lineRule="auto"/>
+        <w:rPr>
+          <w:rFonts w:ascii="Consolas" w:hAnsi="Consolas"/>
+        </w:rPr>
+      </w:pPr>
+      <w:r>
+        <w:rPr>
+          <w:rFonts w:ascii="Consolas" w:hAnsi="Consolas"/>
+        </w:rPr>
+        <w:t>| ingredient_84  | varchar(50) | YES  |     | NULL    |       |</w:t>
+      </w:r>
+    </w:p>
+    <w:p>
+      <w:pPr>
+        <w:spacing w:after="0" w:line="240" w:lineRule="auto"/>
+        <w:rPr>
+          <w:rFonts w:ascii="Consolas" w:hAnsi="Consolas"/>
+        </w:rPr>
+      </w:pPr>
+      <w:r>
+        <w:rPr>
+          <w:rFonts w:ascii="Consolas" w:hAnsi="Consolas"/>
+        </w:rPr>
+        <w:t>| ingredient_85  | varchar(50) | YES  |     | NULL    |       |</w:t>
+      </w:r>
+    </w:p>
+    <w:p>
+      <w:pPr>
+        <w:spacing w:after="0" w:line="240" w:lineRule="auto"/>
+        <w:rPr>
+          <w:rFonts w:ascii="Consolas" w:hAnsi="Consolas"/>
+        </w:rPr>
+      </w:pPr>
+      <w:r>
+        <w:rPr>
+          <w:rFonts w:ascii="Consolas" w:hAnsi="Consolas"/>
+        </w:rPr>
+        <w:t>| ingredient_86  | varchar(50) | YES  |     | NULL    |       |</w:t>
+      </w:r>
+    </w:p>
+    <w:p>
+      <w:pPr>
+        <w:spacing w:after="0" w:line="240" w:lineRule="auto"/>
+        <w:rPr>
+          <w:rFonts w:ascii="Consolas" w:hAnsi="Consolas"/>
+        </w:rPr>
+      </w:pPr>
+      <w:r>
+        <w:rPr>
+          <w:rFonts w:ascii="Consolas" w:hAnsi="Consolas"/>
+        </w:rPr>
+        <w:t>| ingredient_87  | varchar(50) | YES  |     | NULL    |       |</w:t>
+      </w:r>
+    </w:p>
+    <w:p>
+      <w:pPr>
+        <w:spacing w:after="0" w:line="240" w:lineRule="auto"/>
+        <w:rPr>
+          <w:rFonts w:ascii="Consolas" w:hAnsi="Consolas"/>
+        </w:rPr>
+      </w:pPr>
+      <w:r>
+        <w:rPr>
+          <w:rFonts w:ascii="Consolas" w:hAnsi="Consolas"/>
+        </w:rPr>
+        <w:t>| ingredient_88  | varchar(50) | YES  |     | NULL    |       |</w:t>
+      </w:r>
+    </w:p>
+    <w:p>
+      <w:pPr>
+        <w:spacing w:after="0" w:line="240" w:lineRule="auto"/>
+        <w:rPr>
+          <w:rFonts w:ascii="Consolas" w:hAnsi="Consolas"/>
+        </w:rPr>
+      </w:pPr>
+      <w:r>
+        <w:rPr>
+          <w:rFonts w:ascii="Consolas" w:hAnsi="Consolas"/>
+        </w:rPr>
+        <w:t>| ingredient_89  | varchar(50) | YES  |     | NULL    |       |</w:t>
+      </w:r>
+    </w:p>
+    <w:p>
+      <w:pPr>
+        <w:spacing w:after="0" w:line="240" w:lineRule="auto"/>
+        <w:rPr>
+          <w:rFonts w:ascii="Consolas" w:hAnsi="Consolas"/>
+        </w:rPr>
+      </w:pPr>
+      <w:r>
+        <w:rPr>
+          <w:rFonts w:ascii="Consolas" w:hAnsi="Consolas"/>
+        </w:rPr>
+        <w:t>| ingredient_90  | varchar(50) | YES  |     | NULL    |       |</w:t>
+      </w:r>
+    </w:p>
+    <w:p>
+      <w:pPr>
+        <w:spacing w:after="0" w:line="240" w:lineRule="auto"/>
+        <w:rPr>
+          <w:rFonts w:ascii="Consolas" w:hAnsi="Consolas"/>
+        </w:rPr>
+      </w:pPr>
+      <w:r>
+        <w:rPr>
+          <w:rFonts w:ascii="Consolas" w:hAnsi="Consolas"/>
+        </w:rPr>
+        <w:t>| ingredient_91  | varchar(50) | YES  |     | NULL    |       |</w:t>
+      </w:r>
+    </w:p>
+    <w:p>
+      <w:pPr>
+        <w:spacing w:after="0" w:line="240" w:lineRule="auto"/>
+        <w:rPr>
+          <w:rFonts w:ascii="Consolas" w:hAnsi="Consolas"/>
+        </w:rPr>
+      </w:pPr>
+      <w:r>
+        <w:rPr>
+          <w:rFonts w:ascii="Consolas" w:hAnsi="Consolas"/>
+        </w:rPr>
+        <w:t>| ingredient_92  | varchar(50) | YES  |     | NULL    |       |</w:t>
+      </w:r>
+    </w:p>
+    <w:p>
+      <w:pPr>
+        <w:spacing w:after="0" w:line="240" w:lineRule="auto"/>
+        <w:rPr>
+          <w:rFonts w:ascii="Consolas" w:hAnsi="Consolas"/>
+        </w:rPr>
+      </w:pPr>
+      <w:r>
+        <w:rPr>
+          <w:rFonts w:ascii="Consolas" w:hAnsi="Consolas"/>
+        </w:rPr>
+        <w:t>| ingredient_93  | varchar(50) | YES  |     | NULL    |       |</w:t>
+      </w:r>
+    </w:p>
+    <w:p>
+      <w:pPr>
+        <w:spacing w:after="0" w:line="240" w:lineRule="auto"/>
+        <w:rPr>
+          <w:rFonts w:ascii="Consolas" w:hAnsi="Consolas"/>
+        </w:rPr>
+      </w:pPr>
+      <w:r>
+        <w:rPr>
+          <w:rFonts w:ascii="Consolas" w:hAnsi="Consolas"/>
+        </w:rPr>
+        <w:t>| ingredient_94  | varchar(50) | YES  |     | NULL    |       |</w:t>
+      </w:r>
+    </w:p>
+    <w:p>
+      <w:pPr>
+        <w:spacing w:after="0" w:line="240" w:lineRule="auto"/>
+        <w:rPr>
+          <w:rFonts w:ascii="Consolas" w:hAnsi="Consolas"/>
+        </w:rPr>
+      </w:pPr>
+      <w:r>
+        <w:rPr>
+          <w:rFonts w:ascii="Consolas" w:hAnsi="Consolas"/>
+        </w:rPr>
+        <w:t>| ingredient_95  | varchar(50) | YES  |     | NULL    |       |</w:t>
+      </w:r>
+    </w:p>
+    <w:p>
+      <w:pPr>
+        <w:spacing w:after="0" w:line="240" w:lineRule="auto"/>
+        <w:rPr>
+          <w:rFonts w:ascii="Consolas" w:hAnsi="Consolas"/>
+        </w:rPr>
+      </w:pPr>
+      <w:r>
+        <w:rPr>
+          <w:rFonts w:ascii="Consolas" w:hAnsi="Consolas"/>
+        </w:rPr>
+        <w:t>| ingredient_96  | varchar(50) | YES  |     | NULL    |       |</w:t>
+      </w:r>
+    </w:p>
+    <w:p>
+      <w:pPr>
+        <w:spacing w:after="0" w:line="240" w:lineRule="auto"/>
+        <w:rPr>
+          <w:rFonts w:ascii="Consolas" w:hAnsi="Consolas"/>
+        </w:rPr>
+      </w:pPr>
+      <w:r>
+        <w:rPr>
+          <w:rFonts w:ascii="Consolas" w:hAnsi="Consolas"/>
+        </w:rPr>
+        <w:lastRenderedPageBreak/>
+        <w:t>| ingredient_97  | varchar(50) | YES  |     | NULL    |       |</w:t>
+      </w:r>
+    </w:p>
+    <w:p>
+      <w:pPr>
+        <w:spacing w:after="0" w:line="240" w:lineRule="auto"/>
+        <w:rPr>
+          <w:rFonts w:ascii="Consolas" w:hAnsi="Consolas"/>
+        </w:rPr>
+      </w:pPr>
+      <w:r>
+        <w:rPr>
+          <w:rFonts w:ascii="Consolas" w:hAnsi="Consolas"/>
+        </w:rPr>
+        <w:t>| ingredient_98  | varchar(50) | YES  |     | NULL    |       |</w:t>
+      </w:r>
+    </w:p>
+    <w:p>
+      <w:pPr>
+        <w:spacing w:after="0" w:line="240" w:lineRule="auto"/>
+        <w:rPr>
+          <w:rFonts w:ascii="Consolas" w:hAnsi="Consolas"/>
+        </w:rPr>
+      </w:pPr>
+      <w:r>
+        <w:rPr>
+          <w:rFonts w:ascii="Consolas" w:hAnsi="Consolas"/>
+        </w:rPr>
+        <w:t>| ingredient_99  | varchar(50) | YES  |     | NULL    |       |</w:t>
+      </w:r>
+    </w:p>
+    <w:p>
+      <w:pPr>
+        <w:spacing w:after="0" w:line="240" w:lineRule="auto"/>
+        <w:rPr>
+          <w:rFonts w:ascii="Consolas" w:hAnsi="Consolas"/>
+        </w:rPr>
+      </w:pPr>
+      <w:r>
+        <w:rPr>
+          <w:rFonts w:ascii="Consolas" w:hAnsi="Consolas"/>
+        </w:rPr>
+        <w:t>| ingredient_100 | varchar(50) | YES  |     | NULL    |       |</w:t>
+      </w:r>
+    </w:p>
+    <w:p>
+      <w:pPr>
+        <w:spacing w:after="0" w:line="240" w:lineRule="auto"/>
+        <w:rPr>
+          <w:rFonts w:ascii="Consolas" w:hAnsi="Consolas"/>
+        </w:rPr>
+      </w:pPr>
+      <w:r>
+        <w:rPr>
+          <w:rFonts w:ascii="Consolas" w:hAnsi="Consolas"/>
+        </w:rPr>
+        <w:t>+----------------+-------------+------+-----+---------+-------+</w:t>
+      </w:r>
+    </w:p>
+    <w:p>
+      <w:pPr>
+        <w:spacing w:after="0" w:line="240" w:lineRule="auto"/>
+        <w:rPr>
+          <w:rFonts w:ascii="Consolas" w:hAnsi="Consolas"/>
+        </w:rPr>
+      </w:pPr>
+      <w:r>
+        <w:rPr>
+          <w:rFonts w:ascii="Consolas" w:hAnsi="Consolas"/>
+        </w:rPr>
+        <w:t>100 rows in set (0.00 sec)</w:t>
+      </w:r>
+    </w:p>
+    <w:p>
+      <w:pPr>
+        <w:rPr>
+          <w:rFonts w:ascii="Consolas" w:hAnsi="Consolas"/>
+        </w:rPr>
+      </w:pPr>
+    </w:p>
+    <w:p>
+      <w:pPr>
+        <w:rPr>
+          <w:rFonts w:ascii="Consolas" w:hAnsi="Consolas"/>
+        </w:rPr>
+      </w:pPr>
+      <w:r>
+        <w:rPr>
+          <w:rFonts w:ascii="Consolas" w:hAnsi="Consolas"/>
+        </w:rPr>
+        <w:t>mysql&gt; use frecipe_users</w:t>
+      </w:r>
+    </w:p>
+    <w:p>
+      <w:pPr>
+        <w:rPr>
+          <w:rFonts w:ascii="Consolas" w:hAnsi="Consolas"/>
+        </w:rPr>
+      </w:pPr>
+      <w:r>
+        <w:rPr>
+          <w:rFonts w:ascii="Consolas" w:hAnsi="Consolas"/>
+        </w:rPr>
+        <w:t>Database changed</w:t>
+      </w:r>
+    </w:p>
+    <w:p>
+      <w:pPr>
+        <w:rPr>
+          <w:rFonts w:ascii="Consolas" w:hAnsi="Consolas"/>
+        </w:rPr>
+      </w:pPr>
+      <w:r>
+        <w:rPr>
+          <w:rFonts w:ascii="Consolas" w:hAnsi="Consolas"/>
+        </w:rPr>
+        <w:t>mysql&gt; show tables;</w:t>
+      </w:r>
+    </w:p>
+    <w:p>
+      <w:pPr>
+        <w:spacing w:after="0"/>
+        <w:rPr>
+          <w:rFonts w:ascii="Consolas" w:hAnsi="Consolas"/>
+        </w:rPr>
+      </w:pPr>
+      <w:r>
+        <w:rPr>
+          <w:rFonts w:ascii="Consolas" w:hAnsi="Consolas"/>
+        </w:rPr>
+        <w:t>+-------------------------+</w:t>
+      </w:r>
+    </w:p>
+    <w:p>
+      <w:pPr>
+        <w:spacing w:after="0"/>
+        <w:rPr>
+          <w:rFonts w:ascii="Consolas" w:hAnsi="Consolas"/>
+        </w:rPr>
+      </w:pPr>
+      <w:r>
+        <w:rPr>
+          <w:rFonts w:ascii="Consolas" w:hAnsi="Consolas"/>
+        </w:rPr>
+        <w:t>| Tables_in_frecipe_users |</w:t>
+      </w:r>
+    </w:p>
+    <w:p>
+      <w:pPr>
+        <w:spacing w:after="0"/>
+        <w:rPr>
+          <w:rFonts w:ascii="Consolas" w:hAnsi="Consolas"/>
+        </w:rPr>
+      </w:pPr>
+      <w:r>
+        <w:rPr>
+          <w:rFonts w:ascii="Consolas" w:hAnsi="Consolas"/>
+        </w:rPr>
+        <w:t>+-------------------------+</w:t>
+      </w:r>
+    </w:p>
+    <w:p>
+      <w:pPr>
+        <w:spacing w:after="0"/>
+        <w:rPr>
+          <w:rFonts w:ascii="Consolas" w:hAnsi="Consolas"/>
+        </w:rPr>
+      </w:pPr>
+      <w:r>
+        <w:rPr>
+          <w:rFonts w:ascii="Consolas" w:hAnsi="Consolas"/>
+        </w:rPr>
+        <w:t>| fb_logon                |</w:t>
+      </w:r>
+    </w:p>
+    <w:p>
+      <w:pPr>
+        <w:spacing w:after="0"/>
+        <w:rPr>
+          <w:rFonts w:ascii="Consolas" w:hAnsi="Consolas"/>
+        </w:rPr>
+      </w:pPr>
+      <w:r>
+        <w:rPr>
+          <w:rFonts w:ascii="Consolas" w:hAnsi="Consolas"/>
+        </w:rPr>
+        <w:t>| frecipe_logon           |</w:t>
+      </w:r>
+    </w:p>
+    <w:p>
+      <w:pPr>
+        <w:spacing w:after="0"/>
+        <w:rPr>
+          <w:rFonts w:ascii="Consolas" w:hAnsi="Consolas"/>
+        </w:rPr>
+      </w:pPr>
+      <w:r>
+        <w:rPr>
+          <w:rFonts w:ascii="Consolas" w:hAnsi="Consolas"/>
+        </w:rPr>
+        <w:t>| ig_logon                |</w:t>
+      </w:r>
+    </w:p>
+    <w:p>
+      <w:pPr>
+        <w:spacing w:after="0"/>
+        <w:rPr>
+          <w:rFonts w:ascii="Consolas" w:hAnsi="Consolas"/>
+        </w:rPr>
+      </w:pPr>
+      <w:r>
+        <w:rPr>
+          <w:rFonts w:ascii="Consolas" w:hAnsi="Consolas"/>
+        </w:rPr>
+        <w:t>+-------------------------+</w:t>
+      </w:r>
+    </w:p>
+    <w:p>
+      <w:pPr>
+        <w:rPr>
+          <w:rFonts w:ascii="Consolas" w:hAnsi="Consolas"/>
+        </w:rPr>
+      </w:pPr>
+      <w:r>
+        <w:rPr>
+          <w:rFonts w:ascii="Consolas" w:hAnsi="Consolas"/>
+        </w:rPr>
+        <w:t>3 rows in set (0.00 sec)</w:t>
+      </w:r>
+    </w:p>
+    <w:p>
+      <w:pPr>
+        <w:rPr>
+          <w:rFonts w:ascii="Consolas" w:hAnsi="Consolas"/>
+        </w:rPr>
+      </w:pPr>
+    </w:p>
+    <w:p>
+      <w:pPr>
+        <w:rPr>
+          <w:rFonts w:ascii="Consolas" w:hAnsi="Consolas"/>
+        </w:rPr>
+      </w:pPr>
+      <w:r>
+        <w:rPr>
+          <w:rFonts w:ascii="Consolas" w:hAnsi="Consolas"/>
+        </w:rPr>
+        <w:t>mysql&gt; describe fb_logon;</w:t>
+      </w:r>
+    </w:p>
+    <w:p>
+      <w:pPr>
+        <w:spacing w:after="0"/>
+        <w:rPr>
+          <w:rFonts w:ascii="Consolas" w:hAnsi="Consolas"/>
+        </w:rPr>
+      </w:pPr>
+      <w:r>
+        <w:rPr>
+          <w:rFonts w:ascii="Consolas" w:hAnsi="Consolas"/>
+        </w:rPr>
+        <w:t>+------------+--------------+------+-----+---------+-------+</w:t>
+      </w:r>
+    </w:p>
+    <w:p>
+      <w:pPr>
+        <w:spacing w:after="0"/>
+        <w:rPr>
+          <w:rFonts w:ascii="Consolas" w:hAnsi="Consolas"/>
+        </w:rPr>
+      </w:pPr>
+      <w:r>
+        <w:rPr>
+          <w:rFonts w:ascii="Consolas" w:hAnsi="Consolas"/>
+        </w:rPr>
+        <w:t>| Field      | Type         | Null | Key | Default | Extra |</w:t>
+      </w:r>
+    </w:p>
+    <w:p>
+      <w:pPr>
+        <w:spacing w:after="0"/>
+        <w:rPr>
+          <w:rFonts w:ascii="Consolas" w:hAnsi="Consolas"/>
+        </w:rPr>
+      </w:pPr>
+      <w:r>
+        <w:rPr>
+          <w:rFonts w:ascii="Consolas" w:hAnsi="Consolas"/>
+        </w:rPr>
+        <w:t>+------------+--------------+------+-----+---------+-------+</w:t>
+      </w:r>
+    </w:p>
+    <w:p>
+      <w:pPr>
+        <w:spacing w:after="0"/>
+        <w:rPr>
+          <w:rFonts w:ascii="Consolas" w:hAnsi="Consolas"/>
+        </w:rPr>
+      </w:pPr>
+      <w:r>
+        <w:rPr>
+          <w:rFonts w:ascii="Consolas" w:hAnsi="Consolas"/>
+        </w:rPr>
+        <w:t>| email      | varchar(100) | YES  |     | NULL    |       |</w:t>
+      </w:r>
+    </w:p>
+    <w:p>
+      <w:pPr>
+        <w:spacing w:after="0"/>
+        <w:rPr>
+          <w:rFonts w:ascii="Consolas" w:hAnsi="Consolas"/>
+        </w:rPr>
+      </w:pPr>
+      <w:r>
+        <w:rPr>
+          <w:rFonts w:ascii="Consolas" w:hAnsi="Consolas"/>
+        </w:rPr>
+        <w:t>| phone      | varchar(12)  | YES  |     | NULL    |       |</w:t>
+      </w:r>
+    </w:p>
+    <w:p>
+      <w:pPr>
+        <w:spacing w:after="0"/>
+        <w:rPr>
+          <w:rFonts w:ascii="Consolas" w:hAnsi="Consolas"/>
+        </w:rPr>
+      </w:pPr>
+      <w:r>
+        <w:rPr>
+          <w:rFonts w:ascii="Consolas" w:hAnsi="Consolas"/>
+        </w:rPr>
+        <w:t>| fb_user_ID | varchar(20)  | YES  |     | NULL    |       |</w:t>
+      </w:r>
+    </w:p>
+    <w:p>
+      <w:pPr>
+        <w:spacing w:after="0"/>
+        <w:rPr>
+          <w:rFonts w:ascii="Consolas" w:hAnsi="Consolas"/>
+        </w:rPr>
+      </w:pPr>
+      <w:r>
+        <w:rPr>
+          <w:rFonts w:ascii="Consolas" w:hAnsi="Consolas"/>
+        </w:rPr>
+        <w:t>| fb_name    | varchar(50)  | YES  |     | NULL    |       |</w:t>
+      </w:r>
+    </w:p>
+    <w:p>
+      <w:pPr>
+        <w:spacing w:after="0"/>
+        <w:rPr>
+          <w:rFonts w:ascii="Consolas" w:hAnsi="Consolas"/>
+        </w:rPr>
+      </w:pPr>
+      <w:r>
+        <w:rPr>
+          <w:rFonts w:ascii="Consolas" w:hAnsi="Consolas"/>
+        </w:rPr>
+        <w:t>| frecipe_ID | int(7)       | YES  |     | NULL    |       |</w:t>
+      </w:r>
+    </w:p>
+    <w:p>
+      <w:pPr>
+        <w:spacing w:after="0"/>
+        <w:rPr>
+          <w:rFonts w:ascii="Consolas" w:hAnsi="Consolas"/>
+        </w:rPr>
+      </w:pPr>
+      <w:r>
+        <w:rPr>
+          <w:rFonts w:ascii="Consolas" w:hAnsi="Consolas"/>
+        </w:rPr>
+        <w:t>+------------+--------------+------+-----+---------+-------+</w:t>
+      </w:r>
+    </w:p>
+    <w:p>
+      <w:pPr>
+        <w:spacing w:after="0"/>
+        <w:rPr>
+          <w:rFonts w:ascii="Consolas" w:hAnsi="Consolas"/>
+        </w:rPr>
+      </w:pPr>
+      <w:r>
+        <w:rPr>
+          <w:rFonts w:ascii="Consolas" w:hAnsi="Consolas"/>
+        </w:rPr>
+        <w:t>5 rows in set (0.00 sec)</w:t>
+      </w:r>
+    </w:p>
+    <w:p>
+      <w:pPr>
+        <w:rPr>
+          <w:rFonts w:ascii="Consolas" w:hAnsi="Consolas"/>
+        </w:rPr>
+      </w:pPr>
+    </w:p>
+    <w:p>
+      <w:pPr>
+        <w:rPr>
+          <w:rFonts w:ascii="Consolas" w:hAnsi="Consolas"/>
+        </w:rPr>
+      </w:pPr>
+      <w:r>
+        <w:rPr>
+          <w:rFonts w:ascii="Consolas" w:hAnsi="Consolas"/>
+        </w:rPr>
+        <w:t>mysql&gt; describe frecipe_logon;</w:t>
+      </w:r>
+    </w:p>
+    <w:p>
+      <w:pPr>
+        <w:spacing w:after="0"/>
+        <w:rPr>
+          <w:rFonts w:ascii="Consolas" w:hAnsi="Consolas"/>
+        </w:rPr>
+      </w:pPr>
+      <w:r>
+        <w:rPr>
+          <w:rFonts w:ascii="Consolas" w:hAnsi="Consolas"/>
+        </w:rPr>
+        <w:t>+------------+--------------+------+-----+---------+-------+</w:t>
+      </w:r>
+    </w:p>
+    <w:p>
+      <w:pPr>
+        <w:spacing w:after="0"/>
+        <w:rPr>
+          <w:rFonts w:ascii="Consolas" w:hAnsi="Consolas"/>
+        </w:rPr>
+      </w:pPr>
+      <w:r>
+        <w:rPr>
+          <w:rFonts w:ascii="Consolas" w:hAnsi="Consolas"/>
+        </w:rPr>
+        <w:t>| Field      | Type         | Null | Key | Default | Extra |</w:t>
+      </w:r>
+    </w:p>
+    <w:p>
+      <w:pPr>
+        <w:spacing w:after="0"/>
+        <w:rPr>
+          <w:rFonts w:ascii="Consolas" w:hAnsi="Consolas"/>
+        </w:rPr>
+      </w:pPr>
+      <w:r>
+        <w:rPr>
+          <w:rFonts w:ascii="Consolas" w:hAnsi="Consolas"/>
+        </w:rPr>
+        <w:t>+------------+--------------+------+-----+---------+-------+</w:t>
+      </w:r>
+    </w:p>
+    <w:p>
+      <w:pPr>
+        <w:spacing w:after="0"/>
+        <w:rPr>
+          <w:rFonts w:ascii="Consolas" w:hAnsi="Consolas"/>
+        </w:rPr>
+      </w:pPr>
+      <w:r>
+        <w:rPr>
+          <w:rFonts w:ascii="Consolas" w:hAnsi="Consolas"/>
+        </w:rPr>
+        <w:t>| email      | varchar(100) | YES  |     | NULL    |       |</w:t>
+      </w:r>
+    </w:p>
+    <w:p>
+      <w:pPr>
+        <w:spacing w:after="0"/>
+        <w:rPr>
+          <w:rFonts w:ascii="Consolas" w:hAnsi="Consolas"/>
+        </w:rPr>
+      </w:pPr>
+      <w:r>
+        <w:rPr>
+          <w:rFonts w:ascii="Consolas" w:hAnsi="Consolas"/>
+        </w:rPr>
+        <w:t>| phone      | varchar(12)  | YES  |     | NULL    |       |</w:t>
+      </w:r>
+    </w:p>
+    <w:p>
+      <w:pPr>
+        <w:spacing w:after="0"/>
+        <w:rPr>
+          <w:rFonts w:ascii="Consolas" w:hAnsi="Consolas"/>
+        </w:rPr>
+      </w:pPr>
+      <w:r>
+        <w:rPr>
+          <w:rFonts w:ascii="Consolas" w:hAnsi="Consolas"/>
+        </w:rPr>
+        <w:t>| username   | varchar(20)  | YES  |     | NULL    |       |</w:t>
+      </w:r>
+    </w:p>
+    <w:p>
+      <w:pPr>
+        <w:spacing w:after="0"/>
+        <w:rPr>
+          <w:rFonts w:ascii="Consolas" w:hAnsi="Consolas"/>
+        </w:rPr>
+      </w:pPr>
+      <w:r>
+        <w:rPr>
+          <w:rFonts w:ascii="Consolas" w:hAnsi="Consolas"/>
+        </w:rPr>
+        <w:t>| password   | varchar(50)  | YES  |     | NULL    |       |</w:t>
+      </w:r>
+    </w:p>
+    <w:p>
+      <w:pPr>
+        <w:spacing w:after="0"/>
+        <w:rPr>
+          <w:rFonts w:ascii="Consolas" w:hAnsi="Consolas"/>
+        </w:rPr>
+      </w:pPr>
+      <w:r>
+        <w:rPr>
+          <w:rFonts w:ascii="Consolas" w:hAnsi="Consolas"/>
+        </w:rPr>
+        <w:t>| frecipe_ID | int(7)       | YES  |     | NULL    |       |</w:t>
+      </w:r>
+    </w:p>
+    <w:p>
+      <w:pPr>
+        <w:spacing w:after="0"/>
+        <w:rPr>
+          <w:rFonts w:ascii="Consolas" w:hAnsi="Consolas"/>
+        </w:rPr>
+      </w:pPr>
+      <w:r>
+        <w:rPr>
+          <w:rFonts w:ascii="Consolas" w:hAnsi="Consolas"/>
+        </w:rPr>
+        <w:t>+------------+--------------+------+-----+---------+-------+</w:t>
+      </w:r>
+    </w:p>
+    <w:p>
+      <w:pPr>
+        <w:spacing w:after="0"/>
+        <w:rPr>
+          <w:rFonts w:ascii="Consolas" w:hAnsi="Consolas"/>
+        </w:rPr>
+      </w:pPr>
+      <w:r>
+        <w:rPr>
+          <w:rFonts w:ascii="Consolas" w:hAnsi="Consolas"/>
+        </w:rPr>
+        <w:t>5 rows in set (0.00 sec)</w:t>
+      </w:r>
+    </w:p>
+    <w:p>
+      <w:pPr>
+        <w:rPr>
+          <w:rFonts w:ascii="Consolas" w:hAnsi="Consolas"/>
+        </w:rPr>
+      </w:pPr>
+    </w:p>
+    <w:p>
+      <w:pPr>
+        <w:rPr>
+          <w:rFonts w:ascii="Consolas" w:hAnsi="Consolas"/>
+        </w:rPr>
+      </w:pPr>
+      <w:r>
+        <w:rPr>
+          <w:rFonts w:ascii="Consolas" w:hAnsi="Consolas"/>
+        </w:rPr>
+        <w:t>mysql&gt; describe ig_logon;</w:t>
+      </w:r>
+    </w:p>
+    <w:p>
+      <w:pPr>
+        <w:spacing w:after="0"/>
+        <w:rPr>
+          <w:rFonts w:ascii="Consolas" w:hAnsi="Consolas"/>
+        </w:rPr>
+      </w:pPr>
+      <w:r>
+        <w:rPr>
+          <w:rFonts w:ascii="Consolas" w:hAnsi="Consolas"/>
+        </w:rPr>
+        <w:lastRenderedPageBreak/>
+        <w:t>+------------+--------------+------+-----+---------+-------+</w:t>
+      </w:r>
+    </w:p>
+    <w:p>
+      <w:pPr>
+        <w:spacing w:after="0"/>
+        <w:rPr>
+          <w:rFonts w:ascii="Consolas" w:hAnsi="Consolas"/>
+        </w:rPr>
+      </w:pPr>
+      <w:r>
+        <w:rPr>
+          <w:rFonts w:ascii="Consolas" w:hAnsi="Consolas"/>
+        </w:rPr>
+        <w:t>| Field      | Type         | Null | Key | Default | Extra |</w:t>
+      </w:r>
+    </w:p>
+    <w:p>
+      <w:pPr>
+        <w:spacing w:after="0"/>
+        <w:rPr>
+          <w:rFonts w:ascii="Consolas" w:hAnsi="Consolas"/>
+        </w:rPr>
+      </w:pPr>
+      <w:r>
+        <w:rPr>
+          <w:rFonts w:ascii="Consolas" w:hAnsi="Consolas"/>
+        </w:rPr>
+        <w:t>+------------+--------------+------+-----+---------+-------+</w:t>
+      </w:r>
+    </w:p>
+    <w:p>
+      <w:pPr>
+        <w:spacing w:after="0"/>
+        <w:rPr>
+          <w:rFonts w:ascii="Consolas" w:hAnsi="Consolas"/>
+        </w:rPr>
+      </w:pPr>
+      <w:r>
+        <w:rPr>
+          <w:rFonts w:ascii="Consolas" w:hAnsi="Consolas"/>
+        </w:rPr>
+        <w:t>| email      | varchar(100) | YES  |     | NULL    |       |</w:t>
+      </w:r>
+    </w:p>
+    <w:p>
+      <w:pPr>
+        <w:spacing w:after="0"/>
+        <w:rPr>
+          <w:rFonts w:ascii="Consolas" w:hAnsi="Consolas"/>
+        </w:rPr>
+      </w:pPr>
+      <w:r>
+        <w:rPr>
+          <w:rFonts w:ascii="Consolas" w:hAnsi="Consolas"/>
+        </w:rPr>
+        <w:t>| phone      | varchar(12)  | YES  |     | NULL    |       |</w:t>
+      </w:r>
+    </w:p>
+    <w:p>
+      <w:pPr>
+        <w:spacing w:after="0"/>
+        <w:rPr>
+          <w:rFonts w:ascii="Consolas" w:hAnsi="Consolas"/>
+        </w:rPr>
+      </w:pPr>
+      <w:r>
+        <w:rPr>
+          <w:rFonts w:ascii="Consolas" w:hAnsi="Consolas"/>
+        </w:rPr>
+        <w:t>| ig_user_ID | varchar(20)  | YES  |     | NULL    |       |</w:t>
+      </w:r>
+    </w:p>
+    <w:p>
+      <w:pPr>
+        <w:spacing w:after="0"/>
+        <w:rPr>
+          <w:rFonts w:ascii="Consolas" w:hAnsi="Consolas"/>
+        </w:rPr>
+      </w:pPr>
+      <w:r>
+        <w:rPr>
+          <w:rFonts w:ascii="Consolas" w:hAnsi="Consolas"/>
+        </w:rPr>
+        <w:t>| ig_name    | varchar(50)  | YES  |     | NULL    |       |</w:t>
+      </w:r>
+    </w:p>
+    <w:p>
+      <w:pPr>
+        <w:spacing w:after="0"/>
+        <w:rPr>
+          <w:rFonts w:ascii="Consolas" w:hAnsi="Consolas"/>
+        </w:rPr>
+      </w:pPr>
+      <w:r>
+        <w:rPr>
+          <w:rFonts w:ascii="Consolas" w:hAnsi="Consolas"/>
+        </w:rPr>
+        <w:t>| frecipe_ID | int(7)       | YES  |     | NULL    |       |</w:t>
+      </w:r>
+    </w:p>
+    <w:p>
+      <w:pPr>
+        <w:spacing w:after="0"/>
+        <w:rPr>
+          <w:rFonts w:ascii="Consolas" w:hAnsi="Consolas"/>
+        </w:rPr>
+      </w:pPr>
+      <w:r>
+        <w:rPr>
+          <w:rFonts w:ascii="Consolas" w:hAnsi="Consolas"/>
+        </w:rPr>
+        <w:t>+------------+--------------+------+-----+---------+-------+</w:t>
+      </w:r>
+    </w:p>
+    <w:p>
+      <w:pPr>
+        <w:spacing w:after="0"/>
+        <w:rPr>
+          <w:rFonts w:ascii="Consolas" w:hAnsi="Consolas"/>
+        </w:rPr>
+      </w:pPr>
+      <w:r>
+        <w:rPr>
+          <w:rFonts w:ascii="Consolas" w:hAnsi="Consolas"/>
+        </w:rPr>
+        <w:t>5 rows in set (0.00 sec)</w:t>
+      </w:r>
+    </w:p>
+    <w:p>
+      <w:pPr>
+        <w:rPr>
+          <w:rFonts w:ascii="Consolas" w:hAnsi="Consolas"/>
+        </w:rPr>
+      </w:pPr>
+    </w:p>
+    <w:p>
+      <w:pPr>
+        <w:rPr>
+          <w:rFonts w:ascii="Consolas" w:hAnsi="Consolas"/>
+        </w:rPr>
+      </w:pPr>
+    </w:p>
+    <w:p>
+      <w:pPr>
+        <w:pStyle w:val="Heading1"/>
+        <w:rPr>
+          <w:rFonts w:ascii="Consolas" w:hAnsi="Consolas"/>
+        </w:rPr>
+      </w:pPr>
+      <w:bookmarkStart w:id="3" w:name="_Toc24757025"/>
+      <w:r>
+        <w:rPr>
+          <w:rFonts w:ascii="Consolas" w:hAnsi="Consolas"/>
+        </w:rPr>
+        <w:t>Diagram</w:t>
+      </w:r>
+      <w:bookmarkEnd w:id="3"/>
+    </w:p>
+    <w:p>
+      <w:pPr>
+        <w:rPr>
+          <w:rFonts w:ascii="Consolas" w:hAnsi="Consolas"/>
+        </w:rPr>
+      </w:pPr>
+    </w:p>
+    <w:p>
+      <w:pPr>
+        <w:rPr>
+          <w:rFonts w:ascii="Consolas" w:hAnsi="Consolas"/>
+        </w:rPr>
+      </w:pPr>
+      <w:r>
+        <w:rPr>
+          <w:noProof/>
+          <w:lang w:eastAsia="en-AU"/>
+        </w:rPr>
+        <w:drawing>
+          <wp:inline distT="0" distB="0" distL="0" distR="0" wp14:anchorId="23ADD53E" wp14:editId="5EDA6B5C">
+            <wp:extent cx="5731510" cy="2865755"/>
+            <wp:effectExtent l="0" t="0" r="2540" b="0"/>
+            <wp:docPr id="3" name="Picture 3"/>
+            <wp:cNvGraphicFramePr>
+              <a:graphicFrameLocks xmlns:a="http://schemas.openxmlformats.org/drawingml/2006/main" noChangeAspect="1"/>
+            </wp:cNvGraphicFramePr>
+            <a:graphic xmlns:a="http://schemas.openxmlformats.org/drawingml/2006/main">
+              <a:graphicData uri="http://schemas.openxmlformats.org/drawingml/2006/picture">
+                <pic:pic xmlns:pic="http://schemas.openxmlformats.org/drawingml/2006/picture">
+                  <pic:nvPicPr>
+                    <pic:cNvPr id="1" name=""/>
+                    <pic:cNvPicPr/>
+                  </pic:nvPicPr>
+                  <pic:blipFill>
+                    <a:blip r:embed="rId13"/>
+                    <a:stretch>
+                      <a:fillRect/>
+                    </a:stretch>
+                  </pic:blipFill>
+                  <pic:spPr>
+                    <a:xfrm>
+                      <a:off x="0" y="0"/>
+                      <a:ext cx="5731510" cy="2865755"/>
+                    </a:xfrm>
+                    <a:prstGeom prst="rect">
+                      <a:avLst/>
+                    </a:prstGeom>
+                  </pic:spPr>
+                </pic:pic>
+              </a:graphicData>
+            </a:graphic>
+          </wp:inline>
+        </w:drawing>
+      </w:r>
+    </w:p>
+    <w:p>
+      <w:pPr>
+        <w:rPr>
+          <w:rFonts w:ascii="Consolas" w:hAnsi="Consolas"/>
+        </w:rPr>
+      </w:pPr>
+    </w:p>
+    <w:p>
+      <w:pPr>
+        <w:pStyle w:val="Heading1"/>
+      </w:pPr>
+      <w:bookmarkStart w:id="4" w:name="_Toc24757026"/>
+      <w:r>
+        <w:t>Description</w:t>
+      </w:r>
+      <w:bookmarkEnd w:id="4"/>
+    </w:p>
+    <w:p>
+      <w:r>
+        <w:t>The application will access multiple separate database via cloud computing for different tasks.</w:t>
+      </w:r>
+    </w:p>
+    <w:p>
+      <w:r>
+        <w:t>User data is stored in ‘frecipe_users’ which will be used for logon authentication and loading user data stored in other databases. The email has a maximum of 100 characters, the phone has a maximum of 12 characters, the username (or user_ID) rows have a maximum of 20 characters, the password (or fb_name/ig_name) has a maximum of 50 characters and the frecipe ID has a range from 0 to 9999999. This is using the datatype INT where all other rows are using VARCHAR as it is not expected each entry will meet the maximum character limit.</w:t>
+      </w:r>
+    </w:p>
+    <w:p>
+      <w:r>
+        <w:t>Stock or inventory is stored in ‘frecipe_stock’. This database stores each ingredient item in a separate row to be queried by and matched with other database tables. Each ingredient has a maximum of 50 characters and is</w:t>
+      </w:r>
+      <w:r>
+        <w:t xml:space="preserve"> </w:t>
+      </w:r>
+      <w:r>
+        <w:t>using the datatype VARCHAR as it is not expected each entry will meet the maximum character limit.</w:t>
+      </w:r>
+    </w:p>
+    <w:p>
+      <w:r>
+        <w:lastRenderedPageBreak/>
+        <w:t xml:space="preserve">Recipes are stored in ‘frecipe_recipes’ including a main table of all recipes accessible via the app along with a favourites table for user saved recipes. Both the main and favourites tables are structured identically. The title has a maximum of 100 characters, the host URL has a maximum of 300 characters and each ingredient has a maximum of 50 characters, all using the datatype VARCHAR as it is not expected each entry will meet the maximum character limit. </w:t>
+      </w:r>
+    </w:p>
+    <w:p/>
+    <w:p>
+      <w:pPr>
+        <w:rPr>
+          <w:b/>
+        </w:rPr>
+      </w:pPr>
+    </w:p>
     <w:p>
       <w:pPr>
         <w:rPr>
@@ -9876,10 +14102,30 @@
     <w:name w:val="Normal"/>
     <w:qFormat/>
   </w:style>
+  <w:style w:type="paragraph" w:styleId="Heading1">
+    <w:name w:val="heading 1"/>
+    <w:basedOn w:val="Normal"/>
+    <w:next w:val="Normal"/>
+    <w:link w:val="Heading1Char"/>
+    <w:uiPriority w:val="9"/>
+    <w:qFormat/>
+    <w:rsid w:val="00C54986"/>
+    <w:pPr>
+      <w:keepNext/>
+      <w:keepLines/>
+      <w:spacing w:before="240" w:after="0"/>
+      <w:outlineLvl w:val="0"/>
+    </w:pPr>
+    <w:rPr>
+      <w:rFonts w:asciiTheme="majorHAnsi" w:eastAsiaTheme="majorEastAsia" w:hAnsiTheme="majorHAnsi" w:cstheme="majorBidi"/>
+      <w:color w:val="2F5496" w:themeColor="accent1" w:themeShade="BF"/>
+      <w:sz w:val="32"/>
+      <w:szCs w:val="32"/>
+    </w:rPr>
+  </w:style>
   <w:style w:type="character" w:default="1" w:styleId="DefaultParagraphFont">
     <w:name w:val="Default Paragraph Font"/>
     <w:uiPriority w:val="1"/>
-    <w:semiHidden/>
     <w:unhideWhenUsed/>
   </w:style>
   <w:style w:type="table" w:default="1" w:styleId="TableNormal">
@@ -9951,7 +14197,6 @@
     <w:name w:val="Hyperlink"/>
     <w:basedOn w:val="DefaultParagraphFont"/>
     <w:uiPriority w:val="99"/>
-    <w:semiHidden/>
     <w:unhideWhenUsed/>
     <w:rsid w:val="00B6066A"/>
     <w:rPr>
@@ -10009,6 +14254,80 @@
       <w:i/>
       <w:iCs/>
     </w:rPr>
+  </w:style>
+  <w:style w:type="character" w:customStyle="1" w:styleId="Heading1Char">
+    <w:name w:val="Heading 1 Char"/>
+    <w:basedOn w:val="DefaultParagraphFont"/>
+    <w:link w:val="Heading1"/>
+    <w:uiPriority w:val="9"/>
+    <w:rsid w:val="00C54986"/>
+    <w:rPr>
+      <w:rFonts w:asciiTheme="majorHAnsi" w:eastAsiaTheme="majorEastAsia" w:hAnsiTheme="majorHAnsi" w:cstheme="majorBidi"/>
+      <w:color w:val="2F5496" w:themeColor="accent1" w:themeShade="BF"/>
+      <w:sz w:val="32"/>
+      <w:szCs w:val="32"/>
+    </w:rPr>
+  </w:style>
+  <w:style w:type="paragraph" w:styleId="Title">
+    <w:name w:val="Title"/>
+    <w:basedOn w:val="Normal"/>
+    <w:next w:val="Normal"/>
+    <w:link w:val="TitleChar"/>
+    <w:uiPriority w:val="10"/>
+    <w:qFormat/>
+    <w:rsid w:val="00C54986"/>
+    <w:pPr>
+      <w:spacing w:after="0" w:line="240" w:lineRule="auto"/>
+      <w:contextualSpacing/>
+    </w:pPr>
+    <w:rPr>
+      <w:rFonts w:asciiTheme="majorHAnsi" w:eastAsiaTheme="majorEastAsia" w:hAnsiTheme="majorHAnsi" w:cstheme="majorBidi"/>
+      <w:spacing w:val="-10"/>
+      <w:kern w:val="28"/>
+      <w:sz w:val="56"/>
+      <w:szCs w:val="56"/>
+    </w:rPr>
+  </w:style>
+  <w:style w:type="character" w:customStyle="1" w:styleId="TitleChar">
+    <w:name w:val="Title Char"/>
+    <w:basedOn w:val="DefaultParagraphFont"/>
+    <w:link w:val="Title"/>
+    <w:uiPriority w:val="10"/>
+    <w:rsid w:val="00C54986"/>
+    <w:rPr>
+      <w:rFonts w:asciiTheme="majorHAnsi" w:eastAsiaTheme="majorEastAsia" w:hAnsiTheme="majorHAnsi" w:cstheme="majorBidi"/>
+      <w:spacing w:val="-10"/>
+      <w:kern w:val="28"/>
+      <w:sz w:val="56"/>
+      <w:szCs w:val="56"/>
+    </w:rPr>
+  </w:style>
+  <w:style w:type="paragraph" w:styleId="TOCHeading">
+    <w:name w:val="TOC Heading"/>
+    <w:basedOn w:val="Heading1"/>
+    <w:next w:val="Normal"/>
+    <w:uiPriority w:val="39"/>
+    <w:unhideWhenUsed/>
+    <w:qFormat/>
+    <w:rsid w:val="00C54986"/>
+    <w:pPr>
+      <w:outlineLvl w:val="9"/>
+    </w:pPr>
+    <w:rPr>
+      <w:lang w:val="en-US"/>
+    </w:rPr>
+  </w:style>
+  <w:style w:type="paragraph" w:styleId="TOC1">
+    <w:name w:val="toc 1"/>
+    <w:basedOn w:val="Normal"/>
+    <w:next w:val="Normal"/>
+    <w:autoRedefine/>
+    <w:uiPriority w:val="39"/>
+    <w:unhideWhenUsed/>
+    <w:rsid w:val="00C54986"/>
+    <w:pPr>
+      <w:spacing w:after="100"/>
+    </w:pPr>
   </w:style>
 </w:styles>
 </file>

</xml_diff>